<commit_message>
#20161114 -> Midnight Edit - Formatting Doc
</commit_message>
<xml_diff>
--- a/PPT/Business Plan/Business Plan.docx
+++ b/PPT/Business Plan/Business Plan.docx
@@ -4,25 +4,25 @@
   <w:body>
     <w:p>
       <w:pPr>
-        <w:spacing w:after="80" w:line="360" w:lineRule="auto"/>
+        <w:spacing w:after="80"/>
         <w:jc w:val="center"/>
       </w:pPr>
     </w:p>
     <w:p>
       <w:pPr>
-        <w:spacing w:after="80" w:line="360" w:lineRule="auto"/>
+        <w:spacing w:after="80"/>
         <w:jc w:val="center"/>
       </w:pPr>
     </w:p>
     <w:p>
       <w:pPr>
-        <w:spacing w:after="80" w:line="360" w:lineRule="auto"/>
+        <w:spacing w:after="80"/>
         <w:jc w:val="center"/>
       </w:pPr>
     </w:p>
     <w:p>
       <w:pPr>
-        <w:spacing w:after="80" w:line="360" w:lineRule="auto"/>
+        <w:spacing w:after="80"/>
         <w:jc w:val="center"/>
         <w:rPr>
           <w:b/>
@@ -43,7 +43,7 @@
     </w:p>
     <w:p>
       <w:pPr>
-        <w:spacing w:after="80" w:line="360" w:lineRule="auto"/>
+        <w:spacing w:after="80"/>
         <w:jc w:val="center"/>
         <w:rPr>
           <w:b/>
@@ -55,7 +55,7 @@
     </w:p>
     <w:p>
       <w:pPr>
-        <w:spacing w:after="80" w:line="360" w:lineRule="auto"/>
+        <w:spacing w:after="80"/>
         <w:jc w:val="center"/>
         <w:rPr>
           <w:b/>
@@ -67,7 +67,7 @@
     </w:p>
     <w:p>
       <w:pPr>
-        <w:spacing w:after="80" w:line="360" w:lineRule="auto"/>
+        <w:spacing w:after="80"/>
         <w:jc w:val="center"/>
         <w:rPr>
           <w:b/>
@@ -118,7 +118,7 @@
                     <pic:cNvPicPr/>
                   </pic:nvPicPr>
                   <pic:blipFill>
-                    <a:blip r:embed="rId4" cstate="print">
+                    <a:blip r:embed="rId8" cstate="print">
                       <a:extLst>
                         <a:ext uri="{28A0092B-C50C-407E-A947-70E740481C1C}">
                           <a14:useLocalDpi xmlns:a14="http://schemas.microsoft.com/office/drawing/2010/main" val="0"/>
@@ -173,7 +173,7 @@
     </w:p>
     <w:p>
       <w:pPr>
-        <w:spacing w:after="80" w:line="360" w:lineRule="auto"/>
+        <w:spacing w:after="80"/>
         <w:jc w:val="center"/>
         <w:rPr>
           <w:b/>
@@ -186,7 +186,7 @@
     </w:p>
     <w:p>
       <w:pPr>
-        <w:spacing w:after="80" w:line="360" w:lineRule="auto"/>
+        <w:spacing w:after="80"/>
         <w:jc w:val="center"/>
         <w:rPr>
           <w:b/>
@@ -199,7 +199,20 @@
     </w:p>
     <w:p>
       <w:pPr>
-        <w:spacing w:after="80" w:line="360" w:lineRule="auto"/>
+        <w:spacing w:after="80"/>
+        <w:jc w:val="center"/>
+        <w:rPr>
+          <w:b/>
+          <w:color w:val="000000" w:themeColor="text1"/>
+          <w:sz w:val="32"/>
+          <w:szCs w:val="32"/>
+          <w:lang w:val="id-ID"/>
+        </w:rPr>
+      </w:pPr>
+    </w:p>
+    <w:p>
+      <w:pPr>
+        <w:spacing w:after="80"/>
         <w:jc w:val="center"/>
         <w:rPr>
           <w:b/>
@@ -257,7 +270,7 @@
     </w:p>
     <w:p>
       <w:pPr>
-        <w:spacing w:after="80" w:line="360" w:lineRule="auto"/>
+        <w:spacing w:after="80"/>
         <w:jc w:val="center"/>
         <w:rPr>
           <w:color w:val="000000" w:themeColor="text1"/>
@@ -269,7 +282,7 @@
     </w:p>
     <w:p>
       <w:pPr>
-        <w:spacing w:after="80" w:line="360" w:lineRule="auto"/>
+        <w:spacing w:after="80"/>
         <w:jc w:val="center"/>
         <w:rPr>
           <w:color w:val="000000" w:themeColor="text1"/>
@@ -281,7 +294,7 @@
     </w:p>
     <w:p>
       <w:pPr>
-        <w:spacing w:after="80" w:line="360" w:lineRule="auto"/>
+        <w:spacing w:after="80"/>
         <w:jc w:val="center"/>
         <w:rPr>
           <w:color w:val="000000" w:themeColor="text1"/>
@@ -293,7 +306,7 @@
     </w:p>
     <w:p>
       <w:pPr>
-        <w:spacing w:after="80" w:line="360" w:lineRule="auto"/>
+        <w:spacing w:after="80"/>
         <w:jc w:val="center"/>
         <w:rPr>
           <w:color w:val="000000" w:themeColor="text1"/>
@@ -305,7 +318,7 @@
     </w:p>
     <w:p>
       <w:pPr>
-        <w:spacing w:after="80" w:line="360" w:lineRule="auto"/>
+        <w:spacing w:after="80"/>
         <w:jc w:val="center"/>
         <w:rPr>
           <w:color w:val="000000" w:themeColor="text1"/>
@@ -317,10 +330,22 @@
     </w:p>
     <w:p>
       <w:pPr>
+        <w:spacing w:after="80"/>
+        <w:jc w:val="center"/>
+        <w:rPr>
+          <w:color w:val="000000" w:themeColor="text1"/>
+          <w:sz w:val="18"/>
+          <w:szCs w:val="18"/>
+          <w:lang w:val="id-ID"/>
+        </w:rPr>
+      </w:pPr>
+    </w:p>
+    <w:p>
+      <w:pPr>
         <w:autoSpaceDE w:val="0"/>
         <w:autoSpaceDN w:val="0"/>
         <w:adjustRightInd w:val="0"/>
-        <w:spacing w:after="0" w:line="240" w:lineRule="auto"/>
+        <w:spacing w:line="240" w:lineRule="auto"/>
         <w:jc w:val="center"/>
         <w:rPr>
           <w:rFonts w:cstheme="minorHAnsi"/>
@@ -356,7 +381,7 @@
         <w:autoSpaceDE w:val="0"/>
         <w:autoSpaceDN w:val="0"/>
         <w:adjustRightInd w:val="0"/>
-        <w:spacing w:after="0" w:line="240" w:lineRule="auto"/>
+        <w:spacing w:line="240" w:lineRule="auto"/>
         <w:jc w:val="center"/>
         <w:rPr>
           <w:rFonts w:cstheme="minorHAnsi"/>
@@ -395,13 +420,23 @@
         <w:autoSpaceDE w:val="0"/>
         <w:autoSpaceDN w:val="0"/>
         <w:adjustRightInd w:val="0"/>
-        <w:spacing w:after="0" w:line="240" w:lineRule="auto"/>
+        <w:spacing w:line="240" w:lineRule="auto"/>
         <w:jc w:val="center"/>
         <w:rPr>
           <w:rFonts w:cstheme="minorHAnsi"/>
           <w:szCs w:val="17"/>
           <w:lang w:val="id-ID"/>
         </w:rPr>
+        <w:sectPr>
+          <w:footerReference w:type="even" r:id="rId9"/>
+          <w:footerReference w:type="default" r:id="rId10"/>
+          <w:footerReference w:type="first" r:id="rId11"/>
+          <w:pgSz w:w="11906" w:h="16838"/>
+          <w:pgMar w:top="1418" w:right="1418" w:bottom="1418" w:left="2268" w:header="850" w:footer="1418" w:gutter="0"/>
+          <w:cols w:space="708"/>
+          <w:titlePg/>
+          <w:docGrid w:linePitch="360"/>
+        </w:sectPr>
       </w:pPr>
       <w:r>
         <w:rPr>
@@ -428,17 +463,750 @@
         </w:rPr>
         <w:t>sales@routermaya.com</w:t>
       </w:r>
-      <w:bookmarkStart w:id="0" w:name="_GoBack"/>
+      <w:bookmarkStart w:id="0" w:name="_Toc466843109"/>
+    </w:p>
+    <w:p>
+      <w:pPr>
+        <w:pStyle w:val="H1"/>
+      </w:pPr>
+      <w:bookmarkStart w:id="1" w:name="_Toc466845754"/>
+      <w:r>
+        <w:lastRenderedPageBreak/>
+        <w:t>DAFTAR ISI</w:t>
+      </w:r>
       <w:bookmarkEnd w:id="0"/>
+      <w:bookmarkEnd w:id="1"/>
+    </w:p>
+    <w:p>
+      <w:pPr>
+        <w:pStyle w:val="TOC1"/>
+        <w:tabs>
+          <w:tab w:val="right" w:leader="dot" w:pos="8210"/>
+        </w:tabs>
+        <w:rPr>
+          <w:rFonts w:cstheme="minorBidi"/>
+          <w:b w:val="0"/>
+          <w:bCs w:val="0"/>
+          <w:caps w:val="0"/>
+          <w:noProof/>
+          <w:sz w:val="22"/>
+          <w:szCs w:val="22"/>
+          <w:lang w:val="id-ID"/>
+        </w:rPr>
+      </w:pPr>
+      <w:r>
+        <w:rPr>
+          <w:lang w:val="id-ID"/>
+        </w:rPr>
+        <w:fldChar w:fldCharType="begin"/>
+      </w:r>
+      <w:r>
+        <w:rPr>
+          <w:lang w:val="id-ID"/>
+        </w:rPr>
+        <w:instrText xml:space="preserve"> TOC \f \h \z \t "H1;1;H2;2;H3;3;H4;4" </w:instrText>
+      </w:r>
+      <w:r>
+        <w:rPr>
+          <w:lang w:val="id-ID"/>
+        </w:rPr>
+        <w:fldChar w:fldCharType="separate"/>
+      </w:r>
+      <w:hyperlink w:anchor="_Toc466845754" w:history="1">
+        <w:r>
+          <w:rPr>
+            <w:rStyle w:val="Hyperlink"/>
+            <w:noProof/>
+          </w:rPr>
+          <w:t>DAFTAR ISI</w:t>
+        </w:r>
+        <w:r>
+          <w:rPr>
+            <w:noProof/>
+            <w:webHidden/>
+          </w:rPr>
+          <w:tab/>
+        </w:r>
+        <w:r>
+          <w:rPr>
+            <w:noProof/>
+            <w:webHidden/>
+          </w:rPr>
+          <w:fldChar w:fldCharType="begin"/>
+        </w:r>
+        <w:r>
+          <w:rPr>
+            <w:noProof/>
+            <w:webHidden/>
+          </w:rPr>
+          <w:instrText xml:space="preserve"> PAGEREF _Toc466845754 \h </w:instrText>
+        </w:r>
+        <w:r>
+          <w:rPr>
+            <w:noProof/>
+            <w:webHidden/>
+          </w:rPr>
+        </w:r>
+        <w:r>
+          <w:rPr>
+            <w:noProof/>
+            <w:webHidden/>
+          </w:rPr>
+          <w:fldChar w:fldCharType="separate"/>
+        </w:r>
+        <w:r>
+          <w:rPr>
+            <w:noProof/>
+            <w:webHidden/>
+          </w:rPr>
+          <w:t>1</w:t>
+        </w:r>
+        <w:r>
+          <w:rPr>
+            <w:noProof/>
+            <w:webHidden/>
+          </w:rPr>
+          <w:fldChar w:fldCharType="end"/>
+        </w:r>
+      </w:hyperlink>
+    </w:p>
+    <w:p>
+      <w:pPr>
+        <w:rPr>
+          <w:lang w:val="id-ID"/>
+        </w:rPr>
+        <w:sectPr>
+          <w:headerReference w:type="first" r:id="rId12"/>
+          <w:footerReference w:type="first" r:id="rId13"/>
+          <w:type w:val="oddPage"/>
+          <w:pgSz w:w="11906" w:h="16838"/>
+          <w:pgMar w:top="1418" w:right="1418" w:bottom="1418" w:left="2268" w:header="850" w:footer="1418" w:gutter="0"/>
+          <w:pgNumType w:start="1"/>
+          <w:cols w:space="708"/>
+          <w:titlePg/>
+          <w:docGrid w:linePitch="360"/>
+        </w:sectPr>
+      </w:pPr>
+      <w:r>
+        <w:rPr>
+          <w:lang w:val="id-ID"/>
+        </w:rPr>
+        <w:fldChar w:fldCharType="end"/>
+      </w:r>
+    </w:p>
+    <w:p>
+      <w:pPr>
+        <w:pStyle w:val="H1"/>
+      </w:pPr>
+      <w:r>
+        <w:lastRenderedPageBreak/>
+        <w:t>RI</w:t>
+      </w:r>
+      <w:bookmarkStart w:id="2" w:name="_GoBack"/>
+      <w:bookmarkEnd w:id="2"/>
+      <w:r>
+        <w:t>NGKASAN EKSEKUTIF</w:t>
+      </w:r>
+    </w:p>
+    <w:p>
+      <w:pPr>
+        <w:rPr>
+          <w:lang w:val="id-ID"/>
+        </w:rPr>
+      </w:pPr>
     </w:p>
     <w:sectPr>
+      <w:headerReference w:type="first" r:id="rId14"/>
+      <w:footerReference w:type="first" r:id="rId15"/>
+      <w:type w:val="oddPage"/>
       <w:pgSz w:w="11906" w:h="16838"/>
-      <w:pgMar w:top="2268" w:right="1701" w:bottom="1701" w:left="2268" w:header="709" w:footer="709" w:gutter="0"/>
+      <w:pgMar w:top="1418" w:right="1418" w:bottom="1418" w:left="2268" w:header="709" w:footer="1418" w:gutter="0"/>
       <w:cols w:space="708"/>
+      <w:titlePg/>
       <w:docGrid w:linePitch="360"/>
     </w:sectPr>
   </w:body>
 </w:document>
+</file>
+
+<file path=word/endnotes.xml><?xml version="1.0" encoding="utf-8"?>
+<w:endnotes xmlns:wpc="http://schemas.microsoft.com/office/word/2010/wordprocessingCanvas" xmlns:cx="http://schemas.microsoft.com/office/drawing/2014/chartex" xmlns:cx1="http://schemas.microsoft.com/office/drawing/2015/9/8/chartex" xmlns:mc="http://schemas.openxmlformats.org/markup-compatibility/2006" xmlns:o="urn:schemas-microsoft-com:office:office" xmlns:r="http://schemas.openxmlformats.org/officeDocument/2006/relationships" xmlns:m="http://schemas.openxmlformats.org/officeDocument/2006/math" xmlns:v="urn:schemas-microsoft-com:vml" xmlns:wp14="http://schemas.microsoft.com/office/word/2010/wordprocessingDrawing" xmlns:wp="http://schemas.openxmlformats.org/drawingml/2006/wordprocessingDrawing" xmlns:w10="urn:schemas-microsoft-com:office:word" xmlns:w="http://schemas.openxmlformats.org/wordprocessingml/2006/main" xmlns:w14="http://schemas.microsoft.com/office/word/2010/wordml" xmlns:w15="http://schemas.microsoft.com/office/word/2012/wordml" xmlns:w16se="http://schemas.microsoft.com/office/word/2015/wordml/symex" xmlns:wpg="http://schemas.microsoft.com/office/word/2010/wordprocessingGroup" xmlns:wpi="http://schemas.microsoft.com/office/word/2010/wordprocessingInk" xmlns:wne="http://schemas.microsoft.com/office/word/2006/wordml" xmlns:wps="http://schemas.microsoft.com/office/word/2010/wordprocessingShape" mc:Ignorable="w14 w15 w16se wp14">
+  <w:endnote w:type="separator" w:id="-1">
+    <w:p>
+      <w:pPr>
+        <w:spacing w:line="240" w:lineRule="auto"/>
+      </w:pPr>
+      <w:r>
+        <w:separator/>
+      </w:r>
+    </w:p>
+  </w:endnote>
+  <w:endnote w:type="continuationSeparator" w:id="0">
+    <w:p>
+      <w:pPr>
+        <w:spacing w:line="240" w:lineRule="auto"/>
+      </w:pPr>
+      <w:r>
+        <w:continuationSeparator/>
+      </w:r>
+    </w:p>
+  </w:endnote>
+</w:endnotes>
+</file>
+
+<file path=word/footer1.xml><?xml version="1.0" encoding="utf-8"?>
+<w:ftr xmlns:wpc="http://schemas.microsoft.com/office/word/2010/wordprocessingCanvas" xmlns:cx="http://schemas.microsoft.com/office/drawing/2014/chartex" xmlns:cx1="http://schemas.microsoft.com/office/drawing/2015/9/8/chartex" xmlns:mc="http://schemas.openxmlformats.org/markup-compatibility/2006" xmlns:o="urn:schemas-microsoft-com:office:office" xmlns:r="http://schemas.openxmlformats.org/officeDocument/2006/relationships" xmlns:m="http://schemas.openxmlformats.org/officeDocument/2006/math" xmlns:v="urn:schemas-microsoft-com:vml" xmlns:wp14="http://schemas.microsoft.com/office/word/2010/wordprocessingDrawing" xmlns:wp="http://schemas.openxmlformats.org/drawingml/2006/wordprocessingDrawing" xmlns:w10="urn:schemas-microsoft-com:office:word" xmlns:w="http://schemas.openxmlformats.org/wordprocessingml/2006/main" xmlns:w14="http://schemas.microsoft.com/office/word/2010/wordml" xmlns:w15="http://schemas.microsoft.com/office/word/2012/wordml" xmlns:w16se="http://schemas.microsoft.com/office/word/2015/wordml/symex" xmlns:wpg="http://schemas.microsoft.com/office/word/2010/wordprocessingGroup" xmlns:wpi="http://schemas.microsoft.com/office/word/2010/wordprocessingInk" xmlns:wne="http://schemas.microsoft.com/office/word/2006/wordml" xmlns:wps="http://schemas.microsoft.com/office/word/2010/wordprocessingShape" mc:Ignorable="w14 w15 w16se wp14">
+  <w:p>
+    <w:pPr>
+      <w:pStyle w:val="Footer-Center"/>
+      <w:jc w:val="left"/>
+      <w:rPr>
+        <w:noProof/>
+      </w:rPr>
+    </w:pPr>
+  </w:p>
+</w:ftr>
+</file>
+
+<file path=word/footer2.xml><?xml version="1.0" encoding="utf-8"?>
+<w:ftr xmlns:wpc="http://schemas.microsoft.com/office/word/2010/wordprocessingCanvas" xmlns:cx="http://schemas.microsoft.com/office/drawing/2014/chartex" xmlns:cx1="http://schemas.microsoft.com/office/drawing/2015/9/8/chartex" xmlns:mc="http://schemas.openxmlformats.org/markup-compatibility/2006" xmlns:o="urn:schemas-microsoft-com:office:office" xmlns:r="http://schemas.openxmlformats.org/officeDocument/2006/relationships" xmlns:m="http://schemas.openxmlformats.org/officeDocument/2006/math" xmlns:v="urn:schemas-microsoft-com:vml" xmlns:wp14="http://schemas.microsoft.com/office/word/2010/wordprocessingDrawing" xmlns:wp="http://schemas.openxmlformats.org/drawingml/2006/wordprocessingDrawing" xmlns:w10="urn:schemas-microsoft-com:office:word" xmlns:w="http://schemas.openxmlformats.org/wordprocessingml/2006/main" xmlns:w14="http://schemas.microsoft.com/office/word/2010/wordml" xmlns:w15="http://schemas.microsoft.com/office/word/2012/wordml" xmlns:w16se="http://schemas.microsoft.com/office/word/2015/wordml/symex" xmlns:wpg="http://schemas.microsoft.com/office/word/2010/wordprocessingGroup" xmlns:wpi="http://schemas.microsoft.com/office/word/2010/wordprocessingInk" xmlns:wne="http://schemas.microsoft.com/office/word/2006/wordml" xmlns:wps="http://schemas.microsoft.com/office/word/2010/wordprocessingShape" mc:Ignorable="w14 w15 w16se wp14">
+  <w:p>
+    <w:pPr>
+      <w:pStyle w:val="Footer-Center"/>
+      <w:jc w:val="left"/>
+      <w:rPr>
+        <w:noProof/>
+      </w:rPr>
+    </w:pPr>
+  </w:p>
+</w:ftr>
+</file>
+
+<file path=word/footer3.xml><?xml version="1.0" encoding="utf-8"?>
+<w:ftr xmlns:wpc="http://schemas.microsoft.com/office/word/2010/wordprocessingCanvas" xmlns:cx="http://schemas.microsoft.com/office/drawing/2014/chartex" xmlns:cx1="http://schemas.microsoft.com/office/drawing/2015/9/8/chartex" xmlns:mc="http://schemas.openxmlformats.org/markup-compatibility/2006" xmlns:o="urn:schemas-microsoft-com:office:office" xmlns:r="http://schemas.openxmlformats.org/officeDocument/2006/relationships" xmlns:m="http://schemas.openxmlformats.org/officeDocument/2006/math" xmlns:v="urn:schemas-microsoft-com:vml" xmlns:wp14="http://schemas.microsoft.com/office/word/2010/wordprocessingDrawing" xmlns:wp="http://schemas.openxmlformats.org/drawingml/2006/wordprocessingDrawing" xmlns:w10="urn:schemas-microsoft-com:office:word" xmlns:w="http://schemas.openxmlformats.org/wordprocessingml/2006/main" xmlns:w14="http://schemas.microsoft.com/office/word/2010/wordml" xmlns:w15="http://schemas.microsoft.com/office/word/2012/wordml" xmlns:w16se="http://schemas.microsoft.com/office/word/2015/wordml/symex" xmlns:wpg="http://schemas.microsoft.com/office/word/2010/wordprocessingGroup" xmlns:wpi="http://schemas.microsoft.com/office/word/2010/wordprocessingInk" xmlns:wne="http://schemas.microsoft.com/office/word/2006/wordml" xmlns:wps="http://schemas.microsoft.com/office/word/2010/wordprocessingShape" mc:Ignorable="w14 w15 w16se wp14">
+  <w:p>
+    <w:pPr>
+      <w:pStyle w:val="Footer-Center"/>
+      <w:jc w:val="left"/>
+      <w:rPr>
+        <w:noProof/>
+      </w:rPr>
+    </w:pPr>
+  </w:p>
+</w:ftr>
+</file>
+
+<file path=word/footer4.xml><?xml version="1.0" encoding="utf-8"?>
+<w:ftr xmlns:wpc="http://schemas.microsoft.com/office/word/2010/wordprocessingCanvas" xmlns:cx="http://schemas.microsoft.com/office/drawing/2014/chartex" xmlns:cx1="http://schemas.microsoft.com/office/drawing/2015/9/8/chartex" xmlns:mc="http://schemas.openxmlformats.org/markup-compatibility/2006" xmlns:o="urn:schemas-microsoft-com:office:office" xmlns:r="http://schemas.openxmlformats.org/officeDocument/2006/relationships" xmlns:m="http://schemas.openxmlformats.org/officeDocument/2006/math" xmlns:v="urn:schemas-microsoft-com:vml" xmlns:wp14="http://schemas.microsoft.com/office/word/2010/wordprocessingDrawing" xmlns:wp="http://schemas.openxmlformats.org/drawingml/2006/wordprocessingDrawing" xmlns:w10="urn:schemas-microsoft-com:office:word" xmlns:w="http://schemas.openxmlformats.org/wordprocessingml/2006/main" xmlns:w14="http://schemas.microsoft.com/office/word/2010/wordml" xmlns:w15="http://schemas.microsoft.com/office/word/2012/wordml" xmlns:w16se="http://schemas.microsoft.com/office/word/2015/wordml/symex" xmlns:wpg="http://schemas.microsoft.com/office/word/2010/wordprocessingGroup" xmlns:wpi="http://schemas.microsoft.com/office/word/2010/wordprocessingInk" xmlns:wne="http://schemas.microsoft.com/office/word/2006/wordml" xmlns:wps="http://schemas.microsoft.com/office/word/2010/wordprocessingShape" mc:Ignorable="w14 w15 w16se wp14">
+  <w:p>
+    <w:pPr>
+      <w:pStyle w:val="Footer-Center"/>
+      <w:rPr>
+        <w:noProof/>
+      </w:rPr>
+    </w:pPr>
+    <w:r>
+      <w:rPr>
+        <w:noProof/>
+      </w:rPr>
+      <w:fldChar w:fldCharType="begin"/>
+    </w:r>
+    <w:r>
+      <w:rPr>
+        <w:noProof/>
+      </w:rPr>
+      <w:instrText xml:space="preserve"> PAGE  \* Arabic  \* MERGEFORMAT </w:instrText>
+    </w:r>
+    <w:r>
+      <w:rPr>
+        <w:noProof/>
+      </w:rPr>
+      <w:fldChar w:fldCharType="separate"/>
+    </w:r>
+    <w:r>
+      <w:rPr>
+        <w:noProof/>
+      </w:rPr>
+      <w:t>1</w:t>
+    </w:r>
+    <w:r>
+      <w:rPr>
+        <w:noProof/>
+      </w:rPr>
+      <w:fldChar w:fldCharType="end"/>
+    </w:r>
+  </w:p>
+</w:ftr>
+</file>
+
+<file path=word/footer5.xml><?xml version="1.0" encoding="utf-8"?>
+<w:ftr xmlns:wpc="http://schemas.microsoft.com/office/word/2010/wordprocessingCanvas" xmlns:cx="http://schemas.microsoft.com/office/drawing/2014/chartex" xmlns:cx1="http://schemas.microsoft.com/office/drawing/2015/9/8/chartex" xmlns:mc="http://schemas.openxmlformats.org/markup-compatibility/2006" xmlns:o="urn:schemas-microsoft-com:office:office" xmlns:r="http://schemas.openxmlformats.org/officeDocument/2006/relationships" xmlns:m="http://schemas.openxmlformats.org/officeDocument/2006/math" xmlns:v="urn:schemas-microsoft-com:vml" xmlns:wp14="http://schemas.microsoft.com/office/word/2010/wordprocessingDrawing" xmlns:wp="http://schemas.openxmlformats.org/drawingml/2006/wordprocessingDrawing" xmlns:w10="urn:schemas-microsoft-com:office:word" xmlns:w="http://schemas.openxmlformats.org/wordprocessingml/2006/main" xmlns:w14="http://schemas.microsoft.com/office/word/2010/wordml" xmlns:w15="http://schemas.microsoft.com/office/word/2012/wordml" xmlns:w16se="http://schemas.microsoft.com/office/word/2015/wordml/symex" xmlns:wpg="http://schemas.microsoft.com/office/word/2010/wordprocessingGroup" xmlns:wpi="http://schemas.microsoft.com/office/word/2010/wordprocessingInk" xmlns:wne="http://schemas.microsoft.com/office/word/2006/wordml" xmlns:wps="http://schemas.microsoft.com/office/word/2010/wordprocessingShape" mc:Ignorable="w14 w15 w16se wp14">
+  <w:p>
+    <w:pPr>
+      <w:pStyle w:val="Footer-Center"/>
+      <w:rPr>
+        <w:noProof/>
+      </w:rPr>
+    </w:pPr>
+    <w:r>
+      <w:rPr>
+        <w:noProof/>
+      </w:rPr>
+      <w:fldChar w:fldCharType="begin"/>
+    </w:r>
+    <w:r>
+      <w:rPr>
+        <w:noProof/>
+      </w:rPr>
+      <w:instrText xml:space="preserve"> PAGE  \* Arabic  \* MERGEFORMAT </w:instrText>
+    </w:r>
+    <w:r>
+      <w:rPr>
+        <w:noProof/>
+      </w:rPr>
+      <w:fldChar w:fldCharType="separate"/>
+    </w:r>
+    <w:r>
+      <w:rPr>
+        <w:noProof/>
+      </w:rPr>
+      <w:t>3</w:t>
+    </w:r>
+    <w:r>
+      <w:rPr>
+        <w:noProof/>
+      </w:rPr>
+      <w:fldChar w:fldCharType="end"/>
+    </w:r>
+  </w:p>
+</w:ftr>
+</file>
+
+<file path=word/footnotes.xml><?xml version="1.0" encoding="utf-8"?>
+<w:footnotes xmlns:wpc="http://schemas.microsoft.com/office/word/2010/wordprocessingCanvas" xmlns:cx="http://schemas.microsoft.com/office/drawing/2014/chartex" xmlns:cx1="http://schemas.microsoft.com/office/drawing/2015/9/8/chartex" xmlns:mc="http://schemas.openxmlformats.org/markup-compatibility/2006" xmlns:o="urn:schemas-microsoft-com:office:office" xmlns:r="http://schemas.openxmlformats.org/officeDocument/2006/relationships" xmlns:m="http://schemas.openxmlformats.org/officeDocument/2006/math" xmlns:v="urn:schemas-microsoft-com:vml" xmlns:wp14="http://schemas.microsoft.com/office/word/2010/wordprocessingDrawing" xmlns:wp="http://schemas.openxmlformats.org/drawingml/2006/wordprocessingDrawing" xmlns:w10="urn:schemas-microsoft-com:office:word" xmlns:w="http://schemas.openxmlformats.org/wordprocessingml/2006/main" xmlns:w14="http://schemas.microsoft.com/office/word/2010/wordml" xmlns:w15="http://schemas.microsoft.com/office/word/2012/wordml" xmlns:w16se="http://schemas.microsoft.com/office/word/2015/wordml/symex" xmlns:wpg="http://schemas.microsoft.com/office/word/2010/wordprocessingGroup" xmlns:wpi="http://schemas.microsoft.com/office/word/2010/wordprocessingInk" xmlns:wne="http://schemas.microsoft.com/office/word/2006/wordml" xmlns:wps="http://schemas.microsoft.com/office/word/2010/wordprocessingShape" mc:Ignorable="w14 w15 w16se wp14">
+  <w:footnote w:type="separator" w:id="-1">
+    <w:p>
+      <w:pPr>
+        <w:spacing w:line="240" w:lineRule="auto"/>
+      </w:pPr>
+      <w:r>
+        <w:separator/>
+      </w:r>
+    </w:p>
+  </w:footnote>
+  <w:footnote w:type="continuationSeparator" w:id="0">
+    <w:p>
+      <w:pPr>
+        <w:spacing w:line="240" w:lineRule="auto"/>
+      </w:pPr>
+      <w:r>
+        <w:continuationSeparator/>
+      </w:r>
+    </w:p>
+  </w:footnote>
+</w:footnotes>
+</file>
+
+<file path=word/header1.xml><?xml version="1.0" encoding="utf-8"?>
+<w:hdr xmlns:wpc="http://schemas.microsoft.com/office/word/2010/wordprocessingCanvas" xmlns:cx="http://schemas.microsoft.com/office/drawing/2014/chartex" xmlns:cx1="http://schemas.microsoft.com/office/drawing/2015/9/8/chartex" xmlns:mc="http://schemas.openxmlformats.org/markup-compatibility/2006" xmlns:o="urn:schemas-microsoft-com:office:office" xmlns:r="http://schemas.openxmlformats.org/officeDocument/2006/relationships" xmlns:m="http://schemas.openxmlformats.org/officeDocument/2006/math" xmlns:v="urn:schemas-microsoft-com:vml" xmlns:wp14="http://schemas.microsoft.com/office/word/2010/wordprocessingDrawing" xmlns:wp="http://schemas.openxmlformats.org/drawingml/2006/wordprocessingDrawing" xmlns:w10="urn:schemas-microsoft-com:office:word" xmlns:w="http://schemas.openxmlformats.org/wordprocessingml/2006/main" xmlns:w14="http://schemas.microsoft.com/office/word/2010/wordml" xmlns:w15="http://schemas.microsoft.com/office/word/2012/wordml" xmlns:w16se="http://schemas.microsoft.com/office/word/2015/wordml/symex" xmlns:wpg="http://schemas.microsoft.com/office/word/2010/wordprocessingGroup" xmlns:wpi="http://schemas.microsoft.com/office/word/2010/wordprocessingInk" xmlns:wne="http://schemas.microsoft.com/office/word/2006/wordml" xmlns:wps="http://schemas.microsoft.com/office/word/2010/wordprocessingShape" mc:Ignorable="w14 w15 w16se wp14">
+  <w:p>
+    <w:pPr>
+      <w:pStyle w:val="Header"/>
+    </w:pPr>
+  </w:p>
+</w:hdr>
+</file>
+
+<file path=word/header2.xml><?xml version="1.0" encoding="utf-8"?>
+<w:hdr xmlns:wpc="http://schemas.microsoft.com/office/word/2010/wordprocessingCanvas" xmlns:cx="http://schemas.microsoft.com/office/drawing/2014/chartex" xmlns:cx1="http://schemas.microsoft.com/office/drawing/2015/9/8/chartex" xmlns:mc="http://schemas.openxmlformats.org/markup-compatibility/2006" xmlns:o="urn:schemas-microsoft-com:office:office" xmlns:r="http://schemas.openxmlformats.org/officeDocument/2006/relationships" xmlns:m="http://schemas.openxmlformats.org/officeDocument/2006/math" xmlns:v="urn:schemas-microsoft-com:vml" xmlns:wp14="http://schemas.microsoft.com/office/word/2010/wordprocessingDrawing" xmlns:wp="http://schemas.openxmlformats.org/drawingml/2006/wordprocessingDrawing" xmlns:w10="urn:schemas-microsoft-com:office:word" xmlns:w="http://schemas.openxmlformats.org/wordprocessingml/2006/main" xmlns:w14="http://schemas.microsoft.com/office/word/2010/wordml" xmlns:w15="http://schemas.microsoft.com/office/word/2012/wordml" xmlns:w16se="http://schemas.microsoft.com/office/word/2015/wordml/symex" xmlns:wpg="http://schemas.microsoft.com/office/word/2010/wordprocessingGroup" xmlns:wpi="http://schemas.microsoft.com/office/word/2010/wordprocessingInk" xmlns:wne="http://schemas.microsoft.com/office/word/2006/wordml" xmlns:wps="http://schemas.microsoft.com/office/word/2010/wordprocessingShape" mc:Ignorable="w14 w15 w16se wp14">
+  <w:p>
+    <w:pPr>
+      <w:pStyle w:val="Header"/>
+    </w:pPr>
+  </w:p>
+</w:hdr>
+</file>
+
+<file path=word/numbering.xml><?xml version="1.0" encoding="utf-8"?>
+<w:numbering xmlns:wpc="http://schemas.microsoft.com/office/word/2010/wordprocessingCanvas" xmlns:cx="http://schemas.microsoft.com/office/drawing/2014/chartex" xmlns:cx1="http://schemas.microsoft.com/office/drawing/2015/9/8/chartex" xmlns:mc="http://schemas.openxmlformats.org/markup-compatibility/2006" xmlns:o="urn:schemas-microsoft-com:office:office" xmlns:r="http://schemas.openxmlformats.org/officeDocument/2006/relationships" xmlns:m="http://schemas.openxmlformats.org/officeDocument/2006/math" xmlns:v="urn:schemas-microsoft-com:vml" xmlns:wp14="http://schemas.microsoft.com/office/word/2010/wordprocessingDrawing" xmlns:wp="http://schemas.openxmlformats.org/drawingml/2006/wordprocessingDrawing" xmlns:w10="urn:schemas-microsoft-com:office:word" xmlns:w="http://schemas.openxmlformats.org/wordprocessingml/2006/main" xmlns:w14="http://schemas.microsoft.com/office/word/2010/wordml" xmlns:w15="http://schemas.microsoft.com/office/word/2012/wordml" xmlns:w16se="http://schemas.microsoft.com/office/word/2015/wordml/symex" xmlns:wpg="http://schemas.microsoft.com/office/word/2010/wordprocessingGroup" xmlns:wpi="http://schemas.microsoft.com/office/word/2010/wordprocessingInk" xmlns:wne="http://schemas.microsoft.com/office/word/2006/wordml" xmlns:wps="http://schemas.microsoft.com/office/word/2010/wordprocessingShape" mc:Ignorable="w14 w15 w16se wp14">
+  <w:abstractNum w:abstractNumId="0" w15:restartNumberingAfterBreak="0">
+    <w:nsid w:val="1D173039"/>
+    <w:multiLevelType w:val="multilevel"/>
+    <w:tmpl w:val="8906416A"/>
+    <w:numStyleLink w:val="HN"/>
+  </w:abstractNum>
+  <w:abstractNum w:abstractNumId="1" w15:restartNumberingAfterBreak="0">
+    <w:nsid w:val="3E0A4BF0"/>
+    <w:multiLevelType w:val="multilevel"/>
+    <w:tmpl w:val="8906416A"/>
+    <w:styleLink w:val="HN"/>
+    <w:lvl w:ilvl="0">
+      <w:start w:val="1"/>
+      <w:numFmt w:val="decimal"/>
+      <w:pStyle w:val="H2"/>
+      <w:lvlText w:val="%1."/>
+      <w:lvlJc w:val="left"/>
+      <w:pPr>
+        <w:ind w:left="454" w:hanging="454"/>
+      </w:pPr>
+      <w:rPr>
+        <w:rFonts w:asciiTheme="minorHAnsi" w:hAnsiTheme="minorHAnsi" w:hint="default"/>
+        <w:b/>
+        <w:sz w:val="28"/>
+      </w:rPr>
+    </w:lvl>
+    <w:lvl w:ilvl="1">
+      <w:start w:val="1"/>
+      <w:numFmt w:val="decimal"/>
+      <w:pStyle w:val="H3"/>
+      <w:lvlText w:val="%1.%2"/>
+      <w:lvlJc w:val="left"/>
+      <w:pPr>
+        <w:ind w:left="908" w:hanging="454"/>
+      </w:pPr>
+      <w:rPr>
+        <w:rFonts w:asciiTheme="minorHAnsi" w:hAnsiTheme="minorHAnsi" w:hint="default"/>
+        <w:b/>
+        <w:i w:val="0"/>
+        <w:sz w:val="24"/>
+      </w:rPr>
+    </w:lvl>
+    <w:lvl w:ilvl="2">
+      <w:start w:val="1"/>
+      <w:numFmt w:val="decimal"/>
+      <w:pStyle w:val="H4"/>
+      <w:lvlText w:val="%1.%2.%3"/>
+      <w:lvlJc w:val="left"/>
+      <w:pPr>
+        <w:ind w:left="1362" w:hanging="454"/>
+      </w:pPr>
+      <w:rPr>
+        <w:rFonts w:asciiTheme="minorHAnsi" w:hAnsiTheme="minorHAnsi" w:hint="default"/>
+        <w:b/>
+        <w:i w:val="0"/>
+        <w:sz w:val="20"/>
+      </w:rPr>
+    </w:lvl>
+    <w:lvl w:ilvl="3">
+      <w:start w:val="1"/>
+      <w:numFmt w:val="none"/>
+      <w:lvlText w:val=""/>
+      <w:lvlJc w:val="left"/>
+      <w:pPr>
+        <w:ind w:left="1816" w:hanging="454"/>
+      </w:pPr>
+      <w:rPr>
+        <w:rFonts w:hint="default"/>
+      </w:rPr>
+    </w:lvl>
+    <w:lvl w:ilvl="4">
+      <w:start w:val="1"/>
+      <w:numFmt w:val="none"/>
+      <w:lvlText w:val=""/>
+      <w:lvlJc w:val="left"/>
+      <w:pPr>
+        <w:ind w:left="2270" w:hanging="454"/>
+      </w:pPr>
+      <w:rPr>
+        <w:rFonts w:hint="default"/>
+      </w:rPr>
+    </w:lvl>
+    <w:lvl w:ilvl="5">
+      <w:start w:val="1"/>
+      <w:numFmt w:val="none"/>
+      <w:lvlText w:val=""/>
+      <w:lvlJc w:val="left"/>
+      <w:pPr>
+        <w:ind w:left="2724" w:hanging="454"/>
+      </w:pPr>
+      <w:rPr>
+        <w:rFonts w:hint="default"/>
+      </w:rPr>
+    </w:lvl>
+    <w:lvl w:ilvl="6">
+      <w:start w:val="1"/>
+      <w:numFmt w:val="none"/>
+      <w:lvlText w:val=""/>
+      <w:lvlJc w:val="left"/>
+      <w:pPr>
+        <w:ind w:left="3178" w:hanging="454"/>
+      </w:pPr>
+      <w:rPr>
+        <w:rFonts w:hint="default"/>
+      </w:rPr>
+    </w:lvl>
+    <w:lvl w:ilvl="7">
+      <w:start w:val="1"/>
+      <w:numFmt w:val="none"/>
+      <w:lvlText w:val=""/>
+      <w:lvlJc w:val="left"/>
+      <w:pPr>
+        <w:ind w:left="3632" w:hanging="454"/>
+      </w:pPr>
+      <w:rPr>
+        <w:rFonts w:hint="default"/>
+      </w:rPr>
+    </w:lvl>
+    <w:lvl w:ilvl="8">
+      <w:start w:val="1"/>
+      <w:numFmt w:val="none"/>
+      <w:lvlText w:val=""/>
+      <w:lvlJc w:val="left"/>
+      <w:pPr>
+        <w:ind w:left="4086" w:hanging="454"/>
+      </w:pPr>
+      <w:rPr>
+        <w:rFonts w:hint="default"/>
+      </w:rPr>
+    </w:lvl>
+  </w:abstractNum>
+  <w:abstractNum w:abstractNumId="2" w15:restartNumberingAfterBreak="0">
+    <w:nsid w:val="4BD153D8"/>
+    <w:multiLevelType w:val="multilevel"/>
+    <w:tmpl w:val="41AE04B2"/>
+    <w:lvl w:ilvl="0">
+      <w:start w:val="1"/>
+      <w:numFmt w:val="decimal"/>
+      <w:lvlText w:val="%1."/>
+      <w:lvlJc w:val="left"/>
+      <w:pPr>
+        <w:ind w:left="284" w:hanging="284"/>
+      </w:pPr>
+      <w:rPr>
+        <w:rFonts w:asciiTheme="minorHAnsi" w:hAnsiTheme="minorHAnsi" w:hint="default"/>
+        <w:b/>
+        <w:sz w:val="28"/>
+      </w:rPr>
+    </w:lvl>
+    <w:lvl w:ilvl="1">
+      <w:start w:val="1"/>
+      <w:numFmt w:val="decimal"/>
+      <w:lvlText w:val="%1.%2"/>
+      <w:lvlJc w:val="left"/>
+      <w:pPr>
+        <w:ind w:left="568" w:hanging="284"/>
+      </w:pPr>
+      <w:rPr>
+        <w:rFonts w:asciiTheme="minorHAnsi" w:hAnsiTheme="minorHAnsi" w:hint="default"/>
+        <w:b/>
+        <w:i w:val="0"/>
+        <w:sz w:val="24"/>
+      </w:rPr>
+    </w:lvl>
+    <w:lvl w:ilvl="2">
+      <w:start w:val="1"/>
+      <w:numFmt w:val="decimal"/>
+      <w:lvlText w:val="%1.%2.%3"/>
+      <w:lvlJc w:val="left"/>
+      <w:pPr>
+        <w:ind w:left="852" w:hanging="284"/>
+      </w:pPr>
+      <w:rPr>
+        <w:rFonts w:asciiTheme="minorHAnsi" w:hAnsiTheme="minorHAnsi" w:hint="default"/>
+        <w:b/>
+        <w:i w:val="0"/>
+        <w:sz w:val="20"/>
+      </w:rPr>
+    </w:lvl>
+    <w:lvl w:ilvl="3">
+      <w:start w:val="1"/>
+      <w:numFmt w:val="none"/>
+      <w:lvlText w:val=""/>
+      <w:lvlJc w:val="left"/>
+      <w:pPr>
+        <w:ind w:left="1136" w:hanging="284"/>
+      </w:pPr>
+      <w:rPr>
+        <w:rFonts w:hint="default"/>
+      </w:rPr>
+    </w:lvl>
+    <w:lvl w:ilvl="4">
+      <w:start w:val="1"/>
+      <w:numFmt w:val="none"/>
+      <w:lvlText w:val=""/>
+      <w:lvlJc w:val="left"/>
+      <w:pPr>
+        <w:ind w:left="1420" w:hanging="284"/>
+      </w:pPr>
+      <w:rPr>
+        <w:rFonts w:hint="default"/>
+      </w:rPr>
+    </w:lvl>
+    <w:lvl w:ilvl="5">
+      <w:start w:val="1"/>
+      <w:numFmt w:val="none"/>
+      <w:lvlText w:val=""/>
+      <w:lvlJc w:val="left"/>
+      <w:pPr>
+        <w:ind w:left="1704" w:hanging="284"/>
+      </w:pPr>
+      <w:rPr>
+        <w:rFonts w:hint="default"/>
+      </w:rPr>
+    </w:lvl>
+    <w:lvl w:ilvl="6">
+      <w:start w:val="1"/>
+      <w:numFmt w:val="none"/>
+      <w:lvlText w:val=""/>
+      <w:lvlJc w:val="left"/>
+      <w:pPr>
+        <w:ind w:left="1988" w:hanging="284"/>
+      </w:pPr>
+      <w:rPr>
+        <w:rFonts w:hint="default"/>
+      </w:rPr>
+    </w:lvl>
+    <w:lvl w:ilvl="7">
+      <w:start w:val="1"/>
+      <w:numFmt w:val="none"/>
+      <w:lvlText w:val=""/>
+      <w:lvlJc w:val="left"/>
+      <w:pPr>
+        <w:ind w:left="2272" w:hanging="284"/>
+      </w:pPr>
+      <w:rPr>
+        <w:rFonts w:hint="default"/>
+      </w:rPr>
+    </w:lvl>
+    <w:lvl w:ilvl="8">
+      <w:start w:val="1"/>
+      <w:numFmt w:val="none"/>
+      <w:lvlText w:val=""/>
+      <w:lvlJc w:val="left"/>
+      <w:pPr>
+        <w:ind w:left="2556" w:hanging="284"/>
+      </w:pPr>
+      <w:rPr>
+        <w:rFonts w:hint="default"/>
+      </w:rPr>
+    </w:lvl>
+  </w:abstractNum>
+  <w:abstractNum w:abstractNumId="3" w15:restartNumberingAfterBreak="0">
+    <w:nsid w:val="5D915073"/>
+    <w:multiLevelType w:val="hybridMultilevel"/>
+    <w:tmpl w:val="4AE8FDE6"/>
+    <w:lvl w:ilvl="0" w:tplc="F4948EFE">
+      <w:start w:val="1"/>
+      <w:numFmt w:val="decimal"/>
+      <w:lvlText w:val="%1.1"/>
+      <w:lvlJc w:val="left"/>
+      <w:pPr>
+        <w:ind w:left="720" w:hanging="360"/>
+      </w:pPr>
+      <w:rPr>
+        <w:rFonts w:hint="default"/>
+      </w:rPr>
+    </w:lvl>
+    <w:lvl w:ilvl="1" w:tplc="04210019" w:tentative="1">
+      <w:start w:val="1"/>
+      <w:numFmt w:val="lowerLetter"/>
+      <w:lvlText w:val="%2."/>
+      <w:lvlJc w:val="left"/>
+      <w:pPr>
+        <w:ind w:left="1440" w:hanging="360"/>
+      </w:pPr>
+    </w:lvl>
+    <w:lvl w:ilvl="2" w:tplc="0421001B" w:tentative="1">
+      <w:start w:val="1"/>
+      <w:numFmt w:val="lowerRoman"/>
+      <w:lvlText w:val="%3."/>
+      <w:lvlJc w:val="right"/>
+      <w:pPr>
+        <w:ind w:left="2160" w:hanging="180"/>
+      </w:pPr>
+    </w:lvl>
+    <w:lvl w:ilvl="3" w:tplc="0421000F" w:tentative="1">
+      <w:start w:val="1"/>
+      <w:numFmt w:val="decimal"/>
+      <w:lvlText w:val="%4."/>
+      <w:lvlJc w:val="left"/>
+      <w:pPr>
+        <w:ind w:left="2880" w:hanging="360"/>
+      </w:pPr>
+    </w:lvl>
+    <w:lvl w:ilvl="4" w:tplc="04210019" w:tentative="1">
+      <w:start w:val="1"/>
+      <w:numFmt w:val="lowerLetter"/>
+      <w:lvlText w:val="%5."/>
+      <w:lvlJc w:val="left"/>
+      <w:pPr>
+        <w:ind w:left="3600" w:hanging="360"/>
+      </w:pPr>
+    </w:lvl>
+    <w:lvl w:ilvl="5" w:tplc="0421001B" w:tentative="1">
+      <w:start w:val="1"/>
+      <w:numFmt w:val="lowerRoman"/>
+      <w:lvlText w:val="%6."/>
+      <w:lvlJc w:val="right"/>
+      <w:pPr>
+        <w:ind w:left="4320" w:hanging="180"/>
+      </w:pPr>
+    </w:lvl>
+    <w:lvl w:ilvl="6" w:tplc="0421000F" w:tentative="1">
+      <w:start w:val="1"/>
+      <w:numFmt w:val="decimal"/>
+      <w:lvlText w:val="%7."/>
+      <w:lvlJc w:val="left"/>
+      <w:pPr>
+        <w:ind w:left="5040" w:hanging="360"/>
+      </w:pPr>
+    </w:lvl>
+    <w:lvl w:ilvl="7" w:tplc="04210019" w:tentative="1">
+      <w:start w:val="1"/>
+      <w:numFmt w:val="lowerLetter"/>
+      <w:lvlText w:val="%8."/>
+      <w:lvlJc w:val="left"/>
+      <w:pPr>
+        <w:ind w:left="5760" w:hanging="360"/>
+      </w:pPr>
+    </w:lvl>
+    <w:lvl w:ilvl="8" w:tplc="0421001B" w:tentative="1">
+      <w:start w:val="1"/>
+      <w:numFmt w:val="lowerRoman"/>
+      <w:lvlText w:val="%9."/>
+      <w:lvlJc w:val="right"/>
+      <w:pPr>
+        <w:ind w:left="6480" w:hanging="180"/>
+      </w:pPr>
+    </w:lvl>
+  </w:abstractNum>
+  <w:abstractNum w:abstractNumId="4" w15:restartNumberingAfterBreak="0">
+    <w:nsid w:val="6BA269E8"/>
+    <w:multiLevelType w:val="multilevel"/>
+    <w:tmpl w:val="8906416A"/>
+    <w:numStyleLink w:val="HN"/>
+  </w:abstractNum>
+  <w:abstractNum w:abstractNumId="5" w15:restartNumberingAfterBreak="0">
+    <w:nsid w:val="6BC24A00"/>
+    <w:multiLevelType w:val="multilevel"/>
+    <w:tmpl w:val="8906416A"/>
+    <w:numStyleLink w:val="HN"/>
+  </w:abstractNum>
+  <w:num w:numId="1">
+    <w:abstractNumId w:val="3"/>
+  </w:num>
+  <w:num w:numId="2">
+    <w:abstractNumId w:val="3"/>
+    <w:lvlOverride w:ilvl="0">
+      <w:startOverride w:val="1"/>
+    </w:lvlOverride>
+  </w:num>
+  <w:num w:numId="3">
+    <w:abstractNumId w:val="1"/>
+  </w:num>
+  <w:num w:numId="4">
+    <w:abstractNumId w:val="4"/>
+  </w:num>
+  <w:num w:numId="5">
+    <w:abstractNumId w:val="0"/>
+  </w:num>
+  <w:num w:numId="6">
+    <w:abstractNumId w:val="2"/>
+  </w:num>
+  <w:num w:numId="7">
+    <w:abstractNumId w:val="5"/>
+  </w:num>
+</w:numbering>
 </file>
 
 <file path=word/styles.xml><?xml version="1.0" encoding="utf-8"?>
@@ -834,8 +1602,102 @@
   <w:style w:type="paragraph" w:default="1" w:styleId="Normal">
     <w:name w:val="Normal"/>
     <w:qFormat/>
+    <w:rsid w:val="006E598F"/>
+    <w:pPr>
+      <w:spacing w:after="0" w:line="360" w:lineRule="auto"/>
+    </w:pPr>
     <w:rPr>
       <w:lang w:val="en-US"/>
+    </w:rPr>
+  </w:style>
+  <w:style w:type="paragraph" w:styleId="Heading1">
+    <w:name w:val="heading 1"/>
+    <w:basedOn w:val="Normal"/>
+    <w:next w:val="Normal"/>
+    <w:link w:val="Heading1Char"/>
+    <w:uiPriority w:val="9"/>
+    <w:qFormat/>
+    <w:rsid w:val="00980BAF"/>
+    <w:pPr>
+      <w:keepNext/>
+      <w:keepLines/>
+      <w:spacing w:before="240"/>
+      <w:outlineLvl w:val="0"/>
+    </w:pPr>
+    <w:rPr>
+      <w:rFonts w:asciiTheme="majorHAnsi" w:eastAsiaTheme="majorEastAsia" w:hAnsiTheme="majorHAnsi" w:cstheme="majorBidi"/>
+      <w:color w:val="2E74B5" w:themeColor="accent1" w:themeShade="BF"/>
+      <w:sz w:val="32"/>
+      <w:szCs w:val="32"/>
+    </w:rPr>
+  </w:style>
+  <w:style w:type="paragraph" w:styleId="Heading2">
+    <w:name w:val="heading 2"/>
+    <w:basedOn w:val="Normal"/>
+    <w:next w:val="Normal"/>
+    <w:link w:val="Heading2Char"/>
+    <w:uiPriority w:val="9"/>
+    <w:semiHidden/>
+    <w:unhideWhenUsed/>
+    <w:qFormat/>
+    <w:rsid w:val="00B31E35"/>
+    <w:pPr>
+      <w:keepNext/>
+      <w:keepLines/>
+      <w:spacing w:before="40"/>
+      <w:outlineLvl w:val="1"/>
+    </w:pPr>
+    <w:rPr>
+      <w:rFonts w:asciiTheme="majorHAnsi" w:eastAsiaTheme="majorEastAsia" w:hAnsiTheme="majorHAnsi" w:cstheme="majorBidi"/>
+      <w:color w:val="2E74B5" w:themeColor="accent1" w:themeShade="BF"/>
+      <w:sz w:val="26"/>
+      <w:szCs w:val="26"/>
+    </w:rPr>
+  </w:style>
+  <w:style w:type="paragraph" w:styleId="Heading3">
+    <w:name w:val="heading 3"/>
+    <w:basedOn w:val="Normal"/>
+    <w:next w:val="Normal"/>
+    <w:link w:val="Heading3Char"/>
+    <w:uiPriority w:val="9"/>
+    <w:semiHidden/>
+    <w:unhideWhenUsed/>
+    <w:qFormat/>
+    <w:rsid w:val="00B31E35"/>
+    <w:pPr>
+      <w:keepNext/>
+      <w:keepLines/>
+      <w:spacing w:before="40"/>
+      <w:outlineLvl w:val="2"/>
+    </w:pPr>
+    <w:rPr>
+      <w:rFonts w:asciiTheme="majorHAnsi" w:eastAsiaTheme="majorEastAsia" w:hAnsiTheme="majorHAnsi" w:cstheme="majorBidi"/>
+      <w:color w:val="1F4D78" w:themeColor="accent1" w:themeShade="7F"/>
+      <w:sz w:val="24"/>
+      <w:szCs w:val="24"/>
+    </w:rPr>
+  </w:style>
+  <w:style w:type="paragraph" w:styleId="Heading4">
+    <w:name w:val="heading 4"/>
+    <w:basedOn w:val="Normal"/>
+    <w:next w:val="Normal"/>
+    <w:link w:val="Heading4Char"/>
+    <w:uiPriority w:val="9"/>
+    <w:semiHidden/>
+    <w:unhideWhenUsed/>
+    <w:qFormat/>
+    <w:rsid w:val="00FB105B"/>
+    <w:pPr>
+      <w:keepNext/>
+      <w:keepLines/>
+      <w:spacing w:before="40"/>
+      <w:outlineLvl w:val="3"/>
+    </w:pPr>
+    <w:rPr>
+      <w:rFonts w:asciiTheme="majorHAnsi" w:eastAsiaTheme="majorEastAsia" w:hAnsiTheme="majorHAnsi" w:cstheme="majorBidi"/>
+      <w:i/>
+      <w:iCs/>
+      <w:color w:val="2E74B5" w:themeColor="accent1" w:themeShade="BF"/>
     </w:rPr>
   </w:style>
   <w:style w:type="character" w:default="1" w:styleId="DefaultParagraphFont">
@@ -874,6 +1736,431 @@
     <w:rPr>
       <w:color w:val="0563C1" w:themeColor="hyperlink"/>
       <w:u w:val="single"/>
+    </w:rPr>
+  </w:style>
+  <w:style w:type="paragraph" w:customStyle="1" w:styleId="H1">
+    <w:name w:val="H1"/>
+    <w:basedOn w:val="Normal"/>
+    <w:next w:val="Normal"/>
+    <w:link w:val="H1Char"/>
+    <w:qFormat/>
+    <w:rsid w:val="000E1A41"/>
+    <w:pPr>
+      <w:autoSpaceDE w:val="0"/>
+      <w:autoSpaceDN w:val="0"/>
+      <w:adjustRightInd w:val="0"/>
+      <w:jc w:val="center"/>
+    </w:pPr>
+    <w:rPr>
+      <w:rFonts w:cstheme="minorHAnsi"/>
+      <w:b/>
+      <w:caps/>
+      <w:sz w:val="32"/>
+      <w:szCs w:val="17"/>
+      <w:lang w:val="id-ID"/>
+    </w:rPr>
+  </w:style>
+  <w:style w:type="character" w:customStyle="1" w:styleId="Heading1Char">
+    <w:name w:val="Heading 1 Char"/>
+    <w:basedOn w:val="DefaultParagraphFont"/>
+    <w:link w:val="Heading1"/>
+    <w:uiPriority w:val="9"/>
+    <w:rsid w:val="00980BAF"/>
+    <w:rPr>
+      <w:rFonts w:asciiTheme="majorHAnsi" w:eastAsiaTheme="majorEastAsia" w:hAnsiTheme="majorHAnsi" w:cstheme="majorBidi"/>
+      <w:color w:val="2E74B5" w:themeColor="accent1" w:themeShade="BF"/>
+      <w:sz w:val="32"/>
+      <w:szCs w:val="32"/>
+      <w:lang w:val="en-US"/>
+    </w:rPr>
+  </w:style>
+  <w:style w:type="character" w:customStyle="1" w:styleId="H1Char">
+    <w:name w:val="H1 Char"/>
+    <w:basedOn w:val="DefaultParagraphFont"/>
+    <w:link w:val="H1"/>
+    <w:rsid w:val="000E1A41"/>
+    <w:rPr>
+      <w:rFonts w:cstheme="minorHAnsi"/>
+      <w:b/>
+      <w:caps/>
+      <w:sz w:val="32"/>
+      <w:szCs w:val="17"/>
+    </w:rPr>
+  </w:style>
+  <w:style w:type="numbering" w:customStyle="1" w:styleId="HN">
+    <w:name w:val="HN"/>
+    <w:basedOn w:val="NoList"/>
+    <w:uiPriority w:val="99"/>
+    <w:rsid w:val="00B2031C"/>
+    <w:pPr>
+      <w:numPr>
+        <w:numId w:val="3"/>
+      </w:numPr>
+    </w:pPr>
+  </w:style>
+  <w:style w:type="paragraph" w:styleId="ListParagraph">
+    <w:name w:val="List Paragraph"/>
+    <w:basedOn w:val="Normal"/>
+    <w:uiPriority w:val="34"/>
+    <w:qFormat/>
+    <w:rsid w:val="00B2031C"/>
+    <w:pPr>
+      <w:ind w:left="720"/>
+      <w:contextualSpacing/>
+    </w:pPr>
+  </w:style>
+  <w:style w:type="paragraph" w:customStyle="1" w:styleId="H2">
+    <w:name w:val="H2"/>
+    <w:basedOn w:val="Normal"/>
+    <w:next w:val="Normal"/>
+    <w:link w:val="H2Char"/>
+    <w:qFormat/>
+    <w:rsid w:val="00B2031C"/>
+    <w:pPr>
+      <w:numPr>
+        <w:numId w:val="7"/>
+      </w:numPr>
+    </w:pPr>
+    <w:rPr>
+      <w:b/>
+      <w:sz w:val="28"/>
+      <w:lang w:val="id-ID"/>
+    </w:rPr>
+  </w:style>
+  <w:style w:type="paragraph" w:customStyle="1" w:styleId="H3">
+    <w:name w:val="H3"/>
+    <w:basedOn w:val="H2"/>
+    <w:next w:val="Normal"/>
+    <w:link w:val="H3Char"/>
+    <w:qFormat/>
+    <w:rsid w:val="00B2031C"/>
+    <w:pPr>
+      <w:numPr>
+        <w:ilvl w:val="1"/>
+      </w:numPr>
+    </w:pPr>
+    <w:rPr>
+      <w:sz w:val="24"/>
+    </w:rPr>
+  </w:style>
+  <w:style w:type="character" w:customStyle="1" w:styleId="H2Char">
+    <w:name w:val="H2 Char"/>
+    <w:basedOn w:val="DefaultParagraphFont"/>
+    <w:link w:val="H2"/>
+    <w:rsid w:val="00B2031C"/>
+    <w:rPr>
+      <w:b/>
+      <w:sz w:val="28"/>
+    </w:rPr>
+  </w:style>
+  <w:style w:type="paragraph" w:customStyle="1" w:styleId="H4">
+    <w:name w:val="H4"/>
+    <w:basedOn w:val="H3"/>
+    <w:next w:val="Normal"/>
+    <w:link w:val="H4Char"/>
+    <w:qFormat/>
+    <w:rsid w:val="00B2031C"/>
+    <w:pPr>
+      <w:numPr>
+        <w:ilvl w:val="2"/>
+      </w:numPr>
+    </w:pPr>
+    <w:rPr>
+      <w:sz w:val="20"/>
+    </w:rPr>
+  </w:style>
+  <w:style w:type="character" w:customStyle="1" w:styleId="H3Char">
+    <w:name w:val="H3 Char"/>
+    <w:basedOn w:val="H2Char"/>
+    <w:link w:val="H3"/>
+    <w:rsid w:val="00B2031C"/>
+    <w:rPr>
+      <w:b/>
+      <w:sz w:val="24"/>
+    </w:rPr>
+  </w:style>
+  <w:style w:type="character" w:customStyle="1" w:styleId="Heading2Char">
+    <w:name w:val="Heading 2 Char"/>
+    <w:basedOn w:val="DefaultParagraphFont"/>
+    <w:link w:val="Heading2"/>
+    <w:uiPriority w:val="9"/>
+    <w:semiHidden/>
+    <w:rsid w:val="00B31E35"/>
+    <w:rPr>
+      <w:rFonts w:asciiTheme="majorHAnsi" w:eastAsiaTheme="majorEastAsia" w:hAnsiTheme="majorHAnsi" w:cstheme="majorBidi"/>
+      <w:color w:val="2E74B5" w:themeColor="accent1" w:themeShade="BF"/>
+      <w:sz w:val="26"/>
+      <w:szCs w:val="26"/>
+      <w:lang w:val="en-US"/>
+    </w:rPr>
+  </w:style>
+  <w:style w:type="character" w:customStyle="1" w:styleId="H4Char">
+    <w:name w:val="H4 Char"/>
+    <w:basedOn w:val="H3Char"/>
+    <w:link w:val="H4"/>
+    <w:rsid w:val="00B2031C"/>
+    <w:rPr>
+      <w:b/>
+      <w:sz w:val="20"/>
+    </w:rPr>
+  </w:style>
+  <w:style w:type="character" w:customStyle="1" w:styleId="Heading3Char">
+    <w:name w:val="Heading 3 Char"/>
+    <w:basedOn w:val="DefaultParagraphFont"/>
+    <w:link w:val="Heading3"/>
+    <w:uiPriority w:val="9"/>
+    <w:semiHidden/>
+    <w:rsid w:val="00B31E35"/>
+    <w:rPr>
+      <w:rFonts w:asciiTheme="majorHAnsi" w:eastAsiaTheme="majorEastAsia" w:hAnsiTheme="majorHAnsi" w:cstheme="majorBidi"/>
+      <w:color w:val="1F4D78" w:themeColor="accent1" w:themeShade="7F"/>
+      <w:sz w:val="24"/>
+      <w:szCs w:val="24"/>
+      <w:lang w:val="en-US"/>
+    </w:rPr>
+  </w:style>
+  <w:style w:type="paragraph" w:styleId="TOC1">
+    <w:name w:val="toc 1"/>
+    <w:basedOn w:val="Normal"/>
+    <w:next w:val="Normal"/>
+    <w:autoRedefine/>
+    <w:uiPriority w:val="39"/>
+    <w:unhideWhenUsed/>
+    <w:rsid w:val="00B31E35"/>
+    <w:pPr>
+      <w:spacing w:before="120" w:after="120"/>
+    </w:pPr>
+    <w:rPr>
+      <w:rFonts w:cstheme="minorHAnsi"/>
+      <w:b/>
+      <w:bCs/>
+      <w:caps/>
+      <w:sz w:val="20"/>
+      <w:szCs w:val="20"/>
+    </w:rPr>
+  </w:style>
+  <w:style w:type="paragraph" w:styleId="TOC2">
+    <w:name w:val="toc 2"/>
+    <w:basedOn w:val="Normal"/>
+    <w:next w:val="Normal"/>
+    <w:autoRedefine/>
+    <w:uiPriority w:val="39"/>
+    <w:unhideWhenUsed/>
+    <w:rsid w:val="00B31E35"/>
+    <w:pPr>
+      <w:ind w:left="220"/>
+    </w:pPr>
+    <w:rPr>
+      <w:rFonts w:cstheme="minorHAnsi"/>
+      <w:smallCaps/>
+      <w:sz w:val="20"/>
+      <w:szCs w:val="20"/>
+    </w:rPr>
+  </w:style>
+  <w:style w:type="paragraph" w:styleId="TOC3">
+    <w:name w:val="toc 3"/>
+    <w:basedOn w:val="Normal"/>
+    <w:next w:val="Normal"/>
+    <w:autoRedefine/>
+    <w:uiPriority w:val="39"/>
+    <w:unhideWhenUsed/>
+    <w:rsid w:val="00B31E35"/>
+    <w:pPr>
+      <w:ind w:left="440"/>
+    </w:pPr>
+    <w:rPr>
+      <w:rFonts w:cstheme="minorHAnsi"/>
+      <w:i/>
+      <w:iCs/>
+      <w:sz w:val="20"/>
+      <w:szCs w:val="20"/>
+    </w:rPr>
+  </w:style>
+  <w:style w:type="paragraph" w:styleId="TOC4">
+    <w:name w:val="toc 4"/>
+    <w:basedOn w:val="Normal"/>
+    <w:next w:val="Normal"/>
+    <w:autoRedefine/>
+    <w:uiPriority w:val="39"/>
+    <w:unhideWhenUsed/>
+    <w:rsid w:val="00B31E35"/>
+    <w:pPr>
+      <w:ind w:left="660"/>
+    </w:pPr>
+    <w:rPr>
+      <w:rFonts w:cstheme="minorHAnsi"/>
+      <w:sz w:val="18"/>
+      <w:szCs w:val="18"/>
+    </w:rPr>
+  </w:style>
+  <w:style w:type="paragraph" w:styleId="TOC5">
+    <w:name w:val="toc 5"/>
+    <w:basedOn w:val="Normal"/>
+    <w:next w:val="Normal"/>
+    <w:autoRedefine/>
+    <w:uiPriority w:val="39"/>
+    <w:unhideWhenUsed/>
+    <w:rsid w:val="00B31E35"/>
+    <w:pPr>
+      <w:ind w:left="880"/>
+    </w:pPr>
+    <w:rPr>
+      <w:rFonts w:cstheme="minorHAnsi"/>
+      <w:sz w:val="18"/>
+      <w:szCs w:val="18"/>
+    </w:rPr>
+  </w:style>
+  <w:style w:type="paragraph" w:styleId="TOC6">
+    <w:name w:val="toc 6"/>
+    <w:basedOn w:val="Normal"/>
+    <w:next w:val="Normal"/>
+    <w:autoRedefine/>
+    <w:uiPriority w:val="39"/>
+    <w:unhideWhenUsed/>
+    <w:rsid w:val="00B31E35"/>
+    <w:pPr>
+      <w:ind w:left="1100"/>
+    </w:pPr>
+    <w:rPr>
+      <w:rFonts w:cstheme="minorHAnsi"/>
+      <w:sz w:val="18"/>
+      <w:szCs w:val="18"/>
+    </w:rPr>
+  </w:style>
+  <w:style w:type="paragraph" w:styleId="TOC7">
+    <w:name w:val="toc 7"/>
+    <w:basedOn w:val="Normal"/>
+    <w:next w:val="Normal"/>
+    <w:autoRedefine/>
+    <w:uiPriority w:val="39"/>
+    <w:unhideWhenUsed/>
+    <w:rsid w:val="00B31E35"/>
+    <w:pPr>
+      <w:ind w:left="1320"/>
+    </w:pPr>
+    <w:rPr>
+      <w:rFonts w:cstheme="minorHAnsi"/>
+      <w:sz w:val="18"/>
+      <w:szCs w:val="18"/>
+    </w:rPr>
+  </w:style>
+  <w:style w:type="paragraph" w:styleId="TOC8">
+    <w:name w:val="toc 8"/>
+    <w:basedOn w:val="Normal"/>
+    <w:next w:val="Normal"/>
+    <w:autoRedefine/>
+    <w:uiPriority w:val="39"/>
+    <w:unhideWhenUsed/>
+    <w:rsid w:val="00B31E35"/>
+    <w:pPr>
+      <w:ind w:left="1540"/>
+    </w:pPr>
+    <w:rPr>
+      <w:rFonts w:cstheme="minorHAnsi"/>
+      <w:sz w:val="18"/>
+      <w:szCs w:val="18"/>
+    </w:rPr>
+  </w:style>
+  <w:style w:type="paragraph" w:styleId="TOC9">
+    <w:name w:val="toc 9"/>
+    <w:basedOn w:val="Normal"/>
+    <w:next w:val="Normal"/>
+    <w:autoRedefine/>
+    <w:uiPriority w:val="39"/>
+    <w:unhideWhenUsed/>
+    <w:rsid w:val="00B31E35"/>
+    <w:pPr>
+      <w:ind w:left="1760"/>
+    </w:pPr>
+    <w:rPr>
+      <w:rFonts w:cstheme="minorHAnsi"/>
+      <w:sz w:val="18"/>
+      <w:szCs w:val="18"/>
+    </w:rPr>
+  </w:style>
+  <w:style w:type="character" w:customStyle="1" w:styleId="Heading4Char">
+    <w:name w:val="Heading 4 Char"/>
+    <w:basedOn w:val="DefaultParagraphFont"/>
+    <w:link w:val="Heading4"/>
+    <w:uiPriority w:val="9"/>
+    <w:semiHidden/>
+    <w:rsid w:val="00FB105B"/>
+    <w:rPr>
+      <w:rFonts w:asciiTheme="majorHAnsi" w:eastAsiaTheme="majorEastAsia" w:hAnsiTheme="majorHAnsi" w:cstheme="majorBidi"/>
+      <w:i/>
+      <w:iCs/>
+      <w:color w:val="2E74B5" w:themeColor="accent1" w:themeShade="BF"/>
+      <w:lang w:val="en-US"/>
+    </w:rPr>
+  </w:style>
+  <w:style w:type="paragraph" w:styleId="Header">
+    <w:name w:val="header"/>
+    <w:basedOn w:val="Normal"/>
+    <w:link w:val="HeaderChar"/>
+    <w:uiPriority w:val="99"/>
+    <w:unhideWhenUsed/>
+    <w:rsid w:val="004E2F59"/>
+    <w:pPr>
+      <w:tabs>
+        <w:tab w:val="center" w:pos="4513"/>
+        <w:tab w:val="right" w:pos="9026"/>
+      </w:tabs>
+      <w:spacing w:line="240" w:lineRule="auto"/>
+    </w:pPr>
+  </w:style>
+  <w:style w:type="character" w:customStyle="1" w:styleId="HeaderChar">
+    <w:name w:val="Header Char"/>
+    <w:basedOn w:val="DefaultParagraphFont"/>
+    <w:link w:val="Header"/>
+    <w:uiPriority w:val="99"/>
+    <w:rsid w:val="004E2F59"/>
+    <w:rPr>
+      <w:lang w:val="en-US"/>
+    </w:rPr>
+  </w:style>
+  <w:style w:type="paragraph" w:styleId="Footer">
+    <w:name w:val="footer"/>
+    <w:basedOn w:val="Normal"/>
+    <w:link w:val="FooterChar"/>
+    <w:uiPriority w:val="99"/>
+    <w:unhideWhenUsed/>
+    <w:rsid w:val="004E2F59"/>
+    <w:pPr>
+      <w:tabs>
+        <w:tab w:val="center" w:pos="4513"/>
+        <w:tab w:val="right" w:pos="9026"/>
+      </w:tabs>
+      <w:spacing w:line="240" w:lineRule="auto"/>
+    </w:pPr>
+  </w:style>
+  <w:style w:type="character" w:customStyle="1" w:styleId="FooterChar">
+    <w:name w:val="Footer Char"/>
+    <w:basedOn w:val="DefaultParagraphFont"/>
+    <w:link w:val="Footer"/>
+    <w:uiPriority w:val="99"/>
+    <w:rsid w:val="004E2F59"/>
+    <w:rPr>
+      <w:lang w:val="en-US"/>
+    </w:rPr>
+  </w:style>
+  <w:style w:type="paragraph" w:customStyle="1" w:styleId="Footer-Center">
+    <w:name w:val="Footer-Center"/>
+    <w:basedOn w:val="Footer"/>
+    <w:next w:val="Footer"/>
+    <w:link w:val="Footer-CenterChar"/>
+    <w:qFormat/>
+    <w:rsid w:val="001E02AA"/>
+    <w:pPr>
+      <w:jc w:val="center"/>
+    </w:pPr>
+  </w:style>
+  <w:style w:type="character" w:customStyle="1" w:styleId="Footer-CenterChar">
+    <w:name w:val="Footer-Center Char"/>
+    <w:basedOn w:val="FooterChar"/>
+    <w:link w:val="Footer-Center"/>
+    <w:rsid w:val="001E02AA"/>
+    <w:rPr>
+      <w:lang w:val="en-US"/>
     </w:rPr>
   </w:style>
 </w:styles>
@@ -1138,4 +2425,16 @@
     </a:ext>
   </a:extLst>
 </a:theme>
+</file>
+
+<file path=customXml/item1.xml><?xml version="1.0" encoding="utf-8"?>
+<b:Sources xmlns:b="http://schemas.openxmlformats.org/officeDocument/2006/bibliography" xmlns="http://schemas.openxmlformats.org/officeDocument/2006/bibliography" SelectedStyle="\APASixthEditionOfficeOnline.xsl" StyleName="APA" Version="6"/>
+</file>
+
+<file path=customXml/itemProps1.xml><?xml version="1.0" encoding="utf-8"?>
+<ds:datastoreItem xmlns:ds="http://schemas.openxmlformats.org/officeDocument/2006/customXml" ds:itemID="{ECC2D056-BEFD-4AE2-8483-B0E1E85F5B15}">
+  <ds:schemaRefs>
+    <ds:schemaRef ds:uri="http://schemas.openxmlformats.org/officeDocument/2006/bibliography"/>
+  </ds:schemaRefs>
+</ds:datastoreItem>
 </file>
</xml_diff>

<commit_message>
#20161114 -> (*) Executive Summary v0.1
</commit_message>
<xml_diff>
--- a/PPT/Business Plan/Business Plan.docx
+++ b/PPT/Business Plan/Business Plan.docx
@@ -1,6 +1,6 @@
 
 <file path=word/document.xml><?xml version="1.0" encoding="utf-8"?>
-<w:document xmlns:wpc="http://schemas.microsoft.com/office/word/2010/wordprocessingCanvas" xmlns:cx="http://schemas.microsoft.com/office/drawing/2014/chartex" xmlns:cx1="http://schemas.microsoft.com/office/drawing/2015/9/8/chartex" xmlns:mc="http://schemas.openxmlformats.org/markup-compatibility/2006" xmlns:o="urn:schemas-microsoft-com:office:office" xmlns:r="http://schemas.openxmlformats.org/officeDocument/2006/relationships" xmlns:m="http://schemas.openxmlformats.org/officeDocument/2006/math" xmlns:v="urn:schemas-microsoft-com:vml" xmlns:wp14="http://schemas.microsoft.com/office/word/2010/wordprocessingDrawing" xmlns:wp="http://schemas.openxmlformats.org/drawingml/2006/wordprocessingDrawing" xmlns:w10="urn:schemas-microsoft-com:office:word" xmlns:w="http://schemas.openxmlformats.org/wordprocessingml/2006/main" xmlns:w14="http://schemas.microsoft.com/office/word/2010/wordml" xmlns:w15="http://schemas.microsoft.com/office/word/2012/wordml" xmlns:w16se="http://schemas.microsoft.com/office/word/2015/wordml/symex" xmlns:wpg="http://schemas.microsoft.com/office/word/2010/wordprocessingGroup" xmlns:wpi="http://schemas.microsoft.com/office/word/2010/wordprocessingInk" xmlns:wne="http://schemas.microsoft.com/office/word/2006/wordml" xmlns:wps="http://schemas.microsoft.com/office/word/2010/wordprocessingShape" mc:Ignorable="w14 w15 w16se wp14">
+<w:document xmlns:wpc="http://schemas.microsoft.com/office/word/2010/wordprocessingCanvas" xmlns:mc="http://schemas.openxmlformats.org/markup-compatibility/2006" xmlns:o="urn:schemas-microsoft-com:office:office" xmlns:r="http://schemas.openxmlformats.org/officeDocument/2006/relationships" xmlns:m="http://schemas.openxmlformats.org/officeDocument/2006/math" xmlns:v="urn:schemas-microsoft-com:vml" xmlns:wp14="http://schemas.microsoft.com/office/word/2010/wordprocessingDrawing" xmlns:wp="http://schemas.openxmlformats.org/drawingml/2006/wordprocessingDrawing" xmlns:w10="urn:schemas-microsoft-com:office:word" xmlns:w="http://schemas.openxmlformats.org/wordprocessingml/2006/main" xmlns:w14="http://schemas.microsoft.com/office/word/2010/wordml" xmlns:w15="http://schemas.microsoft.com/office/word/2012/wordml" xmlns:wpg="http://schemas.microsoft.com/office/word/2010/wordprocessingGroup" xmlns:wpi="http://schemas.microsoft.com/office/word/2010/wordprocessingInk" xmlns:wne="http://schemas.microsoft.com/office/word/2006/wordml" xmlns:wps="http://schemas.microsoft.com/office/word/2010/wordprocessingShape" mc:Ignorable="w14 w15 wp14">
   <w:body>
     <w:p>
       <w:pPr>
@@ -480,14 +480,8 @@
     <w:p>
       <w:pPr>
         <w:pStyle w:val="TOC1"/>
-        <w:tabs>
-          <w:tab w:val="right" w:leader="dot" w:pos="8210"/>
-        </w:tabs>
         <w:rPr>
           <w:rFonts w:cstheme="minorBidi"/>
-          <w:b w:val="0"/>
-          <w:bCs w:val="0"/>
-          <w:caps w:val="0"/>
           <w:noProof/>
           <w:sz w:val="22"/>
           <w:szCs w:val="22"/>
@@ -600,20 +594,221 @@
       </w:pPr>
       <w:r>
         <w:lastRenderedPageBreak/>
-        <w:t>RI</w:t>
-      </w:r>
-      <w:bookmarkStart w:id="2" w:name="_GoBack"/>
-      <w:bookmarkEnd w:id="2"/>
-      <w:r>
-        <w:t>NGKASAN EKSEKUTIF</w:t>
-      </w:r>
-    </w:p>
-    <w:p>
-      <w:pPr>
-        <w:rPr>
-          <w:lang w:val="id-ID"/>
-        </w:rPr>
-      </w:pPr>
+        <w:t>RINGKASAN EKSEKUTIF</w:t>
+      </w:r>
+    </w:p>
+    <w:p>
+      <w:pPr>
+        <w:ind w:firstLine="720"/>
+        <w:jc w:val="both"/>
+      </w:pPr>
+      <w:r>
+        <w:t>Usaha yang kami jalankan merupakan suatu</w:t>
+      </w:r>
+      <w:r>
+        <w:t xml:space="preserve"> jasa</w:t>
+      </w:r>
+      <w:r>
+        <w:t xml:space="preserve"> </w:t>
+      </w:r>
+      <w:r>
+        <w:t>p</w:t>
+      </w:r>
+      <w:r>
+        <w:t>enyewaan (</w:t>
+      </w:r>
+      <w:r>
+        <w:rPr>
+          <w:i/>
+        </w:rPr>
+        <w:t>renting</w:t>
+      </w:r>
+      <w:r>
+        <w:t xml:space="preserve">) </w:t>
+      </w:r>
+      <w:r>
+        <w:rPr>
+          <w:i/>
+        </w:rPr>
+        <w:t>router</w:t>
+      </w:r>
+      <w:r>
+        <w:t xml:space="preserve"> berbasis cloud. Sebelum mengetahui lebih lanjut tentang router berbasis cloud, kami akan menjelaskan terlebih dahulu mengenai apa itu </w:t>
+      </w:r>
+      <w:r>
+        <w:rPr>
+          <w:i/>
+        </w:rPr>
+        <w:t>router</w:t>
+      </w:r>
+      <w:r>
+        <w:t xml:space="preserve"> dan teknologi cloud.</w:t>
+      </w:r>
+      <w:r>
+        <w:t xml:space="preserve"> Secara harfiah, </w:t>
+      </w:r>
+      <w:r>
+        <w:t>router</w:t>
+      </w:r>
+      <w:r>
+        <w:t xml:space="preserve"> dalam ilmu jaringan </w:t>
+      </w:r>
+      <w:r>
+        <w:t>adalah suatu alat yang dapat mem-</w:t>
+      </w:r>
+      <w:r>
+        <w:rPr>
+          <w:i/>
+        </w:rPr>
+        <w:t>forward</w:t>
+      </w:r>
+      <w:r>
+        <w:t xml:space="preserve"> suatu data dari jaringan </w:t>
+      </w:r>
+      <w:r>
+        <w:t>komputer</w:t>
+      </w:r>
+      <w:r>
+        <w:t xml:space="preserve"> yang satu dengan jaringan </w:t>
+      </w:r>
+      <w:r>
+        <w:t>komputer</w:t>
+      </w:r>
+      <w:r>
+        <w:t xml:space="preserve"> yang lain.</w:t>
+      </w:r>
+      <w:r>
+        <w:t xml:space="preserve"> Jaringan internet yang selalu kita akses merupakan hasil implementasi dari alat router itu, yakni kita dapat mengakses berbagai konten, seperti </w:t>
+      </w:r>
+      <w:r>
+        <w:rPr>
+          <w:i/>
+        </w:rPr>
+        <w:t>website</w:t>
+      </w:r>
+      <w:r>
+        <w:t>, audio, video, jurnal, dll dari seluruh dunia.</w:t>
+      </w:r>
+    </w:p>
+    <w:p>
+      <w:pPr>
+        <w:ind w:firstLine="720"/>
+        <w:jc w:val="both"/>
+      </w:pPr>
+      <w:r>
+        <w:t>Internet merupakan suatu jaringan global yang menghubungkan berbagai kontinen secara bebas</w:t>
+      </w:r>
+      <w:r>
+        <w:t xml:space="preserve"> tanpa dibatasi oleh ruang dan waktu. Di dalam internet itu sendiri terdapat banyak sekali </w:t>
+      </w:r>
+      <w:r>
+        <w:t>server</w:t>
+      </w:r>
+      <w:r>
+        <w:rPr>
+          <w:rStyle w:val="FootnoteReference"/>
+          <w:i/>
+        </w:rPr>
+        <w:footnoteReference w:id="1"/>
+      </w:r>
+      <w:r>
+        <w:t xml:space="preserve">, </w:t>
+      </w:r>
+      <w:r>
+        <w:t>server-server</w:t>
+      </w:r>
+      <w:r>
+        <w:t xml:space="preserve"> inilah yang menjadi penyedia berbagai konten yang bertebaran di jaringan internet itu.</w:t>
+      </w:r>
+      <w:r>
+        <w:t xml:space="preserve"> </w:t>
+      </w:r>
+      <w:r>
+        <w:t>Apa hubungannya jaringan internet dengan cloud?</w:t>
+      </w:r>
+      <w:r>
+        <w:t xml:space="preserve"> Cloud merupakan salah satu teknologi dalam jaringan komputer, yakni abstraksi dari suatu infrastruktur teknologi yang kompleks.</w:t>
+      </w:r>
+      <w:r>
+        <w:t xml:space="preserve"> Maksudnya adalah dalam suatu cloud </w:t>
+      </w:r>
+      <w:r>
+        <w:t>terdapat banyak sekali perangkat-perangkat jaringan yang saling terhubung dan saling berbagi kebutuhan agar dapat diakses melalui internet. Perangkat-perangkat jaringan yang ada dalam cloud itu meliputi storage sebagai media penyimpanan file dan data, database sebagai media penyimpanan data berbagai aplikasi, DNS</w:t>
+      </w:r>
+      <w:r>
+        <w:rPr>
+          <w:rStyle w:val="FootnoteReference"/>
+        </w:rPr>
+        <w:footnoteReference w:id="2"/>
+      </w:r>
+      <w:r>
+        <w:t>, dll.</w:t>
+      </w:r>
+    </w:p>
+    <w:p>
+      <w:pPr>
+        <w:ind w:firstLine="720"/>
+        <w:jc w:val="both"/>
+      </w:pPr>
+      <w:r>
+        <w:t>Untuk meningkatkan kualitas</w:t>
+      </w:r>
+      <w:r>
+        <w:t xml:space="preserve"> dan </w:t>
+      </w:r>
+      <w:r>
+        <w:t>ketersediaan (</w:t>
+      </w:r>
+      <w:r>
+        <w:rPr>
+          <w:i/>
+        </w:rPr>
+        <w:t>availability</w:t>
+      </w:r>
+      <w:r>
+        <w:t>)</w:t>
+      </w:r>
+      <w:r>
+        <w:t xml:space="preserve"> suatu jaringan komputer yang saling terhubung melalui jar</w:t>
+      </w:r>
+      <w:r>
+        <w:t xml:space="preserve">ingan internet dibutuhkan beberapa metode yang dapat menjaga ketersediaan </w:t>
+      </w:r>
+      <w:r>
+        <w:t xml:space="preserve">itu, diantaranya adalah </w:t>
+      </w:r>
+      <w:r>
+        <w:rPr>
+          <w:i/>
+        </w:rPr>
+        <w:t>load-balancer</w:t>
+      </w:r>
+      <w:r>
+        <w:rPr>
+          <w:rStyle w:val="FootnoteReference"/>
+          <w:i/>
+        </w:rPr>
+        <w:footnoteReference w:id="3"/>
+      </w:r>
+      <w:r>
+        <w:t xml:space="preserve"> dan </w:t>
+      </w:r>
+      <w:r>
+        <w:rPr>
+          <w:i/>
+        </w:rPr>
+        <w:t>fail-over</w:t>
+      </w:r>
+      <w:r>
+        <w:rPr>
+          <w:rStyle w:val="FootnoteReference"/>
+          <w:i/>
+        </w:rPr>
+        <w:footnoteReference w:id="4"/>
+      </w:r>
+      <w:r>
+        <w:t>.</w:t>
+      </w:r>
     </w:p>
     <w:sectPr>
       <w:headerReference w:type="first" r:id="rId14"/>
@@ -630,7 +825,7 @@
 </file>
 
 <file path=word/endnotes.xml><?xml version="1.0" encoding="utf-8"?>
-<w:endnotes xmlns:wpc="http://schemas.microsoft.com/office/word/2010/wordprocessingCanvas" xmlns:cx="http://schemas.microsoft.com/office/drawing/2014/chartex" xmlns:cx1="http://schemas.microsoft.com/office/drawing/2015/9/8/chartex" xmlns:mc="http://schemas.openxmlformats.org/markup-compatibility/2006" xmlns:o="urn:schemas-microsoft-com:office:office" xmlns:r="http://schemas.openxmlformats.org/officeDocument/2006/relationships" xmlns:m="http://schemas.openxmlformats.org/officeDocument/2006/math" xmlns:v="urn:schemas-microsoft-com:vml" xmlns:wp14="http://schemas.microsoft.com/office/word/2010/wordprocessingDrawing" xmlns:wp="http://schemas.openxmlformats.org/drawingml/2006/wordprocessingDrawing" xmlns:w10="urn:schemas-microsoft-com:office:word" xmlns:w="http://schemas.openxmlformats.org/wordprocessingml/2006/main" xmlns:w14="http://schemas.microsoft.com/office/word/2010/wordml" xmlns:w15="http://schemas.microsoft.com/office/word/2012/wordml" xmlns:w16se="http://schemas.microsoft.com/office/word/2015/wordml/symex" xmlns:wpg="http://schemas.microsoft.com/office/word/2010/wordprocessingGroup" xmlns:wpi="http://schemas.microsoft.com/office/word/2010/wordprocessingInk" xmlns:wne="http://schemas.microsoft.com/office/word/2006/wordml" xmlns:wps="http://schemas.microsoft.com/office/word/2010/wordprocessingShape" mc:Ignorable="w14 w15 w16se wp14">
+<w:endnotes xmlns:wpc="http://schemas.microsoft.com/office/word/2010/wordprocessingCanvas" xmlns:mc="http://schemas.openxmlformats.org/markup-compatibility/2006" xmlns:o="urn:schemas-microsoft-com:office:office" xmlns:r="http://schemas.openxmlformats.org/officeDocument/2006/relationships" xmlns:m="http://schemas.openxmlformats.org/officeDocument/2006/math" xmlns:v="urn:schemas-microsoft-com:vml" xmlns:wp14="http://schemas.microsoft.com/office/word/2010/wordprocessingDrawing" xmlns:wp="http://schemas.openxmlformats.org/drawingml/2006/wordprocessingDrawing" xmlns:w10="urn:schemas-microsoft-com:office:word" xmlns:w="http://schemas.openxmlformats.org/wordprocessingml/2006/main" xmlns:w14="http://schemas.microsoft.com/office/word/2010/wordml" xmlns:w15="http://schemas.microsoft.com/office/word/2012/wordml" xmlns:wpg="http://schemas.microsoft.com/office/word/2010/wordprocessingGroup" xmlns:wpi="http://schemas.microsoft.com/office/word/2010/wordprocessingInk" xmlns:wne="http://schemas.microsoft.com/office/word/2006/wordml" xmlns:wps="http://schemas.microsoft.com/office/word/2010/wordprocessingShape" mc:Ignorable="w14 w15 wp14">
   <w:endnote w:type="separator" w:id="-1">
     <w:p>
       <w:pPr>
@@ -655,7 +850,7 @@
 </file>
 
 <file path=word/footer1.xml><?xml version="1.0" encoding="utf-8"?>
-<w:ftr xmlns:wpc="http://schemas.microsoft.com/office/word/2010/wordprocessingCanvas" xmlns:cx="http://schemas.microsoft.com/office/drawing/2014/chartex" xmlns:cx1="http://schemas.microsoft.com/office/drawing/2015/9/8/chartex" xmlns:mc="http://schemas.openxmlformats.org/markup-compatibility/2006" xmlns:o="urn:schemas-microsoft-com:office:office" xmlns:r="http://schemas.openxmlformats.org/officeDocument/2006/relationships" xmlns:m="http://schemas.openxmlformats.org/officeDocument/2006/math" xmlns:v="urn:schemas-microsoft-com:vml" xmlns:wp14="http://schemas.microsoft.com/office/word/2010/wordprocessingDrawing" xmlns:wp="http://schemas.openxmlformats.org/drawingml/2006/wordprocessingDrawing" xmlns:w10="urn:schemas-microsoft-com:office:word" xmlns:w="http://schemas.openxmlformats.org/wordprocessingml/2006/main" xmlns:w14="http://schemas.microsoft.com/office/word/2010/wordml" xmlns:w15="http://schemas.microsoft.com/office/word/2012/wordml" xmlns:w16se="http://schemas.microsoft.com/office/word/2015/wordml/symex" xmlns:wpg="http://schemas.microsoft.com/office/word/2010/wordprocessingGroup" xmlns:wpi="http://schemas.microsoft.com/office/word/2010/wordprocessingInk" xmlns:wne="http://schemas.microsoft.com/office/word/2006/wordml" xmlns:wps="http://schemas.microsoft.com/office/word/2010/wordprocessingShape" mc:Ignorable="w14 w15 w16se wp14">
+<w:ftr xmlns:wpc="http://schemas.microsoft.com/office/word/2010/wordprocessingCanvas" xmlns:mc="http://schemas.openxmlformats.org/markup-compatibility/2006" xmlns:o="urn:schemas-microsoft-com:office:office" xmlns:r="http://schemas.openxmlformats.org/officeDocument/2006/relationships" xmlns:m="http://schemas.openxmlformats.org/officeDocument/2006/math" xmlns:v="urn:schemas-microsoft-com:vml" xmlns:wp14="http://schemas.microsoft.com/office/word/2010/wordprocessingDrawing" xmlns:wp="http://schemas.openxmlformats.org/drawingml/2006/wordprocessingDrawing" xmlns:w10="urn:schemas-microsoft-com:office:word" xmlns:w="http://schemas.openxmlformats.org/wordprocessingml/2006/main" xmlns:w14="http://schemas.microsoft.com/office/word/2010/wordml" xmlns:w15="http://schemas.microsoft.com/office/word/2012/wordml" xmlns:wpg="http://schemas.microsoft.com/office/word/2010/wordprocessingGroup" xmlns:wpi="http://schemas.microsoft.com/office/word/2010/wordprocessingInk" xmlns:wne="http://schemas.microsoft.com/office/word/2006/wordml" xmlns:wps="http://schemas.microsoft.com/office/word/2010/wordprocessingShape" mc:Ignorable="w14 w15 wp14">
   <w:p>
     <w:pPr>
       <w:pStyle w:val="Footer-Center"/>
@@ -669,7 +864,7 @@
 </file>
 
 <file path=word/footer2.xml><?xml version="1.0" encoding="utf-8"?>
-<w:ftr xmlns:wpc="http://schemas.microsoft.com/office/word/2010/wordprocessingCanvas" xmlns:cx="http://schemas.microsoft.com/office/drawing/2014/chartex" xmlns:cx1="http://schemas.microsoft.com/office/drawing/2015/9/8/chartex" xmlns:mc="http://schemas.openxmlformats.org/markup-compatibility/2006" xmlns:o="urn:schemas-microsoft-com:office:office" xmlns:r="http://schemas.openxmlformats.org/officeDocument/2006/relationships" xmlns:m="http://schemas.openxmlformats.org/officeDocument/2006/math" xmlns:v="urn:schemas-microsoft-com:vml" xmlns:wp14="http://schemas.microsoft.com/office/word/2010/wordprocessingDrawing" xmlns:wp="http://schemas.openxmlformats.org/drawingml/2006/wordprocessingDrawing" xmlns:w10="urn:schemas-microsoft-com:office:word" xmlns:w="http://schemas.openxmlformats.org/wordprocessingml/2006/main" xmlns:w14="http://schemas.microsoft.com/office/word/2010/wordml" xmlns:w15="http://schemas.microsoft.com/office/word/2012/wordml" xmlns:w16se="http://schemas.microsoft.com/office/word/2015/wordml/symex" xmlns:wpg="http://schemas.microsoft.com/office/word/2010/wordprocessingGroup" xmlns:wpi="http://schemas.microsoft.com/office/word/2010/wordprocessingInk" xmlns:wne="http://schemas.microsoft.com/office/word/2006/wordml" xmlns:wps="http://schemas.microsoft.com/office/word/2010/wordprocessingShape" mc:Ignorable="w14 w15 w16se wp14">
+<w:ftr xmlns:wpc="http://schemas.microsoft.com/office/word/2010/wordprocessingCanvas" xmlns:mc="http://schemas.openxmlformats.org/markup-compatibility/2006" xmlns:o="urn:schemas-microsoft-com:office:office" xmlns:r="http://schemas.openxmlformats.org/officeDocument/2006/relationships" xmlns:m="http://schemas.openxmlformats.org/officeDocument/2006/math" xmlns:v="urn:schemas-microsoft-com:vml" xmlns:wp14="http://schemas.microsoft.com/office/word/2010/wordprocessingDrawing" xmlns:wp="http://schemas.openxmlformats.org/drawingml/2006/wordprocessingDrawing" xmlns:w10="urn:schemas-microsoft-com:office:word" xmlns:w="http://schemas.openxmlformats.org/wordprocessingml/2006/main" xmlns:w14="http://schemas.microsoft.com/office/word/2010/wordml" xmlns:w15="http://schemas.microsoft.com/office/word/2012/wordml" xmlns:wpg="http://schemas.microsoft.com/office/word/2010/wordprocessingGroup" xmlns:wpi="http://schemas.microsoft.com/office/word/2010/wordprocessingInk" xmlns:wne="http://schemas.microsoft.com/office/word/2006/wordml" xmlns:wps="http://schemas.microsoft.com/office/word/2010/wordprocessingShape" mc:Ignorable="w14 w15 wp14">
   <w:p>
     <w:pPr>
       <w:pStyle w:val="Footer-Center"/>
@@ -683,7 +878,7 @@
 </file>
 
 <file path=word/footer3.xml><?xml version="1.0" encoding="utf-8"?>
-<w:ftr xmlns:wpc="http://schemas.microsoft.com/office/word/2010/wordprocessingCanvas" xmlns:cx="http://schemas.microsoft.com/office/drawing/2014/chartex" xmlns:cx1="http://schemas.microsoft.com/office/drawing/2015/9/8/chartex" xmlns:mc="http://schemas.openxmlformats.org/markup-compatibility/2006" xmlns:o="urn:schemas-microsoft-com:office:office" xmlns:r="http://schemas.openxmlformats.org/officeDocument/2006/relationships" xmlns:m="http://schemas.openxmlformats.org/officeDocument/2006/math" xmlns:v="urn:schemas-microsoft-com:vml" xmlns:wp14="http://schemas.microsoft.com/office/word/2010/wordprocessingDrawing" xmlns:wp="http://schemas.openxmlformats.org/drawingml/2006/wordprocessingDrawing" xmlns:w10="urn:schemas-microsoft-com:office:word" xmlns:w="http://schemas.openxmlformats.org/wordprocessingml/2006/main" xmlns:w14="http://schemas.microsoft.com/office/word/2010/wordml" xmlns:w15="http://schemas.microsoft.com/office/word/2012/wordml" xmlns:w16se="http://schemas.microsoft.com/office/word/2015/wordml/symex" xmlns:wpg="http://schemas.microsoft.com/office/word/2010/wordprocessingGroup" xmlns:wpi="http://schemas.microsoft.com/office/word/2010/wordprocessingInk" xmlns:wne="http://schemas.microsoft.com/office/word/2006/wordml" xmlns:wps="http://schemas.microsoft.com/office/word/2010/wordprocessingShape" mc:Ignorable="w14 w15 w16se wp14">
+<w:ftr xmlns:wpc="http://schemas.microsoft.com/office/word/2010/wordprocessingCanvas" xmlns:mc="http://schemas.openxmlformats.org/markup-compatibility/2006" xmlns:o="urn:schemas-microsoft-com:office:office" xmlns:r="http://schemas.openxmlformats.org/officeDocument/2006/relationships" xmlns:m="http://schemas.openxmlformats.org/officeDocument/2006/math" xmlns:v="urn:schemas-microsoft-com:vml" xmlns:wp14="http://schemas.microsoft.com/office/word/2010/wordprocessingDrawing" xmlns:wp="http://schemas.openxmlformats.org/drawingml/2006/wordprocessingDrawing" xmlns:w10="urn:schemas-microsoft-com:office:word" xmlns:w="http://schemas.openxmlformats.org/wordprocessingml/2006/main" xmlns:w14="http://schemas.microsoft.com/office/word/2010/wordml" xmlns:w15="http://schemas.microsoft.com/office/word/2012/wordml" xmlns:wpg="http://schemas.microsoft.com/office/word/2010/wordprocessingGroup" xmlns:wpi="http://schemas.microsoft.com/office/word/2010/wordprocessingInk" xmlns:wne="http://schemas.microsoft.com/office/word/2006/wordml" xmlns:wps="http://schemas.microsoft.com/office/word/2010/wordprocessingShape" mc:Ignorable="w14 w15 wp14">
   <w:p>
     <w:pPr>
       <w:pStyle w:val="Footer-Center"/>
@@ -697,7 +892,7 @@
 </file>
 
 <file path=word/footer4.xml><?xml version="1.0" encoding="utf-8"?>
-<w:ftr xmlns:wpc="http://schemas.microsoft.com/office/word/2010/wordprocessingCanvas" xmlns:cx="http://schemas.microsoft.com/office/drawing/2014/chartex" xmlns:cx1="http://schemas.microsoft.com/office/drawing/2015/9/8/chartex" xmlns:mc="http://schemas.openxmlformats.org/markup-compatibility/2006" xmlns:o="urn:schemas-microsoft-com:office:office" xmlns:r="http://schemas.openxmlformats.org/officeDocument/2006/relationships" xmlns:m="http://schemas.openxmlformats.org/officeDocument/2006/math" xmlns:v="urn:schemas-microsoft-com:vml" xmlns:wp14="http://schemas.microsoft.com/office/word/2010/wordprocessingDrawing" xmlns:wp="http://schemas.openxmlformats.org/drawingml/2006/wordprocessingDrawing" xmlns:w10="urn:schemas-microsoft-com:office:word" xmlns:w="http://schemas.openxmlformats.org/wordprocessingml/2006/main" xmlns:w14="http://schemas.microsoft.com/office/word/2010/wordml" xmlns:w15="http://schemas.microsoft.com/office/word/2012/wordml" xmlns:w16se="http://schemas.microsoft.com/office/word/2015/wordml/symex" xmlns:wpg="http://schemas.microsoft.com/office/word/2010/wordprocessingGroup" xmlns:wpi="http://schemas.microsoft.com/office/word/2010/wordprocessingInk" xmlns:wne="http://schemas.microsoft.com/office/word/2006/wordml" xmlns:wps="http://schemas.microsoft.com/office/word/2010/wordprocessingShape" mc:Ignorable="w14 w15 w16se wp14">
+<w:ftr xmlns:wpc="http://schemas.microsoft.com/office/word/2010/wordprocessingCanvas" xmlns:mc="http://schemas.openxmlformats.org/markup-compatibility/2006" xmlns:o="urn:schemas-microsoft-com:office:office" xmlns:r="http://schemas.openxmlformats.org/officeDocument/2006/relationships" xmlns:m="http://schemas.openxmlformats.org/officeDocument/2006/math" xmlns:v="urn:schemas-microsoft-com:vml" xmlns:wp14="http://schemas.microsoft.com/office/word/2010/wordprocessingDrawing" xmlns:wp="http://schemas.openxmlformats.org/drawingml/2006/wordprocessingDrawing" xmlns:w10="urn:schemas-microsoft-com:office:word" xmlns:w="http://schemas.openxmlformats.org/wordprocessingml/2006/main" xmlns:w14="http://schemas.microsoft.com/office/word/2010/wordml" xmlns:w15="http://schemas.microsoft.com/office/word/2012/wordml" xmlns:wpg="http://schemas.microsoft.com/office/word/2010/wordprocessingGroup" xmlns:wpi="http://schemas.microsoft.com/office/word/2010/wordprocessingInk" xmlns:wne="http://schemas.microsoft.com/office/word/2006/wordml" xmlns:wps="http://schemas.microsoft.com/office/word/2010/wordprocessingShape" mc:Ignorable="w14 w15 wp14">
   <w:p>
     <w:pPr>
       <w:pStyle w:val="Footer-Center"/>
@@ -740,7 +935,7 @@
 </file>
 
 <file path=word/footer5.xml><?xml version="1.0" encoding="utf-8"?>
-<w:ftr xmlns:wpc="http://schemas.microsoft.com/office/word/2010/wordprocessingCanvas" xmlns:cx="http://schemas.microsoft.com/office/drawing/2014/chartex" xmlns:cx1="http://schemas.microsoft.com/office/drawing/2015/9/8/chartex" xmlns:mc="http://schemas.openxmlformats.org/markup-compatibility/2006" xmlns:o="urn:schemas-microsoft-com:office:office" xmlns:r="http://schemas.openxmlformats.org/officeDocument/2006/relationships" xmlns:m="http://schemas.openxmlformats.org/officeDocument/2006/math" xmlns:v="urn:schemas-microsoft-com:vml" xmlns:wp14="http://schemas.microsoft.com/office/word/2010/wordprocessingDrawing" xmlns:wp="http://schemas.openxmlformats.org/drawingml/2006/wordprocessingDrawing" xmlns:w10="urn:schemas-microsoft-com:office:word" xmlns:w="http://schemas.openxmlformats.org/wordprocessingml/2006/main" xmlns:w14="http://schemas.microsoft.com/office/word/2010/wordml" xmlns:w15="http://schemas.microsoft.com/office/word/2012/wordml" xmlns:w16se="http://schemas.microsoft.com/office/word/2015/wordml/symex" xmlns:wpg="http://schemas.microsoft.com/office/word/2010/wordprocessingGroup" xmlns:wpi="http://schemas.microsoft.com/office/word/2010/wordprocessingInk" xmlns:wne="http://schemas.microsoft.com/office/word/2006/wordml" xmlns:wps="http://schemas.microsoft.com/office/word/2010/wordprocessingShape" mc:Ignorable="w14 w15 w16se wp14">
+<w:ftr xmlns:wpc="http://schemas.microsoft.com/office/word/2010/wordprocessingCanvas" xmlns:mc="http://schemas.openxmlformats.org/markup-compatibility/2006" xmlns:o="urn:schemas-microsoft-com:office:office" xmlns:r="http://schemas.openxmlformats.org/officeDocument/2006/relationships" xmlns:m="http://schemas.openxmlformats.org/officeDocument/2006/math" xmlns:v="urn:schemas-microsoft-com:vml" xmlns:wp14="http://schemas.microsoft.com/office/word/2010/wordprocessingDrawing" xmlns:wp="http://schemas.openxmlformats.org/drawingml/2006/wordprocessingDrawing" xmlns:w10="urn:schemas-microsoft-com:office:word" xmlns:w="http://schemas.openxmlformats.org/wordprocessingml/2006/main" xmlns:w14="http://schemas.microsoft.com/office/word/2010/wordml" xmlns:w15="http://schemas.microsoft.com/office/word/2012/wordml" xmlns:wpg="http://schemas.microsoft.com/office/word/2010/wordprocessingGroup" xmlns:wpi="http://schemas.microsoft.com/office/word/2010/wordprocessingInk" xmlns:wne="http://schemas.microsoft.com/office/word/2006/wordml" xmlns:wps="http://schemas.microsoft.com/office/word/2010/wordprocessingShape" mc:Ignorable="w14 w15 wp14">
   <w:p>
     <w:pPr>
       <w:pStyle w:val="Footer-Center"/>
@@ -783,7 +978,7 @@
 </file>
 
 <file path=word/footnotes.xml><?xml version="1.0" encoding="utf-8"?>
-<w:footnotes xmlns:wpc="http://schemas.microsoft.com/office/word/2010/wordprocessingCanvas" xmlns:cx="http://schemas.microsoft.com/office/drawing/2014/chartex" xmlns:cx1="http://schemas.microsoft.com/office/drawing/2015/9/8/chartex" xmlns:mc="http://schemas.openxmlformats.org/markup-compatibility/2006" xmlns:o="urn:schemas-microsoft-com:office:office" xmlns:r="http://schemas.openxmlformats.org/officeDocument/2006/relationships" xmlns:m="http://schemas.openxmlformats.org/officeDocument/2006/math" xmlns:v="urn:schemas-microsoft-com:vml" xmlns:wp14="http://schemas.microsoft.com/office/word/2010/wordprocessingDrawing" xmlns:wp="http://schemas.openxmlformats.org/drawingml/2006/wordprocessingDrawing" xmlns:w10="urn:schemas-microsoft-com:office:word" xmlns:w="http://schemas.openxmlformats.org/wordprocessingml/2006/main" xmlns:w14="http://schemas.microsoft.com/office/word/2010/wordml" xmlns:w15="http://schemas.microsoft.com/office/word/2012/wordml" xmlns:w16se="http://schemas.microsoft.com/office/word/2015/wordml/symex" xmlns:wpg="http://schemas.microsoft.com/office/word/2010/wordprocessingGroup" xmlns:wpi="http://schemas.microsoft.com/office/word/2010/wordprocessingInk" xmlns:wne="http://schemas.microsoft.com/office/word/2006/wordml" xmlns:wps="http://schemas.microsoft.com/office/word/2010/wordprocessingShape" mc:Ignorable="w14 w15 w16se wp14">
+<w:footnotes xmlns:wpc="http://schemas.microsoft.com/office/word/2010/wordprocessingCanvas" xmlns:mc="http://schemas.openxmlformats.org/markup-compatibility/2006" xmlns:o="urn:schemas-microsoft-com:office:office" xmlns:r="http://schemas.openxmlformats.org/officeDocument/2006/relationships" xmlns:m="http://schemas.openxmlformats.org/officeDocument/2006/math" xmlns:v="urn:schemas-microsoft-com:vml" xmlns:wp14="http://schemas.microsoft.com/office/word/2010/wordprocessingDrawing" xmlns:wp="http://schemas.openxmlformats.org/drawingml/2006/wordprocessingDrawing" xmlns:w10="urn:schemas-microsoft-com:office:word" xmlns:w="http://schemas.openxmlformats.org/wordprocessingml/2006/main" xmlns:w14="http://schemas.microsoft.com/office/word/2010/wordml" xmlns:w15="http://schemas.microsoft.com/office/word/2012/wordml" xmlns:wpg="http://schemas.microsoft.com/office/word/2010/wordprocessingGroup" xmlns:wpi="http://schemas.microsoft.com/office/word/2010/wordprocessingInk" xmlns:wne="http://schemas.microsoft.com/office/word/2006/wordml" xmlns:wps="http://schemas.microsoft.com/office/word/2010/wordprocessingShape" mc:Ignorable="w14 w15 wp14">
   <w:footnote w:type="separator" w:id="-1">
     <w:p>
       <w:pPr>
@@ -802,13 +997,162 @@
       <w:r>
         <w:continuationSeparator/>
       </w:r>
+    </w:p>
+  </w:footnote>
+  <w:footnote w:id="1">
+    <w:p>
+      <w:pPr>
+        <w:pStyle w:val="FootnoteText"/>
+      </w:pPr>
+      <w:r>
+        <w:rPr>
+          <w:rStyle w:val="FootnoteReference"/>
+        </w:rPr>
+        <w:footnoteRef/>
+      </w:r>
+      <w:r>
+        <w:t xml:space="preserve"> </w:t>
+      </w:r>
+      <w:r>
+        <w:rPr>
+          <w:rStyle w:val="FootnoteChar"/>
+        </w:rPr>
+        <w:t>Server merupakan suatu komputer yang selalu aktif untuk menerima permintaan dari client dan memberikan respon kepada client yang mengaksesnya.</w:t>
+      </w:r>
+    </w:p>
+  </w:footnote>
+  <w:footnote w:id="2">
+    <w:p>
+      <w:pPr>
+        <w:pStyle w:val="FootnoteText"/>
+        <w:rPr>
+          <w:sz w:val="16"/>
+        </w:rPr>
+      </w:pPr>
+      <w:r>
+        <w:rPr>
+          <w:rStyle w:val="FootnoteReference"/>
+        </w:rPr>
+        <w:footnoteRef/>
+      </w:r>
+      <w:r>
+        <w:t xml:space="preserve"> </w:t>
+      </w:r>
+      <w:r>
+        <w:rPr>
+          <w:rStyle w:val="FootnoteChar"/>
+        </w:rPr>
+        <w:t>DNS (</w:t>
+      </w:r>
+      <w:r>
+        <w:rPr>
+          <w:rStyle w:val="FootnoteChar"/>
+          <w:i/>
+        </w:rPr>
+        <w:t>Domain Name System</w:t>
+      </w:r>
+      <w:r>
+        <w:rPr>
+          <w:rStyle w:val="FootnoteChar"/>
+        </w:rPr>
+        <w:t>) merupakan suatu system pengalamatan nama domain ke dalam struktur alamat IP. Misalnya: google.com menjadi 216.58.221.78.</w:t>
+      </w:r>
+    </w:p>
+  </w:footnote>
+  <w:footnote w:id="3">
+    <w:p>
+      <w:pPr>
+        <w:pStyle w:val="FootnoteText"/>
+        <w:rPr>
+          <w:sz w:val="16"/>
+        </w:rPr>
+      </w:pPr>
+      <w:r>
+        <w:rPr>
+          <w:rStyle w:val="FootnoteReference"/>
+        </w:rPr>
+        <w:footnoteRef/>
+      </w:r>
+      <w:r>
+        <w:t xml:space="preserve"> </w:t>
+      </w:r>
+      <w:r>
+        <w:rPr>
+          <w:rStyle w:val="FootnoteChar"/>
+          <w:i/>
+        </w:rPr>
+        <w:t>Load-balancer</w:t>
+      </w:r>
+      <w:r>
+        <w:rPr>
+          <w:rStyle w:val="FootnoteChar"/>
+        </w:rPr>
+        <w:t xml:space="preserve"> merupakan suatu metode distribusi load/resource dari suatu komputer secara balance ke beberapa komputer lainnya, seperti komputer cluster.</w:t>
+      </w:r>
+    </w:p>
+  </w:footnote>
+  <w:footnote w:id="4">
+    <w:p>
+      <w:pPr>
+        <w:pStyle w:val="Footnote"/>
+      </w:pPr>
+      <w:r>
+        <w:rPr>
+          <w:rStyle w:val="FootnoteReference"/>
+        </w:rPr>
+        <w:footnoteRef/>
+      </w:r>
+      <w:r>
+        <w:t xml:space="preserve"> </w:t>
+      </w:r>
+      <w:r>
+        <w:rPr>
+          <w:i/>
+        </w:rPr>
+        <w:t>Fail-over</w:t>
+      </w:r>
+      <w:r>
+        <w:t xml:space="preserve"> merupakan suatu metode untuk mencegah suatu komputer dari suatu kegagalan fatal, dimana terdapat komputer lain yang bertindak sebagai perangkat yang </w:t>
+      </w:r>
+      <w:r>
+        <w:rPr>
+          <w:i/>
+        </w:rPr>
+        <w:t>steady</w:t>
+      </w:r>
+      <w:r>
+        <w:t xml:space="preserve"> manakala komputer utama mengalami </w:t>
+      </w:r>
+      <w:r>
+        <w:rPr>
+          <w:i/>
+        </w:rPr>
+        <w:t>failure</w:t>
+      </w:r>
+      <w:r>
+        <w:t>. Cara kerjanya mirip seperti UPS</w:t>
+      </w:r>
+      <w:r>
+        <w:t xml:space="preserve"> (</w:t>
+      </w:r>
+      <w:r>
+        <w:rPr>
+          <w:i/>
+        </w:rPr>
+        <w:t>Uninterruptible Power Supply</w:t>
+      </w:r>
+      <w:r>
+        <w:t>).</w:t>
+      </w:r>
+      <w:bookmarkStart w:id="2" w:name="_GoBack"/>
+      <w:bookmarkEnd w:id="2"/>
     </w:p>
   </w:footnote>
 </w:footnotes>
 </file>
 
 <file path=word/header1.xml><?xml version="1.0" encoding="utf-8"?>
-<w:hdr xmlns:wpc="http://schemas.microsoft.com/office/word/2010/wordprocessingCanvas" xmlns:cx="http://schemas.microsoft.com/office/drawing/2014/chartex" xmlns:cx1="http://schemas.microsoft.com/office/drawing/2015/9/8/chartex" xmlns:mc="http://schemas.openxmlformats.org/markup-compatibility/2006" xmlns:o="urn:schemas-microsoft-com:office:office" xmlns:r="http://schemas.openxmlformats.org/officeDocument/2006/relationships" xmlns:m="http://schemas.openxmlformats.org/officeDocument/2006/math" xmlns:v="urn:schemas-microsoft-com:vml" xmlns:wp14="http://schemas.microsoft.com/office/word/2010/wordprocessingDrawing" xmlns:wp="http://schemas.openxmlformats.org/drawingml/2006/wordprocessingDrawing" xmlns:w10="urn:schemas-microsoft-com:office:word" xmlns:w="http://schemas.openxmlformats.org/wordprocessingml/2006/main" xmlns:w14="http://schemas.microsoft.com/office/word/2010/wordml" xmlns:w15="http://schemas.microsoft.com/office/word/2012/wordml" xmlns:w16se="http://schemas.microsoft.com/office/word/2015/wordml/symex" xmlns:wpg="http://schemas.microsoft.com/office/word/2010/wordprocessingGroup" xmlns:wpi="http://schemas.microsoft.com/office/word/2010/wordprocessingInk" xmlns:wne="http://schemas.microsoft.com/office/word/2006/wordml" xmlns:wps="http://schemas.microsoft.com/office/word/2010/wordprocessingShape" mc:Ignorable="w14 w15 w16se wp14">
+<w:hdr xmlns:wpc="http://schemas.microsoft.com/office/word/2010/wordprocessingCanvas" xmlns:mc="http://schemas.openxmlformats.org/markup-compatibility/2006" xmlns:o="urn:schemas-microsoft-com:office:office" xmlns:r="http://schemas.openxmlformats.org/officeDocument/2006/relationships" xmlns:m="http://schemas.openxmlformats.org/officeDocument/2006/math" xmlns:v="urn:schemas-microsoft-com:vml" xmlns:wp14="http://schemas.microsoft.com/office/word/2010/wordprocessingDrawing" xmlns:wp="http://schemas.openxmlformats.org/drawingml/2006/wordprocessingDrawing" xmlns:w10="urn:schemas-microsoft-com:office:word" xmlns:w="http://schemas.openxmlformats.org/wordprocessingml/2006/main" xmlns:w14="http://schemas.microsoft.com/office/word/2010/wordml" xmlns:w15="http://schemas.microsoft.com/office/word/2012/wordml" xmlns:wpg="http://schemas.microsoft.com/office/word/2010/wordprocessingGroup" xmlns:wpi="http://schemas.microsoft.com/office/word/2010/wordprocessingInk" xmlns:wne="http://schemas.microsoft.com/office/word/2006/wordml" xmlns:wps="http://schemas.microsoft.com/office/word/2010/wordprocessingShape" mc:Ignorable="w14 w15 wp14">
   <w:p>
     <w:pPr>
       <w:pStyle w:val="Header"/>
@@ -818,7 +1162,7 @@
 </file>
 
 <file path=word/header2.xml><?xml version="1.0" encoding="utf-8"?>
-<w:hdr xmlns:wpc="http://schemas.microsoft.com/office/word/2010/wordprocessingCanvas" xmlns:cx="http://schemas.microsoft.com/office/drawing/2014/chartex" xmlns:cx1="http://schemas.microsoft.com/office/drawing/2015/9/8/chartex" xmlns:mc="http://schemas.openxmlformats.org/markup-compatibility/2006" xmlns:o="urn:schemas-microsoft-com:office:office" xmlns:r="http://schemas.openxmlformats.org/officeDocument/2006/relationships" xmlns:m="http://schemas.openxmlformats.org/officeDocument/2006/math" xmlns:v="urn:schemas-microsoft-com:vml" xmlns:wp14="http://schemas.microsoft.com/office/word/2010/wordprocessingDrawing" xmlns:wp="http://schemas.openxmlformats.org/drawingml/2006/wordprocessingDrawing" xmlns:w10="urn:schemas-microsoft-com:office:word" xmlns:w="http://schemas.openxmlformats.org/wordprocessingml/2006/main" xmlns:w14="http://schemas.microsoft.com/office/word/2010/wordml" xmlns:w15="http://schemas.microsoft.com/office/word/2012/wordml" xmlns:w16se="http://schemas.microsoft.com/office/word/2015/wordml/symex" xmlns:wpg="http://schemas.microsoft.com/office/word/2010/wordprocessingGroup" xmlns:wpi="http://schemas.microsoft.com/office/word/2010/wordprocessingInk" xmlns:wne="http://schemas.microsoft.com/office/word/2006/wordml" xmlns:wps="http://schemas.microsoft.com/office/word/2010/wordprocessingShape" mc:Ignorable="w14 w15 w16se wp14">
+<w:hdr xmlns:wpc="http://schemas.microsoft.com/office/word/2010/wordprocessingCanvas" xmlns:mc="http://schemas.openxmlformats.org/markup-compatibility/2006" xmlns:o="urn:schemas-microsoft-com:office:office" xmlns:r="http://schemas.openxmlformats.org/officeDocument/2006/relationships" xmlns:m="http://schemas.openxmlformats.org/officeDocument/2006/math" xmlns:v="urn:schemas-microsoft-com:vml" xmlns:wp14="http://schemas.microsoft.com/office/word/2010/wordprocessingDrawing" xmlns:wp="http://schemas.openxmlformats.org/drawingml/2006/wordprocessingDrawing" xmlns:w10="urn:schemas-microsoft-com:office:word" xmlns:w="http://schemas.openxmlformats.org/wordprocessingml/2006/main" xmlns:w14="http://schemas.microsoft.com/office/word/2010/wordml" xmlns:w15="http://schemas.microsoft.com/office/word/2012/wordml" xmlns:wpg="http://schemas.microsoft.com/office/word/2010/wordprocessingGroup" xmlns:wpi="http://schemas.microsoft.com/office/word/2010/wordprocessingInk" xmlns:wne="http://schemas.microsoft.com/office/word/2006/wordml" xmlns:wps="http://schemas.microsoft.com/office/word/2010/wordprocessingShape" mc:Ignorable="w14 w15 wp14">
   <w:p>
     <w:pPr>
       <w:pStyle w:val="Header"/>
@@ -828,7 +1172,7 @@
 </file>
 
 <file path=word/numbering.xml><?xml version="1.0" encoding="utf-8"?>
-<w:numbering xmlns:wpc="http://schemas.microsoft.com/office/word/2010/wordprocessingCanvas" xmlns:cx="http://schemas.microsoft.com/office/drawing/2014/chartex" xmlns:cx1="http://schemas.microsoft.com/office/drawing/2015/9/8/chartex" xmlns:mc="http://schemas.openxmlformats.org/markup-compatibility/2006" xmlns:o="urn:schemas-microsoft-com:office:office" xmlns:r="http://schemas.openxmlformats.org/officeDocument/2006/relationships" xmlns:m="http://schemas.openxmlformats.org/officeDocument/2006/math" xmlns:v="urn:schemas-microsoft-com:vml" xmlns:wp14="http://schemas.microsoft.com/office/word/2010/wordprocessingDrawing" xmlns:wp="http://schemas.openxmlformats.org/drawingml/2006/wordprocessingDrawing" xmlns:w10="urn:schemas-microsoft-com:office:word" xmlns:w="http://schemas.openxmlformats.org/wordprocessingml/2006/main" xmlns:w14="http://schemas.microsoft.com/office/word/2010/wordml" xmlns:w15="http://schemas.microsoft.com/office/word/2012/wordml" xmlns:w16se="http://schemas.microsoft.com/office/word/2015/wordml/symex" xmlns:wpg="http://schemas.microsoft.com/office/word/2010/wordprocessingGroup" xmlns:wpi="http://schemas.microsoft.com/office/word/2010/wordprocessingInk" xmlns:wne="http://schemas.microsoft.com/office/word/2006/wordml" xmlns:wps="http://schemas.microsoft.com/office/word/2010/wordprocessingShape" mc:Ignorable="w14 w15 w16se wp14">
+<w:numbering xmlns:wpc="http://schemas.microsoft.com/office/word/2010/wordprocessingCanvas" xmlns:mc="http://schemas.openxmlformats.org/markup-compatibility/2006" xmlns:o="urn:schemas-microsoft-com:office:office" xmlns:r="http://schemas.openxmlformats.org/officeDocument/2006/relationships" xmlns:m="http://schemas.openxmlformats.org/officeDocument/2006/math" xmlns:v="urn:schemas-microsoft-com:vml" xmlns:wp14="http://schemas.microsoft.com/office/word/2010/wordprocessingDrawing" xmlns:wp="http://schemas.openxmlformats.org/drawingml/2006/wordprocessingDrawing" xmlns:w10="urn:schemas-microsoft-com:office:word" xmlns:w="http://schemas.openxmlformats.org/wordprocessingml/2006/main" xmlns:w14="http://schemas.microsoft.com/office/word/2010/wordml" xmlns:w15="http://schemas.microsoft.com/office/word/2012/wordml" xmlns:wpg="http://schemas.microsoft.com/office/word/2010/wordprocessingGroup" xmlns:wpi="http://schemas.microsoft.com/office/word/2010/wordprocessingInk" xmlns:wne="http://schemas.microsoft.com/office/word/2006/wordml" xmlns:wps="http://schemas.microsoft.com/office/word/2010/wordprocessingShape" mc:Ignorable="w14 w15 wp14">
   <w:abstractNum w:abstractNumId="0" w15:restartNumberingAfterBreak="0">
     <w:nsid w:val="1D173039"/>
     <w:multiLevelType w:val="multilevel"/>
@@ -1210,7 +1554,7 @@
 </file>
 
 <file path=word/styles.xml><?xml version="1.0" encoding="utf-8"?>
-<w:styles xmlns:mc="http://schemas.openxmlformats.org/markup-compatibility/2006" xmlns:r="http://schemas.openxmlformats.org/officeDocument/2006/relationships" xmlns:w="http://schemas.openxmlformats.org/wordprocessingml/2006/main" xmlns:w14="http://schemas.microsoft.com/office/word/2010/wordml" xmlns:w15="http://schemas.microsoft.com/office/word/2012/wordml" xmlns:w16se="http://schemas.microsoft.com/office/word/2015/wordml/symex" mc:Ignorable="w14 w15 w16se">
+<w:styles xmlns:mc="http://schemas.openxmlformats.org/markup-compatibility/2006" xmlns:r="http://schemas.openxmlformats.org/officeDocument/2006/relationships" xmlns:w="http://schemas.openxmlformats.org/wordprocessingml/2006/main" xmlns:w14="http://schemas.microsoft.com/office/word/2010/wordml" xmlns:w15="http://schemas.microsoft.com/office/word/2012/wordml" mc:Ignorable="w14 w15">
   <w:docDefaults>
     <w:rPrDefault>
       <w:rPr>
@@ -1926,8 +2270,11 @@
     <w:autoRedefine/>
     <w:uiPriority w:val="39"/>
     <w:unhideWhenUsed/>
-    <w:rsid w:val="00B31E35"/>
-    <w:pPr>
+    <w:rsid w:val="00B518B1"/>
+    <w:pPr>
+      <w:tabs>
+        <w:tab w:val="right" w:leader="dot" w:pos="8210"/>
+      </w:tabs>
       <w:spacing w:before="120" w:after="120"/>
     </w:pPr>
     <w:rPr>
@@ -2160,6 +2507,147 @@
     <w:link w:val="Footer-Center"/>
     <w:rsid w:val="001E02AA"/>
     <w:rPr>
+      <w:lang w:val="en-US"/>
+    </w:rPr>
+  </w:style>
+  <w:style w:type="paragraph" w:customStyle="1" w:styleId="Header-Even">
+    <w:name w:val="Header-Even"/>
+    <w:basedOn w:val="Header"/>
+    <w:next w:val="Header"/>
+    <w:link w:val="Header-EvenChar"/>
+    <w:qFormat/>
+    <w:rsid w:val="009D4137"/>
+    <w:rPr>
+      <w:lang w:val="id-ID"/>
+    </w:rPr>
+  </w:style>
+  <w:style w:type="paragraph" w:customStyle="1" w:styleId="Header-Odd">
+    <w:name w:val="Header-Odd"/>
+    <w:basedOn w:val="Header"/>
+    <w:next w:val="Header"/>
+    <w:link w:val="Header-OddChar"/>
+    <w:qFormat/>
+    <w:rsid w:val="009D4137"/>
+    <w:pPr>
+      <w:jc w:val="right"/>
+    </w:pPr>
+  </w:style>
+  <w:style w:type="character" w:customStyle="1" w:styleId="Header-EvenChar">
+    <w:name w:val="Header-Even Char"/>
+    <w:basedOn w:val="HeaderChar"/>
+    <w:link w:val="Header-Even"/>
+    <w:rsid w:val="009D4137"/>
+    <w:rPr>
+      <w:lang w:val="en-US"/>
+    </w:rPr>
+  </w:style>
+  <w:style w:type="paragraph" w:styleId="EndnoteText">
+    <w:name w:val="endnote text"/>
+    <w:basedOn w:val="Normal"/>
+    <w:link w:val="EndnoteTextChar"/>
+    <w:uiPriority w:val="99"/>
+    <w:semiHidden/>
+    <w:unhideWhenUsed/>
+    <w:rsid w:val="00CC1B57"/>
+    <w:pPr>
+      <w:spacing w:line="240" w:lineRule="auto"/>
+    </w:pPr>
+    <w:rPr>
+      <w:sz w:val="20"/>
+      <w:szCs w:val="20"/>
+    </w:rPr>
+  </w:style>
+  <w:style w:type="character" w:customStyle="1" w:styleId="Header-OddChar">
+    <w:name w:val="Header-Odd Char"/>
+    <w:basedOn w:val="HeaderChar"/>
+    <w:link w:val="Header-Odd"/>
+    <w:rsid w:val="009D4137"/>
+    <w:rPr>
+      <w:lang w:val="en-US"/>
+    </w:rPr>
+  </w:style>
+  <w:style w:type="character" w:customStyle="1" w:styleId="EndnoteTextChar">
+    <w:name w:val="Endnote Text Char"/>
+    <w:basedOn w:val="DefaultParagraphFont"/>
+    <w:link w:val="EndnoteText"/>
+    <w:uiPriority w:val="99"/>
+    <w:semiHidden/>
+    <w:rsid w:val="00CC1B57"/>
+    <w:rPr>
+      <w:sz w:val="20"/>
+      <w:szCs w:val="20"/>
+      <w:lang w:val="en-US"/>
+    </w:rPr>
+  </w:style>
+  <w:style w:type="character" w:styleId="EndnoteReference">
+    <w:name w:val="endnote reference"/>
+    <w:basedOn w:val="DefaultParagraphFont"/>
+    <w:uiPriority w:val="99"/>
+    <w:semiHidden/>
+    <w:unhideWhenUsed/>
+    <w:rsid w:val="00CC1B57"/>
+    <w:rPr>
+      <w:vertAlign w:val="superscript"/>
+    </w:rPr>
+  </w:style>
+  <w:style w:type="paragraph" w:styleId="FootnoteText">
+    <w:name w:val="footnote text"/>
+    <w:basedOn w:val="Normal"/>
+    <w:link w:val="FootnoteTextChar"/>
+    <w:uiPriority w:val="99"/>
+    <w:semiHidden/>
+    <w:unhideWhenUsed/>
+    <w:rsid w:val="001B593B"/>
+    <w:pPr>
+      <w:spacing w:line="240" w:lineRule="auto"/>
+    </w:pPr>
+    <w:rPr>
+      <w:sz w:val="20"/>
+      <w:szCs w:val="20"/>
+    </w:rPr>
+  </w:style>
+  <w:style w:type="character" w:customStyle="1" w:styleId="FootnoteTextChar">
+    <w:name w:val="Footnote Text Char"/>
+    <w:basedOn w:val="DefaultParagraphFont"/>
+    <w:link w:val="FootnoteText"/>
+    <w:uiPriority w:val="99"/>
+    <w:semiHidden/>
+    <w:rsid w:val="001B593B"/>
+    <w:rPr>
+      <w:sz w:val="20"/>
+      <w:szCs w:val="20"/>
+      <w:lang w:val="en-US"/>
+    </w:rPr>
+  </w:style>
+  <w:style w:type="character" w:styleId="FootnoteReference">
+    <w:name w:val="footnote reference"/>
+    <w:basedOn w:val="DefaultParagraphFont"/>
+    <w:uiPriority w:val="99"/>
+    <w:semiHidden/>
+    <w:unhideWhenUsed/>
+    <w:rsid w:val="001B593B"/>
+    <w:rPr>
+      <w:vertAlign w:val="superscript"/>
+    </w:rPr>
+  </w:style>
+  <w:style w:type="paragraph" w:customStyle="1" w:styleId="Footnote">
+    <w:name w:val="Footnote"/>
+    <w:basedOn w:val="FootnoteText"/>
+    <w:link w:val="FootnoteChar"/>
+    <w:qFormat/>
+    <w:rsid w:val="00610D72"/>
+    <w:rPr>
+      <w:sz w:val="16"/>
+    </w:rPr>
+  </w:style>
+  <w:style w:type="character" w:customStyle="1" w:styleId="FootnoteChar">
+    <w:name w:val="Footnote Char"/>
+    <w:basedOn w:val="FootnoteTextChar"/>
+    <w:link w:val="Footnote"/>
+    <w:rsid w:val="00610D72"/>
+    <w:rPr>
+      <w:sz w:val="16"/>
+      <w:szCs w:val="20"/>
       <w:lang w:val="en-US"/>
     </w:rPr>
   </w:style>
@@ -2432,7 +2920,7 @@
 </file>
 
 <file path=customXml/itemProps1.xml><?xml version="1.0" encoding="utf-8"?>
-<ds:datastoreItem xmlns:ds="http://schemas.openxmlformats.org/officeDocument/2006/customXml" ds:itemID="{ECC2D056-BEFD-4AE2-8483-B0E1E85F5B15}">
+<ds:datastoreItem xmlns:ds="http://schemas.openxmlformats.org/officeDocument/2006/customXml" ds:itemID="{27A13FE9-4B89-4C88-8343-D3351DAEE9C1}">
   <ds:schemaRefs>
     <ds:schemaRef ds:uri="http://schemas.openxmlformats.org/officeDocument/2006/bibliography"/>
   </ds:schemaRefs>

</xml_diff>

<commit_message>
#20161114 -> Kerangka dan daftar isi
</commit_message>
<xml_diff>
--- a/PPT/Business Plan/Business Plan.docx
+++ b/PPT/Business Plan/Business Plan.docx
@@ -469,7 +469,7 @@
       <w:pPr>
         <w:pStyle w:val="H1"/>
       </w:pPr>
-      <w:bookmarkStart w:id="1" w:name="_Toc466845754"/>
+      <w:bookmarkStart w:id="1" w:name="_Toc466890114"/>
       <w:r>
         <w:lastRenderedPageBreak/>
         <w:t>DAFTAR ISI</w:t>
@@ -477,11 +477,16 @@
       <w:bookmarkEnd w:id="0"/>
       <w:bookmarkEnd w:id="1"/>
     </w:p>
+    <w:bookmarkStart w:id="2" w:name="_GoBack"/>
+    <w:bookmarkEnd w:id="2"/>
     <w:p>
       <w:pPr>
         <w:pStyle w:val="TOC1"/>
         <w:rPr>
           <w:rFonts w:cstheme="minorBidi"/>
+          <w:b w:val="0"/>
+          <w:bCs w:val="0"/>
+          <w:caps w:val="0"/>
           <w:noProof/>
           <w:sz w:val="22"/>
           <w:szCs w:val="22"/>
@@ -506,7 +511,7 @@
         </w:rPr>
         <w:fldChar w:fldCharType="separate"/>
       </w:r>
-      <w:hyperlink w:anchor="_Toc466845754" w:history="1">
+      <w:hyperlink w:anchor="_Toc466890114" w:history="1">
         <w:r>
           <w:rPr>
             <w:rStyle w:val="Hyperlink"/>
@@ -533,7 +538,7 @@
             <w:noProof/>
             <w:webHidden/>
           </w:rPr>
-          <w:instrText xml:space="preserve"> PAGEREF _Toc466845754 \h </w:instrText>
+          <w:instrText xml:space="preserve"> PAGEREF _Toc466890114 \h </w:instrText>
         </w:r>
         <w:r>
           <w:rPr>
@@ -554,6 +559,2206 @@
             <w:webHidden/>
           </w:rPr>
           <w:t>1</w:t>
+        </w:r>
+        <w:r>
+          <w:rPr>
+            <w:noProof/>
+            <w:webHidden/>
+          </w:rPr>
+          <w:fldChar w:fldCharType="end"/>
+        </w:r>
+      </w:hyperlink>
+    </w:p>
+    <w:p>
+      <w:pPr>
+        <w:pStyle w:val="TOC1"/>
+        <w:rPr>
+          <w:rFonts w:cstheme="minorBidi"/>
+          <w:b w:val="0"/>
+          <w:bCs w:val="0"/>
+          <w:caps w:val="0"/>
+          <w:noProof/>
+          <w:sz w:val="22"/>
+          <w:szCs w:val="22"/>
+          <w:lang w:val="id-ID"/>
+        </w:rPr>
+      </w:pPr>
+      <w:hyperlink w:anchor="_Toc466890115" w:history="1">
+        <w:r>
+          <w:rPr>
+            <w:rStyle w:val="Hyperlink"/>
+            <w:noProof/>
+          </w:rPr>
+          <w:t>RINGKASAN EKSEKUTIF</w:t>
+        </w:r>
+        <w:r>
+          <w:rPr>
+            <w:noProof/>
+            <w:webHidden/>
+          </w:rPr>
+          <w:tab/>
+        </w:r>
+        <w:r>
+          <w:rPr>
+            <w:noProof/>
+            <w:webHidden/>
+          </w:rPr>
+          <w:fldChar w:fldCharType="begin"/>
+        </w:r>
+        <w:r>
+          <w:rPr>
+            <w:noProof/>
+            <w:webHidden/>
+          </w:rPr>
+          <w:instrText xml:space="preserve"> PAGEREF _Toc466890115 \h </w:instrText>
+        </w:r>
+        <w:r>
+          <w:rPr>
+            <w:noProof/>
+            <w:webHidden/>
+          </w:rPr>
+        </w:r>
+        <w:r>
+          <w:rPr>
+            <w:noProof/>
+            <w:webHidden/>
+          </w:rPr>
+          <w:fldChar w:fldCharType="separate"/>
+        </w:r>
+        <w:r>
+          <w:rPr>
+            <w:noProof/>
+            <w:webHidden/>
+          </w:rPr>
+          <w:t>3</w:t>
+        </w:r>
+        <w:r>
+          <w:rPr>
+            <w:noProof/>
+            <w:webHidden/>
+          </w:rPr>
+          <w:fldChar w:fldCharType="end"/>
+        </w:r>
+      </w:hyperlink>
+    </w:p>
+    <w:p>
+      <w:pPr>
+        <w:pStyle w:val="TOC1"/>
+        <w:rPr>
+          <w:rFonts w:cstheme="minorBidi"/>
+          <w:b w:val="0"/>
+          <w:bCs w:val="0"/>
+          <w:caps w:val="0"/>
+          <w:noProof/>
+          <w:sz w:val="22"/>
+          <w:szCs w:val="22"/>
+          <w:lang w:val="id-ID"/>
+        </w:rPr>
+      </w:pPr>
+      <w:hyperlink w:anchor="_Toc466890116" w:history="1">
+        <w:r>
+          <w:rPr>
+            <w:rStyle w:val="Hyperlink"/>
+            <w:noProof/>
+          </w:rPr>
+          <w:t>LATAR BELAKANG perusahaan</w:t>
+        </w:r>
+        <w:r>
+          <w:rPr>
+            <w:noProof/>
+            <w:webHidden/>
+          </w:rPr>
+          <w:tab/>
+        </w:r>
+        <w:r>
+          <w:rPr>
+            <w:noProof/>
+            <w:webHidden/>
+          </w:rPr>
+          <w:fldChar w:fldCharType="begin"/>
+        </w:r>
+        <w:r>
+          <w:rPr>
+            <w:noProof/>
+            <w:webHidden/>
+          </w:rPr>
+          <w:instrText xml:space="preserve"> PAGEREF _Toc466890116 \h </w:instrText>
+        </w:r>
+        <w:r>
+          <w:rPr>
+            <w:noProof/>
+            <w:webHidden/>
+          </w:rPr>
+        </w:r>
+        <w:r>
+          <w:rPr>
+            <w:noProof/>
+            <w:webHidden/>
+          </w:rPr>
+          <w:fldChar w:fldCharType="separate"/>
+        </w:r>
+        <w:r>
+          <w:rPr>
+            <w:noProof/>
+            <w:webHidden/>
+          </w:rPr>
+          <w:t>5</w:t>
+        </w:r>
+        <w:r>
+          <w:rPr>
+            <w:noProof/>
+            <w:webHidden/>
+          </w:rPr>
+          <w:fldChar w:fldCharType="end"/>
+        </w:r>
+      </w:hyperlink>
+    </w:p>
+    <w:p>
+      <w:pPr>
+        <w:pStyle w:val="TOC2"/>
+        <w:tabs>
+          <w:tab w:val="left" w:pos="880"/>
+          <w:tab w:val="right" w:leader="dot" w:pos="8210"/>
+        </w:tabs>
+        <w:rPr>
+          <w:rFonts w:cstheme="minorBidi"/>
+          <w:smallCaps w:val="0"/>
+          <w:noProof/>
+          <w:sz w:val="22"/>
+          <w:szCs w:val="22"/>
+          <w:lang w:val="id-ID"/>
+        </w:rPr>
+      </w:pPr>
+      <w:hyperlink w:anchor="_Toc466890117" w:history="1">
+        <w:r>
+          <w:rPr>
+            <w:rStyle w:val="Hyperlink"/>
+            <w:noProof/>
+          </w:rPr>
+          <w:t>1.1</w:t>
+        </w:r>
+        <w:r>
+          <w:rPr>
+            <w:rFonts w:cstheme="minorBidi"/>
+            <w:smallCaps w:val="0"/>
+            <w:noProof/>
+            <w:sz w:val="22"/>
+            <w:szCs w:val="22"/>
+            <w:lang w:val="id-ID"/>
+          </w:rPr>
+          <w:tab/>
+        </w:r>
+        <w:r>
+          <w:rPr>
+            <w:rStyle w:val="Hyperlink"/>
+            <w:noProof/>
+          </w:rPr>
+          <w:t>Data Perusahaan</w:t>
+        </w:r>
+        <w:r>
+          <w:rPr>
+            <w:noProof/>
+            <w:webHidden/>
+          </w:rPr>
+          <w:tab/>
+        </w:r>
+        <w:r>
+          <w:rPr>
+            <w:noProof/>
+            <w:webHidden/>
+          </w:rPr>
+          <w:fldChar w:fldCharType="begin"/>
+        </w:r>
+        <w:r>
+          <w:rPr>
+            <w:noProof/>
+            <w:webHidden/>
+          </w:rPr>
+          <w:instrText xml:space="preserve"> PAGEREF _Toc466890117 \h </w:instrText>
+        </w:r>
+        <w:r>
+          <w:rPr>
+            <w:noProof/>
+            <w:webHidden/>
+          </w:rPr>
+        </w:r>
+        <w:r>
+          <w:rPr>
+            <w:noProof/>
+            <w:webHidden/>
+          </w:rPr>
+          <w:fldChar w:fldCharType="separate"/>
+        </w:r>
+        <w:r>
+          <w:rPr>
+            <w:noProof/>
+            <w:webHidden/>
+          </w:rPr>
+          <w:t>5</w:t>
+        </w:r>
+        <w:r>
+          <w:rPr>
+            <w:noProof/>
+            <w:webHidden/>
+          </w:rPr>
+          <w:fldChar w:fldCharType="end"/>
+        </w:r>
+      </w:hyperlink>
+    </w:p>
+    <w:p>
+      <w:pPr>
+        <w:pStyle w:val="TOC2"/>
+        <w:tabs>
+          <w:tab w:val="left" w:pos="880"/>
+          <w:tab w:val="right" w:leader="dot" w:pos="8210"/>
+        </w:tabs>
+        <w:rPr>
+          <w:rFonts w:cstheme="minorBidi"/>
+          <w:smallCaps w:val="0"/>
+          <w:noProof/>
+          <w:sz w:val="22"/>
+          <w:szCs w:val="22"/>
+          <w:lang w:val="id-ID"/>
+        </w:rPr>
+      </w:pPr>
+      <w:hyperlink w:anchor="_Toc466890118" w:history="1">
+        <w:r>
+          <w:rPr>
+            <w:rStyle w:val="Hyperlink"/>
+            <w:noProof/>
+          </w:rPr>
+          <w:t>1.2</w:t>
+        </w:r>
+        <w:r>
+          <w:rPr>
+            <w:rFonts w:cstheme="minorBidi"/>
+            <w:smallCaps w:val="0"/>
+            <w:noProof/>
+            <w:sz w:val="22"/>
+            <w:szCs w:val="22"/>
+            <w:lang w:val="id-ID"/>
+          </w:rPr>
+          <w:tab/>
+        </w:r>
+        <w:r>
+          <w:rPr>
+            <w:rStyle w:val="Hyperlink"/>
+            <w:noProof/>
+          </w:rPr>
+          <w:t>Biodata Pemilik</w:t>
+        </w:r>
+        <w:r>
+          <w:rPr>
+            <w:noProof/>
+            <w:webHidden/>
+          </w:rPr>
+          <w:tab/>
+        </w:r>
+        <w:r>
+          <w:rPr>
+            <w:noProof/>
+            <w:webHidden/>
+          </w:rPr>
+          <w:fldChar w:fldCharType="begin"/>
+        </w:r>
+        <w:r>
+          <w:rPr>
+            <w:noProof/>
+            <w:webHidden/>
+          </w:rPr>
+          <w:instrText xml:space="preserve"> PAGEREF _Toc466890118 \h </w:instrText>
+        </w:r>
+        <w:r>
+          <w:rPr>
+            <w:noProof/>
+            <w:webHidden/>
+          </w:rPr>
+        </w:r>
+        <w:r>
+          <w:rPr>
+            <w:noProof/>
+            <w:webHidden/>
+          </w:rPr>
+          <w:fldChar w:fldCharType="separate"/>
+        </w:r>
+        <w:r>
+          <w:rPr>
+            <w:noProof/>
+            <w:webHidden/>
+          </w:rPr>
+          <w:t>5</w:t>
+        </w:r>
+        <w:r>
+          <w:rPr>
+            <w:noProof/>
+            <w:webHidden/>
+          </w:rPr>
+          <w:fldChar w:fldCharType="end"/>
+        </w:r>
+      </w:hyperlink>
+    </w:p>
+    <w:p>
+      <w:pPr>
+        <w:pStyle w:val="TOC2"/>
+        <w:tabs>
+          <w:tab w:val="left" w:pos="880"/>
+          <w:tab w:val="right" w:leader="dot" w:pos="8210"/>
+        </w:tabs>
+        <w:rPr>
+          <w:rFonts w:cstheme="minorBidi"/>
+          <w:smallCaps w:val="0"/>
+          <w:noProof/>
+          <w:sz w:val="22"/>
+          <w:szCs w:val="22"/>
+          <w:lang w:val="id-ID"/>
+        </w:rPr>
+      </w:pPr>
+      <w:hyperlink w:anchor="_Toc466890119" w:history="1">
+        <w:r>
+          <w:rPr>
+            <w:rStyle w:val="Hyperlink"/>
+            <w:noProof/>
+          </w:rPr>
+          <w:t>1.3</w:t>
+        </w:r>
+        <w:r>
+          <w:rPr>
+            <w:rFonts w:cstheme="minorBidi"/>
+            <w:smallCaps w:val="0"/>
+            <w:noProof/>
+            <w:sz w:val="22"/>
+            <w:szCs w:val="22"/>
+            <w:lang w:val="id-ID"/>
+          </w:rPr>
+          <w:tab/>
+        </w:r>
+        <w:r>
+          <w:rPr>
+            <w:rStyle w:val="Hyperlink"/>
+            <w:noProof/>
+          </w:rPr>
+          <w:t>Struktur Organisasi</w:t>
+        </w:r>
+        <w:r>
+          <w:rPr>
+            <w:noProof/>
+            <w:webHidden/>
+          </w:rPr>
+          <w:tab/>
+        </w:r>
+        <w:r>
+          <w:rPr>
+            <w:noProof/>
+            <w:webHidden/>
+          </w:rPr>
+          <w:fldChar w:fldCharType="begin"/>
+        </w:r>
+        <w:r>
+          <w:rPr>
+            <w:noProof/>
+            <w:webHidden/>
+          </w:rPr>
+          <w:instrText xml:space="preserve"> PAGEREF _Toc466890119 \h </w:instrText>
+        </w:r>
+        <w:r>
+          <w:rPr>
+            <w:noProof/>
+            <w:webHidden/>
+          </w:rPr>
+        </w:r>
+        <w:r>
+          <w:rPr>
+            <w:noProof/>
+            <w:webHidden/>
+          </w:rPr>
+          <w:fldChar w:fldCharType="separate"/>
+        </w:r>
+        <w:r>
+          <w:rPr>
+            <w:noProof/>
+            <w:webHidden/>
+          </w:rPr>
+          <w:t>5</w:t>
+        </w:r>
+        <w:r>
+          <w:rPr>
+            <w:noProof/>
+            <w:webHidden/>
+          </w:rPr>
+          <w:fldChar w:fldCharType="end"/>
+        </w:r>
+      </w:hyperlink>
+    </w:p>
+    <w:p>
+      <w:pPr>
+        <w:pStyle w:val="TOC2"/>
+        <w:tabs>
+          <w:tab w:val="left" w:pos="880"/>
+          <w:tab w:val="right" w:leader="dot" w:pos="8210"/>
+        </w:tabs>
+        <w:rPr>
+          <w:rFonts w:cstheme="minorBidi"/>
+          <w:smallCaps w:val="0"/>
+          <w:noProof/>
+          <w:sz w:val="22"/>
+          <w:szCs w:val="22"/>
+          <w:lang w:val="id-ID"/>
+        </w:rPr>
+      </w:pPr>
+      <w:hyperlink w:anchor="_Toc466890120" w:history="1">
+        <w:r>
+          <w:rPr>
+            <w:rStyle w:val="Hyperlink"/>
+            <w:noProof/>
+          </w:rPr>
+          <w:t>1.4</w:t>
+        </w:r>
+        <w:r>
+          <w:rPr>
+            <w:rFonts w:cstheme="minorBidi"/>
+            <w:smallCaps w:val="0"/>
+            <w:noProof/>
+            <w:sz w:val="22"/>
+            <w:szCs w:val="22"/>
+            <w:lang w:val="id-ID"/>
+          </w:rPr>
+          <w:tab/>
+        </w:r>
+        <w:r>
+          <w:rPr>
+            <w:rStyle w:val="Hyperlink"/>
+            <w:noProof/>
+          </w:rPr>
+          <w:t>Susunan Pemilik</w:t>
+        </w:r>
+        <w:r>
+          <w:rPr>
+            <w:noProof/>
+            <w:webHidden/>
+          </w:rPr>
+          <w:tab/>
+        </w:r>
+        <w:r>
+          <w:rPr>
+            <w:noProof/>
+            <w:webHidden/>
+          </w:rPr>
+          <w:fldChar w:fldCharType="begin"/>
+        </w:r>
+        <w:r>
+          <w:rPr>
+            <w:noProof/>
+            <w:webHidden/>
+          </w:rPr>
+          <w:instrText xml:space="preserve"> PAGEREF _Toc466890120 \h </w:instrText>
+        </w:r>
+        <w:r>
+          <w:rPr>
+            <w:noProof/>
+            <w:webHidden/>
+          </w:rPr>
+        </w:r>
+        <w:r>
+          <w:rPr>
+            <w:noProof/>
+            <w:webHidden/>
+          </w:rPr>
+          <w:fldChar w:fldCharType="separate"/>
+        </w:r>
+        <w:r>
+          <w:rPr>
+            <w:noProof/>
+            <w:webHidden/>
+          </w:rPr>
+          <w:t>5</w:t>
+        </w:r>
+        <w:r>
+          <w:rPr>
+            <w:noProof/>
+            <w:webHidden/>
+          </w:rPr>
+          <w:fldChar w:fldCharType="end"/>
+        </w:r>
+      </w:hyperlink>
+    </w:p>
+    <w:p>
+      <w:pPr>
+        <w:pStyle w:val="TOC1"/>
+        <w:rPr>
+          <w:rFonts w:cstheme="minorBidi"/>
+          <w:b w:val="0"/>
+          <w:bCs w:val="0"/>
+          <w:caps w:val="0"/>
+          <w:noProof/>
+          <w:sz w:val="22"/>
+          <w:szCs w:val="22"/>
+          <w:lang w:val="id-ID"/>
+        </w:rPr>
+      </w:pPr>
+      <w:hyperlink w:anchor="_Toc466890121" w:history="1">
+        <w:r>
+          <w:rPr>
+            <w:rStyle w:val="Hyperlink"/>
+            <w:noProof/>
+          </w:rPr>
+          <w:t>analisis pasar dan pemasaran</w:t>
+        </w:r>
+        <w:r>
+          <w:rPr>
+            <w:noProof/>
+            <w:webHidden/>
+          </w:rPr>
+          <w:tab/>
+        </w:r>
+        <w:r>
+          <w:rPr>
+            <w:noProof/>
+            <w:webHidden/>
+          </w:rPr>
+          <w:fldChar w:fldCharType="begin"/>
+        </w:r>
+        <w:r>
+          <w:rPr>
+            <w:noProof/>
+            <w:webHidden/>
+          </w:rPr>
+          <w:instrText xml:space="preserve"> PAGEREF _Toc466890121 \h </w:instrText>
+        </w:r>
+        <w:r>
+          <w:rPr>
+            <w:noProof/>
+            <w:webHidden/>
+          </w:rPr>
+        </w:r>
+        <w:r>
+          <w:rPr>
+            <w:noProof/>
+            <w:webHidden/>
+          </w:rPr>
+          <w:fldChar w:fldCharType="separate"/>
+        </w:r>
+        <w:r>
+          <w:rPr>
+            <w:noProof/>
+            <w:webHidden/>
+          </w:rPr>
+          <w:t>7</w:t>
+        </w:r>
+        <w:r>
+          <w:rPr>
+            <w:noProof/>
+            <w:webHidden/>
+          </w:rPr>
+          <w:fldChar w:fldCharType="end"/>
+        </w:r>
+      </w:hyperlink>
+    </w:p>
+    <w:p>
+      <w:pPr>
+        <w:pStyle w:val="TOC2"/>
+        <w:tabs>
+          <w:tab w:val="left" w:pos="880"/>
+          <w:tab w:val="right" w:leader="dot" w:pos="8210"/>
+        </w:tabs>
+        <w:rPr>
+          <w:rFonts w:cstheme="minorBidi"/>
+          <w:smallCaps w:val="0"/>
+          <w:noProof/>
+          <w:sz w:val="22"/>
+          <w:szCs w:val="22"/>
+          <w:lang w:val="id-ID"/>
+        </w:rPr>
+      </w:pPr>
+      <w:hyperlink w:anchor="_Toc466890122" w:history="1">
+        <w:r>
+          <w:rPr>
+            <w:rStyle w:val="Hyperlink"/>
+            <w:noProof/>
+          </w:rPr>
+          <w:t>2.1</w:t>
+        </w:r>
+        <w:r>
+          <w:rPr>
+            <w:rFonts w:cstheme="minorBidi"/>
+            <w:smallCaps w:val="0"/>
+            <w:noProof/>
+            <w:sz w:val="22"/>
+            <w:szCs w:val="22"/>
+            <w:lang w:val="id-ID"/>
+          </w:rPr>
+          <w:tab/>
+        </w:r>
+        <w:r>
+          <w:rPr>
+            <w:rStyle w:val="Hyperlink"/>
+            <w:noProof/>
+          </w:rPr>
+          <w:t>Produk / Jasa yang Dihasilkan</w:t>
+        </w:r>
+        <w:r>
+          <w:rPr>
+            <w:noProof/>
+            <w:webHidden/>
+          </w:rPr>
+          <w:tab/>
+        </w:r>
+        <w:r>
+          <w:rPr>
+            <w:noProof/>
+            <w:webHidden/>
+          </w:rPr>
+          <w:fldChar w:fldCharType="begin"/>
+        </w:r>
+        <w:r>
+          <w:rPr>
+            <w:noProof/>
+            <w:webHidden/>
+          </w:rPr>
+          <w:instrText xml:space="preserve"> PAGEREF _Toc466890122 \h </w:instrText>
+        </w:r>
+        <w:r>
+          <w:rPr>
+            <w:noProof/>
+            <w:webHidden/>
+          </w:rPr>
+        </w:r>
+        <w:r>
+          <w:rPr>
+            <w:noProof/>
+            <w:webHidden/>
+          </w:rPr>
+          <w:fldChar w:fldCharType="separate"/>
+        </w:r>
+        <w:r>
+          <w:rPr>
+            <w:noProof/>
+            <w:webHidden/>
+          </w:rPr>
+          <w:t>7</w:t>
+        </w:r>
+        <w:r>
+          <w:rPr>
+            <w:noProof/>
+            <w:webHidden/>
+          </w:rPr>
+          <w:fldChar w:fldCharType="end"/>
+        </w:r>
+      </w:hyperlink>
+    </w:p>
+    <w:p>
+      <w:pPr>
+        <w:pStyle w:val="TOC2"/>
+        <w:tabs>
+          <w:tab w:val="left" w:pos="880"/>
+          <w:tab w:val="right" w:leader="dot" w:pos="8210"/>
+        </w:tabs>
+        <w:rPr>
+          <w:rFonts w:cstheme="minorBidi"/>
+          <w:smallCaps w:val="0"/>
+          <w:noProof/>
+          <w:sz w:val="22"/>
+          <w:szCs w:val="22"/>
+          <w:lang w:val="id-ID"/>
+        </w:rPr>
+      </w:pPr>
+      <w:hyperlink w:anchor="_Toc466890123" w:history="1">
+        <w:r>
+          <w:rPr>
+            <w:rStyle w:val="Hyperlink"/>
+            <w:noProof/>
+          </w:rPr>
+          <w:t>2.2</w:t>
+        </w:r>
+        <w:r>
+          <w:rPr>
+            <w:rFonts w:cstheme="minorBidi"/>
+            <w:smallCaps w:val="0"/>
+            <w:noProof/>
+            <w:sz w:val="22"/>
+            <w:szCs w:val="22"/>
+            <w:lang w:val="id-ID"/>
+          </w:rPr>
+          <w:tab/>
+        </w:r>
+        <w:r>
+          <w:rPr>
+            <w:rStyle w:val="Hyperlink"/>
+            <w:noProof/>
+          </w:rPr>
+          <w:t>Gambaran Pasar</w:t>
+        </w:r>
+        <w:r>
+          <w:rPr>
+            <w:noProof/>
+            <w:webHidden/>
+          </w:rPr>
+          <w:tab/>
+        </w:r>
+        <w:r>
+          <w:rPr>
+            <w:noProof/>
+            <w:webHidden/>
+          </w:rPr>
+          <w:fldChar w:fldCharType="begin"/>
+        </w:r>
+        <w:r>
+          <w:rPr>
+            <w:noProof/>
+            <w:webHidden/>
+          </w:rPr>
+          <w:instrText xml:space="preserve"> PAGEREF _Toc466890123 \h </w:instrText>
+        </w:r>
+        <w:r>
+          <w:rPr>
+            <w:noProof/>
+            <w:webHidden/>
+          </w:rPr>
+        </w:r>
+        <w:r>
+          <w:rPr>
+            <w:noProof/>
+            <w:webHidden/>
+          </w:rPr>
+          <w:fldChar w:fldCharType="separate"/>
+        </w:r>
+        <w:r>
+          <w:rPr>
+            <w:noProof/>
+            <w:webHidden/>
+          </w:rPr>
+          <w:t>7</w:t>
+        </w:r>
+        <w:r>
+          <w:rPr>
+            <w:noProof/>
+            <w:webHidden/>
+          </w:rPr>
+          <w:fldChar w:fldCharType="end"/>
+        </w:r>
+      </w:hyperlink>
+    </w:p>
+    <w:p>
+      <w:pPr>
+        <w:pStyle w:val="TOC2"/>
+        <w:tabs>
+          <w:tab w:val="left" w:pos="880"/>
+          <w:tab w:val="right" w:leader="dot" w:pos="8210"/>
+        </w:tabs>
+        <w:rPr>
+          <w:rFonts w:cstheme="minorBidi"/>
+          <w:smallCaps w:val="0"/>
+          <w:noProof/>
+          <w:sz w:val="22"/>
+          <w:szCs w:val="22"/>
+          <w:lang w:val="id-ID"/>
+        </w:rPr>
+      </w:pPr>
+      <w:hyperlink w:anchor="_Toc466890124" w:history="1">
+        <w:r>
+          <w:rPr>
+            <w:rStyle w:val="Hyperlink"/>
+            <w:noProof/>
+          </w:rPr>
+          <w:t>2.3</w:t>
+        </w:r>
+        <w:r>
+          <w:rPr>
+            <w:rFonts w:cstheme="minorBidi"/>
+            <w:smallCaps w:val="0"/>
+            <w:noProof/>
+            <w:sz w:val="22"/>
+            <w:szCs w:val="22"/>
+            <w:lang w:val="id-ID"/>
+          </w:rPr>
+          <w:tab/>
+        </w:r>
+        <w:r>
+          <w:rPr>
+            <w:rStyle w:val="Hyperlink"/>
+            <w:noProof/>
+          </w:rPr>
+          <w:t>Target Pasar</w:t>
+        </w:r>
+        <w:r>
+          <w:rPr>
+            <w:noProof/>
+            <w:webHidden/>
+          </w:rPr>
+          <w:tab/>
+        </w:r>
+        <w:r>
+          <w:rPr>
+            <w:noProof/>
+            <w:webHidden/>
+          </w:rPr>
+          <w:fldChar w:fldCharType="begin"/>
+        </w:r>
+        <w:r>
+          <w:rPr>
+            <w:noProof/>
+            <w:webHidden/>
+          </w:rPr>
+          <w:instrText xml:space="preserve"> PAGEREF _Toc466890124 \h </w:instrText>
+        </w:r>
+        <w:r>
+          <w:rPr>
+            <w:noProof/>
+            <w:webHidden/>
+          </w:rPr>
+        </w:r>
+        <w:r>
+          <w:rPr>
+            <w:noProof/>
+            <w:webHidden/>
+          </w:rPr>
+          <w:fldChar w:fldCharType="separate"/>
+        </w:r>
+        <w:r>
+          <w:rPr>
+            <w:noProof/>
+            <w:webHidden/>
+          </w:rPr>
+          <w:t>7</w:t>
+        </w:r>
+        <w:r>
+          <w:rPr>
+            <w:noProof/>
+            <w:webHidden/>
+          </w:rPr>
+          <w:fldChar w:fldCharType="end"/>
+        </w:r>
+      </w:hyperlink>
+    </w:p>
+    <w:p>
+      <w:pPr>
+        <w:pStyle w:val="TOC2"/>
+        <w:tabs>
+          <w:tab w:val="left" w:pos="880"/>
+          <w:tab w:val="right" w:leader="dot" w:pos="8210"/>
+        </w:tabs>
+        <w:rPr>
+          <w:rFonts w:cstheme="minorBidi"/>
+          <w:smallCaps w:val="0"/>
+          <w:noProof/>
+          <w:sz w:val="22"/>
+          <w:szCs w:val="22"/>
+          <w:lang w:val="id-ID"/>
+        </w:rPr>
+      </w:pPr>
+      <w:hyperlink w:anchor="_Toc466890125" w:history="1">
+        <w:r>
+          <w:rPr>
+            <w:rStyle w:val="Hyperlink"/>
+            <w:noProof/>
+          </w:rPr>
+          <w:t>2.4</w:t>
+        </w:r>
+        <w:r>
+          <w:rPr>
+            <w:rFonts w:cstheme="minorBidi"/>
+            <w:smallCaps w:val="0"/>
+            <w:noProof/>
+            <w:sz w:val="22"/>
+            <w:szCs w:val="22"/>
+            <w:lang w:val="id-ID"/>
+          </w:rPr>
+          <w:tab/>
+        </w:r>
+        <w:r>
+          <w:rPr>
+            <w:rStyle w:val="Hyperlink"/>
+            <w:noProof/>
+          </w:rPr>
+          <w:t>Trend Pasar</w:t>
+        </w:r>
+        <w:r>
+          <w:rPr>
+            <w:noProof/>
+            <w:webHidden/>
+          </w:rPr>
+          <w:tab/>
+        </w:r>
+        <w:r>
+          <w:rPr>
+            <w:noProof/>
+            <w:webHidden/>
+          </w:rPr>
+          <w:fldChar w:fldCharType="begin"/>
+        </w:r>
+        <w:r>
+          <w:rPr>
+            <w:noProof/>
+            <w:webHidden/>
+          </w:rPr>
+          <w:instrText xml:space="preserve"> PAGEREF _Toc466890125 \h </w:instrText>
+        </w:r>
+        <w:r>
+          <w:rPr>
+            <w:noProof/>
+            <w:webHidden/>
+          </w:rPr>
+        </w:r>
+        <w:r>
+          <w:rPr>
+            <w:noProof/>
+            <w:webHidden/>
+          </w:rPr>
+          <w:fldChar w:fldCharType="separate"/>
+        </w:r>
+        <w:r>
+          <w:rPr>
+            <w:noProof/>
+            <w:webHidden/>
+          </w:rPr>
+          <w:t>7</w:t>
+        </w:r>
+        <w:r>
+          <w:rPr>
+            <w:noProof/>
+            <w:webHidden/>
+          </w:rPr>
+          <w:fldChar w:fldCharType="end"/>
+        </w:r>
+      </w:hyperlink>
+    </w:p>
+    <w:p>
+      <w:pPr>
+        <w:pStyle w:val="TOC2"/>
+        <w:tabs>
+          <w:tab w:val="left" w:pos="880"/>
+          <w:tab w:val="right" w:leader="dot" w:pos="8210"/>
+        </w:tabs>
+        <w:rPr>
+          <w:rFonts w:cstheme="minorBidi"/>
+          <w:smallCaps w:val="0"/>
+          <w:noProof/>
+          <w:sz w:val="22"/>
+          <w:szCs w:val="22"/>
+          <w:lang w:val="id-ID"/>
+        </w:rPr>
+      </w:pPr>
+      <w:hyperlink w:anchor="_Toc466890126" w:history="1">
+        <w:r>
+          <w:rPr>
+            <w:rStyle w:val="Hyperlink"/>
+            <w:noProof/>
+          </w:rPr>
+          <w:t>2.5</w:t>
+        </w:r>
+        <w:r>
+          <w:rPr>
+            <w:rFonts w:cstheme="minorBidi"/>
+            <w:smallCaps w:val="0"/>
+            <w:noProof/>
+            <w:sz w:val="22"/>
+            <w:szCs w:val="22"/>
+            <w:lang w:val="id-ID"/>
+          </w:rPr>
+          <w:tab/>
+        </w:r>
+        <w:r>
+          <w:rPr>
+            <w:rStyle w:val="Hyperlink"/>
+            <w:noProof/>
+          </w:rPr>
+          <w:t>Proyeksi Penjualan</w:t>
+        </w:r>
+        <w:r>
+          <w:rPr>
+            <w:noProof/>
+            <w:webHidden/>
+          </w:rPr>
+          <w:tab/>
+        </w:r>
+        <w:r>
+          <w:rPr>
+            <w:noProof/>
+            <w:webHidden/>
+          </w:rPr>
+          <w:fldChar w:fldCharType="begin"/>
+        </w:r>
+        <w:r>
+          <w:rPr>
+            <w:noProof/>
+            <w:webHidden/>
+          </w:rPr>
+          <w:instrText xml:space="preserve"> PAGEREF _Toc466890126 \h </w:instrText>
+        </w:r>
+        <w:r>
+          <w:rPr>
+            <w:noProof/>
+            <w:webHidden/>
+          </w:rPr>
+        </w:r>
+        <w:r>
+          <w:rPr>
+            <w:noProof/>
+            <w:webHidden/>
+          </w:rPr>
+          <w:fldChar w:fldCharType="separate"/>
+        </w:r>
+        <w:r>
+          <w:rPr>
+            <w:noProof/>
+            <w:webHidden/>
+          </w:rPr>
+          <w:t>7</w:t>
+        </w:r>
+        <w:r>
+          <w:rPr>
+            <w:noProof/>
+            <w:webHidden/>
+          </w:rPr>
+          <w:fldChar w:fldCharType="end"/>
+        </w:r>
+      </w:hyperlink>
+    </w:p>
+    <w:p>
+      <w:pPr>
+        <w:pStyle w:val="TOC2"/>
+        <w:tabs>
+          <w:tab w:val="left" w:pos="880"/>
+          <w:tab w:val="right" w:leader="dot" w:pos="8210"/>
+        </w:tabs>
+        <w:rPr>
+          <w:rFonts w:cstheme="minorBidi"/>
+          <w:smallCaps w:val="0"/>
+          <w:noProof/>
+          <w:sz w:val="22"/>
+          <w:szCs w:val="22"/>
+          <w:lang w:val="id-ID"/>
+        </w:rPr>
+      </w:pPr>
+      <w:hyperlink w:anchor="_Toc466890127" w:history="1">
+        <w:r>
+          <w:rPr>
+            <w:rStyle w:val="Hyperlink"/>
+            <w:noProof/>
+          </w:rPr>
+          <w:t>2.6</w:t>
+        </w:r>
+        <w:r>
+          <w:rPr>
+            <w:rFonts w:cstheme="minorBidi"/>
+            <w:smallCaps w:val="0"/>
+            <w:noProof/>
+            <w:sz w:val="22"/>
+            <w:szCs w:val="22"/>
+            <w:lang w:val="id-ID"/>
+          </w:rPr>
+          <w:tab/>
+        </w:r>
+        <w:r>
+          <w:rPr>
+            <w:rStyle w:val="Hyperlink"/>
+            <w:noProof/>
+          </w:rPr>
+          <w:t>Strategi Pemasaran</w:t>
+        </w:r>
+        <w:r>
+          <w:rPr>
+            <w:noProof/>
+            <w:webHidden/>
+          </w:rPr>
+          <w:tab/>
+        </w:r>
+        <w:r>
+          <w:rPr>
+            <w:noProof/>
+            <w:webHidden/>
+          </w:rPr>
+          <w:fldChar w:fldCharType="begin"/>
+        </w:r>
+        <w:r>
+          <w:rPr>
+            <w:noProof/>
+            <w:webHidden/>
+          </w:rPr>
+          <w:instrText xml:space="preserve"> PAGEREF _Toc466890127 \h </w:instrText>
+        </w:r>
+        <w:r>
+          <w:rPr>
+            <w:noProof/>
+            <w:webHidden/>
+          </w:rPr>
+        </w:r>
+        <w:r>
+          <w:rPr>
+            <w:noProof/>
+            <w:webHidden/>
+          </w:rPr>
+          <w:fldChar w:fldCharType="separate"/>
+        </w:r>
+        <w:r>
+          <w:rPr>
+            <w:noProof/>
+            <w:webHidden/>
+          </w:rPr>
+          <w:t>7</w:t>
+        </w:r>
+        <w:r>
+          <w:rPr>
+            <w:noProof/>
+            <w:webHidden/>
+          </w:rPr>
+          <w:fldChar w:fldCharType="end"/>
+        </w:r>
+      </w:hyperlink>
+    </w:p>
+    <w:p>
+      <w:pPr>
+        <w:pStyle w:val="TOC2"/>
+        <w:tabs>
+          <w:tab w:val="left" w:pos="880"/>
+          <w:tab w:val="right" w:leader="dot" w:pos="8210"/>
+        </w:tabs>
+        <w:rPr>
+          <w:rFonts w:cstheme="minorBidi"/>
+          <w:smallCaps w:val="0"/>
+          <w:noProof/>
+          <w:sz w:val="22"/>
+          <w:szCs w:val="22"/>
+          <w:lang w:val="id-ID"/>
+        </w:rPr>
+      </w:pPr>
+      <w:hyperlink w:anchor="_Toc466890128" w:history="1">
+        <w:r>
+          <w:rPr>
+            <w:rStyle w:val="Hyperlink"/>
+            <w:noProof/>
+          </w:rPr>
+          <w:t>2.7</w:t>
+        </w:r>
+        <w:r>
+          <w:rPr>
+            <w:rFonts w:cstheme="minorBidi"/>
+            <w:smallCaps w:val="0"/>
+            <w:noProof/>
+            <w:sz w:val="22"/>
+            <w:szCs w:val="22"/>
+            <w:lang w:val="id-ID"/>
+          </w:rPr>
+          <w:tab/>
+        </w:r>
+        <w:r>
+          <w:rPr>
+            <w:rStyle w:val="Hyperlink"/>
+            <w:noProof/>
+          </w:rPr>
+          <w:t>Analisis Pesaing</w:t>
+        </w:r>
+        <w:r>
+          <w:rPr>
+            <w:noProof/>
+            <w:webHidden/>
+          </w:rPr>
+          <w:tab/>
+        </w:r>
+        <w:r>
+          <w:rPr>
+            <w:noProof/>
+            <w:webHidden/>
+          </w:rPr>
+          <w:fldChar w:fldCharType="begin"/>
+        </w:r>
+        <w:r>
+          <w:rPr>
+            <w:noProof/>
+            <w:webHidden/>
+          </w:rPr>
+          <w:instrText xml:space="preserve"> PAGEREF _Toc466890128 \h </w:instrText>
+        </w:r>
+        <w:r>
+          <w:rPr>
+            <w:noProof/>
+            <w:webHidden/>
+          </w:rPr>
+        </w:r>
+        <w:r>
+          <w:rPr>
+            <w:noProof/>
+            <w:webHidden/>
+          </w:rPr>
+          <w:fldChar w:fldCharType="separate"/>
+        </w:r>
+        <w:r>
+          <w:rPr>
+            <w:noProof/>
+            <w:webHidden/>
+          </w:rPr>
+          <w:t>7</w:t>
+        </w:r>
+        <w:r>
+          <w:rPr>
+            <w:noProof/>
+            <w:webHidden/>
+          </w:rPr>
+          <w:fldChar w:fldCharType="end"/>
+        </w:r>
+      </w:hyperlink>
+    </w:p>
+    <w:p>
+      <w:pPr>
+        <w:pStyle w:val="TOC2"/>
+        <w:tabs>
+          <w:tab w:val="left" w:pos="880"/>
+          <w:tab w:val="right" w:leader="dot" w:pos="8210"/>
+        </w:tabs>
+        <w:rPr>
+          <w:rFonts w:cstheme="minorBidi"/>
+          <w:smallCaps w:val="0"/>
+          <w:noProof/>
+          <w:sz w:val="22"/>
+          <w:szCs w:val="22"/>
+          <w:lang w:val="id-ID"/>
+        </w:rPr>
+      </w:pPr>
+      <w:hyperlink w:anchor="_Toc466890129" w:history="1">
+        <w:r>
+          <w:rPr>
+            <w:rStyle w:val="Hyperlink"/>
+            <w:noProof/>
+          </w:rPr>
+          <w:t>2.8</w:t>
+        </w:r>
+        <w:r>
+          <w:rPr>
+            <w:rFonts w:cstheme="minorBidi"/>
+            <w:smallCaps w:val="0"/>
+            <w:noProof/>
+            <w:sz w:val="22"/>
+            <w:szCs w:val="22"/>
+            <w:lang w:val="id-ID"/>
+          </w:rPr>
+          <w:tab/>
+        </w:r>
+        <w:r>
+          <w:rPr>
+            <w:rStyle w:val="Hyperlink"/>
+            <w:noProof/>
+          </w:rPr>
+          <w:t>Saluran Distribusi</w:t>
+        </w:r>
+        <w:r>
+          <w:rPr>
+            <w:noProof/>
+            <w:webHidden/>
+          </w:rPr>
+          <w:tab/>
+        </w:r>
+        <w:r>
+          <w:rPr>
+            <w:noProof/>
+            <w:webHidden/>
+          </w:rPr>
+          <w:fldChar w:fldCharType="begin"/>
+        </w:r>
+        <w:r>
+          <w:rPr>
+            <w:noProof/>
+            <w:webHidden/>
+          </w:rPr>
+          <w:instrText xml:space="preserve"> PAGEREF _Toc466890129 \h </w:instrText>
+        </w:r>
+        <w:r>
+          <w:rPr>
+            <w:noProof/>
+            <w:webHidden/>
+          </w:rPr>
+        </w:r>
+        <w:r>
+          <w:rPr>
+            <w:noProof/>
+            <w:webHidden/>
+          </w:rPr>
+          <w:fldChar w:fldCharType="separate"/>
+        </w:r>
+        <w:r>
+          <w:rPr>
+            <w:noProof/>
+            <w:webHidden/>
+          </w:rPr>
+          <w:t>7</w:t>
+        </w:r>
+        <w:r>
+          <w:rPr>
+            <w:noProof/>
+            <w:webHidden/>
+          </w:rPr>
+          <w:fldChar w:fldCharType="end"/>
+        </w:r>
+      </w:hyperlink>
+    </w:p>
+    <w:p>
+      <w:pPr>
+        <w:pStyle w:val="TOC1"/>
+        <w:rPr>
+          <w:rFonts w:cstheme="minorBidi"/>
+          <w:b w:val="0"/>
+          <w:bCs w:val="0"/>
+          <w:caps w:val="0"/>
+          <w:noProof/>
+          <w:sz w:val="22"/>
+          <w:szCs w:val="22"/>
+          <w:lang w:val="id-ID"/>
+        </w:rPr>
+      </w:pPr>
+      <w:hyperlink w:anchor="_Toc466890130" w:history="1">
+        <w:r>
+          <w:rPr>
+            <w:rStyle w:val="Hyperlink"/>
+            <w:noProof/>
+          </w:rPr>
+          <w:t>analisis produksi</w:t>
+        </w:r>
+        <w:r>
+          <w:rPr>
+            <w:noProof/>
+            <w:webHidden/>
+          </w:rPr>
+          <w:tab/>
+        </w:r>
+        <w:r>
+          <w:rPr>
+            <w:noProof/>
+            <w:webHidden/>
+          </w:rPr>
+          <w:fldChar w:fldCharType="begin"/>
+        </w:r>
+        <w:r>
+          <w:rPr>
+            <w:noProof/>
+            <w:webHidden/>
+          </w:rPr>
+          <w:instrText xml:space="preserve"> PAGEREF _Toc466890130 \h </w:instrText>
+        </w:r>
+        <w:r>
+          <w:rPr>
+            <w:noProof/>
+            <w:webHidden/>
+          </w:rPr>
+        </w:r>
+        <w:r>
+          <w:rPr>
+            <w:noProof/>
+            <w:webHidden/>
+          </w:rPr>
+          <w:fldChar w:fldCharType="separate"/>
+        </w:r>
+        <w:r>
+          <w:rPr>
+            <w:noProof/>
+            <w:webHidden/>
+          </w:rPr>
+          <w:t>9</w:t>
+        </w:r>
+        <w:r>
+          <w:rPr>
+            <w:noProof/>
+            <w:webHidden/>
+          </w:rPr>
+          <w:fldChar w:fldCharType="end"/>
+        </w:r>
+      </w:hyperlink>
+    </w:p>
+    <w:p>
+      <w:pPr>
+        <w:pStyle w:val="TOC2"/>
+        <w:tabs>
+          <w:tab w:val="left" w:pos="880"/>
+          <w:tab w:val="right" w:leader="dot" w:pos="8210"/>
+        </w:tabs>
+        <w:rPr>
+          <w:rFonts w:cstheme="minorBidi"/>
+          <w:smallCaps w:val="0"/>
+          <w:noProof/>
+          <w:sz w:val="22"/>
+          <w:szCs w:val="22"/>
+          <w:lang w:val="id-ID"/>
+        </w:rPr>
+      </w:pPr>
+      <w:hyperlink w:anchor="_Toc466890131" w:history="1">
+        <w:r>
+          <w:rPr>
+            <w:rStyle w:val="Hyperlink"/>
+            <w:noProof/>
+          </w:rPr>
+          <w:t>3.1</w:t>
+        </w:r>
+        <w:r>
+          <w:rPr>
+            <w:rFonts w:cstheme="minorBidi"/>
+            <w:smallCaps w:val="0"/>
+            <w:noProof/>
+            <w:sz w:val="22"/>
+            <w:szCs w:val="22"/>
+            <w:lang w:val="id-ID"/>
+          </w:rPr>
+          <w:tab/>
+        </w:r>
+        <w:r>
+          <w:rPr>
+            <w:rStyle w:val="Hyperlink"/>
+            <w:noProof/>
+          </w:rPr>
+          <w:t>Proses Produksi</w:t>
+        </w:r>
+        <w:r>
+          <w:rPr>
+            <w:noProof/>
+            <w:webHidden/>
+          </w:rPr>
+          <w:tab/>
+        </w:r>
+        <w:r>
+          <w:rPr>
+            <w:noProof/>
+            <w:webHidden/>
+          </w:rPr>
+          <w:fldChar w:fldCharType="begin"/>
+        </w:r>
+        <w:r>
+          <w:rPr>
+            <w:noProof/>
+            <w:webHidden/>
+          </w:rPr>
+          <w:instrText xml:space="preserve"> PAGEREF _Toc466890131 \h </w:instrText>
+        </w:r>
+        <w:r>
+          <w:rPr>
+            <w:noProof/>
+            <w:webHidden/>
+          </w:rPr>
+        </w:r>
+        <w:r>
+          <w:rPr>
+            <w:noProof/>
+            <w:webHidden/>
+          </w:rPr>
+          <w:fldChar w:fldCharType="separate"/>
+        </w:r>
+        <w:r>
+          <w:rPr>
+            <w:noProof/>
+            <w:webHidden/>
+          </w:rPr>
+          <w:t>9</w:t>
+        </w:r>
+        <w:r>
+          <w:rPr>
+            <w:noProof/>
+            <w:webHidden/>
+          </w:rPr>
+          <w:fldChar w:fldCharType="end"/>
+        </w:r>
+      </w:hyperlink>
+    </w:p>
+    <w:p>
+      <w:pPr>
+        <w:pStyle w:val="TOC2"/>
+        <w:tabs>
+          <w:tab w:val="left" w:pos="880"/>
+          <w:tab w:val="right" w:leader="dot" w:pos="8210"/>
+        </w:tabs>
+        <w:rPr>
+          <w:rFonts w:cstheme="minorBidi"/>
+          <w:smallCaps w:val="0"/>
+          <w:noProof/>
+          <w:sz w:val="22"/>
+          <w:szCs w:val="22"/>
+          <w:lang w:val="id-ID"/>
+        </w:rPr>
+      </w:pPr>
+      <w:hyperlink w:anchor="_Toc466890132" w:history="1">
+        <w:r>
+          <w:rPr>
+            <w:rStyle w:val="Hyperlink"/>
+            <w:noProof/>
+          </w:rPr>
+          <w:t>3.2</w:t>
+        </w:r>
+        <w:r>
+          <w:rPr>
+            <w:rFonts w:cstheme="minorBidi"/>
+            <w:smallCaps w:val="0"/>
+            <w:noProof/>
+            <w:sz w:val="22"/>
+            <w:szCs w:val="22"/>
+            <w:lang w:val="id-ID"/>
+          </w:rPr>
+          <w:tab/>
+        </w:r>
+        <w:r>
+          <w:rPr>
+            <w:rStyle w:val="Hyperlink"/>
+            <w:noProof/>
+          </w:rPr>
+          <w:t>Bahan Baku dan Penggunaannya</w:t>
+        </w:r>
+        <w:r>
+          <w:rPr>
+            <w:noProof/>
+            <w:webHidden/>
+          </w:rPr>
+          <w:tab/>
+        </w:r>
+        <w:r>
+          <w:rPr>
+            <w:noProof/>
+            <w:webHidden/>
+          </w:rPr>
+          <w:fldChar w:fldCharType="begin"/>
+        </w:r>
+        <w:r>
+          <w:rPr>
+            <w:noProof/>
+            <w:webHidden/>
+          </w:rPr>
+          <w:instrText xml:space="preserve"> PAGEREF _Toc466890132 \h </w:instrText>
+        </w:r>
+        <w:r>
+          <w:rPr>
+            <w:noProof/>
+            <w:webHidden/>
+          </w:rPr>
+        </w:r>
+        <w:r>
+          <w:rPr>
+            <w:noProof/>
+            <w:webHidden/>
+          </w:rPr>
+          <w:fldChar w:fldCharType="separate"/>
+        </w:r>
+        <w:r>
+          <w:rPr>
+            <w:noProof/>
+            <w:webHidden/>
+          </w:rPr>
+          <w:t>9</w:t>
+        </w:r>
+        <w:r>
+          <w:rPr>
+            <w:noProof/>
+            <w:webHidden/>
+          </w:rPr>
+          <w:fldChar w:fldCharType="end"/>
+        </w:r>
+      </w:hyperlink>
+    </w:p>
+    <w:p>
+      <w:pPr>
+        <w:pStyle w:val="TOC2"/>
+        <w:tabs>
+          <w:tab w:val="left" w:pos="880"/>
+          <w:tab w:val="right" w:leader="dot" w:pos="8210"/>
+        </w:tabs>
+        <w:rPr>
+          <w:rFonts w:cstheme="minorBidi"/>
+          <w:smallCaps w:val="0"/>
+          <w:noProof/>
+          <w:sz w:val="22"/>
+          <w:szCs w:val="22"/>
+          <w:lang w:val="id-ID"/>
+        </w:rPr>
+      </w:pPr>
+      <w:hyperlink w:anchor="_Toc466890133" w:history="1">
+        <w:r>
+          <w:rPr>
+            <w:rStyle w:val="Hyperlink"/>
+            <w:noProof/>
+          </w:rPr>
+          <w:t>3.3</w:t>
+        </w:r>
+        <w:r>
+          <w:rPr>
+            <w:rFonts w:cstheme="minorBidi"/>
+            <w:smallCaps w:val="0"/>
+            <w:noProof/>
+            <w:sz w:val="22"/>
+            <w:szCs w:val="22"/>
+            <w:lang w:val="id-ID"/>
+          </w:rPr>
+          <w:tab/>
+        </w:r>
+        <w:r>
+          <w:rPr>
+            <w:rStyle w:val="Hyperlink"/>
+            <w:noProof/>
+          </w:rPr>
+          <w:t>Kapasitas Produksi</w:t>
+        </w:r>
+        <w:r>
+          <w:rPr>
+            <w:noProof/>
+            <w:webHidden/>
+          </w:rPr>
+          <w:tab/>
+        </w:r>
+        <w:r>
+          <w:rPr>
+            <w:noProof/>
+            <w:webHidden/>
+          </w:rPr>
+          <w:fldChar w:fldCharType="begin"/>
+        </w:r>
+        <w:r>
+          <w:rPr>
+            <w:noProof/>
+            <w:webHidden/>
+          </w:rPr>
+          <w:instrText xml:space="preserve"> PAGEREF _Toc466890133 \h </w:instrText>
+        </w:r>
+        <w:r>
+          <w:rPr>
+            <w:noProof/>
+            <w:webHidden/>
+          </w:rPr>
+        </w:r>
+        <w:r>
+          <w:rPr>
+            <w:noProof/>
+            <w:webHidden/>
+          </w:rPr>
+          <w:fldChar w:fldCharType="separate"/>
+        </w:r>
+        <w:r>
+          <w:rPr>
+            <w:noProof/>
+            <w:webHidden/>
+          </w:rPr>
+          <w:t>9</w:t>
+        </w:r>
+        <w:r>
+          <w:rPr>
+            <w:noProof/>
+            <w:webHidden/>
+          </w:rPr>
+          <w:fldChar w:fldCharType="end"/>
+        </w:r>
+      </w:hyperlink>
+    </w:p>
+    <w:p>
+      <w:pPr>
+        <w:pStyle w:val="TOC2"/>
+        <w:tabs>
+          <w:tab w:val="left" w:pos="880"/>
+          <w:tab w:val="right" w:leader="dot" w:pos="8210"/>
+        </w:tabs>
+        <w:rPr>
+          <w:rFonts w:cstheme="minorBidi"/>
+          <w:smallCaps w:val="0"/>
+          <w:noProof/>
+          <w:sz w:val="22"/>
+          <w:szCs w:val="22"/>
+          <w:lang w:val="id-ID"/>
+        </w:rPr>
+      </w:pPr>
+      <w:hyperlink w:anchor="_Toc466890134" w:history="1">
+        <w:r>
+          <w:rPr>
+            <w:rStyle w:val="Hyperlink"/>
+            <w:noProof/>
+          </w:rPr>
+          <w:t>3.4</w:t>
+        </w:r>
+        <w:r>
+          <w:rPr>
+            <w:rFonts w:cstheme="minorBidi"/>
+            <w:smallCaps w:val="0"/>
+            <w:noProof/>
+            <w:sz w:val="22"/>
+            <w:szCs w:val="22"/>
+            <w:lang w:val="id-ID"/>
+          </w:rPr>
+          <w:tab/>
+        </w:r>
+        <w:r>
+          <w:rPr>
+            <w:rStyle w:val="Hyperlink"/>
+            <w:noProof/>
+          </w:rPr>
+          <w:t>Rencana Pengembangan Produksi</w:t>
+        </w:r>
+        <w:r>
+          <w:rPr>
+            <w:noProof/>
+            <w:webHidden/>
+          </w:rPr>
+          <w:tab/>
+        </w:r>
+        <w:r>
+          <w:rPr>
+            <w:noProof/>
+            <w:webHidden/>
+          </w:rPr>
+          <w:fldChar w:fldCharType="begin"/>
+        </w:r>
+        <w:r>
+          <w:rPr>
+            <w:noProof/>
+            <w:webHidden/>
+          </w:rPr>
+          <w:instrText xml:space="preserve"> PAGEREF _Toc466890134 \h </w:instrText>
+        </w:r>
+        <w:r>
+          <w:rPr>
+            <w:noProof/>
+            <w:webHidden/>
+          </w:rPr>
+        </w:r>
+        <w:r>
+          <w:rPr>
+            <w:noProof/>
+            <w:webHidden/>
+          </w:rPr>
+          <w:fldChar w:fldCharType="separate"/>
+        </w:r>
+        <w:r>
+          <w:rPr>
+            <w:noProof/>
+            <w:webHidden/>
+          </w:rPr>
+          <w:t>9</w:t>
+        </w:r>
+        <w:r>
+          <w:rPr>
+            <w:noProof/>
+            <w:webHidden/>
+          </w:rPr>
+          <w:fldChar w:fldCharType="end"/>
+        </w:r>
+      </w:hyperlink>
+    </w:p>
+    <w:p>
+      <w:pPr>
+        <w:pStyle w:val="TOC1"/>
+        <w:rPr>
+          <w:rFonts w:cstheme="minorBidi"/>
+          <w:b w:val="0"/>
+          <w:bCs w:val="0"/>
+          <w:caps w:val="0"/>
+          <w:noProof/>
+          <w:sz w:val="22"/>
+          <w:szCs w:val="22"/>
+          <w:lang w:val="id-ID"/>
+        </w:rPr>
+      </w:pPr>
+      <w:hyperlink w:anchor="_Toc466890135" w:history="1">
+        <w:r>
+          <w:rPr>
+            <w:rStyle w:val="Hyperlink"/>
+            <w:noProof/>
+          </w:rPr>
+          <w:t>Analisis keuangan</w:t>
+        </w:r>
+        <w:r>
+          <w:rPr>
+            <w:noProof/>
+            <w:webHidden/>
+          </w:rPr>
+          <w:tab/>
+        </w:r>
+        <w:r>
+          <w:rPr>
+            <w:noProof/>
+            <w:webHidden/>
+          </w:rPr>
+          <w:fldChar w:fldCharType="begin"/>
+        </w:r>
+        <w:r>
+          <w:rPr>
+            <w:noProof/>
+            <w:webHidden/>
+          </w:rPr>
+          <w:instrText xml:space="preserve"> PAGEREF _Toc466890135 \h </w:instrText>
+        </w:r>
+        <w:r>
+          <w:rPr>
+            <w:noProof/>
+            <w:webHidden/>
+          </w:rPr>
+        </w:r>
+        <w:r>
+          <w:rPr>
+            <w:noProof/>
+            <w:webHidden/>
+          </w:rPr>
+          <w:fldChar w:fldCharType="separate"/>
+        </w:r>
+        <w:r>
+          <w:rPr>
+            <w:noProof/>
+            <w:webHidden/>
+          </w:rPr>
+          <w:t>11</w:t>
+        </w:r>
+        <w:r>
+          <w:rPr>
+            <w:noProof/>
+            <w:webHidden/>
+          </w:rPr>
+          <w:fldChar w:fldCharType="end"/>
+        </w:r>
+      </w:hyperlink>
+    </w:p>
+    <w:p>
+      <w:pPr>
+        <w:pStyle w:val="TOC2"/>
+        <w:tabs>
+          <w:tab w:val="left" w:pos="880"/>
+          <w:tab w:val="right" w:leader="dot" w:pos="8210"/>
+        </w:tabs>
+        <w:rPr>
+          <w:rFonts w:cstheme="minorBidi"/>
+          <w:smallCaps w:val="0"/>
+          <w:noProof/>
+          <w:sz w:val="22"/>
+          <w:szCs w:val="22"/>
+          <w:lang w:val="id-ID"/>
+        </w:rPr>
+      </w:pPr>
+      <w:hyperlink w:anchor="_Toc466890136" w:history="1">
+        <w:r>
+          <w:rPr>
+            <w:rStyle w:val="Hyperlink"/>
+            <w:noProof/>
+          </w:rPr>
+          <w:t>4.1</w:t>
+        </w:r>
+        <w:r>
+          <w:rPr>
+            <w:rFonts w:cstheme="minorBidi"/>
+            <w:smallCaps w:val="0"/>
+            <w:noProof/>
+            <w:sz w:val="22"/>
+            <w:szCs w:val="22"/>
+            <w:lang w:val="id-ID"/>
+          </w:rPr>
+          <w:tab/>
+        </w:r>
+        <w:r>
+          <w:rPr>
+            <w:rStyle w:val="Hyperlink"/>
+            <w:noProof/>
+          </w:rPr>
+          <w:t>Strategi Sumber Pendanaan Usaha</w:t>
+        </w:r>
+        <w:r>
+          <w:rPr>
+            <w:noProof/>
+            <w:webHidden/>
+          </w:rPr>
+          <w:tab/>
+        </w:r>
+        <w:r>
+          <w:rPr>
+            <w:noProof/>
+            <w:webHidden/>
+          </w:rPr>
+          <w:fldChar w:fldCharType="begin"/>
+        </w:r>
+        <w:r>
+          <w:rPr>
+            <w:noProof/>
+            <w:webHidden/>
+          </w:rPr>
+          <w:instrText xml:space="preserve"> PAGEREF _Toc466890136 \h </w:instrText>
+        </w:r>
+        <w:r>
+          <w:rPr>
+            <w:noProof/>
+            <w:webHidden/>
+          </w:rPr>
+        </w:r>
+        <w:r>
+          <w:rPr>
+            <w:noProof/>
+            <w:webHidden/>
+          </w:rPr>
+          <w:fldChar w:fldCharType="separate"/>
+        </w:r>
+        <w:r>
+          <w:rPr>
+            <w:noProof/>
+            <w:webHidden/>
+          </w:rPr>
+          <w:t>11</w:t>
+        </w:r>
+        <w:r>
+          <w:rPr>
+            <w:noProof/>
+            <w:webHidden/>
+          </w:rPr>
+          <w:fldChar w:fldCharType="end"/>
+        </w:r>
+      </w:hyperlink>
+    </w:p>
+    <w:p>
+      <w:pPr>
+        <w:pStyle w:val="TOC2"/>
+        <w:tabs>
+          <w:tab w:val="left" w:pos="880"/>
+          <w:tab w:val="right" w:leader="dot" w:pos="8210"/>
+        </w:tabs>
+        <w:rPr>
+          <w:rFonts w:cstheme="minorBidi"/>
+          <w:smallCaps w:val="0"/>
+          <w:noProof/>
+          <w:sz w:val="22"/>
+          <w:szCs w:val="22"/>
+          <w:lang w:val="id-ID"/>
+        </w:rPr>
+      </w:pPr>
+      <w:hyperlink w:anchor="_Toc466890137" w:history="1">
+        <w:r>
+          <w:rPr>
+            <w:rStyle w:val="Hyperlink"/>
+            <w:noProof/>
+          </w:rPr>
+          <w:t>4.2</w:t>
+        </w:r>
+        <w:r>
+          <w:rPr>
+            <w:rFonts w:cstheme="minorBidi"/>
+            <w:smallCaps w:val="0"/>
+            <w:noProof/>
+            <w:sz w:val="22"/>
+            <w:szCs w:val="22"/>
+            <w:lang w:val="id-ID"/>
+          </w:rPr>
+          <w:tab/>
+        </w:r>
+        <w:r>
+          <w:rPr>
+            <w:rStyle w:val="Hyperlink"/>
+            <w:noProof/>
+          </w:rPr>
+          <w:t>Proyeksi Keuangan</w:t>
+        </w:r>
+        <w:r>
+          <w:rPr>
+            <w:noProof/>
+            <w:webHidden/>
+          </w:rPr>
+          <w:tab/>
+        </w:r>
+        <w:r>
+          <w:rPr>
+            <w:noProof/>
+            <w:webHidden/>
+          </w:rPr>
+          <w:fldChar w:fldCharType="begin"/>
+        </w:r>
+        <w:r>
+          <w:rPr>
+            <w:noProof/>
+            <w:webHidden/>
+          </w:rPr>
+          <w:instrText xml:space="preserve"> PAGEREF _Toc466890137 \h </w:instrText>
+        </w:r>
+        <w:r>
+          <w:rPr>
+            <w:noProof/>
+            <w:webHidden/>
+          </w:rPr>
+        </w:r>
+        <w:r>
+          <w:rPr>
+            <w:noProof/>
+            <w:webHidden/>
+          </w:rPr>
+          <w:fldChar w:fldCharType="separate"/>
+        </w:r>
+        <w:r>
+          <w:rPr>
+            <w:noProof/>
+            <w:webHidden/>
+          </w:rPr>
+          <w:t>11</w:t>
+        </w:r>
+        <w:r>
+          <w:rPr>
+            <w:noProof/>
+            <w:webHidden/>
+          </w:rPr>
+          <w:fldChar w:fldCharType="end"/>
+        </w:r>
+      </w:hyperlink>
+    </w:p>
+    <w:p>
+      <w:pPr>
+        <w:pStyle w:val="TOC2"/>
+        <w:tabs>
+          <w:tab w:val="left" w:pos="880"/>
+          <w:tab w:val="right" w:leader="dot" w:pos="8210"/>
+        </w:tabs>
+        <w:rPr>
+          <w:rFonts w:cstheme="minorBidi"/>
+          <w:smallCaps w:val="0"/>
+          <w:noProof/>
+          <w:sz w:val="22"/>
+          <w:szCs w:val="22"/>
+          <w:lang w:val="id-ID"/>
+        </w:rPr>
+      </w:pPr>
+      <w:hyperlink w:anchor="_Toc466890138" w:history="1">
+        <w:r>
+          <w:rPr>
+            <w:rStyle w:val="Hyperlink"/>
+            <w:noProof/>
+          </w:rPr>
+          <w:t>4.3</w:t>
+        </w:r>
+        <w:r>
+          <w:rPr>
+            <w:rFonts w:cstheme="minorBidi"/>
+            <w:smallCaps w:val="0"/>
+            <w:noProof/>
+            <w:sz w:val="22"/>
+            <w:szCs w:val="22"/>
+            <w:lang w:val="id-ID"/>
+          </w:rPr>
+          <w:tab/>
+        </w:r>
+        <w:r>
+          <w:rPr>
+            <w:rStyle w:val="Hyperlink"/>
+            <w:noProof/>
+          </w:rPr>
+          <w:t>Analisa Kelayakan Usaha</w:t>
+        </w:r>
+        <w:r>
+          <w:rPr>
+            <w:noProof/>
+            <w:webHidden/>
+          </w:rPr>
+          <w:tab/>
+        </w:r>
+        <w:r>
+          <w:rPr>
+            <w:noProof/>
+            <w:webHidden/>
+          </w:rPr>
+          <w:fldChar w:fldCharType="begin"/>
+        </w:r>
+        <w:r>
+          <w:rPr>
+            <w:noProof/>
+            <w:webHidden/>
+          </w:rPr>
+          <w:instrText xml:space="preserve"> PAGEREF _Toc466890138 \h </w:instrText>
+        </w:r>
+        <w:r>
+          <w:rPr>
+            <w:noProof/>
+            <w:webHidden/>
+          </w:rPr>
+        </w:r>
+        <w:r>
+          <w:rPr>
+            <w:noProof/>
+            <w:webHidden/>
+          </w:rPr>
+          <w:fldChar w:fldCharType="separate"/>
+        </w:r>
+        <w:r>
+          <w:rPr>
+            <w:noProof/>
+            <w:webHidden/>
+          </w:rPr>
+          <w:t>11</w:t>
+        </w:r>
+        <w:r>
+          <w:rPr>
+            <w:noProof/>
+            <w:webHidden/>
+          </w:rPr>
+          <w:fldChar w:fldCharType="end"/>
+        </w:r>
+      </w:hyperlink>
+    </w:p>
+    <w:p>
+      <w:pPr>
+        <w:pStyle w:val="TOC2"/>
+        <w:tabs>
+          <w:tab w:val="left" w:pos="880"/>
+          <w:tab w:val="right" w:leader="dot" w:pos="8210"/>
+        </w:tabs>
+        <w:rPr>
+          <w:rFonts w:cstheme="minorBidi"/>
+          <w:smallCaps w:val="0"/>
+          <w:noProof/>
+          <w:sz w:val="22"/>
+          <w:szCs w:val="22"/>
+          <w:lang w:val="id-ID"/>
+        </w:rPr>
+      </w:pPr>
+      <w:hyperlink w:anchor="_Toc466890139" w:history="1">
+        <w:r>
+          <w:rPr>
+            <w:rStyle w:val="Hyperlink"/>
+            <w:noProof/>
+          </w:rPr>
+          <w:t>4.4</w:t>
+        </w:r>
+        <w:r>
+          <w:rPr>
+            <w:rFonts w:cstheme="minorBidi"/>
+            <w:smallCaps w:val="0"/>
+            <w:noProof/>
+            <w:sz w:val="22"/>
+            <w:szCs w:val="22"/>
+            <w:lang w:val="id-ID"/>
+          </w:rPr>
+          <w:tab/>
+        </w:r>
+        <w:r>
+          <w:rPr>
+            <w:rStyle w:val="Hyperlink"/>
+            <w:noProof/>
+          </w:rPr>
+          <w:t>Analisa Keuntungan</w:t>
+        </w:r>
+        <w:r>
+          <w:rPr>
+            <w:noProof/>
+            <w:webHidden/>
+          </w:rPr>
+          <w:tab/>
+        </w:r>
+        <w:r>
+          <w:rPr>
+            <w:noProof/>
+            <w:webHidden/>
+          </w:rPr>
+          <w:fldChar w:fldCharType="begin"/>
+        </w:r>
+        <w:r>
+          <w:rPr>
+            <w:noProof/>
+            <w:webHidden/>
+          </w:rPr>
+          <w:instrText xml:space="preserve"> PAGEREF _Toc466890139 \h </w:instrText>
+        </w:r>
+        <w:r>
+          <w:rPr>
+            <w:noProof/>
+            <w:webHidden/>
+          </w:rPr>
+        </w:r>
+        <w:r>
+          <w:rPr>
+            <w:noProof/>
+            <w:webHidden/>
+          </w:rPr>
+          <w:fldChar w:fldCharType="separate"/>
+        </w:r>
+        <w:r>
+          <w:rPr>
+            <w:noProof/>
+            <w:webHidden/>
+          </w:rPr>
+          <w:t>11</w:t>
         </w:r>
         <w:r>
           <w:rPr>
@@ -592,30 +2797,19 @@
       <w:pPr>
         <w:pStyle w:val="H1"/>
       </w:pPr>
+      <w:bookmarkStart w:id="3" w:name="_Toc466890115"/>
       <w:r>
         <w:lastRenderedPageBreak/>
         <w:t>RINGKASAN EKSEKUTIF</w:t>
       </w:r>
+      <w:bookmarkEnd w:id="3"/>
     </w:p>
     <w:p>
       <w:pPr>
         <w:ind w:firstLine="720"/>
-        <w:jc w:val="both"/>
-      </w:pPr>
-      <w:r>
-        <w:t>Usaha yang kami jalankan merupakan suatu</w:t>
-      </w:r>
-      <w:r>
-        <w:t xml:space="preserve"> jasa</w:t>
-      </w:r>
-      <w:r>
-        <w:t xml:space="preserve"> </w:t>
-      </w:r>
-      <w:r>
-        <w:t>p</w:t>
-      </w:r>
-      <w:r>
-        <w:t>enyewaan (</w:t>
+      </w:pPr>
+      <w:r>
+        <w:t>Usaha yang kami jalankan merupakan suatu jasa penyewaan (</w:t>
       </w:r>
       <w:r>
         <w:rPr>
@@ -633,186 +2827,539 @@
         <w:t>router</w:t>
       </w:r>
       <w:r>
-        <w:t xml:space="preserve"> berbasis cloud. Sebelum mengetahui lebih lanjut tentang router berbasis cloud, kami akan menjelaskan terlebih dahulu mengenai apa itu </w:t>
+        <w:t xml:space="preserve"> berbasis cloud. Kami memilih usaha tersebut karena masih minimnya penggunaan teknologi router berbasis cloud yang ada di Indonesia. Berdasarkan hasil analisa kami, hingga saat ini jumlah provider yang menyediakan jasa router virtual masih bias dihitung dengan jari. Tantangan terbesar dari suatu perusahaan yang membutuhkan ketersediaan jaringan mereka adalah bagaimana mencapai tingkat </w:t>
       </w:r>
       <w:r>
         <w:rPr>
           <w:i/>
         </w:rPr>
-        <w:t>router</w:t>
-      </w:r>
-      <w:r>
-        <w:t xml:space="preserve"> dan teknologi cloud.</w:t>
-      </w:r>
-      <w:r>
-        <w:t xml:space="preserve"> Secara harfiah, </w:t>
-      </w:r>
-      <w:r>
-        <w:t>router</w:t>
-      </w:r>
-      <w:r>
-        <w:t xml:space="preserve"> dalam ilmu jaringan </w:t>
-      </w:r>
-      <w:r>
-        <w:t>adalah suatu alat yang dapat mem-</w:t>
+        <w:t>availability</w:t>
+      </w:r>
+      <w:r>
+        <w:t xml:space="preserve"> yang tinggi dengan menggunakan perangkat router berbiaya rendah. Dengan adanya layanan router virtual ini diharapkan dapat memangkas jumlah cost yang besar dalam penyediaan router suatu jaringan komputer perusahaan tersebut. Router yang kami sediakan merupakan router virtual sehingga secara fisik router tersebut tidak ada, tetapi secara logika (</w:t>
       </w:r>
       <w:r>
         <w:rPr>
           <w:i/>
         </w:rPr>
-        <w:t>forward</w:t>
-      </w:r>
-      <w:r>
-        <w:t xml:space="preserve"> suatu data dari jaringan </w:t>
-      </w:r>
-      <w:r>
-        <w:t>komputer</w:t>
-      </w:r>
-      <w:r>
-        <w:t xml:space="preserve"> yang satu dengan jaringan </w:t>
-      </w:r>
-      <w:r>
-        <w:t>komputer</w:t>
-      </w:r>
-      <w:r>
-        <w:t xml:space="preserve"> yang lain.</w:t>
-      </w:r>
-      <w:r>
-        <w:t xml:space="preserve"> Jaringan internet yang selalu kita akses merupakan hasil implementasi dari alat router itu, yakni kita dapat mengakses berbagai konten, seperti </w:t>
+        <w:t>software</w:t>
+      </w:r>
+      <w:r>
+        <w:t>) router tersebut ada. Layanan router virtual tersebut dapat dikontrol dari berbagai gadget, PC, ataupun notebook melalui portal web yang kami sediakan.</w:t>
+      </w:r>
+    </w:p>
+    <w:p>
+      <w:pPr>
+        <w:ind w:firstLine="720"/>
+      </w:pPr>
+      <w:r>
+        <w:t xml:space="preserve">Fitur-fitur dari layanan kami, yakni mendukung semua OS untuk kebutuhan </w:t>
+      </w:r>
+      <w:r>
+        <w:t>routing</w:t>
+      </w:r>
+      <w:r>
+        <w:t xml:space="preserve">, seperti OpenBSD, FreeBSD, BSDRP (BSD </w:t>
       </w:r>
       <w:r>
         <w:rPr>
           <w:i/>
         </w:rPr>
-        <w:t>website</w:t>
-      </w:r>
-      <w:r>
-        <w:t>, audio, video, jurnal, dll dari seluruh dunia.</w:t>
+        <w:t>Routing Project</w:t>
+      </w:r>
+      <w:r>
+        <w:t>), VyOS, dan Mikrotik CHR (</w:t>
+      </w:r>
+      <w:r>
+        <w:rPr>
+          <w:i/>
+        </w:rPr>
+        <w:t>Cloud Hosted Router</w:t>
+      </w:r>
+      <w:r>
+        <w:t xml:space="preserve">). Kami juga menyediakan lisensi untuk beberapa OS jika dibutuhkan, seperti Mikrotik CHR. Layanan router kami juga dapat dijadikan sebagai </w:t>
+      </w:r>
+      <w:r>
+        <w:rPr>
+          <w:i/>
+        </w:rPr>
+        <w:t>backup router</w:t>
+      </w:r>
+      <w:r>
+        <w:t xml:space="preserve"> untuk </w:t>
+      </w:r>
+      <w:r>
+        <w:rPr>
+          <w:i/>
+        </w:rPr>
+        <w:t>fail-over</w:t>
+      </w:r>
+      <w:r>
+        <w:t xml:space="preserve">, ataupun sebagai </w:t>
+      </w:r>
+      <w:r>
+        <w:rPr>
+          <w:i/>
+        </w:rPr>
+        <w:t>load-balancer</w:t>
+      </w:r>
+      <w:r>
+        <w:t xml:space="preserve"> pada jaringan anda. Tidak hanya itu, kami juga mengijinkan </w:t>
+      </w:r>
+      <w:r>
+        <w:rPr>
+          <w:i/>
+        </w:rPr>
+        <w:t>private tunneling</w:t>
+      </w:r>
+      <w:r>
+        <w:t>, seperti VPN (</w:t>
+      </w:r>
+      <w:r>
+        <w:rPr>
+          <w:i/>
+        </w:rPr>
+        <w:t>Virtual Private Network</w:t>
+      </w:r>
+      <w:r>
+        <w:rPr>
+          <w:u w:val="single"/>
+        </w:rPr>
+        <w:t>)</w:t>
+      </w:r>
+      <w:r>
+        <w:t xml:space="preserve"> untuk menjangkau seluruh cabang dari suatu instansi perusahaan. Router virtual kami juga dapat dijadikan sebagai firewall, sehingga Anda dapat dengan mudah mengontrol </w:t>
+      </w:r>
+      <w:r>
+        <w:rPr>
+          <w:i/>
+        </w:rPr>
+        <w:t>access-list</w:t>
+      </w:r>
+      <w:r>
+        <w:t xml:space="preserve"> (ACL) ataupun melakukan filter berbasis protokol dan no. port jaringan anda. Ada juga fitur opsional, yakni kami juga memberikan </w:t>
+      </w:r>
+      <w:r>
+        <w:rPr>
+          <w:i/>
+        </w:rPr>
+        <w:t>disk space</w:t>
+      </w:r>
+      <w:r>
+        <w:t xml:space="preserve"> yang besar untuk kebutuhan </w:t>
+      </w:r>
+      <w:r>
+        <w:rPr>
+          <w:i/>
+        </w:rPr>
+        <w:t>backup</w:t>
+      </w:r>
+      <w:r>
+        <w:t xml:space="preserve"> dan </w:t>
+      </w:r>
+      <w:r>
+        <w:rPr>
+          <w:i/>
+        </w:rPr>
+        <w:t>file storage</w:t>
+      </w:r>
+      <w:r>
+        <w:t xml:space="preserve"> melalui router virtual tersebut.</w:t>
       </w:r>
     </w:p>
     <w:p>
       <w:pPr>
         <w:ind w:firstLine="720"/>
-        <w:jc w:val="both"/>
-      </w:pPr>
-      <w:r>
-        <w:t>Internet merupakan suatu jaringan global yang menghubungkan berbagai kontinen secara bebas</w:t>
-      </w:r>
-      <w:r>
-        <w:t xml:space="preserve"> tanpa dibatasi oleh ruang dan waktu. Di dalam internet itu sendiri terdapat banyak sekali </w:t>
-      </w:r>
-      <w:r>
-        <w:t>server</w:t>
-      </w:r>
-      <w:r>
-        <w:rPr>
-          <w:rStyle w:val="FootnoteReference"/>
+        <w:sectPr>
+          <w:headerReference w:type="first" r:id="rId14"/>
+          <w:footerReference w:type="first" r:id="rId15"/>
+          <w:type w:val="oddPage"/>
+          <w:pgSz w:w="11906" w:h="16838"/>
+          <w:pgMar w:top="1418" w:right="1418" w:bottom="1418" w:left="2268" w:header="709" w:footer="1418" w:gutter="0"/>
+          <w:cols w:space="708"/>
+          <w:titlePg/>
+          <w:docGrid w:linePitch="360"/>
+        </w:sectPr>
+      </w:pPr>
+      <w:r>
+        <w:t xml:space="preserve">Layanan lain yang kami tawarkan adalah layanan cloud hosting. Layanan tersebut dapat dipadukan dengan layanan router virtual kami sebagai server yang bertugas untuk menerima </w:t>
+      </w:r>
+      <w:r>
+        <w:rPr>
           <w:i/>
         </w:rPr>
-        <w:footnoteReference w:id="1"/>
-      </w:r>
-      <w:r>
-        <w:t xml:space="preserve">, </w:t>
-      </w:r>
-      <w:r>
-        <w:t>server-server</w:t>
-      </w:r>
-      <w:r>
-        <w:t xml:space="preserve"> inilah yang menjadi penyedia berbagai konten yang bertebaran di jaringan internet itu.</w:t>
-      </w:r>
-      <w:r>
-        <w:t xml:space="preserve"> </w:t>
-      </w:r>
-      <w:r>
-        <w:t>Apa hubungannya jaringan internet dengan cloud?</w:t>
-      </w:r>
-      <w:r>
-        <w:t xml:space="preserve"> Cloud merupakan salah satu teknologi dalam jaringan komputer, yakni abstraksi dari suatu infrastruktur teknologi yang kompleks.</w:t>
-      </w:r>
-      <w:r>
-        <w:t xml:space="preserve"> Maksudnya adalah dalam suatu cloud </w:t>
-      </w:r>
-      <w:r>
-        <w:t>terdapat banyak sekali perangkat-perangkat jaringan yang saling terhubung dan saling berbagi kebutuhan agar dapat diakses melalui internet. Perangkat-perangkat jaringan yang ada dalam cloud itu meliputi storage sebagai media penyimpanan file dan data, database sebagai media penyimpanan data berbagai aplikasi, DNS</w:t>
-      </w:r>
-      <w:r>
-        <w:rPr>
-          <w:rStyle w:val="FootnoteReference"/>
-        </w:rPr>
-        <w:footnoteReference w:id="2"/>
-      </w:r>
-      <w:r>
-        <w:t>, dll.</w:t>
-      </w:r>
-    </w:p>
-    <w:p>
-      <w:pPr>
-        <w:ind w:firstLine="720"/>
-        <w:jc w:val="both"/>
-      </w:pPr>
-      <w:r>
-        <w:t>Untuk meningkatkan kualitas</w:t>
-      </w:r>
-      <w:r>
-        <w:t xml:space="preserve"> dan </w:t>
-      </w:r>
-      <w:r>
-        <w:t>ketersediaan (</w:t>
+        <w:t>request</w:t>
+      </w:r>
+      <w:r>
+        <w:t xml:space="preserve"> dan memberikan </w:t>
       </w:r>
       <w:r>
         <w:rPr>
           <w:i/>
         </w:rPr>
-        <w:t>availability</w:t>
-      </w:r>
-      <w:r>
-        <w:t>)</w:t>
-      </w:r>
-      <w:r>
-        <w:t xml:space="preserve"> suatu jaringan komputer yang saling terhubung melalui jar</w:t>
-      </w:r>
-      <w:r>
-        <w:t xml:space="preserve">ingan internet dibutuhkan beberapa metode yang dapat menjaga ketersediaan </w:t>
-      </w:r>
-      <w:r>
-        <w:t xml:space="preserve">itu, diantaranya adalah </w:t>
+        <w:t>response</w:t>
+      </w:r>
+      <w:r>
+        <w:t xml:space="preserve"> kepada </w:t>
       </w:r>
       <w:r>
         <w:rPr>
           <w:i/>
         </w:rPr>
-        <w:t>load-balancer</w:t>
-      </w:r>
-      <w:r>
-        <w:rPr>
-          <w:rStyle w:val="FootnoteReference"/>
-          <w:i/>
-        </w:rPr>
-        <w:footnoteReference w:id="3"/>
-      </w:r>
-      <w:r>
-        <w:t xml:space="preserve"> dan </w:t>
-      </w:r>
-      <w:r>
-        <w:rPr>
-          <w:i/>
-        </w:rPr>
-        <w:t>fail-over</w:t>
-      </w:r>
-      <w:r>
-        <w:rPr>
-          <w:rStyle w:val="FootnoteReference"/>
-          <w:i/>
-        </w:rPr>
-        <w:footnoteReference w:id="4"/>
-      </w:r>
-      <w:r>
-        <w:t>.</w:t>
-      </w:r>
+        <w:t>client</w:t>
+      </w:r>
+      <w:r>
+        <w:t>. Pengiriman data dari server tersebut akan dilakukan melalui router virtual tersebut. Visi dari usaha kami adalah menjadi cloud router provider yang selalu dipercaya dan terpercaya, dan meningkatkan wawasan teknologi jaringan komputer bangsa. Misi dari usaha kami adalah mengelola infrastruktur jaringan dengan segenap tenaga, meningkatkan hubungan yang baik dengan pelanggan dan partner perusahaan, dan menyelenggarakan training seputar dunia jaringan komputer kepada masyarakat.</w:t>
+      </w:r>
+    </w:p>
+    <w:p>
+      <w:pPr>
+        <w:pStyle w:val="H1"/>
+        <w:rPr>
+          <w:lang w:val="en-US"/>
+        </w:rPr>
+      </w:pPr>
+      <w:bookmarkStart w:id="4" w:name="_Toc466890116"/>
+      <w:r>
+        <w:rPr>
+          <w:lang w:val="en-US"/>
+        </w:rPr>
+        <w:lastRenderedPageBreak/>
+        <w:t>LATAR BELAKANG</w:t>
+      </w:r>
+      <w:r>
+        <w:rPr>
+          <w:lang w:val="en-US"/>
+        </w:rPr>
+        <w:t xml:space="preserve"> perusahaan</w:t>
+      </w:r>
+      <w:bookmarkEnd w:id="4"/>
+    </w:p>
+    <w:p>
+      <w:pPr>
+        <w:pStyle w:val="H2-Hidden"/>
+      </w:pPr>
+      <w:r>
+        <w:t>Latar-Belakang</w:t>
+      </w:r>
+      <w:r>
+        <w:t>-Perusahaan</w:t>
+      </w:r>
+    </w:p>
+    <w:p>
+      <w:pPr>
+        <w:pStyle w:val="H2"/>
+      </w:pPr>
+      <w:bookmarkStart w:id="5" w:name="_Toc466890117"/>
+      <w:r>
+        <w:t>Data Perusahaan</w:t>
+      </w:r>
+      <w:bookmarkEnd w:id="5"/>
+    </w:p>
+    <w:p>
+      <w:pPr>
+        <w:pStyle w:val="H2"/>
+      </w:pPr>
+      <w:bookmarkStart w:id="6" w:name="_Toc466890118"/>
+      <w:r>
+        <w:t>Biodata Pemilik</w:t>
+      </w:r>
+      <w:bookmarkEnd w:id="6"/>
+    </w:p>
+    <w:p>
+      <w:pPr>
+        <w:pStyle w:val="H2"/>
+      </w:pPr>
+      <w:bookmarkStart w:id="7" w:name="_Toc466890119"/>
+      <w:r>
+        <w:t>Struktur Organisasi</w:t>
+      </w:r>
+      <w:bookmarkEnd w:id="7"/>
+    </w:p>
+    <w:p>
+      <w:pPr>
+        <w:pStyle w:val="H2"/>
+      </w:pPr>
+      <w:bookmarkStart w:id="8" w:name="_Toc466890120"/>
+      <w:r>
+        <w:t>Susunan Pemilik</w:t>
+      </w:r>
+      <w:bookmarkEnd w:id="8"/>
+    </w:p>
+    <w:p>
+      <w:pPr>
+        <w:sectPr>
+          <w:headerReference w:type="first" r:id="rId16"/>
+          <w:footerReference w:type="first" r:id="rId17"/>
+          <w:type w:val="oddPage"/>
+          <w:pgSz w:w="11906" w:h="16838"/>
+          <w:pgMar w:top="1418" w:right="1418" w:bottom="1418" w:left="2268" w:header="709" w:footer="1418" w:gutter="0"/>
+          <w:cols w:space="708"/>
+          <w:titlePg/>
+          <w:docGrid w:linePitch="360"/>
+        </w:sectPr>
+      </w:pPr>
+    </w:p>
+    <w:p>
+      <w:pPr>
+        <w:pStyle w:val="H1"/>
+        <w:rPr>
+          <w:lang w:val="en-US"/>
+        </w:rPr>
+      </w:pPr>
+      <w:bookmarkStart w:id="9" w:name="_Toc466890121"/>
+      <w:r>
+        <w:rPr>
+          <w:lang w:val="en-US"/>
+        </w:rPr>
+        <w:lastRenderedPageBreak/>
+        <w:t>analisis pasar dan pemasaran</w:t>
+      </w:r>
+      <w:bookmarkEnd w:id="9"/>
+    </w:p>
+    <w:p>
+      <w:pPr>
+        <w:pStyle w:val="H2-Hidden"/>
+      </w:pPr>
+      <w:r>
+        <w:t>Analisis-Pasar-Dan-Pemasaran</w:t>
+      </w:r>
+    </w:p>
+    <w:p>
+      <w:pPr>
+        <w:pStyle w:val="H2"/>
+      </w:pPr>
+      <w:bookmarkStart w:id="10" w:name="_Toc466890122"/>
+      <w:r>
+        <w:t>Produk / Jasa yang Dihasilkan</w:t>
+      </w:r>
+      <w:bookmarkEnd w:id="10"/>
+    </w:p>
+    <w:p>
+      <w:pPr>
+        <w:pStyle w:val="H2"/>
+      </w:pPr>
+      <w:bookmarkStart w:id="11" w:name="_Toc466890123"/>
+      <w:r>
+        <w:t>Gambaran Pasar</w:t>
+      </w:r>
+      <w:bookmarkEnd w:id="11"/>
+    </w:p>
+    <w:p>
+      <w:pPr>
+        <w:pStyle w:val="H2"/>
+      </w:pPr>
+      <w:bookmarkStart w:id="12" w:name="_Toc466890124"/>
+      <w:r>
+        <w:t>Target Pasar</w:t>
+      </w:r>
+      <w:bookmarkEnd w:id="12"/>
+    </w:p>
+    <w:p>
+      <w:pPr>
+        <w:pStyle w:val="H2"/>
+      </w:pPr>
+      <w:bookmarkStart w:id="13" w:name="_Toc466890125"/>
+      <w:r>
+        <w:t>Trend Pasar</w:t>
+      </w:r>
+      <w:bookmarkEnd w:id="13"/>
+    </w:p>
+    <w:p>
+      <w:pPr>
+        <w:pStyle w:val="H2"/>
+      </w:pPr>
+      <w:bookmarkStart w:id="14" w:name="_Toc466890126"/>
+      <w:r>
+        <w:t>Proyeksi Penjualan</w:t>
+      </w:r>
+      <w:bookmarkEnd w:id="14"/>
+    </w:p>
+    <w:p>
+      <w:pPr>
+        <w:pStyle w:val="H2"/>
+      </w:pPr>
+      <w:bookmarkStart w:id="15" w:name="_Toc466890127"/>
+      <w:r>
+        <w:t>Strategi Pemasaran</w:t>
+      </w:r>
+      <w:bookmarkEnd w:id="15"/>
+    </w:p>
+    <w:p>
+      <w:pPr>
+        <w:pStyle w:val="H2"/>
+      </w:pPr>
+      <w:bookmarkStart w:id="16" w:name="_Toc466890128"/>
+      <w:r>
+        <w:t>Analisis Pesaing</w:t>
+      </w:r>
+      <w:bookmarkEnd w:id="16"/>
+    </w:p>
+    <w:p>
+      <w:pPr>
+        <w:pStyle w:val="H2"/>
+      </w:pPr>
+      <w:bookmarkStart w:id="17" w:name="_Toc466890129"/>
+      <w:r>
+        <w:t>Saluran Distribusi</w:t>
+      </w:r>
+      <w:bookmarkEnd w:id="17"/>
+    </w:p>
+    <w:p>
+      <w:pPr>
+        <w:sectPr>
+          <w:type w:val="oddPage"/>
+          <w:pgSz w:w="11906" w:h="16838"/>
+          <w:pgMar w:top="1418" w:right="1418" w:bottom="1418" w:left="2268" w:header="709" w:footer="1418" w:gutter="0"/>
+          <w:cols w:space="708"/>
+          <w:titlePg/>
+          <w:docGrid w:linePitch="360"/>
+        </w:sectPr>
+      </w:pPr>
+    </w:p>
+    <w:p>
+      <w:pPr>
+        <w:pStyle w:val="H1"/>
+        <w:rPr>
+          <w:lang w:val="en-US"/>
+        </w:rPr>
+      </w:pPr>
+      <w:bookmarkStart w:id="18" w:name="_Toc466890130"/>
+      <w:r>
+        <w:rPr>
+          <w:lang w:val="en-US"/>
+        </w:rPr>
+        <w:lastRenderedPageBreak/>
+        <w:t>analisis produksi</w:t>
+      </w:r>
+      <w:bookmarkEnd w:id="18"/>
+    </w:p>
+    <w:p>
+      <w:pPr>
+        <w:pStyle w:val="H2-Hidden"/>
+      </w:pPr>
+      <w:r>
+        <w:t>Analisis-Produksi</w:t>
+      </w:r>
+    </w:p>
+    <w:p>
+      <w:pPr>
+        <w:pStyle w:val="H2"/>
+      </w:pPr>
+      <w:bookmarkStart w:id="19" w:name="_Toc466890131"/>
+      <w:r>
+        <w:t>Proses Produksi</w:t>
+      </w:r>
+      <w:bookmarkEnd w:id="19"/>
+    </w:p>
+    <w:p>
+      <w:pPr>
+        <w:pStyle w:val="H2"/>
+      </w:pPr>
+      <w:bookmarkStart w:id="20" w:name="_Toc466890132"/>
+      <w:r>
+        <w:t>Bahan Baku dan Penggunaannya</w:t>
+      </w:r>
+      <w:bookmarkEnd w:id="20"/>
+    </w:p>
+    <w:p>
+      <w:pPr>
+        <w:pStyle w:val="H2"/>
+      </w:pPr>
+      <w:bookmarkStart w:id="21" w:name="_Toc466890133"/>
+      <w:r>
+        <w:t>Kapasitas Produksi</w:t>
+      </w:r>
+      <w:bookmarkEnd w:id="21"/>
+    </w:p>
+    <w:p>
+      <w:pPr>
+        <w:pStyle w:val="H2"/>
+      </w:pPr>
+      <w:bookmarkStart w:id="22" w:name="_Toc466890134"/>
+      <w:r>
+        <w:t>Rencana Pengembangan Produksi</w:t>
+      </w:r>
+      <w:bookmarkEnd w:id="22"/>
+    </w:p>
+    <w:p>
+      <w:pPr>
+        <w:sectPr>
+          <w:type w:val="oddPage"/>
+          <w:pgSz w:w="11906" w:h="16838"/>
+          <w:pgMar w:top="1418" w:right="1418" w:bottom="1418" w:left="2268" w:header="709" w:footer="1418" w:gutter="0"/>
+          <w:cols w:space="708"/>
+          <w:titlePg/>
+          <w:docGrid w:linePitch="360"/>
+        </w:sectPr>
+      </w:pPr>
+    </w:p>
+    <w:p>
+      <w:pPr>
+        <w:pStyle w:val="H1"/>
+        <w:rPr>
+          <w:lang w:val="en-US"/>
+        </w:rPr>
+      </w:pPr>
+      <w:bookmarkStart w:id="23" w:name="_Toc466890135"/>
+      <w:r>
+        <w:rPr>
+          <w:lang w:val="en-US"/>
+        </w:rPr>
+        <w:lastRenderedPageBreak/>
+        <w:t>Analisis keuangan</w:t>
+      </w:r>
+      <w:bookmarkEnd w:id="23"/>
+    </w:p>
+    <w:p>
+      <w:pPr>
+        <w:pStyle w:val="H2-Hidden"/>
+      </w:pPr>
+      <w:r>
+        <w:t>Analisis-Keuangan</w:t>
+      </w:r>
+    </w:p>
+    <w:p>
+      <w:pPr>
+        <w:pStyle w:val="H2"/>
+      </w:pPr>
+      <w:bookmarkStart w:id="24" w:name="_Toc466890136"/>
+      <w:r>
+        <w:t>Strategi Sumber Pendanaan Usaha</w:t>
+      </w:r>
+      <w:bookmarkEnd w:id="24"/>
+    </w:p>
+    <w:p>
+      <w:pPr>
+        <w:pStyle w:val="H2"/>
+      </w:pPr>
+      <w:bookmarkStart w:id="25" w:name="_Toc466890137"/>
+      <w:r>
+        <w:t>Proyeksi Keuangan</w:t>
+      </w:r>
+      <w:bookmarkEnd w:id="25"/>
+    </w:p>
+    <w:p>
+      <w:pPr>
+        <w:pStyle w:val="H2"/>
+      </w:pPr>
+      <w:bookmarkStart w:id="26" w:name="_Toc466890138"/>
+      <w:r>
+        <w:t>Analisa Kelayakan Usaha</w:t>
+      </w:r>
+      <w:bookmarkEnd w:id="26"/>
+    </w:p>
+    <w:p>
+      <w:pPr>
+        <w:pStyle w:val="H2"/>
+      </w:pPr>
+      <w:bookmarkStart w:id="27" w:name="_Toc466890139"/>
+      <w:r>
+        <w:t>Analisa Keuntungan</w:t>
+      </w:r>
+      <w:bookmarkEnd w:id="27"/>
     </w:p>
     <w:sectPr>
-      <w:headerReference w:type="first" r:id="rId14"/>
-      <w:footerReference w:type="first" r:id="rId15"/>
       <w:type w:val="oddPage"/>
       <w:pgSz w:w="11906" w:h="16838"/>
       <w:pgMar w:top="1418" w:right="1418" w:bottom="1418" w:left="2268" w:header="709" w:footer="1418" w:gutter="0"/>
@@ -977,6 +3524,49 @@
 </w:ftr>
 </file>
 
+<file path=word/footer6.xml><?xml version="1.0" encoding="utf-8"?>
+<w:ftr xmlns:wpc="http://schemas.microsoft.com/office/word/2010/wordprocessingCanvas" xmlns:mc="http://schemas.openxmlformats.org/markup-compatibility/2006" xmlns:o="urn:schemas-microsoft-com:office:office" xmlns:r="http://schemas.openxmlformats.org/officeDocument/2006/relationships" xmlns:m="http://schemas.openxmlformats.org/officeDocument/2006/math" xmlns:v="urn:schemas-microsoft-com:vml" xmlns:wp14="http://schemas.microsoft.com/office/word/2010/wordprocessingDrawing" xmlns:wp="http://schemas.openxmlformats.org/drawingml/2006/wordprocessingDrawing" xmlns:w10="urn:schemas-microsoft-com:office:word" xmlns:w="http://schemas.openxmlformats.org/wordprocessingml/2006/main" xmlns:w14="http://schemas.microsoft.com/office/word/2010/wordml" xmlns:w15="http://schemas.microsoft.com/office/word/2012/wordml" xmlns:wpg="http://schemas.microsoft.com/office/word/2010/wordprocessingGroup" xmlns:wpi="http://schemas.microsoft.com/office/word/2010/wordprocessingInk" xmlns:wne="http://schemas.microsoft.com/office/word/2006/wordml" xmlns:wps="http://schemas.microsoft.com/office/word/2010/wordprocessingShape" mc:Ignorable="w14 w15 wp14">
+  <w:p>
+    <w:pPr>
+      <w:pStyle w:val="Footer-Center"/>
+      <w:rPr>
+        <w:noProof/>
+      </w:rPr>
+    </w:pPr>
+    <w:r>
+      <w:rPr>
+        <w:noProof/>
+      </w:rPr>
+      <w:fldChar w:fldCharType="begin"/>
+    </w:r>
+    <w:r>
+      <w:rPr>
+        <w:noProof/>
+      </w:rPr>
+      <w:instrText xml:space="preserve"> PAGE  \* Arabic  \* MERGEFORMAT </w:instrText>
+    </w:r>
+    <w:r>
+      <w:rPr>
+        <w:noProof/>
+      </w:rPr>
+      <w:fldChar w:fldCharType="separate"/>
+    </w:r>
+    <w:r>
+      <w:rPr>
+        <w:noProof/>
+      </w:rPr>
+      <w:t>11</w:t>
+    </w:r>
+    <w:r>
+      <w:rPr>
+        <w:noProof/>
+      </w:rPr>
+      <w:fldChar w:fldCharType="end"/>
+    </w:r>
+  </w:p>
+</w:ftr>
+</file>
+
 <file path=word/footnotes.xml><?xml version="1.0" encoding="utf-8"?>
 <w:footnotes xmlns:wpc="http://schemas.microsoft.com/office/word/2010/wordprocessingCanvas" xmlns:mc="http://schemas.openxmlformats.org/markup-compatibility/2006" xmlns:o="urn:schemas-microsoft-com:office:office" xmlns:r="http://schemas.openxmlformats.org/officeDocument/2006/relationships" xmlns:m="http://schemas.openxmlformats.org/officeDocument/2006/math" xmlns:v="urn:schemas-microsoft-com:vml" xmlns:wp14="http://schemas.microsoft.com/office/word/2010/wordprocessingDrawing" xmlns:wp="http://schemas.openxmlformats.org/drawingml/2006/wordprocessingDrawing" xmlns:w10="urn:schemas-microsoft-com:office:word" xmlns:w="http://schemas.openxmlformats.org/wordprocessingml/2006/main" xmlns:w14="http://schemas.microsoft.com/office/word/2010/wordml" xmlns:w15="http://schemas.microsoft.com/office/word/2012/wordml" xmlns:wpg="http://schemas.microsoft.com/office/word/2010/wordprocessingGroup" xmlns:wpi="http://schemas.microsoft.com/office/word/2010/wordprocessingInk" xmlns:wne="http://schemas.microsoft.com/office/word/2006/wordml" xmlns:wps="http://schemas.microsoft.com/office/word/2010/wordprocessingShape" mc:Ignorable="w14 w15 wp14">
   <w:footnote w:type="separator" w:id="-1">
@@ -997,155 +3587,6 @@
       <w:r>
         <w:continuationSeparator/>
       </w:r>
-    </w:p>
-  </w:footnote>
-  <w:footnote w:id="1">
-    <w:p>
-      <w:pPr>
-        <w:pStyle w:val="FootnoteText"/>
-      </w:pPr>
-      <w:r>
-        <w:rPr>
-          <w:rStyle w:val="FootnoteReference"/>
-        </w:rPr>
-        <w:footnoteRef/>
-      </w:r>
-      <w:r>
-        <w:t xml:space="preserve"> </w:t>
-      </w:r>
-      <w:r>
-        <w:rPr>
-          <w:rStyle w:val="FootnoteChar"/>
-        </w:rPr>
-        <w:t>Server merupakan suatu komputer yang selalu aktif untuk menerima permintaan dari client dan memberikan respon kepada client yang mengaksesnya.</w:t>
-      </w:r>
-    </w:p>
-  </w:footnote>
-  <w:footnote w:id="2">
-    <w:p>
-      <w:pPr>
-        <w:pStyle w:val="FootnoteText"/>
-        <w:rPr>
-          <w:sz w:val="16"/>
-        </w:rPr>
-      </w:pPr>
-      <w:r>
-        <w:rPr>
-          <w:rStyle w:val="FootnoteReference"/>
-        </w:rPr>
-        <w:footnoteRef/>
-      </w:r>
-      <w:r>
-        <w:t xml:space="preserve"> </w:t>
-      </w:r>
-      <w:r>
-        <w:rPr>
-          <w:rStyle w:val="FootnoteChar"/>
-        </w:rPr>
-        <w:t>DNS (</w:t>
-      </w:r>
-      <w:r>
-        <w:rPr>
-          <w:rStyle w:val="FootnoteChar"/>
-          <w:i/>
-        </w:rPr>
-        <w:t>Domain Name System</w:t>
-      </w:r>
-      <w:r>
-        <w:rPr>
-          <w:rStyle w:val="FootnoteChar"/>
-        </w:rPr>
-        <w:t>) merupakan suatu system pengalamatan nama domain ke dalam struktur alamat IP. Misalnya: google.com menjadi 216.58.221.78.</w:t>
-      </w:r>
-    </w:p>
-  </w:footnote>
-  <w:footnote w:id="3">
-    <w:p>
-      <w:pPr>
-        <w:pStyle w:val="FootnoteText"/>
-        <w:rPr>
-          <w:sz w:val="16"/>
-        </w:rPr>
-      </w:pPr>
-      <w:r>
-        <w:rPr>
-          <w:rStyle w:val="FootnoteReference"/>
-        </w:rPr>
-        <w:footnoteRef/>
-      </w:r>
-      <w:r>
-        <w:t xml:space="preserve"> </w:t>
-      </w:r>
-      <w:r>
-        <w:rPr>
-          <w:rStyle w:val="FootnoteChar"/>
-          <w:i/>
-        </w:rPr>
-        <w:t>Load-balancer</w:t>
-      </w:r>
-      <w:r>
-        <w:rPr>
-          <w:rStyle w:val="FootnoteChar"/>
-        </w:rPr>
-        <w:t xml:space="preserve"> merupakan suatu metode distribusi load/resource dari suatu komputer secara balance ke beberapa komputer lainnya, seperti komputer cluster.</w:t>
-      </w:r>
-    </w:p>
-  </w:footnote>
-  <w:footnote w:id="4">
-    <w:p>
-      <w:pPr>
-        <w:pStyle w:val="Footnote"/>
-      </w:pPr>
-      <w:r>
-        <w:rPr>
-          <w:rStyle w:val="FootnoteReference"/>
-        </w:rPr>
-        <w:footnoteRef/>
-      </w:r>
-      <w:r>
-        <w:t xml:space="preserve"> </w:t>
-      </w:r>
-      <w:r>
-        <w:rPr>
-          <w:i/>
-        </w:rPr>
-        <w:t>Fail-over</w:t>
-      </w:r>
-      <w:r>
-        <w:t xml:space="preserve"> merupakan suatu metode untuk mencegah suatu komputer dari suatu kegagalan fatal, dimana terdapat komputer lain yang bertindak sebagai perangkat yang </w:t>
-      </w:r>
-      <w:r>
-        <w:rPr>
-          <w:i/>
-        </w:rPr>
-        <w:t>steady</w:t>
-      </w:r>
-      <w:r>
-        <w:t xml:space="preserve"> manakala komputer utama mengalami </w:t>
-      </w:r>
-      <w:r>
-        <w:rPr>
-          <w:i/>
-        </w:rPr>
-        <w:t>failure</w:t>
-      </w:r>
-      <w:r>
-        <w:t>. Cara kerjanya mirip seperti UPS</w:t>
-      </w:r>
-      <w:r>
-        <w:t xml:space="preserve"> (</w:t>
-      </w:r>
-      <w:r>
-        <w:rPr>
-          <w:i/>
-        </w:rPr>
-        <w:t>Uninterruptible Power Supply</w:t>
-      </w:r>
-      <w:r>
-        <w:t>).</w:t>
-      </w:r>
-      <w:bookmarkStart w:id="2" w:name="_GoBack"/>
-      <w:bookmarkEnd w:id="2"/>
     </w:p>
   </w:footnote>
 </w:footnotes>
@@ -1171,23 +3612,40 @@
 </w:hdr>
 </file>
 
+<file path=word/header3.xml><?xml version="1.0" encoding="utf-8"?>
+<w:hdr xmlns:wpc="http://schemas.microsoft.com/office/word/2010/wordprocessingCanvas" xmlns:mc="http://schemas.openxmlformats.org/markup-compatibility/2006" xmlns:o="urn:schemas-microsoft-com:office:office" xmlns:r="http://schemas.openxmlformats.org/officeDocument/2006/relationships" xmlns:m="http://schemas.openxmlformats.org/officeDocument/2006/math" xmlns:v="urn:schemas-microsoft-com:vml" xmlns:wp14="http://schemas.microsoft.com/office/word/2010/wordprocessingDrawing" xmlns:wp="http://schemas.openxmlformats.org/drawingml/2006/wordprocessingDrawing" xmlns:w10="urn:schemas-microsoft-com:office:word" xmlns:w="http://schemas.openxmlformats.org/wordprocessingml/2006/main" xmlns:w14="http://schemas.microsoft.com/office/word/2010/wordml" xmlns:w15="http://schemas.microsoft.com/office/word/2012/wordml" xmlns:wpg="http://schemas.microsoft.com/office/word/2010/wordprocessingGroup" xmlns:wpi="http://schemas.microsoft.com/office/word/2010/wordprocessingInk" xmlns:wne="http://schemas.microsoft.com/office/word/2006/wordml" xmlns:wps="http://schemas.microsoft.com/office/word/2010/wordprocessingShape" mc:Ignorable="w14 w15 wp14">
+  <w:p>
+    <w:pPr>
+      <w:pStyle w:val="Header"/>
+    </w:pPr>
+  </w:p>
+</w:hdr>
+</file>
+
 <file path=word/numbering.xml><?xml version="1.0" encoding="utf-8"?>
 <w:numbering xmlns:wpc="http://schemas.microsoft.com/office/word/2010/wordprocessingCanvas" xmlns:mc="http://schemas.openxmlformats.org/markup-compatibility/2006" xmlns:o="urn:schemas-microsoft-com:office:office" xmlns:r="http://schemas.openxmlformats.org/officeDocument/2006/relationships" xmlns:m="http://schemas.openxmlformats.org/officeDocument/2006/math" xmlns:v="urn:schemas-microsoft-com:vml" xmlns:wp14="http://schemas.microsoft.com/office/word/2010/wordprocessingDrawing" xmlns:wp="http://schemas.openxmlformats.org/drawingml/2006/wordprocessingDrawing" xmlns:w10="urn:schemas-microsoft-com:office:word" xmlns:w="http://schemas.openxmlformats.org/wordprocessingml/2006/main" xmlns:w14="http://schemas.microsoft.com/office/word/2010/wordml" xmlns:w15="http://schemas.microsoft.com/office/word/2012/wordml" xmlns:wpg="http://schemas.microsoft.com/office/word/2010/wordprocessingGroup" xmlns:wpi="http://schemas.microsoft.com/office/word/2010/wordprocessingInk" xmlns:wne="http://schemas.microsoft.com/office/word/2006/wordml" xmlns:wps="http://schemas.microsoft.com/office/word/2010/wordprocessingShape" mc:Ignorable="w14 w15 wp14">
   <w:abstractNum w:abstractNumId="0" w15:restartNumberingAfterBreak="0">
-    <w:nsid w:val="1D173039"/>
+    <w:nsid w:val="1B695232"/>
     <w:multiLevelType w:val="multilevel"/>
-    <w:tmpl w:val="8906416A"/>
+    <w:tmpl w:val="137E324E"/>
     <w:numStyleLink w:val="HN"/>
   </w:abstractNum>
   <w:abstractNum w:abstractNumId="1" w15:restartNumberingAfterBreak="0">
+    <w:nsid w:val="1D173039"/>
+    <w:multiLevelType w:val="multilevel"/>
+    <w:tmpl w:val="137E324E"/>
+    <w:numStyleLink w:val="HN"/>
+  </w:abstractNum>
+  <w:abstractNum w:abstractNumId="2" w15:restartNumberingAfterBreak="0">
     <w:nsid w:val="3E0A4BF0"/>
     <w:multiLevelType w:val="multilevel"/>
-    <w:tmpl w:val="8906416A"/>
+    <w:tmpl w:val="137E324E"/>
     <w:styleLink w:val="HN"/>
     <w:lvl w:ilvl="0">
       <w:start w:val="1"/>
       <w:numFmt w:val="decimal"/>
-      <w:pStyle w:val="H2"/>
+      <w:pStyle w:val="H2-Hidden"/>
+      <w:suff w:val="nothing"/>
       <w:lvlText w:val="%1."/>
       <w:lvlJc w:val="left"/>
       <w:pPr>
@@ -1202,7 +3660,7 @@
     <w:lvl w:ilvl="1">
       <w:start w:val="1"/>
       <w:numFmt w:val="decimal"/>
-      <w:pStyle w:val="H3"/>
+      <w:pStyle w:val="H2"/>
       <w:lvlText w:val="%1.%2"/>
       <w:lvlJc w:val="left"/>
       <w:pPr>
@@ -1218,11 +3676,133 @@
     <w:lvl w:ilvl="2">
       <w:start w:val="1"/>
       <w:numFmt w:val="decimal"/>
-      <w:pStyle w:val="H4"/>
+      <w:pStyle w:val="H3"/>
       <w:lvlText w:val="%1.%2.%3"/>
       <w:lvlJc w:val="left"/>
       <w:pPr>
         <w:ind w:left="1362" w:hanging="454"/>
+      </w:pPr>
+      <w:rPr>
+        <w:rFonts w:asciiTheme="minorHAnsi" w:hAnsiTheme="minorHAnsi" w:hint="default"/>
+        <w:b/>
+        <w:i w:val="0"/>
+        <w:sz w:val="20"/>
+      </w:rPr>
+    </w:lvl>
+    <w:lvl w:ilvl="3">
+      <w:start w:val="1"/>
+      <w:numFmt w:val="decimal"/>
+      <w:pStyle w:val="H4"/>
+      <w:lvlText w:val="%1.%2.%3.%4"/>
+      <w:lvlJc w:val="left"/>
+      <w:pPr>
+        <w:ind w:left="1816" w:hanging="454"/>
+      </w:pPr>
+      <w:rPr>
+        <w:rFonts w:hint="default"/>
+      </w:rPr>
+    </w:lvl>
+    <w:lvl w:ilvl="4">
+      <w:start w:val="1"/>
+      <w:numFmt w:val="none"/>
+      <w:lvlText w:val=""/>
+      <w:lvlJc w:val="left"/>
+      <w:pPr>
+        <w:ind w:left="2270" w:hanging="454"/>
+      </w:pPr>
+      <w:rPr>
+        <w:rFonts w:hint="default"/>
+      </w:rPr>
+    </w:lvl>
+    <w:lvl w:ilvl="5">
+      <w:start w:val="1"/>
+      <w:numFmt w:val="none"/>
+      <w:lvlText w:val=""/>
+      <w:lvlJc w:val="left"/>
+      <w:pPr>
+        <w:ind w:left="2724" w:hanging="454"/>
+      </w:pPr>
+      <w:rPr>
+        <w:rFonts w:hint="default"/>
+      </w:rPr>
+    </w:lvl>
+    <w:lvl w:ilvl="6">
+      <w:start w:val="1"/>
+      <w:numFmt w:val="none"/>
+      <w:lvlText w:val=""/>
+      <w:lvlJc w:val="left"/>
+      <w:pPr>
+        <w:ind w:left="3178" w:hanging="454"/>
+      </w:pPr>
+      <w:rPr>
+        <w:rFonts w:hint="default"/>
+      </w:rPr>
+    </w:lvl>
+    <w:lvl w:ilvl="7">
+      <w:start w:val="1"/>
+      <w:numFmt w:val="none"/>
+      <w:lvlText w:val=""/>
+      <w:lvlJc w:val="left"/>
+      <w:pPr>
+        <w:ind w:left="3632" w:hanging="454"/>
+      </w:pPr>
+      <w:rPr>
+        <w:rFonts w:hint="default"/>
+      </w:rPr>
+    </w:lvl>
+    <w:lvl w:ilvl="8">
+      <w:start w:val="1"/>
+      <w:numFmt w:val="none"/>
+      <w:lvlText w:val=""/>
+      <w:lvlJc w:val="left"/>
+      <w:pPr>
+        <w:ind w:left="4086" w:hanging="454"/>
+      </w:pPr>
+      <w:rPr>
+        <w:rFonts w:hint="default"/>
+      </w:rPr>
+    </w:lvl>
+  </w:abstractNum>
+  <w:abstractNum w:abstractNumId="3" w15:restartNumberingAfterBreak="0">
+    <w:nsid w:val="4BD153D8"/>
+    <w:multiLevelType w:val="multilevel"/>
+    <w:tmpl w:val="41AE04B2"/>
+    <w:lvl w:ilvl="0">
+      <w:start w:val="1"/>
+      <w:numFmt w:val="decimal"/>
+      <w:lvlText w:val="%1."/>
+      <w:lvlJc w:val="left"/>
+      <w:pPr>
+        <w:ind w:left="284" w:hanging="284"/>
+      </w:pPr>
+      <w:rPr>
+        <w:rFonts w:asciiTheme="minorHAnsi" w:hAnsiTheme="minorHAnsi" w:hint="default"/>
+        <w:b/>
+        <w:sz w:val="28"/>
+      </w:rPr>
+    </w:lvl>
+    <w:lvl w:ilvl="1">
+      <w:start w:val="1"/>
+      <w:numFmt w:val="decimal"/>
+      <w:lvlText w:val="%1.%2"/>
+      <w:lvlJc w:val="left"/>
+      <w:pPr>
+        <w:ind w:left="568" w:hanging="284"/>
+      </w:pPr>
+      <w:rPr>
+        <w:rFonts w:asciiTheme="minorHAnsi" w:hAnsiTheme="minorHAnsi" w:hint="default"/>
+        <w:b/>
+        <w:i w:val="0"/>
+        <w:sz w:val="24"/>
+      </w:rPr>
+    </w:lvl>
+    <w:lvl w:ilvl="2">
+      <w:start w:val="1"/>
+      <w:numFmt w:val="decimal"/>
+      <w:lvlText w:val="%1.%2.%3"/>
+      <w:lvlJc w:val="left"/>
+      <w:pPr>
+        <w:ind w:left="852" w:hanging="284"/>
       </w:pPr>
       <w:rPr>
         <w:rFonts w:asciiTheme="minorHAnsi" w:hAnsiTheme="minorHAnsi" w:hint="default"/>
@@ -1237,7 +3817,7 @@
       <w:lvlText w:val=""/>
       <w:lvlJc w:val="left"/>
       <w:pPr>
-        <w:ind w:left="1816" w:hanging="454"/>
+        <w:ind w:left="1136" w:hanging="284"/>
       </w:pPr>
       <w:rPr>
         <w:rFonts w:hint="default"/>
@@ -1249,7 +3829,7 @@
       <w:lvlText w:val=""/>
       <w:lvlJc w:val="left"/>
       <w:pPr>
-        <w:ind w:left="2270" w:hanging="454"/>
+        <w:ind w:left="1420" w:hanging="284"/>
       </w:pPr>
       <w:rPr>
         <w:rFonts w:hint="default"/>
@@ -1261,7 +3841,7 @@
       <w:lvlText w:val=""/>
       <w:lvlJc w:val="left"/>
       <w:pPr>
-        <w:ind w:left="2724" w:hanging="454"/>
+        <w:ind w:left="1704" w:hanging="284"/>
       </w:pPr>
       <w:rPr>
         <w:rFonts w:hint="default"/>
@@ -1273,7 +3853,7 @@
       <w:lvlText w:val=""/>
       <w:lvlJc w:val="left"/>
       <w:pPr>
-        <w:ind w:left="3178" w:hanging="454"/>
+        <w:ind w:left="1988" w:hanging="284"/>
       </w:pPr>
       <w:rPr>
         <w:rFonts w:hint="default"/>
@@ -1285,7 +3865,7 @@
       <w:lvlText w:val=""/>
       <w:lvlJc w:val="left"/>
       <w:pPr>
-        <w:ind w:left="3632" w:hanging="454"/>
+        <w:ind w:left="2272" w:hanging="284"/>
       </w:pPr>
       <w:rPr>
         <w:rFonts w:hint="default"/>
@@ -1297,135 +3877,14 @@
       <w:lvlText w:val=""/>
       <w:lvlJc w:val="left"/>
       <w:pPr>
-        <w:ind w:left="4086" w:hanging="454"/>
+        <w:ind w:left="2556" w:hanging="284"/>
       </w:pPr>
       <w:rPr>
         <w:rFonts w:hint="default"/>
       </w:rPr>
     </w:lvl>
   </w:abstractNum>
-  <w:abstractNum w:abstractNumId="2" w15:restartNumberingAfterBreak="0">
-    <w:nsid w:val="4BD153D8"/>
-    <w:multiLevelType w:val="multilevel"/>
-    <w:tmpl w:val="41AE04B2"/>
-    <w:lvl w:ilvl="0">
-      <w:start w:val="1"/>
-      <w:numFmt w:val="decimal"/>
-      <w:lvlText w:val="%1."/>
-      <w:lvlJc w:val="left"/>
-      <w:pPr>
-        <w:ind w:left="284" w:hanging="284"/>
-      </w:pPr>
-      <w:rPr>
-        <w:rFonts w:asciiTheme="minorHAnsi" w:hAnsiTheme="minorHAnsi" w:hint="default"/>
-        <w:b/>
-        <w:sz w:val="28"/>
-      </w:rPr>
-    </w:lvl>
-    <w:lvl w:ilvl="1">
-      <w:start w:val="1"/>
-      <w:numFmt w:val="decimal"/>
-      <w:lvlText w:val="%1.%2"/>
-      <w:lvlJc w:val="left"/>
-      <w:pPr>
-        <w:ind w:left="568" w:hanging="284"/>
-      </w:pPr>
-      <w:rPr>
-        <w:rFonts w:asciiTheme="minorHAnsi" w:hAnsiTheme="minorHAnsi" w:hint="default"/>
-        <w:b/>
-        <w:i w:val="0"/>
-        <w:sz w:val="24"/>
-      </w:rPr>
-    </w:lvl>
-    <w:lvl w:ilvl="2">
-      <w:start w:val="1"/>
-      <w:numFmt w:val="decimal"/>
-      <w:lvlText w:val="%1.%2.%3"/>
-      <w:lvlJc w:val="left"/>
-      <w:pPr>
-        <w:ind w:left="852" w:hanging="284"/>
-      </w:pPr>
-      <w:rPr>
-        <w:rFonts w:asciiTheme="minorHAnsi" w:hAnsiTheme="minorHAnsi" w:hint="default"/>
-        <w:b/>
-        <w:i w:val="0"/>
-        <w:sz w:val="20"/>
-      </w:rPr>
-    </w:lvl>
-    <w:lvl w:ilvl="3">
-      <w:start w:val="1"/>
-      <w:numFmt w:val="none"/>
-      <w:lvlText w:val=""/>
-      <w:lvlJc w:val="left"/>
-      <w:pPr>
-        <w:ind w:left="1136" w:hanging="284"/>
-      </w:pPr>
-      <w:rPr>
-        <w:rFonts w:hint="default"/>
-      </w:rPr>
-    </w:lvl>
-    <w:lvl w:ilvl="4">
-      <w:start w:val="1"/>
-      <w:numFmt w:val="none"/>
-      <w:lvlText w:val=""/>
-      <w:lvlJc w:val="left"/>
-      <w:pPr>
-        <w:ind w:left="1420" w:hanging="284"/>
-      </w:pPr>
-      <w:rPr>
-        <w:rFonts w:hint="default"/>
-      </w:rPr>
-    </w:lvl>
-    <w:lvl w:ilvl="5">
-      <w:start w:val="1"/>
-      <w:numFmt w:val="none"/>
-      <w:lvlText w:val=""/>
-      <w:lvlJc w:val="left"/>
-      <w:pPr>
-        <w:ind w:left="1704" w:hanging="284"/>
-      </w:pPr>
-      <w:rPr>
-        <w:rFonts w:hint="default"/>
-      </w:rPr>
-    </w:lvl>
-    <w:lvl w:ilvl="6">
-      <w:start w:val="1"/>
-      <w:numFmt w:val="none"/>
-      <w:lvlText w:val=""/>
-      <w:lvlJc w:val="left"/>
-      <w:pPr>
-        <w:ind w:left="1988" w:hanging="284"/>
-      </w:pPr>
-      <w:rPr>
-        <w:rFonts w:hint="default"/>
-      </w:rPr>
-    </w:lvl>
-    <w:lvl w:ilvl="7">
-      <w:start w:val="1"/>
-      <w:numFmt w:val="none"/>
-      <w:lvlText w:val=""/>
-      <w:lvlJc w:val="left"/>
-      <w:pPr>
-        <w:ind w:left="2272" w:hanging="284"/>
-      </w:pPr>
-      <w:rPr>
-        <w:rFonts w:hint="default"/>
-      </w:rPr>
-    </w:lvl>
-    <w:lvl w:ilvl="8">
-      <w:start w:val="1"/>
-      <w:numFmt w:val="none"/>
-      <w:lvlText w:val=""/>
-      <w:lvlJc w:val="left"/>
-      <w:pPr>
-        <w:ind w:left="2556" w:hanging="284"/>
-      </w:pPr>
-      <w:rPr>
-        <w:rFonts w:hint="default"/>
-      </w:rPr>
-    </w:lvl>
-  </w:abstractNum>
-  <w:abstractNum w:abstractNumId="3" w15:restartNumberingAfterBreak="0">
+  <w:abstractNum w:abstractNumId="4" w15:restartNumberingAfterBreak="0">
     <w:nsid w:val="5D915073"/>
     <w:multiLevelType w:val="hybridMultilevel"/>
     <w:tmpl w:val="4AE8FDE6"/>
@@ -1514,41 +3973,44 @@
       </w:pPr>
     </w:lvl>
   </w:abstractNum>
-  <w:abstractNum w:abstractNumId="4" w15:restartNumberingAfterBreak="0">
+  <w:abstractNum w:abstractNumId="5" w15:restartNumberingAfterBreak="0">
     <w:nsid w:val="6BA269E8"/>
     <w:multiLevelType w:val="multilevel"/>
-    <w:tmpl w:val="8906416A"/>
+    <w:tmpl w:val="137E324E"/>
     <w:numStyleLink w:val="HN"/>
   </w:abstractNum>
-  <w:abstractNum w:abstractNumId="5" w15:restartNumberingAfterBreak="0">
+  <w:abstractNum w:abstractNumId="6" w15:restartNumberingAfterBreak="0">
     <w:nsid w:val="6BC24A00"/>
     <w:multiLevelType w:val="multilevel"/>
-    <w:tmpl w:val="8906416A"/>
+    <w:tmpl w:val="137E324E"/>
     <w:numStyleLink w:val="HN"/>
   </w:abstractNum>
   <w:num w:numId="1">
-    <w:abstractNumId w:val="3"/>
+    <w:abstractNumId w:val="4"/>
   </w:num>
   <w:num w:numId="2">
-    <w:abstractNumId w:val="3"/>
+    <w:abstractNumId w:val="4"/>
     <w:lvlOverride w:ilvl="0">
       <w:startOverride w:val="1"/>
     </w:lvlOverride>
   </w:num>
   <w:num w:numId="3">
+    <w:abstractNumId w:val="2"/>
+  </w:num>
+  <w:num w:numId="4">
+    <w:abstractNumId w:val="5"/>
+  </w:num>
+  <w:num w:numId="5">
     <w:abstractNumId w:val="1"/>
   </w:num>
-  <w:num w:numId="4">
-    <w:abstractNumId w:val="4"/>
-  </w:num>
-  <w:num w:numId="5">
-    <w:abstractNumId w:val="0"/>
-  </w:num>
   <w:num w:numId="6">
-    <w:abstractNumId w:val="2"/>
+    <w:abstractNumId w:val="3"/>
   </w:num>
   <w:num w:numId="7">
-    <w:abstractNumId w:val="5"/>
+    <w:abstractNumId w:val="6"/>
+  </w:num>
+  <w:num w:numId="8">
+    <w:abstractNumId w:val="0"/>
   </w:num>
 </w:numbering>
 </file>
@@ -1946,9 +4408,10 @@
   <w:style w:type="paragraph" w:default="1" w:styleId="Normal">
     <w:name w:val="Normal"/>
     <w:qFormat/>
-    <w:rsid w:val="006E598F"/>
+    <w:rsid w:val="00890082"/>
     <w:pPr>
       <w:spacing w:after="0" w:line="360" w:lineRule="auto"/>
+      <w:jc w:val="both"/>
     </w:pPr>
     <w:rPr>
       <w:lang w:val="en-US"/>
@@ -2135,7 +4598,7 @@
     <w:name w:val="HN"/>
     <w:basedOn w:val="NoList"/>
     <w:uiPriority w:val="99"/>
-    <w:rsid w:val="00B2031C"/>
+    <w:rsid w:val="003E4DE0"/>
     <w:pPr>
       <w:numPr>
         <w:numId w:val="3"/>
@@ -2159,31 +4622,33 @@
     <w:next w:val="Normal"/>
     <w:link w:val="H2Char"/>
     <w:qFormat/>
-    <w:rsid w:val="00B2031C"/>
+    <w:rsid w:val="00002210"/>
     <w:pPr>
       <w:numPr>
-        <w:numId w:val="7"/>
+        <w:ilvl w:val="1"/>
+        <w:numId w:val="8"/>
       </w:numPr>
     </w:pPr>
     <w:rPr>
       <w:b/>
       <w:sz w:val="28"/>
-      <w:lang w:val="id-ID"/>
     </w:rPr>
   </w:style>
   <w:style w:type="paragraph" w:customStyle="1" w:styleId="H3">
     <w:name w:val="H3"/>
-    <w:basedOn w:val="H2"/>
+    <w:basedOn w:val="Normal"/>
     <w:next w:val="Normal"/>
     <w:link w:val="H3Char"/>
     <w:qFormat/>
-    <w:rsid w:val="00B2031C"/>
+    <w:rsid w:val="00002210"/>
     <w:pPr>
       <w:numPr>
-        <w:ilvl w:val="1"/>
+        <w:ilvl w:val="2"/>
+        <w:numId w:val="8"/>
       </w:numPr>
     </w:pPr>
     <w:rPr>
+      <w:b/>
       <w:sz w:val="24"/>
     </w:rPr>
   </w:style>
@@ -2191,25 +4656,28 @@
     <w:name w:val="H2 Char"/>
     <w:basedOn w:val="DefaultParagraphFont"/>
     <w:link w:val="H2"/>
-    <w:rsid w:val="00B2031C"/>
+    <w:rsid w:val="00002210"/>
     <w:rPr>
       <w:b/>
       <w:sz w:val="28"/>
+      <w:lang w:val="en-US"/>
     </w:rPr>
   </w:style>
   <w:style w:type="paragraph" w:customStyle="1" w:styleId="H4">
     <w:name w:val="H4"/>
-    <w:basedOn w:val="H3"/>
+    <w:basedOn w:val="Normal"/>
     <w:next w:val="Normal"/>
     <w:link w:val="H4Char"/>
     <w:qFormat/>
-    <w:rsid w:val="00B2031C"/>
+    <w:rsid w:val="00002210"/>
     <w:pPr>
       <w:numPr>
-        <w:ilvl w:val="2"/>
+        <w:ilvl w:val="3"/>
+        <w:numId w:val="8"/>
       </w:numPr>
     </w:pPr>
     <w:rPr>
+      <w:b/>
       <w:sz w:val="20"/>
     </w:rPr>
   </w:style>
@@ -2217,10 +4685,11 @@
     <w:name w:val="H3 Char"/>
     <w:basedOn w:val="H2Char"/>
     <w:link w:val="H3"/>
-    <w:rsid w:val="00B2031C"/>
+    <w:rsid w:val="00002210"/>
     <w:rPr>
       <w:b/>
       <w:sz w:val="24"/>
+      <w:lang w:val="en-US"/>
     </w:rPr>
   </w:style>
   <w:style w:type="character" w:customStyle="1" w:styleId="Heading2Char">
@@ -2242,10 +4711,11 @@
     <w:name w:val="H4 Char"/>
     <w:basedOn w:val="H3Char"/>
     <w:link w:val="H4"/>
-    <w:rsid w:val="00B2031C"/>
+    <w:rsid w:val="00002210"/>
     <w:rPr>
       <w:b/>
       <w:sz w:val="20"/>
+      <w:lang w:val="en-US"/>
     </w:rPr>
   </w:style>
   <w:style w:type="character" w:customStyle="1" w:styleId="Heading3Char">
@@ -2651,6 +5121,33 @@
       <w:lang w:val="en-US"/>
     </w:rPr>
   </w:style>
+  <w:style w:type="paragraph" w:customStyle="1" w:styleId="H2-Hidden">
+    <w:name w:val="H2-Hidden"/>
+    <w:basedOn w:val="H2"/>
+    <w:link w:val="H2-HiddenChar"/>
+    <w:qFormat/>
+    <w:rsid w:val="00002210"/>
+    <w:pPr>
+      <w:numPr>
+        <w:ilvl w:val="0"/>
+      </w:numPr>
+    </w:pPr>
+    <w:rPr>
+      <w:vanish/>
+    </w:rPr>
+  </w:style>
+  <w:style w:type="character" w:customStyle="1" w:styleId="H2-HiddenChar">
+    <w:name w:val="H2-Hidden Char"/>
+    <w:basedOn w:val="H2Char"/>
+    <w:link w:val="H2-Hidden"/>
+    <w:rsid w:val="00002210"/>
+    <w:rPr>
+      <w:b/>
+      <w:vanish/>
+      <w:sz w:val="28"/>
+      <w:lang w:val="en-US"/>
+    </w:rPr>
+  </w:style>
 </w:styles>
 </file>
 
@@ -2920,7 +5417,7 @@
 </file>
 
 <file path=customXml/itemProps1.xml><?xml version="1.0" encoding="utf-8"?>
-<ds:datastoreItem xmlns:ds="http://schemas.openxmlformats.org/officeDocument/2006/customXml" ds:itemID="{27A13FE9-4B89-4C88-8343-D3351DAEE9C1}">
+<ds:datastoreItem xmlns:ds="http://schemas.openxmlformats.org/officeDocument/2006/customXml" ds:itemID="{3F8A3516-CC4C-4108-98F7-B45411E37FBF}">
   <ds:schemaRefs>
     <ds:schemaRef ds:uri="http://schemas.openxmlformats.org/officeDocument/2006/bibliography"/>
   </ds:schemaRefs>

</xml_diff>

<commit_message>
#20161114 -> Added Cover, Header Images
</commit_message>
<xml_diff>
--- a/PPT/Business Plan/Business Plan.docx
+++ b/PPT/Business Plan/Business Plan.docx
@@ -64,6 +64,8 @@
           <w:lang w:val="id-ID"/>
         </w:rPr>
       </w:pPr>
+      <w:bookmarkStart w:id="0" w:name="_GoBack"/>
+      <w:bookmarkEnd w:id="0"/>
     </w:p>
     <w:p>
       <w:pPr>
@@ -404,15 +406,14 @@
           <w:szCs w:val="26"/>
           <w:lang w:val="id-ID"/>
         </w:rPr>
-        <w:t xml:space="preserve"> +62-88007700</w:t>
+        <w:t xml:space="preserve"> +62-</w:t>
       </w:r>
       <w:r>
         <w:rPr>
           <w:rFonts w:cstheme="minorHAnsi"/>
           <w:szCs w:val="26"/>
-          <w:lang w:val="id-ID"/>
-        </w:rPr>
-        <w:t>, +62-88006600</w:t>
+        </w:rPr>
+        <w:t>87807265151</w:t>
       </w:r>
     </w:p>
     <w:p>
@@ -430,7 +431,8 @@
         <w:sectPr>
           <w:footerReference w:type="even" r:id="rId9"/>
           <w:footerReference w:type="default" r:id="rId10"/>
-          <w:footerReference w:type="first" r:id="rId11"/>
+          <w:headerReference w:type="first" r:id="rId11"/>
+          <w:footerReference w:type="first" r:id="rId12"/>
           <w:pgSz w:w="11906" w:h="16838"/>
           <w:pgMar w:top="1418" w:right="1418" w:bottom="1418" w:left="2268" w:header="850" w:footer="1418" w:gutter="0"/>
           <w:cols w:space="708"/>
@@ -463,22 +465,20 @@
         </w:rPr>
         <w:t>sales@routermaya.com</w:t>
       </w:r>
-      <w:bookmarkStart w:id="0" w:name="_Toc466843109"/>
+      <w:bookmarkStart w:id="1" w:name="_Toc466843109"/>
     </w:p>
     <w:p>
       <w:pPr>
         <w:pStyle w:val="H1"/>
       </w:pPr>
-      <w:bookmarkStart w:id="1" w:name="_Toc466890114"/>
+      <w:bookmarkStart w:id="2" w:name="_Toc466890114"/>
       <w:r>
         <w:lastRenderedPageBreak/>
         <w:t>DAFTAR ISI</w:t>
       </w:r>
-      <w:bookmarkEnd w:id="0"/>
       <w:bookmarkEnd w:id="1"/>
-    </w:p>
-    <w:bookmarkStart w:id="2" w:name="_GoBack"/>
-    <w:bookmarkEnd w:id="2"/>
+      <w:bookmarkEnd w:id="2"/>
+    </w:p>
     <w:p>
       <w:pPr>
         <w:pStyle w:val="TOC1"/>
@@ -2775,8 +2775,8 @@
           <w:lang w:val="id-ID"/>
         </w:rPr>
         <w:sectPr>
-          <w:headerReference w:type="first" r:id="rId12"/>
-          <w:footerReference w:type="first" r:id="rId13"/>
+          <w:headerReference w:type="first" r:id="rId13"/>
+          <w:footerReference w:type="first" r:id="rId14"/>
           <w:type w:val="oddPage"/>
           <w:pgSz w:w="11906" w:h="16838"/>
           <w:pgMar w:top="1418" w:right="1418" w:bottom="1418" w:left="2268" w:header="850" w:footer="1418" w:gutter="0"/>
@@ -2809,7 +2809,47 @@
         <w:ind w:firstLine="720"/>
       </w:pPr>
       <w:r>
-        <w:t>Usaha yang kami jalankan merupakan suatu jasa penyewaan (</w:t>
+        <w:t xml:space="preserve">Usaha yang kami </w:t>
+      </w:r>
+      <w:proofErr w:type="spellStart"/>
+      <w:r>
+        <w:t>jalankan</w:t>
+      </w:r>
+      <w:proofErr w:type="spellEnd"/>
+      <w:r>
+        <w:t xml:space="preserve"> </w:t>
+      </w:r>
+      <w:proofErr w:type="spellStart"/>
+      <w:r>
+        <w:t>merupakan</w:t>
+      </w:r>
+      <w:proofErr w:type="spellEnd"/>
+      <w:r>
+        <w:t xml:space="preserve"> </w:t>
+      </w:r>
+      <w:proofErr w:type="spellStart"/>
+      <w:r>
+        <w:t>suatu</w:t>
+      </w:r>
+      <w:proofErr w:type="spellEnd"/>
+      <w:r>
+        <w:t xml:space="preserve"> </w:t>
+      </w:r>
+      <w:proofErr w:type="spellStart"/>
+      <w:r>
+        <w:t>jasa</w:t>
+      </w:r>
+      <w:proofErr w:type="spellEnd"/>
+      <w:r>
+        <w:t xml:space="preserve"> </w:t>
+      </w:r>
+      <w:proofErr w:type="spellStart"/>
+      <w:r>
+        <w:t>penyewaan</w:t>
+      </w:r>
+      <w:proofErr w:type="spellEnd"/>
+      <w:r>
+        <w:t xml:space="preserve"> (</w:t>
       </w:r>
       <w:r>
         <w:rPr>
@@ -2827,7 +2867,303 @@
         <w:t>router</w:t>
       </w:r>
       <w:r>
-        <w:t xml:space="preserve"> berbasis cloud. Kami memilih usaha tersebut karena masih minimnya penggunaan teknologi router berbasis cloud yang ada di Indonesia. Berdasarkan hasil analisa kami, hingga saat ini jumlah provider yang menyediakan jasa router virtual masih bias dihitung dengan jari. Tantangan terbesar dari suatu perusahaan yang membutuhkan ketersediaan jaringan mereka adalah bagaimana mencapai tingkat </w:t>
+        <w:t xml:space="preserve"> </w:t>
+      </w:r>
+      <w:proofErr w:type="spellStart"/>
+      <w:r>
+        <w:t>berbasis</w:t>
+      </w:r>
+      <w:proofErr w:type="spellEnd"/>
+      <w:r>
+        <w:t xml:space="preserve"> cloud. Kami </w:t>
+      </w:r>
+      <w:proofErr w:type="spellStart"/>
+      <w:r>
+        <w:t>memilih</w:t>
+      </w:r>
+      <w:proofErr w:type="spellEnd"/>
+      <w:r>
+        <w:t xml:space="preserve"> </w:t>
+      </w:r>
+      <w:proofErr w:type="spellStart"/>
+      <w:r>
+        <w:t>usaha</w:t>
+      </w:r>
+      <w:proofErr w:type="spellEnd"/>
+      <w:r>
+        <w:t xml:space="preserve"> </w:t>
+      </w:r>
+      <w:proofErr w:type="spellStart"/>
+      <w:r>
+        <w:t>tersebut</w:t>
+      </w:r>
+      <w:proofErr w:type="spellEnd"/>
+      <w:r>
+        <w:t xml:space="preserve"> </w:t>
+      </w:r>
+      <w:proofErr w:type="spellStart"/>
+      <w:r>
+        <w:t>karena</w:t>
+      </w:r>
+      <w:proofErr w:type="spellEnd"/>
+      <w:r>
+        <w:t xml:space="preserve"> </w:t>
+      </w:r>
+      <w:proofErr w:type="spellStart"/>
+      <w:r>
+        <w:t>masih</w:t>
+      </w:r>
+      <w:proofErr w:type="spellEnd"/>
+      <w:r>
+        <w:t xml:space="preserve"> </w:t>
+      </w:r>
+      <w:proofErr w:type="spellStart"/>
+      <w:r>
+        <w:t>minimnya</w:t>
+      </w:r>
+      <w:proofErr w:type="spellEnd"/>
+      <w:r>
+        <w:t xml:space="preserve"> </w:t>
+      </w:r>
+      <w:proofErr w:type="spellStart"/>
+      <w:r>
+        <w:t>penggunaan</w:t>
+      </w:r>
+      <w:proofErr w:type="spellEnd"/>
+      <w:r>
+        <w:t xml:space="preserve"> </w:t>
+      </w:r>
+      <w:proofErr w:type="spellStart"/>
+      <w:r>
+        <w:t>teknologi</w:t>
+      </w:r>
+      <w:proofErr w:type="spellEnd"/>
+      <w:r>
+        <w:t xml:space="preserve"> router </w:t>
+      </w:r>
+      <w:proofErr w:type="spellStart"/>
+      <w:r>
+        <w:t>berbasis</w:t>
+      </w:r>
+      <w:proofErr w:type="spellEnd"/>
+      <w:r>
+        <w:t xml:space="preserve"> cloud yang </w:t>
+      </w:r>
+      <w:proofErr w:type="spellStart"/>
+      <w:r>
+        <w:t>ada</w:t>
+      </w:r>
+      <w:proofErr w:type="spellEnd"/>
+      <w:r>
+        <w:t xml:space="preserve"> di Indonesia. </w:t>
+      </w:r>
+      <w:proofErr w:type="spellStart"/>
+      <w:r>
+        <w:t>Berdasarkan</w:t>
+      </w:r>
+      <w:proofErr w:type="spellEnd"/>
+      <w:r>
+        <w:t xml:space="preserve"> </w:t>
+      </w:r>
+      <w:proofErr w:type="spellStart"/>
+      <w:r>
+        <w:t>hasil</w:t>
+      </w:r>
+      <w:proofErr w:type="spellEnd"/>
+      <w:r>
+        <w:t xml:space="preserve"> </w:t>
+      </w:r>
+      <w:proofErr w:type="spellStart"/>
+      <w:r>
+        <w:t>analisa</w:t>
+      </w:r>
+      <w:proofErr w:type="spellEnd"/>
+      <w:r>
+        <w:t xml:space="preserve"> kami, </w:t>
+      </w:r>
+      <w:proofErr w:type="spellStart"/>
+      <w:r>
+        <w:t>hingga</w:t>
+      </w:r>
+      <w:proofErr w:type="spellEnd"/>
+      <w:r>
+        <w:t xml:space="preserve"> </w:t>
+      </w:r>
+      <w:proofErr w:type="spellStart"/>
+      <w:r>
+        <w:t>saat</w:t>
+      </w:r>
+      <w:proofErr w:type="spellEnd"/>
+      <w:r>
+        <w:t xml:space="preserve"> </w:t>
+      </w:r>
+      <w:proofErr w:type="spellStart"/>
+      <w:r>
+        <w:t>ini</w:t>
+      </w:r>
+      <w:proofErr w:type="spellEnd"/>
+      <w:r>
+        <w:t xml:space="preserve"> </w:t>
+      </w:r>
+      <w:proofErr w:type="spellStart"/>
+      <w:r>
+        <w:t>jumlah</w:t>
+      </w:r>
+      <w:proofErr w:type="spellEnd"/>
+      <w:r>
+        <w:t xml:space="preserve"> provider yang </w:t>
+      </w:r>
+      <w:proofErr w:type="spellStart"/>
+      <w:r>
+        <w:t>menyediakan</w:t>
+      </w:r>
+      <w:proofErr w:type="spellEnd"/>
+      <w:r>
+        <w:t xml:space="preserve"> </w:t>
+      </w:r>
+      <w:proofErr w:type="spellStart"/>
+      <w:r>
+        <w:t>jasa</w:t>
+      </w:r>
+      <w:proofErr w:type="spellEnd"/>
+      <w:r>
+        <w:t xml:space="preserve"> router virtual </w:t>
+      </w:r>
+      <w:proofErr w:type="spellStart"/>
+      <w:r>
+        <w:t>masih</w:t>
+      </w:r>
+      <w:proofErr w:type="spellEnd"/>
+      <w:r>
+        <w:t xml:space="preserve"> bias </w:t>
+      </w:r>
+      <w:proofErr w:type="spellStart"/>
+      <w:r>
+        <w:t>dihitung</w:t>
+      </w:r>
+      <w:proofErr w:type="spellEnd"/>
+      <w:r>
+        <w:t xml:space="preserve"> </w:t>
+      </w:r>
+      <w:proofErr w:type="spellStart"/>
+      <w:r>
+        <w:t>dengan</w:t>
+      </w:r>
+      <w:proofErr w:type="spellEnd"/>
+      <w:r>
+        <w:t xml:space="preserve"> </w:t>
+      </w:r>
+      <w:proofErr w:type="spellStart"/>
+      <w:r>
+        <w:t>jari</w:t>
+      </w:r>
+      <w:proofErr w:type="spellEnd"/>
+      <w:r>
+        <w:t xml:space="preserve">. </w:t>
+      </w:r>
+      <w:proofErr w:type="spellStart"/>
+      <w:r>
+        <w:t>Tantangan</w:t>
+      </w:r>
+      <w:proofErr w:type="spellEnd"/>
+      <w:r>
+        <w:t xml:space="preserve"> </w:t>
+      </w:r>
+      <w:proofErr w:type="spellStart"/>
+      <w:r>
+        <w:t>terbesar</w:t>
+      </w:r>
+      <w:proofErr w:type="spellEnd"/>
+      <w:r>
+        <w:t xml:space="preserve"> </w:t>
+      </w:r>
+      <w:proofErr w:type="spellStart"/>
+      <w:r>
+        <w:t>dari</w:t>
+      </w:r>
+      <w:proofErr w:type="spellEnd"/>
+      <w:r>
+        <w:t xml:space="preserve"> </w:t>
+      </w:r>
+      <w:proofErr w:type="spellStart"/>
+      <w:r>
+        <w:t>suatu</w:t>
+      </w:r>
+      <w:proofErr w:type="spellEnd"/>
+      <w:r>
+        <w:t xml:space="preserve"> </w:t>
+      </w:r>
+      <w:proofErr w:type="spellStart"/>
+      <w:r>
+        <w:t>perusahaan</w:t>
+      </w:r>
+      <w:proofErr w:type="spellEnd"/>
+      <w:r>
+        <w:t xml:space="preserve"> yang </w:t>
+      </w:r>
+      <w:proofErr w:type="spellStart"/>
+      <w:r>
+        <w:t>membutuhkan</w:t>
+      </w:r>
+      <w:proofErr w:type="spellEnd"/>
+      <w:r>
+        <w:t xml:space="preserve"> </w:t>
+      </w:r>
+      <w:proofErr w:type="spellStart"/>
+      <w:r>
+        <w:t>ketersediaan</w:t>
+      </w:r>
+      <w:proofErr w:type="spellEnd"/>
+      <w:r>
+        <w:t xml:space="preserve"> </w:t>
+      </w:r>
+      <w:proofErr w:type="spellStart"/>
+      <w:r>
+        <w:t>jaringan</w:t>
+      </w:r>
+      <w:proofErr w:type="spellEnd"/>
+      <w:r>
+        <w:t xml:space="preserve"> </w:t>
+      </w:r>
+      <w:proofErr w:type="spellStart"/>
+      <w:r>
+        <w:t>mereka</w:t>
+      </w:r>
+      <w:proofErr w:type="spellEnd"/>
+      <w:r>
+        <w:t xml:space="preserve"> </w:t>
+      </w:r>
+      <w:proofErr w:type="spellStart"/>
+      <w:r>
+        <w:t>adalah</w:t>
+      </w:r>
+      <w:proofErr w:type="spellEnd"/>
+      <w:r>
+        <w:t xml:space="preserve"> </w:t>
+      </w:r>
+      <w:proofErr w:type="spellStart"/>
+      <w:r>
+        <w:t>bagaimana</w:t>
+      </w:r>
+      <w:proofErr w:type="spellEnd"/>
+      <w:r>
+        <w:t xml:space="preserve"> </w:t>
+      </w:r>
+      <w:proofErr w:type="spellStart"/>
+      <w:r>
+        <w:t>mencapai</w:t>
+      </w:r>
+      <w:proofErr w:type="spellEnd"/>
+      <w:r>
+        <w:t xml:space="preserve"> </w:t>
+      </w:r>
+      <w:proofErr w:type="spellStart"/>
+      <w:r>
+        <w:t>tingkat</w:t>
+      </w:r>
+      <w:proofErr w:type="spellEnd"/>
+      <w:r>
+        <w:t xml:space="preserve"> </w:t>
       </w:r>
       <w:r>
         <w:rPr>
@@ -2836,7 +3172,271 @@
         <w:t>availability</w:t>
       </w:r>
       <w:r>
-        <w:t xml:space="preserve"> yang tinggi dengan menggunakan perangkat router berbiaya rendah. Dengan adanya layanan router virtual ini diharapkan dapat memangkas jumlah cost yang besar dalam penyediaan router suatu jaringan komputer perusahaan tersebut. Router yang kami sediakan merupakan router virtual sehingga secara fisik router tersebut tidak ada, tetapi secara logika (</w:t>
+        <w:t xml:space="preserve"> yang </w:t>
+      </w:r>
+      <w:proofErr w:type="spellStart"/>
+      <w:r>
+        <w:t>tinggi</w:t>
+      </w:r>
+      <w:proofErr w:type="spellEnd"/>
+      <w:r>
+        <w:t xml:space="preserve"> </w:t>
+      </w:r>
+      <w:proofErr w:type="spellStart"/>
+      <w:r>
+        <w:t>dengan</w:t>
+      </w:r>
+      <w:proofErr w:type="spellEnd"/>
+      <w:r>
+        <w:t xml:space="preserve"> </w:t>
+      </w:r>
+      <w:proofErr w:type="spellStart"/>
+      <w:r>
+        <w:t>menggunakan</w:t>
+      </w:r>
+      <w:proofErr w:type="spellEnd"/>
+      <w:r>
+        <w:t xml:space="preserve"> </w:t>
+      </w:r>
+      <w:proofErr w:type="spellStart"/>
+      <w:r>
+        <w:t>perangkat</w:t>
+      </w:r>
+      <w:proofErr w:type="spellEnd"/>
+      <w:r>
+        <w:t xml:space="preserve"> router </w:t>
+      </w:r>
+      <w:proofErr w:type="spellStart"/>
+      <w:r>
+        <w:t>berbiaya</w:t>
+      </w:r>
+      <w:proofErr w:type="spellEnd"/>
+      <w:r>
+        <w:t xml:space="preserve"> </w:t>
+      </w:r>
+      <w:proofErr w:type="spellStart"/>
+      <w:r>
+        <w:t>rendah</w:t>
+      </w:r>
+      <w:proofErr w:type="spellEnd"/>
+      <w:r>
+        <w:t xml:space="preserve">. </w:t>
+      </w:r>
+      <w:proofErr w:type="spellStart"/>
+      <w:r>
+        <w:t>Dengan</w:t>
+      </w:r>
+      <w:proofErr w:type="spellEnd"/>
+      <w:r>
+        <w:t xml:space="preserve"> </w:t>
+      </w:r>
+      <w:proofErr w:type="spellStart"/>
+      <w:r>
+        <w:t>adanya</w:t>
+      </w:r>
+      <w:proofErr w:type="spellEnd"/>
+      <w:r>
+        <w:t xml:space="preserve"> </w:t>
+      </w:r>
+      <w:proofErr w:type="spellStart"/>
+      <w:r>
+        <w:t>layanan</w:t>
+      </w:r>
+      <w:proofErr w:type="spellEnd"/>
+      <w:r>
+        <w:t xml:space="preserve"> router virtual </w:t>
+      </w:r>
+      <w:proofErr w:type="spellStart"/>
+      <w:r>
+        <w:t>ini</w:t>
+      </w:r>
+      <w:proofErr w:type="spellEnd"/>
+      <w:r>
+        <w:t xml:space="preserve"> </w:t>
+      </w:r>
+      <w:proofErr w:type="spellStart"/>
+      <w:r>
+        <w:t>diharapkan</w:t>
+      </w:r>
+      <w:proofErr w:type="spellEnd"/>
+      <w:r>
+        <w:t xml:space="preserve"> </w:t>
+      </w:r>
+      <w:proofErr w:type="spellStart"/>
+      <w:r>
+        <w:t>dapat</w:t>
+      </w:r>
+      <w:proofErr w:type="spellEnd"/>
+      <w:r>
+        <w:t xml:space="preserve"> </w:t>
+      </w:r>
+      <w:proofErr w:type="spellStart"/>
+      <w:r>
+        <w:t>memangkas</w:t>
+      </w:r>
+      <w:proofErr w:type="spellEnd"/>
+      <w:r>
+        <w:t xml:space="preserve"> </w:t>
+      </w:r>
+      <w:proofErr w:type="spellStart"/>
+      <w:r>
+        <w:t>jumlah</w:t>
+      </w:r>
+      <w:proofErr w:type="spellEnd"/>
+      <w:r>
+        <w:t xml:space="preserve"> cost yang </w:t>
+      </w:r>
+      <w:proofErr w:type="spellStart"/>
+      <w:r>
+        <w:t>besar</w:t>
+      </w:r>
+      <w:proofErr w:type="spellEnd"/>
+      <w:r>
+        <w:t xml:space="preserve"> </w:t>
+      </w:r>
+      <w:proofErr w:type="spellStart"/>
+      <w:r>
+        <w:t>dalam</w:t>
+      </w:r>
+      <w:proofErr w:type="spellEnd"/>
+      <w:r>
+        <w:t xml:space="preserve"> </w:t>
+      </w:r>
+      <w:proofErr w:type="spellStart"/>
+      <w:r>
+        <w:t>penyediaan</w:t>
+      </w:r>
+      <w:proofErr w:type="spellEnd"/>
+      <w:r>
+        <w:t xml:space="preserve"> router </w:t>
+      </w:r>
+      <w:proofErr w:type="spellStart"/>
+      <w:r>
+        <w:t>suatu</w:t>
+      </w:r>
+      <w:proofErr w:type="spellEnd"/>
+      <w:r>
+        <w:t xml:space="preserve"> </w:t>
+      </w:r>
+      <w:proofErr w:type="spellStart"/>
+      <w:r>
+        <w:t>jaringan</w:t>
+      </w:r>
+      <w:proofErr w:type="spellEnd"/>
+      <w:r>
+        <w:t xml:space="preserve"> </w:t>
+      </w:r>
+      <w:proofErr w:type="spellStart"/>
+      <w:r>
+        <w:t>komputer</w:t>
+      </w:r>
+      <w:proofErr w:type="spellEnd"/>
+      <w:r>
+        <w:t xml:space="preserve"> </w:t>
+      </w:r>
+      <w:proofErr w:type="spellStart"/>
+      <w:r>
+        <w:t>perusahaan</w:t>
+      </w:r>
+      <w:proofErr w:type="spellEnd"/>
+      <w:r>
+        <w:t xml:space="preserve"> </w:t>
+      </w:r>
+      <w:proofErr w:type="spellStart"/>
+      <w:r>
+        <w:t>tersebut</w:t>
+      </w:r>
+      <w:proofErr w:type="spellEnd"/>
+      <w:r>
+        <w:t xml:space="preserve">. Router yang kami </w:t>
+      </w:r>
+      <w:proofErr w:type="spellStart"/>
+      <w:r>
+        <w:t>sediakan</w:t>
+      </w:r>
+      <w:proofErr w:type="spellEnd"/>
+      <w:r>
+        <w:t xml:space="preserve"> </w:t>
+      </w:r>
+      <w:proofErr w:type="spellStart"/>
+      <w:r>
+        <w:t>merupakan</w:t>
+      </w:r>
+      <w:proofErr w:type="spellEnd"/>
+      <w:r>
+        <w:t xml:space="preserve"> router virtual </w:t>
+      </w:r>
+      <w:proofErr w:type="spellStart"/>
+      <w:r>
+        <w:t>sehingga</w:t>
+      </w:r>
+      <w:proofErr w:type="spellEnd"/>
+      <w:r>
+        <w:t xml:space="preserve"> </w:t>
+      </w:r>
+      <w:proofErr w:type="spellStart"/>
+      <w:r>
+        <w:t>secara</w:t>
+      </w:r>
+      <w:proofErr w:type="spellEnd"/>
+      <w:r>
+        <w:t xml:space="preserve"> </w:t>
+      </w:r>
+      <w:proofErr w:type="spellStart"/>
+      <w:r>
+        <w:t>fisik</w:t>
+      </w:r>
+      <w:proofErr w:type="spellEnd"/>
+      <w:r>
+        <w:t xml:space="preserve"> router </w:t>
+      </w:r>
+      <w:proofErr w:type="spellStart"/>
+      <w:r>
+        <w:t>tersebut</w:t>
+      </w:r>
+      <w:proofErr w:type="spellEnd"/>
+      <w:r>
+        <w:t xml:space="preserve"> </w:t>
+      </w:r>
+      <w:proofErr w:type="spellStart"/>
+      <w:r>
+        <w:t>tidak</w:t>
+      </w:r>
+      <w:proofErr w:type="spellEnd"/>
+      <w:r>
+        <w:t xml:space="preserve"> </w:t>
+      </w:r>
+      <w:proofErr w:type="spellStart"/>
+      <w:r>
+        <w:t>ada</w:t>
+      </w:r>
+      <w:proofErr w:type="spellEnd"/>
+      <w:r>
+        <w:t xml:space="preserve">, </w:t>
+      </w:r>
+      <w:proofErr w:type="spellStart"/>
+      <w:r>
+        <w:t>tetapi</w:t>
+      </w:r>
+      <w:proofErr w:type="spellEnd"/>
+      <w:r>
+        <w:t xml:space="preserve"> </w:t>
+      </w:r>
+      <w:proofErr w:type="spellStart"/>
+      <w:r>
+        <w:t>secara</w:t>
+      </w:r>
+      <w:proofErr w:type="spellEnd"/>
+      <w:r>
+        <w:t xml:space="preserve"> </w:t>
+      </w:r>
+      <w:proofErr w:type="spellStart"/>
+      <w:r>
+        <w:t>logika</w:t>
+      </w:r>
+      <w:proofErr w:type="spellEnd"/>
+      <w:r>
+        <w:t xml:space="preserve"> (</w:t>
       </w:r>
       <w:r>
         <w:rPr>
@@ -2845,21 +3445,186 @@
         <w:t>software</w:t>
       </w:r>
       <w:r>
-        <w:t>) router tersebut ada. Layanan router virtual tersebut dapat dikontrol dari berbagai gadget, PC, ataupun notebook melalui portal web yang kami sediakan.</w:t>
+        <w:t xml:space="preserve">) router </w:t>
+      </w:r>
+      <w:proofErr w:type="spellStart"/>
+      <w:r>
+        <w:t>tersebut</w:t>
+      </w:r>
+      <w:proofErr w:type="spellEnd"/>
+      <w:r>
+        <w:t xml:space="preserve"> </w:t>
+      </w:r>
+      <w:proofErr w:type="spellStart"/>
+      <w:r>
+        <w:t>ada</w:t>
+      </w:r>
+      <w:proofErr w:type="spellEnd"/>
+      <w:r>
+        <w:t xml:space="preserve">. </w:t>
+      </w:r>
+      <w:proofErr w:type="spellStart"/>
+      <w:r>
+        <w:t>Layanan</w:t>
+      </w:r>
+      <w:proofErr w:type="spellEnd"/>
+      <w:r>
+        <w:t xml:space="preserve"> router virtual </w:t>
+      </w:r>
+      <w:proofErr w:type="spellStart"/>
+      <w:r>
+        <w:t>tersebut</w:t>
+      </w:r>
+      <w:proofErr w:type="spellEnd"/>
+      <w:r>
+        <w:t xml:space="preserve"> </w:t>
+      </w:r>
+      <w:proofErr w:type="spellStart"/>
+      <w:r>
+        <w:t>dapat</w:t>
+      </w:r>
+      <w:proofErr w:type="spellEnd"/>
+      <w:r>
+        <w:t xml:space="preserve"> </w:t>
+      </w:r>
+      <w:proofErr w:type="spellStart"/>
+      <w:r>
+        <w:t>dikontrol</w:t>
+      </w:r>
+      <w:proofErr w:type="spellEnd"/>
+      <w:r>
+        <w:t xml:space="preserve"> </w:t>
+      </w:r>
+      <w:proofErr w:type="spellStart"/>
+      <w:r>
+        <w:t>dari</w:t>
+      </w:r>
+      <w:proofErr w:type="spellEnd"/>
+      <w:r>
+        <w:t xml:space="preserve"> </w:t>
+      </w:r>
+      <w:proofErr w:type="spellStart"/>
+      <w:r>
+        <w:t>berbagai</w:t>
+      </w:r>
+      <w:proofErr w:type="spellEnd"/>
+      <w:r>
+        <w:t xml:space="preserve"> gadget, PC, </w:t>
+      </w:r>
+      <w:proofErr w:type="spellStart"/>
+      <w:r>
+        <w:t>ataupun</w:t>
+      </w:r>
+      <w:proofErr w:type="spellEnd"/>
+      <w:r>
+        <w:t xml:space="preserve"> notebook </w:t>
+      </w:r>
+      <w:proofErr w:type="spellStart"/>
+      <w:r>
+        <w:t>melalui</w:t>
+      </w:r>
+      <w:proofErr w:type="spellEnd"/>
+      <w:r>
+        <w:t xml:space="preserve"> portal web yang kami </w:t>
+      </w:r>
+      <w:proofErr w:type="spellStart"/>
+      <w:r>
+        <w:t>sediakan</w:t>
+      </w:r>
+      <w:proofErr w:type="spellEnd"/>
+      <w:r>
+        <w:t>.</w:t>
       </w:r>
     </w:p>
     <w:p>
       <w:pPr>
         <w:ind w:firstLine="720"/>
       </w:pPr>
-      <w:r>
-        <w:t xml:space="preserve">Fitur-fitur dari layanan kami, yakni mendukung semua OS untuk kebutuhan </w:t>
+      <w:proofErr w:type="spellStart"/>
+      <w:r>
+        <w:t>Fitur-fitur</w:t>
+      </w:r>
+      <w:proofErr w:type="spellEnd"/>
+      <w:r>
+        <w:t xml:space="preserve"> </w:t>
+      </w:r>
+      <w:proofErr w:type="spellStart"/>
+      <w:r>
+        <w:t>dari</w:t>
+      </w:r>
+      <w:proofErr w:type="spellEnd"/>
+      <w:r>
+        <w:t xml:space="preserve"> </w:t>
+      </w:r>
+      <w:proofErr w:type="spellStart"/>
+      <w:r>
+        <w:t>layanan</w:t>
+      </w:r>
+      <w:proofErr w:type="spellEnd"/>
+      <w:r>
+        <w:t xml:space="preserve"> kami, </w:t>
+      </w:r>
+      <w:proofErr w:type="spellStart"/>
+      <w:r>
+        <w:t>yakni</w:t>
+      </w:r>
+      <w:proofErr w:type="spellEnd"/>
+      <w:r>
+        <w:t xml:space="preserve"> </w:t>
+      </w:r>
+      <w:proofErr w:type="spellStart"/>
+      <w:r>
+        <w:t>mendukung</w:t>
+      </w:r>
+      <w:proofErr w:type="spellEnd"/>
+      <w:r>
+        <w:t xml:space="preserve"> </w:t>
+      </w:r>
+      <w:proofErr w:type="spellStart"/>
+      <w:r>
+        <w:t>semua</w:t>
+      </w:r>
+      <w:proofErr w:type="spellEnd"/>
+      <w:r>
+        <w:t xml:space="preserve"> OS </w:t>
+      </w:r>
+      <w:proofErr w:type="spellStart"/>
+      <w:r>
+        <w:t>untuk</w:t>
+      </w:r>
+      <w:proofErr w:type="spellEnd"/>
+      <w:r>
+        <w:t xml:space="preserve"> </w:t>
+      </w:r>
+      <w:proofErr w:type="spellStart"/>
+      <w:r>
+        <w:t>kebutuhan</w:t>
+      </w:r>
+      <w:proofErr w:type="spellEnd"/>
+      <w:r>
+        <w:t xml:space="preserve"> </w:t>
       </w:r>
       <w:r>
         <w:t>routing</w:t>
       </w:r>
       <w:r>
-        <w:t xml:space="preserve">, seperti OpenBSD, FreeBSD, BSDRP (BSD </w:t>
+        <w:t xml:space="preserve">, </w:t>
+      </w:r>
+      <w:proofErr w:type="spellStart"/>
+      <w:r>
+        <w:t>seperti</w:t>
+      </w:r>
+      <w:proofErr w:type="spellEnd"/>
+      <w:r>
+        <w:t xml:space="preserve"> </w:t>
+      </w:r>
+      <w:proofErr w:type="spellStart"/>
+      <w:r>
+        <w:t>OpenBSD</w:t>
+      </w:r>
+      <w:proofErr w:type="spellEnd"/>
+      <w:r>
+        <w:t xml:space="preserve">, FreeBSD, BSDRP (BSD </w:t>
       </w:r>
       <w:r>
         <w:rPr>
@@ -2868,7 +3633,31 @@
         <w:t>Routing Project</w:t>
       </w:r>
       <w:r>
-        <w:t>), VyOS, dan Mikrotik CHR (</w:t>
+        <w:t xml:space="preserve">), </w:t>
+      </w:r>
+      <w:proofErr w:type="spellStart"/>
+      <w:r>
+        <w:t>VyOS</w:t>
+      </w:r>
+      <w:proofErr w:type="spellEnd"/>
+      <w:r>
+        <w:t xml:space="preserve">, </w:t>
+      </w:r>
+      <w:proofErr w:type="spellStart"/>
+      <w:r>
+        <w:t>dan</w:t>
+      </w:r>
+      <w:proofErr w:type="spellEnd"/>
+      <w:r>
+        <w:t xml:space="preserve"> </w:t>
+      </w:r>
+      <w:proofErr w:type="spellStart"/>
+      <w:r>
+        <w:t>Mikrotik</w:t>
+      </w:r>
+      <w:proofErr w:type="spellEnd"/>
+      <w:r>
+        <w:t xml:space="preserve"> CHR (</w:t>
       </w:r>
       <w:r>
         <w:rPr>
@@ -2877,7 +3666,103 @@
         <w:t>Cloud Hosted Router</w:t>
       </w:r>
       <w:r>
-        <w:t xml:space="preserve">). Kami juga menyediakan lisensi untuk beberapa OS jika dibutuhkan, seperti Mikrotik CHR. Layanan router kami juga dapat dijadikan sebagai </w:t>
+        <w:t xml:space="preserve">). Kami juga </w:t>
+      </w:r>
+      <w:proofErr w:type="spellStart"/>
+      <w:r>
+        <w:t>menyediakan</w:t>
+      </w:r>
+      <w:proofErr w:type="spellEnd"/>
+      <w:r>
+        <w:t xml:space="preserve"> </w:t>
+      </w:r>
+      <w:proofErr w:type="spellStart"/>
+      <w:r>
+        <w:t>lisensi</w:t>
+      </w:r>
+      <w:proofErr w:type="spellEnd"/>
+      <w:r>
+        <w:t xml:space="preserve"> </w:t>
+      </w:r>
+      <w:proofErr w:type="spellStart"/>
+      <w:r>
+        <w:t>untuk</w:t>
+      </w:r>
+      <w:proofErr w:type="spellEnd"/>
+      <w:r>
+        <w:t xml:space="preserve"> </w:t>
+      </w:r>
+      <w:proofErr w:type="spellStart"/>
+      <w:r>
+        <w:t>beberapa</w:t>
+      </w:r>
+      <w:proofErr w:type="spellEnd"/>
+      <w:r>
+        <w:t xml:space="preserve"> OS </w:t>
+      </w:r>
+      <w:proofErr w:type="spellStart"/>
+      <w:r>
+        <w:t>jika</w:t>
+      </w:r>
+      <w:proofErr w:type="spellEnd"/>
+      <w:r>
+        <w:t xml:space="preserve"> </w:t>
+      </w:r>
+      <w:proofErr w:type="spellStart"/>
+      <w:r>
+        <w:t>dibutuhkan</w:t>
+      </w:r>
+      <w:proofErr w:type="spellEnd"/>
+      <w:r>
+        <w:t xml:space="preserve">, </w:t>
+      </w:r>
+      <w:proofErr w:type="spellStart"/>
+      <w:r>
+        <w:t>seperti</w:t>
+      </w:r>
+      <w:proofErr w:type="spellEnd"/>
+      <w:r>
+        <w:t xml:space="preserve"> </w:t>
+      </w:r>
+      <w:proofErr w:type="spellStart"/>
+      <w:r>
+        <w:t>Mikrotik</w:t>
+      </w:r>
+      <w:proofErr w:type="spellEnd"/>
+      <w:r>
+        <w:t xml:space="preserve"> CHR. </w:t>
+      </w:r>
+      <w:proofErr w:type="spellStart"/>
+      <w:r>
+        <w:t>Layanan</w:t>
+      </w:r>
+      <w:proofErr w:type="spellEnd"/>
+      <w:r>
+        <w:t xml:space="preserve"> router kami juga </w:t>
+      </w:r>
+      <w:proofErr w:type="spellStart"/>
+      <w:r>
+        <w:t>dapat</w:t>
+      </w:r>
+      <w:proofErr w:type="spellEnd"/>
+      <w:r>
+        <w:t xml:space="preserve"> </w:t>
+      </w:r>
+      <w:proofErr w:type="spellStart"/>
+      <w:r>
+        <w:t>dijadikan</w:t>
+      </w:r>
+      <w:proofErr w:type="spellEnd"/>
+      <w:r>
+        <w:t xml:space="preserve"> </w:t>
+      </w:r>
+      <w:proofErr w:type="spellStart"/>
+      <w:r>
+        <w:t>sebagai</w:t>
+      </w:r>
+      <w:proofErr w:type="spellEnd"/>
+      <w:r>
+        <w:t xml:space="preserve"> </w:t>
       </w:r>
       <w:r>
         <w:rPr>
@@ -2886,7 +3771,15 @@
         <w:t>backup router</w:t>
       </w:r>
       <w:r>
-        <w:t xml:space="preserve"> untuk </w:t>
+        <w:t xml:space="preserve"> </w:t>
+      </w:r>
+      <w:proofErr w:type="spellStart"/>
+      <w:r>
+        <w:t>untuk</w:t>
+      </w:r>
+      <w:proofErr w:type="spellEnd"/>
+      <w:r>
+        <w:t xml:space="preserve"> </w:t>
       </w:r>
       <w:r>
         <w:rPr>
@@ -2895,7 +3788,23 @@
         <w:t>fail-over</w:t>
       </w:r>
       <w:r>
-        <w:t xml:space="preserve">, ataupun sebagai </w:t>
+        <w:t xml:space="preserve">, </w:t>
+      </w:r>
+      <w:proofErr w:type="spellStart"/>
+      <w:r>
+        <w:t>ataupun</w:t>
+      </w:r>
+      <w:proofErr w:type="spellEnd"/>
+      <w:r>
+        <w:t xml:space="preserve"> </w:t>
+      </w:r>
+      <w:proofErr w:type="spellStart"/>
+      <w:r>
+        <w:t>sebagai</w:t>
+      </w:r>
+      <w:proofErr w:type="spellEnd"/>
+      <w:r>
+        <w:t xml:space="preserve"> </w:t>
       </w:r>
       <w:r>
         <w:rPr>
@@ -2904,7 +3813,63 @@
         <w:t>load-balancer</w:t>
       </w:r>
       <w:r>
-        <w:t xml:space="preserve"> pada jaringan anda. Tidak hanya itu, kami juga mengijinkan </w:t>
+        <w:t xml:space="preserve"> </w:t>
+      </w:r>
+      <w:proofErr w:type="spellStart"/>
+      <w:r>
+        <w:t>pada</w:t>
+      </w:r>
+      <w:proofErr w:type="spellEnd"/>
+      <w:r>
+        <w:t xml:space="preserve"> </w:t>
+      </w:r>
+      <w:proofErr w:type="spellStart"/>
+      <w:r>
+        <w:t>jaringan</w:t>
+      </w:r>
+      <w:proofErr w:type="spellEnd"/>
+      <w:r>
+        <w:t xml:space="preserve"> </w:t>
+      </w:r>
+      <w:proofErr w:type="spellStart"/>
+      <w:r>
+        <w:t>anda</w:t>
+      </w:r>
+      <w:proofErr w:type="spellEnd"/>
+      <w:r>
+        <w:t xml:space="preserve">. </w:t>
+      </w:r>
+      <w:proofErr w:type="spellStart"/>
+      <w:r>
+        <w:t>Tidak</w:t>
+      </w:r>
+      <w:proofErr w:type="spellEnd"/>
+      <w:r>
+        <w:t xml:space="preserve"> </w:t>
+      </w:r>
+      <w:proofErr w:type="spellStart"/>
+      <w:r>
+        <w:t>hanya</w:t>
+      </w:r>
+      <w:proofErr w:type="spellEnd"/>
+      <w:r>
+        <w:t xml:space="preserve"> </w:t>
+      </w:r>
+      <w:proofErr w:type="spellStart"/>
+      <w:r>
+        <w:t>itu</w:t>
+      </w:r>
+      <w:proofErr w:type="spellEnd"/>
+      <w:r>
+        <w:t xml:space="preserve">, kami juga </w:t>
+      </w:r>
+      <w:proofErr w:type="spellStart"/>
+      <w:r>
+        <w:t>mengijinkan</w:t>
+      </w:r>
+      <w:proofErr w:type="spellEnd"/>
+      <w:r>
+        <w:t xml:space="preserve"> </w:t>
       </w:r>
       <w:r>
         <w:rPr>
@@ -2913,7 +3878,15 @@
         <w:t>private tunneling</w:t>
       </w:r>
       <w:r>
-        <w:t>, seperti VPN (</w:t>
+        <w:t xml:space="preserve">, </w:t>
+      </w:r>
+      <w:proofErr w:type="spellStart"/>
+      <w:r>
+        <w:t>seperti</w:t>
+      </w:r>
+      <w:proofErr w:type="spellEnd"/>
+      <w:r>
+        <w:t xml:space="preserve"> VPN (</w:t>
       </w:r>
       <w:r>
         <w:rPr>
@@ -2928,7 +3901,143 @@
         <w:t>)</w:t>
       </w:r>
       <w:r>
-        <w:t xml:space="preserve"> untuk menjangkau seluruh cabang dari suatu instansi perusahaan. Router virtual kami juga dapat dijadikan sebagai firewall, sehingga Anda dapat dengan mudah mengontrol </w:t>
+        <w:t xml:space="preserve"> </w:t>
+      </w:r>
+      <w:proofErr w:type="spellStart"/>
+      <w:r>
+        <w:t>untuk</w:t>
+      </w:r>
+      <w:proofErr w:type="spellEnd"/>
+      <w:r>
+        <w:t xml:space="preserve"> </w:t>
+      </w:r>
+      <w:proofErr w:type="spellStart"/>
+      <w:r>
+        <w:t>menjangkau</w:t>
+      </w:r>
+      <w:proofErr w:type="spellEnd"/>
+      <w:r>
+        <w:t xml:space="preserve"> </w:t>
+      </w:r>
+      <w:proofErr w:type="spellStart"/>
+      <w:r>
+        <w:t>seluruh</w:t>
+      </w:r>
+      <w:proofErr w:type="spellEnd"/>
+      <w:r>
+        <w:t xml:space="preserve"> </w:t>
+      </w:r>
+      <w:proofErr w:type="spellStart"/>
+      <w:r>
+        <w:t>cabang</w:t>
+      </w:r>
+      <w:proofErr w:type="spellEnd"/>
+      <w:r>
+        <w:t xml:space="preserve"> </w:t>
+      </w:r>
+      <w:proofErr w:type="spellStart"/>
+      <w:r>
+        <w:t>dari</w:t>
+      </w:r>
+      <w:proofErr w:type="spellEnd"/>
+      <w:r>
+        <w:t xml:space="preserve"> </w:t>
+      </w:r>
+      <w:proofErr w:type="spellStart"/>
+      <w:r>
+        <w:t>suatu</w:t>
+      </w:r>
+      <w:proofErr w:type="spellEnd"/>
+      <w:r>
+        <w:t xml:space="preserve"> </w:t>
+      </w:r>
+      <w:proofErr w:type="spellStart"/>
+      <w:r>
+        <w:t>instansi</w:t>
+      </w:r>
+      <w:proofErr w:type="spellEnd"/>
+      <w:r>
+        <w:t xml:space="preserve"> </w:t>
+      </w:r>
+      <w:proofErr w:type="spellStart"/>
+      <w:r>
+        <w:t>perusahaan</w:t>
+      </w:r>
+      <w:proofErr w:type="spellEnd"/>
+      <w:r>
+        <w:t xml:space="preserve">. Router virtual kami juga </w:t>
+      </w:r>
+      <w:proofErr w:type="spellStart"/>
+      <w:r>
+        <w:t>dapat</w:t>
+      </w:r>
+      <w:proofErr w:type="spellEnd"/>
+      <w:r>
+        <w:t xml:space="preserve"> </w:t>
+      </w:r>
+      <w:proofErr w:type="spellStart"/>
+      <w:r>
+        <w:t>dijadikan</w:t>
+      </w:r>
+      <w:proofErr w:type="spellEnd"/>
+      <w:r>
+        <w:t xml:space="preserve"> </w:t>
+      </w:r>
+      <w:proofErr w:type="spellStart"/>
+      <w:r>
+        <w:t>sebagai</w:t>
+      </w:r>
+      <w:proofErr w:type="spellEnd"/>
+      <w:r>
+        <w:t xml:space="preserve"> firewall, </w:t>
+      </w:r>
+      <w:proofErr w:type="spellStart"/>
+      <w:r>
+        <w:t>sehingga</w:t>
+      </w:r>
+      <w:proofErr w:type="spellEnd"/>
+      <w:r>
+        <w:t xml:space="preserve"> </w:t>
+      </w:r>
+      <w:proofErr w:type="spellStart"/>
+      <w:r>
+        <w:t>Anda</w:t>
+      </w:r>
+      <w:proofErr w:type="spellEnd"/>
+      <w:r>
+        <w:t xml:space="preserve"> </w:t>
+      </w:r>
+      <w:proofErr w:type="spellStart"/>
+      <w:r>
+        <w:t>dapat</w:t>
+      </w:r>
+      <w:proofErr w:type="spellEnd"/>
+      <w:r>
+        <w:t xml:space="preserve"> </w:t>
+      </w:r>
+      <w:proofErr w:type="spellStart"/>
+      <w:r>
+        <w:t>dengan</w:t>
+      </w:r>
+      <w:proofErr w:type="spellEnd"/>
+      <w:r>
+        <w:t xml:space="preserve"> </w:t>
+      </w:r>
+      <w:proofErr w:type="spellStart"/>
+      <w:r>
+        <w:t>mudah</w:t>
+      </w:r>
+      <w:proofErr w:type="spellEnd"/>
+      <w:r>
+        <w:t xml:space="preserve"> </w:t>
+      </w:r>
+      <w:proofErr w:type="spellStart"/>
+      <w:r>
+        <w:t>mengontrol</w:t>
+      </w:r>
+      <w:proofErr w:type="spellEnd"/>
+      <w:r>
+        <w:t xml:space="preserve"> </w:t>
       </w:r>
       <w:r>
         <w:rPr>
@@ -2937,7 +4046,95 @@
         <w:t>access-list</w:t>
       </w:r>
       <w:r>
-        <w:t xml:space="preserve"> (ACL) ataupun melakukan filter berbasis protokol dan no. port jaringan anda. Ada juga fitur opsional, yakni kami juga memberikan </w:t>
+        <w:t xml:space="preserve"> (ACL) </w:t>
+      </w:r>
+      <w:proofErr w:type="spellStart"/>
+      <w:r>
+        <w:t>ataupun</w:t>
+      </w:r>
+      <w:proofErr w:type="spellEnd"/>
+      <w:r>
+        <w:t xml:space="preserve"> </w:t>
+      </w:r>
+      <w:proofErr w:type="spellStart"/>
+      <w:r>
+        <w:t>melakukan</w:t>
+      </w:r>
+      <w:proofErr w:type="spellEnd"/>
+      <w:r>
+        <w:t xml:space="preserve"> filter </w:t>
+      </w:r>
+      <w:proofErr w:type="spellStart"/>
+      <w:r>
+        <w:t>berbasis</w:t>
+      </w:r>
+      <w:proofErr w:type="spellEnd"/>
+      <w:r>
+        <w:t xml:space="preserve"> </w:t>
+      </w:r>
+      <w:proofErr w:type="spellStart"/>
+      <w:r>
+        <w:t>protokol</w:t>
+      </w:r>
+      <w:proofErr w:type="spellEnd"/>
+      <w:r>
+        <w:t xml:space="preserve"> </w:t>
+      </w:r>
+      <w:proofErr w:type="spellStart"/>
+      <w:r>
+        <w:t>dan</w:t>
+      </w:r>
+      <w:proofErr w:type="spellEnd"/>
+      <w:r>
+        <w:t xml:space="preserve"> no. port </w:t>
+      </w:r>
+      <w:proofErr w:type="spellStart"/>
+      <w:r>
+        <w:t>jaringan</w:t>
+      </w:r>
+      <w:proofErr w:type="spellEnd"/>
+      <w:r>
+        <w:t xml:space="preserve"> </w:t>
+      </w:r>
+      <w:proofErr w:type="spellStart"/>
+      <w:r>
+        <w:t>anda</w:t>
+      </w:r>
+      <w:proofErr w:type="spellEnd"/>
+      <w:r>
+        <w:t xml:space="preserve">. Ada juga </w:t>
+      </w:r>
+      <w:proofErr w:type="spellStart"/>
+      <w:r>
+        <w:t>fitur</w:t>
+      </w:r>
+      <w:proofErr w:type="spellEnd"/>
+      <w:r>
+        <w:t xml:space="preserve"> </w:t>
+      </w:r>
+      <w:proofErr w:type="spellStart"/>
+      <w:r>
+        <w:t>opsional</w:t>
+      </w:r>
+      <w:proofErr w:type="spellEnd"/>
+      <w:r>
+        <w:t xml:space="preserve">, </w:t>
+      </w:r>
+      <w:proofErr w:type="spellStart"/>
+      <w:r>
+        <w:t>yakni</w:t>
+      </w:r>
+      <w:proofErr w:type="spellEnd"/>
+      <w:r>
+        <w:t xml:space="preserve"> kami juga </w:t>
+      </w:r>
+      <w:proofErr w:type="spellStart"/>
+      <w:r>
+        <w:t>memberikan</w:t>
+      </w:r>
+      <w:proofErr w:type="spellEnd"/>
+      <w:r>
+        <w:t xml:space="preserve"> </w:t>
       </w:r>
       <w:r>
         <w:rPr>
@@ -2946,7 +4143,31 @@
         <w:t>disk space</w:t>
       </w:r>
       <w:r>
-        <w:t xml:space="preserve"> yang besar untuk kebutuhan </w:t>
+        <w:t xml:space="preserve"> yang </w:t>
+      </w:r>
+      <w:proofErr w:type="spellStart"/>
+      <w:r>
+        <w:t>besar</w:t>
+      </w:r>
+      <w:proofErr w:type="spellEnd"/>
+      <w:r>
+        <w:t xml:space="preserve"> </w:t>
+      </w:r>
+      <w:proofErr w:type="spellStart"/>
+      <w:r>
+        <w:t>untuk</w:t>
+      </w:r>
+      <w:proofErr w:type="spellEnd"/>
+      <w:r>
+        <w:t xml:space="preserve"> </w:t>
+      </w:r>
+      <w:proofErr w:type="spellStart"/>
+      <w:r>
+        <w:t>kebutuhan</w:t>
+      </w:r>
+      <w:proofErr w:type="spellEnd"/>
+      <w:r>
+        <w:t xml:space="preserve"> </w:t>
       </w:r>
       <w:r>
         <w:rPr>
@@ -2955,7 +4176,15 @@
         <w:t>backup</w:t>
       </w:r>
       <w:r>
-        <w:t xml:space="preserve"> dan </w:t>
+        <w:t xml:space="preserve"> </w:t>
+      </w:r>
+      <w:proofErr w:type="spellStart"/>
+      <w:r>
+        <w:t>dan</w:t>
+      </w:r>
+      <w:proofErr w:type="spellEnd"/>
+      <w:r>
+        <w:t xml:space="preserve"> </w:t>
       </w:r>
       <w:r>
         <w:rPr>
@@ -2964,15 +4193,31 @@
         <w:t>file storage</w:t>
       </w:r>
       <w:r>
-        <w:t xml:space="preserve"> melalui router virtual tersebut.</w:t>
+        <w:t xml:space="preserve"> </w:t>
+      </w:r>
+      <w:proofErr w:type="spellStart"/>
+      <w:r>
+        <w:t>melalui</w:t>
+      </w:r>
+      <w:proofErr w:type="spellEnd"/>
+      <w:r>
+        <w:t xml:space="preserve"> router virtual </w:t>
+      </w:r>
+      <w:proofErr w:type="spellStart"/>
+      <w:r>
+        <w:t>tersebut</w:t>
+      </w:r>
+      <w:proofErr w:type="spellEnd"/>
+      <w:r>
+        <w:t>.</w:t>
       </w:r>
     </w:p>
     <w:p>
       <w:pPr>
         <w:ind w:firstLine="720"/>
         <w:sectPr>
-          <w:headerReference w:type="first" r:id="rId14"/>
-          <w:footerReference w:type="first" r:id="rId15"/>
+          <w:headerReference w:type="first" r:id="rId15"/>
+          <w:footerReference w:type="first" r:id="rId16"/>
           <w:type w:val="oddPage"/>
           <w:pgSz w:w="11906" w:h="16838"/>
           <w:pgMar w:top="1418" w:right="1418" w:bottom="1418" w:left="2268" w:header="709" w:footer="1418" w:gutter="0"/>
@@ -2981,8 +4226,117 @@
           <w:docGrid w:linePitch="360"/>
         </w:sectPr>
       </w:pPr>
-      <w:r>
-        <w:t xml:space="preserve">Layanan lain yang kami tawarkan adalah layanan cloud hosting. Layanan tersebut dapat dipadukan dengan layanan router virtual kami sebagai server yang bertugas untuk menerima </w:t>
+      <w:proofErr w:type="spellStart"/>
+      <w:r>
+        <w:t>Layanan</w:t>
+      </w:r>
+      <w:proofErr w:type="spellEnd"/>
+      <w:r>
+        <w:t xml:space="preserve"> lain yang kami </w:t>
+      </w:r>
+      <w:proofErr w:type="spellStart"/>
+      <w:r>
+        <w:t>tawarkan</w:t>
+      </w:r>
+      <w:proofErr w:type="spellEnd"/>
+      <w:r>
+        <w:t xml:space="preserve"> </w:t>
+      </w:r>
+      <w:proofErr w:type="spellStart"/>
+      <w:r>
+        <w:t>adalah</w:t>
+      </w:r>
+      <w:proofErr w:type="spellEnd"/>
+      <w:r>
+        <w:t xml:space="preserve"> </w:t>
+      </w:r>
+      <w:proofErr w:type="spellStart"/>
+      <w:r>
+        <w:t>layanan</w:t>
+      </w:r>
+      <w:proofErr w:type="spellEnd"/>
+      <w:r>
+        <w:t xml:space="preserve"> cloud hosting. </w:t>
+      </w:r>
+      <w:proofErr w:type="spellStart"/>
+      <w:r>
+        <w:t>Layanan</w:t>
+      </w:r>
+      <w:proofErr w:type="spellEnd"/>
+      <w:r>
+        <w:t xml:space="preserve"> </w:t>
+      </w:r>
+      <w:proofErr w:type="spellStart"/>
+      <w:r>
+        <w:t>tersebut</w:t>
+      </w:r>
+      <w:proofErr w:type="spellEnd"/>
+      <w:r>
+        <w:t xml:space="preserve"> </w:t>
+      </w:r>
+      <w:proofErr w:type="spellStart"/>
+      <w:r>
+        <w:t>dapat</w:t>
+      </w:r>
+      <w:proofErr w:type="spellEnd"/>
+      <w:r>
+        <w:t xml:space="preserve"> </w:t>
+      </w:r>
+      <w:proofErr w:type="spellStart"/>
+      <w:r>
+        <w:t>dipadukan</w:t>
+      </w:r>
+      <w:proofErr w:type="spellEnd"/>
+      <w:r>
+        <w:t xml:space="preserve"> </w:t>
+      </w:r>
+      <w:proofErr w:type="spellStart"/>
+      <w:r>
+        <w:t>dengan</w:t>
+      </w:r>
+      <w:proofErr w:type="spellEnd"/>
+      <w:r>
+        <w:t xml:space="preserve"> </w:t>
+      </w:r>
+      <w:proofErr w:type="spellStart"/>
+      <w:r>
+        <w:t>layanan</w:t>
+      </w:r>
+      <w:proofErr w:type="spellEnd"/>
+      <w:r>
+        <w:t xml:space="preserve"> router virtual kami </w:t>
+      </w:r>
+      <w:proofErr w:type="spellStart"/>
+      <w:r>
+        <w:t>sebagai</w:t>
+      </w:r>
+      <w:proofErr w:type="spellEnd"/>
+      <w:r>
+        <w:t xml:space="preserve"> server yang </w:t>
+      </w:r>
+      <w:proofErr w:type="spellStart"/>
+      <w:r>
+        <w:t>bertugas</w:t>
+      </w:r>
+      <w:proofErr w:type="spellEnd"/>
+      <w:r>
+        <w:t xml:space="preserve"> </w:t>
+      </w:r>
+      <w:proofErr w:type="spellStart"/>
+      <w:r>
+        <w:t>untuk</w:t>
+      </w:r>
+      <w:proofErr w:type="spellEnd"/>
+      <w:r>
+        <w:t xml:space="preserve"> </w:t>
+      </w:r>
+      <w:proofErr w:type="spellStart"/>
+      <w:r>
+        <w:t>menerima</w:t>
+      </w:r>
+      <w:proofErr w:type="spellEnd"/>
+      <w:r>
+        <w:t xml:space="preserve"> </w:t>
       </w:r>
       <w:r>
         <w:rPr>
@@ -2991,7 +4345,23 @@
         <w:t>request</w:t>
       </w:r>
       <w:r>
-        <w:t xml:space="preserve"> dan memberikan </w:t>
+        <w:t xml:space="preserve"> </w:t>
+      </w:r>
+      <w:proofErr w:type="spellStart"/>
+      <w:r>
+        <w:t>dan</w:t>
+      </w:r>
+      <w:proofErr w:type="spellEnd"/>
+      <w:r>
+        <w:t xml:space="preserve"> </w:t>
+      </w:r>
+      <w:proofErr w:type="spellStart"/>
+      <w:r>
+        <w:t>memberikan</w:t>
+      </w:r>
+      <w:proofErr w:type="spellEnd"/>
+      <w:r>
+        <w:t xml:space="preserve"> </w:t>
       </w:r>
       <w:r>
         <w:rPr>
@@ -3000,7 +4370,15 @@
         <w:t>response</w:t>
       </w:r>
       <w:r>
-        <w:t xml:space="preserve"> kepada </w:t>
+        <w:t xml:space="preserve"> </w:t>
+      </w:r>
+      <w:proofErr w:type="spellStart"/>
+      <w:r>
+        <w:t>kepada</w:t>
+      </w:r>
+      <w:proofErr w:type="spellEnd"/>
+      <w:r>
+        <w:t xml:space="preserve"> </w:t>
       </w:r>
       <w:r>
         <w:rPr>
@@ -3009,7 +4387,393 @@
         <w:t>client</w:t>
       </w:r>
       <w:r>
-        <w:t>. Pengiriman data dari server tersebut akan dilakukan melalui router virtual tersebut. Visi dari usaha kami adalah menjadi cloud router provider yang selalu dipercaya dan terpercaya, dan meningkatkan wawasan teknologi jaringan komputer bangsa. Misi dari usaha kami adalah mengelola infrastruktur jaringan dengan segenap tenaga, meningkatkan hubungan yang baik dengan pelanggan dan partner perusahaan, dan menyelenggarakan training seputar dunia jaringan komputer kepada masyarakat.</w:t>
+        <w:t xml:space="preserve">. </w:t>
+      </w:r>
+      <w:proofErr w:type="spellStart"/>
+      <w:r>
+        <w:t>Pengiriman</w:t>
+      </w:r>
+      <w:proofErr w:type="spellEnd"/>
+      <w:r>
+        <w:t xml:space="preserve"> data </w:t>
+      </w:r>
+      <w:proofErr w:type="spellStart"/>
+      <w:r>
+        <w:t>dari</w:t>
+      </w:r>
+      <w:proofErr w:type="spellEnd"/>
+      <w:r>
+        <w:t xml:space="preserve"> server </w:t>
+      </w:r>
+      <w:proofErr w:type="spellStart"/>
+      <w:r>
+        <w:t>tersebut</w:t>
+      </w:r>
+      <w:proofErr w:type="spellEnd"/>
+      <w:r>
+        <w:t xml:space="preserve"> </w:t>
+      </w:r>
+      <w:proofErr w:type="spellStart"/>
+      <w:proofErr w:type="gramStart"/>
+      <w:r>
+        <w:t>akan</w:t>
+      </w:r>
+      <w:proofErr w:type="spellEnd"/>
+      <w:proofErr w:type="gramEnd"/>
+      <w:r>
+        <w:t xml:space="preserve"> </w:t>
+      </w:r>
+      <w:proofErr w:type="spellStart"/>
+      <w:r>
+        <w:t>dilakukan</w:t>
+      </w:r>
+      <w:proofErr w:type="spellEnd"/>
+      <w:r>
+        <w:t xml:space="preserve"> </w:t>
+      </w:r>
+      <w:proofErr w:type="spellStart"/>
+      <w:r>
+        <w:t>melalui</w:t>
+      </w:r>
+      <w:proofErr w:type="spellEnd"/>
+      <w:r>
+        <w:t xml:space="preserve"> router virtual </w:t>
+      </w:r>
+      <w:proofErr w:type="spellStart"/>
+      <w:r>
+        <w:t>tersebut</w:t>
+      </w:r>
+      <w:proofErr w:type="spellEnd"/>
+      <w:r>
+        <w:t xml:space="preserve">. </w:t>
+      </w:r>
+      <w:proofErr w:type="spellStart"/>
+      <w:r>
+        <w:t>Visi</w:t>
+      </w:r>
+      <w:proofErr w:type="spellEnd"/>
+      <w:r>
+        <w:t xml:space="preserve"> </w:t>
+      </w:r>
+      <w:proofErr w:type="spellStart"/>
+      <w:r>
+        <w:t>dari</w:t>
+      </w:r>
+      <w:proofErr w:type="spellEnd"/>
+      <w:r>
+        <w:t xml:space="preserve"> </w:t>
+      </w:r>
+      <w:proofErr w:type="spellStart"/>
+      <w:r>
+        <w:t>usaha</w:t>
+      </w:r>
+      <w:proofErr w:type="spellEnd"/>
+      <w:r>
+        <w:t xml:space="preserve"> kami </w:t>
+      </w:r>
+      <w:proofErr w:type="spellStart"/>
+      <w:r>
+        <w:t>adalah</w:t>
+      </w:r>
+      <w:proofErr w:type="spellEnd"/>
+      <w:r>
+        <w:t xml:space="preserve"> </w:t>
+      </w:r>
+      <w:proofErr w:type="spellStart"/>
+      <w:r>
+        <w:t>menjadi</w:t>
+      </w:r>
+      <w:proofErr w:type="spellEnd"/>
+      <w:r>
+        <w:t xml:space="preserve"> cloud router provider yang </w:t>
+      </w:r>
+      <w:proofErr w:type="spellStart"/>
+      <w:r>
+        <w:t>selalu</w:t>
+      </w:r>
+      <w:proofErr w:type="spellEnd"/>
+      <w:r>
+        <w:t xml:space="preserve"> </w:t>
+      </w:r>
+      <w:proofErr w:type="spellStart"/>
+      <w:r>
+        <w:t>dipercaya</w:t>
+      </w:r>
+      <w:proofErr w:type="spellEnd"/>
+      <w:r>
+        <w:t xml:space="preserve"> </w:t>
+      </w:r>
+      <w:proofErr w:type="spellStart"/>
+      <w:r>
+        <w:t>dan</w:t>
+      </w:r>
+      <w:proofErr w:type="spellEnd"/>
+      <w:r>
+        <w:t xml:space="preserve"> </w:t>
+      </w:r>
+      <w:proofErr w:type="spellStart"/>
+      <w:r>
+        <w:t>terpercaya</w:t>
+      </w:r>
+      <w:proofErr w:type="spellEnd"/>
+      <w:r>
+        <w:t xml:space="preserve">, </w:t>
+      </w:r>
+      <w:proofErr w:type="spellStart"/>
+      <w:r>
+        <w:t>dan</w:t>
+      </w:r>
+      <w:proofErr w:type="spellEnd"/>
+      <w:r>
+        <w:t xml:space="preserve"> </w:t>
+      </w:r>
+      <w:proofErr w:type="spellStart"/>
+      <w:r>
+        <w:t>meningkatkan</w:t>
+      </w:r>
+      <w:proofErr w:type="spellEnd"/>
+      <w:r>
+        <w:t xml:space="preserve"> </w:t>
+      </w:r>
+      <w:proofErr w:type="spellStart"/>
+      <w:r>
+        <w:t>wawasan</w:t>
+      </w:r>
+      <w:proofErr w:type="spellEnd"/>
+      <w:r>
+        <w:t xml:space="preserve"> </w:t>
+      </w:r>
+      <w:proofErr w:type="spellStart"/>
+      <w:r>
+        <w:t>teknologi</w:t>
+      </w:r>
+      <w:proofErr w:type="spellEnd"/>
+      <w:r>
+        <w:t xml:space="preserve"> </w:t>
+      </w:r>
+      <w:proofErr w:type="spellStart"/>
+      <w:r>
+        <w:t>jaringan</w:t>
+      </w:r>
+      <w:proofErr w:type="spellEnd"/>
+      <w:r>
+        <w:t xml:space="preserve"> </w:t>
+      </w:r>
+      <w:proofErr w:type="spellStart"/>
+      <w:r>
+        <w:t>komputer</w:t>
+      </w:r>
+      <w:proofErr w:type="spellEnd"/>
+      <w:r>
+        <w:t xml:space="preserve"> </w:t>
+      </w:r>
+      <w:proofErr w:type="spellStart"/>
+      <w:r>
+        <w:t>bangsa</w:t>
+      </w:r>
+      <w:proofErr w:type="spellEnd"/>
+      <w:r>
+        <w:t xml:space="preserve">. </w:t>
+      </w:r>
+      <w:proofErr w:type="spellStart"/>
+      <w:r>
+        <w:t>Misi</w:t>
+      </w:r>
+      <w:proofErr w:type="spellEnd"/>
+      <w:r>
+        <w:t xml:space="preserve"> </w:t>
+      </w:r>
+      <w:proofErr w:type="spellStart"/>
+      <w:r>
+        <w:t>dari</w:t>
+      </w:r>
+      <w:proofErr w:type="spellEnd"/>
+      <w:r>
+        <w:t xml:space="preserve"> </w:t>
+      </w:r>
+      <w:proofErr w:type="spellStart"/>
+      <w:r>
+        <w:t>usaha</w:t>
+      </w:r>
+      <w:proofErr w:type="spellEnd"/>
+      <w:r>
+        <w:t xml:space="preserve"> kami </w:t>
+      </w:r>
+      <w:proofErr w:type="spellStart"/>
+      <w:r>
+        <w:t>adalah</w:t>
+      </w:r>
+      <w:proofErr w:type="spellEnd"/>
+      <w:r>
+        <w:t xml:space="preserve"> </w:t>
+      </w:r>
+      <w:proofErr w:type="spellStart"/>
+      <w:r>
+        <w:t>mengelola</w:t>
+      </w:r>
+      <w:proofErr w:type="spellEnd"/>
+      <w:r>
+        <w:t xml:space="preserve"> </w:t>
+      </w:r>
+      <w:proofErr w:type="spellStart"/>
+      <w:r>
+        <w:t>infrastruktur</w:t>
+      </w:r>
+      <w:proofErr w:type="spellEnd"/>
+      <w:r>
+        <w:t xml:space="preserve"> </w:t>
+      </w:r>
+      <w:proofErr w:type="spellStart"/>
+      <w:r>
+        <w:t>jaringan</w:t>
+      </w:r>
+      <w:proofErr w:type="spellEnd"/>
+      <w:r>
+        <w:t xml:space="preserve"> </w:t>
+      </w:r>
+      <w:proofErr w:type="spellStart"/>
+      <w:r>
+        <w:t>dengan</w:t>
+      </w:r>
+      <w:proofErr w:type="spellEnd"/>
+      <w:r>
+        <w:t xml:space="preserve"> </w:t>
+      </w:r>
+      <w:proofErr w:type="spellStart"/>
+      <w:r>
+        <w:t>segenap</w:t>
+      </w:r>
+      <w:proofErr w:type="spellEnd"/>
+      <w:r>
+        <w:t xml:space="preserve"> </w:t>
+      </w:r>
+      <w:proofErr w:type="spellStart"/>
+      <w:r>
+        <w:t>tenaga</w:t>
+      </w:r>
+      <w:proofErr w:type="spellEnd"/>
+      <w:r>
+        <w:t xml:space="preserve">, </w:t>
+      </w:r>
+      <w:proofErr w:type="spellStart"/>
+      <w:r>
+        <w:t>meningkatkan</w:t>
+      </w:r>
+      <w:proofErr w:type="spellEnd"/>
+      <w:r>
+        <w:t xml:space="preserve"> </w:t>
+      </w:r>
+      <w:proofErr w:type="spellStart"/>
+      <w:r>
+        <w:t>hubungan</w:t>
+      </w:r>
+      <w:proofErr w:type="spellEnd"/>
+      <w:r>
+        <w:t xml:space="preserve"> yang </w:t>
+      </w:r>
+      <w:proofErr w:type="spellStart"/>
+      <w:r>
+        <w:t>baik</w:t>
+      </w:r>
+      <w:proofErr w:type="spellEnd"/>
+      <w:r>
+        <w:t xml:space="preserve"> </w:t>
+      </w:r>
+      <w:proofErr w:type="spellStart"/>
+      <w:r>
+        <w:t>dengan</w:t>
+      </w:r>
+      <w:proofErr w:type="spellEnd"/>
+      <w:r>
+        <w:t xml:space="preserve"> </w:t>
+      </w:r>
+      <w:proofErr w:type="spellStart"/>
+      <w:r>
+        <w:t>pelanggan</w:t>
+      </w:r>
+      <w:proofErr w:type="spellEnd"/>
+      <w:r>
+        <w:t xml:space="preserve"> </w:t>
+      </w:r>
+      <w:proofErr w:type="spellStart"/>
+      <w:r>
+        <w:t>dan</w:t>
+      </w:r>
+      <w:proofErr w:type="spellEnd"/>
+      <w:r>
+        <w:t xml:space="preserve"> partner </w:t>
+      </w:r>
+      <w:proofErr w:type="spellStart"/>
+      <w:r>
+        <w:t>perusahaan</w:t>
+      </w:r>
+      <w:proofErr w:type="spellEnd"/>
+      <w:r>
+        <w:t xml:space="preserve">, </w:t>
+      </w:r>
+      <w:proofErr w:type="spellStart"/>
+      <w:r>
+        <w:t>dan</w:t>
+      </w:r>
+      <w:proofErr w:type="spellEnd"/>
+      <w:r>
+        <w:t xml:space="preserve"> </w:t>
+      </w:r>
+      <w:proofErr w:type="spellStart"/>
+      <w:r>
+        <w:t>menyelenggarakan</w:t>
+      </w:r>
+      <w:proofErr w:type="spellEnd"/>
+      <w:r>
+        <w:t xml:space="preserve"> training </w:t>
+      </w:r>
+      <w:proofErr w:type="spellStart"/>
+      <w:r>
+        <w:t>seputar</w:t>
+      </w:r>
+      <w:proofErr w:type="spellEnd"/>
+      <w:r>
+        <w:t xml:space="preserve"> </w:t>
+      </w:r>
+      <w:proofErr w:type="spellStart"/>
+      <w:r>
+        <w:t>dunia</w:t>
+      </w:r>
+      <w:proofErr w:type="spellEnd"/>
+      <w:r>
+        <w:t xml:space="preserve"> </w:t>
+      </w:r>
+      <w:proofErr w:type="spellStart"/>
+      <w:r>
+        <w:t>jaringan</w:t>
+      </w:r>
+      <w:proofErr w:type="spellEnd"/>
+      <w:r>
+        <w:t xml:space="preserve"> </w:t>
+      </w:r>
+      <w:proofErr w:type="spellStart"/>
+      <w:r>
+        <w:t>komputer</w:t>
+      </w:r>
+      <w:proofErr w:type="spellEnd"/>
+      <w:r>
+        <w:t xml:space="preserve"> </w:t>
+      </w:r>
+      <w:proofErr w:type="spellStart"/>
+      <w:r>
+        <w:t>kepada</w:t>
+      </w:r>
+      <w:proofErr w:type="spellEnd"/>
+      <w:r>
+        <w:t xml:space="preserve"> </w:t>
+      </w:r>
+      <w:proofErr w:type="spellStart"/>
+      <w:r>
+        <w:t>masyarakat</w:t>
+      </w:r>
+      <w:proofErr w:type="spellEnd"/>
+      <w:r>
+        <w:t>.</w:t>
       </w:r>
     </w:p>
     <w:p>
@@ -3062,35 +4826,60 @@
       </w:pPr>
       <w:bookmarkStart w:id="6" w:name="_Toc466890118"/>
       <w:r>
-        <w:t>Biodata Pemilik</w:t>
+        <w:t xml:space="preserve">Biodata </w:t>
+      </w:r>
+      <w:proofErr w:type="spellStart"/>
+      <w:r>
+        <w:t>Pemilik</w:t>
       </w:r>
       <w:bookmarkEnd w:id="6"/>
+      <w:proofErr w:type="spellEnd"/>
     </w:p>
     <w:p>
       <w:pPr>
         <w:pStyle w:val="H2"/>
       </w:pPr>
       <w:bookmarkStart w:id="7" w:name="_Toc466890119"/>
-      <w:r>
-        <w:t>Struktur Organisasi</w:t>
+      <w:proofErr w:type="spellStart"/>
+      <w:r>
+        <w:t>Struktur</w:t>
+      </w:r>
+      <w:proofErr w:type="spellEnd"/>
+      <w:r>
+        <w:t xml:space="preserve"> </w:t>
+      </w:r>
+      <w:proofErr w:type="spellStart"/>
+      <w:r>
+        <w:t>Organisasi</w:t>
       </w:r>
       <w:bookmarkEnd w:id="7"/>
+      <w:proofErr w:type="spellEnd"/>
     </w:p>
     <w:p>
       <w:pPr>
         <w:pStyle w:val="H2"/>
       </w:pPr>
       <w:bookmarkStart w:id="8" w:name="_Toc466890120"/>
-      <w:r>
-        <w:t>Susunan Pemilik</w:t>
+      <w:proofErr w:type="spellStart"/>
+      <w:r>
+        <w:t>Susunan</w:t>
+      </w:r>
+      <w:proofErr w:type="spellEnd"/>
+      <w:r>
+        <w:t xml:space="preserve"> </w:t>
+      </w:r>
+      <w:proofErr w:type="spellStart"/>
+      <w:r>
+        <w:t>Pemilik</w:t>
       </w:r>
       <w:bookmarkEnd w:id="8"/>
+      <w:proofErr w:type="spellEnd"/>
     </w:p>
     <w:p>
       <w:pPr>
         <w:sectPr>
-          <w:headerReference w:type="first" r:id="rId16"/>
-          <w:footerReference w:type="first" r:id="rId17"/>
+          <w:headerReference w:type="first" r:id="rId17"/>
+          <w:footerReference w:type="first" r:id="rId18"/>
           <w:type w:val="oddPage"/>
           <w:pgSz w:w="11906" w:h="16838"/>
           <w:pgMar w:top="1418" w:right="1418" w:bottom="1418" w:left="2268" w:header="709" w:footer="1418" w:gutter="0"/>
@@ -3130,20 +4919,48 @@
         <w:pStyle w:val="H2"/>
       </w:pPr>
       <w:bookmarkStart w:id="10" w:name="_Toc466890122"/>
-      <w:r>
-        <w:t>Produk / Jasa yang Dihasilkan</w:t>
+      <w:proofErr w:type="spellStart"/>
+      <w:r>
+        <w:t>Produk</w:t>
+      </w:r>
+      <w:proofErr w:type="spellEnd"/>
+      <w:r>
+        <w:t xml:space="preserve"> / </w:t>
+      </w:r>
+      <w:proofErr w:type="spellStart"/>
+      <w:r>
+        <w:t>Jasa</w:t>
+      </w:r>
+      <w:proofErr w:type="spellEnd"/>
+      <w:r>
+        <w:t xml:space="preserve"> yang </w:t>
+      </w:r>
+      <w:proofErr w:type="spellStart"/>
+      <w:r>
+        <w:t>Dihasilkan</w:t>
       </w:r>
       <w:bookmarkEnd w:id="10"/>
+      <w:proofErr w:type="spellEnd"/>
     </w:p>
     <w:p>
       <w:pPr>
         <w:pStyle w:val="H2"/>
       </w:pPr>
       <w:bookmarkStart w:id="11" w:name="_Toc466890123"/>
-      <w:r>
-        <w:t>Gambaran Pasar</w:t>
+      <w:proofErr w:type="spellStart"/>
+      <w:r>
+        <w:t>Gambaran</w:t>
+      </w:r>
+      <w:proofErr w:type="spellEnd"/>
+      <w:r>
+        <w:t xml:space="preserve"> </w:t>
+      </w:r>
+      <w:proofErr w:type="spellStart"/>
+      <w:r>
+        <w:t>Pasar</w:t>
       </w:r>
       <w:bookmarkEnd w:id="11"/>
+      <w:proofErr w:type="spellEnd"/>
     </w:p>
     <w:p>
       <w:pPr>
@@ -3151,9 +4968,14 @@
       </w:pPr>
       <w:bookmarkStart w:id="12" w:name="_Toc466890124"/>
       <w:r>
-        <w:t>Target Pasar</w:t>
+        <w:t xml:space="preserve">Target </w:t>
+      </w:r>
+      <w:proofErr w:type="spellStart"/>
+      <w:r>
+        <w:t>Pasar</w:t>
       </w:r>
       <w:bookmarkEnd w:id="12"/>
+      <w:proofErr w:type="spellEnd"/>
     </w:p>
     <w:p>
       <w:pPr>
@@ -3161,49 +4983,94 @@
       </w:pPr>
       <w:bookmarkStart w:id="13" w:name="_Toc466890125"/>
       <w:r>
-        <w:t>Trend Pasar</w:t>
+        <w:t xml:space="preserve">Trend </w:t>
+      </w:r>
+      <w:proofErr w:type="spellStart"/>
+      <w:r>
+        <w:t>Pasar</w:t>
       </w:r>
       <w:bookmarkEnd w:id="13"/>
+      <w:proofErr w:type="spellEnd"/>
     </w:p>
     <w:p>
       <w:pPr>
         <w:pStyle w:val="H2"/>
       </w:pPr>
       <w:bookmarkStart w:id="14" w:name="_Toc466890126"/>
-      <w:r>
-        <w:t>Proyeksi Penjualan</w:t>
+      <w:proofErr w:type="spellStart"/>
+      <w:r>
+        <w:t>Proyeksi</w:t>
+      </w:r>
+      <w:proofErr w:type="spellEnd"/>
+      <w:r>
+        <w:t xml:space="preserve"> </w:t>
+      </w:r>
+      <w:proofErr w:type="spellStart"/>
+      <w:r>
+        <w:t>Penjualan</w:t>
       </w:r>
       <w:bookmarkEnd w:id="14"/>
+      <w:proofErr w:type="spellEnd"/>
     </w:p>
     <w:p>
       <w:pPr>
         <w:pStyle w:val="H2"/>
       </w:pPr>
       <w:bookmarkStart w:id="15" w:name="_Toc466890127"/>
-      <w:r>
-        <w:t>Strategi Pemasaran</w:t>
+      <w:proofErr w:type="spellStart"/>
+      <w:r>
+        <w:t>Strategi</w:t>
+      </w:r>
+      <w:proofErr w:type="spellEnd"/>
+      <w:r>
+        <w:t xml:space="preserve"> </w:t>
+      </w:r>
+      <w:proofErr w:type="spellStart"/>
+      <w:r>
+        <w:t>Pemasaran</w:t>
       </w:r>
       <w:bookmarkEnd w:id="15"/>
+      <w:proofErr w:type="spellEnd"/>
     </w:p>
     <w:p>
       <w:pPr>
         <w:pStyle w:val="H2"/>
       </w:pPr>
       <w:bookmarkStart w:id="16" w:name="_Toc466890128"/>
-      <w:r>
-        <w:t>Analisis Pesaing</w:t>
+      <w:proofErr w:type="spellStart"/>
+      <w:r>
+        <w:t>Analisis</w:t>
+      </w:r>
+      <w:proofErr w:type="spellEnd"/>
+      <w:r>
+        <w:t xml:space="preserve"> </w:t>
+      </w:r>
+      <w:proofErr w:type="spellStart"/>
+      <w:r>
+        <w:t>Pesaing</w:t>
       </w:r>
       <w:bookmarkEnd w:id="16"/>
+      <w:proofErr w:type="spellEnd"/>
     </w:p>
     <w:p>
       <w:pPr>
         <w:pStyle w:val="H2"/>
       </w:pPr>
       <w:bookmarkStart w:id="17" w:name="_Toc466890129"/>
-      <w:r>
-        <w:t>Saluran Distribusi</w:t>
+      <w:proofErr w:type="spellStart"/>
+      <w:r>
+        <w:t>Saluran</w:t>
+      </w:r>
+      <w:proofErr w:type="spellEnd"/>
+      <w:r>
+        <w:t xml:space="preserve"> </w:t>
+      </w:r>
+      <w:proofErr w:type="spellStart"/>
+      <w:r>
+        <w:t>Distribusi</w:t>
       </w:r>
       <w:bookmarkEnd w:id="17"/>
+      <w:proofErr w:type="spellEnd"/>
     </w:p>
     <w:p>
       <w:pPr>
@@ -3248,39 +5115,90 @@
       </w:pPr>
       <w:bookmarkStart w:id="19" w:name="_Toc466890131"/>
       <w:r>
-        <w:t>Proses Produksi</w:t>
+        <w:t xml:space="preserve">Proses </w:t>
+      </w:r>
+      <w:proofErr w:type="spellStart"/>
+      <w:r>
+        <w:t>Produksi</w:t>
       </w:r>
       <w:bookmarkEnd w:id="19"/>
+      <w:proofErr w:type="spellEnd"/>
     </w:p>
     <w:p>
       <w:pPr>
         <w:pStyle w:val="H2"/>
       </w:pPr>
       <w:bookmarkStart w:id="20" w:name="_Toc466890132"/>
-      <w:r>
-        <w:t>Bahan Baku dan Penggunaannya</w:t>
+      <w:proofErr w:type="spellStart"/>
+      <w:r>
+        <w:t>Bahan</w:t>
+      </w:r>
+      <w:proofErr w:type="spellEnd"/>
+      <w:r>
+        <w:t xml:space="preserve"> Baku </w:t>
+      </w:r>
+      <w:proofErr w:type="spellStart"/>
+      <w:r>
+        <w:t>dan</w:t>
+      </w:r>
+      <w:proofErr w:type="spellEnd"/>
+      <w:r>
+        <w:t xml:space="preserve"> </w:t>
+      </w:r>
+      <w:proofErr w:type="spellStart"/>
+      <w:r>
+        <w:t>Penggunaannya</w:t>
       </w:r>
       <w:bookmarkEnd w:id="20"/>
+      <w:proofErr w:type="spellEnd"/>
     </w:p>
     <w:p>
       <w:pPr>
         <w:pStyle w:val="H2"/>
       </w:pPr>
       <w:bookmarkStart w:id="21" w:name="_Toc466890133"/>
-      <w:r>
-        <w:t>Kapasitas Produksi</w:t>
+      <w:proofErr w:type="spellStart"/>
+      <w:r>
+        <w:t>Kapasitas</w:t>
+      </w:r>
+      <w:proofErr w:type="spellEnd"/>
+      <w:r>
+        <w:t xml:space="preserve"> </w:t>
+      </w:r>
+      <w:proofErr w:type="spellStart"/>
+      <w:r>
+        <w:t>Produksi</w:t>
       </w:r>
       <w:bookmarkEnd w:id="21"/>
+      <w:proofErr w:type="spellEnd"/>
     </w:p>
     <w:p>
       <w:pPr>
         <w:pStyle w:val="H2"/>
       </w:pPr>
       <w:bookmarkStart w:id="22" w:name="_Toc466890134"/>
-      <w:r>
-        <w:t>Rencana Pengembangan Produksi</w:t>
+      <w:proofErr w:type="spellStart"/>
+      <w:r>
+        <w:t>Rencana</w:t>
+      </w:r>
+      <w:proofErr w:type="spellEnd"/>
+      <w:r>
+        <w:t xml:space="preserve"> </w:t>
+      </w:r>
+      <w:proofErr w:type="spellStart"/>
+      <w:r>
+        <w:t>Pengembangan</w:t>
+      </w:r>
+      <w:proofErr w:type="spellEnd"/>
+      <w:r>
+        <w:t xml:space="preserve"> </w:t>
+      </w:r>
+      <w:proofErr w:type="spellStart"/>
+      <w:r>
+        <w:t>Produksi</w:t>
       </w:r>
       <w:bookmarkEnd w:id="22"/>
+      <w:proofErr w:type="spellEnd"/>
     </w:p>
     <w:p>
       <w:pPr>
@@ -3324,8 +5242,29 @@
         <w:pStyle w:val="H2"/>
       </w:pPr>
       <w:bookmarkStart w:id="24" w:name="_Toc466890136"/>
-      <w:r>
-        <w:t>Strategi Sumber Pendanaan Usaha</w:t>
+      <w:proofErr w:type="spellStart"/>
+      <w:r>
+        <w:t>Strategi</w:t>
+      </w:r>
+      <w:proofErr w:type="spellEnd"/>
+      <w:r>
+        <w:t xml:space="preserve"> </w:t>
+      </w:r>
+      <w:proofErr w:type="spellStart"/>
+      <w:r>
+        <w:t>Sumber</w:t>
+      </w:r>
+      <w:proofErr w:type="spellEnd"/>
+      <w:r>
+        <w:t xml:space="preserve"> </w:t>
+      </w:r>
+      <w:proofErr w:type="spellStart"/>
+      <w:r>
+        <w:t>Pendanaan</w:t>
+      </w:r>
+      <w:proofErr w:type="spellEnd"/>
+      <w:r>
+        <w:t xml:space="preserve"> Usaha</w:t>
       </w:r>
       <w:bookmarkEnd w:id="24"/>
     </w:p>
@@ -3334,18 +5273,41 @@
         <w:pStyle w:val="H2"/>
       </w:pPr>
       <w:bookmarkStart w:id="25" w:name="_Toc466890137"/>
-      <w:r>
-        <w:t>Proyeksi Keuangan</w:t>
+      <w:proofErr w:type="spellStart"/>
+      <w:r>
+        <w:t>Proyeksi</w:t>
+      </w:r>
+      <w:proofErr w:type="spellEnd"/>
+      <w:r>
+        <w:t xml:space="preserve"> </w:t>
+      </w:r>
+      <w:proofErr w:type="spellStart"/>
+      <w:r>
+        <w:t>Keuangan</w:t>
       </w:r>
       <w:bookmarkEnd w:id="25"/>
+      <w:proofErr w:type="spellEnd"/>
     </w:p>
     <w:p>
       <w:pPr>
         <w:pStyle w:val="H2"/>
       </w:pPr>
       <w:bookmarkStart w:id="26" w:name="_Toc466890138"/>
-      <w:r>
-        <w:t>Analisa Kelayakan Usaha</w:t>
+      <w:proofErr w:type="spellStart"/>
+      <w:r>
+        <w:t>Analisa</w:t>
+      </w:r>
+      <w:proofErr w:type="spellEnd"/>
+      <w:r>
+        <w:t xml:space="preserve"> </w:t>
+      </w:r>
+      <w:proofErr w:type="spellStart"/>
+      <w:r>
+        <w:t>Kelayakan</w:t>
+      </w:r>
+      <w:proofErr w:type="spellEnd"/>
+      <w:r>
+        <w:t xml:space="preserve"> Usaha</w:t>
       </w:r>
       <w:bookmarkEnd w:id="26"/>
     </w:p>
@@ -3354,10 +5316,20 @@
         <w:pStyle w:val="H2"/>
       </w:pPr>
       <w:bookmarkStart w:id="27" w:name="_Toc466890139"/>
-      <w:r>
-        <w:t>Analisa Keuntungan</w:t>
+      <w:proofErr w:type="spellStart"/>
+      <w:r>
+        <w:t>Analisa</w:t>
+      </w:r>
+      <w:proofErr w:type="spellEnd"/>
+      <w:r>
+        <w:t xml:space="preserve"> </w:t>
+      </w:r>
+      <w:proofErr w:type="spellStart"/>
+      <w:r>
+        <w:t>Keuntungan</w:t>
       </w:r>
       <w:bookmarkEnd w:id="27"/>
+      <w:proofErr w:type="spellEnd"/>
     </w:p>
     <w:sectPr>
       <w:type w:val="oddPage"/>
@@ -3434,6 +5406,162 @@
         <w:noProof/>
       </w:rPr>
     </w:pPr>
+    <w:r>
+      <w:rPr>
+        <w:noProof/>
+        <w:lang w:val="id-ID"/>
+      </w:rPr>
+      <mc:AlternateContent>
+        <mc:Choice Requires="wps">
+          <w:drawing>
+            <wp:anchor distT="0" distB="0" distL="114300" distR="114300" simplePos="0" relativeHeight="251658239" behindDoc="1" locked="0" layoutInCell="1" allowOverlap="1" wp14:anchorId="28C22E5E" wp14:editId="3C79A085">
+              <wp:simplePos x="0" y="0"/>
+              <wp:positionH relativeFrom="column">
+                <wp:posOffset>-1424277</wp:posOffset>
+              </wp:positionH>
+              <wp:positionV relativeFrom="paragraph">
+                <wp:posOffset>-8421</wp:posOffset>
+              </wp:positionV>
+              <wp:extent cx="7521575" cy="1073150"/>
+              <wp:effectExtent l="0" t="0" r="3175" b="0"/>
+              <wp:wrapNone/>
+              <wp:docPr id="4" name="Rectangle 4"/>
+              <wp:cNvGraphicFramePr/>
+              <a:graphic xmlns:a="http://schemas.openxmlformats.org/drawingml/2006/main">
+                <a:graphicData uri="http://schemas.microsoft.com/office/word/2010/wordprocessingShape">
+                  <wps:wsp>
+                    <wps:cNvSpPr/>
+                    <wps:spPr>
+                      <a:xfrm>
+                        <a:off x="0" y="0"/>
+                        <a:ext cx="7521575" cy="1073150"/>
+                      </a:xfrm>
+                      <a:prstGeom prst="rect">
+                        <a:avLst/>
+                      </a:prstGeom>
+                      <a:gradFill flip="none" rotWithShape="1">
+                        <a:gsLst>
+                          <a:gs pos="100000">
+                            <a:srgbClr val="033951"/>
+                          </a:gs>
+                          <a:gs pos="66000">
+                            <a:srgbClr val="066098"/>
+                          </a:gs>
+                          <a:gs pos="24000">
+                            <a:srgbClr val="A1DAF9"/>
+                          </a:gs>
+                          <a:gs pos="46000">
+                            <a:srgbClr val="12A5F6"/>
+                          </a:gs>
+                          <a:gs pos="0">
+                            <a:schemeClr val="bg1"/>
+                          </a:gs>
+                        </a:gsLst>
+                        <a:lin ang="5400000" scaled="1"/>
+                        <a:tileRect/>
+                      </a:gradFill>
+                      <a:ln>
+                        <a:noFill/>
+                      </a:ln>
+                    </wps:spPr>
+                    <wps:style>
+                      <a:lnRef idx="2">
+                        <a:schemeClr val="accent1">
+                          <a:shade val="50000"/>
+                        </a:schemeClr>
+                      </a:lnRef>
+                      <a:fillRef idx="1">
+                        <a:schemeClr val="accent1"/>
+                      </a:fillRef>
+                      <a:effectRef idx="0">
+                        <a:schemeClr val="accent1"/>
+                      </a:effectRef>
+                      <a:fontRef idx="minor">
+                        <a:schemeClr val="lt1"/>
+                      </a:fontRef>
+                    </wps:style>
+                    <wps:bodyPr rot="0" spcFirstLastPara="0" vertOverflow="overflow" horzOverflow="overflow" vert="horz" wrap="square" lIns="91440" tIns="45720" rIns="91440" bIns="45720" numCol="1" spcCol="0" rtlCol="0" fromWordArt="0" anchor="ctr" anchorCtr="0" forceAA="0" compatLnSpc="1">
+                      <a:prstTxWarp prst="textNoShape">
+                        <a:avLst/>
+                      </a:prstTxWarp>
+                      <a:noAutofit/>
+                    </wps:bodyPr>
+                  </wps:wsp>
+                </a:graphicData>
+              </a:graphic>
+              <wp14:sizeRelV relativeFrom="margin">
+                <wp14:pctHeight>0</wp14:pctHeight>
+              </wp14:sizeRelV>
+            </wp:anchor>
+          </w:drawing>
+        </mc:Choice>
+        <mc:Fallback>
+          <w:pict>
+            <v:rect w14:anchorId="6483BE0B" id="Rectangle 4" o:spid="_x0000_s1026" style="position:absolute;margin-left:-112.15pt;margin-top:-.65pt;width:592.25pt;height:84.5pt;z-index:-251658241;visibility:visible;mso-wrap-style:square;mso-height-percent:0;mso-wrap-distance-left:9pt;mso-wrap-distance-top:0;mso-wrap-distance-right:9pt;mso-wrap-distance-bottom:0;mso-position-horizontal:absolute;mso-position-horizontal-relative:text;mso-position-vertical:absolute;mso-position-vertical-relative:text;mso-height-percent:0;mso-height-relative:margin;v-text-anchor:middle" o:gfxdata="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" fillcolor="white [3212]" stroked="f" strokeweight="1pt">
+              <v:fill color2="#033951" rotate="t" colors="0 white;15729f #a1daf9;30147f #12a5f6;43254f #066098;1 #033951" focus="100%" type="gradient"/>
+            </v:rect>
+          </w:pict>
+        </mc:Fallback>
+      </mc:AlternateContent>
+    </w:r>
+    <w:r>
+      <w:rPr>
+        <w:noProof/>
+        <w:lang w:val="id-ID"/>
+      </w:rPr>
+      <w:drawing>
+        <wp:anchor distT="0" distB="0" distL="114300" distR="114300" simplePos="0" relativeHeight="251673600" behindDoc="1" locked="0" layoutInCell="1" allowOverlap="1">
+          <wp:simplePos x="0" y="0"/>
+          <wp:positionH relativeFrom="column">
+            <wp:posOffset>-1424277</wp:posOffset>
+          </wp:positionH>
+          <wp:positionV relativeFrom="paragraph">
+            <wp:posOffset>699245</wp:posOffset>
+          </wp:positionV>
+          <wp:extent cx="7521575" cy="365760"/>
+          <wp:effectExtent l="0" t="0" r="3175" b="0"/>
+          <wp:wrapNone/>
+          <wp:docPr id="17" name="Picture 17"/>
+          <wp:cNvGraphicFramePr>
+            <a:graphicFrameLocks xmlns:a="http://schemas.openxmlformats.org/drawingml/2006/main" noChangeAspect="1"/>
+          </wp:cNvGraphicFramePr>
+          <a:graphic xmlns:a="http://schemas.openxmlformats.org/drawingml/2006/main">
+            <a:graphicData uri="http://schemas.openxmlformats.org/drawingml/2006/picture">
+              <pic:pic xmlns:pic="http://schemas.openxmlformats.org/drawingml/2006/picture">
+                <pic:nvPicPr>
+                  <pic:cNvPr id="17" name="Cover_06.png"/>
+                  <pic:cNvPicPr/>
+                </pic:nvPicPr>
+                <pic:blipFill>
+                  <a:blip r:embed="rId1">
+                    <a:extLst>
+                      <a:ext uri="{28A0092B-C50C-407E-A947-70E740481C1C}">
+                        <a14:useLocalDpi xmlns:a14="http://schemas.microsoft.com/office/drawing/2010/main" val="0"/>
+                      </a:ext>
+                    </a:extLst>
+                  </a:blip>
+                  <a:stretch>
+                    <a:fillRect/>
+                  </a:stretch>
+                </pic:blipFill>
+                <pic:spPr>
+                  <a:xfrm>
+                    <a:off x="0" y="0"/>
+                    <a:ext cx="8220460" cy="399745"/>
+                  </a:xfrm>
+                  <a:prstGeom prst="rect">
+                    <a:avLst/>
+                  </a:prstGeom>
+                </pic:spPr>
+              </pic:pic>
+            </a:graphicData>
+          </a:graphic>
+          <wp14:sizeRelH relativeFrom="margin">
+            <wp14:pctWidth>0</wp14:pctWidth>
+          </wp14:sizeRelH>
+        </wp:anchor>
+      </w:drawing>
+    </w:r>
   </w:p>
 </w:ftr>
 </file>
@@ -3447,6 +5575,67 @@
         <w:noProof/>
       </w:rPr>
     </w:pPr>
+    <w:r>
+      <w:rPr>
+        <w:noProof/>
+        <w:lang w:val="id-ID"/>
+      </w:rPr>
+      <w:drawing>
+        <wp:anchor distT="0" distB="0" distL="114300" distR="114300" simplePos="0" relativeHeight="251663360" behindDoc="1" locked="0" layoutInCell="1" allowOverlap="1">
+          <wp:simplePos x="0" y="0"/>
+          <wp:positionH relativeFrom="column">
+            <wp:posOffset>-1456083</wp:posOffset>
+          </wp:positionH>
+          <wp:positionV relativeFrom="paragraph">
+            <wp:posOffset>-470</wp:posOffset>
+          </wp:positionV>
+          <wp:extent cx="7577455" cy="1105231"/>
+          <wp:effectExtent l="0" t="0" r="4445" b="0"/>
+          <wp:wrapNone/>
+          <wp:docPr id="10" name="Picture 10"/>
+          <wp:cNvGraphicFramePr>
+            <a:graphicFrameLocks xmlns:a="http://schemas.openxmlformats.org/drawingml/2006/main" noChangeAspect="1"/>
+          </wp:cNvGraphicFramePr>
+          <a:graphic xmlns:a="http://schemas.openxmlformats.org/drawingml/2006/main">
+            <a:graphicData uri="http://schemas.openxmlformats.org/drawingml/2006/picture">
+              <pic:pic xmlns:pic="http://schemas.openxmlformats.org/drawingml/2006/picture">
+                <pic:nvPicPr>
+                  <pic:cNvPr id="10" name="cyber-header_06.png"/>
+                  <pic:cNvPicPr/>
+                </pic:nvPicPr>
+                <pic:blipFill>
+                  <a:blip r:embed="rId1">
+                    <a:extLst>
+                      <a:ext uri="{28A0092B-C50C-407E-A947-70E740481C1C}">
+                        <a14:useLocalDpi xmlns:a14="http://schemas.microsoft.com/office/drawing/2010/main" val="0"/>
+                      </a:ext>
+                    </a:extLst>
+                  </a:blip>
+                  <a:stretch>
+                    <a:fillRect/>
+                  </a:stretch>
+                </pic:blipFill>
+                <pic:spPr>
+                  <a:xfrm>
+                    <a:off x="0" y="0"/>
+                    <a:ext cx="7582516" cy="1105969"/>
+                  </a:xfrm>
+                  <a:prstGeom prst="rect">
+                    <a:avLst/>
+                  </a:prstGeom>
+                </pic:spPr>
+              </pic:pic>
+            </a:graphicData>
+          </a:graphic>
+          <wp14:sizeRelH relativeFrom="margin">
+            <wp14:pctWidth>0</wp14:pctWidth>
+          </wp14:sizeRelH>
+          <wp14:sizeRelV relativeFrom="margin">
+            <wp14:pctHeight>0</wp14:pctHeight>
+          </wp14:sizeRelV>
+        </wp:anchor>
+      </w:drawing>
+    </w:r>
     <w:r>
       <w:rPr>
         <w:noProof/>
@@ -3493,6 +5682,67 @@
     <w:r>
       <w:rPr>
         <w:noProof/>
+        <w:lang w:val="id-ID"/>
+      </w:rPr>
+      <w:drawing>
+        <wp:anchor distT="0" distB="0" distL="114300" distR="114300" simplePos="0" relativeHeight="251667456" behindDoc="1" locked="0" layoutInCell="1" allowOverlap="1" wp14:anchorId="6C152D0F" wp14:editId="036E883F">
+          <wp:simplePos x="0" y="0"/>
+          <wp:positionH relativeFrom="column">
+            <wp:posOffset>-1460169</wp:posOffset>
+          </wp:positionH>
+          <wp:positionV relativeFrom="paragraph">
+            <wp:posOffset>0</wp:posOffset>
+          </wp:positionV>
+          <wp:extent cx="7577455" cy="1105231"/>
+          <wp:effectExtent l="0" t="0" r="4445" b="0"/>
+          <wp:wrapNone/>
+          <wp:docPr id="13" name="Picture 13"/>
+          <wp:cNvGraphicFramePr>
+            <a:graphicFrameLocks xmlns:a="http://schemas.openxmlformats.org/drawingml/2006/main" noChangeAspect="1"/>
+          </wp:cNvGraphicFramePr>
+          <a:graphic xmlns:a="http://schemas.openxmlformats.org/drawingml/2006/main">
+            <a:graphicData uri="http://schemas.openxmlformats.org/drawingml/2006/picture">
+              <pic:pic xmlns:pic="http://schemas.openxmlformats.org/drawingml/2006/picture">
+                <pic:nvPicPr>
+                  <pic:cNvPr id="10" name="cyber-header_06.png"/>
+                  <pic:cNvPicPr/>
+                </pic:nvPicPr>
+                <pic:blipFill>
+                  <a:blip r:embed="rId1">
+                    <a:extLst>
+                      <a:ext uri="{28A0092B-C50C-407E-A947-70E740481C1C}">
+                        <a14:useLocalDpi xmlns:a14="http://schemas.microsoft.com/office/drawing/2010/main" val="0"/>
+                      </a:ext>
+                    </a:extLst>
+                  </a:blip>
+                  <a:stretch>
+                    <a:fillRect/>
+                  </a:stretch>
+                </pic:blipFill>
+                <pic:spPr>
+                  <a:xfrm>
+                    <a:off x="0" y="0"/>
+                    <a:ext cx="7577455" cy="1105231"/>
+                  </a:xfrm>
+                  <a:prstGeom prst="rect">
+                    <a:avLst/>
+                  </a:prstGeom>
+                </pic:spPr>
+              </pic:pic>
+            </a:graphicData>
+          </a:graphic>
+          <wp14:sizeRelH relativeFrom="margin">
+            <wp14:pctWidth>0</wp14:pctWidth>
+          </wp14:sizeRelH>
+          <wp14:sizeRelV relativeFrom="margin">
+            <wp14:pctHeight>0</wp14:pctHeight>
+          </wp14:sizeRelV>
+        </wp:anchor>
+      </w:drawing>
+    </w:r>
+    <w:r>
+      <w:rPr>
+        <w:noProof/>
       </w:rPr>
       <w:fldChar w:fldCharType="begin"/>
     </w:r>
@@ -3536,6 +5786,67 @@
     <w:r>
       <w:rPr>
         <w:noProof/>
+        <w:lang w:val="id-ID"/>
+      </w:rPr>
+      <w:drawing>
+        <wp:anchor distT="0" distB="0" distL="114300" distR="114300" simplePos="0" relativeHeight="251669504" behindDoc="1" locked="0" layoutInCell="1" allowOverlap="1" wp14:anchorId="6C152D0F" wp14:editId="036E883F">
+          <wp:simplePos x="0" y="0"/>
+          <wp:positionH relativeFrom="column">
+            <wp:posOffset>-1457656</wp:posOffset>
+          </wp:positionH>
+          <wp:positionV relativeFrom="paragraph">
+            <wp:posOffset>0</wp:posOffset>
+          </wp:positionV>
+          <wp:extent cx="7577455" cy="1105231"/>
+          <wp:effectExtent l="0" t="0" r="4445" b="0"/>
+          <wp:wrapNone/>
+          <wp:docPr id="14" name="Picture 14"/>
+          <wp:cNvGraphicFramePr>
+            <a:graphicFrameLocks xmlns:a="http://schemas.openxmlformats.org/drawingml/2006/main" noChangeAspect="1"/>
+          </wp:cNvGraphicFramePr>
+          <a:graphic xmlns:a="http://schemas.openxmlformats.org/drawingml/2006/main">
+            <a:graphicData uri="http://schemas.openxmlformats.org/drawingml/2006/picture">
+              <pic:pic xmlns:pic="http://schemas.openxmlformats.org/drawingml/2006/picture">
+                <pic:nvPicPr>
+                  <pic:cNvPr id="10" name="cyber-header_06.png"/>
+                  <pic:cNvPicPr/>
+                </pic:nvPicPr>
+                <pic:blipFill>
+                  <a:blip r:embed="rId1">
+                    <a:extLst>
+                      <a:ext uri="{28A0092B-C50C-407E-A947-70E740481C1C}">
+                        <a14:useLocalDpi xmlns:a14="http://schemas.microsoft.com/office/drawing/2010/main" val="0"/>
+                      </a:ext>
+                    </a:extLst>
+                  </a:blip>
+                  <a:stretch>
+                    <a:fillRect/>
+                  </a:stretch>
+                </pic:blipFill>
+                <pic:spPr>
+                  <a:xfrm>
+                    <a:off x="0" y="0"/>
+                    <a:ext cx="7577455" cy="1105231"/>
+                  </a:xfrm>
+                  <a:prstGeom prst="rect">
+                    <a:avLst/>
+                  </a:prstGeom>
+                </pic:spPr>
+              </pic:pic>
+            </a:graphicData>
+          </a:graphic>
+          <wp14:sizeRelH relativeFrom="margin">
+            <wp14:pctWidth>0</wp14:pctWidth>
+          </wp14:sizeRelH>
+          <wp14:sizeRelV relativeFrom="margin">
+            <wp14:pctHeight>0</wp14:pctHeight>
+          </wp14:sizeRelV>
+        </wp:anchor>
+      </w:drawing>
+    </w:r>
+    <w:r>
+      <w:rPr>
+        <w:noProof/>
       </w:rPr>
       <w:fldChar w:fldCharType="begin"/>
     </w:r>
@@ -3598,6 +5909,162 @@
     <w:pPr>
       <w:pStyle w:val="Header"/>
     </w:pPr>
+    <w:r>
+      <w:rPr>
+        <w:noProof/>
+        <w:lang w:val="id-ID"/>
+      </w:rPr>
+      <mc:AlternateContent>
+        <mc:Choice Requires="wps">
+          <w:drawing>
+            <wp:anchor distT="0" distB="0" distL="114300" distR="114300" simplePos="0" relativeHeight="251659264" behindDoc="1" locked="0" layoutInCell="1" allowOverlap="1">
+              <wp:simplePos x="0" y="0"/>
+              <wp:positionH relativeFrom="column">
+                <wp:posOffset>-1424277</wp:posOffset>
+              </wp:positionH>
+              <wp:positionV relativeFrom="paragraph">
+                <wp:posOffset>-547701</wp:posOffset>
+              </wp:positionV>
+              <wp:extent cx="7521575" cy="1256306"/>
+              <wp:effectExtent l="0" t="0" r="3175" b="1270"/>
+              <wp:wrapNone/>
+              <wp:docPr id="3" name="Rectangle 3"/>
+              <wp:cNvGraphicFramePr/>
+              <a:graphic xmlns:a="http://schemas.openxmlformats.org/drawingml/2006/main">
+                <a:graphicData uri="http://schemas.microsoft.com/office/word/2010/wordprocessingShape">
+                  <wps:wsp>
+                    <wps:cNvSpPr/>
+                    <wps:spPr>
+                      <a:xfrm>
+                        <a:off x="0" y="0"/>
+                        <a:ext cx="7521575" cy="1256306"/>
+                      </a:xfrm>
+                      <a:prstGeom prst="rect">
+                        <a:avLst/>
+                      </a:prstGeom>
+                      <a:gradFill flip="none" rotWithShape="1">
+                        <a:gsLst>
+                          <a:gs pos="0">
+                            <a:srgbClr val="033951"/>
+                          </a:gs>
+                          <a:gs pos="30000">
+                            <a:srgbClr val="066098"/>
+                          </a:gs>
+                          <a:gs pos="68000">
+                            <a:srgbClr val="12A5F6"/>
+                          </a:gs>
+                          <a:gs pos="56000">
+                            <a:srgbClr val="067DC6"/>
+                          </a:gs>
+                          <a:gs pos="100000">
+                            <a:schemeClr val="bg1"/>
+                          </a:gs>
+                        </a:gsLst>
+                        <a:lin ang="5400000" scaled="1"/>
+                        <a:tileRect/>
+                      </a:gradFill>
+                      <a:ln>
+                        <a:noFill/>
+                      </a:ln>
+                    </wps:spPr>
+                    <wps:style>
+                      <a:lnRef idx="2">
+                        <a:schemeClr val="accent1">
+                          <a:shade val="50000"/>
+                        </a:schemeClr>
+                      </a:lnRef>
+                      <a:fillRef idx="1">
+                        <a:schemeClr val="accent1"/>
+                      </a:fillRef>
+                      <a:effectRef idx="0">
+                        <a:schemeClr val="accent1"/>
+                      </a:effectRef>
+                      <a:fontRef idx="minor">
+                        <a:schemeClr val="lt1"/>
+                      </a:fontRef>
+                    </wps:style>
+                    <wps:bodyPr rot="0" spcFirstLastPara="0" vertOverflow="overflow" horzOverflow="overflow" vert="horz" wrap="square" lIns="91440" tIns="45720" rIns="91440" bIns="45720" numCol="1" spcCol="0" rtlCol="0" fromWordArt="0" anchor="ctr" anchorCtr="0" forceAA="0" compatLnSpc="1">
+                      <a:prstTxWarp prst="textNoShape">
+                        <a:avLst/>
+                      </a:prstTxWarp>
+                      <a:noAutofit/>
+                    </wps:bodyPr>
+                  </wps:wsp>
+                </a:graphicData>
+              </a:graphic>
+              <wp14:sizeRelV relativeFrom="margin">
+                <wp14:pctHeight>0</wp14:pctHeight>
+              </wp14:sizeRelV>
+            </wp:anchor>
+          </w:drawing>
+        </mc:Choice>
+        <mc:Fallback>
+          <w:pict>
+            <v:rect w14:anchorId="28EB5925" id="Rectangle 3" o:spid="_x0000_s1026" style="position:absolute;margin-left:-112.15pt;margin-top:-43.15pt;width:592.25pt;height:98.9pt;z-index:-251657216;visibility:visible;mso-wrap-style:square;mso-height-percent:0;mso-wrap-distance-left:9pt;mso-wrap-distance-top:0;mso-wrap-distance-right:9pt;mso-wrap-distance-bottom:0;mso-position-horizontal:absolute;mso-position-horizontal-relative:text;mso-position-vertical:absolute;mso-position-vertical-relative:text;mso-height-percent:0;mso-height-relative:margin;v-text-anchor:middle" o:gfxdata="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" fillcolor="#033951" stroked="f" strokeweight="1pt">
+              <v:fill color2="white [3212]" rotate="t" colors="0 #033951;19661f #066098;36700f #067dc6;44564f #12a5f6;1 white" focus="100%" type="gradient"/>
+            </v:rect>
+          </w:pict>
+        </mc:Fallback>
+      </mc:AlternateContent>
+    </w:r>
+    <w:r>
+      <w:rPr>
+        <w:noProof/>
+        <w:lang w:val="id-ID"/>
+      </w:rPr>
+      <w:drawing>
+        <wp:anchor distT="0" distB="0" distL="114300" distR="114300" simplePos="0" relativeHeight="251672576" behindDoc="1" locked="0" layoutInCell="1" allowOverlap="1">
+          <wp:simplePos x="0" y="0"/>
+          <wp:positionH relativeFrom="column">
+            <wp:posOffset>-1432230</wp:posOffset>
+          </wp:positionH>
+          <wp:positionV relativeFrom="paragraph">
+            <wp:posOffset>-547701</wp:posOffset>
+          </wp:positionV>
+          <wp:extent cx="7529527" cy="1136015"/>
+          <wp:effectExtent l="0" t="0" r="0" b="6985"/>
+          <wp:wrapNone/>
+          <wp:docPr id="16" name="Picture 16"/>
+          <wp:cNvGraphicFramePr>
+            <a:graphicFrameLocks xmlns:a="http://schemas.openxmlformats.org/drawingml/2006/main" noChangeAspect="1"/>
+          </wp:cNvGraphicFramePr>
+          <a:graphic xmlns:a="http://schemas.openxmlformats.org/drawingml/2006/main">
+            <a:graphicData uri="http://schemas.openxmlformats.org/drawingml/2006/picture">
+              <pic:pic xmlns:pic="http://schemas.openxmlformats.org/drawingml/2006/picture">
+                <pic:nvPicPr>
+                  <pic:cNvPr id="16" name="Cover_03.png"/>
+                  <pic:cNvPicPr/>
+                </pic:nvPicPr>
+                <pic:blipFill>
+                  <a:blip r:embed="rId1">
+                    <a:extLst>
+                      <a:ext uri="{28A0092B-C50C-407E-A947-70E740481C1C}">
+                        <a14:useLocalDpi xmlns:a14="http://schemas.microsoft.com/office/drawing/2010/main" val="0"/>
+                      </a:ext>
+                    </a:extLst>
+                  </a:blip>
+                  <a:stretch>
+                    <a:fillRect/>
+                  </a:stretch>
+                </pic:blipFill>
+                <pic:spPr>
+                  <a:xfrm>
+                    <a:off x="0" y="0"/>
+                    <a:ext cx="7544340" cy="1138250"/>
+                  </a:xfrm>
+                  <a:prstGeom prst="rect">
+                    <a:avLst/>
+                  </a:prstGeom>
+                </pic:spPr>
+              </pic:pic>
+            </a:graphicData>
+          </a:graphic>
+          <wp14:sizeRelH relativeFrom="margin">
+            <wp14:pctWidth>0</wp14:pctWidth>
+          </wp14:sizeRelH>
+        </wp:anchor>
+      </w:drawing>
+    </w:r>
   </w:p>
 </w:hdr>
 </file>
@@ -3608,6 +6075,67 @@
     <w:pPr>
       <w:pStyle w:val="Header"/>
     </w:pPr>
+    <w:r>
+      <w:rPr>
+        <w:noProof/>
+        <w:lang w:val="id-ID"/>
+      </w:rPr>
+      <w:drawing>
+        <wp:anchor distT="0" distB="0" distL="114300" distR="114300" simplePos="0" relativeHeight="251662336" behindDoc="1" locked="0" layoutInCell="1" allowOverlap="1">
+          <wp:simplePos x="0" y="0"/>
+          <wp:positionH relativeFrom="column">
+            <wp:posOffset>-1456083</wp:posOffset>
+          </wp:positionH>
+          <wp:positionV relativeFrom="paragraph">
+            <wp:posOffset>-523847</wp:posOffset>
+          </wp:positionV>
+          <wp:extent cx="7635875" cy="906448"/>
+          <wp:effectExtent l="0" t="0" r="3175" b="8255"/>
+          <wp:wrapNone/>
+          <wp:docPr id="9" name="Picture 9"/>
+          <wp:cNvGraphicFramePr>
+            <a:graphicFrameLocks xmlns:a="http://schemas.openxmlformats.org/drawingml/2006/main" noChangeAspect="1"/>
+          </wp:cNvGraphicFramePr>
+          <a:graphic xmlns:a="http://schemas.openxmlformats.org/drawingml/2006/main">
+            <a:graphicData uri="http://schemas.openxmlformats.org/drawingml/2006/picture">
+              <pic:pic xmlns:pic="http://schemas.openxmlformats.org/drawingml/2006/picture">
+                <pic:nvPicPr>
+                  <pic:cNvPr id="5" name="cyber-header_03.png"/>
+                  <pic:cNvPicPr/>
+                </pic:nvPicPr>
+                <pic:blipFill>
+                  <a:blip r:embed="rId1">
+                    <a:extLst>
+                      <a:ext uri="{28A0092B-C50C-407E-A947-70E740481C1C}">
+                        <a14:useLocalDpi xmlns:a14="http://schemas.microsoft.com/office/drawing/2010/main" val="0"/>
+                      </a:ext>
+                    </a:extLst>
+                  </a:blip>
+                  <a:stretch>
+                    <a:fillRect/>
+                  </a:stretch>
+                </pic:blipFill>
+                <pic:spPr>
+                  <a:xfrm>
+                    <a:off x="0" y="0"/>
+                    <a:ext cx="7674815" cy="911071"/>
+                  </a:xfrm>
+                  <a:prstGeom prst="rect">
+                    <a:avLst/>
+                  </a:prstGeom>
+                </pic:spPr>
+              </pic:pic>
+            </a:graphicData>
+          </a:graphic>
+          <wp14:sizeRelH relativeFrom="margin">
+            <wp14:pctWidth>0</wp14:pctWidth>
+          </wp14:sizeRelH>
+          <wp14:sizeRelV relativeFrom="margin">
+            <wp14:pctHeight>0</wp14:pctHeight>
+          </wp14:sizeRelV>
+        </wp:anchor>
+      </w:drawing>
+    </w:r>
   </w:p>
 </w:hdr>
 </file>
@@ -3618,6 +6146,138 @@
     <w:pPr>
       <w:pStyle w:val="Header"/>
     </w:pPr>
+    <w:r>
+      <w:rPr>
+        <w:noProof/>
+        <w:lang w:val="id-ID"/>
+      </w:rPr>
+      <w:drawing>
+        <wp:anchor distT="0" distB="0" distL="114300" distR="114300" simplePos="0" relativeHeight="251665408" behindDoc="1" locked="0" layoutInCell="1" allowOverlap="1" wp14:anchorId="2877346B" wp14:editId="0022B3D5">
+          <wp:simplePos x="0" y="0"/>
+          <wp:positionH relativeFrom="column">
+            <wp:posOffset>-1432229</wp:posOffset>
+          </wp:positionH>
+          <wp:positionV relativeFrom="paragraph">
+            <wp:posOffset>-442264</wp:posOffset>
+          </wp:positionV>
+          <wp:extent cx="7635875" cy="898498"/>
+          <wp:effectExtent l="0" t="0" r="3175" b="0"/>
+          <wp:wrapNone/>
+          <wp:docPr id="12" name="Picture 12"/>
+          <wp:cNvGraphicFramePr>
+            <a:graphicFrameLocks xmlns:a="http://schemas.openxmlformats.org/drawingml/2006/main" noChangeAspect="1"/>
+          </wp:cNvGraphicFramePr>
+          <a:graphic xmlns:a="http://schemas.openxmlformats.org/drawingml/2006/main">
+            <a:graphicData uri="http://schemas.openxmlformats.org/drawingml/2006/picture">
+              <pic:pic xmlns:pic="http://schemas.openxmlformats.org/drawingml/2006/picture">
+                <pic:nvPicPr>
+                  <pic:cNvPr id="5" name="cyber-header_03.png"/>
+                  <pic:cNvPicPr/>
+                </pic:nvPicPr>
+                <pic:blipFill>
+                  <a:blip r:embed="rId1">
+                    <a:extLst>
+                      <a:ext uri="{28A0092B-C50C-407E-A947-70E740481C1C}">
+                        <a14:useLocalDpi xmlns:a14="http://schemas.microsoft.com/office/drawing/2010/main" val="0"/>
+                      </a:ext>
+                    </a:extLst>
+                  </a:blip>
+                  <a:stretch>
+                    <a:fillRect/>
+                  </a:stretch>
+                </pic:blipFill>
+                <pic:spPr>
+                  <a:xfrm>
+                    <a:off x="0" y="0"/>
+                    <a:ext cx="7659406" cy="901267"/>
+                  </a:xfrm>
+                  <a:prstGeom prst="rect">
+                    <a:avLst/>
+                  </a:prstGeom>
+                </pic:spPr>
+              </pic:pic>
+            </a:graphicData>
+          </a:graphic>
+          <wp14:sizeRelH relativeFrom="margin">
+            <wp14:pctWidth>0</wp14:pctWidth>
+          </wp14:sizeRelH>
+          <wp14:sizeRelV relativeFrom="margin">
+            <wp14:pctHeight>0</wp14:pctHeight>
+          </wp14:sizeRelV>
+        </wp:anchor>
+      </w:drawing>
+    </w:r>
+  </w:p>
+</w:hdr>
+</file>
+
+<file path=word/header4.xml><?xml version="1.0" encoding="utf-8"?>
+<w:hdr xmlns:wpc="http://schemas.microsoft.com/office/word/2010/wordprocessingCanvas" xmlns:mc="http://schemas.openxmlformats.org/markup-compatibility/2006" xmlns:o="urn:schemas-microsoft-com:office:office" xmlns:r="http://schemas.openxmlformats.org/officeDocument/2006/relationships" xmlns:m="http://schemas.openxmlformats.org/officeDocument/2006/math" xmlns:v="urn:schemas-microsoft-com:vml" xmlns:wp14="http://schemas.microsoft.com/office/word/2010/wordprocessingDrawing" xmlns:wp="http://schemas.openxmlformats.org/drawingml/2006/wordprocessingDrawing" xmlns:w10="urn:schemas-microsoft-com:office:word" xmlns:w="http://schemas.openxmlformats.org/wordprocessingml/2006/main" xmlns:w14="http://schemas.microsoft.com/office/word/2010/wordml" xmlns:w15="http://schemas.microsoft.com/office/word/2012/wordml" xmlns:wpg="http://schemas.microsoft.com/office/word/2010/wordprocessingGroup" xmlns:wpi="http://schemas.microsoft.com/office/word/2010/wordprocessingInk" xmlns:wne="http://schemas.microsoft.com/office/word/2006/wordml" xmlns:wps="http://schemas.microsoft.com/office/word/2010/wordprocessingShape" mc:Ignorable="w14 w15 wp14">
+  <w:p>
+    <w:pPr>
+      <w:pStyle w:val="Header"/>
+    </w:pPr>
+    <w:r>
+      <w:rPr>
+        <w:noProof/>
+        <w:lang w:val="id-ID"/>
+      </w:rPr>
+      <w:drawing>
+        <wp:anchor distT="0" distB="0" distL="114300" distR="114300" simplePos="0" relativeHeight="251671552" behindDoc="1" locked="0" layoutInCell="1" allowOverlap="1" wp14:anchorId="58840C4C" wp14:editId="5CD8A1C4">
+          <wp:simplePos x="0" y="0"/>
+          <wp:positionH relativeFrom="column">
+            <wp:posOffset>-1500809</wp:posOffset>
+          </wp:positionH>
+          <wp:positionV relativeFrom="paragraph">
+            <wp:posOffset>-440690</wp:posOffset>
+          </wp:positionV>
+          <wp:extent cx="7635875" cy="898498"/>
+          <wp:effectExtent l="0" t="0" r="3175" b="0"/>
+          <wp:wrapNone/>
+          <wp:docPr id="15" name="Picture 15"/>
+          <wp:cNvGraphicFramePr>
+            <a:graphicFrameLocks xmlns:a="http://schemas.openxmlformats.org/drawingml/2006/main" noChangeAspect="1"/>
+          </wp:cNvGraphicFramePr>
+          <a:graphic xmlns:a="http://schemas.openxmlformats.org/drawingml/2006/main">
+            <a:graphicData uri="http://schemas.openxmlformats.org/drawingml/2006/picture">
+              <pic:pic xmlns:pic="http://schemas.openxmlformats.org/drawingml/2006/picture">
+                <pic:nvPicPr>
+                  <pic:cNvPr id="5" name="cyber-header_03.png"/>
+                  <pic:cNvPicPr/>
+                </pic:nvPicPr>
+                <pic:blipFill>
+                  <a:blip r:embed="rId1">
+                    <a:extLst>
+                      <a:ext uri="{28A0092B-C50C-407E-A947-70E740481C1C}">
+                        <a14:useLocalDpi xmlns:a14="http://schemas.microsoft.com/office/drawing/2010/main" val="0"/>
+                      </a:ext>
+                    </a:extLst>
+                  </a:blip>
+                  <a:stretch>
+                    <a:fillRect/>
+                  </a:stretch>
+                </pic:blipFill>
+                <pic:spPr>
+                  <a:xfrm>
+                    <a:off x="0" y="0"/>
+                    <a:ext cx="7635875" cy="898498"/>
+                  </a:xfrm>
+                  <a:prstGeom prst="rect">
+                    <a:avLst/>
+                  </a:prstGeom>
+                </pic:spPr>
+              </pic:pic>
+            </a:graphicData>
+          </a:graphic>
+          <wp14:sizeRelH relativeFrom="margin">
+            <wp14:pctWidth>0</wp14:pctWidth>
+          </wp14:sizeRelH>
+          <wp14:sizeRelV relativeFrom="margin">
+            <wp14:pctHeight>0</wp14:pctHeight>
+          </wp14:sizeRelV>
+        </wp:anchor>
+      </w:drawing>
+    </w:r>
   </w:p>
 </w:hdr>
 </file>
@@ -4966,17 +7626,25 @@
     <w:next w:val="Footer"/>
     <w:link w:val="Footer-CenterChar"/>
     <w:qFormat/>
-    <w:rsid w:val="001E02AA"/>
+    <w:rsid w:val="007606B1"/>
     <w:pPr>
       <w:jc w:val="center"/>
     </w:pPr>
+    <w:rPr>
+      <w:b/>
+      <w:color w:val="067DC6"/>
+      <w:sz w:val="24"/>
+    </w:rPr>
   </w:style>
   <w:style w:type="character" w:customStyle="1" w:styleId="Footer-CenterChar">
     <w:name w:val="Footer-Center Char"/>
     <w:basedOn w:val="FooterChar"/>
     <w:link w:val="Footer-Center"/>
-    <w:rsid w:val="001E02AA"/>
+    <w:rsid w:val="007606B1"/>
     <w:rPr>
+      <w:b/>
+      <w:color w:val="067DC6"/>
+      <w:sz w:val="24"/>
       <w:lang w:val="en-US"/>
     </w:rPr>
   </w:style>
@@ -5417,7 +8085,7 @@
 </file>
 
 <file path=customXml/itemProps1.xml><?xml version="1.0" encoding="utf-8"?>
-<ds:datastoreItem xmlns:ds="http://schemas.openxmlformats.org/officeDocument/2006/customXml" ds:itemID="{3F8A3516-CC4C-4108-98F7-B45411E37FBF}">
+<ds:datastoreItem xmlns:ds="http://schemas.openxmlformats.org/officeDocument/2006/customXml" ds:itemID="{163A71B6-6050-46B7-80F3-AAF97DA607C9}">
   <ds:schemaRefs>
     <ds:schemaRef ds:uri="http://schemas.openxmlformats.org/officeDocument/2006/bibliography"/>
   </ds:schemaRefs>

</xml_diff>

<commit_message>
#20161114 -> Bab 1 kelar, tinggal revisi
</commit_message>
<xml_diff>
--- a/PPT/Business Plan/Business Plan.docx
+++ b/PPT/Business Plan/Business Plan.docx
@@ -1,6 +1,6 @@
 
 <file path=word/document.xml><?xml version="1.0" encoding="utf-8"?>
-<w:document xmlns:wpc="http://schemas.microsoft.com/office/word/2010/wordprocessingCanvas" xmlns:mc="http://schemas.openxmlformats.org/markup-compatibility/2006" xmlns:o="urn:schemas-microsoft-com:office:office" xmlns:r="http://schemas.openxmlformats.org/officeDocument/2006/relationships" xmlns:m="http://schemas.openxmlformats.org/officeDocument/2006/math" xmlns:v="urn:schemas-microsoft-com:vml" xmlns:wp14="http://schemas.microsoft.com/office/word/2010/wordprocessingDrawing" xmlns:wp="http://schemas.openxmlformats.org/drawingml/2006/wordprocessingDrawing" xmlns:w10="urn:schemas-microsoft-com:office:word" xmlns:w="http://schemas.openxmlformats.org/wordprocessingml/2006/main" xmlns:w14="http://schemas.microsoft.com/office/word/2010/wordml" xmlns:w15="http://schemas.microsoft.com/office/word/2012/wordml" xmlns:wpg="http://schemas.microsoft.com/office/word/2010/wordprocessingGroup" xmlns:wpi="http://schemas.microsoft.com/office/word/2010/wordprocessingInk" xmlns:wne="http://schemas.microsoft.com/office/word/2006/wordml" xmlns:wps="http://schemas.microsoft.com/office/word/2010/wordprocessingShape" mc:Ignorable="w14 w15 wp14">
+<w:document xmlns:wpc="http://schemas.microsoft.com/office/word/2010/wordprocessingCanvas" xmlns:cx="http://schemas.microsoft.com/office/drawing/2014/chartex" xmlns:cx1="http://schemas.microsoft.com/office/drawing/2015/9/8/chartex" xmlns:mc="http://schemas.openxmlformats.org/markup-compatibility/2006" xmlns:o="urn:schemas-microsoft-com:office:office" xmlns:r="http://schemas.openxmlformats.org/officeDocument/2006/relationships" xmlns:m="http://schemas.openxmlformats.org/officeDocument/2006/math" xmlns:v="urn:schemas-microsoft-com:vml" xmlns:wp14="http://schemas.microsoft.com/office/word/2010/wordprocessingDrawing" xmlns:wp="http://schemas.openxmlformats.org/drawingml/2006/wordprocessingDrawing" xmlns:w10="urn:schemas-microsoft-com:office:word" xmlns:w="http://schemas.openxmlformats.org/wordprocessingml/2006/main" xmlns:w14="http://schemas.microsoft.com/office/word/2010/wordml" xmlns:w15="http://schemas.microsoft.com/office/word/2012/wordml" xmlns:w16se="http://schemas.microsoft.com/office/word/2015/wordml/symex" xmlns:wpg="http://schemas.microsoft.com/office/word/2010/wordprocessingGroup" xmlns:wpi="http://schemas.microsoft.com/office/word/2010/wordprocessingInk" xmlns:wne="http://schemas.microsoft.com/office/word/2006/wordml" xmlns:wps="http://schemas.microsoft.com/office/word/2010/wordprocessingShape" mc:Ignorable="w14 w15 w16se wp14">
   <w:body>
     <w:p>
       <w:pPr>
@@ -31,6 +31,8 @@
           <w:lang w:val="id-ID"/>
         </w:rPr>
       </w:pPr>
+      <w:bookmarkStart w:id="0" w:name="_GoBack"/>
+      <w:bookmarkEnd w:id="0"/>
       <w:r>
         <w:rPr>
           <w:b/>
@@ -64,8 +66,6 @@
           <w:lang w:val="id-ID"/>
         </w:rPr>
       </w:pPr>
-      <w:bookmarkStart w:id="0" w:name="_GoBack"/>
-      <w:bookmarkEnd w:id="0"/>
     </w:p>
     <w:p>
       <w:pPr>
@@ -433,8 +433,8 @@
           <w:footerReference w:type="default" r:id="rId10"/>
           <w:headerReference w:type="first" r:id="rId11"/>
           <w:footerReference w:type="first" r:id="rId12"/>
-          <w:pgSz w:w="11906" w:h="16838"/>
-          <w:pgMar w:top="1418" w:right="1418" w:bottom="1418" w:left="2268" w:header="850" w:footer="1418" w:gutter="0"/>
+          <w:pgSz w:w="11906" w:h="16838" w:code="9"/>
+          <w:pgMar w:top="1418" w:right="1418" w:bottom="1418" w:left="2268" w:header="851" w:footer="1134" w:gutter="0"/>
           <w:cols w:space="708"/>
           <w:titlePg/>
           <w:docGrid w:linePitch="360"/>
@@ -471,7 +471,7 @@
       <w:pPr>
         <w:pStyle w:val="H1"/>
       </w:pPr>
-      <w:bookmarkStart w:id="2" w:name="_Toc466890114"/>
+      <w:bookmarkStart w:id="2" w:name="_Toc466924261"/>
       <w:r>
         <w:lastRenderedPageBreak/>
         <w:t>DAFTAR ISI</w:t>
@@ -511,7 +511,7 @@
         </w:rPr>
         <w:fldChar w:fldCharType="separate"/>
       </w:r>
-      <w:hyperlink w:anchor="_Toc466890114" w:history="1">
+      <w:hyperlink w:anchor="_Toc466924261" w:history="1">
         <w:r>
           <w:rPr>
             <w:rStyle w:val="Hyperlink"/>
@@ -538,7 +538,7 @@
             <w:noProof/>
             <w:webHidden/>
           </w:rPr>
-          <w:instrText xml:space="preserve"> PAGEREF _Toc466890114 \h </w:instrText>
+          <w:instrText xml:space="preserve"> PAGEREF _Toc466924261 \h </w:instrText>
         </w:r>
         <w:r>
           <w:rPr>
@@ -583,7 +583,7 @@
           <w:lang w:val="id-ID"/>
         </w:rPr>
       </w:pPr>
-      <w:hyperlink w:anchor="_Toc466890115" w:history="1">
+      <w:hyperlink w:anchor="_Toc466924262" w:history="1">
         <w:r>
           <w:rPr>
             <w:rStyle w:val="Hyperlink"/>
@@ -610,7 +610,7 @@
             <w:noProof/>
             <w:webHidden/>
           </w:rPr>
-          <w:instrText xml:space="preserve"> PAGEREF _Toc466890115 \h </w:instrText>
+          <w:instrText xml:space="preserve"> PAGEREF _Toc466924262 \h </w:instrText>
         </w:r>
         <w:r>
           <w:rPr>
@@ -655,7 +655,7 @@
           <w:lang w:val="id-ID"/>
         </w:rPr>
       </w:pPr>
-      <w:hyperlink w:anchor="_Toc466890116" w:history="1">
+      <w:hyperlink w:anchor="_Toc466924263" w:history="1">
         <w:r>
           <w:rPr>
             <w:rStyle w:val="Hyperlink"/>
@@ -682,7 +682,7 @@
             <w:noProof/>
             <w:webHidden/>
           </w:rPr>
-          <w:instrText xml:space="preserve"> PAGEREF _Toc466890116 \h </w:instrText>
+          <w:instrText xml:space="preserve"> PAGEREF _Toc466924263 \h </w:instrText>
         </w:r>
         <w:r>
           <w:rPr>
@@ -729,7 +729,7 @@
           <w:lang w:val="id-ID"/>
         </w:rPr>
       </w:pPr>
-      <w:hyperlink w:anchor="_Toc466890117" w:history="1">
+      <w:hyperlink w:anchor="_Toc466924264" w:history="1">
         <w:r>
           <w:rPr>
             <w:rStyle w:val="Hyperlink"/>
@@ -774,7 +774,7 @@
             <w:noProof/>
             <w:webHidden/>
           </w:rPr>
-          <w:instrText xml:space="preserve"> PAGEREF _Toc466890117 \h </w:instrText>
+          <w:instrText xml:space="preserve"> PAGEREF _Toc466924264 \h </w:instrText>
         </w:r>
         <w:r>
           <w:rPr>
@@ -821,7 +821,7 @@
           <w:lang w:val="id-ID"/>
         </w:rPr>
       </w:pPr>
-      <w:hyperlink w:anchor="_Toc466890118" w:history="1">
+      <w:hyperlink w:anchor="_Toc466924265" w:history="1">
         <w:r>
           <w:rPr>
             <w:rStyle w:val="Hyperlink"/>
@@ -866,7 +866,7 @@
             <w:noProof/>
             <w:webHidden/>
           </w:rPr>
-          <w:instrText xml:space="preserve"> PAGEREF _Toc466890118 \h </w:instrText>
+          <w:instrText xml:space="preserve"> PAGEREF _Toc466924265 \h </w:instrText>
         </w:r>
         <w:r>
           <w:rPr>
@@ -913,7 +913,7 @@
           <w:lang w:val="id-ID"/>
         </w:rPr>
       </w:pPr>
-      <w:hyperlink w:anchor="_Toc466890119" w:history="1">
+      <w:hyperlink w:anchor="_Toc466924266" w:history="1">
         <w:r>
           <w:rPr>
             <w:rStyle w:val="Hyperlink"/>
@@ -937,7 +937,7 @@
             <w:rStyle w:val="Hyperlink"/>
             <w:noProof/>
           </w:rPr>
-          <w:t>Struktur Organisasi</w:t>
+          <w:t>Susunan Pemilik</w:t>
         </w:r>
         <w:r>
           <w:rPr>
@@ -958,13 +958,7 @@
             <w:noProof/>
             <w:webHidden/>
           </w:rPr>
-          <w:instrText xml:space="preserve"> PAGEREF _Toc466890119 \h </w:instrText>
-        </w:r>
-        <w:r>
-          <w:rPr>
-            <w:noProof/>
-            <w:webHidden/>
-          </w:rPr>
+          <w:instrText xml:space="preserve"> PAGEREF _Toc466924266 \h </w:instrText>
         </w:r>
         <w:r>
           <w:rPr>
@@ -975,102 +969,12 @@
         </w:r>
         <w:r>
           <w:rPr>
-            <w:noProof/>
-            <w:webHidden/>
-          </w:rPr>
-          <w:t>5</w:t>
-        </w:r>
-        <w:r>
-          <w:rPr>
-            <w:noProof/>
-            <w:webHidden/>
-          </w:rPr>
-          <w:fldChar w:fldCharType="end"/>
-        </w:r>
-      </w:hyperlink>
-    </w:p>
-    <w:p>
-      <w:pPr>
-        <w:pStyle w:val="TOC2"/>
-        <w:tabs>
-          <w:tab w:val="left" w:pos="880"/>
-          <w:tab w:val="right" w:leader="dot" w:pos="8210"/>
-        </w:tabs>
-        <w:rPr>
-          <w:rFonts w:cstheme="minorBidi"/>
-          <w:smallCaps w:val="0"/>
-          <w:noProof/>
-          <w:sz w:val="22"/>
-          <w:szCs w:val="22"/>
-          <w:lang w:val="id-ID"/>
-        </w:rPr>
-      </w:pPr>
-      <w:hyperlink w:anchor="_Toc466890120" w:history="1">
-        <w:r>
-          <w:rPr>
-            <w:rStyle w:val="Hyperlink"/>
-            <w:noProof/>
-          </w:rPr>
-          <w:t>1.4</w:t>
-        </w:r>
-        <w:r>
-          <w:rPr>
-            <w:rFonts w:cstheme="minorBidi"/>
-            <w:smallCaps w:val="0"/>
-            <w:noProof/>
-            <w:sz w:val="22"/>
-            <w:szCs w:val="22"/>
-            <w:lang w:val="id-ID"/>
-          </w:rPr>
-          <w:tab/>
-        </w:r>
-        <w:r>
-          <w:rPr>
-            <w:rStyle w:val="Hyperlink"/>
-            <w:noProof/>
-          </w:rPr>
-          <w:t>Susunan Pemilik</w:t>
-        </w:r>
-        <w:r>
-          <w:rPr>
-            <w:noProof/>
-            <w:webHidden/>
-          </w:rPr>
-          <w:tab/>
-        </w:r>
-        <w:r>
-          <w:rPr>
-            <w:noProof/>
-            <w:webHidden/>
-          </w:rPr>
-          <w:fldChar w:fldCharType="begin"/>
-        </w:r>
-        <w:r>
-          <w:rPr>
-            <w:noProof/>
-            <w:webHidden/>
-          </w:rPr>
-          <w:instrText xml:space="preserve"> PAGEREF _Toc466890120 \h </w:instrText>
-        </w:r>
-        <w:r>
-          <w:rPr>
-            <w:noProof/>
-            <w:webHidden/>
-          </w:rPr>
-        </w:r>
-        <w:r>
-          <w:rPr>
-            <w:noProof/>
-            <w:webHidden/>
-          </w:rPr>
-          <w:fldChar w:fldCharType="separate"/>
-        </w:r>
-        <w:r>
-          <w:rPr>
-            <w:noProof/>
-            <w:webHidden/>
-          </w:rPr>
-          <w:t>5</w:t>
+            <w:b/>
+            <w:bCs/>
+            <w:noProof/>
+            <w:webHidden/>
+          </w:rPr>
+          <w:t>Error! Bookmark not defined.</w:t>
         </w:r>
         <w:r>
           <w:rPr>
@@ -1095,7 +999,7 @@
           <w:lang w:val="id-ID"/>
         </w:rPr>
       </w:pPr>
-      <w:hyperlink w:anchor="_Toc466890121" w:history="1">
+      <w:hyperlink w:anchor="_Toc466924267" w:history="1">
         <w:r>
           <w:rPr>
             <w:rStyle w:val="Hyperlink"/>
@@ -1122,7 +1026,7 @@
             <w:noProof/>
             <w:webHidden/>
           </w:rPr>
-          <w:instrText xml:space="preserve"> PAGEREF _Toc466890121 \h </w:instrText>
+          <w:instrText xml:space="preserve"> PAGEREF _Toc466924267 \h </w:instrText>
         </w:r>
         <w:r>
           <w:rPr>
@@ -1169,7 +1073,7 @@
           <w:lang w:val="id-ID"/>
         </w:rPr>
       </w:pPr>
-      <w:hyperlink w:anchor="_Toc466890122" w:history="1">
+      <w:hyperlink w:anchor="_Toc466924268" w:history="1">
         <w:r>
           <w:rPr>
             <w:rStyle w:val="Hyperlink"/>
@@ -1214,7 +1118,7 @@
             <w:noProof/>
             <w:webHidden/>
           </w:rPr>
-          <w:instrText xml:space="preserve"> PAGEREF _Toc466890122 \h </w:instrText>
+          <w:instrText xml:space="preserve"> PAGEREF _Toc466924268 \h </w:instrText>
         </w:r>
         <w:r>
           <w:rPr>
@@ -1261,7 +1165,7 @@
           <w:lang w:val="id-ID"/>
         </w:rPr>
       </w:pPr>
-      <w:hyperlink w:anchor="_Toc466890123" w:history="1">
+      <w:hyperlink w:anchor="_Toc466924269" w:history="1">
         <w:r>
           <w:rPr>
             <w:rStyle w:val="Hyperlink"/>
@@ -1306,7 +1210,7 @@
             <w:noProof/>
             <w:webHidden/>
           </w:rPr>
-          <w:instrText xml:space="preserve"> PAGEREF _Toc466890123 \h </w:instrText>
+          <w:instrText xml:space="preserve"> PAGEREF _Toc466924269 \h </w:instrText>
         </w:r>
         <w:r>
           <w:rPr>
@@ -1353,7 +1257,7 @@
           <w:lang w:val="id-ID"/>
         </w:rPr>
       </w:pPr>
-      <w:hyperlink w:anchor="_Toc466890124" w:history="1">
+      <w:hyperlink w:anchor="_Toc466924270" w:history="1">
         <w:r>
           <w:rPr>
             <w:rStyle w:val="Hyperlink"/>
@@ -1398,7 +1302,7 @@
             <w:noProof/>
             <w:webHidden/>
           </w:rPr>
-          <w:instrText xml:space="preserve"> PAGEREF _Toc466890124 \h </w:instrText>
+          <w:instrText xml:space="preserve"> PAGEREF _Toc466924270 \h </w:instrText>
         </w:r>
         <w:r>
           <w:rPr>
@@ -1445,7 +1349,7 @@
           <w:lang w:val="id-ID"/>
         </w:rPr>
       </w:pPr>
-      <w:hyperlink w:anchor="_Toc466890125" w:history="1">
+      <w:hyperlink w:anchor="_Toc466924271" w:history="1">
         <w:r>
           <w:rPr>
             <w:rStyle w:val="Hyperlink"/>
@@ -1490,7 +1394,7 @@
             <w:noProof/>
             <w:webHidden/>
           </w:rPr>
-          <w:instrText xml:space="preserve"> PAGEREF _Toc466890125 \h </w:instrText>
+          <w:instrText xml:space="preserve"> PAGEREF _Toc466924271 \h </w:instrText>
         </w:r>
         <w:r>
           <w:rPr>
@@ -1537,7 +1441,7 @@
           <w:lang w:val="id-ID"/>
         </w:rPr>
       </w:pPr>
-      <w:hyperlink w:anchor="_Toc466890126" w:history="1">
+      <w:hyperlink w:anchor="_Toc466924272" w:history="1">
         <w:r>
           <w:rPr>
             <w:rStyle w:val="Hyperlink"/>
@@ -1582,7 +1486,7 @@
             <w:noProof/>
             <w:webHidden/>
           </w:rPr>
-          <w:instrText xml:space="preserve"> PAGEREF _Toc466890126 \h </w:instrText>
+          <w:instrText xml:space="preserve"> PAGEREF _Toc466924272 \h </w:instrText>
         </w:r>
         <w:r>
           <w:rPr>
@@ -1629,7 +1533,7 @@
           <w:lang w:val="id-ID"/>
         </w:rPr>
       </w:pPr>
-      <w:hyperlink w:anchor="_Toc466890127" w:history="1">
+      <w:hyperlink w:anchor="_Toc466924273" w:history="1">
         <w:r>
           <w:rPr>
             <w:rStyle w:val="Hyperlink"/>
@@ -1674,7 +1578,7 @@
             <w:noProof/>
             <w:webHidden/>
           </w:rPr>
-          <w:instrText xml:space="preserve"> PAGEREF _Toc466890127 \h </w:instrText>
+          <w:instrText xml:space="preserve"> PAGEREF _Toc466924273 \h </w:instrText>
         </w:r>
         <w:r>
           <w:rPr>
@@ -1721,7 +1625,7 @@
           <w:lang w:val="id-ID"/>
         </w:rPr>
       </w:pPr>
-      <w:hyperlink w:anchor="_Toc466890128" w:history="1">
+      <w:hyperlink w:anchor="_Toc466924274" w:history="1">
         <w:r>
           <w:rPr>
             <w:rStyle w:val="Hyperlink"/>
@@ -1766,7 +1670,7 @@
             <w:noProof/>
             <w:webHidden/>
           </w:rPr>
-          <w:instrText xml:space="preserve"> PAGEREF _Toc466890128 \h </w:instrText>
+          <w:instrText xml:space="preserve"> PAGEREF _Toc466924274 \h </w:instrText>
         </w:r>
         <w:r>
           <w:rPr>
@@ -1813,7 +1717,7 @@
           <w:lang w:val="id-ID"/>
         </w:rPr>
       </w:pPr>
-      <w:hyperlink w:anchor="_Toc466890129" w:history="1">
+      <w:hyperlink w:anchor="_Toc466924275" w:history="1">
         <w:r>
           <w:rPr>
             <w:rStyle w:val="Hyperlink"/>
@@ -1858,7 +1762,7 @@
             <w:noProof/>
             <w:webHidden/>
           </w:rPr>
-          <w:instrText xml:space="preserve"> PAGEREF _Toc466890129 \h </w:instrText>
+          <w:instrText xml:space="preserve"> PAGEREF _Toc466924275 \h </w:instrText>
         </w:r>
         <w:r>
           <w:rPr>
@@ -1903,7 +1807,7 @@
           <w:lang w:val="id-ID"/>
         </w:rPr>
       </w:pPr>
-      <w:hyperlink w:anchor="_Toc466890130" w:history="1">
+      <w:hyperlink w:anchor="_Toc466924276" w:history="1">
         <w:r>
           <w:rPr>
             <w:rStyle w:val="Hyperlink"/>
@@ -1930,7 +1834,7 @@
             <w:noProof/>
             <w:webHidden/>
           </w:rPr>
-          <w:instrText xml:space="preserve"> PAGEREF _Toc466890130 \h </w:instrText>
+          <w:instrText xml:space="preserve"> PAGEREF _Toc466924276 \h </w:instrText>
         </w:r>
         <w:r>
           <w:rPr>
@@ -1977,7 +1881,7 @@
           <w:lang w:val="id-ID"/>
         </w:rPr>
       </w:pPr>
-      <w:hyperlink w:anchor="_Toc466890131" w:history="1">
+      <w:hyperlink w:anchor="_Toc466924277" w:history="1">
         <w:r>
           <w:rPr>
             <w:rStyle w:val="Hyperlink"/>
@@ -2022,7 +1926,7 @@
             <w:noProof/>
             <w:webHidden/>
           </w:rPr>
-          <w:instrText xml:space="preserve"> PAGEREF _Toc466890131 \h </w:instrText>
+          <w:instrText xml:space="preserve"> PAGEREF _Toc466924277 \h </w:instrText>
         </w:r>
         <w:r>
           <w:rPr>
@@ -2069,7 +1973,7 @@
           <w:lang w:val="id-ID"/>
         </w:rPr>
       </w:pPr>
-      <w:hyperlink w:anchor="_Toc466890132" w:history="1">
+      <w:hyperlink w:anchor="_Toc466924278" w:history="1">
         <w:r>
           <w:rPr>
             <w:rStyle w:val="Hyperlink"/>
@@ -2114,7 +2018,7 @@
             <w:noProof/>
             <w:webHidden/>
           </w:rPr>
-          <w:instrText xml:space="preserve"> PAGEREF _Toc466890132 \h </w:instrText>
+          <w:instrText xml:space="preserve"> PAGEREF _Toc466924278 \h </w:instrText>
         </w:r>
         <w:r>
           <w:rPr>
@@ -2161,7 +2065,7 @@
           <w:lang w:val="id-ID"/>
         </w:rPr>
       </w:pPr>
-      <w:hyperlink w:anchor="_Toc466890133" w:history="1">
+      <w:hyperlink w:anchor="_Toc466924279" w:history="1">
         <w:r>
           <w:rPr>
             <w:rStyle w:val="Hyperlink"/>
@@ -2206,7 +2110,7 @@
             <w:noProof/>
             <w:webHidden/>
           </w:rPr>
-          <w:instrText xml:space="preserve"> PAGEREF _Toc466890133 \h </w:instrText>
+          <w:instrText xml:space="preserve"> PAGEREF _Toc466924279 \h </w:instrText>
         </w:r>
         <w:r>
           <w:rPr>
@@ -2253,7 +2157,7 @@
           <w:lang w:val="id-ID"/>
         </w:rPr>
       </w:pPr>
-      <w:hyperlink w:anchor="_Toc466890134" w:history="1">
+      <w:hyperlink w:anchor="_Toc466924280" w:history="1">
         <w:r>
           <w:rPr>
             <w:rStyle w:val="Hyperlink"/>
@@ -2298,7 +2202,7 @@
             <w:noProof/>
             <w:webHidden/>
           </w:rPr>
-          <w:instrText xml:space="preserve"> PAGEREF _Toc466890134 \h </w:instrText>
+          <w:instrText xml:space="preserve"> PAGEREF _Toc466924280 \h </w:instrText>
         </w:r>
         <w:r>
           <w:rPr>
@@ -2343,7 +2247,7 @@
           <w:lang w:val="id-ID"/>
         </w:rPr>
       </w:pPr>
-      <w:hyperlink w:anchor="_Toc466890135" w:history="1">
+      <w:hyperlink w:anchor="_Toc466924281" w:history="1">
         <w:r>
           <w:rPr>
             <w:rStyle w:val="Hyperlink"/>
@@ -2370,7 +2274,7 @@
             <w:noProof/>
             <w:webHidden/>
           </w:rPr>
-          <w:instrText xml:space="preserve"> PAGEREF _Toc466890135 \h </w:instrText>
+          <w:instrText xml:space="preserve"> PAGEREF _Toc466924281 \h </w:instrText>
         </w:r>
         <w:r>
           <w:rPr>
@@ -2417,7 +2321,7 @@
           <w:lang w:val="id-ID"/>
         </w:rPr>
       </w:pPr>
-      <w:hyperlink w:anchor="_Toc466890136" w:history="1">
+      <w:hyperlink w:anchor="_Toc466924282" w:history="1">
         <w:r>
           <w:rPr>
             <w:rStyle w:val="Hyperlink"/>
@@ -2462,7 +2366,7 @@
             <w:noProof/>
             <w:webHidden/>
           </w:rPr>
-          <w:instrText xml:space="preserve"> PAGEREF _Toc466890136 \h </w:instrText>
+          <w:instrText xml:space="preserve"> PAGEREF _Toc466924282 \h </w:instrText>
         </w:r>
         <w:r>
           <w:rPr>
@@ -2509,7 +2413,7 @@
           <w:lang w:val="id-ID"/>
         </w:rPr>
       </w:pPr>
-      <w:hyperlink w:anchor="_Toc466890137" w:history="1">
+      <w:hyperlink w:anchor="_Toc466924283" w:history="1">
         <w:r>
           <w:rPr>
             <w:rStyle w:val="Hyperlink"/>
@@ -2554,7 +2458,7 @@
             <w:noProof/>
             <w:webHidden/>
           </w:rPr>
-          <w:instrText xml:space="preserve"> PAGEREF _Toc466890137 \h </w:instrText>
+          <w:instrText xml:space="preserve"> PAGEREF _Toc466924283 \h </w:instrText>
         </w:r>
         <w:r>
           <w:rPr>
@@ -2601,7 +2505,7 @@
           <w:lang w:val="id-ID"/>
         </w:rPr>
       </w:pPr>
-      <w:hyperlink w:anchor="_Toc466890138" w:history="1">
+      <w:hyperlink w:anchor="_Toc466924284" w:history="1">
         <w:r>
           <w:rPr>
             <w:rStyle w:val="Hyperlink"/>
@@ -2646,7 +2550,7 @@
             <w:noProof/>
             <w:webHidden/>
           </w:rPr>
-          <w:instrText xml:space="preserve"> PAGEREF _Toc466890138 \h </w:instrText>
+          <w:instrText xml:space="preserve"> PAGEREF _Toc466924284 \h </w:instrText>
         </w:r>
         <w:r>
           <w:rPr>
@@ -2693,7 +2597,7 @@
           <w:lang w:val="id-ID"/>
         </w:rPr>
       </w:pPr>
-      <w:hyperlink w:anchor="_Toc466890139" w:history="1">
+      <w:hyperlink w:anchor="_Toc466924285" w:history="1">
         <w:r>
           <w:rPr>
             <w:rStyle w:val="Hyperlink"/>
@@ -2738,7 +2642,7 @@
             <w:noProof/>
             <w:webHidden/>
           </w:rPr>
-          <w:instrText xml:space="preserve"> PAGEREF _Toc466890139 \h </w:instrText>
+          <w:instrText xml:space="preserve"> PAGEREF _Toc466924285 \h </w:instrText>
         </w:r>
         <w:r>
           <w:rPr>
@@ -2779,7 +2683,7 @@
           <w:footerReference w:type="first" r:id="rId14"/>
           <w:type w:val="oddPage"/>
           <w:pgSz w:w="11906" w:h="16838"/>
-          <w:pgMar w:top="1418" w:right="1418" w:bottom="1418" w:left="2268" w:header="850" w:footer="1418" w:gutter="0"/>
+          <w:pgMar w:top="1418" w:right="1418" w:bottom="1418" w:left="2268" w:header="850" w:footer="1134" w:gutter="0"/>
           <w:pgNumType w:start="1"/>
           <w:cols w:space="708"/>
           <w:titlePg/>
@@ -2797,7 +2701,7 @@
       <w:pPr>
         <w:pStyle w:val="H1"/>
       </w:pPr>
-      <w:bookmarkStart w:id="3" w:name="_Toc466890115"/>
+      <w:bookmarkStart w:id="3" w:name="_Toc466924262"/>
       <w:r>
         <w:lastRenderedPageBreak/>
         <w:t>RINGKASAN EKSEKUTIF</w:t>
@@ -3666,7 +3570,15 @@
         <w:t>Cloud Hosted Router</w:t>
       </w:r>
       <w:r>
-        <w:t xml:space="preserve">). Kami juga </w:t>
+        <w:t xml:space="preserve">). Kami </w:t>
+      </w:r>
+      <w:proofErr w:type="spellStart"/>
+      <w:r>
+        <w:t>juga</w:t>
+      </w:r>
+      <w:proofErr w:type="spellEnd"/>
+      <w:r>
+        <w:t xml:space="preserve"> </w:t>
       </w:r>
       <w:proofErr w:type="spellStart"/>
       <w:r>
@@ -3738,7 +3650,15 @@
       </w:r>
       <w:proofErr w:type="spellEnd"/>
       <w:r>
-        <w:t xml:space="preserve"> router kami juga </w:t>
+        <w:t xml:space="preserve"> router kami </w:t>
+      </w:r>
+      <w:proofErr w:type="spellStart"/>
+      <w:r>
+        <w:t>juga</w:t>
+      </w:r>
+      <w:proofErr w:type="spellEnd"/>
+      <w:r>
+        <w:t xml:space="preserve"> </w:t>
       </w:r>
       <w:proofErr w:type="spellStart"/>
       <w:r>
@@ -3861,7 +3781,15 @@
       </w:r>
       <w:proofErr w:type="spellEnd"/>
       <w:r>
-        <w:t xml:space="preserve">, kami juga </w:t>
+        <w:t xml:space="preserve">, kami </w:t>
+      </w:r>
+      <w:proofErr w:type="spellStart"/>
+      <w:r>
+        <w:t>juga</w:t>
+      </w:r>
+      <w:proofErr w:type="spellEnd"/>
+      <w:r>
+        <w:t xml:space="preserve"> </w:t>
       </w:r>
       <w:proofErr w:type="spellStart"/>
       <w:r>
@@ -3965,7 +3893,15 @@
       </w:r>
       <w:proofErr w:type="spellEnd"/>
       <w:r>
-        <w:t xml:space="preserve">. Router virtual kami juga </w:t>
+        <w:t xml:space="preserve">. Router virtual kami </w:t>
+      </w:r>
+      <w:proofErr w:type="spellStart"/>
+      <w:r>
+        <w:t>juga</w:t>
+      </w:r>
+      <w:proofErr w:type="spellEnd"/>
+      <w:r>
+        <w:t xml:space="preserve"> </w:t>
       </w:r>
       <w:proofErr w:type="spellStart"/>
       <w:r>
@@ -4102,7 +4038,15 @@
       </w:r>
       <w:proofErr w:type="spellEnd"/>
       <w:r>
-        <w:t xml:space="preserve">. Ada juga </w:t>
+        <w:t xml:space="preserve">. Ada </w:t>
+      </w:r>
+      <w:proofErr w:type="spellStart"/>
+      <w:r>
+        <w:t>juga</w:t>
+      </w:r>
+      <w:proofErr w:type="spellEnd"/>
+      <w:r>
+        <w:t xml:space="preserve"> </w:t>
       </w:r>
       <w:proofErr w:type="spellStart"/>
       <w:r>
@@ -4126,7 +4070,15 @@
       </w:r>
       <w:proofErr w:type="spellEnd"/>
       <w:r>
-        <w:t xml:space="preserve"> kami juga </w:t>
+        <w:t xml:space="preserve"> kami </w:t>
+      </w:r>
+      <w:proofErr w:type="spellStart"/>
+      <w:r>
+        <w:t>juga</w:t>
+      </w:r>
+      <w:proofErr w:type="spellEnd"/>
+      <w:r>
+        <w:t xml:space="preserve"> </w:t>
       </w:r>
       <w:proofErr w:type="spellStart"/>
       <w:r>
@@ -4220,7 +4172,7 @@
           <w:footerReference w:type="first" r:id="rId16"/>
           <w:type w:val="oddPage"/>
           <w:pgSz w:w="11906" w:h="16838"/>
-          <w:pgMar w:top="1418" w:right="1418" w:bottom="1418" w:left="2268" w:header="709" w:footer="1418" w:gutter="0"/>
+          <w:pgMar w:top="1418" w:right="1418" w:bottom="1418" w:left="2268" w:header="709" w:footer="1134" w:gutter="0"/>
           <w:cols w:space="708"/>
           <w:titlePg/>
           <w:docGrid w:linePitch="360"/>
@@ -4414,12 +4366,10 @@
         <w:t xml:space="preserve"> </w:t>
       </w:r>
       <w:proofErr w:type="spellStart"/>
-      <w:proofErr w:type="gramStart"/>
       <w:r>
         <w:t>akan</w:t>
       </w:r>
       <w:proofErr w:type="spellEnd"/>
-      <w:proofErr w:type="gramEnd"/>
       <w:r>
         <w:t xml:space="preserve"> </w:t>
       </w:r>
@@ -4783,7 +4733,7 @@
           <w:lang w:val="en-US"/>
         </w:rPr>
       </w:pPr>
-      <w:bookmarkStart w:id="4" w:name="_Toc466890116"/>
+      <w:bookmarkStart w:id="4" w:name="_Toc466924263"/>
       <w:r>
         <w:rPr>
           <w:lang w:val="en-US"/>
@@ -4814,7 +4764,7 @@
       <w:pPr>
         <w:pStyle w:val="H2"/>
       </w:pPr>
-      <w:bookmarkStart w:id="5" w:name="_Toc466890117"/>
+      <w:bookmarkStart w:id="5" w:name="_Toc466924264"/>
       <w:r>
         <w:t>Data Perusahaan</w:t>
       </w:r>
@@ -4822,67 +4772,1487 @@
     </w:p>
     <w:p>
       <w:pPr>
-        <w:pStyle w:val="H2"/>
-      </w:pPr>
-      <w:bookmarkStart w:id="6" w:name="_Toc466890118"/>
-      <w:r>
-        <w:t xml:space="preserve">Biodata </w:t>
-      </w:r>
-      <w:proofErr w:type="spellStart"/>
-      <w:r>
-        <w:t>Pemilik</w:t>
-      </w:r>
-      <w:bookmarkEnd w:id="6"/>
-      <w:proofErr w:type="spellEnd"/>
+        <w:ind w:firstLine="454"/>
+        <w:rPr>
+          <w:lang w:val="id-ID"/>
+        </w:rPr>
+      </w:pPr>
+      <w:r>
+        <w:rPr>
+          <w:lang w:val="id-ID"/>
+        </w:rPr>
+        <w:t xml:space="preserve">Perusahaan yang kami dirikan merupakan </w:t>
+      </w:r>
+      <w:r>
+        <w:rPr>
+          <w:lang w:val="id-ID"/>
+        </w:rPr>
+        <w:t xml:space="preserve">suatu perusahaan berbasis IT yang memberikan jasa layanan sewa router berbasis cloud. </w:t>
+      </w:r>
+      <w:r>
+        <w:rPr>
+          <w:lang w:val="id-ID"/>
+        </w:rPr>
+        <w:t>Tidak hanya itu, kami juga berupaya memaksimalkan produktivitas pelanggan kami dengan menyediakan layanan cloud hosting ataupun dedicated server yang dapat digabungkan dengan produk RouterMaya kami.</w:t>
+      </w:r>
     </w:p>
     <w:p>
       <w:pPr>
-        <w:pStyle w:val="H2"/>
-      </w:pPr>
-      <w:bookmarkStart w:id="7" w:name="_Toc466890119"/>
-      <w:proofErr w:type="spellStart"/>
-      <w:r>
-        <w:t>Struktur</w:t>
-      </w:r>
-      <w:proofErr w:type="spellEnd"/>
-      <w:r>
-        <w:t xml:space="preserve"> </w:t>
-      </w:r>
-      <w:proofErr w:type="spellStart"/>
-      <w:r>
-        <w:t>Organisasi</w:t>
-      </w:r>
-      <w:bookmarkEnd w:id="7"/>
-      <w:proofErr w:type="spellEnd"/>
+        <w:ind w:firstLine="454"/>
+        <w:rPr>
+          <w:lang w:val="id-ID"/>
+        </w:rPr>
+      </w:pPr>
+      <w:r>
+        <w:rPr>
+          <w:lang w:val="id-ID"/>
+        </w:rPr>
+        <w:t xml:space="preserve">Perusahaan </w:t>
+      </w:r>
+      <w:r>
+        <w:rPr>
+          <w:lang w:val="id-ID"/>
+        </w:rPr>
+        <w:t>kami</w:t>
+      </w:r>
+      <w:r>
+        <w:rPr>
+          <w:lang w:val="id-ID"/>
+        </w:rPr>
+        <w:t xml:space="preserve"> </w:t>
+      </w:r>
+      <w:r>
+        <w:rPr>
+          <w:lang w:val="id-ID"/>
+        </w:rPr>
+        <w:t xml:space="preserve">sudah berdiri hampir lima tahun dan </w:t>
+      </w:r>
+      <w:r>
+        <w:rPr>
+          <w:lang w:val="id-ID"/>
+        </w:rPr>
+        <w:t>tetap dapat berdiri kokoh hingga saat ini berkat</w:t>
+      </w:r>
+      <w:r>
+        <w:rPr>
+          <w:lang w:val="id-ID"/>
+        </w:rPr>
+        <w:t xml:space="preserve"> sejumlah kenangan yang </w:t>
+      </w:r>
+      <w:r>
+        <w:rPr>
+          <w:lang w:val="id-ID"/>
+        </w:rPr>
+        <w:t>pahit dan manis di masa lampau.</w:t>
+      </w:r>
+      <w:r>
+        <w:rPr>
+          <w:lang w:val="id-ID"/>
+        </w:rPr>
+        <w:t xml:space="preserve"> Perusahaan kami dulunya bernama DeHostGeek, merupakan cikal bakal lahirnya perusahaan RouterMaya ini.</w:t>
+      </w:r>
+      <w:r>
+        <w:rPr>
+          <w:lang w:val="id-ID"/>
+        </w:rPr>
+        <w:t xml:space="preserve"> Perusahaan ini belum mengadopsi layanan virtual router pada mulanya, tetapi hanya fokus pada bisnis conventional hosting dan virtual private server.</w:t>
+      </w:r>
     </w:p>
     <w:p>
       <w:pPr>
         <w:pStyle w:val="H2"/>
       </w:pPr>
-      <w:bookmarkStart w:id="8" w:name="_Toc466890120"/>
-      <w:proofErr w:type="spellStart"/>
-      <w:r>
-        <w:t>Susunan</w:t>
-      </w:r>
-      <w:proofErr w:type="spellEnd"/>
-      <w:r>
-        <w:t xml:space="preserve"> </w:t>
+      <w:bookmarkStart w:id="6" w:name="_Toc466924265"/>
+      <w:r>
+        <w:t xml:space="preserve">Biodata </w:t>
       </w:r>
       <w:proofErr w:type="spellStart"/>
       <w:r>
         <w:t>Pemilik</w:t>
       </w:r>
-      <w:bookmarkEnd w:id="8"/>
+      <w:bookmarkEnd w:id="6"/>
       <w:proofErr w:type="spellEnd"/>
     </w:p>
     <w:p>
       <w:pPr>
+        <w:ind w:firstLine="454"/>
+        <w:rPr>
+          <w:lang w:val="id-ID"/>
+        </w:rPr>
+      </w:pPr>
+      <w:r>
+        <w:rPr>
+          <w:lang w:val="id-ID"/>
+        </w:rPr>
+        <w:t>Perusahaan kami dibangun oleh beberapa orang-orang penting yang mengawali catatan sukses perusahaan kami.</w:t>
+      </w:r>
+      <w:r>
+        <w:rPr>
+          <w:lang w:val="id-ID"/>
+        </w:rPr>
+        <w:t xml:space="preserve"> Berikut adalah para pendiri perusahaan kami.</w:t>
+      </w:r>
+    </w:p>
+    <w:p>
+      <w:pPr>
+        <w:rPr>
+          <w:lang w:val="id-ID"/>
+        </w:rPr>
+      </w:pPr>
+      <w:r>
+        <w:rPr>
+          <w:noProof/>
+          <w:lang w:val="id-ID"/>
+        </w:rPr>
+        <mc:AlternateContent>
+          <mc:Choice Requires="wps">
+            <w:drawing>
+              <wp:anchor distT="0" distB="0" distL="114300" distR="114300" simplePos="0" relativeHeight="251659264" behindDoc="0" locked="0" layoutInCell="1" allowOverlap="1">
+                <wp:simplePos x="0" y="0"/>
+                <wp:positionH relativeFrom="column">
+                  <wp:posOffset>1880921</wp:posOffset>
+                </wp:positionH>
+                <wp:positionV relativeFrom="paragraph">
+                  <wp:posOffset>13894</wp:posOffset>
+                </wp:positionV>
+                <wp:extent cx="3247923" cy="2070201"/>
+                <wp:effectExtent l="0" t="0" r="10160" b="25400"/>
+                <wp:wrapNone/>
+                <wp:docPr id="5" name="Text Box 5"/>
+                <wp:cNvGraphicFramePr/>
+                <a:graphic xmlns:a="http://schemas.openxmlformats.org/drawingml/2006/main">
+                  <a:graphicData uri="http://schemas.microsoft.com/office/word/2010/wordprocessingShape">
+                    <wps:wsp>
+                      <wps:cNvSpPr txBox="1"/>
+                      <wps:spPr>
+                        <a:xfrm>
+                          <a:off x="0" y="0"/>
+                          <a:ext cx="3247923" cy="2070201"/>
+                        </a:xfrm>
+                        <a:prstGeom prst="rect">
+                          <a:avLst/>
+                        </a:prstGeom>
+                        <a:solidFill>
+                          <a:schemeClr val="bg1">
+                            <a:lumMod val="95000"/>
+                          </a:schemeClr>
+                        </a:solidFill>
+                        <a:ln w="6350">
+                          <a:solidFill>
+                            <a:schemeClr val="bg2">
+                              <a:lumMod val="90000"/>
+                            </a:schemeClr>
+                          </a:solidFill>
+                        </a:ln>
+                      </wps:spPr>
+                      <wps:txbx>
+                        <w:txbxContent>
+                          <w:p>
+                            <w:pPr>
+                              <w:rPr>
+                                <w:lang w:val="id-ID"/>
+                              </w:rPr>
+                            </w:pPr>
+                            <w:r>
+                              <w:rPr>
+                                <w:b/>
+                                <w:lang w:val="id-ID"/>
+                              </w:rPr>
+                              <w:t>Jeffry Angtoni</w:t>
+                            </w:r>
+                            <w:r>
+                              <w:rPr>
+                                <w:lang w:val="id-ID"/>
+                              </w:rPr>
+                              <w:t xml:space="preserve">, sebagai </w:t>
+                            </w:r>
+                            <w:r>
+                              <w:rPr>
+                                <w:i/>
+                                <w:lang w:val="id-ID"/>
+                              </w:rPr>
+                              <w:t>technology researcher</w:t>
+                            </w:r>
+                            <w:r>
+                              <w:rPr>
+                                <w:lang w:val="id-ID"/>
+                              </w:rPr>
+                              <w:t>,</w:t>
+                            </w:r>
+                            <w:r>
+                              <w:rPr>
+                                <w:lang w:val="id-ID"/>
+                              </w:rPr>
+                              <w:t xml:space="preserve"> </w:t>
+                            </w:r>
+                            <w:r>
+                              <w:rPr>
+                                <w:lang w:val="id-ID"/>
+                              </w:rPr>
+                              <w:t>CTO</w:t>
+                            </w:r>
+                            <w:r>
+                              <w:rPr>
+                                <w:lang w:val="id-ID"/>
+                              </w:rPr>
+                              <w:t xml:space="preserve"> (</w:t>
+                            </w:r>
+                            <w:r>
+                              <w:rPr>
+                                <w:i/>
+                                <w:lang w:val="id-ID"/>
+                              </w:rPr>
+                              <w:t>Chief Technology Officer</w:t>
+                            </w:r>
+                            <w:r>
+                              <w:rPr>
+                                <w:lang w:val="id-ID"/>
+                              </w:rPr>
+                              <w:t>)</w:t>
+                            </w:r>
+                            <w:r>
+                              <w:rPr>
+                                <w:lang w:val="id-ID"/>
+                              </w:rPr>
+                              <w:t xml:space="preserve">, dan </w:t>
+                            </w:r>
+                            <w:r>
+                              <w:rPr>
+                                <w:i/>
+                                <w:lang w:val="id-ID"/>
+                              </w:rPr>
+                              <w:t>founder</w:t>
+                            </w:r>
+                            <w:r>
+                              <w:rPr>
+                                <w:lang w:val="id-ID"/>
+                              </w:rPr>
+                              <w:t>.</w:t>
+                            </w:r>
+                            <w:r>
+                              <w:rPr>
+                                <w:lang w:val="id-ID"/>
+                              </w:rPr>
+                              <w:t xml:space="preserve"> Berkomitmen untuk mengembangkan lebih lanjut teknologi cloud</w:t>
+                            </w:r>
+                            <w:r>
+                              <w:rPr>
+                                <w:lang w:val="id-ID"/>
+                              </w:rPr>
+                              <w:t xml:space="preserve"> dan mencari solusi yang cepat dan tepat dalam melakukan implementasi teknologi cloud ke dalam sistem produksi</w:t>
+                            </w:r>
+                            <w:r>
+                              <w:rPr>
+                                <w:lang w:val="id-ID"/>
+                              </w:rPr>
+                              <w:t>.</w:t>
+                            </w:r>
+                          </w:p>
+                        </w:txbxContent>
+                      </wps:txbx>
+                      <wps:bodyPr rot="0" spcFirstLastPara="0" vertOverflow="overflow" horzOverflow="overflow" vert="horz" wrap="square" lIns="91440" tIns="45720" rIns="91440" bIns="45720" numCol="1" spcCol="0" rtlCol="0" fromWordArt="0" anchor="t" anchorCtr="0" forceAA="0" compatLnSpc="1">
+                        <a:prstTxWarp prst="textNoShape">
+                          <a:avLst/>
+                        </a:prstTxWarp>
+                        <a:noAutofit/>
+                      </wps:bodyPr>
+                    </wps:wsp>
+                  </a:graphicData>
+                </a:graphic>
+                <wp14:sizeRelH relativeFrom="margin">
+                  <wp14:pctWidth>0</wp14:pctWidth>
+                </wp14:sizeRelH>
+              </wp:anchor>
+            </w:drawing>
+          </mc:Choice>
+          <mc:Fallback>
+            <w:pict>
+              <v:shapetype id="_x0000_t202" coordsize="21600,21600" o:spt="202" path="m,l,21600r21600,l21600,xe">
+                <v:stroke joinstyle="miter"/>
+                <v:path gradientshapeok="t" o:connecttype="rect"/>
+              </v:shapetype>
+              <v:shape id="Text Box 5" o:spid="_x0000_s1026" type="#_x0000_t202" style="position:absolute;left:0;text-align:left;margin-left:148.1pt;margin-top:1.1pt;width:255.75pt;height:163pt;z-index:251659264;visibility:visible;mso-wrap-style:square;mso-width-percent:0;mso-wrap-distance-left:9pt;mso-wrap-distance-top:0;mso-wrap-distance-right:9pt;mso-wrap-distance-bottom:0;mso-position-horizontal:absolute;mso-position-horizontal-relative:text;mso-position-vertical:absolute;mso-position-vertical-relative:text;mso-width-percent:0;mso-width-relative:margin;v-text-anchor:top" o:gfxdata="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" fillcolor="#f2f2f2 [3052]" strokecolor="#cfcdcd [2894]" strokeweight=".5pt">
+                <v:textbox>
+                  <w:txbxContent>
+                    <w:p>
+                      <w:pPr>
+                        <w:rPr>
+                          <w:lang w:val="id-ID"/>
+                        </w:rPr>
+                      </w:pPr>
+                      <w:r>
+                        <w:rPr>
+                          <w:b/>
+                          <w:lang w:val="id-ID"/>
+                        </w:rPr>
+                        <w:t>Jeffry Angtoni</w:t>
+                      </w:r>
+                      <w:r>
+                        <w:rPr>
+                          <w:lang w:val="id-ID"/>
+                        </w:rPr>
+                        <w:t xml:space="preserve">, sebagai </w:t>
+                      </w:r>
+                      <w:r>
+                        <w:rPr>
+                          <w:i/>
+                          <w:lang w:val="id-ID"/>
+                        </w:rPr>
+                        <w:t>technology researcher</w:t>
+                      </w:r>
+                      <w:r>
+                        <w:rPr>
+                          <w:lang w:val="id-ID"/>
+                        </w:rPr>
+                        <w:t>,</w:t>
+                      </w:r>
+                      <w:r>
+                        <w:rPr>
+                          <w:lang w:val="id-ID"/>
+                        </w:rPr>
+                        <w:t xml:space="preserve"> </w:t>
+                      </w:r>
+                      <w:r>
+                        <w:rPr>
+                          <w:lang w:val="id-ID"/>
+                        </w:rPr>
+                        <w:t>CTO</w:t>
+                      </w:r>
+                      <w:r>
+                        <w:rPr>
+                          <w:lang w:val="id-ID"/>
+                        </w:rPr>
+                        <w:t xml:space="preserve"> (</w:t>
+                      </w:r>
+                      <w:r>
+                        <w:rPr>
+                          <w:i/>
+                          <w:lang w:val="id-ID"/>
+                        </w:rPr>
+                        <w:t>Chief Technology Officer</w:t>
+                      </w:r>
+                      <w:r>
+                        <w:rPr>
+                          <w:lang w:val="id-ID"/>
+                        </w:rPr>
+                        <w:t>)</w:t>
+                      </w:r>
+                      <w:r>
+                        <w:rPr>
+                          <w:lang w:val="id-ID"/>
+                        </w:rPr>
+                        <w:t xml:space="preserve">, dan </w:t>
+                      </w:r>
+                      <w:r>
+                        <w:rPr>
+                          <w:i/>
+                          <w:lang w:val="id-ID"/>
+                        </w:rPr>
+                        <w:t>founder</w:t>
+                      </w:r>
+                      <w:r>
+                        <w:rPr>
+                          <w:lang w:val="id-ID"/>
+                        </w:rPr>
+                        <w:t>.</w:t>
+                      </w:r>
+                      <w:r>
+                        <w:rPr>
+                          <w:lang w:val="id-ID"/>
+                        </w:rPr>
+                        <w:t xml:space="preserve"> Berkomitmen untuk mengembangkan lebih lanjut teknologi cloud</w:t>
+                      </w:r>
+                      <w:r>
+                        <w:rPr>
+                          <w:lang w:val="id-ID"/>
+                        </w:rPr>
+                        <w:t xml:space="preserve"> dan mencari solusi yang cepat dan tepat dalam melakukan implementasi teknologi cloud ke dalam sistem produksi</w:t>
+                      </w:r>
+                      <w:r>
+                        <w:rPr>
+                          <w:lang w:val="id-ID"/>
+                        </w:rPr>
+                        <w:t>.</w:t>
+                      </w:r>
+                    </w:p>
+                  </w:txbxContent>
+                </v:textbox>
+              </v:shape>
+            </w:pict>
+          </mc:Fallback>
+        </mc:AlternateContent>
+      </w:r>
+      <w:r>
+        <w:rPr>
+          <w:noProof/>
+          <w:lang w:val="id-ID"/>
+        </w:rPr>
+        <w:drawing>
+          <wp:inline distT="0" distB="0" distL="0" distR="0">
+            <wp:extent cx="1847850" cy="2076450"/>
+            <wp:effectExtent l="19050" t="19050" r="19050" b="19050"/>
+            <wp:docPr id="2" name="Picture 2"/>
+            <wp:cNvGraphicFramePr>
+              <a:graphicFrameLocks xmlns:a="http://schemas.openxmlformats.org/drawingml/2006/main" noChangeAspect="1"/>
+            </wp:cNvGraphicFramePr>
+            <a:graphic xmlns:a="http://schemas.openxmlformats.org/drawingml/2006/main">
+              <a:graphicData uri="http://schemas.openxmlformats.org/drawingml/2006/picture">
+                <pic:pic xmlns:pic="http://schemas.openxmlformats.org/drawingml/2006/picture">
+                  <pic:nvPicPr>
+                    <pic:cNvPr id="2" name="avatar-1.png"/>
+                    <pic:cNvPicPr/>
+                  </pic:nvPicPr>
+                  <pic:blipFill>
+                    <a:blip r:embed="rId17">
+                      <a:extLst>
+                        <a:ext uri="{28A0092B-C50C-407E-A947-70E740481C1C}">
+                          <a14:useLocalDpi xmlns:a14="http://schemas.microsoft.com/office/drawing/2010/main" val="0"/>
+                        </a:ext>
+                      </a:extLst>
+                    </a:blip>
+                    <a:stretch>
+                      <a:fillRect/>
+                    </a:stretch>
+                  </pic:blipFill>
+                  <pic:spPr>
+                    <a:xfrm>
+                      <a:off x="0" y="0"/>
+                      <a:ext cx="1847850" cy="2076450"/>
+                    </a:xfrm>
+                    <a:prstGeom prst="rect">
+                      <a:avLst/>
+                    </a:prstGeom>
+                    <a:ln>
+                      <a:solidFill>
+                        <a:schemeClr val="bg2">
+                          <a:lumMod val="90000"/>
+                        </a:schemeClr>
+                      </a:solidFill>
+                    </a:ln>
+                  </pic:spPr>
+                </pic:pic>
+              </a:graphicData>
+            </a:graphic>
+          </wp:inline>
+        </w:drawing>
+      </w:r>
+    </w:p>
+    <w:p>
+      <w:pPr>
+        <w:rPr>
+          <w:lang w:val="id-ID"/>
+        </w:rPr>
+      </w:pPr>
+      <w:r>
+        <w:rPr>
+          <w:noProof/>
+          <w:lang w:val="id-ID"/>
+        </w:rPr>
+        <mc:AlternateContent>
+          <mc:Choice Requires="wps">
+            <w:drawing>
+              <wp:anchor distT="0" distB="0" distL="114300" distR="114300" simplePos="0" relativeHeight="251661312" behindDoc="0" locked="0" layoutInCell="1" allowOverlap="1" wp14:anchorId="65620576" wp14:editId="7C786564">
+                <wp:simplePos x="0" y="0"/>
+                <wp:positionH relativeFrom="column">
+                  <wp:posOffset>1879651</wp:posOffset>
+                </wp:positionH>
+                <wp:positionV relativeFrom="paragraph">
+                  <wp:posOffset>7036</wp:posOffset>
+                </wp:positionV>
+                <wp:extent cx="3247923" cy="2070201"/>
+                <wp:effectExtent l="0" t="0" r="10160" b="25400"/>
+                <wp:wrapNone/>
+                <wp:docPr id="7" name="Text Box 7"/>
+                <wp:cNvGraphicFramePr/>
+                <a:graphic xmlns:a="http://schemas.openxmlformats.org/drawingml/2006/main">
+                  <a:graphicData uri="http://schemas.microsoft.com/office/word/2010/wordprocessingShape">
+                    <wps:wsp>
+                      <wps:cNvSpPr txBox="1"/>
+                      <wps:spPr>
+                        <a:xfrm>
+                          <a:off x="0" y="0"/>
+                          <a:ext cx="3247923" cy="2070201"/>
+                        </a:xfrm>
+                        <a:prstGeom prst="rect">
+                          <a:avLst/>
+                        </a:prstGeom>
+                        <a:solidFill>
+                          <a:schemeClr val="bg1">
+                            <a:lumMod val="95000"/>
+                          </a:schemeClr>
+                        </a:solidFill>
+                        <a:ln w="6350">
+                          <a:solidFill>
+                            <a:schemeClr val="bg2">
+                              <a:lumMod val="90000"/>
+                            </a:schemeClr>
+                          </a:solidFill>
+                        </a:ln>
+                      </wps:spPr>
+                      <wps:txbx>
+                        <w:txbxContent>
+                          <w:p>
+                            <w:pPr>
+                              <w:rPr>
+                                <w:lang w:val="id-ID"/>
+                              </w:rPr>
+                            </w:pPr>
+                            <w:r>
+                              <w:rPr>
+                                <w:b/>
+                                <w:lang w:val="id-ID"/>
+                              </w:rPr>
+                              <w:t>Benny Susanto</w:t>
+                            </w:r>
+                            <w:r>
+                              <w:rPr>
+                                <w:lang w:val="id-ID"/>
+                              </w:rPr>
+                              <w:t xml:space="preserve">, sebagai </w:t>
+                            </w:r>
+                            <w:r>
+                              <w:rPr>
+                                <w:lang w:val="id-ID"/>
+                              </w:rPr>
+                              <w:t>CFO</w:t>
+                            </w:r>
+                            <w:r>
+                              <w:rPr>
+                                <w:lang w:val="id-ID"/>
+                              </w:rPr>
+                              <w:t xml:space="preserve"> (</w:t>
+                            </w:r>
+                            <w:r>
+                              <w:rPr>
+                                <w:i/>
+                                <w:lang w:val="id-ID"/>
+                              </w:rPr>
+                              <w:t>Chief Financial Officer</w:t>
+                            </w:r>
+                            <w:r>
+                              <w:rPr>
+                                <w:lang w:val="id-ID"/>
+                              </w:rPr>
+                              <w:t>)</w:t>
+                            </w:r>
+                            <w:r>
+                              <w:rPr>
+                                <w:lang w:val="id-ID"/>
+                              </w:rPr>
+                              <w:t xml:space="preserve"> dan </w:t>
+                            </w:r>
+                            <w:r>
+                              <w:rPr>
+                                <w:i/>
+                                <w:lang w:val="id-ID"/>
+                              </w:rPr>
+                              <w:t>founder</w:t>
+                            </w:r>
+                            <w:r>
+                              <w:rPr>
+                                <w:lang w:val="id-ID"/>
+                              </w:rPr>
+                              <w:t>. Bertekad untuk mencari solusi dalam pemenuhan kebutuhan finansial perusahaan dengan membuat berbagai kebijakan finansial.</w:t>
+                            </w:r>
+                          </w:p>
+                        </w:txbxContent>
+                      </wps:txbx>
+                      <wps:bodyPr rot="0" spcFirstLastPara="0" vertOverflow="overflow" horzOverflow="overflow" vert="horz" wrap="square" lIns="91440" tIns="45720" rIns="91440" bIns="45720" numCol="1" spcCol="0" rtlCol="0" fromWordArt="0" anchor="t" anchorCtr="0" forceAA="0" compatLnSpc="1">
+                        <a:prstTxWarp prst="textNoShape">
+                          <a:avLst/>
+                        </a:prstTxWarp>
+                        <a:noAutofit/>
+                      </wps:bodyPr>
+                    </wps:wsp>
+                  </a:graphicData>
+                </a:graphic>
+                <wp14:sizeRelH relativeFrom="margin">
+                  <wp14:pctWidth>0</wp14:pctWidth>
+                </wp14:sizeRelH>
+              </wp:anchor>
+            </w:drawing>
+          </mc:Choice>
+          <mc:Fallback>
+            <w:pict>
+              <v:shape w14:anchorId="65620576" id="Text Box 7" o:spid="_x0000_s1027" type="#_x0000_t202" style="position:absolute;left:0;text-align:left;margin-left:148pt;margin-top:.55pt;width:255.75pt;height:163pt;z-index:251661312;visibility:visible;mso-wrap-style:square;mso-width-percent:0;mso-wrap-distance-left:9pt;mso-wrap-distance-top:0;mso-wrap-distance-right:9pt;mso-wrap-distance-bottom:0;mso-position-horizontal:absolute;mso-position-horizontal-relative:text;mso-position-vertical:absolute;mso-position-vertical-relative:text;mso-width-percent:0;mso-width-relative:margin;v-text-anchor:top" o:gfxdata="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" fillcolor="#f2f2f2 [3052]" strokecolor="#cfcdcd [2894]" strokeweight=".5pt">
+                <v:textbox>
+                  <w:txbxContent>
+                    <w:p>
+                      <w:pPr>
+                        <w:rPr>
+                          <w:lang w:val="id-ID"/>
+                        </w:rPr>
+                      </w:pPr>
+                      <w:r>
+                        <w:rPr>
+                          <w:b/>
+                          <w:lang w:val="id-ID"/>
+                        </w:rPr>
+                        <w:t>Benny Susanto</w:t>
+                      </w:r>
+                      <w:r>
+                        <w:rPr>
+                          <w:lang w:val="id-ID"/>
+                        </w:rPr>
+                        <w:t xml:space="preserve">, sebagai </w:t>
+                      </w:r>
+                      <w:r>
+                        <w:rPr>
+                          <w:lang w:val="id-ID"/>
+                        </w:rPr>
+                        <w:t>CFO</w:t>
+                      </w:r>
+                      <w:r>
+                        <w:rPr>
+                          <w:lang w:val="id-ID"/>
+                        </w:rPr>
+                        <w:t xml:space="preserve"> (</w:t>
+                      </w:r>
+                      <w:r>
+                        <w:rPr>
+                          <w:i/>
+                          <w:lang w:val="id-ID"/>
+                        </w:rPr>
+                        <w:t>Chief Financial Officer</w:t>
+                      </w:r>
+                      <w:r>
+                        <w:rPr>
+                          <w:lang w:val="id-ID"/>
+                        </w:rPr>
+                        <w:t>)</w:t>
+                      </w:r>
+                      <w:r>
+                        <w:rPr>
+                          <w:lang w:val="id-ID"/>
+                        </w:rPr>
+                        <w:t xml:space="preserve"> dan </w:t>
+                      </w:r>
+                      <w:r>
+                        <w:rPr>
+                          <w:i/>
+                          <w:lang w:val="id-ID"/>
+                        </w:rPr>
+                        <w:t>founder</w:t>
+                      </w:r>
+                      <w:r>
+                        <w:rPr>
+                          <w:lang w:val="id-ID"/>
+                        </w:rPr>
+                        <w:t>. Bertekad untuk mencari solusi dalam pemenuhan kebutuhan finansial perusahaan dengan membuat berbagai kebijakan finansial.</w:t>
+                      </w:r>
+                    </w:p>
+                  </w:txbxContent>
+                </v:textbox>
+              </v:shape>
+            </w:pict>
+          </mc:Fallback>
+        </mc:AlternateContent>
+      </w:r>
+      <w:r>
+        <w:rPr>
+          <w:noProof/>
+          <w:lang w:val="id-ID"/>
+        </w:rPr>
+        <w:drawing>
+          <wp:inline distT="0" distB="0" distL="0" distR="0">
+            <wp:extent cx="1847850" cy="2038350"/>
+            <wp:effectExtent l="19050" t="19050" r="19050" b="19050"/>
+            <wp:docPr id="6" name="Picture 6"/>
+            <wp:cNvGraphicFramePr>
+              <a:graphicFrameLocks xmlns:a="http://schemas.openxmlformats.org/drawingml/2006/main" noChangeAspect="1"/>
+            </wp:cNvGraphicFramePr>
+            <a:graphic xmlns:a="http://schemas.openxmlformats.org/drawingml/2006/main">
+              <a:graphicData uri="http://schemas.openxmlformats.org/drawingml/2006/picture">
+                <pic:pic xmlns:pic="http://schemas.openxmlformats.org/drawingml/2006/picture">
+                  <pic:nvPicPr>
+                    <pic:cNvPr id="6" name="avatar-6.png"/>
+                    <pic:cNvPicPr/>
+                  </pic:nvPicPr>
+                  <pic:blipFill>
+                    <a:blip r:embed="rId18">
+                      <a:extLst>
+                        <a:ext uri="{28A0092B-C50C-407E-A947-70E740481C1C}">
+                          <a14:useLocalDpi xmlns:a14="http://schemas.microsoft.com/office/drawing/2010/main" val="0"/>
+                        </a:ext>
+                      </a:extLst>
+                    </a:blip>
+                    <a:stretch>
+                      <a:fillRect/>
+                    </a:stretch>
+                  </pic:blipFill>
+                  <pic:spPr>
+                    <a:xfrm>
+                      <a:off x="0" y="0"/>
+                      <a:ext cx="1847850" cy="2038350"/>
+                    </a:xfrm>
+                    <a:prstGeom prst="rect">
+                      <a:avLst/>
+                    </a:prstGeom>
+                    <a:ln>
+                      <a:solidFill>
+                        <a:schemeClr val="bg2">
+                          <a:lumMod val="90000"/>
+                        </a:schemeClr>
+                      </a:solidFill>
+                    </a:ln>
+                  </pic:spPr>
+                </pic:pic>
+              </a:graphicData>
+            </a:graphic>
+          </wp:inline>
+        </w:drawing>
+      </w:r>
+    </w:p>
+    <w:p>
+      <w:pPr>
+        <w:rPr>
+          <w:lang w:val="id-ID"/>
+        </w:rPr>
+      </w:pPr>
+      <w:r>
+        <w:rPr>
+          <w:lang w:val="id-ID"/>
+        </w:rPr>
+        <w:br w:type="page"/>
+      </w:r>
+    </w:p>
+    <w:p>
+      <w:pPr>
+        <w:rPr>
+          <w:lang w:val="id-ID"/>
+        </w:rPr>
+      </w:pPr>
+      <w:r>
+        <w:rPr>
+          <w:noProof/>
+          <w:lang w:val="id-ID"/>
+        </w:rPr>
+        <w:lastRenderedPageBreak/>
+        <mc:AlternateContent>
+          <mc:Choice Requires="wps">
+            <w:drawing>
+              <wp:anchor distT="0" distB="0" distL="114300" distR="114300" simplePos="0" relativeHeight="251663360" behindDoc="0" locked="0" layoutInCell="1" allowOverlap="1" wp14:anchorId="4CB38CE0" wp14:editId="1F3046B1">
+                <wp:simplePos x="0" y="0"/>
+                <wp:positionH relativeFrom="column">
+                  <wp:posOffset>1877365</wp:posOffset>
+                </wp:positionH>
+                <wp:positionV relativeFrom="paragraph">
+                  <wp:posOffset>19024</wp:posOffset>
+                </wp:positionV>
+                <wp:extent cx="3247923" cy="2070201"/>
+                <wp:effectExtent l="0" t="0" r="10160" b="25400"/>
+                <wp:wrapNone/>
+                <wp:docPr id="52" name="Text Box 52"/>
+                <wp:cNvGraphicFramePr/>
+                <a:graphic xmlns:a="http://schemas.openxmlformats.org/drawingml/2006/main">
+                  <a:graphicData uri="http://schemas.microsoft.com/office/word/2010/wordprocessingShape">
+                    <wps:wsp>
+                      <wps:cNvSpPr txBox="1"/>
+                      <wps:spPr>
+                        <a:xfrm>
+                          <a:off x="0" y="0"/>
+                          <a:ext cx="3247923" cy="2070201"/>
+                        </a:xfrm>
+                        <a:prstGeom prst="rect">
+                          <a:avLst/>
+                        </a:prstGeom>
+                        <a:solidFill>
+                          <a:schemeClr val="bg1">
+                            <a:lumMod val="95000"/>
+                          </a:schemeClr>
+                        </a:solidFill>
+                        <a:ln w="6350">
+                          <a:solidFill>
+                            <a:schemeClr val="bg2">
+                              <a:lumMod val="90000"/>
+                            </a:schemeClr>
+                          </a:solidFill>
+                        </a:ln>
+                      </wps:spPr>
+                      <wps:txbx>
+                        <w:txbxContent>
+                          <w:p>
+                            <w:pPr>
+                              <w:rPr>
+                                <w:lang w:val="id-ID"/>
+                              </w:rPr>
+                            </w:pPr>
+                            <w:r>
+                              <w:rPr>
+                                <w:b/>
+                                <w:lang w:val="id-ID"/>
+                              </w:rPr>
+                              <w:t>Ivan Theomanto</w:t>
+                            </w:r>
+                            <w:r>
+                              <w:rPr>
+                                <w:lang w:val="id-ID"/>
+                              </w:rPr>
+                              <w:t xml:space="preserve">, sebagai </w:t>
+                            </w:r>
+                            <w:r>
+                              <w:rPr>
+                                <w:lang w:val="id-ID"/>
+                              </w:rPr>
+                              <w:t>CEO (</w:t>
+                            </w:r>
+                            <w:r>
+                              <w:rPr>
+                                <w:i/>
+                                <w:lang w:val="id-ID"/>
+                              </w:rPr>
+                              <w:t>Chief Executive Officer</w:t>
+                            </w:r>
+                            <w:r>
+                              <w:rPr>
+                                <w:lang w:val="id-ID"/>
+                              </w:rPr>
+                              <w:t>)</w:t>
+                            </w:r>
+                            <w:r>
+                              <w:rPr>
+                                <w:lang w:val="id-ID"/>
+                              </w:rPr>
+                              <w:t>.</w:t>
+                            </w:r>
+                            <w:r>
+                              <w:rPr>
+                                <w:lang w:val="id-ID"/>
+                              </w:rPr>
+                              <w:t xml:space="preserve"> Bertekad yang kuat untuk menyeimbangkan hidup para karyawan perusahaan. Karena hidup juga bukan</w:t>
+                            </w:r>
+                            <w:r>
+                              <w:rPr>
+                                <w:lang w:val="id-ID"/>
+                              </w:rPr>
+                              <w:t xml:space="preserve"> selalu</w:t>
+                            </w:r>
+                            <w:r>
+                              <w:rPr>
+                                <w:lang w:val="id-ID"/>
+                              </w:rPr>
+                              <w:t xml:space="preserve"> untuk kerja, tetapi kerja juga perlu untuk hidup.</w:t>
+                            </w:r>
+                          </w:p>
+                        </w:txbxContent>
+                      </wps:txbx>
+                      <wps:bodyPr rot="0" spcFirstLastPara="0" vertOverflow="overflow" horzOverflow="overflow" vert="horz" wrap="square" lIns="91440" tIns="45720" rIns="91440" bIns="45720" numCol="1" spcCol="0" rtlCol="0" fromWordArt="0" anchor="t" anchorCtr="0" forceAA="0" compatLnSpc="1">
+                        <a:prstTxWarp prst="textNoShape">
+                          <a:avLst/>
+                        </a:prstTxWarp>
+                        <a:noAutofit/>
+                      </wps:bodyPr>
+                    </wps:wsp>
+                  </a:graphicData>
+                </a:graphic>
+                <wp14:sizeRelH relativeFrom="margin">
+                  <wp14:pctWidth>0</wp14:pctWidth>
+                </wp14:sizeRelH>
+              </wp:anchor>
+            </w:drawing>
+          </mc:Choice>
+          <mc:Fallback>
+            <w:pict>
+              <v:shape w14:anchorId="4CB38CE0" id="Text Box 52" o:spid="_x0000_s1028" type="#_x0000_t202" style="position:absolute;left:0;text-align:left;margin-left:147.8pt;margin-top:1.5pt;width:255.75pt;height:163pt;z-index:251663360;visibility:visible;mso-wrap-style:square;mso-width-percent:0;mso-wrap-distance-left:9pt;mso-wrap-distance-top:0;mso-wrap-distance-right:9pt;mso-wrap-distance-bottom:0;mso-position-horizontal:absolute;mso-position-horizontal-relative:text;mso-position-vertical:absolute;mso-position-vertical-relative:text;mso-width-percent:0;mso-width-relative:margin;v-text-anchor:top" o:gfxdata="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" fillcolor="#f2f2f2 [3052]" strokecolor="#cfcdcd [2894]" strokeweight=".5pt">
+                <v:textbox>
+                  <w:txbxContent>
+                    <w:p>
+                      <w:pPr>
+                        <w:rPr>
+                          <w:lang w:val="id-ID"/>
+                        </w:rPr>
+                      </w:pPr>
+                      <w:r>
+                        <w:rPr>
+                          <w:b/>
+                          <w:lang w:val="id-ID"/>
+                        </w:rPr>
+                        <w:t>Ivan Theomanto</w:t>
+                      </w:r>
+                      <w:r>
+                        <w:rPr>
+                          <w:lang w:val="id-ID"/>
+                        </w:rPr>
+                        <w:t xml:space="preserve">, sebagai </w:t>
+                      </w:r>
+                      <w:r>
+                        <w:rPr>
+                          <w:lang w:val="id-ID"/>
+                        </w:rPr>
+                        <w:t>CEO (</w:t>
+                      </w:r>
+                      <w:r>
+                        <w:rPr>
+                          <w:i/>
+                          <w:lang w:val="id-ID"/>
+                        </w:rPr>
+                        <w:t>Chief Executive Officer</w:t>
+                      </w:r>
+                      <w:r>
+                        <w:rPr>
+                          <w:lang w:val="id-ID"/>
+                        </w:rPr>
+                        <w:t>)</w:t>
+                      </w:r>
+                      <w:r>
+                        <w:rPr>
+                          <w:lang w:val="id-ID"/>
+                        </w:rPr>
+                        <w:t>.</w:t>
+                      </w:r>
+                      <w:r>
+                        <w:rPr>
+                          <w:lang w:val="id-ID"/>
+                        </w:rPr>
+                        <w:t xml:space="preserve"> Bertekad yang kuat untuk menyeimbangkan hidup para karyawan perusahaan. Karena hidup juga bukan</w:t>
+                      </w:r>
+                      <w:r>
+                        <w:rPr>
+                          <w:lang w:val="id-ID"/>
+                        </w:rPr>
+                        <w:t xml:space="preserve"> selalu</w:t>
+                      </w:r>
+                      <w:r>
+                        <w:rPr>
+                          <w:lang w:val="id-ID"/>
+                        </w:rPr>
+                        <w:t xml:space="preserve"> untuk kerja, tetapi kerja juga perlu untuk hidup.</w:t>
+                      </w:r>
+                    </w:p>
+                  </w:txbxContent>
+                </v:textbox>
+              </v:shape>
+            </w:pict>
+          </mc:Fallback>
+        </mc:AlternateContent>
+      </w:r>
+      <w:r>
+        <w:rPr>
+          <w:noProof/>
+          <w:lang w:val="id-ID"/>
+        </w:rPr>
+        <w:drawing>
+          <wp:inline distT="0" distB="0" distL="0" distR="0">
+            <wp:extent cx="1847850" cy="2076450"/>
+            <wp:effectExtent l="19050" t="19050" r="19050" b="19050"/>
+            <wp:docPr id="51" name="Picture 51"/>
+            <wp:cNvGraphicFramePr>
+              <a:graphicFrameLocks xmlns:a="http://schemas.openxmlformats.org/drawingml/2006/main" noChangeAspect="1"/>
+            </wp:cNvGraphicFramePr>
+            <a:graphic xmlns:a="http://schemas.openxmlformats.org/drawingml/2006/main">
+              <a:graphicData uri="http://schemas.openxmlformats.org/drawingml/2006/picture">
+                <pic:pic xmlns:pic="http://schemas.openxmlformats.org/drawingml/2006/picture">
+                  <pic:nvPicPr>
+                    <pic:cNvPr id="51" name="avatar-2.png"/>
+                    <pic:cNvPicPr/>
+                  </pic:nvPicPr>
+                  <pic:blipFill>
+                    <a:blip r:embed="rId19">
+                      <a:extLst>
+                        <a:ext uri="{28A0092B-C50C-407E-A947-70E740481C1C}">
+                          <a14:useLocalDpi xmlns:a14="http://schemas.microsoft.com/office/drawing/2010/main" val="0"/>
+                        </a:ext>
+                      </a:extLst>
+                    </a:blip>
+                    <a:stretch>
+                      <a:fillRect/>
+                    </a:stretch>
+                  </pic:blipFill>
+                  <pic:spPr>
+                    <a:xfrm>
+                      <a:off x="0" y="0"/>
+                      <a:ext cx="1847850" cy="2076450"/>
+                    </a:xfrm>
+                    <a:prstGeom prst="rect">
+                      <a:avLst/>
+                    </a:prstGeom>
+                    <a:ln>
+                      <a:solidFill>
+                        <a:schemeClr val="bg2">
+                          <a:lumMod val="90000"/>
+                        </a:schemeClr>
+                      </a:solidFill>
+                    </a:ln>
+                  </pic:spPr>
+                </pic:pic>
+              </a:graphicData>
+            </a:graphic>
+          </wp:inline>
+        </w:drawing>
+      </w:r>
+    </w:p>
+    <w:p>
+      <w:pPr>
+        <w:rPr>
+          <w:lang w:val="id-ID"/>
+        </w:rPr>
+      </w:pPr>
+      <w:r>
+        <w:rPr>
+          <w:noProof/>
+          <w:lang w:val="id-ID"/>
+        </w:rPr>
+        <mc:AlternateContent>
+          <mc:Choice Requires="wps">
+            <w:drawing>
+              <wp:anchor distT="0" distB="0" distL="114300" distR="114300" simplePos="0" relativeHeight="251665408" behindDoc="0" locked="0" layoutInCell="1" allowOverlap="1" wp14:anchorId="2A9A49EA" wp14:editId="7C124D9A">
+                <wp:simplePos x="0" y="0"/>
+                <wp:positionH relativeFrom="column">
+                  <wp:posOffset>1879346</wp:posOffset>
+                </wp:positionH>
+                <wp:positionV relativeFrom="paragraph">
+                  <wp:posOffset>8890</wp:posOffset>
+                </wp:positionV>
+                <wp:extent cx="3247923" cy="2024405"/>
+                <wp:effectExtent l="0" t="0" r="10160" b="13970"/>
+                <wp:wrapNone/>
+                <wp:docPr id="54" name="Text Box 54"/>
+                <wp:cNvGraphicFramePr/>
+                <a:graphic xmlns:a="http://schemas.openxmlformats.org/drawingml/2006/main">
+                  <a:graphicData uri="http://schemas.microsoft.com/office/word/2010/wordprocessingShape">
+                    <wps:wsp>
+                      <wps:cNvSpPr txBox="1"/>
+                      <wps:spPr>
+                        <a:xfrm>
+                          <a:off x="0" y="0"/>
+                          <a:ext cx="3247923" cy="2024405"/>
+                        </a:xfrm>
+                        <a:prstGeom prst="rect">
+                          <a:avLst/>
+                        </a:prstGeom>
+                        <a:solidFill>
+                          <a:schemeClr val="bg1">
+                            <a:lumMod val="95000"/>
+                          </a:schemeClr>
+                        </a:solidFill>
+                        <a:ln w="6350">
+                          <a:solidFill>
+                            <a:schemeClr val="bg2">
+                              <a:lumMod val="90000"/>
+                            </a:schemeClr>
+                          </a:solidFill>
+                        </a:ln>
+                      </wps:spPr>
+                      <wps:txbx>
+                        <w:txbxContent>
+                          <w:p>
+                            <w:pPr>
+                              <w:rPr>
+                                <w:lang w:val="id-ID"/>
+                              </w:rPr>
+                            </w:pPr>
+                            <w:r>
+                              <w:rPr>
+                                <w:b/>
+                                <w:lang w:val="id-ID"/>
+                              </w:rPr>
+                              <w:t>Machfito</w:t>
+                            </w:r>
+                            <w:r>
+                              <w:rPr>
+                                <w:lang w:val="id-ID"/>
+                              </w:rPr>
+                              <w:t xml:space="preserve">, sebagai </w:t>
+                            </w:r>
+                            <w:r>
+                              <w:rPr>
+                                <w:i/>
+                                <w:lang w:val="id-ID"/>
+                              </w:rPr>
+                              <w:t>operation m</w:t>
+                            </w:r>
+                            <w:r>
+                              <w:rPr>
+                                <w:i/>
+                                <w:lang w:val="id-ID"/>
+                              </w:rPr>
+                              <w:t>anager</w:t>
+                            </w:r>
+                            <w:r>
+                              <w:rPr>
+                                <w:lang w:val="id-ID"/>
+                              </w:rPr>
+                              <w:t>. Bertugas dalam menyelesaikan hal-hal yang berhubungan dengan datacenter perusahaan.</w:t>
+                            </w:r>
+                          </w:p>
+                        </w:txbxContent>
+                      </wps:txbx>
+                      <wps:bodyPr rot="0" spcFirstLastPara="0" vertOverflow="overflow" horzOverflow="overflow" vert="horz" wrap="square" lIns="91440" tIns="45720" rIns="91440" bIns="45720" numCol="1" spcCol="0" rtlCol="0" fromWordArt="0" anchor="t" anchorCtr="0" forceAA="0" compatLnSpc="1">
+                        <a:prstTxWarp prst="textNoShape">
+                          <a:avLst/>
+                        </a:prstTxWarp>
+                        <a:noAutofit/>
+                      </wps:bodyPr>
+                    </wps:wsp>
+                  </a:graphicData>
+                </a:graphic>
+                <wp14:sizeRelH relativeFrom="margin">
+                  <wp14:pctWidth>0</wp14:pctWidth>
+                </wp14:sizeRelH>
+                <wp14:sizeRelV relativeFrom="margin">
+                  <wp14:pctHeight>0</wp14:pctHeight>
+                </wp14:sizeRelV>
+              </wp:anchor>
+            </w:drawing>
+          </mc:Choice>
+          <mc:Fallback>
+            <w:pict>
+              <v:shape w14:anchorId="2A9A49EA" id="Text Box 54" o:spid="_x0000_s1029" type="#_x0000_t202" style="position:absolute;left:0;text-align:left;margin-left:148pt;margin-top:.7pt;width:255.75pt;height:159.4pt;z-index:251665408;visibility:visible;mso-wrap-style:square;mso-width-percent:0;mso-height-percent:0;mso-wrap-distance-left:9pt;mso-wrap-distance-top:0;mso-wrap-distance-right:9pt;mso-wrap-distance-bottom:0;mso-position-horizontal:absolute;mso-position-horizontal-relative:text;mso-position-vertical:absolute;mso-position-vertical-relative:text;mso-width-percent:0;mso-height-percent:0;mso-width-relative:margin;mso-height-relative:margin;v-text-anchor:top" o:gfxdata="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" fillcolor="#f2f2f2 [3052]" strokecolor="#cfcdcd [2894]" strokeweight=".5pt">
+                <v:textbox>
+                  <w:txbxContent>
+                    <w:p>
+                      <w:pPr>
+                        <w:rPr>
+                          <w:lang w:val="id-ID"/>
+                        </w:rPr>
+                      </w:pPr>
+                      <w:r>
+                        <w:rPr>
+                          <w:b/>
+                          <w:lang w:val="id-ID"/>
+                        </w:rPr>
+                        <w:t>Machfito</w:t>
+                      </w:r>
+                      <w:r>
+                        <w:rPr>
+                          <w:lang w:val="id-ID"/>
+                        </w:rPr>
+                        <w:t xml:space="preserve">, sebagai </w:t>
+                      </w:r>
+                      <w:r>
+                        <w:rPr>
+                          <w:i/>
+                          <w:lang w:val="id-ID"/>
+                        </w:rPr>
+                        <w:t>operation m</w:t>
+                      </w:r>
+                      <w:r>
+                        <w:rPr>
+                          <w:i/>
+                          <w:lang w:val="id-ID"/>
+                        </w:rPr>
+                        <w:t>anager</w:t>
+                      </w:r>
+                      <w:r>
+                        <w:rPr>
+                          <w:lang w:val="id-ID"/>
+                        </w:rPr>
+                        <w:t>. Bertugas dalam menyelesaikan hal-hal yang berhubungan dengan datacenter perusahaan.</w:t>
+                      </w:r>
+                    </w:p>
+                  </w:txbxContent>
+                </v:textbox>
+              </v:shape>
+            </w:pict>
+          </mc:Fallback>
+        </mc:AlternateContent>
+      </w:r>
+      <w:r>
+        <w:rPr>
+          <w:noProof/>
+          <w:lang w:val="id-ID"/>
+        </w:rPr>
+        <w:drawing>
+          <wp:inline distT="0" distB="0" distL="0" distR="0">
+            <wp:extent cx="1847850" cy="2009775"/>
+            <wp:effectExtent l="19050" t="19050" r="19050" b="28575"/>
+            <wp:docPr id="53" name="Picture 53"/>
+            <wp:cNvGraphicFramePr>
+              <a:graphicFrameLocks xmlns:a="http://schemas.openxmlformats.org/drawingml/2006/main" noChangeAspect="1"/>
+            </wp:cNvGraphicFramePr>
+            <a:graphic xmlns:a="http://schemas.openxmlformats.org/drawingml/2006/main">
+              <a:graphicData uri="http://schemas.openxmlformats.org/drawingml/2006/picture">
+                <pic:pic xmlns:pic="http://schemas.openxmlformats.org/drawingml/2006/picture">
+                  <pic:nvPicPr>
+                    <pic:cNvPr id="53" name="avatar-4.png"/>
+                    <pic:cNvPicPr/>
+                  </pic:nvPicPr>
+                  <pic:blipFill>
+                    <a:blip r:embed="rId20">
+                      <a:extLst>
+                        <a:ext uri="{28A0092B-C50C-407E-A947-70E740481C1C}">
+                          <a14:useLocalDpi xmlns:a14="http://schemas.microsoft.com/office/drawing/2010/main" val="0"/>
+                        </a:ext>
+                      </a:extLst>
+                    </a:blip>
+                    <a:stretch>
+                      <a:fillRect/>
+                    </a:stretch>
+                  </pic:blipFill>
+                  <pic:spPr>
+                    <a:xfrm>
+                      <a:off x="0" y="0"/>
+                      <a:ext cx="1847850" cy="2009775"/>
+                    </a:xfrm>
+                    <a:prstGeom prst="rect">
+                      <a:avLst/>
+                    </a:prstGeom>
+                    <a:ln>
+                      <a:solidFill>
+                        <a:schemeClr val="bg2">
+                          <a:lumMod val="90000"/>
+                        </a:schemeClr>
+                      </a:solidFill>
+                    </a:ln>
+                  </pic:spPr>
+                </pic:pic>
+              </a:graphicData>
+            </a:graphic>
+          </wp:inline>
+        </w:drawing>
+      </w:r>
+    </w:p>
+    <w:p>
+      <w:pPr>
+        <w:rPr>
+          <w:lang w:val="id-ID"/>
+        </w:rPr>
+      </w:pPr>
+      <w:r>
+        <w:rPr>
+          <w:noProof/>
+          <w:lang w:val="id-ID"/>
+        </w:rPr>
+        <mc:AlternateContent>
+          <mc:Choice Requires="wps">
+            <w:drawing>
+              <wp:anchor distT="0" distB="0" distL="114300" distR="114300" simplePos="0" relativeHeight="251667456" behindDoc="0" locked="0" layoutInCell="1" allowOverlap="1" wp14:anchorId="75544D2B" wp14:editId="3E215DC9">
+                <wp:simplePos x="0" y="0"/>
+                <wp:positionH relativeFrom="column">
+                  <wp:posOffset>1877339</wp:posOffset>
+                </wp:positionH>
+                <wp:positionV relativeFrom="paragraph">
+                  <wp:posOffset>14834</wp:posOffset>
+                </wp:positionV>
+                <wp:extent cx="3247923" cy="2070201"/>
+                <wp:effectExtent l="0" t="0" r="10160" b="25400"/>
+                <wp:wrapNone/>
+                <wp:docPr id="56" name="Text Box 56"/>
+                <wp:cNvGraphicFramePr/>
+                <a:graphic xmlns:a="http://schemas.openxmlformats.org/drawingml/2006/main">
+                  <a:graphicData uri="http://schemas.microsoft.com/office/word/2010/wordprocessingShape">
+                    <wps:wsp>
+                      <wps:cNvSpPr txBox="1"/>
+                      <wps:spPr>
+                        <a:xfrm>
+                          <a:off x="0" y="0"/>
+                          <a:ext cx="3247923" cy="2070201"/>
+                        </a:xfrm>
+                        <a:prstGeom prst="rect">
+                          <a:avLst/>
+                        </a:prstGeom>
+                        <a:solidFill>
+                          <a:schemeClr val="bg1">
+                            <a:lumMod val="95000"/>
+                          </a:schemeClr>
+                        </a:solidFill>
+                        <a:ln w="6350">
+                          <a:solidFill>
+                            <a:schemeClr val="bg2">
+                              <a:lumMod val="90000"/>
+                            </a:schemeClr>
+                          </a:solidFill>
+                        </a:ln>
+                      </wps:spPr>
+                      <wps:txbx>
+                        <w:txbxContent>
+                          <w:p>
+                            <w:pPr>
+                              <w:rPr>
+                                <w:lang w:val="id-ID"/>
+                              </w:rPr>
+                            </w:pPr>
+                            <w:r>
+                              <w:rPr>
+                                <w:b/>
+                                <w:lang w:val="id-ID"/>
+                              </w:rPr>
+                              <w:t>Fikri Fadillah</w:t>
+                            </w:r>
+                            <w:r>
+                              <w:rPr>
+                                <w:lang w:val="id-ID"/>
+                              </w:rPr>
+                              <w:t xml:space="preserve">, sebagai </w:t>
+                            </w:r>
+                            <w:r>
+                              <w:rPr>
+                                <w:i/>
+                                <w:lang w:val="id-ID"/>
+                              </w:rPr>
+                              <w:t>public relation manager</w:t>
+                            </w:r>
+                            <w:r>
+                              <w:rPr>
+                                <w:lang w:val="id-ID"/>
+                              </w:rPr>
+                              <w:t xml:space="preserve"> dan </w:t>
+                            </w:r>
+                            <w:r>
+                              <w:rPr>
+                                <w:i/>
+                                <w:lang w:val="id-ID"/>
+                              </w:rPr>
+                              <w:t>marketting staff</w:t>
+                            </w:r>
+                            <w:r>
+                              <w:rPr>
+                                <w:lang w:val="id-ID"/>
+                              </w:rPr>
+                              <w:t>. Berperan dalam hal</w:t>
+                            </w:r>
+                            <w:r>
+                              <w:rPr>
+                                <w:lang w:val="id-ID"/>
+                              </w:rPr>
+                              <w:t xml:space="preserve"> event dan promosi perusahaan, serta pelaksanaan training seputar teknologi cloud.</w:t>
+                            </w:r>
+                          </w:p>
+                        </w:txbxContent>
+                      </wps:txbx>
+                      <wps:bodyPr rot="0" spcFirstLastPara="0" vertOverflow="overflow" horzOverflow="overflow" vert="horz" wrap="square" lIns="91440" tIns="45720" rIns="91440" bIns="45720" numCol="1" spcCol="0" rtlCol="0" fromWordArt="0" anchor="t" anchorCtr="0" forceAA="0" compatLnSpc="1">
+                        <a:prstTxWarp prst="textNoShape">
+                          <a:avLst/>
+                        </a:prstTxWarp>
+                        <a:noAutofit/>
+                      </wps:bodyPr>
+                    </wps:wsp>
+                  </a:graphicData>
+                </a:graphic>
+                <wp14:sizeRelH relativeFrom="margin">
+                  <wp14:pctWidth>0</wp14:pctWidth>
+                </wp14:sizeRelH>
+              </wp:anchor>
+            </w:drawing>
+          </mc:Choice>
+          <mc:Fallback>
+            <w:pict>
+              <v:shape w14:anchorId="75544D2B" id="Text Box 56" o:spid="_x0000_s1030" type="#_x0000_t202" style="position:absolute;left:0;text-align:left;margin-left:147.8pt;margin-top:1.15pt;width:255.75pt;height:163pt;z-index:251667456;visibility:visible;mso-wrap-style:square;mso-width-percent:0;mso-wrap-distance-left:9pt;mso-wrap-distance-top:0;mso-wrap-distance-right:9pt;mso-wrap-distance-bottom:0;mso-position-horizontal:absolute;mso-position-horizontal-relative:text;mso-position-vertical:absolute;mso-position-vertical-relative:text;mso-width-percent:0;mso-width-relative:margin;v-text-anchor:top" o:gfxdata="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" fillcolor="#f2f2f2 [3052]" strokecolor="#cfcdcd [2894]" strokeweight=".5pt">
+                <v:textbox>
+                  <w:txbxContent>
+                    <w:p>
+                      <w:pPr>
+                        <w:rPr>
+                          <w:lang w:val="id-ID"/>
+                        </w:rPr>
+                      </w:pPr>
+                      <w:r>
+                        <w:rPr>
+                          <w:b/>
+                          <w:lang w:val="id-ID"/>
+                        </w:rPr>
+                        <w:t>Fikri Fadillah</w:t>
+                      </w:r>
+                      <w:r>
+                        <w:rPr>
+                          <w:lang w:val="id-ID"/>
+                        </w:rPr>
+                        <w:t xml:space="preserve">, sebagai </w:t>
+                      </w:r>
+                      <w:r>
+                        <w:rPr>
+                          <w:i/>
+                          <w:lang w:val="id-ID"/>
+                        </w:rPr>
+                        <w:t>public relation manager</w:t>
+                      </w:r>
+                      <w:r>
+                        <w:rPr>
+                          <w:lang w:val="id-ID"/>
+                        </w:rPr>
+                        <w:t xml:space="preserve"> dan </w:t>
+                      </w:r>
+                      <w:r>
+                        <w:rPr>
+                          <w:i/>
+                          <w:lang w:val="id-ID"/>
+                        </w:rPr>
+                        <w:t>marketting staff</w:t>
+                      </w:r>
+                      <w:r>
+                        <w:rPr>
+                          <w:lang w:val="id-ID"/>
+                        </w:rPr>
+                        <w:t>. Berperan dalam hal</w:t>
+                      </w:r>
+                      <w:r>
+                        <w:rPr>
+                          <w:lang w:val="id-ID"/>
+                        </w:rPr>
+                        <w:t xml:space="preserve"> event dan promosi perusahaan, serta pelaksanaan training seputar teknologi cloud.</w:t>
+                      </w:r>
+                    </w:p>
+                  </w:txbxContent>
+                </v:textbox>
+              </v:shape>
+            </w:pict>
+          </mc:Fallback>
+        </mc:AlternateContent>
+      </w:r>
+      <w:r>
+        <w:rPr>
+          <w:noProof/>
+          <w:lang w:val="id-ID"/>
+        </w:rPr>
+        <w:drawing>
+          <wp:inline distT="0" distB="0" distL="0" distR="0">
+            <wp:extent cx="1847850" cy="2076450"/>
+            <wp:effectExtent l="19050" t="19050" r="19050" b="19050"/>
+            <wp:docPr id="55" name="Picture 55"/>
+            <wp:cNvGraphicFramePr>
+              <a:graphicFrameLocks xmlns:a="http://schemas.openxmlformats.org/drawingml/2006/main" noChangeAspect="1"/>
+            </wp:cNvGraphicFramePr>
+            <a:graphic xmlns:a="http://schemas.openxmlformats.org/drawingml/2006/main">
+              <a:graphicData uri="http://schemas.openxmlformats.org/drawingml/2006/picture">
+                <pic:pic xmlns:pic="http://schemas.openxmlformats.org/drawingml/2006/picture">
+                  <pic:nvPicPr>
+                    <pic:cNvPr id="55" name="avatar-5.png"/>
+                    <pic:cNvPicPr/>
+                  </pic:nvPicPr>
+                  <pic:blipFill>
+                    <a:blip r:embed="rId21">
+                      <a:extLst>
+                        <a:ext uri="{28A0092B-C50C-407E-A947-70E740481C1C}">
+                          <a14:useLocalDpi xmlns:a14="http://schemas.microsoft.com/office/drawing/2010/main" val="0"/>
+                        </a:ext>
+                      </a:extLst>
+                    </a:blip>
+                    <a:stretch>
+                      <a:fillRect/>
+                    </a:stretch>
+                  </pic:blipFill>
+                  <pic:spPr>
+                    <a:xfrm>
+                      <a:off x="0" y="0"/>
+                      <a:ext cx="1847850" cy="2076450"/>
+                    </a:xfrm>
+                    <a:prstGeom prst="rect">
+                      <a:avLst/>
+                    </a:prstGeom>
+                    <a:ln>
+                      <a:solidFill>
+                        <a:schemeClr val="bg2">
+                          <a:lumMod val="90000"/>
+                        </a:schemeClr>
+                      </a:solidFill>
+                    </a:ln>
+                  </pic:spPr>
+                </pic:pic>
+              </a:graphicData>
+            </a:graphic>
+          </wp:inline>
+        </w:drawing>
+      </w:r>
+    </w:p>
+    <w:p/>
+    <w:p>
+      <w:pPr>
         <w:sectPr>
-          <w:headerReference w:type="first" r:id="rId17"/>
-          <w:footerReference w:type="first" r:id="rId18"/>
+          <w:headerReference w:type="first" r:id="rId22"/>
+          <w:footerReference w:type="first" r:id="rId23"/>
           <w:type w:val="oddPage"/>
           <w:pgSz w:w="11906" w:h="16838"/>
-          <w:pgMar w:top="1418" w:right="1418" w:bottom="1418" w:left="2268" w:header="709" w:footer="1418" w:gutter="0"/>
+          <w:pgMar w:top="1418" w:right="1418" w:bottom="1418" w:left="2268" w:header="709" w:footer="1134" w:gutter="0"/>
           <w:cols w:space="708"/>
           <w:titlePg/>
           <w:docGrid w:linePitch="360"/>
@@ -4896,7 +6266,7 @@
           <w:lang w:val="en-US"/>
         </w:rPr>
       </w:pPr>
-      <w:bookmarkStart w:id="9" w:name="_Toc466890121"/>
+      <w:bookmarkStart w:id="7" w:name="_Toc466924267"/>
       <w:r>
         <w:rPr>
           <w:lang w:val="en-US"/>
@@ -4904,7 +6274,7 @@
         <w:lastRenderedPageBreak/>
         <w:t>analisis pasar dan pemasaran</w:t>
       </w:r>
-      <w:bookmarkEnd w:id="9"/>
+      <w:bookmarkEnd w:id="7"/>
     </w:p>
     <w:p>
       <w:pPr>
@@ -4918,7 +6288,7 @@
       <w:pPr>
         <w:pStyle w:val="H2"/>
       </w:pPr>
-      <w:bookmarkStart w:id="10" w:name="_Toc466890122"/>
+      <w:bookmarkStart w:id="8" w:name="_Toc466924268"/>
       <w:proofErr w:type="spellStart"/>
       <w:r>
         <w:t>Produk</w:t>
@@ -4939,14 +6309,14 @@
       <w:r>
         <w:t>Dihasilkan</w:t>
       </w:r>
-      <w:bookmarkEnd w:id="10"/>
+      <w:bookmarkEnd w:id="8"/>
       <w:proofErr w:type="spellEnd"/>
     </w:p>
     <w:p>
       <w:pPr>
         <w:pStyle w:val="H2"/>
       </w:pPr>
-      <w:bookmarkStart w:id="11" w:name="_Toc466890123"/>
+      <w:bookmarkStart w:id="9" w:name="_Toc466924269"/>
       <w:proofErr w:type="spellStart"/>
       <w:r>
         <w:t>Gambaran</w:t>
@@ -4959,14 +6329,14 @@
       <w:r>
         <w:t>Pasar</w:t>
       </w:r>
-      <w:bookmarkEnd w:id="11"/>
+      <w:bookmarkEnd w:id="9"/>
       <w:proofErr w:type="spellEnd"/>
     </w:p>
     <w:p>
       <w:pPr>
         <w:pStyle w:val="H2"/>
       </w:pPr>
-      <w:bookmarkStart w:id="12" w:name="_Toc466890124"/>
+      <w:bookmarkStart w:id="10" w:name="_Toc466924270"/>
       <w:r>
         <w:t xml:space="preserve">Target </w:t>
       </w:r>
@@ -4974,14 +6344,14 @@
       <w:r>
         <w:t>Pasar</w:t>
       </w:r>
-      <w:bookmarkEnd w:id="12"/>
+      <w:bookmarkEnd w:id="10"/>
       <w:proofErr w:type="spellEnd"/>
     </w:p>
     <w:p>
       <w:pPr>
         <w:pStyle w:val="H2"/>
       </w:pPr>
-      <w:bookmarkStart w:id="13" w:name="_Toc466890125"/>
+      <w:bookmarkStart w:id="11" w:name="_Toc466924271"/>
       <w:r>
         <w:t xml:space="preserve">Trend </w:t>
       </w:r>
@@ -4989,14 +6359,14 @@
       <w:r>
         <w:t>Pasar</w:t>
       </w:r>
-      <w:bookmarkEnd w:id="13"/>
+      <w:bookmarkEnd w:id="11"/>
       <w:proofErr w:type="spellEnd"/>
     </w:p>
     <w:p>
       <w:pPr>
         <w:pStyle w:val="H2"/>
       </w:pPr>
-      <w:bookmarkStart w:id="14" w:name="_Toc466890126"/>
+      <w:bookmarkStart w:id="12" w:name="_Toc466924272"/>
       <w:proofErr w:type="spellStart"/>
       <w:r>
         <w:t>Proyeksi</w:t>
@@ -5009,14 +6379,14 @@
       <w:r>
         <w:t>Penjualan</w:t>
       </w:r>
-      <w:bookmarkEnd w:id="14"/>
+      <w:bookmarkEnd w:id="12"/>
       <w:proofErr w:type="spellEnd"/>
     </w:p>
     <w:p>
       <w:pPr>
         <w:pStyle w:val="H2"/>
       </w:pPr>
-      <w:bookmarkStart w:id="15" w:name="_Toc466890127"/>
+      <w:bookmarkStart w:id="13" w:name="_Toc466924273"/>
       <w:proofErr w:type="spellStart"/>
       <w:r>
         <w:t>Strategi</w:t>
@@ -5029,14 +6399,14 @@
       <w:r>
         <w:t>Pemasaran</w:t>
       </w:r>
-      <w:bookmarkEnd w:id="15"/>
+      <w:bookmarkEnd w:id="13"/>
       <w:proofErr w:type="spellEnd"/>
     </w:p>
     <w:p>
       <w:pPr>
         <w:pStyle w:val="H2"/>
       </w:pPr>
-      <w:bookmarkStart w:id="16" w:name="_Toc466890128"/>
+      <w:bookmarkStart w:id="14" w:name="_Toc466924274"/>
       <w:proofErr w:type="spellStart"/>
       <w:r>
         <w:t>Analisis</w:t>
@@ -5049,14 +6419,14 @@
       <w:r>
         <w:t>Pesaing</w:t>
       </w:r>
-      <w:bookmarkEnd w:id="16"/>
+      <w:bookmarkEnd w:id="14"/>
       <w:proofErr w:type="spellEnd"/>
     </w:p>
     <w:p>
       <w:pPr>
         <w:pStyle w:val="H2"/>
       </w:pPr>
-      <w:bookmarkStart w:id="17" w:name="_Toc466890129"/>
+      <w:bookmarkStart w:id="15" w:name="_Toc466924275"/>
       <w:proofErr w:type="spellStart"/>
       <w:r>
         <w:t>Saluran</w:t>
@@ -5069,7 +6439,7 @@
       <w:r>
         <w:t>Distribusi</w:t>
       </w:r>
-      <w:bookmarkEnd w:id="17"/>
+      <w:bookmarkEnd w:id="15"/>
       <w:proofErr w:type="spellEnd"/>
     </w:p>
     <w:p>
@@ -5091,7 +6461,7 @@
           <w:lang w:val="en-US"/>
         </w:rPr>
       </w:pPr>
-      <w:bookmarkStart w:id="18" w:name="_Toc466890130"/>
+      <w:bookmarkStart w:id="16" w:name="_Toc466924276"/>
       <w:r>
         <w:rPr>
           <w:lang w:val="en-US"/>
@@ -5099,7 +6469,7 @@
         <w:lastRenderedPageBreak/>
         <w:t>analisis produksi</w:t>
       </w:r>
-      <w:bookmarkEnd w:id="18"/>
+      <w:bookmarkEnd w:id="16"/>
     </w:p>
     <w:p>
       <w:pPr>
@@ -5113,7 +6483,7 @@
       <w:pPr>
         <w:pStyle w:val="H2"/>
       </w:pPr>
-      <w:bookmarkStart w:id="19" w:name="_Toc466890131"/>
+      <w:bookmarkStart w:id="17" w:name="_Toc466924277"/>
       <w:r>
         <w:t xml:space="preserve">Proses </w:t>
       </w:r>
@@ -5121,14 +6491,14 @@
       <w:r>
         <w:t>Produksi</w:t>
       </w:r>
-      <w:bookmarkEnd w:id="19"/>
+      <w:bookmarkEnd w:id="17"/>
       <w:proofErr w:type="spellEnd"/>
     </w:p>
     <w:p>
       <w:pPr>
         <w:pStyle w:val="H2"/>
       </w:pPr>
-      <w:bookmarkStart w:id="20" w:name="_Toc466890132"/>
+      <w:bookmarkStart w:id="18" w:name="_Toc466924278"/>
       <w:proofErr w:type="spellStart"/>
       <w:r>
         <w:t>Bahan</w:t>
@@ -5149,14 +6519,14 @@
       <w:r>
         <w:t>Penggunaannya</w:t>
       </w:r>
-      <w:bookmarkEnd w:id="20"/>
+      <w:bookmarkEnd w:id="18"/>
       <w:proofErr w:type="spellEnd"/>
     </w:p>
     <w:p>
       <w:pPr>
         <w:pStyle w:val="H2"/>
       </w:pPr>
-      <w:bookmarkStart w:id="21" w:name="_Toc466890133"/>
+      <w:bookmarkStart w:id="19" w:name="_Toc466924279"/>
       <w:proofErr w:type="spellStart"/>
       <w:r>
         <w:t>Kapasitas</w:t>
@@ -5169,14 +6539,14 @@
       <w:r>
         <w:t>Produksi</w:t>
       </w:r>
-      <w:bookmarkEnd w:id="21"/>
+      <w:bookmarkEnd w:id="19"/>
       <w:proofErr w:type="spellEnd"/>
     </w:p>
     <w:p>
       <w:pPr>
         <w:pStyle w:val="H2"/>
       </w:pPr>
-      <w:bookmarkStart w:id="22" w:name="_Toc466890134"/>
+      <w:bookmarkStart w:id="20" w:name="_Toc466924280"/>
       <w:proofErr w:type="spellStart"/>
       <w:r>
         <w:t>Rencana</w:t>
@@ -5197,7 +6567,7 @@
       <w:r>
         <w:t>Produksi</w:t>
       </w:r>
-      <w:bookmarkEnd w:id="22"/>
+      <w:bookmarkEnd w:id="20"/>
       <w:proofErr w:type="spellEnd"/>
     </w:p>
     <w:p>
@@ -5219,7 +6589,7 @@
           <w:lang w:val="en-US"/>
         </w:rPr>
       </w:pPr>
-      <w:bookmarkStart w:id="23" w:name="_Toc466890135"/>
+      <w:bookmarkStart w:id="21" w:name="_Toc466924281"/>
       <w:r>
         <w:rPr>
           <w:lang w:val="en-US"/>
@@ -5227,7 +6597,7 @@
         <w:lastRenderedPageBreak/>
         <w:t>Analisis keuangan</w:t>
       </w:r>
-      <w:bookmarkEnd w:id="23"/>
+      <w:bookmarkEnd w:id="21"/>
     </w:p>
     <w:p>
       <w:pPr>
@@ -5241,7 +6611,7 @@
       <w:pPr>
         <w:pStyle w:val="H2"/>
       </w:pPr>
-      <w:bookmarkStart w:id="24" w:name="_Toc466890136"/>
+      <w:bookmarkStart w:id="22" w:name="_Toc466924282"/>
       <w:proofErr w:type="spellStart"/>
       <w:r>
         <w:t>Strategi</w:t>
@@ -5261,6 +6631,49 @@
       <w:proofErr w:type="spellStart"/>
       <w:r>
         <w:t>Pendanaan</w:t>
+      </w:r>
+      <w:proofErr w:type="spellEnd"/>
+      <w:r>
+        <w:t xml:space="preserve"> Usaha</w:t>
+      </w:r>
+      <w:bookmarkEnd w:id="22"/>
+    </w:p>
+    <w:p>
+      <w:pPr>
+        <w:pStyle w:val="H2"/>
+      </w:pPr>
+      <w:bookmarkStart w:id="23" w:name="_Toc466924283"/>
+      <w:proofErr w:type="spellStart"/>
+      <w:r>
+        <w:t>Proyeksi</w:t>
+      </w:r>
+      <w:proofErr w:type="spellEnd"/>
+      <w:r>
+        <w:t xml:space="preserve"> </w:t>
+      </w:r>
+      <w:proofErr w:type="spellStart"/>
+      <w:r>
+        <w:t>Keuangan</w:t>
+      </w:r>
+      <w:bookmarkEnd w:id="23"/>
+      <w:proofErr w:type="spellEnd"/>
+    </w:p>
+    <w:p>
+      <w:pPr>
+        <w:pStyle w:val="H2"/>
+      </w:pPr>
+      <w:bookmarkStart w:id="24" w:name="_Toc466924284"/>
+      <w:proofErr w:type="spellStart"/>
+      <w:r>
+        <w:t>Analisa</w:t>
+      </w:r>
+      <w:proofErr w:type="spellEnd"/>
+      <w:r>
+        <w:t xml:space="preserve"> </w:t>
+      </w:r>
+      <w:proofErr w:type="spellStart"/>
+      <w:r>
+        <w:t>Kelayakan</w:t>
       </w:r>
       <w:proofErr w:type="spellEnd"/>
       <w:r>
@@ -5272,63 +6685,20 @@
       <w:pPr>
         <w:pStyle w:val="H2"/>
       </w:pPr>
-      <w:bookmarkStart w:id="25" w:name="_Toc466890137"/>
-      <w:proofErr w:type="spellStart"/>
-      <w:r>
-        <w:t>Proyeksi</w:t>
-      </w:r>
-      <w:proofErr w:type="spellEnd"/>
-      <w:r>
-        <w:t xml:space="preserve"> </w:t>
-      </w:r>
-      <w:proofErr w:type="spellStart"/>
-      <w:r>
-        <w:t>Keuangan</w:t>
+      <w:bookmarkStart w:id="25" w:name="_Toc466924285"/>
+      <w:proofErr w:type="spellStart"/>
+      <w:r>
+        <w:t>Analisa</w:t>
+      </w:r>
+      <w:proofErr w:type="spellEnd"/>
+      <w:r>
+        <w:t xml:space="preserve"> </w:t>
+      </w:r>
+      <w:proofErr w:type="spellStart"/>
+      <w:r>
+        <w:t>Keuntungan</w:t>
       </w:r>
       <w:bookmarkEnd w:id="25"/>
-      <w:proofErr w:type="spellEnd"/>
-    </w:p>
-    <w:p>
-      <w:pPr>
-        <w:pStyle w:val="H2"/>
-      </w:pPr>
-      <w:bookmarkStart w:id="26" w:name="_Toc466890138"/>
-      <w:proofErr w:type="spellStart"/>
-      <w:r>
-        <w:t>Analisa</w:t>
-      </w:r>
-      <w:proofErr w:type="spellEnd"/>
-      <w:r>
-        <w:t xml:space="preserve"> </w:t>
-      </w:r>
-      <w:proofErr w:type="spellStart"/>
-      <w:r>
-        <w:t>Kelayakan</w:t>
-      </w:r>
-      <w:proofErr w:type="spellEnd"/>
-      <w:r>
-        <w:t xml:space="preserve"> Usaha</w:t>
-      </w:r>
-      <w:bookmarkEnd w:id="26"/>
-    </w:p>
-    <w:p>
-      <w:pPr>
-        <w:pStyle w:val="H2"/>
-      </w:pPr>
-      <w:bookmarkStart w:id="27" w:name="_Toc466890139"/>
-      <w:proofErr w:type="spellStart"/>
-      <w:r>
-        <w:t>Analisa</w:t>
-      </w:r>
-      <w:proofErr w:type="spellEnd"/>
-      <w:r>
-        <w:t xml:space="preserve"> </w:t>
-      </w:r>
-      <w:proofErr w:type="spellStart"/>
-      <w:r>
-        <w:t>Keuntungan</w:t>
-      </w:r>
-      <w:bookmarkEnd w:id="27"/>
       <w:proofErr w:type="spellEnd"/>
     </w:p>
     <w:sectPr>
@@ -5344,7 +6714,7 @@
 </file>
 
 <file path=word/endnotes.xml><?xml version="1.0" encoding="utf-8"?>
-<w:endnotes xmlns:wpc="http://schemas.microsoft.com/office/word/2010/wordprocessingCanvas" xmlns:mc="http://schemas.openxmlformats.org/markup-compatibility/2006" xmlns:o="urn:schemas-microsoft-com:office:office" xmlns:r="http://schemas.openxmlformats.org/officeDocument/2006/relationships" xmlns:m="http://schemas.openxmlformats.org/officeDocument/2006/math" xmlns:v="urn:schemas-microsoft-com:vml" xmlns:wp14="http://schemas.microsoft.com/office/word/2010/wordprocessingDrawing" xmlns:wp="http://schemas.openxmlformats.org/drawingml/2006/wordprocessingDrawing" xmlns:w10="urn:schemas-microsoft-com:office:word" xmlns:w="http://schemas.openxmlformats.org/wordprocessingml/2006/main" xmlns:w14="http://schemas.microsoft.com/office/word/2010/wordml" xmlns:w15="http://schemas.microsoft.com/office/word/2012/wordml" xmlns:wpg="http://schemas.microsoft.com/office/word/2010/wordprocessingGroup" xmlns:wpi="http://schemas.microsoft.com/office/word/2010/wordprocessingInk" xmlns:wne="http://schemas.microsoft.com/office/word/2006/wordml" xmlns:wps="http://schemas.microsoft.com/office/word/2010/wordprocessingShape" mc:Ignorable="w14 w15 wp14">
+<w:endnotes xmlns:wpc="http://schemas.microsoft.com/office/word/2010/wordprocessingCanvas" xmlns:cx="http://schemas.microsoft.com/office/drawing/2014/chartex" xmlns:cx1="http://schemas.microsoft.com/office/drawing/2015/9/8/chartex" xmlns:mc="http://schemas.openxmlformats.org/markup-compatibility/2006" xmlns:o="urn:schemas-microsoft-com:office:office" xmlns:r="http://schemas.openxmlformats.org/officeDocument/2006/relationships" xmlns:m="http://schemas.openxmlformats.org/officeDocument/2006/math" xmlns:v="urn:schemas-microsoft-com:vml" xmlns:wp14="http://schemas.microsoft.com/office/word/2010/wordprocessingDrawing" xmlns:wp="http://schemas.openxmlformats.org/drawingml/2006/wordprocessingDrawing" xmlns:w10="urn:schemas-microsoft-com:office:word" xmlns:w="http://schemas.openxmlformats.org/wordprocessingml/2006/main" xmlns:w14="http://schemas.microsoft.com/office/word/2010/wordml" xmlns:w15="http://schemas.microsoft.com/office/word/2012/wordml" xmlns:w16se="http://schemas.microsoft.com/office/word/2015/wordml/symex" xmlns:wpg="http://schemas.microsoft.com/office/word/2010/wordprocessingGroup" xmlns:wpi="http://schemas.microsoft.com/office/word/2010/wordprocessingInk" xmlns:wne="http://schemas.microsoft.com/office/word/2006/wordml" xmlns:wps="http://schemas.microsoft.com/office/word/2010/wordprocessingShape" mc:Ignorable="w14 w15 w16se wp14">
   <w:endnote w:type="separator" w:id="-1">
     <w:p>
       <w:pPr>
@@ -5369,7 +6739,7 @@
 </file>
 
 <file path=word/footer1.xml><?xml version="1.0" encoding="utf-8"?>
-<w:ftr xmlns:wpc="http://schemas.microsoft.com/office/word/2010/wordprocessingCanvas" xmlns:mc="http://schemas.openxmlformats.org/markup-compatibility/2006" xmlns:o="urn:schemas-microsoft-com:office:office" xmlns:r="http://schemas.openxmlformats.org/officeDocument/2006/relationships" xmlns:m="http://schemas.openxmlformats.org/officeDocument/2006/math" xmlns:v="urn:schemas-microsoft-com:vml" xmlns:wp14="http://schemas.microsoft.com/office/word/2010/wordprocessingDrawing" xmlns:wp="http://schemas.openxmlformats.org/drawingml/2006/wordprocessingDrawing" xmlns:w10="urn:schemas-microsoft-com:office:word" xmlns:w="http://schemas.openxmlformats.org/wordprocessingml/2006/main" xmlns:w14="http://schemas.microsoft.com/office/word/2010/wordml" xmlns:w15="http://schemas.microsoft.com/office/word/2012/wordml" xmlns:wpg="http://schemas.microsoft.com/office/word/2010/wordprocessingGroup" xmlns:wpi="http://schemas.microsoft.com/office/word/2010/wordprocessingInk" xmlns:wne="http://schemas.microsoft.com/office/word/2006/wordml" xmlns:wps="http://schemas.microsoft.com/office/word/2010/wordprocessingShape" mc:Ignorable="w14 w15 wp14">
+<w:ftr xmlns:wpc="http://schemas.microsoft.com/office/word/2010/wordprocessingCanvas" xmlns:cx="http://schemas.microsoft.com/office/drawing/2014/chartex" xmlns:cx1="http://schemas.microsoft.com/office/drawing/2015/9/8/chartex" xmlns:mc="http://schemas.openxmlformats.org/markup-compatibility/2006" xmlns:o="urn:schemas-microsoft-com:office:office" xmlns:r="http://schemas.openxmlformats.org/officeDocument/2006/relationships" xmlns:m="http://schemas.openxmlformats.org/officeDocument/2006/math" xmlns:v="urn:schemas-microsoft-com:vml" xmlns:wp14="http://schemas.microsoft.com/office/word/2010/wordprocessingDrawing" xmlns:wp="http://schemas.openxmlformats.org/drawingml/2006/wordprocessingDrawing" xmlns:w10="urn:schemas-microsoft-com:office:word" xmlns:w="http://schemas.openxmlformats.org/wordprocessingml/2006/main" xmlns:w14="http://schemas.microsoft.com/office/word/2010/wordml" xmlns:w15="http://schemas.microsoft.com/office/word/2012/wordml" xmlns:w16se="http://schemas.microsoft.com/office/word/2015/wordml/symex" xmlns:wpg="http://schemas.microsoft.com/office/word/2010/wordprocessingGroup" xmlns:wpi="http://schemas.microsoft.com/office/word/2010/wordprocessingInk" xmlns:wne="http://schemas.microsoft.com/office/word/2006/wordml" xmlns:wps="http://schemas.microsoft.com/office/word/2010/wordprocessingShape" mc:Ignorable="w14 w15 w16se wp14">
   <w:p>
     <w:pPr>
       <w:pStyle w:val="Footer-Center"/>
@@ -5378,12 +6748,103 @@
         <w:noProof/>
       </w:rPr>
     </w:pPr>
+    <w:r>
+      <w:rPr>
+        <w:noProof/>
+      </w:rPr>
+      <w:fldChar w:fldCharType="begin"/>
+    </w:r>
+    <w:r>
+      <w:rPr>
+        <w:noProof/>
+      </w:rPr>
+      <w:instrText xml:space="preserve"> PAGE  \* Arabic  \* MERGEFORMAT </w:instrText>
+    </w:r>
+    <w:r>
+      <w:rPr>
+        <w:noProof/>
+      </w:rPr>
+      <w:fldChar w:fldCharType="separate"/>
+    </w:r>
+    <w:r>
+      <w:rPr>
+        <w:noProof/>
+      </w:rPr>
+      <w:t>6</w:t>
+    </w:r>
+    <w:r>
+      <w:rPr>
+        <w:noProof/>
+      </w:rPr>
+      <w:fldChar w:fldCharType="end"/>
+    </w:r>
+    <w:r>
+      <w:rPr>
+        <w:noProof/>
+        <w:lang w:val="id-ID"/>
+      </w:rPr>
+      <w:drawing>
+        <wp:anchor distT="0" distB="0" distL="114300" distR="114300" simplePos="0" relativeHeight="251677696" behindDoc="1" locked="0" layoutInCell="1" allowOverlap="1" wp14:anchorId="7E3FEF81" wp14:editId="75D433C0">
+          <wp:simplePos x="0" y="0"/>
+          <wp:positionH relativeFrom="page">
+            <wp:align>left</wp:align>
+          </wp:positionH>
+          <wp:positionV relativeFrom="paragraph">
+            <wp:posOffset>-210388</wp:posOffset>
+          </wp:positionV>
+          <wp:extent cx="7563510" cy="1104206"/>
+          <wp:effectExtent l="0" t="0" r="0" b="1270"/>
+          <wp:wrapNone/>
+          <wp:docPr id="27" name="Picture 27"/>
+          <wp:cNvGraphicFramePr>
+            <a:graphicFrameLocks xmlns:a="http://schemas.openxmlformats.org/drawingml/2006/main" noChangeAspect="1"/>
+          </wp:cNvGraphicFramePr>
+          <a:graphic xmlns:a="http://schemas.openxmlformats.org/drawingml/2006/main">
+            <a:graphicData uri="http://schemas.openxmlformats.org/drawingml/2006/picture">
+              <pic:pic xmlns:pic="http://schemas.openxmlformats.org/drawingml/2006/picture">
+                <pic:nvPicPr>
+                  <pic:cNvPr id="10" name="cyber-header_06.png"/>
+                  <pic:cNvPicPr/>
+                </pic:nvPicPr>
+                <pic:blipFill>
+                  <a:blip r:embed="rId1">
+                    <a:extLst>
+                      <a:ext uri="{28A0092B-C50C-407E-A947-70E740481C1C}">
+                        <a14:useLocalDpi xmlns:a14="http://schemas.microsoft.com/office/drawing/2010/main" val="0"/>
+                      </a:ext>
+                    </a:extLst>
+                  </a:blip>
+                  <a:stretch>
+                    <a:fillRect/>
+                  </a:stretch>
+                </pic:blipFill>
+                <pic:spPr>
+                  <a:xfrm flipH="1">
+                    <a:off x="0" y="0"/>
+                    <a:ext cx="7563510" cy="1104206"/>
+                  </a:xfrm>
+                  <a:prstGeom prst="rect">
+                    <a:avLst/>
+                  </a:prstGeom>
+                </pic:spPr>
+              </pic:pic>
+            </a:graphicData>
+          </a:graphic>
+          <wp14:sizeRelH relativeFrom="margin">
+            <wp14:pctWidth>0</wp14:pctWidth>
+          </wp14:sizeRelH>
+          <wp14:sizeRelV relativeFrom="margin">
+            <wp14:pctHeight>0</wp14:pctHeight>
+          </wp14:sizeRelV>
+        </wp:anchor>
+      </w:drawing>
+    </w:r>
   </w:p>
 </w:ftr>
 </file>
 
 <file path=word/footer2.xml><?xml version="1.0" encoding="utf-8"?>
-<w:ftr xmlns:wpc="http://schemas.microsoft.com/office/word/2010/wordprocessingCanvas" xmlns:mc="http://schemas.openxmlformats.org/markup-compatibility/2006" xmlns:o="urn:schemas-microsoft-com:office:office" xmlns:r="http://schemas.openxmlformats.org/officeDocument/2006/relationships" xmlns:m="http://schemas.openxmlformats.org/officeDocument/2006/math" xmlns:v="urn:schemas-microsoft-com:vml" xmlns:wp14="http://schemas.microsoft.com/office/word/2010/wordprocessingDrawing" xmlns:wp="http://schemas.openxmlformats.org/drawingml/2006/wordprocessingDrawing" xmlns:w10="urn:schemas-microsoft-com:office:word" xmlns:w="http://schemas.openxmlformats.org/wordprocessingml/2006/main" xmlns:w14="http://schemas.microsoft.com/office/word/2010/wordml" xmlns:w15="http://schemas.microsoft.com/office/word/2012/wordml" xmlns:wpg="http://schemas.microsoft.com/office/word/2010/wordprocessingGroup" xmlns:wpi="http://schemas.microsoft.com/office/word/2010/wordprocessingInk" xmlns:wne="http://schemas.microsoft.com/office/word/2006/wordml" xmlns:wps="http://schemas.microsoft.com/office/word/2010/wordprocessingShape" mc:Ignorable="w14 w15 wp14">
+<w:ftr xmlns:wpc="http://schemas.microsoft.com/office/word/2010/wordprocessingCanvas" xmlns:cx="http://schemas.microsoft.com/office/drawing/2014/chartex" xmlns:cx1="http://schemas.microsoft.com/office/drawing/2015/9/8/chartex" xmlns:mc="http://schemas.openxmlformats.org/markup-compatibility/2006" xmlns:o="urn:schemas-microsoft-com:office:office" xmlns:r="http://schemas.openxmlformats.org/officeDocument/2006/relationships" xmlns:m="http://schemas.openxmlformats.org/officeDocument/2006/math" xmlns:v="urn:schemas-microsoft-com:vml" xmlns:wp14="http://schemas.microsoft.com/office/word/2010/wordprocessingDrawing" xmlns:wp="http://schemas.openxmlformats.org/drawingml/2006/wordprocessingDrawing" xmlns:w10="urn:schemas-microsoft-com:office:word" xmlns:w="http://schemas.openxmlformats.org/wordprocessingml/2006/main" xmlns:w14="http://schemas.microsoft.com/office/word/2010/wordml" xmlns:w15="http://schemas.microsoft.com/office/word/2012/wordml" xmlns:w16se="http://schemas.microsoft.com/office/word/2015/wordml/symex" xmlns:wpg="http://schemas.microsoft.com/office/word/2010/wordprocessingGroup" xmlns:wpi="http://schemas.microsoft.com/office/word/2010/wordprocessingInk" xmlns:wne="http://schemas.microsoft.com/office/word/2006/wordml" xmlns:wps="http://schemas.microsoft.com/office/word/2010/wordprocessingShape" mc:Ignorable="w14 w15 w16se wp14">
   <w:p>
     <w:pPr>
       <w:pStyle w:val="Footer-Center"/>
@@ -5397,7 +6858,7 @@
 </file>
 
 <file path=word/footer3.xml><?xml version="1.0" encoding="utf-8"?>
-<w:ftr xmlns:wpc="http://schemas.microsoft.com/office/word/2010/wordprocessingCanvas" xmlns:mc="http://schemas.openxmlformats.org/markup-compatibility/2006" xmlns:o="urn:schemas-microsoft-com:office:office" xmlns:r="http://schemas.openxmlformats.org/officeDocument/2006/relationships" xmlns:m="http://schemas.openxmlformats.org/officeDocument/2006/math" xmlns:v="urn:schemas-microsoft-com:vml" xmlns:wp14="http://schemas.microsoft.com/office/word/2010/wordprocessingDrawing" xmlns:wp="http://schemas.openxmlformats.org/drawingml/2006/wordprocessingDrawing" xmlns:w10="urn:schemas-microsoft-com:office:word" xmlns:w="http://schemas.openxmlformats.org/wordprocessingml/2006/main" xmlns:w14="http://schemas.microsoft.com/office/word/2010/wordml" xmlns:w15="http://schemas.microsoft.com/office/word/2012/wordml" xmlns:wpg="http://schemas.microsoft.com/office/word/2010/wordprocessingGroup" xmlns:wpi="http://schemas.microsoft.com/office/word/2010/wordprocessingInk" xmlns:wne="http://schemas.microsoft.com/office/word/2006/wordml" xmlns:wps="http://schemas.microsoft.com/office/word/2010/wordprocessingShape" mc:Ignorable="w14 w15 wp14">
+<w:ftr xmlns:wpc="http://schemas.microsoft.com/office/word/2010/wordprocessingCanvas" xmlns:cx="http://schemas.microsoft.com/office/drawing/2014/chartex" xmlns:cx1="http://schemas.microsoft.com/office/drawing/2015/9/8/chartex" xmlns:mc="http://schemas.openxmlformats.org/markup-compatibility/2006" xmlns:o="urn:schemas-microsoft-com:office:office" xmlns:r="http://schemas.openxmlformats.org/officeDocument/2006/relationships" xmlns:m="http://schemas.openxmlformats.org/officeDocument/2006/math" xmlns:v="urn:schemas-microsoft-com:vml" xmlns:wp14="http://schemas.microsoft.com/office/word/2010/wordprocessingDrawing" xmlns:wp="http://schemas.openxmlformats.org/drawingml/2006/wordprocessingDrawing" xmlns:w10="urn:schemas-microsoft-com:office:word" xmlns:w="http://schemas.openxmlformats.org/wordprocessingml/2006/main" xmlns:w14="http://schemas.microsoft.com/office/word/2010/wordml" xmlns:w15="http://schemas.microsoft.com/office/word/2012/wordml" xmlns:w16se="http://schemas.microsoft.com/office/word/2015/wordml/symex" xmlns:wpg="http://schemas.microsoft.com/office/word/2010/wordprocessingGroup" xmlns:wpi="http://schemas.microsoft.com/office/word/2010/wordprocessingInk" xmlns:wne="http://schemas.microsoft.com/office/word/2006/wordml" xmlns:wps="http://schemas.microsoft.com/office/word/2010/wordprocessingShape" mc:Ignorable="w14 w15 w16se wp14">
   <w:p>
     <w:pPr>
       <w:pStyle w:val="Footer-Center"/>
@@ -5416,14 +6877,14 @@
           <w:drawing>
             <wp:anchor distT="0" distB="0" distL="114300" distR="114300" simplePos="0" relativeHeight="251658239" behindDoc="1" locked="0" layoutInCell="1" allowOverlap="1" wp14:anchorId="28C22E5E" wp14:editId="3C79A085">
               <wp:simplePos x="0" y="0"/>
-              <wp:positionH relativeFrom="column">
-                <wp:posOffset>-1424277</wp:posOffset>
+              <wp:positionH relativeFrom="page">
+                <wp:posOffset>0</wp:posOffset>
               </wp:positionH>
               <wp:positionV relativeFrom="paragraph">
-                <wp:posOffset>-8421</wp:posOffset>
+                <wp:posOffset>-176200</wp:posOffset>
               </wp:positionV>
-              <wp:extent cx="7521575" cy="1073150"/>
-              <wp:effectExtent l="0" t="0" r="3175" b="0"/>
+              <wp:extent cx="7585075" cy="1073150"/>
+              <wp:effectExtent l="0" t="0" r="0" b="0"/>
               <wp:wrapNone/>
               <wp:docPr id="4" name="Rectangle 4"/>
               <wp:cNvGraphicFramePr/>
@@ -5434,7 +6895,7 @@
                     <wps:spPr>
                       <a:xfrm>
                         <a:off x="0" y="0"/>
-                        <a:ext cx="7521575" cy="1073150"/>
+                        <a:ext cx="7585075" cy="1073150"/>
                       </a:xfrm>
                       <a:prstGeom prst="rect">
                         <a:avLst/>
@@ -5489,6 +6950,9 @@
                   </wps:wsp>
                 </a:graphicData>
               </a:graphic>
+              <wp14:sizeRelH relativeFrom="margin">
+                <wp14:pctWidth>0</wp14:pctWidth>
+              </wp14:sizeRelH>
               <wp14:sizeRelV relativeFrom="margin">
                 <wp14:pctHeight>0</wp14:pctHeight>
               </wp14:sizeRelV>
@@ -5497,8 +6961,9 @@
         </mc:Choice>
         <mc:Fallback>
           <w:pict>
-            <v:rect w14:anchorId="6483BE0B" id="Rectangle 4" o:spid="_x0000_s1026" style="position:absolute;margin-left:-112.15pt;margin-top:-.65pt;width:592.25pt;height:84.5pt;z-index:-251658241;visibility:visible;mso-wrap-style:square;mso-height-percent:0;mso-wrap-distance-left:9pt;mso-wrap-distance-top:0;mso-wrap-distance-right:9pt;mso-wrap-distance-bottom:0;mso-position-horizontal:absolute;mso-position-horizontal-relative:text;mso-position-vertical:absolute;mso-position-vertical-relative:text;mso-height-percent:0;mso-height-relative:margin;v-text-anchor:middle" o:gfxdata="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" fillcolor="white [3212]" stroked="f" strokeweight="1pt">
+            <v:rect w14:anchorId="31AD17C9" id="Rectangle 4" o:spid="_x0000_s1026" style="position:absolute;margin-left:0;margin-top:-13.85pt;width:597.25pt;height:84.5pt;z-index:-251658241;visibility:visible;mso-wrap-style:square;mso-width-percent:0;mso-height-percent:0;mso-wrap-distance-left:9pt;mso-wrap-distance-top:0;mso-wrap-distance-right:9pt;mso-wrap-distance-bottom:0;mso-position-horizontal:absolute;mso-position-horizontal-relative:page;mso-position-vertical:absolute;mso-position-vertical-relative:text;mso-width-percent:0;mso-height-percent:0;mso-width-relative:margin;mso-height-relative:margin;v-text-anchor:middle" o:gfxdata="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" fillcolor="white [3212]" stroked="f" strokeweight="1pt">
               <v:fill color2="#033951" rotate="t" colors="0 white;15729f #a1daf9;30147f #12a5f6;43254f #066098;1 #033951" focus="100%" type="gradient"/>
+              <w10:wrap anchorx="page"/>
             </v:rect>
           </w:pict>
         </mc:Fallback>
@@ -5512,16 +6977,16 @@
       <w:drawing>
         <wp:anchor distT="0" distB="0" distL="114300" distR="114300" simplePos="0" relativeHeight="251673600" behindDoc="1" locked="0" layoutInCell="1" allowOverlap="1">
           <wp:simplePos x="0" y="0"/>
-          <wp:positionH relativeFrom="column">
-            <wp:posOffset>-1424277</wp:posOffset>
+          <wp:positionH relativeFrom="page">
+            <wp:posOffset>9525</wp:posOffset>
           </wp:positionH>
           <wp:positionV relativeFrom="paragraph">
-            <wp:posOffset>699245</wp:posOffset>
+            <wp:posOffset>346380</wp:posOffset>
           </wp:positionV>
-          <wp:extent cx="7521575" cy="365760"/>
-          <wp:effectExtent l="0" t="0" r="3175" b="0"/>
+          <wp:extent cx="7550785" cy="365125"/>
+          <wp:effectExtent l="0" t="0" r="0" b="0"/>
           <wp:wrapNone/>
-          <wp:docPr id="17" name="Picture 17"/>
+          <wp:docPr id="29" name="Picture 29"/>
           <wp:cNvGraphicFramePr>
             <a:graphicFrameLocks xmlns:a="http://schemas.openxmlformats.org/drawingml/2006/main" noChangeAspect="1"/>
           </wp:cNvGraphicFramePr>
@@ -5547,7 +7012,7 @@
                 <pic:spPr>
                   <a:xfrm>
                     <a:off x="0" y="0"/>
-                    <a:ext cx="8220460" cy="399745"/>
+                    <a:ext cx="7550785" cy="365125"/>
                   </a:xfrm>
                   <a:prstGeom prst="rect">
                     <a:avLst/>
@@ -5567,7 +7032,7 @@
 </file>
 
 <file path=word/footer4.xml><?xml version="1.0" encoding="utf-8"?>
-<w:ftr xmlns:wpc="http://schemas.microsoft.com/office/word/2010/wordprocessingCanvas" xmlns:mc="http://schemas.openxmlformats.org/markup-compatibility/2006" xmlns:o="urn:schemas-microsoft-com:office:office" xmlns:r="http://schemas.openxmlformats.org/officeDocument/2006/relationships" xmlns:m="http://schemas.openxmlformats.org/officeDocument/2006/math" xmlns:v="urn:schemas-microsoft-com:vml" xmlns:wp14="http://schemas.microsoft.com/office/word/2010/wordprocessingDrawing" xmlns:wp="http://schemas.openxmlformats.org/drawingml/2006/wordprocessingDrawing" xmlns:w10="urn:schemas-microsoft-com:office:word" xmlns:w="http://schemas.openxmlformats.org/wordprocessingml/2006/main" xmlns:w14="http://schemas.microsoft.com/office/word/2010/wordml" xmlns:w15="http://schemas.microsoft.com/office/word/2012/wordml" xmlns:wpg="http://schemas.microsoft.com/office/word/2010/wordprocessingGroup" xmlns:wpi="http://schemas.microsoft.com/office/word/2010/wordprocessingInk" xmlns:wne="http://schemas.microsoft.com/office/word/2006/wordml" xmlns:wps="http://schemas.microsoft.com/office/word/2010/wordprocessingShape" mc:Ignorable="w14 w15 wp14">
+<w:ftr xmlns:wpc="http://schemas.microsoft.com/office/word/2010/wordprocessingCanvas" xmlns:cx="http://schemas.microsoft.com/office/drawing/2014/chartex" xmlns:cx1="http://schemas.microsoft.com/office/drawing/2015/9/8/chartex" xmlns:mc="http://schemas.openxmlformats.org/markup-compatibility/2006" xmlns:o="urn:schemas-microsoft-com:office:office" xmlns:r="http://schemas.openxmlformats.org/officeDocument/2006/relationships" xmlns:m="http://schemas.openxmlformats.org/officeDocument/2006/math" xmlns:v="urn:schemas-microsoft-com:vml" xmlns:wp14="http://schemas.microsoft.com/office/word/2010/wordprocessingDrawing" xmlns:wp="http://schemas.openxmlformats.org/drawingml/2006/wordprocessingDrawing" xmlns:w10="urn:schemas-microsoft-com:office:word" xmlns:w="http://schemas.openxmlformats.org/wordprocessingml/2006/main" xmlns:w14="http://schemas.microsoft.com/office/word/2010/wordml" xmlns:w15="http://schemas.microsoft.com/office/word/2012/wordml" xmlns:w16se="http://schemas.microsoft.com/office/word/2015/wordml/symex" xmlns:wpg="http://schemas.microsoft.com/office/word/2010/wordprocessingGroup" xmlns:wpi="http://schemas.microsoft.com/office/word/2010/wordprocessingInk" xmlns:wne="http://schemas.microsoft.com/office/word/2006/wordml" xmlns:wps="http://schemas.microsoft.com/office/word/2010/wordprocessingShape" mc:Ignorable="w14 w15 w16se wp14">
   <w:p>
     <w:pPr>
       <w:pStyle w:val="Footer-Center"/>
@@ -5584,10 +7049,10 @@
         <wp:anchor distT="0" distB="0" distL="114300" distR="114300" simplePos="0" relativeHeight="251663360" behindDoc="1" locked="0" layoutInCell="1" allowOverlap="1">
           <wp:simplePos x="0" y="0"/>
           <wp:positionH relativeFrom="column">
-            <wp:posOffset>-1456083</wp:posOffset>
+            <wp:posOffset>-1456055</wp:posOffset>
           </wp:positionH>
           <wp:positionV relativeFrom="paragraph">
-            <wp:posOffset>-470</wp:posOffset>
+            <wp:posOffset>-211125</wp:posOffset>
           </wp:positionV>
           <wp:extent cx="7577455" cy="1105231"/>
           <wp:effectExtent l="0" t="0" r="4445" b="0"/>
@@ -5618,7 +7083,7 @@
                 <pic:spPr>
                   <a:xfrm>
                     <a:off x="0" y="0"/>
-                    <a:ext cx="7582516" cy="1105969"/>
+                    <a:ext cx="7577455" cy="1105231"/>
                   </a:xfrm>
                   <a:prstGeom prst="rect">
                     <a:avLst/>
@@ -5671,7 +7136,7 @@
 </file>
 
 <file path=word/footer5.xml><?xml version="1.0" encoding="utf-8"?>
-<w:ftr xmlns:wpc="http://schemas.microsoft.com/office/word/2010/wordprocessingCanvas" xmlns:mc="http://schemas.openxmlformats.org/markup-compatibility/2006" xmlns:o="urn:schemas-microsoft-com:office:office" xmlns:r="http://schemas.openxmlformats.org/officeDocument/2006/relationships" xmlns:m="http://schemas.openxmlformats.org/officeDocument/2006/math" xmlns:v="urn:schemas-microsoft-com:vml" xmlns:wp14="http://schemas.microsoft.com/office/word/2010/wordprocessingDrawing" xmlns:wp="http://schemas.openxmlformats.org/drawingml/2006/wordprocessingDrawing" xmlns:w10="urn:schemas-microsoft-com:office:word" xmlns:w="http://schemas.openxmlformats.org/wordprocessingml/2006/main" xmlns:w14="http://schemas.microsoft.com/office/word/2010/wordml" xmlns:w15="http://schemas.microsoft.com/office/word/2012/wordml" xmlns:wpg="http://schemas.microsoft.com/office/word/2010/wordprocessingGroup" xmlns:wpi="http://schemas.microsoft.com/office/word/2010/wordprocessingInk" xmlns:wne="http://schemas.microsoft.com/office/word/2006/wordml" xmlns:wps="http://schemas.microsoft.com/office/word/2010/wordprocessingShape" mc:Ignorable="w14 w15 wp14">
+<w:ftr xmlns:wpc="http://schemas.microsoft.com/office/word/2010/wordprocessingCanvas" xmlns:cx="http://schemas.microsoft.com/office/drawing/2014/chartex" xmlns:cx1="http://schemas.microsoft.com/office/drawing/2015/9/8/chartex" xmlns:mc="http://schemas.openxmlformats.org/markup-compatibility/2006" xmlns:o="urn:schemas-microsoft-com:office:office" xmlns:r="http://schemas.openxmlformats.org/officeDocument/2006/relationships" xmlns:m="http://schemas.openxmlformats.org/officeDocument/2006/math" xmlns:v="urn:schemas-microsoft-com:vml" xmlns:wp14="http://schemas.microsoft.com/office/word/2010/wordprocessingDrawing" xmlns:wp="http://schemas.openxmlformats.org/drawingml/2006/wordprocessingDrawing" xmlns:w10="urn:schemas-microsoft-com:office:word" xmlns:w="http://schemas.openxmlformats.org/wordprocessingml/2006/main" xmlns:w14="http://schemas.microsoft.com/office/word/2010/wordml" xmlns:w15="http://schemas.microsoft.com/office/word/2012/wordml" xmlns:w16se="http://schemas.microsoft.com/office/word/2015/wordml/symex" xmlns:wpg="http://schemas.microsoft.com/office/word/2010/wordprocessingGroup" xmlns:wpi="http://schemas.microsoft.com/office/word/2010/wordprocessingInk" xmlns:wne="http://schemas.microsoft.com/office/word/2006/wordml" xmlns:wps="http://schemas.microsoft.com/office/word/2010/wordprocessingShape" mc:Ignorable="w14 w15 w16se wp14">
   <w:p>
     <w:pPr>
       <w:pStyle w:val="Footer-Center"/>
@@ -5688,10 +7153,10 @@
         <wp:anchor distT="0" distB="0" distL="114300" distR="114300" simplePos="0" relativeHeight="251667456" behindDoc="1" locked="0" layoutInCell="1" allowOverlap="1" wp14:anchorId="6C152D0F" wp14:editId="036E883F">
           <wp:simplePos x="0" y="0"/>
           <wp:positionH relativeFrom="column">
-            <wp:posOffset>-1460169</wp:posOffset>
+            <wp:posOffset>-1459865</wp:posOffset>
           </wp:positionH>
           <wp:positionV relativeFrom="paragraph">
-            <wp:posOffset>0</wp:posOffset>
+            <wp:posOffset>-204140</wp:posOffset>
           </wp:positionV>
           <wp:extent cx="7577455" cy="1105231"/>
           <wp:effectExtent l="0" t="0" r="4445" b="0"/>
@@ -5775,7 +7240,7 @@
 </file>
 
 <file path=word/footer6.xml><?xml version="1.0" encoding="utf-8"?>
-<w:ftr xmlns:wpc="http://schemas.microsoft.com/office/word/2010/wordprocessingCanvas" xmlns:mc="http://schemas.openxmlformats.org/markup-compatibility/2006" xmlns:o="urn:schemas-microsoft-com:office:office" xmlns:r="http://schemas.openxmlformats.org/officeDocument/2006/relationships" xmlns:m="http://schemas.openxmlformats.org/officeDocument/2006/math" xmlns:v="urn:schemas-microsoft-com:vml" xmlns:wp14="http://schemas.microsoft.com/office/word/2010/wordprocessingDrawing" xmlns:wp="http://schemas.openxmlformats.org/drawingml/2006/wordprocessingDrawing" xmlns:w10="urn:schemas-microsoft-com:office:word" xmlns:w="http://schemas.openxmlformats.org/wordprocessingml/2006/main" xmlns:w14="http://schemas.microsoft.com/office/word/2010/wordml" xmlns:w15="http://schemas.microsoft.com/office/word/2012/wordml" xmlns:wpg="http://schemas.microsoft.com/office/word/2010/wordprocessingGroup" xmlns:wpi="http://schemas.microsoft.com/office/word/2010/wordprocessingInk" xmlns:wne="http://schemas.microsoft.com/office/word/2006/wordml" xmlns:wps="http://schemas.microsoft.com/office/word/2010/wordprocessingShape" mc:Ignorable="w14 w15 wp14">
+<w:ftr xmlns:wpc="http://schemas.microsoft.com/office/word/2010/wordprocessingCanvas" xmlns:cx="http://schemas.microsoft.com/office/drawing/2014/chartex" xmlns:cx1="http://schemas.microsoft.com/office/drawing/2015/9/8/chartex" xmlns:mc="http://schemas.openxmlformats.org/markup-compatibility/2006" xmlns:o="urn:schemas-microsoft-com:office:office" xmlns:r="http://schemas.openxmlformats.org/officeDocument/2006/relationships" xmlns:m="http://schemas.openxmlformats.org/officeDocument/2006/math" xmlns:v="urn:schemas-microsoft-com:vml" xmlns:wp14="http://schemas.microsoft.com/office/word/2010/wordprocessingDrawing" xmlns:wp="http://schemas.openxmlformats.org/drawingml/2006/wordprocessingDrawing" xmlns:w10="urn:schemas-microsoft-com:office:word" xmlns:w="http://schemas.openxmlformats.org/wordprocessingml/2006/main" xmlns:w14="http://schemas.microsoft.com/office/word/2010/wordml" xmlns:w15="http://schemas.microsoft.com/office/word/2012/wordml" xmlns:w16se="http://schemas.microsoft.com/office/word/2015/wordml/symex" xmlns:wpg="http://schemas.microsoft.com/office/word/2010/wordprocessingGroup" xmlns:wpi="http://schemas.microsoft.com/office/word/2010/wordprocessingInk" xmlns:wne="http://schemas.microsoft.com/office/word/2006/wordml" xmlns:wps="http://schemas.microsoft.com/office/word/2010/wordprocessingShape" mc:Ignorable="w14 w15 w16se wp14">
   <w:p>
     <w:pPr>
       <w:pStyle w:val="Footer-Center"/>
@@ -5789,18 +7254,18 @@
         <w:lang w:val="id-ID"/>
       </w:rPr>
       <w:drawing>
-        <wp:anchor distT="0" distB="0" distL="114300" distR="114300" simplePos="0" relativeHeight="251669504" behindDoc="1" locked="0" layoutInCell="1" allowOverlap="1" wp14:anchorId="6C152D0F" wp14:editId="036E883F">
+        <wp:anchor distT="0" distB="0" distL="114300" distR="114300" simplePos="0" relativeHeight="251675648" behindDoc="1" locked="0" layoutInCell="1" allowOverlap="1" wp14:anchorId="535FA238" wp14:editId="16DF1856">
           <wp:simplePos x="0" y="0"/>
-          <wp:positionH relativeFrom="column">
-            <wp:posOffset>-1457656</wp:posOffset>
+          <wp:positionH relativeFrom="page">
+            <wp:align>right</wp:align>
           </wp:positionH>
           <wp:positionV relativeFrom="paragraph">
-            <wp:posOffset>0</wp:posOffset>
+            <wp:posOffset>-211227</wp:posOffset>
           </wp:positionV>
           <wp:extent cx="7577455" cy="1105231"/>
           <wp:effectExtent l="0" t="0" r="4445" b="0"/>
           <wp:wrapNone/>
-          <wp:docPr id="14" name="Picture 14"/>
+          <wp:docPr id="15" name="Picture 15"/>
           <wp:cNvGraphicFramePr>
             <a:graphicFrameLocks xmlns:a="http://schemas.openxmlformats.org/drawingml/2006/main" noChangeAspect="1"/>
           </wp:cNvGraphicFramePr>
@@ -5879,7 +7344,7 @@
 </file>
 
 <file path=word/footnotes.xml><?xml version="1.0" encoding="utf-8"?>
-<w:footnotes xmlns:wpc="http://schemas.microsoft.com/office/word/2010/wordprocessingCanvas" xmlns:mc="http://schemas.openxmlformats.org/markup-compatibility/2006" xmlns:o="urn:schemas-microsoft-com:office:office" xmlns:r="http://schemas.openxmlformats.org/officeDocument/2006/relationships" xmlns:m="http://schemas.openxmlformats.org/officeDocument/2006/math" xmlns:v="urn:schemas-microsoft-com:vml" xmlns:wp14="http://schemas.microsoft.com/office/word/2010/wordprocessingDrawing" xmlns:wp="http://schemas.openxmlformats.org/drawingml/2006/wordprocessingDrawing" xmlns:w10="urn:schemas-microsoft-com:office:word" xmlns:w="http://schemas.openxmlformats.org/wordprocessingml/2006/main" xmlns:w14="http://schemas.microsoft.com/office/word/2010/wordml" xmlns:w15="http://schemas.microsoft.com/office/word/2012/wordml" xmlns:wpg="http://schemas.microsoft.com/office/word/2010/wordprocessingGroup" xmlns:wpi="http://schemas.microsoft.com/office/word/2010/wordprocessingInk" xmlns:wne="http://schemas.microsoft.com/office/word/2006/wordml" xmlns:wps="http://schemas.microsoft.com/office/word/2010/wordprocessingShape" mc:Ignorable="w14 w15 wp14">
+<w:footnotes xmlns:wpc="http://schemas.microsoft.com/office/word/2010/wordprocessingCanvas" xmlns:cx="http://schemas.microsoft.com/office/drawing/2014/chartex" xmlns:cx1="http://schemas.microsoft.com/office/drawing/2015/9/8/chartex" xmlns:mc="http://schemas.openxmlformats.org/markup-compatibility/2006" xmlns:o="urn:schemas-microsoft-com:office:office" xmlns:r="http://schemas.openxmlformats.org/officeDocument/2006/relationships" xmlns:m="http://schemas.openxmlformats.org/officeDocument/2006/math" xmlns:v="urn:schemas-microsoft-com:vml" xmlns:wp14="http://schemas.microsoft.com/office/word/2010/wordprocessingDrawing" xmlns:wp="http://schemas.openxmlformats.org/drawingml/2006/wordprocessingDrawing" xmlns:w10="urn:schemas-microsoft-com:office:word" xmlns:w="http://schemas.openxmlformats.org/wordprocessingml/2006/main" xmlns:w14="http://schemas.microsoft.com/office/word/2010/wordml" xmlns:w15="http://schemas.microsoft.com/office/word/2012/wordml" xmlns:w16se="http://schemas.microsoft.com/office/word/2015/wordml/symex" xmlns:wpg="http://schemas.microsoft.com/office/word/2010/wordprocessingGroup" xmlns:wpi="http://schemas.microsoft.com/office/word/2010/wordprocessingInk" xmlns:wne="http://schemas.microsoft.com/office/word/2006/wordml" xmlns:wps="http://schemas.microsoft.com/office/word/2010/wordprocessingShape" mc:Ignorable="w14 w15 w16se wp14">
   <w:footnote w:type="separator" w:id="-1">
     <w:p>
       <w:pPr>
@@ -5904,7 +7369,7 @@
 </file>
 
 <file path=word/header1.xml><?xml version="1.0" encoding="utf-8"?>
-<w:hdr xmlns:wpc="http://schemas.microsoft.com/office/word/2010/wordprocessingCanvas" xmlns:mc="http://schemas.openxmlformats.org/markup-compatibility/2006" xmlns:o="urn:schemas-microsoft-com:office:office" xmlns:r="http://schemas.openxmlformats.org/officeDocument/2006/relationships" xmlns:m="http://schemas.openxmlformats.org/officeDocument/2006/math" xmlns:v="urn:schemas-microsoft-com:vml" xmlns:wp14="http://schemas.microsoft.com/office/word/2010/wordprocessingDrawing" xmlns:wp="http://schemas.openxmlformats.org/drawingml/2006/wordprocessingDrawing" xmlns:w10="urn:schemas-microsoft-com:office:word" xmlns:w="http://schemas.openxmlformats.org/wordprocessingml/2006/main" xmlns:w14="http://schemas.microsoft.com/office/word/2010/wordml" xmlns:w15="http://schemas.microsoft.com/office/word/2012/wordml" xmlns:wpg="http://schemas.microsoft.com/office/word/2010/wordprocessingGroup" xmlns:wpi="http://schemas.microsoft.com/office/word/2010/wordprocessingInk" xmlns:wne="http://schemas.microsoft.com/office/word/2006/wordml" xmlns:wps="http://schemas.microsoft.com/office/word/2010/wordprocessingShape" mc:Ignorable="w14 w15 wp14">
+<w:hdr xmlns:wpc="http://schemas.microsoft.com/office/word/2010/wordprocessingCanvas" xmlns:cx="http://schemas.microsoft.com/office/drawing/2014/chartex" xmlns:cx1="http://schemas.microsoft.com/office/drawing/2015/9/8/chartex" xmlns:mc="http://schemas.openxmlformats.org/markup-compatibility/2006" xmlns:o="urn:schemas-microsoft-com:office:office" xmlns:r="http://schemas.openxmlformats.org/officeDocument/2006/relationships" xmlns:m="http://schemas.openxmlformats.org/officeDocument/2006/math" xmlns:v="urn:schemas-microsoft-com:vml" xmlns:wp14="http://schemas.microsoft.com/office/word/2010/wordprocessingDrawing" xmlns:wp="http://schemas.openxmlformats.org/drawingml/2006/wordprocessingDrawing" xmlns:w10="urn:schemas-microsoft-com:office:word" xmlns:w="http://schemas.openxmlformats.org/wordprocessingml/2006/main" xmlns:w14="http://schemas.microsoft.com/office/word/2010/wordml" xmlns:w15="http://schemas.microsoft.com/office/word/2012/wordml" xmlns:w16se="http://schemas.microsoft.com/office/word/2015/wordml/symex" xmlns:wpg="http://schemas.microsoft.com/office/word/2010/wordprocessingGroup" xmlns:wpi="http://schemas.microsoft.com/office/word/2010/wordprocessingInk" xmlns:wne="http://schemas.microsoft.com/office/word/2006/wordml" xmlns:wps="http://schemas.microsoft.com/office/word/2010/wordprocessingShape" mc:Ignorable="w14 w15 w16se wp14">
   <w:p>
     <w:pPr>
       <w:pStyle w:val="Header"/>
@@ -5920,12 +7385,12 @@
             <wp:anchor distT="0" distB="0" distL="114300" distR="114300" simplePos="0" relativeHeight="251659264" behindDoc="1" locked="0" layoutInCell="1" allowOverlap="1">
               <wp:simplePos x="0" y="0"/>
               <wp:positionH relativeFrom="column">
-                <wp:posOffset>-1424277</wp:posOffset>
+                <wp:posOffset>-1425550</wp:posOffset>
               </wp:positionH>
               <wp:positionV relativeFrom="paragraph">
-                <wp:posOffset>-547701</wp:posOffset>
+                <wp:posOffset>-547700</wp:posOffset>
               </wp:positionV>
-              <wp:extent cx="7521575" cy="1256306"/>
+              <wp:extent cx="7521575" cy="1256030"/>
               <wp:effectExtent l="0" t="0" r="3175" b="1270"/>
               <wp:wrapNone/>
               <wp:docPr id="3" name="Rectangle 3"/>
@@ -5937,7 +7402,7 @@
                     <wps:spPr>
                       <a:xfrm>
                         <a:off x="0" y="0"/>
-                        <a:ext cx="7521575" cy="1256306"/>
+                        <a:ext cx="7521575" cy="1256030"/>
                       </a:xfrm>
                       <a:prstGeom prst="rect">
                         <a:avLst/>
@@ -6000,7 +7465,7 @@
         </mc:Choice>
         <mc:Fallback>
           <w:pict>
-            <v:rect w14:anchorId="28EB5925" id="Rectangle 3" o:spid="_x0000_s1026" style="position:absolute;margin-left:-112.15pt;margin-top:-43.15pt;width:592.25pt;height:98.9pt;z-index:-251657216;visibility:visible;mso-wrap-style:square;mso-height-percent:0;mso-wrap-distance-left:9pt;mso-wrap-distance-top:0;mso-wrap-distance-right:9pt;mso-wrap-distance-bottom:0;mso-position-horizontal:absolute;mso-position-horizontal-relative:text;mso-position-vertical:absolute;mso-position-vertical-relative:text;mso-height-percent:0;mso-height-relative:margin;v-text-anchor:middle" o:gfxdata="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" fillcolor="#033951" stroked="f" strokeweight="1pt">
+            <v:rect w14:anchorId="2191C03C" id="Rectangle 3" o:spid="_x0000_s1026" style="position:absolute;margin-left:-112.25pt;margin-top:-43.15pt;width:592.25pt;height:98.9pt;z-index:-251657216;visibility:visible;mso-wrap-style:square;mso-height-percent:0;mso-wrap-distance-left:9pt;mso-wrap-distance-top:0;mso-wrap-distance-right:9pt;mso-wrap-distance-bottom:0;mso-position-horizontal:absolute;mso-position-horizontal-relative:text;mso-position-vertical:absolute;mso-position-vertical-relative:text;mso-height-percent:0;mso-height-relative:margin;v-text-anchor:middle" o:gfxdata="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" fillcolor="#033951" stroked="f" strokeweight="1pt">
               <v:fill color2="white [3212]" rotate="t" colors="0 #033951;19661f #066098;36700f #067dc6;44564f #12a5f6;1 white" focus="100%" type="gradient"/>
             </v:rect>
           </w:pict>
@@ -6015,16 +7480,16 @@
       <w:drawing>
         <wp:anchor distT="0" distB="0" distL="114300" distR="114300" simplePos="0" relativeHeight="251672576" behindDoc="1" locked="0" layoutInCell="1" allowOverlap="1">
           <wp:simplePos x="0" y="0"/>
-          <wp:positionH relativeFrom="column">
-            <wp:posOffset>-1432230</wp:posOffset>
+          <wp:positionH relativeFrom="page">
+            <wp:align>left</wp:align>
           </wp:positionH>
           <wp:positionV relativeFrom="paragraph">
-            <wp:posOffset>-547701</wp:posOffset>
+            <wp:posOffset>-547700</wp:posOffset>
           </wp:positionV>
-          <wp:extent cx="7529527" cy="1136015"/>
-          <wp:effectExtent l="0" t="0" r="0" b="6985"/>
+          <wp:extent cx="7607808" cy="1135326"/>
+          <wp:effectExtent l="0" t="0" r="0" b="8255"/>
           <wp:wrapNone/>
-          <wp:docPr id="16" name="Picture 16"/>
+          <wp:docPr id="28" name="Picture 28"/>
           <wp:cNvGraphicFramePr>
             <a:graphicFrameLocks xmlns:a="http://schemas.openxmlformats.org/drawingml/2006/main" noChangeAspect="1"/>
           </wp:cNvGraphicFramePr>
@@ -6050,7 +7515,7 @@
                 <pic:spPr>
                   <a:xfrm>
                     <a:off x="0" y="0"/>
-                    <a:ext cx="7544340" cy="1138250"/>
+                    <a:ext cx="7607808" cy="1135326"/>
                   </a:xfrm>
                   <a:prstGeom prst="rect">
                     <a:avLst/>
@@ -6070,7 +7535,7 @@
 </file>
 
 <file path=word/header2.xml><?xml version="1.0" encoding="utf-8"?>
-<w:hdr xmlns:wpc="http://schemas.microsoft.com/office/word/2010/wordprocessingCanvas" xmlns:mc="http://schemas.openxmlformats.org/markup-compatibility/2006" xmlns:o="urn:schemas-microsoft-com:office:office" xmlns:r="http://schemas.openxmlformats.org/officeDocument/2006/relationships" xmlns:m="http://schemas.openxmlformats.org/officeDocument/2006/math" xmlns:v="urn:schemas-microsoft-com:vml" xmlns:wp14="http://schemas.microsoft.com/office/word/2010/wordprocessingDrawing" xmlns:wp="http://schemas.openxmlformats.org/drawingml/2006/wordprocessingDrawing" xmlns:w10="urn:schemas-microsoft-com:office:word" xmlns:w="http://schemas.openxmlformats.org/wordprocessingml/2006/main" xmlns:w14="http://schemas.microsoft.com/office/word/2010/wordml" xmlns:w15="http://schemas.microsoft.com/office/word/2012/wordml" xmlns:wpg="http://schemas.microsoft.com/office/word/2010/wordprocessingGroup" xmlns:wpi="http://schemas.microsoft.com/office/word/2010/wordprocessingInk" xmlns:wne="http://schemas.microsoft.com/office/word/2006/wordml" xmlns:wps="http://schemas.microsoft.com/office/word/2010/wordprocessingShape" mc:Ignorable="w14 w15 wp14">
+<w:hdr xmlns:wpc="http://schemas.microsoft.com/office/word/2010/wordprocessingCanvas" xmlns:cx="http://schemas.microsoft.com/office/drawing/2014/chartex" xmlns:cx1="http://schemas.microsoft.com/office/drawing/2015/9/8/chartex" xmlns:mc="http://schemas.openxmlformats.org/markup-compatibility/2006" xmlns:o="urn:schemas-microsoft-com:office:office" xmlns:r="http://schemas.openxmlformats.org/officeDocument/2006/relationships" xmlns:m="http://schemas.openxmlformats.org/officeDocument/2006/math" xmlns:v="urn:schemas-microsoft-com:vml" xmlns:wp14="http://schemas.microsoft.com/office/word/2010/wordprocessingDrawing" xmlns:wp="http://schemas.openxmlformats.org/drawingml/2006/wordprocessingDrawing" xmlns:w10="urn:schemas-microsoft-com:office:word" xmlns:w="http://schemas.openxmlformats.org/wordprocessingml/2006/main" xmlns:w14="http://schemas.microsoft.com/office/word/2010/wordml" xmlns:w15="http://schemas.microsoft.com/office/word/2012/wordml" xmlns:w16se="http://schemas.microsoft.com/office/word/2015/wordml/symex" xmlns:wpg="http://schemas.microsoft.com/office/word/2010/wordprocessingGroup" xmlns:wpi="http://schemas.microsoft.com/office/word/2010/wordprocessingInk" xmlns:wne="http://schemas.microsoft.com/office/word/2006/wordml" xmlns:wps="http://schemas.microsoft.com/office/word/2010/wordprocessingShape" mc:Ignorable="w14 w15 w16se wp14">
   <w:p>
     <w:pPr>
       <w:pStyle w:val="Header"/>
@@ -6141,7 +7606,7 @@
 </file>
 
 <file path=word/header3.xml><?xml version="1.0" encoding="utf-8"?>
-<w:hdr xmlns:wpc="http://schemas.microsoft.com/office/word/2010/wordprocessingCanvas" xmlns:mc="http://schemas.openxmlformats.org/markup-compatibility/2006" xmlns:o="urn:schemas-microsoft-com:office:office" xmlns:r="http://schemas.openxmlformats.org/officeDocument/2006/relationships" xmlns:m="http://schemas.openxmlformats.org/officeDocument/2006/math" xmlns:v="urn:schemas-microsoft-com:vml" xmlns:wp14="http://schemas.microsoft.com/office/word/2010/wordprocessingDrawing" xmlns:wp="http://schemas.openxmlformats.org/drawingml/2006/wordprocessingDrawing" xmlns:w10="urn:schemas-microsoft-com:office:word" xmlns:w="http://schemas.openxmlformats.org/wordprocessingml/2006/main" xmlns:w14="http://schemas.microsoft.com/office/word/2010/wordml" xmlns:w15="http://schemas.microsoft.com/office/word/2012/wordml" xmlns:wpg="http://schemas.microsoft.com/office/word/2010/wordprocessingGroup" xmlns:wpi="http://schemas.microsoft.com/office/word/2010/wordprocessingInk" xmlns:wne="http://schemas.microsoft.com/office/word/2006/wordml" xmlns:wps="http://schemas.microsoft.com/office/word/2010/wordprocessingShape" mc:Ignorable="w14 w15 wp14">
+<w:hdr xmlns:wpc="http://schemas.microsoft.com/office/word/2010/wordprocessingCanvas" xmlns:cx="http://schemas.microsoft.com/office/drawing/2014/chartex" xmlns:cx1="http://schemas.microsoft.com/office/drawing/2015/9/8/chartex" xmlns:mc="http://schemas.openxmlformats.org/markup-compatibility/2006" xmlns:o="urn:schemas-microsoft-com:office:office" xmlns:r="http://schemas.openxmlformats.org/officeDocument/2006/relationships" xmlns:m="http://schemas.openxmlformats.org/officeDocument/2006/math" xmlns:v="urn:schemas-microsoft-com:vml" xmlns:wp14="http://schemas.microsoft.com/office/word/2010/wordprocessingDrawing" xmlns:wp="http://schemas.openxmlformats.org/drawingml/2006/wordprocessingDrawing" xmlns:w10="urn:schemas-microsoft-com:office:word" xmlns:w="http://schemas.openxmlformats.org/wordprocessingml/2006/main" xmlns:w14="http://schemas.microsoft.com/office/word/2010/wordml" xmlns:w15="http://schemas.microsoft.com/office/word/2012/wordml" xmlns:w16se="http://schemas.microsoft.com/office/word/2015/wordml/symex" xmlns:wpg="http://schemas.microsoft.com/office/word/2010/wordprocessingGroup" xmlns:wpi="http://schemas.microsoft.com/office/word/2010/wordprocessingInk" xmlns:wne="http://schemas.microsoft.com/office/word/2006/wordml" xmlns:wps="http://schemas.microsoft.com/office/word/2010/wordprocessingShape" mc:Ignorable="w14 w15 w16se wp14">
   <w:p>
     <w:pPr>
       <w:pStyle w:val="Header"/>
@@ -6212,7 +7677,7 @@
 </file>
 
 <file path=word/header4.xml><?xml version="1.0" encoding="utf-8"?>
-<w:hdr xmlns:wpc="http://schemas.microsoft.com/office/word/2010/wordprocessingCanvas" xmlns:mc="http://schemas.openxmlformats.org/markup-compatibility/2006" xmlns:o="urn:schemas-microsoft-com:office:office" xmlns:r="http://schemas.openxmlformats.org/officeDocument/2006/relationships" xmlns:m="http://schemas.openxmlformats.org/officeDocument/2006/math" xmlns:v="urn:schemas-microsoft-com:vml" xmlns:wp14="http://schemas.microsoft.com/office/word/2010/wordprocessingDrawing" xmlns:wp="http://schemas.openxmlformats.org/drawingml/2006/wordprocessingDrawing" xmlns:w10="urn:schemas-microsoft-com:office:word" xmlns:w="http://schemas.openxmlformats.org/wordprocessingml/2006/main" xmlns:w14="http://schemas.microsoft.com/office/word/2010/wordml" xmlns:w15="http://schemas.microsoft.com/office/word/2012/wordml" xmlns:wpg="http://schemas.microsoft.com/office/word/2010/wordprocessingGroup" xmlns:wpi="http://schemas.microsoft.com/office/word/2010/wordprocessingInk" xmlns:wne="http://schemas.microsoft.com/office/word/2006/wordml" xmlns:wps="http://schemas.microsoft.com/office/word/2010/wordprocessingShape" mc:Ignorable="w14 w15 wp14">
+<w:hdr xmlns:wpc="http://schemas.microsoft.com/office/word/2010/wordprocessingCanvas" xmlns:cx="http://schemas.microsoft.com/office/drawing/2014/chartex" xmlns:cx1="http://schemas.microsoft.com/office/drawing/2015/9/8/chartex" xmlns:mc="http://schemas.openxmlformats.org/markup-compatibility/2006" xmlns:o="urn:schemas-microsoft-com:office:office" xmlns:r="http://schemas.openxmlformats.org/officeDocument/2006/relationships" xmlns:m="http://schemas.openxmlformats.org/officeDocument/2006/math" xmlns:v="urn:schemas-microsoft-com:vml" xmlns:wp14="http://schemas.microsoft.com/office/word/2010/wordprocessingDrawing" xmlns:wp="http://schemas.openxmlformats.org/drawingml/2006/wordprocessingDrawing" xmlns:w10="urn:schemas-microsoft-com:office:word" xmlns:w="http://schemas.openxmlformats.org/wordprocessingml/2006/main" xmlns:w14="http://schemas.microsoft.com/office/word/2010/wordml" xmlns:w15="http://schemas.microsoft.com/office/word/2012/wordml" xmlns:w16se="http://schemas.microsoft.com/office/word/2015/wordml/symex" xmlns:wpg="http://schemas.microsoft.com/office/word/2010/wordprocessingGroup" xmlns:wpi="http://schemas.microsoft.com/office/word/2010/wordprocessingInk" xmlns:wne="http://schemas.microsoft.com/office/word/2006/wordml" xmlns:wps="http://schemas.microsoft.com/office/word/2010/wordprocessingShape" mc:Ignorable="w14 w15 w16se wp14">
   <w:p>
     <w:pPr>
       <w:pStyle w:val="Header"/>
@@ -6234,7 +7699,7 @@
           <wp:extent cx="7635875" cy="898498"/>
           <wp:effectExtent l="0" t="0" r="3175" b="0"/>
           <wp:wrapNone/>
-          <wp:docPr id="15" name="Picture 15"/>
+          <wp:docPr id="14" name="Picture 14"/>
           <wp:cNvGraphicFramePr>
             <a:graphicFrameLocks xmlns:a="http://schemas.openxmlformats.org/drawingml/2006/main" noChangeAspect="1"/>
           </wp:cNvGraphicFramePr>
@@ -6283,23 +7748,29 @@
 </file>
 
 <file path=word/numbering.xml><?xml version="1.0" encoding="utf-8"?>
-<w:numbering xmlns:wpc="http://schemas.microsoft.com/office/word/2010/wordprocessingCanvas" xmlns:mc="http://schemas.openxmlformats.org/markup-compatibility/2006" xmlns:o="urn:schemas-microsoft-com:office:office" xmlns:r="http://schemas.openxmlformats.org/officeDocument/2006/relationships" xmlns:m="http://schemas.openxmlformats.org/officeDocument/2006/math" xmlns:v="urn:schemas-microsoft-com:vml" xmlns:wp14="http://schemas.microsoft.com/office/word/2010/wordprocessingDrawing" xmlns:wp="http://schemas.openxmlformats.org/drawingml/2006/wordprocessingDrawing" xmlns:w10="urn:schemas-microsoft-com:office:word" xmlns:w="http://schemas.openxmlformats.org/wordprocessingml/2006/main" xmlns:w14="http://schemas.microsoft.com/office/word/2010/wordml" xmlns:w15="http://schemas.microsoft.com/office/word/2012/wordml" xmlns:wpg="http://schemas.microsoft.com/office/word/2010/wordprocessingGroup" xmlns:wpi="http://schemas.microsoft.com/office/word/2010/wordprocessingInk" xmlns:wne="http://schemas.microsoft.com/office/word/2006/wordml" xmlns:wps="http://schemas.microsoft.com/office/word/2010/wordprocessingShape" mc:Ignorable="w14 w15 wp14">
+<w:numbering xmlns:wpc="http://schemas.microsoft.com/office/word/2010/wordprocessingCanvas" xmlns:cx="http://schemas.microsoft.com/office/drawing/2014/chartex" xmlns:cx1="http://schemas.microsoft.com/office/drawing/2015/9/8/chartex" xmlns:mc="http://schemas.openxmlformats.org/markup-compatibility/2006" xmlns:o="urn:schemas-microsoft-com:office:office" xmlns:r="http://schemas.openxmlformats.org/officeDocument/2006/relationships" xmlns:m="http://schemas.openxmlformats.org/officeDocument/2006/math" xmlns:v="urn:schemas-microsoft-com:vml" xmlns:wp14="http://schemas.microsoft.com/office/word/2010/wordprocessingDrawing" xmlns:wp="http://schemas.openxmlformats.org/drawingml/2006/wordprocessingDrawing" xmlns:w10="urn:schemas-microsoft-com:office:word" xmlns:w="http://schemas.openxmlformats.org/wordprocessingml/2006/main" xmlns:w14="http://schemas.microsoft.com/office/word/2010/wordml" xmlns:w15="http://schemas.microsoft.com/office/word/2012/wordml" xmlns:w16se="http://schemas.microsoft.com/office/word/2015/wordml/symex" xmlns:wpg="http://schemas.microsoft.com/office/word/2010/wordprocessingGroup" xmlns:wpi="http://schemas.microsoft.com/office/word/2010/wordprocessingInk" xmlns:wne="http://schemas.microsoft.com/office/word/2006/wordml" xmlns:wps="http://schemas.microsoft.com/office/word/2010/wordprocessingShape" mc:Ignorable="w14 w15 w16se wp14">
   <w:abstractNum w:abstractNumId="0" w15:restartNumberingAfterBreak="0">
     <w:nsid w:val="1B695232"/>
     <w:multiLevelType w:val="multilevel"/>
-    <w:tmpl w:val="137E324E"/>
+    <w:tmpl w:val="4C5A6C96"/>
     <w:numStyleLink w:val="HN"/>
   </w:abstractNum>
   <w:abstractNum w:abstractNumId="1" w15:restartNumberingAfterBreak="0">
     <w:nsid w:val="1D173039"/>
     <w:multiLevelType w:val="multilevel"/>
-    <w:tmpl w:val="137E324E"/>
+    <w:tmpl w:val="4C5A6C96"/>
     <w:numStyleLink w:val="HN"/>
   </w:abstractNum>
   <w:abstractNum w:abstractNumId="2" w15:restartNumberingAfterBreak="0">
+    <w:nsid w:val="2ABA5118"/>
+    <w:multiLevelType w:val="multilevel"/>
+    <w:tmpl w:val="4C5A6C96"/>
+    <w:numStyleLink w:val="HN"/>
+  </w:abstractNum>
+  <w:abstractNum w:abstractNumId="3" w15:restartNumberingAfterBreak="0">
     <w:nsid w:val="3E0A4BF0"/>
     <w:multiLevelType w:val="multilevel"/>
-    <w:tmpl w:val="137E324E"/>
+    <w:tmpl w:val="4C5A6C96"/>
     <w:styleLink w:val="HN"/>
     <w:lvl w:ilvl="0">
       <w:start w:val="1"/>
@@ -6309,7 +7780,7 @@
       <w:lvlText w:val="%1."/>
       <w:lvlJc w:val="left"/>
       <w:pPr>
-        <w:ind w:left="454" w:hanging="454"/>
+        <w:ind w:left="0" w:firstLine="0"/>
       </w:pPr>
       <w:rPr>
         <w:rFonts w:asciiTheme="minorHAnsi" w:hAnsiTheme="minorHAnsi" w:hint="default"/>
@@ -6324,7 +7795,7 @@
       <w:lvlText w:val="%1.%2"/>
       <w:lvlJc w:val="left"/>
       <w:pPr>
-        <w:ind w:left="908" w:hanging="454"/>
+        <w:ind w:left="454" w:hanging="454"/>
       </w:pPr>
       <w:rPr>
         <w:rFonts w:asciiTheme="minorHAnsi" w:hAnsiTheme="minorHAnsi" w:hint="default"/>
@@ -6340,7 +7811,7 @@
       <w:lvlText w:val="%1.%2.%3"/>
       <w:lvlJc w:val="left"/>
       <w:pPr>
-        <w:ind w:left="1362" w:hanging="454"/>
+        <w:ind w:left="454" w:firstLine="0"/>
       </w:pPr>
       <w:rPr>
         <w:rFonts w:asciiTheme="minorHAnsi" w:hAnsiTheme="minorHAnsi" w:hint="default"/>
@@ -6356,7 +7827,7 @@
       <w:lvlText w:val="%1.%2.%3.%4"/>
       <w:lvlJc w:val="left"/>
       <w:pPr>
-        <w:ind w:left="1816" w:hanging="454"/>
+        <w:ind w:left="907" w:firstLine="0"/>
       </w:pPr>
       <w:rPr>
         <w:rFonts w:hint="default"/>
@@ -6368,7 +7839,7 @@
       <w:lvlText w:val=""/>
       <w:lvlJc w:val="left"/>
       <w:pPr>
-        <w:ind w:left="2270" w:hanging="454"/>
+        <w:ind w:left="1816" w:firstLine="0"/>
       </w:pPr>
       <w:rPr>
         <w:rFonts w:hint="default"/>
@@ -6380,7 +7851,7 @@
       <w:lvlText w:val=""/>
       <w:lvlJc w:val="left"/>
       <w:pPr>
-        <w:ind w:left="2724" w:hanging="454"/>
+        <w:ind w:left="2270" w:firstLine="0"/>
       </w:pPr>
       <w:rPr>
         <w:rFonts w:hint="default"/>
@@ -6392,7 +7863,7 @@
       <w:lvlText w:val=""/>
       <w:lvlJc w:val="left"/>
       <w:pPr>
-        <w:ind w:left="3178" w:hanging="454"/>
+        <w:ind w:left="2724" w:firstLine="0"/>
       </w:pPr>
       <w:rPr>
         <w:rFonts w:hint="default"/>
@@ -6404,7 +7875,7 @@
       <w:lvlText w:val=""/>
       <w:lvlJc w:val="left"/>
       <w:pPr>
-        <w:ind w:left="3632" w:hanging="454"/>
+        <w:ind w:left="3178" w:firstLine="0"/>
       </w:pPr>
       <w:rPr>
         <w:rFonts w:hint="default"/>
@@ -6416,14 +7887,14 @@
       <w:lvlText w:val=""/>
       <w:lvlJc w:val="left"/>
       <w:pPr>
-        <w:ind w:left="4086" w:hanging="454"/>
+        <w:ind w:left="3632" w:firstLine="0"/>
       </w:pPr>
       <w:rPr>
         <w:rFonts w:hint="default"/>
       </w:rPr>
     </w:lvl>
   </w:abstractNum>
-  <w:abstractNum w:abstractNumId="3" w15:restartNumberingAfterBreak="0">
+  <w:abstractNum w:abstractNumId="4" w15:restartNumberingAfterBreak="0">
     <w:nsid w:val="4BD153D8"/>
     <w:multiLevelType w:val="multilevel"/>
     <w:tmpl w:val="41AE04B2"/>
@@ -6544,7 +8015,13 @@
       </w:rPr>
     </w:lvl>
   </w:abstractNum>
-  <w:abstractNum w:abstractNumId="4" w15:restartNumberingAfterBreak="0">
+  <w:abstractNum w:abstractNumId="5" w15:restartNumberingAfterBreak="0">
+    <w:nsid w:val="565D001F"/>
+    <w:multiLevelType w:val="multilevel"/>
+    <w:tmpl w:val="4C5A6C96"/>
+    <w:numStyleLink w:val="HN"/>
+  </w:abstractNum>
+  <w:abstractNum w:abstractNumId="6" w15:restartNumberingAfterBreak="0">
     <w:nsid w:val="5D915073"/>
     <w:multiLevelType w:val="hybridMultilevel"/>
     <w:tmpl w:val="4AE8FDE6"/>
@@ -6633,50 +8110,65 @@
       </w:pPr>
     </w:lvl>
   </w:abstractNum>
-  <w:abstractNum w:abstractNumId="5" w15:restartNumberingAfterBreak="0">
+  <w:abstractNum w:abstractNumId="7" w15:restartNumberingAfterBreak="0">
+    <w:nsid w:val="6B16699C"/>
+    <w:multiLevelType w:val="multilevel"/>
+    <w:tmpl w:val="4C5A6C96"/>
+    <w:numStyleLink w:val="HN"/>
+  </w:abstractNum>
+  <w:abstractNum w:abstractNumId="8" w15:restartNumberingAfterBreak="0">
     <w:nsid w:val="6BA269E8"/>
     <w:multiLevelType w:val="multilevel"/>
-    <w:tmpl w:val="137E324E"/>
+    <w:tmpl w:val="4C5A6C96"/>
     <w:numStyleLink w:val="HN"/>
   </w:abstractNum>
-  <w:abstractNum w:abstractNumId="6" w15:restartNumberingAfterBreak="0">
+  <w:abstractNum w:abstractNumId="9" w15:restartNumberingAfterBreak="0">
     <w:nsid w:val="6BC24A00"/>
     <w:multiLevelType w:val="multilevel"/>
-    <w:tmpl w:val="137E324E"/>
+    <w:tmpl w:val="4C5A6C96"/>
     <w:numStyleLink w:val="HN"/>
   </w:abstractNum>
   <w:num w:numId="1">
-    <w:abstractNumId w:val="4"/>
+    <w:abstractNumId w:val="6"/>
   </w:num>
   <w:num w:numId="2">
-    <w:abstractNumId w:val="4"/>
+    <w:abstractNumId w:val="6"/>
     <w:lvlOverride w:ilvl="0">
       <w:startOverride w:val="1"/>
     </w:lvlOverride>
   </w:num>
   <w:num w:numId="3">
-    <w:abstractNumId w:val="2"/>
+    <w:abstractNumId w:val="3"/>
   </w:num>
   <w:num w:numId="4">
-    <w:abstractNumId w:val="5"/>
+    <w:abstractNumId w:val="8"/>
   </w:num>
   <w:num w:numId="5">
     <w:abstractNumId w:val="1"/>
   </w:num>
   <w:num w:numId="6">
-    <w:abstractNumId w:val="3"/>
+    <w:abstractNumId w:val="4"/>
   </w:num>
   <w:num w:numId="7">
-    <w:abstractNumId w:val="6"/>
+    <w:abstractNumId w:val="9"/>
   </w:num>
   <w:num w:numId="8">
     <w:abstractNumId w:val="0"/>
+  </w:num>
+  <w:num w:numId="9">
+    <w:abstractNumId w:val="5"/>
+  </w:num>
+  <w:num w:numId="10">
+    <w:abstractNumId w:val="7"/>
+  </w:num>
+  <w:num w:numId="11">
+    <w:abstractNumId w:val="2"/>
   </w:num>
 </w:numbering>
 </file>
 
 <file path=word/styles.xml><?xml version="1.0" encoding="utf-8"?>
-<w:styles xmlns:mc="http://schemas.openxmlformats.org/markup-compatibility/2006" xmlns:r="http://schemas.openxmlformats.org/officeDocument/2006/relationships" xmlns:w="http://schemas.openxmlformats.org/wordprocessingml/2006/main" xmlns:w14="http://schemas.microsoft.com/office/word/2010/wordml" xmlns:w15="http://schemas.microsoft.com/office/word/2012/wordml" mc:Ignorable="w14 w15">
+<w:styles xmlns:mc="http://schemas.openxmlformats.org/markup-compatibility/2006" xmlns:r="http://schemas.openxmlformats.org/officeDocument/2006/relationships" xmlns:w="http://schemas.openxmlformats.org/wordprocessingml/2006/main" xmlns:w14="http://schemas.microsoft.com/office/word/2010/wordml" xmlns:w15="http://schemas.microsoft.com/office/word/2012/wordml" xmlns:w16se="http://schemas.microsoft.com/office/word/2015/wordml/symex" mc:Ignorable="w14 w15 w16se">
   <w:docDefaults>
     <w:rPrDefault>
       <w:rPr>
@@ -7258,7 +8750,7 @@
     <w:name w:val="HN"/>
     <w:basedOn w:val="NoList"/>
     <w:uiPriority w:val="99"/>
-    <w:rsid w:val="003E4DE0"/>
+    <w:rsid w:val="00262BEC"/>
     <w:pPr>
       <w:numPr>
         <w:numId w:val="3"/>
@@ -7282,11 +8774,11 @@
     <w:next w:val="Normal"/>
     <w:link w:val="H2Char"/>
     <w:qFormat/>
-    <w:rsid w:val="00002210"/>
+    <w:rsid w:val="00262BEC"/>
     <w:pPr>
       <w:numPr>
         <w:ilvl w:val="1"/>
-        <w:numId w:val="8"/>
+        <w:numId w:val="11"/>
       </w:numPr>
     </w:pPr>
     <w:rPr>
@@ -7300,11 +8792,11 @@
     <w:next w:val="Normal"/>
     <w:link w:val="H3Char"/>
     <w:qFormat/>
-    <w:rsid w:val="00002210"/>
+    <w:rsid w:val="00262BEC"/>
     <w:pPr>
       <w:numPr>
         <w:ilvl w:val="2"/>
-        <w:numId w:val="8"/>
+        <w:numId w:val="11"/>
       </w:numPr>
     </w:pPr>
     <w:rPr>
@@ -7329,11 +8821,11 @@
     <w:next w:val="Normal"/>
     <w:link w:val="H4Char"/>
     <w:qFormat/>
-    <w:rsid w:val="00002210"/>
+    <w:rsid w:val="00262BEC"/>
     <w:pPr>
       <w:numPr>
         <w:ilvl w:val="3"/>
-        <w:numId w:val="8"/>
+        <w:numId w:val="11"/>
       </w:numPr>
     </w:pPr>
     <w:rPr>
@@ -7794,7 +9286,7 @@
     <w:basedOn w:val="H2"/>
     <w:link w:val="H2-HiddenChar"/>
     <w:qFormat/>
-    <w:rsid w:val="00002210"/>
+    <w:rsid w:val="00262BEC"/>
     <w:pPr>
       <w:numPr>
         <w:ilvl w:val="0"/>
@@ -8085,7 +9577,7 @@
 </file>
 
 <file path=customXml/itemProps1.xml><?xml version="1.0" encoding="utf-8"?>
-<ds:datastoreItem xmlns:ds="http://schemas.openxmlformats.org/officeDocument/2006/customXml" ds:itemID="{163A71B6-6050-46B7-80F3-AAF97DA607C9}">
+<ds:datastoreItem xmlns:ds="http://schemas.openxmlformats.org/officeDocument/2006/customXml" ds:itemID="{4B9EE993-3A88-46FB-A552-83F1DCEB2159}">
   <ds:schemaRefs>
     <ds:schemaRef ds:uri="http://schemas.openxmlformats.org/officeDocument/2006/bibliography"/>
   </ds:schemaRefs>

</xml_diff>

<commit_message>
#20161115 -> revisi 2016111501
</commit_message>
<xml_diff>
--- a/PPT/Business Plan/Business Plan.docx
+++ b/PPT/Business Plan/Business Plan.docx
@@ -31,8 +31,6 @@
           <w:lang w:val="id-ID"/>
         </w:rPr>
       </w:pPr>
-      <w:bookmarkStart w:id="0" w:name="_GoBack"/>
-      <w:bookmarkEnd w:id="0"/>
       <w:r>
         <w:rPr>
           <w:b/>
@@ -465,19 +463,19 @@
         </w:rPr>
         <w:t>sales@routermaya.com</w:t>
       </w:r>
-      <w:bookmarkStart w:id="1" w:name="_Toc466843109"/>
+      <w:bookmarkStart w:id="0" w:name="_Toc466843109"/>
     </w:p>
     <w:p>
       <w:pPr>
         <w:pStyle w:val="H1"/>
       </w:pPr>
-      <w:bookmarkStart w:id="2" w:name="_Toc466924261"/>
+      <w:bookmarkStart w:id="1" w:name="_Toc466931279"/>
       <w:r>
         <w:lastRenderedPageBreak/>
         <w:t>DAFTAR ISI</w:t>
       </w:r>
+      <w:bookmarkEnd w:id="0"/>
       <w:bookmarkEnd w:id="1"/>
-      <w:bookmarkEnd w:id="2"/>
     </w:p>
     <w:p>
       <w:pPr>
@@ -511,7 +509,7 @@
         </w:rPr>
         <w:fldChar w:fldCharType="separate"/>
       </w:r>
-      <w:hyperlink w:anchor="_Toc466924261" w:history="1">
+      <w:hyperlink w:anchor="_Toc466931279" w:history="1">
         <w:r>
           <w:rPr>
             <w:rStyle w:val="Hyperlink"/>
@@ -538,7 +536,7 @@
             <w:noProof/>
             <w:webHidden/>
           </w:rPr>
-          <w:instrText xml:space="preserve"> PAGEREF _Toc466924261 \h </w:instrText>
+          <w:instrText xml:space="preserve"> PAGEREF _Toc466931279 \h </w:instrText>
         </w:r>
         <w:r>
           <w:rPr>
@@ -583,7 +581,7 @@
           <w:lang w:val="id-ID"/>
         </w:rPr>
       </w:pPr>
-      <w:hyperlink w:anchor="_Toc466924262" w:history="1">
+      <w:hyperlink w:anchor="_Toc466931280" w:history="1">
         <w:r>
           <w:rPr>
             <w:rStyle w:val="Hyperlink"/>
@@ -610,7 +608,7 @@
             <w:noProof/>
             <w:webHidden/>
           </w:rPr>
-          <w:instrText xml:space="preserve"> PAGEREF _Toc466924262 \h </w:instrText>
+          <w:instrText xml:space="preserve"> PAGEREF _Toc466931280 \h </w:instrText>
         </w:r>
         <w:r>
           <w:rPr>
@@ -655,7 +653,7 @@
           <w:lang w:val="id-ID"/>
         </w:rPr>
       </w:pPr>
-      <w:hyperlink w:anchor="_Toc466924263" w:history="1">
+      <w:hyperlink w:anchor="_Toc466931281" w:history="1">
         <w:r>
           <w:rPr>
             <w:rStyle w:val="Hyperlink"/>
@@ -682,7 +680,7 @@
             <w:noProof/>
             <w:webHidden/>
           </w:rPr>
-          <w:instrText xml:space="preserve"> PAGEREF _Toc466924263 \h </w:instrText>
+          <w:instrText xml:space="preserve"> PAGEREF _Toc466931281 \h </w:instrText>
         </w:r>
         <w:r>
           <w:rPr>
@@ -729,7 +727,7 @@
           <w:lang w:val="id-ID"/>
         </w:rPr>
       </w:pPr>
-      <w:hyperlink w:anchor="_Toc466924264" w:history="1">
+      <w:hyperlink w:anchor="_Toc466931282" w:history="1">
         <w:r>
           <w:rPr>
             <w:rStyle w:val="Hyperlink"/>
@@ -774,7 +772,7 @@
             <w:noProof/>
             <w:webHidden/>
           </w:rPr>
-          <w:instrText xml:space="preserve"> PAGEREF _Toc466924264 \h </w:instrText>
+          <w:instrText xml:space="preserve"> PAGEREF _Toc466931282 \h </w:instrText>
         </w:r>
         <w:r>
           <w:rPr>
@@ -821,7 +819,7 @@
           <w:lang w:val="id-ID"/>
         </w:rPr>
       </w:pPr>
-      <w:hyperlink w:anchor="_Toc466924265" w:history="1">
+      <w:hyperlink w:anchor="_Toc466931283" w:history="1">
         <w:r>
           <w:rPr>
             <w:rStyle w:val="Hyperlink"/>
@@ -866,7 +864,7 @@
             <w:noProof/>
             <w:webHidden/>
           </w:rPr>
-          <w:instrText xml:space="preserve"> PAGEREF _Toc466924265 \h </w:instrText>
+          <w:instrText xml:space="preserve"> PAGEREF _Toc466931283 \h </w:instrText>
         </w:r>
         <w:r>
           <w:rPr>
@@ -887,94 +885,6 @@
             <w:webHidden/>
           </w:rPr>
           <w:t>5</w:t>
-        </w:r>
-        <w:r>
-          <w:rPr>
-            <w:noProof/>
-            <w:webHidden/>
-          </w:rPr>
-          <w:fldChar w:fldCharType="end"/>
-        </w:r>
-      </w:hyperlink>
-    </w:p>
-    <w:p>
-      <w:pPr>
-        <w:pStyle w:val="TOC2"/>
-        <w:tabs>
-          <w:tab w:val="left" w:pos="880"/>
-          <w:tab w:val="right" w:leader="dot" w:pos="8210"/>
-        </w:tabs>
-        <w:rPr>
-          <w:rFonts w:cstheme="minorBidi"/>
-          <w:smallCaps w:val="0"/>
-          <w:noProof/>
-          <w:sz w:val="22"/>
-          <w:szCs w:val="22"/>
-          <w:lang w:val="id-ID"/>
-        </w:rPr>
-      </w:pPr>
-      <w:hyperlink w:anchor="_Toc466924266" w:history="1">
-        <w:r>
-          <w:rPr>
-            <w:rStyle w:val="Hyperlink"/>
-            <w:noProof/>
-          </w:rPr>
-          <w:t>1.3</w:t>
-        </w:r>
-        <w:r>
-          <w:rPr>
-            <w:rFonts w:cstheme="minorBidi"/>
-            <w:smallCaps w:val="0"/>
-            <w:noProof/>
-            <w:sz w:val="22"/>
-            <w:szCs w:val="22"/>
-            <w:lang w:val="id-ID"/>
-          </w:rPr>
-          <w:tab/>
-        </w:r>
-        <w:r>
-          <w:rPr>
-            <w:rStyle w:val="Hyperlink"/>
-            <w:noProof/>
-          </w:rPr>
-          <w:t>Susunan Pemilik</w:t>
-        </w:r>
-        <w:r>
-          <w:rPr>
-            <w:noProof/>
-            <w:webHidden/>
-          </w:rPr>
-          <w:tab/>
-        </w:r>
-        <w:r>
-          <w:rPr>
-            <w:noProof/>
-            <w:webHidden/>
-          </w:rPr>
-          <w:fldChar w:fldCharType="begin"/>
-        </w:r>
-        <w:r>
-          <w:rPr>
-            <w:noProof/>
-            <w:webHidden/>
-          </w:rPr>
-          <w:instrText xml:space="preserve"> PAGEREF _Toc466924266 \h </w:instrText>
-        </w:r>
-        <w:r>
-          <w:rPr>
-            <w:noProof/>
-            <w:webHidden/>
-          </w:rPr>
-          <w:fldChar w:fldCharType="separate"/>
-        </w:r>
-        <w:r>
-          <w:rPr>
-            <w:b/>
-            <w:bCs/>
-            <w:noProof/>
-            <w:webHidden/>
-          </w:rPr>
-          <w:t>Error! Bookmark not defined.</w:t>
         </w:r>
         <w:r>
           <w:rPr>
@@ -999,7 +909,7 @@
           <w:lang w:val="id-ID"/>
         </w:rPr>
       </w:pPr>
-      <w:hyperlink w:anchor="_Toc466924267" w:history="1">
+      <w:hyperlink w:anchor="_Toc466931284" w:history="1">
         <w:r>
           <w:rPr>
             <w:rStyle w:val="Hyperlink"/>
@@ -1026,7 +936,7 @@
             <w:noProof/>
             <w:webHidden/>
           </w:rPr>
-          <w:instrText xml:space="preserve"> PAGEREF _Toc466924267 \h </w:instrText>
+          <w:instrText xml:space="preserve"> PAGEREF _Toc466931284 \h </w:instrText>
         </w:r>
         <w:r>
           <w:rPr>
@@ -1073,7 +983,7 @@
           <w:lang w:val="id-ID"/>
         </w:rPr>
       </w:pPr>
-      <w:hyperlink w:anchor="_Toc466924268" w:history="1">
+      <w:hyperlink w:anchor="_Toc466931285" w:history="1">
         <w:r>
           <w:rPr>
             <w:rStyle w:val="Hyperlink"/>
@@ -1106,6 +1016,8 @@
           </w:rPr>
           <w:tab/>
         </w:r>
+        <w:bookmarkStart w:id="2" w:name="_GoBack"/>
+        <w:bookmarkEnd w:id="2"/>
         <w:r>
           <w:rPr>
             <w:noProof/>
@@ -1118,7 +1030,7 @@
             <w:noProof/>
             <w:webHidden/>
           </w:rPr>
-          <w:instrText xml:space="preserve"> PAGEREF _Toc466924268 \h </w:instrText>
+          <w:instrText xml:space="preserve"> PAGEREF _Toc466931285 \h </w:instrText>
         </w:r>
         <w:r>
           <w:rPr>
@@ -1165,7 +1077,7 @@
           <w:lang w:val="id-ID"/>
         </w:rPr>
       </w:pPr>
-      <w:hyperlink w:anchor="_Toc466924269" w:history="1">
+      <w:hyperlink w:anchor="_Toc466931286" w:history="1">
         <w:r>
           <w:rPr>
             <w:rStyle w:val="Hyperlink"/>
@@ -1210,7 +1122,7 @@
             <w:noProof/>
             <w:webHidden/>
           </w:rPr>
-          <w:instrText xml:space="preserve"> PAGEREF _Toc466924269 \h </w:instrText>
+          <w:instrText xml:space="preserve"> PAGEREF _Toc466931286 \h </w:instrText>
         </w:r>
         <w:r>
           <w:rPr>
@@ -1257,7 +1169,7 @@
           <w:lang w:val="id-ID"/>
         </w:rPr>
       </w:pPr>
-      <w:hyperlink w:anchor="_Toc466924270" w:history="1">
+      <w:hyperlink w:anchor="_Toc466931287" w:history="1">
         <w:r>
           <w:rPr>
             <w:rStyle w:val="Hyperlink"/>
@@ -1302,7 +1214,7 @@
             <w:noProof/>
             <w:webHidden/>
           </w:rPr>
-          <w:instrText xml:space="preserve"> PAGEREF _Toc466924270 \h </w:instrText>
+          <w:instrText xml:space="preserve"> PAGEREF _Toc466931287 \h </w:instrText>
         </w:r>
         <w:r>
           <w:rPr>
@@ -1349,7 +1261,7 @@
           <w:lang w:val="id-ID"/>
         </w:rPr>
       </w:pPr>
-      <w:hyperlink w:anchor="_Toc466924271" w:history="1">
+      <w:hyperlink w:anchor="_Toc466931288" w:history="1">
         <w:r>
           <w:rPr>
             <w:rStyle w:val="Hyperlink"/>
@@ -1394,7 +1306,7 @@
             <w:noProof/>
             <w:webHidden/>
           </w:rPr>
-          <w:instrText xml:space="preserve"> PAGEREF _Toc466924271 \h </w:instrText>
+          <w:instrText xml:space="preserve"> PAGEREF _Toc466931288 \h </w:instrText>
         </w:r>
         <w:r>
           <w:rPr>
@@ -1441,7 +1353,7 @@
           <w:lang w:val="id-ID"/>
         </w:rPr>
       </w:pPr>
-      <w:hyperlink w:anchor="_Toc466924272" w:history="1">
+      <w:hyperlink w:anchor="_Toc466931289" w:history="1">
         <w:r>
           <w:rPr>
             <w:rStyle w:val="Hyperlink"/>
@@ -1486,7 +1398,7 @@
             <w:noProof/>
             <w:webHidden/>
           </w:rPr>
-          <w:instrText xml:space="preserve"> PAGEREF _Toc466924272 \h </w:instrText>
+          <w:instrText xml:space="preserve"> PAGEREF _Toc466931289 \h </w:instrText>
         </w:r>
         <w:r>
           <w:rPr>
@@ -1533,7 +1445,7 @@
           <w:lang w:val="id-ID"/>
         </w:rPr>
       </w:pPr>
-      <w:hyperlink w:anchor="_Toc466924273" w:history="1">
+      <w:hyperlink w:anchor="_Toc466931290" w:history="1">
         <w:r>
           <w:rPr>
             <w:rStyle w:val="Hyperlink"/>
@@ -1578,7 +1490,7 @@
             <w:noProof/>
             <w:webHidden/>
           </w:rPr>
-          <w:instrText xml:space="preserve"> PAGEREF _Toc466924273 \h </w:instrText>
+          <w:instrText xml:space="preserve"> PAGEREF _Toc466931290 \h </w:instrText>
         </w:r>
         <w:r>
           <w:rPr>
@@ -1625,7 +1537,7 @@
           <w:lang w:val="id-ID"/>
         </w:rPr>
       </w:pPr>
-      <w:hyperlink w:anchor="_Toc466924274" w:history="1">
+      <w:hyperlink w:anchor="_Toc466931291" w:history="1">
         <w:r>
           <w:rPr>
             <w:rStyle w:val="Hyperlink"/>
@@ -1670,7 +1582,7 @@
             <w:noProof/>
             <w:webHidden/>
           </w:rPr>
-          <w:instrText xml:space="preserve"> PAGEREF _Toc466924274 \h </w:instrText>
+          <w:instrText xml:space="preserve"> PAGEREF _Toc466931291 \h </w:instrText>
         </w:r>
         <w:r>
           <w:rPr>
@@ -1717,7 +1629,7 @@
           <w:lang w:val="id-ID"/>
         </w:rPr>
       </w:pPr>
-      <w:hyperlink w:anchor="_Toc466924275" w:history="1">
+      <w:hyperlink w:anchor="_Toc466931292" w:history="1">
         <w:r>
           <w:rPr>
             <w:rStyle w:val="Hyperlink"/>
@@ -1762,7 +1674,7 @@
             <w:noProof/>
             <w:webHidden/>
           </w:rPr>
-          <w:instrText xml:space="preserve"> PAGEREF _Toc466924275 \h </w:instrText>
+          <w:instrText xml:space="preserve"> PAGEREF _Toc466931292 \h </w:instrText>
         </w:r>
         <w:r>
           <w:rPr>
@@ -1807,7 +1719,7 @@
           <w:lang w:val="id-ID"/>
         </w:rPr>
       </w:pPr>
-      <w:hyperlink w:anchor="_Toc466924276" w:history="1">
+      <w:hyperlink w:anchor="_Toc466931293" w:history="1">
         <w:r>
           <w:rPr>
             <w:rStyle w:val="Hyperlink"/>
@@ -1834,7 +1746,7 @@
             <w:noProof/>
             <w:webHidden/>
           </w:rPr>
-          <w:instrText xml:space="preserve"> PAGEREF _Toc466924276 \h </w:instrText>
+          <w:instrText xml:space="preserve"> PAGEREF _Toc466931293 \h </w:instrText>
         </w:r>
         <w:r>
           <w:rPr>
@@ -1881,7 +1793,7 @@
           <w:lang w:val="id-ID"/>
         </w:rPr>
       </w:pPr>
-      <w:hyperlink w:anchor="_Toc466924277" w:history="1">
+      <w:hyperlink w:anchor="_Toc466931294" w:history="1">
         <w:r>
           <w:rPr>
             <w:rStyle w:val="Hyperlink"/>
@@ -1926,7 +1838,7 @@
             <w:noProof/>
             <w:webHidden/>
           </w:rPr>
-          <w:instrText xml:space="preserve"> PAGEREF _Toc466924277 \h </w:instrText>
+          <w:instrText xml:space="preserve"> PAGEREF _Toc466931294 \h </w:instrText>
         </w:r>
         <w:r>
           <w:rPr>
@@ -1973,7 +1885,7 @@
           <w:lang w:val="id-ID"/>
         </w:rPr>
       </w:pPr>
-      <w:hyperlink w:anchor="_Toc466924278" w:history="1">
+      <w:hyperlink w:anchor="_Toc466931295" w:history="1">
         <w:r>
           <w:rPr>
             <w:rStyle w:val="Hyperlink"/>
@@ -2018,7 +1930,7 @@
             <w:noProof/>
             <w:webHidden/>
           </w:rPr>
-          <w:instrText xml:space="preserve"> PAGEREF _Toc466924278 \h </w:instrText>
+          <w:instrText xml:space="preserve"> PAGEREF _Toc466931295 \h </w:instrText>
         </w:r>
         <w:r>
           <w:rPr>
@@ -2065,7 +1977,7 @@
           <w:lang w:val="id-ID"/>
         </w:rPr>
       </w:pPr>
-      <w:hyperlink w:anchor="_Toc466924279" w:history="1">
+      <w:hyperlink w:anchor="_Toc466931296" w:history="1">
         <w:r>
           <w:rPr>
             <w:rStyle w:val="Hyperlink"/>
@@ -2110,7 +2022,7 @@
             <w:noProof/>
             <w:webHidden/>
           </w:rPr>
-          <w:instrText xml:space="preserve"> PAGEREF _Toc466924279 \h </w:instrText>
+          <w:instrText xml:space="preserve"> PAGEREF _Toc466931296 \h </w:instrText>
         </w:r>
         <w:r>
           <w:rPr>
@@ -2157,7 +2069,7 @@
           <w:lang w:val="id-ID"/>
         </w:rPr>
       </w:pPr>
-      <w:hyperlink w:anchor="_Toc466924280" w:history="1">
+      <w:hyperlink w:anchor="_Toc466931297" w:history="1">
         <w:r>
           <w:rPr>
             <w:rStyle w:val="Hyperlink"/>
@@ -2202,7 +2114,7 @@
             <w:noProof/>
             <w:webHidden/>
           </w:rPr>
-          <w:instrText xml:space="preserve"> PAGEREF _Toc466924280 \h </w:instrText>
+          <w:instrText xml:space="preserve"> PAGEREF _Toc466931297 \h </w:instrText>
         </w:r>
         <w:r>
           <w:rPr>
@@ -2247,7 +2159,7 @@
           <w:lang w:val="id-ID"/>
         </w:rPr>
       </w:pPr>
-      <w:hyperlink w:anchor="_Toc466924281" w:history="1">
+      <w:hyperlink w:anchor="_Toc466931298" w:history="1">
         <w:r>
           <w:rPr>
             <w:rStyle w:val="Hyperlink"/>
@@ -2274,7 +2186,7 @@
             <w:noProof/>
             <w:webHidden/>
           </w:rPr>
-          <w:instrText xml:space="preserve"> PAGEREF _Toc466924281 \h </w:instrText>
+          <w:instrText xml:space="preserve"> PAGEREF _Toc466931298 \h </w:instrText>
         </w:r>
         <w:r>
           <w:rPr>
@@ -2321,7 +2233,7 @@
           <w:lang w:val="id-ID"/>
         </w:rPr>
       </w:pPr>
-      <w:hyperlink w:anchor="_Toc466924282" w:history="1">
+      <w:hyperlink w:anchor="_Toc466931299" w:history="1">
         <w:r>
           <w:rPr>
             <w:rStyle w:val="Hyperlink"/>
@@ -2366,7 +2278,7 @@
             <w:noProof/>
             <w:webHidden/>
           </w:rPr>
-          <w:instrText xml:space="preserve"> PAGEREF _Toc466924282 \h </w:instrText>
+          <w:instrText xml:space="preserve"> PAGEREF _Toc466931299 \h </w:instrText>
         </w:r>
         <w:r>
           <w:rPr>
@@ -2413,7 +2325,7 @@
           <w:lang w:val="id-ID"/>
         </w:rPr>
       </w:pPr>
-      <w:hyperlink w:anchor="_Toc466924283" w:history="1">
+      <w:hyperlink w:anchor="_Toc466931300" w:history="1">
         <w:r>
           <w:rPr>
             <w:rStyle w:val="Hyperlink"/>
@@ -2458,7 +2370,7 @@
             <w:noProof/>
             <w:webHidden/>
           </w:rPr>
-          <w:instrText xml:space="preserve"> PAGEREF _Toc466924283 \h </w:instrText>
+          <w:instrText xml:space="preserve"> PAGEREF _Toc466931300 \h </w:instrText>
         </w:r>
         <w:r>
           <w:rPr>
@@ -2505,7 +2417,7 @@
           <w:lang w:val="id-ID"/>
         </w:rPr>
       </w:pPr>
-      <w:hyperlink w:anchor="_Toc466924284" w:history="1">
+      <w:hyperlink w:anchor="_Toc466931301" w:history="1">
         <w:r>
           <w:rPr>
             <w:rStyle w:val="Hyperlink"/>
@@ -2550,7 +2462,7 @@
             <w:noProof/>
             <w:webHidden/>
           </w:rPr>
-          <w:instrText xml:space="preserve"> PAGEREF _Toc466924284 \h </w:instrText>
+          <w:instrText xml:space="preserve"> PAGEREF _Toc466931301 \h </w:instrText>
         </w:r>
         <w:r>
           <w:rPr>
@@ -2597,7 +2509,7 @@
           <w:lang w:val="id-ID"/>
         </w:rPr>
       </w:pPr>
-      <w:hyperlink w:anchor="_Toc466924285" w:history="1">
+      <w:hyperlink w:anchor="_Toc466931302" w:history="1">
         <w:r>
           <w:rPr>
             <w:rStyle w:val="Hyperlink"/>
@@ -2642,7 +2554,7 @@
             <w:noProof/>
             <w:webHidden/>
           </w:rPr>
-          <w:instrText xml:space="preserve"> PAGEREF _Toc466924285 \h </w:instrText>
+          <w:instrText xml:space="preserve"> PAGEREF _Toc466931302 \h </w:instrText>
         </w:r>
         <w:r>
           <w:rPr>
@@ -2701,7 +2613,7 @@
       <w:pPr>
         <w:pStyle w:val="H1"/>
       </w:pPr>
-      <w:bookmarkStart w:id="3" w:name="_Toc466924262"/>
+      <w:bookmarkStart w:id="3" w:name="_Toc466931280"/>
       <w:r>
         <w:lastRenderedPageBreak/>
         <w:t>RINGKASAN EKSEKUTIF</w:t>
@@ -4733,7 +4645,7 @@
           <w:lang w:val="en-US"/>
         </w:rPr>
       </w:pPr>
-      <w:bookmarkStart w:id="4" w:name="_Toc466924263"/>
+      <w:bookmarkStart w:id="4" w:name="_Toc466931281"/>
       <w:r>
         <w:rPr>
           <w:lang w:val="en-US"/>
@@ -4764,7 +4676,7 @@
       <w:pPr>
         <w:pStyle w:val="H2"/>
       </w:pPr>
-      <w:bookmarkStart w:id="5" w:name="_Toc466924264"/>
+      <w:bookmarkStart w:id="5" w:name="_Toc466931282"/>
       <w:r>
         <w:t>Data Perusahaan</w:t>
       </w:r>
@@ -4855,14 +4767,154 @@
         <w:rPr>
           <w:lang w:val="id-ID"/>
         </w:rPr>
-        <w:t xml:space="preserve"> Perusahaan ini belum mengadopsi layanan virtual router pada mulanya, tetapi hanya fokus pada bisnis conventional hosting dan virtual private server.</w:t>
+        <w:t xml:space="preserve"> Perusahaan ini belum mengadopsi layanan virtual router pada mulanya, </w:t>
+      </w:r>
+      <w:r>
+        <w:rPr>
+          <w:lang w:val="id-ID"/>
+        </w:rPr>
+        <w:t xml:space="preserve">tetapi hanya fokus pada bisnis </w:t>
+      </w:r>
+      <w:r>
+        <w:rPr>
+          <w:i/>
+          <w:lang w:val="id-ID"/>
+        </w:rPr>
+        <w:t>c</w:t>
+      </w:r>
+      <w:r>
+        <w:rPr>
+          <w:i/>
+          <w:lang w:val="id-ID"/>
+        </w:rPr>
+        <w:t>onventional hosting</w:t>
+      </w:r>
+      <w:r>
+        <w:rPr>
+          <w:lang w:val="id-ID"/>
+        </w:rPr>
+        <w:t xml:space="preserve"> dan </w:t>
+      </w:r>
+      <w:r>
+        <w:rPr>
+          <w:i/>
+          <w:lang w:val="id-ID"/>
+        </w:rPr>
+        <w:t>virtual private server</w:t>
+      </w:r>
+      <w:r>
+        <w:rPr>
+          <w:lang w:val="id-ID"/>
+        </w:rPr>
+        <w:t>.</w:t>
+      </w:r>
+      <w:r>
+        <w:rPr>
+          <w:lang w:val="id-ID"/>
+        </w:rPr>
+        <w:t xml:space="preserve"> Saat itu </w:t>
+      </w:r>
+      <w:r>
+        <w:rPr>
+          <w:lang w:val="id-ID"/>
+        </w:rPr>
+        <w:t>kita</w:t>
+      </w:r>
+      <w:r>
+        <w:rPr>
+          <w:lang w:val="id-ID"/>
+        </w:rPr>
+        <w:t xml:space="preserve"> juga</w:t>
+      </w:r>
+      <w:r>
+        <w:rPr>
+          <w:lang w:val="id-ID"/>
+        </w:rPr>
+        <w:t xml:space="preserve"> sedang mengalami kekurangan peminat akibat munculnya pesaing-pesaing baru yang berani memberikan harga lebih murah ketim</w:t>
+      </w:r>
+      <w:r>
+        <w:rPr>
+          <w:lang w:val="id-ID"/>
+        </w:rPr>
+        <w:t xml:space="preserve">bang harga rata-rata di pasar. Oleh sebab itu, kami para </w:t>
+      </w:r>
+      <w:r>
+        <w:rPr>
+          <w:i/>
+          <w:lang w:val="id-ID"/>
+        </w:rPr>
+        <w:t xml:space="preserve">founder </w:t>
+      </w:r>
+      <w:r>
+        <w:rPr>
+          <w:lang w:val="id-ID"/>
+        </w:rPr>
+        <w:t xml:space="preserve">dan para </w:t>
+      </w:r>
+      <w:r>
+        <w:rPr>
+          <w:i/>
+          <w:lang w:val="id-ID"/>
+        </w:rPr>
+        <w:t>manager</w:t>
+      </w:r>
+      <w:r>
+        <w:rPr>
+          <w:lang w:val="id-ID"/>
+        </w:rPr>
+        <w:t xml:space="preserve"> perusahaan melakukan </w:t>
+      </w:r>
+      <w:r>
+        <w:rPr>
+          <w:i/>
+          <w:lang w:val="id-ID"/>
+        </w:rPr>
+        <w:t>meeting</w:t>
+      </w:r>
+      <w:r>
+        <w:rPr>
+          <w:lang w:val="id-ID"/>
+        </w:rPr>
+        <w:t xml:space="preserve"> tertutup untuk membahas masa depan perusahaan ini. Akhirnya, kami memutuskan untuk tetap melanjutkan mimpi perusahaan ini dengan mengubah sedikit pandangan perusahaan, yakni yang sebelumnya lebih fokus dengan </w:t>
+      </w:r>
+      <w:r>
+        <w:rPr>
+          <w:i/>
+          <w:lang w:val="id-ID"/>
+        </w:rPr>
+        <w:t>conventional hosting</w:t>
+      </w:r>
+      <w:r>
+        <w:rPr>
+          <w:lang w:val="id-ID"/>
+        </w:rPr>
+        <w:t xml:space="preserve"> dan VPS, sekarang menjadi lebih fokus terhadap teknologi masa depan, </w:t>
+      </w:r>
+      <w:r>
+        <w:rPr>
+          <w:i/>
+          <w:lang w:val="id-ID"/>
+        </w:rPr>
+        <w:t>cloud technology</w:t>
+      </w:r>
+      <w:r>
+        <w:rPr>
+          <w:lang w:val="id-ID"/>
+        </w:rPr>
+        <w:t>.</w:t>
+      </w:r>
+      <w:r>
+        <w:rPr>
+          <w:lang w:val="id-ID"/>
+        </w:rPr>
+        <w:t xml:space="preserve"> Dan sejak itulah layanan RouterMaya kami pun berhasil direalisasikan.</w:t>
       </w:r>
     </w:p>
     <w:p>
       <w:pPr>
         <w:pStyle w:val="H2"/>
       </w:pPr>
-      <w:bookmarkStart w:id="6" w:name="_Toc466924265"/>
+      <w:bookmarkStart w:id="6" w:name="_Toc466931283"/>
       <w:r>
         <w:t xml:space="preserve">Biodata </w:t>
       </w:r>
@@ -5222,6 +5274,36 @@
                     <a:prstGeom prst="rect">
                       <a:avLst/>
                     </a:prstGeom>
+                    <a:gradFill flip="none" rotWithShape="1">
+                      <a:gsLst>
+                        <a:gs pos="0">
+                          <a:schemeClr val="accent3">
+                            <a:lumMod val="5000"/>
+                            <a:lumOff val="95000"/>
+                          </a:schemeClr>
+                        </a:gs>
+                        <a:gs pos="74000">
+                          <a:schemeClr val="accent3">
+                            <a:lumMod val="45000"/>
+                            <a:lumOff val="55000"/>
+                          </a:schemeClr>
+                        </a:gs>
+                        <a:gs pos="83000">
+                          <a:schemeClr val="accent3">
+                            <a:lumMod val="45000"/>
+                            <a:lumOff val="55000"/>
+                          </a:schemeClr>
+                        </a:gs>
+                        <a:gs pos="100000">
+                          <a:schemeClr val="accent3">
+                            <a:lumMod val="30000"/>
+                            <a:lumOff val="70000"/>
+                          </a:schemeClr>
+                        </a:gs>
+                      </a:gsLst>
+                      <a:lin ang="5400000" scaled="1"/>
+                      <a:tileRect/>
+                    </a:gradFill>
                     <a:ln>
                       <a:solidFill>
                         <a:schemeClr val="bg2">
@@ -5248,6 +5330,7 @@
           <w:noProof/>
           <w:lang w:val="id-ID"/>
         </w:rPr>
+        <w:lastRenderedPageBreak/>
         <mc:AlternateContent>
           <mc:Choice Requires="wps">
             <w:drawing>
@@ -5488,6 +5571,35 @@
                     <a:prstGeom prst="rect">
                       <a:avLst/>
                     </a:prstGeom>
+                    <a:gradFill>
+                      <a:gsLst>
+                        <a:gs pos="0">
+                          <a:schemeClr val="accent3">
+                            <a:lumMod val="5000"/>
+                            <a:lumOff val="95000"/>
+                          </a:schemeClr>
+                        </a:gs>
+                        <a:gs pos="74000">
+                          <a:schemeClr val="accent3">
+                            <a:lumMod val="45000"/>
+                            <a:lumOff val="55000"/>
+                          </a:schemeClr>
+                        </a:gs>
+                        <a:gs pos="83000">
+                          <a:schemeClr val="accent3">
+                            <a:lumMod val="45000"/>
+                            <a:lumOff val="55000"/>
+                          </a:schemeClr>
+                        </a:gs>
+                        <a:gs pos="100000">
+                          <a:schemeClr val="accent3">
+                            <a:lumMod val="30000"/>
+                            <a:lumOff val="70000"/>
+                          </a:schemeClr>
+                        </a:gs>
+                      </a:gsLst>
+                      <a:lin ang="5400000" scaled="1"/>
+                    </a:gradFill>
                     <a:ln>
                       <a:solidFill>
                         <a:schemeClr val="bg2">
@@ -5511,23 +5623,9 @@
       </w:pPr>
       <w:r>
         <w:rPr>
-          <w:lang w:val="id-ID"/>
-        </w:rPr>
-        <w:br w:type="page"/>
-      </w:r>
-    </w:p>
-    <w:p>
-      <w:pPr>
-        <w:rPr>
-          <w:lang w:val="id-ID"/>
-        </w:rPr>
-      </w:pPr>
-      <w:r>
-        <w:rPr>
           <w:noProof/>
           <w:lang w:val="id-ID"/>
         </w:rPr>
-        <w:lastRenderedPageBreak/>
         <mc:AlternateContent>
           <mc:Choice Requires="wps">
             <w:drawing>
@@ -5766,6 +5864,35 @@
                     <a:prstGeom prst="rect">
                       <a:avLst/>
                     </a:prstGeom>
+                    <a:gradFill>
+                      <a:gsLst>
+                        <a:gs pos="0">
+                          <a:schemeClr val="accent3">
+                            <a:lumMod val="5000"/>
+                            <a:lumOff val="95000"/>
+                          </a:schemeClr>
+                        </a:gs>
+                        <a:gs pos="74000">
+                          <a:schemeClr val="accent3">
+                            <a:lumMod val="45000"/>
+                            <a:lumOff val="55000"/>
+                          </a:schemeClr>
+                        </a:gs>
+                        <a:gs pos="83000">
+                          <a:schemeClr val="accent3">
+                            <a:lumMod val="45000"/>
+                            <a:lumOff val="55000"/>
+                          </a:schemeClr>
+                        </a:gs>
+                        <a:gs pos="100000">
+                          <a:schemeClr val="accent3">
+                            <a:lumMod val="30000"/>
+                            <a:lumOff val="70000"/>
+                          </a:schemeClr>
+                        </a:gs>
+                      </a:gsLst>
+                      <a:lin ang="5400000" scaled="1"/>
+                    </a:gradFill>
                     <a:ln>
                       <a:solidFill>
                         <a:schemeClr val="bg2">
@@ -5859,7 +5986,21 @@
                                 <w:i/>
                                 <w:lang w:val="id-ID"/>
                               </w:rPr>
-                              <w:t>operation m</w:t>
+                              <w:t>operation</w:t>
+                            </w:r>
+                            <w:r>
+                              <w:rPr>
+                                <w:i/>
+                                <w:lang w:val="id-ID"/>
+                              </w:rPr>
+                              <w:t>al</w:t>
+                            </w:r>
+                            <w:r>
+                              <w:rPr>
+                                <w:i/>
+                                <w:lang w:val="id-ID"/>
+                              </w:rPr>
+                              <w:t xml:space="preserve"> m</w:t>
                             </w:r>
                             <w:r>
                               <w:rPr>
@@ -5897,7 +6038,11 @@
           </mc:Choice>
           <mc:Fallback>
             <w:pict>
-              <v:shape w14:anchorId="2A9A49EA" id="Text Box 54" o:spid="_x0000_s1029" type="#_x0000_t202" style="position:absolute;left:0;text-align:left;margin-left:148pt;margin-top:.7pt;width:255.75pt;height:159.4pt;z-index:251665408;visibility:visible;mso-wrap-style:square;mso-width-percent:0;mso-height-percent:0;mso-wrap-distance-left:9pt;mso-wrap-distance-top:0;mso-wrap-distance-right:9pt;mso-wrap-distance-bottom:0;mso-position-horizontal:absolute;mso-position-horizontal-relative:text;mso-position-vertical:absolute;mso-position-vertical-relative:text;mso-width-percent:0;mso-height-percent:0;mso-width-relative:margin;mso-height-relative:margin;v-text-anchor:top" o:gfxdata="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" fillcolor="#f2f2f2 [3052]" strokecolor="#cfcdcd [2894]" strokeweight=".5pt">
+              <v:shapetype w14:anchorId="2A9A49EA" id="_x0000_t202" coordsize="21600,21600" o:spt="202" path="m,l,21600r21600,l21600,xe">
+                <v:stroke joinstyle="miter"/>
+                <v:path gradientshapeok="t" o:connecttype="rect"/>
+              </v:shapetype>
+              <v:shape id="Text Box 54" o:spid="_x0000_s1029" type="#_x0000_t202" style="position:absolute;left:0;text-align:left;margin-left:148pt;margin-top:.7pt;width:255.75pt;height:159.4pt;z-index:251665408;visibility:visible;mso-wrap-style:square;mso-width-percent:0;mso-height-percent:0;mso-wrap-distance-left:9pt;mso-wrap-distance-top:0;mso-wrap-distance-right:9pt;mso-wrap-distance-bottom:0;mso-position-horizontal:absolute;mso-position-horizontal-relative:text;mso-position-vertical:absolute;mso-position-vertical-relative:text;mso-width-percent:0;mso-height-percent:0;mso-width-relative:margin;mso-height-relative:margin;v-text-anchor:top" o:gfxdata="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" fillcolor="#f2f2f2 [3052]" strokecolor="#cfcdcd [2894]" strokeweight=".5pt">
                 <v:textbox>
                   <w:txbxContent>
                     <w:p>
@@ -5924,7 +6069,21 @@
                           <w:i/>
                           <w:lang w:val="id-ID"/>
                         </w:rPr>
-                        <w:t>operation m</w:t>
+                        <w:t>operation</w:t>
+                      </w:r>
+                      <w:r>
+                        <w:rPr>
+                          <w:i/>
+                          <w:lang w:val="id-ID"/>
+                        </w:rPr>
+                        <w:t>al</w:t>
+                      </w:r>
+                      <w:r>
+                        <w:rPr>
+                          <w:i/>
+                          <w:lang w:val="id-ID"/>
+                        </w:rPr>
+                        <w:t xml:space="preserve"> m</w:t>
                       </w:r>
                       <w:r>
                         <w:rPr>
@@ -5987,6 +6146,35 @@
                     <a:prstGeom prst="rect">
                       <a:avLst/>
                     </a:prstGeom>
+                    <a:gradFill>
+                      <a:gsLst>
+                        <a:gs pos="0">
+                          <a:schemeClr val="accent3">
+                            <a:lumMod val="5000"/>
+                            <a:lumOff val="95000"/>
+                          </a:schemeClr>
+                        </a:gs>
+                        <a:gs pos="74000">
+                          <a:schemeClr val="accent3">
+                            <a:lumMod val="45000"/>
+                            <a:lumOff val="55000"/>
+                          </a:schemeClr>
+                        </a:gs>
+                        <a:gs pos="83000">
+                          <a:schemeClr val="accent3">
+                            <a:lumMod val="45000"/>
+                            <a:lumOff val="55000"/>
+                          </a:schemeClr>
+                        </a:gs>
+                        <a:gs pos="100000">
+                          <a:schemeClr val="accent3">
+                            <a:lumMod val="30000"/>
+                            <a:lumOff val="70000"/>
+                          </a:schemeClr>
+                        </a:gs>
+                      </a:gsLst>
+                      <a:lin ang="5400000" scaled="1"/>
+                    </a:gradFill>
                     <a:ln>
                       <a:solidFill>
                         <a:schemeClr val="bg2">
@@ -6229,6 +6417,35 @@
                     <a:prstGeom prst="rect">
                       <a:avLst/>
                     </a:prstGeom>
+                    <a:gradFill>
+                      <a:gsLst>
+                        <a:gs pos="0">
+                          <a:schemeClr val="accent3">
+                            <a:lumMod val="5000"/>
+                            <a:lumOff val="95000"/>
+                          </a:schemeClr>
+                        </a:gs>
+                        <a:gs pos="74000">
+                          <a:schemeClr val="accent3">
+                            <a:lumMod val="45000"/>
+                            <a:lumOff val="55000"/>
+                          </a:schemeClr>
+                        </a:gs>
+                        <a:gs pos="83000">
+                          <a:schemeClr val="accent3">
+                            <a:lumMod val="45000"/>
+                            <a:lumOff val="55000"/>
+                          </a:schemeClr>
+                        </a:gs>
+                        <a:gs pos="100000">
+                          <a:schemeClr val="accent3">
+                            <a:lumMod val="30000"/>
+                            <a:lumOff val="70000"/>
+                          </a:schemeClr>
+                        </a:gs>
+                      </a:gsLst>
+                      <a:lin ang="5400000" scaled="1"/>
+                    </a:gradFill>
                     <a:ln>
                       <a:solidFill>
                         <a:schemeClr val="bg2">
@@ -6266,7 +6483,7 @@
           <w:lang w:val="en-US"/>
         </w:rPr>
       </w:pPr>
-      <w:bookmarkStart w:id="7" w:name="_Toc466924267"/>
+      <w:bookmarkStart w:id="7" w:name="_Toc466931284"/>
       <w:r>
         <w:rPr>
           <w:lang w:val="en-US"/>
@@ -6288,7 +6505,7 @@
       <w:pPr>
         <w:pStyle w:val="H2"/>
       </w:pPr>
-      <w:bookmarkStart w:id="8" w:name="_Toc466924268"/>
+      <w:bookmarkStart w:id="8" w:name="_Toc466931285"/>
       <w:proofErr w:type="spellStart"/>
       <w:r>
         <w:t>Produk</w:t>
@@ -6316,7 +6533,7 @@
       <w:pPr>
         <w:pStyle w:val="H2"/>
       </w:pPr>
-      <w:bookmarkStart w:id="9" w:name="_Toc466924269"/>
+      <w:bookmarkStart w:id="9" w:name="_Toc466931286"/>
       <w:proofErr w:type="spellStart"/>
       <w:r>
         <w:t>Gambaran</w:t>
@@ -6336,7 +6553,7 @@
       <w:pPr>
         <w:pStyle w:val="H2"/>
       </w:pPr>
-      <w:bookmarkStart w:id="10" w:name="_Toc466924270"/>
+      <w:bookmarkStart w:id="10" w:name="_Toc466931287"/>
       <w:r>
         <w:t xml:space="preserve">Target </w:t>
       </w:r>
@@ -6351,7 +6568,7 @@
       <w:pPr>
         <w:pStyle w:val="H2"/>
       </w:pPr>
-      <w:bookmarkStart w:id="11" w:name="_Toc466924271"/>
+      <w:bookmarkStart w:id="11" w:name="_Toc466931288"/>
       <w:r>
         <w:t xml:space="preserve">Trend </w:t>
       </w:r>
@@ -6366,7 +6583,7 @@
       <w:pPr>
         <w:pStyle w:val="H2"/>
       </w:pPr>
-      <w:bookmarkStart w:id="12" w:name="_Toc466924272"/>
+      <w:bookmarkStart w:id="12" w:name="_Toc466931289"/>
       <w:proofErr w:type="spellStart"/>
       <w:r>
         <w:t>Proyeksi</w:t>
@@ -6386,7 +6603,7 @@
       <w:pPr>
         <w:pStyle w:val="H2"/>
       </w:pPr>
-      <w:bookmarkStart w:id="13" w:name="_Toc466924273"/>
+      <w:bookmarkStart w:id="13" w:name="_Toc466931290"/>
       <w:proofErr w:type="spellStart"/>
       <w:r>
         <w:t>Strategi</w:t>
@@ -6406,7 +6623,7 @@
       <w:pPr>
         <w:pStyle w:val="H2"/>
       </w:pPr>
-      <w:bookmarkStart w:id="14" w:name="_Toc466924274"/>
+      <w:bookmarkStart w:id="14" w:name="_Toc466931291"/>
       <w:proofErr w:type="spellStart"/>
       <w:r>
         <w:t>Analisis</w:t>
@@ -6426,7 +6643,7 @@
       <w:pPr>
         <w:pStyle w:val="H2"/>
       </w:pPr>
-      <w:bookmarkStart w:id="15" w:name="_Toc466924275"/>
+      <w:bookmarkStart w:id="15" w:name="_Toc466931292"/>
       <w:proofErr w:type="spellStart"/>
       <w:r>
         <w:t>Saluran</w:t>
@@ -6461,7 +6678,7 @@
           <w:lang w:val="en-US"/>
         </w:rPr>
       </w:pPr>
-      <w:bookmarkStart w:id="16" w:name="_Toc466924276"/>
+      <w:bookmarkStart w:id="16" w:name="_Toc466931293"/>
       <w:r>
         <w:rPr>
           <w:lang w:val="en-US"/>
@@ -6483,7 +6700,7 @@
       <w:pPr>
         <w:pStyle w:val="H2"/>
       </w:pPr>
-      <w:bookmarkStart w:id="17" w:name="_Toc466924277"/>
+      <w:bookmarkStart w:id="17" w:name="_Toc466931294"/>
       <w:r>
         <w:t xml:space="preserve">Proses </w:t>
       </w:r>
@@ -6498,7 +6715,7 @@
       <w:pPr>
         <w:pStyle w:val="H2"/>
       </w:pPr>
-      <w:bookmarkStart w:id="18" w:name="_Toc466924278"/>
+      <w:bookmarkStart w:id="18" w:name="_Toc466931295"/>
       <w:proofErr w:type="spellStart"/>
       <w:r>
         <w:t>Bahan</w:t>
@@ -6526,7 +6743,7 @@
       <w:pPr>
         <w:pStyle w:val="H2"/>
       </w:pPr>
-      <w:bookmarkStart w:id="19" w:name="_Toc466924279"/>
+      <w:bookmarkStart w:id="19" w:name="_Toc466931296"/>
       <w:proofErr w:type="spellStart"/>
       <w:r>
         <w:t>Kapasitas</w:t>
@@ -6546,7 +6763,7 @@
       <w:pPr>
         <w:pStyle w:val="H2"/>
       </w:pPr>
-      <w:bookmarkStart w:id="20" w:name="_Toc466924280"/>
+      <w:bookmarkStart w:id="20" w:name="_Toc466931297"/>
       <w:proofErr w:type="spellStart"/>
       <w:r>
         <w:t>Rencana</w:t>
@@ -6589,7 +6806,7 @@
           <w:lang w:val="en-US"/>
         </w:rPr>
       </w:pPr>
-      <w:bookmarkStart w:id="21" w:name="_Toc466924281"/>
+      <w:bookmarkStart w:id="21" w:name="_Toc466931298"/>
       <w:r>
         <w:rPr>
           <w:lang w:val="en-US"/>
@@ -6611,7 +6828,7 @@
       <w:pPr>
         <w:pStyle w:val="H2"/>
       </w:pPr>
-      <w:bookmarkStart w:id="22" w:name="_Toc466924282"/>
+      <w:bookmarkStart w:id="22" w:name="_Toc466931299"/>
       <w:proofErr w:type="spellStart"/>
       <w:r>
         <w:t>Strategi</w:t>
@@ -6642,7 +6859,7 @@
       <w:pPr>
         <w:pStyle w:val="H2"/>
       </w:pPr>
-      <w:bookmarkStart w:id="23" w:name="_Toc466924283"/>
+      <w:bookmarkStart w:id="23" w:name="_Toc466931300"/>
       <w:proofErr w:type="spellStart"/>
       <w:r>
         <w:t>Proyeksi</w:t>
@@ -6662,7 +6879,7 @@
       <w:pPr>
         <w:pStyle w:val="H2"/>
       </w:pPr>
-      <w:bookmarkStart w:id="24" w:name="_Toc466924284"/>
+      <w:bookmarkStart w:id="24" w:name="_Toc466931301"/>
       <w:proofErr w:type="spellStart"/>
       <w:r>
         <w:t>Analisa</w:t>
@@ -6685,7 +6902,7 @@
       <w:pPr>
         <w:pStyle w:val="H2"/>
       </w:pPr>
-      <w:bookmarkStart w:id="25" w:name="_Toc466924285"/>
+      <w:bookmarkStart w:id="25" w:name="_Toc466931302"/>
       <w:proofErr w:type="spellStart"/>
       <w:r>
         <w:t>Analisa</w:t>
@@ -9577,7 +9794,7 @@
 </file>
 
 <file path=customXml/itemProps1.xml><?xml version="1.0" encoding="utf-8"?>
-<ds:datastoreItem xmlns:ds="http://schemas.openxmlformats.org/officeDocument/2006/customXml" ds:itemID="{4B9EE993-3A88-46FB-A552-83F1DCEB2159}">
+<ds:datastoreItem xmlns:ds="http://schemas.openxmlformats.org/officeDocument/2006/customXml" ds:itemID="{05E7F39C-7A9D-4001-A3A7-BE1B8F499052}">
   <ds:schemaRefs>
     <ds:schemaRef ds:uri="http://schemas.openxmlformats.org/officeDocument/2006/bibliography"/>
   </ds:schemaRefs>

</xml_diff>

<commit_message>
#20161115 -> added susunan pemilik
</commit_message>
<xml_diff>
--- a/PPT/Business Plan/Business Plan.docx
+++ b/PPT/Business Plan/Business Plan.docx
@@ -427,10 +427,12 @@
           <w:lang w:val="id-ID"/>
         </w:rPr>
         <w:sectPr>
-          <w:footerReference w:type="even" r:id="rId9"/>
-          <w:footerReference w:type="default" r:id="rId10"/>
-          <w:headerReference w:type="first" r:id="rId11"/>
-          <w:footerReference w:type="first" r:id="rId12"/>
+          <w:headerReference w:type="even" r:id="rId9"/>
+          <w:headerReference w:type="default" r:id="rId10"/>
+          <w:footerReference w:type="even" r:id="rId11"/>
+          <w:footerReference w:type="default" r:id="rId12"/>
+          <w:headerReference w:type="first" r:id="rId13"/>
+          <w:footerReference w:type="first" r:id="rId14"/>
           <w:pgSz w:w="11906" w:h="16838" w:code="9"/>
           <w:pgMar w:top="1418" w:right="1418" w:bottom="1418" w:left="2268" w:header="851" w:footer="1134" w:gutter="0"/>
           <w:cols w:space="708"/>
@@ -469,7 +471,7 @@
       <w:pPr>
         <w:pStyle w:val="H1"/>
       </w:pPr>
-      <w:bookmarkStart w:id="1" w:name="_Toc466931279"/>
+      <w:bookmarkStart w:id="1" w:name="_Toc466969163"/>
       <w:r>
         <w:lastRenderedPageBreak/>
         <w:t>DAFTAR ISI</w:t>
@@ -477,6 +479,8 @@
       <w:bookmarkEnd w:id="0"/>
       <w:bookmarkEnd w:id="1"/>
     </w:p>
+    <w:bookmarkStart w:id="2" w:name="_GoBack"/>
+    <w:bookmarkEnd w:id="2"/>
     <w:p>
       <w:pPr>
         <w:pStyle w:val="TOC1"/>
@@ -509,7 +513,7 @@
         </w:rPr>
         <w:fldChar w:fldCharType="separate"/>
       </w:r>
-      <w:hyperlink w:anchor="_Toc466931279" w:history="1">
+      <w:hyperlink w:anchor="_Toc466969163" w:history="1">
         <w:r>
           <w:rPr>
             <w:rStyle w:val="Hyperlink"/>
@@ -536,7 +540,7 @@
             <w:noProof/>
             <w:webHidden/>
           </w:rPr>
-          <w:instrText xml:space="preserve"> PAGEREF _Toc466931279 \h </w:instrText>
+          <w:instrText xml:space="preserve"> PAGEREF _Toc466969163 \h </w:instrText>
         </w:r>
         <w:r>
           <w:rPr>
@@ -581,7 +585,7 @@
           <w:lang w:val="id-ID"/>
         </w:rPr>
       </w:pPr>
-      <w:hyperlink w:anchor="_Toc466931280" w:history="1">
+      <w:hyperlink w:anchor="_Toc466969164" w:history="1">
         <w:r>
           <w:rPr>
             <w:rStyle w:val="Hyperlink"/>
@@ -608,7 +612,7 @@
             <w:noProof/>
             <w:webHidden/>
           </w:rPr>
-          <w:instrText xml:space="preserve"> PAGEREF _Toc466931280 \h </w:instrText>
+          <w:instrText xml:space="preserve"> PAGEREF _Toc466969164 \h </w:instrText>
         </w:r>
         <w:r>
           <w:rPr>
@@ -653,7 +657,7 @@
           <w:lang w:val="id-ID"/>
         </w:rPr>
       </w:pPr>
-      <w:hyperlink w:anchor="_Toc466931281" w:history="1">
+      <w:hyperlink w:anchor="_Toc466969165" w:history="1">
         <w:r>
           <w:rPr>
             <w:rStyle w:val="Hyperlink"/>
@@ -680,7 +684,7 @@
             <w:noProof/>
             <w:webHidden/>
           </w:rPr>
-          <w:instrText xml:space="preserve"> PAGEREF _Toc466931281 \h </w:instrText>
+          <w:instrText xml:space="preserve"> PAGEREF _Toc466969165 \h </w:instrText>
         </w:r>
         <w:r>
           <w:rPr>
@@ -727,7 +731,7 @@
           <w:lang w:val="id-ID"/>
         </w:rPr>
       </w:pPr>
-      <w:hyperlink w:anchor="_Toc466931282" w:history="1">
+      <w:hyperlink w:anchor="_Toc466969166" w:history="1">
         <w:r>
           <w:rPr>
             <w:rStyle w:val="Hyperlink"/>
@@ -772,7 +776,7 @@
             <w:noProof/>
             <w:webHidden/>
           </w:rPr>
-          <w:instrText xml:space="preserve"> PAGEREF _Toc466931282 \h </w:instrText>
+          <w:instrText xml:space="preserve"> PAGEREF _Toc466969166 \h </w:instrText>
         </w:r>
         <w:r>
           <w:rPr>
@@ -819,7 +823,7 @@
           <w:lang w:val="id-ID"/>
         </w:rPr>
       </w:pPr>
-      <w:hyperlink w:anchor="_Toc466931283" w:history="1">
+      <w:hyperlink w:anchor="_Toc466969167" w:history="1">
         <w:r>
           <w:rPr>
             <w:rStyle w:val="Hyperlink"/>
@@ -864,7 +868,7 @@
             <w:noProof/>
             <w:webHidden/>
           </w:rPr>
-          <w:instrText xml:space="preserve"> PAGEREF _Toc466931283 \h </w:instrText>
+          <w:instrText xml:space="preserve"> PAGEREF _Toc466969167 \h </w:instrText>
         </w:r>
         <w:r>
           <w:rPr>
@@ -885,6 +889,100 @@
             <w:webHidden/>
           </w:rPr>
           <w:t>5</w:t>
+        </w:r>
+        <w:r>
+          <w:rPr>
+            <w:noProof/>
+            <w:webHidden/>
+          </w:rPr>
+          <w:fldChar w:fldCharType="end"/>
+        </w:r>
+      </w:hyperlink>
+    </w:p>
+    <w:p>
+      <w:pPr>
+        <w:pStyle w:val="TOC2"/>
+        <w:tabs>
+          <w:tab w:val="left" w:pos="880"/>
+          <w:tab w:val="right" w:leader="dot" w:pos="8210"/>
+        </w:tabs>
+        <w:rPr>
+          <w:rFonts w:cstheme="minorBidi"/>
+          <w:smallCaps w:val="0"/>
+          <w:noProof/>
+          <w:sz w:val="22"/>
+          <w:szCs w:val="22"/>
+          <w:lang w:val="id-ID"/>
+        </w:rPr>
+      </w:pPr>
+      <w:hyperlink w:anchor="_Toc466969168" w:history="1">
+        <w:r>
+          <w:rPr>
+            <w:rStyle w:val="Hyperlink"/>
+            <w:noProof/>
+            <w:lang w:val="id-ID"/>
+          </w:rPr>
+          <w:t>1.3</w:t>
+        </w:r>
+        <w:r>
+          <w:rPr>
+            <w:rFonts w:cstheme="minorBidi"/>
+            <w:smallCaps w:val="0"/>
+            <w:noProof/>
+            <w:sz w:val="22"/>
+            <w:szCs w:val="22"/>
+            <w:lang w:val="id-ID"/>
+          </w:rPr>
+          <w:tab/>
+        </w:r>
+        <w:r>
+          <w:rPr>
+            <w:rStyle w:val="Hyperlink"/>
+            <w:noProof/>
+            <w:lang w:val="id-ID"/>
+          </w:rPr>
+          <w:t>Susunan Pemilik</w:t>
+        </w:r>
+        <w:r>
+          <w:rPr>
+            <w:noProof/>
+            <w:webHidden/>
+          </w:rPr>
+          <w:tab/>
+        </w:r>
+        <w:r>
+          <w:rPr>
+            <w:noProof/>
+            <w:webHidden/>
+          </w:rPr>
+          <w:fldChar w:fldCharType="begin"/>
+        </w:r>
+        <w:r>
+          <w:rPr>
+            <w:noProof/>
+            <w:webHidden/>
+          </w:rPr>
+          <w:instrText xml:space="preserve"> PAGEREF _Toc466969168 \h </w:instrText>
+        </w:r>
+        <w:r>
+          <w:rPr>
+            <w:noProof/>
+            <w:webHidden/>
+          </w:rPr>
+        </w:r>
+        <w:r>
+          <w:rPr>
+            <w:noProof/>
+            <w:webHidden/>
+          </w:rPr>
+          <w:fldChar w:fldCharType="separate"/>
+        </w:r>
+        <w:r>
+          <w:rPr>
+            <w:noProof/>
+            <w:webHidden/>
+          </w:rPr>
+          <w:t>7</w:t>
         </w:r>
         <w:r>
           <w:rPr>
@@ -909,7 +1007,7 @@
           <w:lang w:val="id-ID"/>
         </w:rPr>
       </w:pPr>
-      <w:hyperlink w:anchor="_Toc466931284" w:history="1">
+      <w:hyperlink w:anchor="_Toc466969169" w:history="1">
         <w:r>
           <w:rPr>
             <w:rStyle w:val="Hyperlink"/>
@@ -936,7 +1034,7 @@
             <w:noProof/>
             <w:webHidden/>
           </w:rPr>
-          <w:instrText xml:space="preserve"> PAGEREF _Toc466931284 \h </w:instrText>
+          <w:instrText xml:space="preserve"> PAGEREF _Toc466969169 \h </w:instrText>
         </w:r>
         <w:r>
           <w:rPr>
@@ -956,7 +1054,7 @@
             <w:noProof/>
             <w:webHidden/>
           </w:rPr>
-          <w:t>7</w:t>
+          <w:t>9</w:t>
         </w:r>
         <w:r>
           <w:rPr>
@@ -983,7 +1081,7 @@
           <w:lang w:val="id-ID"/>
         </w:rPr>
       </w:pPr>
-      <w:hyperlink w:anchor="_Toc466931285" w:history="1">
+      <w:hyperlink w:anchor="_Toc466969170" w:history="1">
         <w:r>
           <w:rPr>
             <w:rStyle w:val="Hyperlink"/>
@@ -1016,8 +1114,6 @@
           </w:rPr>
           <w:tab/>
         </w:r>
-        <w:bookmarkStart w:id="2" w:name="_GoBack"/>
-        <w:bookmarkEnd w:id="2"/>
         <w:r>
           <w:rPr>
             <w:noProof/>
@@ -1030,7 +1126,7 @@
             <w:noProof/>
             <w:webHidden/>
           </w:rPr>
-          <w:instrText xml:space="preserve"> PAGEREF _Toc466931285 \h </w:instrText>
+          <w:instrText xml:space="preserve"> PAGEREF _Toc466969170 \h </w:instrText>
         </w:r>
         <w:r>
           <w:rPr>
@@ -1050,7 +1146,7 @@
             <w:noProof/>
             <w:webHidden/>
           </w:rPr>
-          <w:t>7</w:t>
+          <w:t>9</w:t>
         </w:r>
         <w:r>
           <w:rPr>
@@ -1077,7 +1173,7 @@
           <w:lang w:val="id-ID"/>
         </w:rPr>
       </w:pPr>
-      <w:hyperlink w:anchor="_Toc466931286" w:history="1">
+      <w:hyperlink w:anchor="_Toc466969171" w:history="1">
         <w:r>
           <w:rPr>
             <w:rStyle w:val="Hyperlink"/>
@@ -1122,7 +1218,7 @@
             <w:noProof/>
             <w:webHidden/>
           </w:rPr>
-          <w:instrText xml:space="preserve"> PAGEREF _Toc466931286 \h </w:instrText>
+          <w:instrText xml:space="preserve"> PAGEREF _Toc466969171 \h </w:instrText>
         </w:r>
         <w:r>
           <w:rPr>
@@ -1142,7 +1238,7 @@
             <w:noProof/>
             <w:webHidden/>
           </w:rPr>
-          <w:t>7</w:t>
+          <w:t>9</w:t>
         </w:r>
         <w:r>
           <w:rPr>
@@ -1169,7 +1265,7 @@
           <w:lang w:val="id-ID"/>
         </w:rPr>
       </w:pPr>
-      <w:hyperlink w:anchor="_Toc466931287" w:history="1">
+      <w:hyperlink w:anchor="_Toc466969172" w:history="1">
         <w:r>
           <w:rPr>
             <w:rStyle w:val="Hyperlink"/>
@@ -1214,7 +1310,7 @@
             <w:noProof/>
             <w:webHidden/>
           </w:rPr>
-          <w:instrText xml:space="preserve"> PAGEREF _Toc466931287 \h </w:instrText>
+          <w:instrText xml:space="preserve"> PAGEREF _Toc466969172 \h </w:instrText>
         </w:r>
         <w:r>
           <w:rPr>
@@ -1234,7 +1330,7 @@
             <w:noProof/>
             <w:webHidden/>
           </w:rPr>
-          <w:t>7</w:t>
+          <w:t>9</w:t>
         </w:r>
         <w:r>
           <w:rPr>
@@ -1261,7 +1357,7 @@
           <w:lang w:val="id-ID"/>
         </w:rPr>
       </w:pPr>
-      <w:hyperlink w:anchor="_Toc466931288" w:history="1">
+      <w:hyperlink w:anchor="_Toc466969173" w:history="1">
         <w:r>
           <w:rPr>
             <w:rStyle w:val="Hyperlink"/>
@@ -1306,7 +1402,7 @@
             <w:noProof/>
             <w:webHidden/>
           </w:rPr>
-          <w:instrText xml:space="preserve"> PAGEREF _Toc466931288 \h </w:instrText>
+          <w:instrText xml:space="preserve"> PAGEREF _Toc466969173 \h </w:instrText>
         </w:r>
         <w:r>
           <w:rPr>
@@ -1326,7 +1422,7 @@
             <w:noProof/>
             <w:webHidden/>
           </w:rPr>
-          <w:t>7</w:t>
+          <w:t>9</w:t>
         </w:r>
         <w:r>
           <w:rPr>
@@ -1353,7 +1449,7 @@
           <w:lang w:val="id-ID"/>
         </w:rPr>
       </w:pPr>
-      <w:hyperlink w:anchor="_Toc466931289" w:history="1">
+      <w:hyperlink w:anchor="_Toc466969174" w:history="1">
         <w:r>
           <w:rPr>
             <w:rStyle w:val="Hyperlink"/>
@@ -1398,7 +1494,7 @@
             <w:noProof/>
             <w:webHidden/>
           </w:rPr>
-          <w:instrText xml:space="preserve"> PAGEREF _Toc466931289 \h </w:instrText>
+          <w:instrText xml:space="preserve"> PAGEREF _Toc466969174 \h </w:instrText>
         </w:r>
         <w:r>
           <w:rPr>
@@ -1418,7 +1514,7 @@
             <w:noProof/>
             <w:webHidden/>
           </w:rPr>
-          <w:t>7</w:t>
+          <w:t>9</w:t>
         </w:r>
         <w:r>
           <w:rPr>
@@ -1445,7 +1541,7 @@
           <w:lang w:val="id-ID"/>
         </w:rPr>
       </w:pPr>
-      <w:hyperlink w:anchor="_Toc466931290" w:history="1">
+      <w:hyperlink w:anchor="_Toc466969175" w:history="1">
         <w:r>
           <w:rPr>
             <w:rStyle w:val="Hyperlink"/>
@@ -1490,7 +1586,7 @@
             <w:noProof/>
             <w:webHidden/>
           </w:rPr>
-          <w:instrText xml:space="preserve"> PAGEREF _Toc466931290 \h </w:instrText>
+          <w:instrText xml:space="preserve"> PAGEREF _Toc466969175 \h </w:instrText>
         </w:r>
         <w:r>
           <w:rPr>
@@ -1510,7 +1606,7 @@
             <w:noProof/>
             <w:webHidden/>
           </w:rPr>
-          <w:t>7</w:t>
+          <w:t>9</w:t>
         </w:r>
         <w:r>
           <w:rPr>
@@ -1537,7 +1633,7 @@
           <w:lang w:val="id-ID"/>
         </w:rPr>
       </w:pPr>
-      <w:hyperlink w:anchor="_Toc466931291" w:history="1">
+      <w:hyperlink w:anchor="_Toc466969176" w:history="1">
         <w:r>
           <w:rPr>
             <w:rStyle w:val="Hyperlink"/>
@@ -1582,7 +1678,7 @@
             <w:noProof/>
             <w:webHidden/>
           </w:rPr>
-          <w:instrText xml:space="preserve"> PAGEREF _Toc466931291 \h </w:instrText>
+          <w:instrText xml:space="preserve"> PAGEREF _Toc466969176 \h </w:instrText>
         </w:r>
         <w:r>
           <w:rPr>
@@ -1602,7 +1698,7 @@
             <w:noProof/>
             <w:webHidden/>
           </w:rPr>
-          <w:t>7</w:t>
+          <w:t>9</w:t>
         </w:r>
         <w:r>
           <w:rPr>
@@ -1629,7 +1725,7 @@
           <w:lang w:val="id-ID"/>
         </w:rPr>
       </w:pPr>
-      <w:hyperlink w:anchor="_Toc466931292" w:history="1">
+      <w:hyperlink w:anchor="_Toc466969177" w:history="1">
         <w:r>
           <w:rPr>
             <w:rStyle w:val="Hyperlink"/>
@@ -1674,7 +1770,7 @@
             <w:noProof/>
             <w:webHidden/>
           </w:rPr>
-          <w:instrText xml:space="preserve"> PAGEREF _Toc466931292 \h </w:instrText>
+          <w:instrText xml:space="preserve"> PAGEREF _Toc466969177 \h </w:instrText>
         </w:r>
         <w:r>
           <w:rPr>
@@ -1694,7 +1790,7 @@
             <w:noProof/>
             <w:webHidden/>
           </w:rPr>
-          <w:t>7</w:t>
+          <w:t>9</w:t>
         </w:r>
         <w:r>
           <w:rPr>
@@ -1719,7 +1815,7 @@
           <w:lang w:val="id-ID"/>
         </w:rPr>
       </w:pPr>
-      <w:hyperlink w:anchor="_Toc466931293" w:history="1">
+      <w:hyperlink w:anchor="_Toc466969178" w:history="1">
         <w:r>
           <w:rPr>
             <w:rStyle w:val="Hyperlink"/>
@@ -1746,7 +1842,7 @@
             <w:noProof/>
             <w:webHidden/>
           </w:rPr>
-          <w:instrText xml:space="preserve"> PAGEREF _Toc466931293 \h </w:instrText>
+          <w:instrText xml:space="preserve"> PAGEREF _Toc466969178 \h </w:instrText>
         </w:r>
         <w:r>
           <w:rPr>
@@ -1766,7 +1862,7 @@
             <w:noProof/>
             <w:webHidden/>
           </w:rPr>
-          <w:t>9</w:t>
+          <w:t>11</w:t>
         </w:r>
         <w:r>
           <w:rPr>
@@ -1793,7 +1889,7 @@
           <w:lang w:val="id-ID"/>
         </w:rPr>
       </w:pPr>
-      <w:hyperlink w:anchor="_Toc466931294" w:history="1">
+      <w:hyperlink w:anchor="_Toc466969179" w:history="1">
         <w:r>
           <w:rPr>
             <w:rStyle w:val="Hyperlink"/>
@@ -1838,7 +1934,7 @@
             <w:noProof/>
             <w:webHidden/>
           </w:rPr>
-          <w:instrText xml:space="preserve"> PAGEREF _Toc466931294 \h </w:instrText>
+          <w:instrText xml:space="preserve"> PAGEREF _Toc466969179 \h </w:instrText>
         </w:r>
         <w:r>
           <w:rPr>
@@ -1858,7 +1954,7 @@
             <w:noProof/>
             <w:webHidden/>
           </w:rPr>
-          <w:t>9</w:t>
+          <w:t>11</w:t>
         </w:r>
         <w:r>
           <w:rPr>
@@ -1885,7 +1981,7 @@
           <w:lang w:val="id-ID"/>
         </w:rPr>
       </w:pPr>
-      <w:hyperlink w:anchor="_Toc466931295" w:history="1">
+      <w:hyperlink w:anchor="_Toc466969180" w:history="1">
         <w:r>
           <w:rPr>
             <w:rStyle w:val="Hyperlink"/>
@@ -1930,7 +2026,7 @@
             <w:noProof/>
             <w:webHidden/>
           </w:rPr>
-          <w:instrText xml:space="preserve"> PAGEREF _Toc466931295 \h </w:instrText>
+          <w:instrText xml:space="preserve"> PAGEREF _Toc466969180 \h </w:instrText>
         </w:r>
         <w:r>
           <w:rPr>
@@ -1950,7 +2046,7 @@
             <w:noProof/>
             <w:webHidden/>
           </w:rPr>
-          <w:t>9</w:t>
+          <w:t>11</w:t>
         </w:r>
         <w:r>
           <w:rPr>
@@ -1977,7 +2073,7 @@
           <w:lang w:val="id-ID"/>
         </w:rPr>
       </w:pPr>
-      <w:hyperlink w:anchor="_Toc466931296" w:history="1">
+      <w:hyperlink w:anchor="_Toc466969181" w:history="1">
         <w:r>
           <w:rPr>
             <w:rStyle w:val="Hyperlink"/>
@@ -2022,7 +2118,7 @@
             <w:noProof/>
             <w:webHidden/>
           </w:rPr>
-          <w:instrText xml:space="preserve"> PAGEREF _Toc466931296 \h </w:instrText>
+          <w:instrText xml:space="preserve"> PAGEREF _Toc466969181 \h </w:instrText>
         </w:r>
         <w:r>
           <w:rPr>
@@ -2042,7 +2138,7 @@
             <w:noProof/>
             <w:webHidden/>
           </w:rPr>
-          <w:t>9</w:t>
+          <w:t>11</w:t>
         </w:r>
         <w:r>
           <w:rPr>
@@ -2069,7 +2165,7 @@
           <w:lang w:val="id-ID"/>
         </w:rPr>
       </w:pPr>
-      <w:hyperlink w:anchor="_Toc466931297" w:history="1">
+      <w:hyperlink w:anchor="_Toc466969182" w:history="1">
         <w:r>
           <w:rPr>
             <w:rStyle w:val="Hyperlink"/>
@@ -2114,7 +2210,7 @@
             <w:noProof/>
             <w:webHidden/>
           </w:rPr>
-          <w:instrText xml:space="preserve"> PAGEREF _Toc466931297 \h </w:instrText>
+          <w:instrText xml:space="preserve"> PAGEREF _Toc466969182 \h </w:instrText>
         </w:r>
         <w:r>
           <w:rPr>
@@ -2134,7 +2230,7 @@
             <w:noProof/>
             <w:webHidden/>
           </w:rPr>
-          <w:t>9</w:t>
+          <w:t>11</w:t>
         </w:r>
         <w:r>
           <w:rPr>
@@ -2159,7 +2255,7 @@
           <w:lang w:val="id-ID"/>
         </w:rPr>
       </w:pPr>
-      <w:hyperlink w:anchor="_Toc466931298" w:history="1">
+      <w:hyperlink w:anchor="_Toc466969183" w:history="1">
         <w:r>
           <w:rPr>
             <w:rStyle w:val="Hyperlink"/>
@@ -2186,7 +2282,7 @@
             <w:noProof/>
             <w:webHidden/>
           </w:rPr>
-          <w:instrText xml:space="preserve"> PAGEREF _Toc466931298 \h </w:instrText>
+          <w:instrText xml:space="preserve"> PAGEREF _Toc466969183 \h </w:instrText>
         </w:r>
         <w:r>
           <w:rPr>
@@ -2206,7 +2302,7 @@
             <w:noProof/>
             <w:webHidden/>
           </w:rPr>
-          <w:t>11</w:t>
+          <w:t>13</w:t>
         </w:r>
         <w:r>
           <w:rPr>
@@ -2233,7 +2329,7 @@
           <w:lang w:val="id-ID"/>
         </w:rPr>
       </w:pPr>
-      <w:hyperlink w:anchor="_Toc466931299" w:history="1">
+      <w:hyperlink w:anchor="_Toc466969184" w:history="1">
         <w:r>
           <w:rPr>
             <w:rStyle w:val="Hyperlink"/>
@@ -2278,7 +2374,7 @@
             <w:noProof/>
             <w:webHidden/>
           </w:rPr>
-          <w:instrText xml:space="preserve"> PAGEREF _Toc466931299 \h </w:instrText>
+          <w:instrText xml:space="preserve"> PAGEREF _Toc466969184 \h </w:instrText>
         </w:r>
         <w:r>
           <w:rPr>
@@ -2298,7 +2394,7 @@
             <w:noProof/>
             <w:webHidden/>
           </w:rPr>
-          <w:t>11</w:t>
+          <w:t>13</w:t>
         </w:r>
         <w:r>
           <w:rPr>
@@ -2325,7 +2421,7 @@
           <w:lang w:val="id-ID"/>
         </w:rPr>
       </w:pPr>
-      <w:hyperlink w:anchor="_Toc466931300" w:history="1">
+      <w:hyperlink w:anchor="_Toc466969185" w:history="1">
         <w:r>
           <w:rPr>
             <w:rStyle w:val="Hyperlink"/>
@@ -2370,7 +2466,7 @@
             <w:noProof/>
             <w:webHidden/>
           </w:rPr>
-          <w:instrText xml:space="preserve"> PAGEREF _Toc466931300 \h </w:instrText>
+          <w:instrText xml:space="preserve"> PAGEREF _Toc466969185 \h </w:instrText>
         </w:r>
         <w:r>
           <w:rPr>
@@ -2390,7 +2486,7 @@
             <w:noProof/>
             <w:webHidden/>
           </w:rPr>
-          <w:t>11</w:t>
+          <w:t>13</w:t>
         </w:r>
         <w:r>
           <w:rPr>
@@ -2417,7 +2513,7 @@
           <w:lang w:val="id-ID"/>
         </w:rPr>
       </w:pPr>
-      <w:hyperlink w:anchor="_Toc466931301" w:history="1">
+      <w:hyperlink w:anchor="_Toc466969186" w:history="1">
         <w:r>
           <w:rPr>
             <w:rStyle w:val="Hyperlink"/>
@@ -2462,7 +2558,7 @@
             <w:noProof/>
             <w:webHidden/>
           </w:rPr>
-          <w:instrText xml:space="preserve"> PAGEREF _Toc466931301 \h </w:instrText>
+          <w:instrText xml:space="preserve"> PAGEREF _Toc466969186 \h </w:instrText>
         </w:r>
         <w:r>
           <w:rPr>
@@ -2482,7 +2578,7 @@
             <w:noProof/>
             <w:webHidden/>
           </w:rPr>
-          <w:t>11</w:t>
+          <w:t>13</w:t>
         </w:r>
         <w:r>
           <w:rPr>
@@ -2509,7 +2605,7 @@
           <w:lang w:val="id-ID"/>
         </w:rPr>
       </w:pPr>
-      <w:hyperlink w:anchor="_Toc466931302" w:history="1">
+      <w:hyperlink w:anchor="_Toc466969187" w:history="1">
         <w:r>
           <w:rPr>
             <w:rStyle w:val="Hyperlink"/>
@@ -2554,7 +2650,7 @@
             <w:noProof/>
             <w:webHidden/>
           </w:rPr>
-          <w:instrText xml:space="preserve"> PAGEREF _Toc466931302 \h </w:instrText>
+          <w:instrText xml:space="preserve"> PAGEREF _Toc466969187 \h </w:instrText>
         </w:r>
         <w:r>
           <w:rPr>
@@ -2574,7 +2670,7 @@
             <w:noProof/>
             <w:webHidden/>
           </w:rPr>
-          <w:t>11</w:t>
+          <w:t>13</w:t>
         </w:r>
         <w:r>
           <w:rPr>
@@ -2591,8 +2687,8 @@
           <w:lang w:val="id-ID"/>
         </w:rPr>
         <w:sectPr>
-          <w:headerReference w:type="first" r:id="rId13"/>
-          <w:footerReference w:type="first" r:id="rId14"/>
+          <w:headerReference w:type="first" r:id="rId15"/>
+          <w:footerReference w:type="first" r:id="rId16"/>
           <w:type w:val="oddPage"/>
           <w:pgSz w:w="11906" w:h="16838"/>
           <w:pgMar w:top="1418" w:right="1418" w:bottom="1418" w:left="2268" w:header="850" w:footer="1134" w:gutter="0"/>
@@ -2613,7 +2709,7 @@
       <w:pPr>
         <w:pStyle w:val="H1"/>
       </w:pPr>
-      <w:bookmarkStart w:id="3" w:name="_Toc466931280"/>
+      <w:bookmarkStart w:id="3" w:name="_Toc466969164"/>
       <w:r>
         <w:lastRenderedPageBreak/>
         <w:t>RINGKASAN EKSEKUTIF</w:t>
@@ -4080,8 +4176,8 @@
       <w:pPr>
         <w:ind w:firstLine="720"/>
         <w:sectPr>
-          <w:headerReference w:type="first" r:id="rId15"/>
-          <w:footerReference w:type="first" r:id="rId16"/>
+          <w:headerReference w:type="first" r:id="rId17"/>
+          <w:footerReference w:type="first" r:id="rId18"/>
           <w:type w:val="oddPage"/>
           <w:pgSz w:w="11906" w:h="16838"/>
           <w:pgMar w:top="1418" w:right="1418" w:bottom="1418" w:left="2268" w:header="709" w:footer="1134" w:gutter="0"/>
@@ -4645,7 +4741,7 @@
           <w:lang w:val="en-US"/>
         </w:rPr>
       </w:pPr>
-      <w:bookmarkStart w:id="4" w:name="_Toc466931281"/>
+      <w:bookmarkStart w:id="4" w:name="_Toc466969165"/>
       <w:r>
         <w:rPr>
           <w:lang w:val="en-US"/>
@@ -4676,7 +4772,7 @@
       <w:pPr>
         <w:pStyle w:val="H2"/>
       </w:pPr>
-      <w:bookmarkStart w:id="5" w:name="_Toc466931282"/>
+      <w:bookmarkStart w:id="5" w:name="_Toc466969166"/>
       <w:r>
         <w:t>Data Perusahaan</w:t>
       </w:r>
@@ -4914,7 +5010,7 @@
       <w:pPr>
         <w:pStyle w:val="H2"/>
       </w:pPr>
-      <w:bookmarkStart w:id="6" w:name="_Toc466931283"/>
+      <w:bookmarkStart w:id="6" w:name="_Toc466969167"/>
       <w:r>
         <w:t xml:space="preserve">Biodata </w:t>
       </w:r>
@@ -5255,7 +5351,7 @@
                     <pic:cNvPicPr/>
                   </pic:nvPicPr>
                   <pic:blipFill>
-                    <a:blip r:embed="rId17">
+                    <a:blip r:embed="rId19">
                       <a:extLst>
                         <a:ext uri="{28A0092B-C50C-407E-A947-70E740481C1C}">
                           <a14:useLocalDpi xmlns:a14="http://schemas.microsoft.com/office/drawing/2010/main" val="0"/>
@@ -5337,13 +5433,13 @@
               <wp:anchor distT="0" distB="0" distL="114300" distR="114300" simplePos="0" relativeHeight="251661312" behindDoc="0" locked="0" layoutInCell="1" allowOverlap="1" wp14:anchorId="65620576" wp14:editId="7C786564">
                 <wp:simplePos x="0" y="0"/>
                 <wp:positionH relativeFrom="column">
-                  <wp:posOffset>1879651</wp:posOffset>
+                  <wp:posOffset>1879346</wp:posOffset>
                 </wp:positionH>
                 <wp:positionV relativeFrom="paragraph">
-                  <wp:posOffset>7036</wp:posOffset>
+                  <wp:posOffset>6655</wp:posOffset>
                 </wp:positionV>
-                <wp:extent cx="3247923" cy="2070201"/>
-                <wp:effectExtent l="0" t="0" r="10160" b="25400"/>
+                <wp:extent cx="3247923" cy="2052980"/>
+                <wp:effectExtent l="0" t="0" r="10160" b="23495"/>
                 <wp:wrapNone/>
                 <wp:docPr id="7" name="Text Box 7"/>
                 <wp:cNvGraphicFramePr/>
@@ -5354,7 +5450,7 @@
                       <wps:spPr>
                         <a:xfrm>
                           <a:off x="0" y="0"/>
-                          <a:ext cx="3247923" cy="2070201"/>
+                          <a:ext cx="3247923" cy="2052980"/>
                         </a:xfrm>
                         <a:prstGeom prst="rect">
                           <a:avLst/>
@@ -5452,12 +5548,15 @@
                 <wp14:sizeRelH relativeFrom="margin">
                   <wp14:pctWidth>0</wp14:pctWidth>
                 </wp14:sizeRelH>
+                <wp14:sizeRelV relativeFrom="margin">
+                  <wp14:pctHeight>0</wp14:pctHeight>
+                </wp14:sizeRelV>
               </wp:anchor>
             </w:drawing>
           </mc:Choice>
           <mc:Fallback>
             <w:pict>
-              <v:shape w14:anchorId="65620576" id="Text Box 7" o:spid="_x0000_s1027" type="#_x0000_t202" style="position:absolute;left:0;text-align:left;margin-left:148pt;margin-top:.55pt;width:255.75pt;height:163pt;z-index:251661312;visibility:visible;mso-wrap-style:square;mso-width-percent:0;mso-wrap-distance-left:9pt;mso-wrap-distance-top:0;mso-wrap-distance-right:9pt;mso-wrap-distance-bottom:0;mso-position-horizontal:absolute;mso-position-horizontal-relative:text;mso-position-vertical:absolute;mso-position-vertical-relative:text;mso-width-percent:0;mso-width-relative:margin;v-text-anchor:top" o:gfxdata="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" fillcolor="#f2f2f2 [3052]" strokecolor="#cfcdcd [2894]" strokeweight=".5pt">
+              <v:shape w14:anchorId="65620576" id="Text Box 7" o:spid="_x0000_s1027" type="#_x0000_t202" style="position:absolute;left:0;text-align:left;margin-left:148pt;margin-top:.5pt;width:255.75pt;height:161.65pt;z-index:251661312;visibility:visible;mso-wrap-style:square;mso-width-percent:0;mso-height-percent:0;mso-wrap-distance-left:9pt;mso-wrap-distance-top:0;mso-wrap-distance-right:9pt;mso-wrap-distance-bottom:0;mso-position-horizontal:absolute;mso-position-horizontal-relative:text;mso-position-vertical:absolute;mso-position-vertical-relative:text;mso-width-percent:0;mso-height-percent:0;mso-width-relative:margin;mso-height-relative:margin;v-text-anchor:top" o:gfxdata="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" fillcolor="#f2f2f2 [3052]" strokecolor="#cfcdcd [2894]" strokeweight=".5pt">
                 <v:textbox>
                   <w:txbxContent>
                     <w:p>
@@ -5552,7 +5651,7 @@
                     <pic:cNvPicPr/>
                   </pic:nvPicPr>
                   <pic:blipFill>
-                    <a:blip r:embed="rId18">
+                    <a:blip r:embed="rId20">
                       <a:extLst>
                         <a:ext uri="{28A0092B-C50C-407E-A947-70E740481C1C}">
                           <a14:useLocalDpi xmlns:a14="http://schemas.microsoft.com/office/drawing/2010/main" val="0"/>
@@ -5845,7 +5944,7 @@
                     <pic:cNvPicPr/>
                   </pic:nvPicPr>
                   <pic:blipFill>
-                    <a:blip r:embed="rId19">
+                    <a:blip r:embed="rId21">
                       <a:extLst>
                         <a:ext uri="{28A0092B-C50C-407E-A947-70E740481C1C}">
                           <a14:useLocalDpi xmlns:a14="http://schemas.microsoft.com/office/drawing/2010/main" val="0"/>
@@ -6038,11 +6137,7 @@
           </mc:Choice>
           <mc:Fallback>
             <w:pict>
-              <v:shapetype w14:anchorId="2A9A49EA" id="_x0000_t202" coordsize="21600,21600" o:spt="202" path="m,l,21600r21600,l21600,xe">
-                <v:stroke joinstyle="miter"/>
-                <v:path gradientshapeok="t" o:connecttype="rect"/>
-              </v:shapetype>
-              <v:shape id="Text Box 54" o:spid="_x0000_s1029" type="#_x0000_t202" style="position:absolute;left:0;text-align:left;margin-left:148pt;margin-top:.7pt;width:255.75pt;height:159.4pt;z-index:251665408;visibility:visible;mso-wrap-style:square;mso-width-percent:0;mso-height-percent:0;mso-wrap-distance-left:9pt;mso-wrap-distance-top:0;mso-wrap-distance-right:9pt;mso-wrap-distance-bottom:0;mso-position-horizontal:absolute;mso-position-horizontal-relative:text;mso-position-vertical:absolute;mso-position-vertical-relative:text;mso-width-percent:0;mso-height-percent:0;mso-width-relative:margin;mso-height-relative:margin;v-text-anchor:top" o:gfxdata="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" fillcolor="#f2f2f2 [3052]" strokecolor="#cfcdcd [2894]" strokeweight=".5pt">
+              <v:shape w14:anchorId="2A9A49EA" id="Text Box 54" o:spid="_x0000_s1029" type="#_x0000_t202" style="position:absolute;left:0;text-align:left;margin-left:148pt;margin-top:.7pt;width:255.75pt;height:159.4pt;z-index:251665408;visibility:visible;mso-wrap-style:square;mso-width-percent:0;mso-height-percent:0;mso-wrap-distance-left:9pt;mso-wrap-distance-top:0;mso-wrap-distance-right:9pt;mso-wrap-distance-bottom:0;mso-position-horizontal:absolute;mso-position-horizontal-relative:text;mso-position-vertical:absolute;mso-position-vertical-relative:text;mso-width-percent:0;mso-height-percent:0;mso-width-relative:margin;mso-height-relative:margin;v-text-anchor:top" o:gfxdata="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" fillcolor="#f2f2f2 [3052]" strokecolor="#cfcdcd [2894]" strokeweight=".5pt">
                 <v:textbox>
                   <w:txbxContent>
                     <w:p>
@@ -6127,7 +6222,7 @@
                     <pic:cNvPicPr/>
                   </pic:nvPicPr>
                   <pic:blipFill>
-                    <a:blip r:embed="rId20">
+                    <a:blip r:embed="rId22">
                       <a:extLst>
                         <a:ext uri="{28A0092B-C50C-407E-A947-70E740481C1C}">
                           <a14:useLocalDpi xmlns:a14="http://schemas.microsoft.com/office/drawing/2010/main" val="0"/>
@@ -6398,7 +6493,7 @@
                     <pic:cNvPicPr/>
                   </pic:nvPicPr>
                   <pic:blipFill>
-                    <a:blip r:embed="rId21">
+                    <a:blip r:embed="rId23">
                       <a:extLst>
                         <a:ext uri="{28A0092B-C50C-407E-A947-70E740481C1C}">
                           <a14:useLocalDpi xmlns:a14="http://schemas.microsoft.com/office/drawing/2010/main" val="0"/>
@@ -6464,9 +6559,33 @@
     <w:p/>
     <w:p>
       <w:pPr>
+        <w:pStyle w:val="H2"/>
+        <w:rPr>
+          <w:lang w:val="id-ID"/>
+        </w:rPr>
+      </w:pPr>
+      <w:bookmarkStart w:id="7" w:name="_Toc466969168"/>
+      <w:r>
+        <w:rPr>
+          <w:lang w:val="id-ID"/>
+        </w:rPr>
+        <w:lastRenderedPageBreak/>
+        <w:t>Susunan Pemilik</w:t>
+      </w:r>
+      <w:bookmarkEnd w:id="7"/>
+    </w:p>
+    <w:p>
+      <w:pPr>
+        <w:rPr>
+          <w:lang w:val="id-ID"/>
+        </w:rPr>
+      </w:pPr>
+    </w:p>
+    <w:p>
+      <w:pPr>
         <w:sectPr>
-          <w:headerReference w:type="first" r:id="rId22"/>
-          <w:footerReference w:type="first" r:id="rId23"/>
+          <w:headerReference w:type="first" r:id="rId24"/>
+          <w:footerReference w:type="first" r:id="rId25"/>
           <w:type w:val="oddPage"/>
           <w:pgSz w:w="11906" w:h="16838"/>
           <w:pgMar w:top="1418" w:right="1418" w:bottom="1418" w:left="2268" w:header="709" w:footer="1134" w:gutter="0"/>
@@ -6483,7 +6602,7 @@
           <w:lang w:val="en-US"/>
         </w:rPr>
       </w:pPr>
-      <w:bookmarkStart w:id="7" w:name="_Toc466931284"/>
+      <w:bookmarkStart w:id="8" w:name="_Toc466969169"/>
       <w:r>
         <w:rPr>
           <w:lang w:val="en-US"/>
@@ -6491,7 +6610,7 @@
         <w:lastRenderedPageBreak/>
         <w:t>analisis pasar dan pemasaran</w:t>
       </w:r>
-      <w:bookmarkEnd w:id="7"/>
+      <w:bookmarkEnd w:id="8"/>
     </w:p>
     <w:p>
       <w:pPr>
@@ -6505,7 +6624,7 @@
       <w:pPr>
         <w:pStyle w:val="H2"/>
       </w:pPr>
-      <w:bookmarkStart w:id="8" w:name="_Toc466931285"/>
+      <w:bookmarkStart w:id="9" w:name="_Toc466969170"/>
       <w:proofErr w:type="spellStart"/>
       <w:r>
         <w:t>Produk</w:t>
@@ -6526,14 +6645,14 @@
       <w:r>
         <w:t>Dihasilkan</w:t>
       </w:r>
-      <w:bookmarkEnd w:id="8"/>
+      <w:bookmarkEnd w:id="9"/>
       <w:proofErr w:type="spellEnd"/>
     </w:p>
     <w:p>
       <w:pPr>
         <w:pStyle w:val="H2"/>
       </w:pPr>
-      <w:bookmarkStart w:id="9" w:name="_Toc466931286"/>
+      <w:bookmarkStart w:id="10" w:name="_Toc466969171"/>
       <w:proofErr w:type="spellStart"/>
       <w:r>
         <w:t>Gambaran</w:t>
@@ -6546,14 +6665,14 @@
       <w:r>
         <w:t>Pasar</w:t>
       </w:r>
-      <w:bookmarkEnd w:id="9"/>
+      <w:bookmarkEnd w:id="10"/>
       <w:proofErr w:type="spellEnd"/>
     </w:p>
     <w:p>
       <w:pPr>
         <w:pStyle w:val="H2"/>
       </w:pPr>
-      <w:bookmarkStart w:id="10" w:name="_Toc466931287"/>
+      <w:bookmarkStart w:id="11" w:name="_Toc466969172"/>
       <w:r>
         <w:t xml:space="preserve">Target </w:t>
       </w:r>
@@ -6561,14 +6680,14 @@
       <w:r>
         <w:t>Pasar</w:t>
       </w:r>
-      <w:bookmarkEnd w:id="10"/>
+      <w:bookmarkEnd w:id="11"/>
       <w:proofErr w:type="spellEnd"/>
     </w:p>
     <w:p>
       <w:pPr>
         <w:pStyle w:val="H2"/>
       </w:pPr>
-      <w:bookmarkStart w:id="11" w:name="_Toc466931288"/>
+      <w:bookmarkStart w:id="12" w:name="_Toc466969173"/>
       <w:r>
         <w:t xml:space="preserve">Trend </w:t>
       </w:r>
@@ -6576,14 +6695,14 @@
       <w:r>
         <w:t>Pasar</w:t>
       </w:r>
-      <w:bookmarkEnd w:id="11"/>
+      <w:bookmarkEnd w:id="12"/>
       <w:proofErr w:type="spellEnd"/>
     </w:p>
     <w:p>
       <w:pPr>
         <w:pStyle w:val="H2"/>
       </w:pPr>
-      <w:bookmarkStart w:id="12" w:name="_Toc466931289"/>
+      <w:bookmarkStart w:id="13" w:name="_Toc466969174"/>
       <w:proofErr w:type="spellStart"/>
       <w:r>
         <w:t>Proyeksi</w:t>
@@ -6596,14 +6715,14 @@
       <w:r>
         <w:t>Penjualan</w:t>
       </w:r>
-      <w:bookmarkEnd w:id="12"/>
+      <w:bookmarkEnd w:id="13"/>
       <w:proofErr w:type="spellEnd"/>
     </w:p>
     <w:p>
       <w:pPr>
         <w:pStyle w:val="H2"/>
       </w:pPr>
-      <w:bookmarkStart w:id="13" w:name="_Toc466931290"/>
+      <w:bookmarkStart w:id="14" w:name="_Toc466969175"/>
       <w:proofErr w:type="spellStart"/>
       <w:r>
         <w:t>Strategi</w:t>
@@ -6616,14 +6735,14 @@
       <w:r>
         <w:t>Pemasaran</w:t>
       </w:r>
-      <w:bookmarkEnd w:id="13"/>
+      <w:bookmarkEnd w:id="14"/>
       <w:proofErr w:type="spellEnd"/>
     </w:p>
     <w:p>
       <w:pPr>
         <w:pStyle w:val="H2"/>
       </w:pPr>
-      <w:bookmarkStart w:id="14" w:name="_Toc466931291"/>
+      <w:bookmarkStart w:id="15" w:name="_Toc466969176"/>
       <w:proofErr w:type="spellStart"/>
       <w:r>
         <w:t>Analisis</w:t>
@@ -6636,14 +6755,14 @@
       <w:r>
         <w:t>Pesaing</w:t>
       </w:r>
-      <w:bookmarkEnd w:id="14"/>
+      <w:bookmarkEnd w:id="15"/>
       <w:proofErr w:type="spellEnd"/>
     </w:p>
     <w:p>
       <w:pPr>
         <w:pStyle w:val="H2"/>
       </w:pPr>
-      <w:bookmarkStart w:id="15" w:name="_Toc466931292"/>
+      <w:bookmarkStart w:id="16" w:name="_Toc466969177"/>
       <w:proofErr w:type="spellStart"/>
       <w:r>
         <w:t>Saluran</w:t>
@@ -6656,7 +6775,7 @@
       <w:r>
         <w:t>Distribusi</w:t>
       </w:r>
-      <w:bookmarkEnd w:id="15"/>
+      <w:bookmarkEnd w:id="16"/>
       <w:proofErr w:type="spellEnd"/>
     </w:p>
     <w:p>
@@ -6678,7 +6797,7 @@
           <w:lang w:val="en-US"/>
         </w:rPr>
       </w:pPr>
-      <w:bookmarkStart w:id="16" w:name="_Toc466931293"/>
+      <w:bookmarkStart w:id="17" w:name="_Toc466969178"/>
       <w:r>
         <w:rPr>
           <w:lang w:val="en-US"/>
@@ -6686,7 +6805,7 @@
         <w:lastRenderedPageBreak/>
         <w:t>analisis produksi</w:t>
       </w:r>
-      <w:bookmarkEnd w:id="16"/>
+      <w:bookmarkEnd w:id="17"/>
     </w:p>
     <w:p>
       <w:pPr>
@@ -6700,7 +6819,7 @@
       <w:pPr>
         <w:pStyle w:val="H2"/>
       </w:pPr>
-      <w:bookmarkStart w:id="17" w:name="_Toc466931294"/>
+      <w:bookmarkStart w:id="18" w:name="_Toc466969179"/>
       <w:r>
         <w:t xml:space="preserve">Proses </w:t>
       </w:r>
@@ -6708,14 +6827,14 @@
       <w:r>
         <w:t>Produksi</w:t>
       </w:r>
-      <w:bookmarkEnd w:id="17"/>
+      <w:bookmarkEnd w:id="18"/>
       <w:proofErr w:type="spellEnd"/>
     </w:p>
     <w:p>
       <w:pPr>
         <w:pStyle w:val="H2"/>
       </w:pPr>
-      <w:bookmarkStart w:id="18" w:name="_Toc466931295"/>
+      <w:bookmarkStart w:id="19" w:name="_Toc466969180"/>
       <w:proofErr w:type="spellStart"/>
       <w:r>
         <w:t>Bahan</w:t>
@@ -6736,14 +6855,14 @@
       <w:r>
         <w:t>Penggunaannya</w:t>
       </w:r>
-      <w:bookmarkEnd w:id="18"/>
+      <w:bookmarkEnd w:id="19"/>
       <w:proofErr w:type="spellEnd"/>
     </w:p>
     <w:p>
       <w:pPr>
         <w:pStyle w:val="H2"/>
       </w:pPr>
-      <w:bookmarkStart w:id="19" w:name="_Toc466931296"/>
+      <w:bookmarkStart w:id="20" w:name="_Toc466969181"/>
       <w:proofErr w:type="spellStart"/>
       <w:r>
         <w:t>Kapasitas</w:t>
@@ -6756,14 +6875,14 @@
       <w:r>
         <w:t>Produksi</w:t>
       </w:r>
-      <w:bookmarkEnd w:id="19"/>
+      <w:bookmarkEnd w:id="20"/>
       <w:proofErr w:type="spellEnd"/>
     </w:p>
     <w:p>
       <w:pPr>
         <w:pStyle w:val="H2"/>
       </w:pPr>
-      <w:bookmarkStart w:id="20" w:name="_Toc466931297"/>
+      <w:bookmarkStart w:id="21" w:name="_Toc466969182"/>
       <w:proofErr w:type="spellStart"/>
       <w:r>
         <w:t>Rencana</w:t>
@@ -6784,7 +6903,7 @@
       <w:r>
         <w:t>Produksi</w:t>
       </w:r>
-      <w:bookmarkEnd w:id="20"/>
+      <w:bookmarkEnd w:id="21"/>
       <w:proofErr w:type="spellEnd"/>
     </w:p>
     <w:p>
@@ -6806,103 +6925,80 @@
           <w:lang w:val="en-US"/>
         </w:rPr>
       </w:pPr>
-      <w:bookmarkStart w:id="21" w:name="_Toc466931298"/>
+      <w:bookmarkStart w:id="22" w:name="_Toc466969183"/>
       <w:r>
         <w:rPr>
           <w:lang w:val="en-US"/>
         </w:rPr>
         <w:lastRenderedPageBreak/>
         <w:t>Analisis keuangan</w:t>
-      </w:r>
-      <w:bookmarkEnd w:id="21"/>
-    </w:p>
-    <w:p>
-      <w:pPr>
-        <w:pStyle w:val="H2-Hidden"/>
-      </w:pPr>
-      <w:r>
-        <w:t>Analisis-Keuangan</w:t>
-      </w:r>
-    </w:p>
-    <w:p>
-      <w:pPr>
-        <w:pStyle w:val="H2"/>
-      </w:pPr>
-      <w:bookmarkStart w:id="22" w:name="_Toc466931299"/>
-      <w:proofErr w:type="spellStart"/>
-      <w:r>
-        <w:t>Strategi</w:t>
-      </w:r>
-      <w:proofErr w:type="spellEnd"/>
-      <w:r>
-        <w:t xml:space="preserve"> </w:t>
-      </w:r>
-      <w:proofErr w:type="spellStart"/>
-      <w:r>
-        <w:t>Sumber</w:t>
-      </w:r>
-      <w:proofErr w:type="spellEnd"/>
-      <w:r>
-        <w:t xml:space="preserve"> </w:t>
-      </w:r>
-      <w:proofErr w:type="spellStart"/>
-      <w:r>
-        <w:t>Pendanaan</w:t>
-      </w:r>
-      <w:proofErr w:type="spellEnd"/>
-      <w:r>
-        <w:t xml:space="preserve"> Usaha</w:t>
       </w:r>
       <w:bookmarkEnd w:id="22"/>
     </w:p>
     <w:p>
       <w:pPr>
-        <w:pStyle w:val="H2"/>
-      </w:pPr>
-      <w:bookmarkStart w:id="23" w:name="_Toc466931300"/>
-      <w:proofErr w:type="spellStart"/>
-      <w:r>
-        <w:t>Proyeksi</w:t>
-      </w:r>
-      <w:proofErr w:type="spellEnd"/>
-      <w:r>
-        <w:t xml:space="preserve"> </w:t>
-      </w:r>
-      <w:proofErr w:type="spellStart"/>
-      <w:r>
-        <w:t>Keuangan</w:t>
-      </w:r>
-      <w:bookmarkEnd w:id="23"/>
-      <w:proofErr w:type="spellEnd"/>
+        <w:pStyle w:val="H2-Hidden"/>
+      </w:pPr>
+      <w:r>
+        <w:t>Analisis-Keuangan</w:t>
+      </w:r>
     </w:p>
     <w:p>
       <w:pPr>
         <w:pStyle w:val="H2"/>
       </w:pPr>
-      <w:bookmarkStart w:id="24" w:name="_Toc466931301"/>
-      <w:proofErr w:type="spellStart"/>
-      <w:r>
-        <w:t>Analisa</w:t>
-      </w:r>
-      <w:proofErr w:type="spellEnd"/>
-      <w:r>
-        <w:t xml:space="preserve"> </w:t>
-      </w:r>
-      <w:proofErr w:type="spellStart"/>
-      <w:r>
-        <w:t>Kelayakan</w:t>
+      <w:bookmarkStart w:id="23" w:name="_Toc466969184"/>
+      <w:proofErr w:type="spellStart"/>
+      <w:r>
+        <w:t>Strategi</w:t>
+      </w:r>
+      <w:proofErr w:type="spellEnd"/>
+      <w:r>
+        <w:t xml:space="preserve"> </w:t>
+      </w:r>
+      <w:proofErr w:type="spellStart"/>
+      <w:r>
+        <w:t>Sumber</w:t>
+      </w:r>
+      <w:proofErr w:type="spellEnd"/>
+      <w:r>
+        <w:t xml:space="preserve"> </w:t>
+      </w:r>
+      <w:proofErr w:type="spellStart"/>
+      <w:r>
+        <w:t>Pendanaan</w:t>
       </w:r>
       <w:proofErr w:type="spellEnd"/>
       <w:r>
         <w:t xml:space="preserve"> Usaha</w:t>
       </w:r>
-      <w:bookmarkEnd w:id="24"/>
+      <w:bookmarkEnd w:id="23"/>
     </w:p>
     <w:p>
       <w:pPr>
         <w:pStyle w:val="H2"/>
       </w:pPr>
-      <w:bookmarkStart w:id="25" w:name="_Toc466931302"/>
+      <w:bookmarkStart w:id="24" w:name="_Toc466969185"/>
+      <w:proofErr w:type="spellStart"/>
+      <w:r>
+        <w:t>Proyeksi</w:t>
+      </w:r>
+      <w:proofErr w:type="spellEnd"/>
+      <w:r>
+        <w:t xml:space="preserve"> </w:t>
+      </w:r>
+      <w:proofErr w:type="spellStart"/>
+      <w:r>
+        <w:t>Keuangan</w:t>
+      </w:r>
+      <w:bookmarkEnd w:id="24"/>
+      <w:proofErr w:type="spellEnd"/>
+    </w:p>
+    <w:p>
+      <w:pPr>
+        <w:pStyle w:val="H2"/>
+      </w:pPr>
+      <w:bookmarkStart w:id="25" w:name="_Toc466969186"/>
       <w:proofErr w:type="spellStart"/>
       <w:r>
         <w:t>Analisa</w:t>
@@ -6913,9 +7009,32 @@
       </w:r>
       <w:proofErr w:type="spellStart"/>
       <w:r>
+        <w:t>Kelayakan</w:t>
+      </w:r>
+      <w:proofErr w:type="spellEnd"/>
+      <w:r>
+        <w:t xml:space="preserve"> Usaha</w:t>
+      </w:r>
+      <w:bookmarkEnd w:id="25"/>
+    </w:p>
+    <w:p>
+      <w:pPr>
+        <w:pStyle w:val="H2"/>
+      </w:pPr>
+      <w:bookmarkStart w:id="26" w:name="_Toc466969187"/>
+      <w:proofErr w:type="spellStart"/>
+      <w:r>
+        <w:t>Analisa</w:t>
+      </w:r>
+      <w:proofErr w:type="spellEnd"/>
+      <w:r>
+        <w:t xml:space="preserve"> </w:t>
+      </w:r>
+      <w:proofErr w:type="spellStart"/>
+      <w:r>
         <w:t>Keuntungan</w:t>
       </w:r>
-      <w:bookmarkEnd w:id="25"/>
+      <w:bookmarkEnd w:id="26"/>
       <w:proofErr w:type="spellEnd"/>
     </w:p>
     <w:sectPr>
@@ -7065,11 +7184,102 @@
   <w:p>
     <w:pPr>
       <w:pStyle w:val="Footer-Center"/>
-      <w:jc w:val="left"/>
+      <w:jc w:val="right"/>
       <w:rPr>
         <w:noProof/>
       </w:rPr>
     </w:pPr>
+    <w:r>
+      <w:rPr>
+        <w:noProof/>
+      </w:rPr>
+      <w:fldChar w:fldCharType="begin"/>
+    </w:r>
+    <w:r>
+      <w:rPr>
+        <w:noProof/>
+      </w:rPr>
+      <w:instrText xml:space="preserve"> PAGE  \* Arabic  \* MERGEFORMAT </w:instrText>
+    </w:r>
+    <w:r>
+      <w:rPr>
+        <w:noProof/>
+      </w:rPr>
+      <w:fldChar w:fldCharType="separate"/>
+    </w:r>
+    <w:r>
+      <w:rPr>
+        <w:noProof/>
+      </w:rPr>
+      <w:t>7</w:t>
+    </w:r>
+    <w:r>
+      <w:rPr>
+        <w:noProof/>
+      </w:rPr>
+      <w:fldChar w:fldCharType="end"/>
+    </w:r>
+    <w:r>
+      <w:rPr>
+        <w:noProof/>
+        <w:lang w:val="id-ID"/>
+      </w:rPr>
+      <w:drawing>
+        <wp:anchor distT="0" distB="0" distL="114300" distR="114300" simplePos="0" relativeHeight="251679744" behindDoc="1" locked="0" layoutInCell="1" allowOverlap="1" wp14:anchorId="6D9A0470" wp14:editId="48A91E05">
+          <wp:simplePos x="0" y="0"/>
+          <wp:positionH relativeFrom="page">
+            <wp:posOffset>-12700</wp:posOffset>
+          </wp:positionH>
+          <wp:positionV relativeFrom="paragraph">
+            <wp:posOffset>-210490</wp:posOffset>
+          </wp:positionV>
+          <wp:extent cx="7577455" cy="1105231"/>
+          <wp:effectExtent l="0" t="0" r="4445" b="0"/>
+          <wp:wrapNone/>
+          <wp:docPr id="8" name="Picture 8"/>
+          <wp:cNvGraphicFramePr>
+            <a:graphicFrameLocks xmlns:a="http://schemas.openxmlformats.org/drawingml/2006/main" noChangeAspect="1"/>
+          </wp:cNvGraphicFramePr>
+          <a:graphic xmlns:a="http://schemas.openxmlformats.org/drawingml/2006/main">
+            <a:graphicData uri="http://schemas.openxmlformats.org/drawingml/2006/picture">
+              <pic:pic xmlns:pic="http://schemas.openxmlformats.org/drawingml/2006/picture">
+                <pic:nvPicPr>
+                  <pic:cNvPr id="10" name="cyber-header_06.png"/>
+                  <pic:cNvPicPr/>
+                </pic:nvPicPr>
+                <pic:blipFill>
+                  <a:blip r:embed="rId1">
+                    <a:extLst>
+                      <a:ext uri="{28A0092B-C50C-407E-A947-70E740481C1C}">
+                        <a14:useLocalDpi xmlns:a14="http://schemas.microsoft.com/office/drawing/2010/main" val="0"/>
+                      </a:ext>
+                    </a:extLst>
+                  </a:blip>
+                  <a:stretch>
+                    <a:fillRect/>
+                  </a:stretch>
+                </pic:blipFill>
+                <pic:spPr>
+                  <a:xfrm>
+                    <a:off x="0" y="0"/>
+                    <a:ext cx="7577455" cy="1105231"/>
+                  </a:xfrm>
+                  <a:prstGeom prst="rect">
+                    <a:avLst/>
+                  </a:prstGeom>
+                </pic:spPr>
+              </pic:pic>
+            </a:graphicData>
+          </a:graphic>
+          <wp14:sizeRelH relativeFrom="margin">
+            <wp14:pctWidth>0</wp14:pctWidth>
+          </wp14:sizeRelH>
+          <wp14:sizeRelV relativeFrom="margin">
+            <wp14:pctHeight>0</wp14:pctHeight>
+          </wp14:sizeRelV>
+        </wp:anchor>
+      </w:drawing>
+    </w:r>
   </w:p>
 </w:ftr>
 </file>
@@ -7548,7 +7758,7 @@
       <w:rPr>
         <w:noProof/>
       </w:rPr>
-      <w:t>11</w:t>
+      <w:t>13</w:t>
     </w:r>
     <w:r>
       <w:rPr>
@@ -7586,6 +7796,148 @@
 </file>
 
 <file path=word/header1.xml><?xml version="1.0" encoding="utf-8"?>
+<w:hdr xmlns:wpc="http://schemas.microsoft.com/office/word/2010/wordprocessingCanvas" xmlns:cx="http://schemas.microsoft.com/office/drawing/2014/chartex" xmlns:cx1="http://schemas.microsoft.com/office/drawing/2015/9/8/chartex" xmlns:mc="http://schemas.openxmlformats.org/markup-compatibility/2006" xmlns:o="urn:schemas-microsoft-com:office:office" xmlns:r="http://schemas.openxmlformats.org/officeDocument/2006/relationships" xmlns:m="http://schemas.openxmlformats.org/officeDocument/2006/math" xmlns:v="urn:schemas-microsoft-com:vml" xmlns:wp14="http://schemas.microsoft.com/office/word/2010/wordprocessingDrawing" xmlns:wp="http://schemas.openxmlformats.org/drawingml/2006/wordprocessingDrawing" xmlns:w10="urn:schemas-microsoft-com:office:word" xmlns:w="http://schemas.openxmlformats.org/wordprocessingml/2006/main" xmlns:w14="http://schemas.microsoft.com/office/word/2010/wordml" xmlns:w15="http://schemas.microsoft.com/office/word/2012/wordml" xmlns:w16se="http://schemas.microsoft.com/office/word/2015/wordml/symex" xmlns:wpg="http://schemas.microsoft.com/office/word/2010/wordprocessingGroup" xmlns:wpi="http://schemas.microsoft.com/office/word/2010/wordprocessingInk" xmlns:wne="http://schemas.microsoft.com/office/word/2006/wordml" xmlns:wps="http://schemas.microsoft.com/office/word/2010/wordprocessingShape" mc:Ignorable="w14 w15 w16se wp14">
+  <w:p>
+    <w:pPr>
+      <w:pStyle w:val="Header"/>
+    </w:pPr>
+    <w:r>
+      <w:rPr>
+        <w:noProof/>
+        <w:lang w:val="id-ID"/>
+      </w:rPr>
+      <w:drawing>
+        <wp:anchor distT="0" distB="0" distL="114300" distR="114300" simplePos="0" relativeHeight="251683840" behindDoc="1" locked="0" layoutInCell="1" allowOverlap="1" wp14:anchorId="2B99A4D7" wp14:editId="405597B5">
+          <wp:simplePos x="0" y="0"/>
+          <wp:positionH relativeFrom="column">
+            <wp:posOffset>-920115</wp:posOffset>
+          </wp:positionH>
+          <wp:positionV relativeFrom="paragraph">
+            <wp:posOffset>-446100</wp:posOffset>
+          </wp:positionV>
+          <wp:extent cx="7635875" cy="898498"/>
+          <wp:effectExtent l="0" t="0" r="3175" b="0"/>
+          <wp:wrapNone/>
+          <wp:docPr id="16" name="Picture 16"/>
+          <wp:cNvGraphicFramePr>
+            <a:graphicFrameLocks xmlns:a="http://schemas.openxmlformats.org/drawingml/2006/main" noChangeAspect="1"/>
+          </wp:cNvGraphicFramePr>
+          <a:graphic xmlns:a="http://schemas.openxmlformats.org/drawingml/2006/main">
+            <a:graphicData uri="http://schemas.openxmlformats.org/drawingml/2006/picture">
+              <pic:pic xmlns:pic="http://schemas.openxmlformats.org/drawingml/2006/picture">
+                <pic:nvPicPr>
+                  <pic:cNvPr id="5" name="cyber-header_03.png"/>
+                  <pic:cNvPicPr/>
+                </pic:nvPicPr>
+                <pic:blipFill>
+                  <a:blip r:embed="rId1">
+                    <a:extLst>
+                      <a:ext uri="{28A0092B-C50C-407E-A947-70E740481C1C}">
+                        <a14:useLocalDpi xmlns:a14="http://schemas.microsoft.com/office/drawing/2010/main" val="0"/>
+                      </a:ext>
+                    </a:extLst>
+                  </a:blip>
+                  <a:stretch>
+                    <a:fillRect/>
+                  </a:stretch>
+                </pic:blipFill>
+                <pic:spPr>
+                  <a:xfrm>
+                    <a:off x="0" y="0"/>
+                    <a:ext cx="7635875" cy="898498"/>
+                  </a:xfrm>
+                  <a:prstGeom prst="rect">
+                    <a:avLst/>
+                  </a:prstGeom>
+                </pic:spPr>
+              </pic:pic>
+            </a:graphicData>
+          </a:graphic>
+          <wp14:sizeRelH relativeFrom="margin">
+            <wp14:pctWidth>0</wp14:pctWidth>
+          </wp14:sizeRelH>
+          <wp14:sizeRelV relativeFrom="margin">
+            <wp14:pctHeight>0</wp14:pctHeight>
+          </wp14:sizeRelV>
+        </wp:anchor>
+      </w:drawing>
+    </w:r>
+  </w:p>
+</w:hdr>
+</file>
+
+<file path=word/header2.xml><?xml version="1.0" encoding="utf-8"?>
+<w:hdr xmlns:wpc="http://schemas.microsoft.com/office/word/2010/wordprocessingCanvas" xmlns:cx="http://schemas.microsoft.com/office/drawing/2014/chartex" xmlns:cx1="http://schemas.microsoft.com/office/drawing/2015/9/8/chartex" xmlns:mc="http://schemas.openxmlformats.org/markup-compatibility/2006" xmlns:o="urn:schemas-microsoft-com:office:office" xmlns:r="http://schemas.openxmlformats.org/officeDocument/2006/relationships" xmlns:m="http://schemas.openxmlformats.org/officeDocument/2006/math" xmlns:v="urn:schemas-microsoft-com:vml" xmlns:wp14="http://schemas.microsoft.com/office/word/2010/wordprocessingDrawing" xmlns:wp="http://schemas.openxmlformats.org/drawingml/2006/wordprocessingDrawing" xmlns:w10="urn:schemas-microsoft-com:office:word" xmlns:w="http://schemas.openxmlformats.org/wordprocessingml/2006/main" xmlns:w14="http://schemas.microsoft.com/office/word/2010/wordml" xmlns:w15="http://schemas.microsoft.com/office/word/2012/wordml" xmlns:w16se="http://schemas.microsoft.com/office/word/2015/wordml/symex" xmlns:wpg="http://schemas.microsoft.com/office/word/2010/wordprocessingGroup" xmlns:wpi="http://schemas.microsoft.com/office/word/2010/wordprocessingInk" xmlns:wne="http://schemas.microsoft.com/office/word/2006/wordml" xmlns:wps="http://schemas.microsoft.com/office/word/2010/wordprocessingShape" mc:Ignorable="w14 w15 w16se wp14">
+  <w:p>
+    <w:pPr>
+      <w:pStyle w:val="Header"/>
+    </w:pPr>
+    <w:r>
+      <w:rPr>
+        <w:noProof/>
+        <w:lang w:val="id-ID"/>
+      </w:rPr>
+      <w:drawing>
+        <wp:anchor distT="0" distB="0" distL="114300" distR="114300" simplePos="0" relativeHeight="251681792" behindDoc="1" locked="0" layoutInCell="1" allowOverlap="1" wp14:anchorId="1EA176F0" wp14:editId="335C8871">
+          <wp:simplePos x="0" y="0"/>
+          <wp:positionH relativeFrom="column">
+            <wp:posOffset>-1482090</wp:posOffset>
+          </wp:positionH>
+          <wp:positionV relativeFrom="paragraph">
+            <wp:posOffset>-442900</wp:posOffset>
+          </wp:positionV>
+          <wp:extent cx="7635875" cy="897890"/>
+          <wp:effectExtent l="0" t="0" r="3175" b="0"/>
+          <wp:wrapNone/>
+          <wp:docPr id="11" name="Picture 11"/>
+          <wp:cNvGraphicFramePr>
+            <a:graphicFrameLocks xmlns:a="http://schemas.openxmlformats.org/drawingml/2006/main" noChangeAspect="1"/>
+          </wp:cNvGraphicFramePr>
+          <a:graphic xmlns:a="http://schemas.openxmlformats.org/drawingml/2006/main">
+            <a:graphicData uri="http://schemas.openxmlformats.org/drawingml/2006/picture">
+              <pic:pic xmlns:pic="http://schemas.openxmlformats.org/drawingml/2006/picture">
+                <pic:nvPicPr>
+                  <pic:cNvPr id="5" name="cyber-header_03.png"/>
+                  <pic:cNvPicPr/>
+                </pic:nvPicPr>
+                <pic:blipFill>
+                  <a:blip r:embed="rId1">
+                    <a:extLst>
+                      <a:ext uri="{28A0092B-C50C-407E-A947-70E740481C1C}">
+                        <a14:useLocalDpi xmlns:a14="http://schemas.microsoft.com/office/drawing/2010/main" val="0"/>
+                      </a:ext>
+                    </a:extLst>
+                  </a:blip>
+                  <a:stretch>
+                    <a:fillRect/>
+                  </a:stretch>
+                </pic:blipFill>
+                <pic:spPr>
+                  <a:xfrm>
+                    <a:off x="0" y="0"/>
+                    <a:ext cx="7635875" cy="897890"/>
+                  </a:xfrm>
+                  <a:prstGeom prst="rect">
+                    <a:avLst/>
+                  </a:prstGeom>
+                </pic:spPr>
+              </pic:pic>
+            </a:graphicData>
+          </a:graphic>
+          <wp14:sizeRelH relativeFrom="margin">
+            <wp14:pctWidth>0</wp14:pctWidth>
+          </wp14:sizeRelH>
+          <wp14:sizeRelV relativeFrom="margin">
+            <wp14:pctHeight>0</wp14:pctHeight>
+          </wp14:sizeRelV>
+        </wp:anchor>
+      </w:drawing>
+    </w:r>
+  </w:p>
+</w:hdr>
+</file>
+
+<file path=word/header3.xml><?xml version="1.0" encoding="utf-8"?>
 <w:hdr xmlns:wpc="http://schemas.microsoft.com/office/word/2010/wordprocessingCanvas" xmlns:cx="http://schemas.microsoft.com/office/drawing/2014/chartex" xmlns:cx1="http://schemas.microsoft.com/office/drawing/2015/9/8/chartex" xmlns:mc="http://schemas.openxmlformats.org/markup-compatibility/2006" xmlns:o="urn:schemas-microsoft-com:office:office" xmlns:r="http://schemas.openxmlformats.org/officeDocument/2006/relationships" xmlns:m="http://schemas.openxmlformats.org/officeDocument/2006/math" xmlns:v="urn:schemas-microsoft-com:vml" xmlns:wp14="http://schemas.microsoft.com/office/word/2010/wordprocessingDrawing" xmlns:wp="http://schemas.openxmlformats.org/drawingml/2006/wordprocessingDrawing" xmlns:w10="urn:schemas-microsoft-com:office:word" xmlns:w="http://schemas.openxmlformats.org/wordprocessingml/2006/main" xmlns:w14="http://schemas.microsoft.com/office/word/2010/wordml" xmlns:w15="http://schemas.microsoft.com/office/word/2012/wordml" xmlns:w16se="http://schemas.microsoft.com/office/word/2015/wordml/symex" xmlns:wpg="http://schemas.microsoft.com/office/word/2010/wordprocessingGroup" xmlns:wpi="http://schemas.microsoft.com/office/word/2010/wordprocessingInk" xmlns:wne="http://schemas.microsoft.com/office/word/2006/wordml" xmlns:wps="http://schemas.microsoft.com/office/word/2010/wordprocessingShape" mc:Ignorable="w14 w15 w16se wp14">
   <w:p>
     <w:pPr>
@@ -7751,7 +8103,7 @@
 </w:hdr>
 </file>
 
-<file path=word/header2.xml><?xml version="1.0" encoding="utf-8"?>
+<file path=word/header4.xml><?xml version="1.0" encoding="utf-8"?>
 <w:hdr xmlns:wpc="http://schemas.microsoft.com/office/word/2010/wordprocessingCanvas" xmlns:cx="http://schemas.microsoft.com/office/drawing/2014/chartex" xmlns:cx1="http://schemas.microsoft.com/office/drawing/2015/9/8/chartex" xmlns:mc="http://schemas.openxmlformats.org/markup-compatibility/2006" xmlns:o="urn:schemas-microsoft-com:office:office" xmlns:r="http://schemas.openxmlformats.org/officeDocument/2006/relationships" xmlns:m="http://schemas.openxmlformats.org/officeDocument/2006/math" xmlns:v="urn:schemas-microsoft-com:vml" xmlns:wp14="http://schemas.microsoft.com/office/word/2010/wordprocessingDrawing" xmlns:wp="http://schemas.openxmlformats.org/drawingml/2006/wordprocessingDrawing" xmlns:w10="urn:schemas-microsoft-com:office:word" xmlns:w="http://schemas.openxmlformats.org/wordprocessingml/2006/main" xmlns:w14="http://schemas.microsoft.com/office/word/2010/wordml" xmlns:w15="http://schemas.microsoft.com/office/word/2012/wordml" xmlns:w16se="http://schemas.microsoft.com/office/word/2015/wordml/symex" xmlns:wpg="http://schemas.microsoft.com/office/word/2010/wordprocessingGroup" xmlns:wpi="http://schemas.microsoft.com/office/word/2010/wordprocessingInk" xmlns:wne="http://schemas.microsoft.com/office/word/2006/wordml" xmlns:wps="http://schemas.microsoft.com/office/word/2010/wordprocessingShape" mc:Ignorable="w14 w15 w16se wp14">
   <w:p>
     <w:pPr>
@@ -7822,7 +8174,7 @@
 </w:hdr>
 </file>
 
-<file path=word/header3.xml><?xml version="1.0" encoding="utf-8"?>
+<file path=word/header5.xml><?xml version="1.0" encoding="utf-8"?>
 <w:hdr xmlns:wpc="http://schemas.microsoft.com/office/word/2010/wordprocessingCanvas" xmlns:cx="http://schemas.microsoft.com/office/drawing/2014/chartex" xmlns:cx1="http://schemas.microsoft.com/office/drawing/2015/9/8/chartex" xmlns:mc="http://schemas.openxmlformats.org/markup-compatibility/2006" xmlns:o="urn:schemas-microsoft-com:office:office" xmlns:r="http://schemas.openxmlformats.org/officeDocument/2006/relationships" xmlns:m="http://schemas.openxmlformats.org/officeDocument/2006/math" xmlns:v="urn:schemas-microsoft-com:vml" xmlns:wp14="http://schemas.microsoft.com/office/word/2010/wordprocessingDrawing" xmlns:wp="http://schemas.openxmlformats.org/drawingml/2006/wordprocessingDrawing" xmlns:w10="urn:schemas-microsoft-com:office:word" xmlns:w="http://schemas.openxmlformats.org/wordprocessingml/2006/main" xmlns:w14="http://schemas.microsoft.com/office/word/2010/wordml" xmlns:w15="http://schemas.microsoft.com/office/word/2012/wordml" xmlns:w16se="http://schemas.microsoft.com/office/word/2015/wordml/symex" xmlns:wpg="http://schemas.microsoft.com/office/word/2010/wordprocessingGroup" xmlns:wpi="http://schemas.microsoft.com/office/word/2010/wordprocessingInk" xmlns:wne="http://schemas.microsoft.com/office/word/2006/wordml" xmlns:wps="http://schemas.microsoft.com/office/word/2010/wordprocessingShape" mc:Ignorable="w14 w15 w16se wp14">
   <w:p>
     <w:pPr>
@@ -7893,7 +8245,7 @@
 </w:hdr>
 </file>
 
-<file path=word/header4.xml><?xml version="1.0" encoding="utf-8"?>
+<file path=word/header6.xml><?xml version="1.0" encoding="utf-8"?>
 <w:hdr xmlns:wpc="http://schemas.microsoft.com/office/word/2010/wordprocessingCanvas" xmlns:cx="http://schemas.microsoft.com/office/drawing/2014/chartex" xmlns:cx1="http://schemas.microsoft.com/office/drawing/2015/9/8/chartex" xmlns:mc="http://schemas.openxmlformats.org/markup-compatibility/2006" xmlns:o="urn:schemas-microsoft-com:office:office" xmlns:r="http://schemas.openxmlformats.org/officeDocument/2006/relationships" xmlns:m="http://schemas.openxmlformats.org/officeDocument/2006/math" xmlns:v="urn:schemas-microsoft-com:vml" xmlns:wp14="http://schemas.microsoft.com/office/word/2010/wordprocessingDrawing" xmlns:wp="http://schemas.openxmlformats.org/drawingml/2006/wordprocessingDrawing" xmlns:w10="urn:schemas-microsoft-com:office:word" xmlns:w="http://schemas.openxmlformats.org/wordprocessingml/2006/main" xmlns:w14="http://schemas.microsoft.com/office/word/2010/wordml" xmlns:w15="http://schemas.microsoft.com/office/word/2012/wordml" xmlns:w16se="http://schemas.microsoft.com/office/word/2015/wordml/symex" xmlns:wpg="http://schemas.microsoft.com/office/word/2010/wordprocessingGroup" xmlns:wpi="http://schemas.microsoft.com/office/word/2010/wordprocessingInk" xmlns:wne="http://schemas.microsoft.com/office/word/2006/wordml" xmlns:wps="http://schemas.microsoft.com/office/word/2010/wordprocessingShape" mc:Ignorable="w14 w15 w16se wp14">
   <w:p>
     <w:pPr>
@@ -9794,7 +10146,7 @@
 </file>
 
 <file path=customXml/itemProps1.xml><?xml version="1.0" encoding="utf-8"?>
-<ds:datastoreItem xmlns:ds="http://schemas.openxmlformats.org/officeDocument/2006/customXml" ds:itemID="{05E7F39C-7A9D-4001-A3A7-BE1B8F499052}">
+<ds:datastoreItem xmlns:ds="http://schemas.openxmlformats.org/officeDocument/2006/customXml" ds:itemID="{ACC9A207-8F0C-4DAD-9390-54A3559D01E4}">
   <ds:schemaRefs>
     <ds:schemaRef ds:uri="http://schemas.openxmlformats.org/officeDocument/2006/bibliography"/>
   </ds:schemaRefs>

</xml_diff>

<commit_message>
# 20161115 -> Penambahan business model works
</commit_message>
<xml_diff>
--- a/PPT/Business Plan/Business Plan.docx
+++ b/PPT/Business Plan/Business Plan.docx
@@ -1,6 +1,6 @@
 
 <file path=word/document.xml><?xml version="1.0" encoding="utf-8"?>
-<w:document xmlns:wpc="http://schemas.microsoft.com/office/word/2010/wordprocessingCanvas" xmlns:mc="http://schemas.openxmlformats.org/markup-compatibility/2006" xmlns:o="urn:schemas-microsoft-com:office:office" xmlns:r="http://schemas.openxmlformats.org/officeDocument/2006/relationships" xmlns:m="http://schemas.openxmlformats.org/officeDocument/2006/math" xmlns:v="urn:schemas-microsoft-com:vml" xmlns:wp14="http://schemas.microsoft.com/office/word/2010/wordprocessingDrawing" xmlns:wp="http://schemas.openxmlformats.org/drawingml/2006/wordprocessingDrawing" xmlns:w10="urn:schemas-microsoft-com:office:word" xmlns:w="http://schemas.openxmlformats.org/wordprocessingml/2006/main" xmlns:w14="http://schemas.microsoft.com/office/word/2010/wordml" xmlns:w15="http://schemas.microsoft.com/office/word/2012/wordml" xmlns:wpg="http://schemas.microsoft.com/office/word/2010/wordprocessingGroup" xmlns:wpi="http://schemas.microsoft.com/office/word/2010/wordprocessingInk" xmlns:wne="http://schemas.microsoft.com/office/word/2006/wordml" xmlns:wps="http://schemas.microsoft.com/office/word/2010/wordprocessingShape" mc:Ignorable="w14 w15 wp14">
+<w:document xmlns:wpc="http://schemas.microsoft.com/office/word/2010/wordprocessingCanvas" xmlns:cx="http://schemas.microsoft.com/office/drawing/2014/chartex" xmlns:cx1="http://schemas.microsoft.com/office/drawing/2015/9/8/chartex" xmlns:mc="http://schemas.openxmlformats.org/markup-compatibility/2006" xmlns:o="urn:schemas-microsoft-com:office:office" xmlns:r="http://schemas.openxmlformats.org/officeDocument/2006/relationships" xmlns:m="http://schemas.openxmlformats.org/officeDocument/2006/math" xmlns:v="urn:schemas-microsoft-com:vml" xmlns:wp14="http://schemas.microsoft.com/office/word/2010/wordprocessingDrawing" xmlns:wp="http://schemas.openxmlformats.org/drawingml/2006/wordprocessingDrawing" xmlns:w10="urn:schemas-microsoft-com:office:word" xmlns:w="http://schemas.openxmlformats.org/wordprocessingml/2006/main" xmlns:w14="http://schemas.microsoft.com/office/word/2010/wordml" xmlns:w15="http://schemas.microsoft.com/office/word/2012/wordml" xmlns:w16se="http://schemas.microsoft.com/office/word/2015/wordml/symex" xmlns:wpg="http://schemas.microsoft.com/office/word/2010/wordprocessingGroup" xmlns:wpi="http://schemas.microsoft.com/office/word/2010/wordprocessingInk" xmlns:wne="http://schemas.microsoft.com/office/word/2006/wordml" xmlns:wps="http://schemas.microsoft.com/office/word/2010/wordprocessingShape" mc:Ignorable="w14 w15 w16se wp14">
   <w:body>
     <w:p>
       <w:pPr>
@@ -2934,12 +2934,10 @@
       <w:pPr>
         <w:pStyle w:val="H1"/>
       </w:pPr>
-      <w:bookmarkStart w:id="2" w:name="_Toc466969164"/>
       <w:r>
         <w:lastRenderedPageBreak/>
-        <w:t>RINGKASAN EKSEKUTIF</w:t>
-      </w:r>
-      <w:bookmarkEnd w:id="2"/>
+        <w:t>EXECUTIVE SUMMARY</w:t>
+      </w:r>
     </w:p>
     <w:p>
       <w:pPr>
@@ -3108,8 +3106,13 @@
         <w:t>Visi dari usaha kami adalah menjadi cloud router provider yang selalu dipercaya dan terpercaya</w:t>
       </w:r>
       <w:r>
-        <w:t xml:space="preserve"> di dunia</w:t>
-      </w:r>
+        <w:t xml:space="preserve"> di </w:t>
+      </w:r>
+      <w:proofErr w:type="spellStart"/>
+      <w:r>
+        <w:t>dunia</w:t>
+      </w:r>
+      <w:proofErr w:type="spellEnd"/>
       <w:r>
         <w:rPr>
           <w:lang w:val="id-ID"/>
@@ -3155,9 +3158,43 @@
         </w:rPr>
         <w:t xml:space="preserve">menuhi visi dan misi </w:t>
       </w:r>
-      <w:r>
-        <w:t>perusahaan, terutama untuk kebutuhan pelanggan</w:t>
-      </w:r>
+      <w:proofErr w:type="spellStart"/>
+      <w:r>
+        <w:t>perusahaan</w:t>
+      </w:r>
+      <w:proofErr w:type="spellEnd"/>
+      <w:r>
+        <w:t xml:space="preserve">, </w:t>
+      </w:r>
+      <w:proofErr w:type="spellStart"/>
+      <w:r>
+        <w:t>terutama</w:t>
+      </w:r>
+      <w:proofErr w:type="spellEnd"/>
+      <w:r>
+        <w:t xml:space="preserve"> </w:t>
+      </w:r>
+      <w:proofErr w:type="spellStart"/>
+      <w:r>
+        <w:t>untuk</w:t>
+      </w:r>
+      <w:proofErr w:type="spellEnd"/>
+      <w:r>
+        <w:t xml:space="preserve"> </w:t>
+      </w:r>
+      <w:proofErr w:type="spellStart"/>
+      <w:r>
+        <w:t>kebutuhan</w:t>
+      </w:r>
+      <w:proofErr w:type="spellEnd"/>
+      <w:r>
+        <w:t xml:space="preserve"> </w:t>
+      </w:r>
+      <w:proofErr w:type="spellStart"/>
+      <w:r>
+        <w:t>pelanggan</w:t>
+      </w:r>
+      <w:proofErr w:type="spellEnd"/>
       <w:r>
         <w:rPr>
           <w:lang w:val="id-ID"/>
@@ -3184,8 +3221,13 @@
         <w:t xml:space="preserve"> di bulan Februari 2017, dan</w:t>
       </w:r>
       <w:r>
-        <w:t xml:space="preserve"> kami sangat</w:t>
-      </w:r>
+        <w:t xml:space="preserve"> kami </w:t>
+      </w:r>
+      <w:proofErr w:type="spellStart"/>
+      <w:r>
+        <w:t>sangat</w:t>
+      </w:r>
+      <w:proofErr w:type="spellEnd"/>
       <w:r>
         <w:rPr>
           <w:lang w:val="id-ID"/>
@@ -3197,7 +3239,7 @@
       <w:pPr>
         <w:pStyle w:val="H1"/>
       </w:pPr>
-      <w:bookmarkStart w:id="3" w:name="_Toc466969165"/>
+      <w:bookmarkStart w:id="2" w:name="_Toc466969165"/>
       <w:r>
         <w:lastRenderedPageBreak/>
         <w:t>LATAR BELAKANG</w:t>
@@ -3205,7 +3247,7 @@
       <w:r>
         <w:t xml:space="preserve"> perusahaan</w:t>
       </w:r>
-      <w:bookmarkEnd w:id="3"/>
+      <w:bookmarkEnd w:id="2"/>
     </w:p>
     <w:p>
       <w:pPr>
@@ -3389,15 +3431,29 @@
         </w:rPr>
         <w:t xml:space="preserve"> Layanan tersebut dapat dipesan oleh calon pelanggan kami melalui web kami di </w:t>
       </w:r>
-      <w:hyperlink r:id="rId19" w:history="1">
-        <w:r>
-          <w:rPr>
-            <w:rStyle w:val="Hyperlink"/>
-            <w:lang w:val="id-ID"/>
-          </w:rPr>
-          <w:t>http://www.routermaya.com</w:t>
-        </w:r>
-      </w:hyperlink>
+      <w:r>
+        <w:fldChar w:fldCharType="begin"/>
+      </w:r>
+      <w:r>
+        <w:instrText xml:space="preserve"> HYPERLINK "http://www.routermaya.com" </w:instrText>
+      </w:r>
+      <w:r>
+        <w:fldChar w:fldCharType="separate"/>
+      </w:r>
+      <w:r>
+        <w:rPr>
+          <w:rStyle w:val="Hyperlink"/>
+          <w:lang w:val="id-ID"/>
+        </w:rPr>
+        <w:t>http://www.routermaya.com</w:t>
+      </w:r>
+      <w:r>
+        <w:rPr>
+          <w:rStyle w:val="Hyperlink"/>
+          <w:lang w:val="id-ID"/>
+        </w:rPr>
+        <w:fldChar w:fldCharType="end"/>
+      </w:r>
       <w:r>
         <w:rPr>
           <w:lang w:val="id-ID"/>
@@ -3938,7 +3994,7 @@
                     <pic:cNvPicPr/>
                   </pic:nvPicPr>
                   <pic:blipFill>
-                    <a:blip r:embed="rId20">
+                    <a:blip r:embed="rId19">
                       <a:extLst>
                         <a:ext uri="{28A0092B-C50C-407E-A947-70E740481C1C}">
                           <a14:useLocalDpi xmlns:a14="http://schemas.microsoft.com/office/drawing/2010/main" val="0"/>
@@ -4237,7 +4293,7 @@
                     <pic:cNvPicPr/>
                   </pic:nvPicPr>
                   <pic:blipFill>
-                    <a:blip r:embed="rId21">
+                    <a:blip r:embed="rId20">
                       <a:extLst>
                         <a:ext uri="{28A0092B-C50C-407E-A947-70E740481C1C}">
                           <a14:useLocalDpi xmlns:a14="http://schemas.microsoft.com/office/drawing/2010/main" val="0"/>
@@ -4530,7 +4586,7 @@
                     <pic:cNvPicPr/>
                   </pic:nvPicPr>
                   <pic:blipFill>
-                    <a:blip r:embed="rId22">
+                    <a:blip r:embed="rId21">
                       <a:extLst>
                         <a:ext uri="{28A0092B-C50C-407E-A947-70E740481C1C}">
                           <a14:useLocalDpi xmlns:a14="http://schemas.microsoft.com/office/drawing/2010/main" val="0"/>
@@ -4809,7 +4865,7 @@
                     <pic:cNvPicPr/>
                   </pic:nvPicPr>
                   <pic:blipFill>
-                    <a:blip r:embed="rId23">
+                    <a:blip r:embed="rId22">
                       <a:extLst>
                         <a:ext uri="{28A0092B-C50C-407E-A947-70E740481C1C}">
                           <a14:useLocalDpi xmlns:a14="http://schemas.microsoft.com/office/drawing/2010/main" val="0"/>
@@ -5080,7 +5136,7 @@
                     <pic:cNvPicPr/>
                   </pic:nvPicPr>
                   <pic:blipFill>
-                    <a:blip r:embed="rId24">
+                    <a:blip r:embed="rId23">
                       <a:extLst>
                         <a:ext uri="{28A0092B-C50C-407E-A947-70E740481C1C}">
                           <a14:useLocalDpi xmlns:a14="http://schemas.microsoft.com/office/drawing/2010/main" val="0"/>
@@ -5282,11 +5338,313 @@
           <w:color w:val="000000" w:themeColor="text1"/>
         </w:rPr>
       </w:pPr>
-      <w:r>
-        <w:rPr>
-          <w:color w:val="000000" w:themeColor="text1"/>
-        </w:rPr>
-        <w:t>Bertanggung jawab dalam memberikan surprise kepada calon pelanggan agar mau berlangganan dengan layanan yang kami tawarkan, begitu juga dengan pelanggan lama agar pelanggan lama tetap setia dengan layanan yang kami berikan.</w:t>
+      <w:proofErr w:type="spellStart"/>
+      <w:r>
+        <w:rPr>
+          <w:color w:val="000000" w:themeColor="text1"/>
+        </w:rPr>
+        <w:t>Bertanggung</w:t>
+      </w:r>
+      <w:proofErr w:type="spellEnd"/>
+      <w:r>
+        <w:rPr>
+          <w:color w:val="000000" w:themeColor="text1"/>
+        </w:rPr>
+        <w:t xml:space="preserve"> </w:t>
+      </w:r>
+      <w:proofErr w:type="spellStart"/>
+      <w:r>
+        <w:rPr>
+          <w:color w:val="000000" w:themeColor="text1"/>
+        </w:rPr>
+        <w:t>jawab</w:t>
+      </w:r>
+      <w:proofErr w:type="spellEnd"/>
+      <w:r>
+        <w:rPr>
+          <w:color w:val="000000" w:themeColor="text1"/>
+        </w:rPr>
+        <w:t xml:space="preserve"> </w:t>
+      </w:r>
+      <w:proofErr w:type="spellStart"/>
+      <w:r>
+        <w:rPr>
+          <w:color w:val="000000" w:themeColor="text1"/>
+        </w:rPr>
+        <w:t>dalam</w:t>
+      </w:r>
+      <w:proofErr w:type="spellEnd"/>
+      <w:r>
+        <w:rPr>
+          <w:color w:val="000000" w:themeColor="text1"/>
+        </w:rPr>
+        <w:t xml:space="preserve"> </w:t>
+      </w:r>
+      <w:proofErr w:type="spellStart"/>
+      <w:r>
+        <w:rPr>
+          <w:color w:val="000000" w:themeColor="text1"/>
+        </w:rPr>
+        <w:t>memberikan</w:t>
+      </w:r>
+      <w:proofErr w:type="spellEnd"/>
+      <w:r>
+        <w:rPr>
+          <w:color w:val="000000" w:themeColor="text1"/>
+        </w:rPr>
+        <w:t xml:space="preserve"> surprise </w:t>
+      </w:r>
+      <w:proofErr w:type="spellStart"/>
+      <w:r>
+        <w:rPr>
+          <w:color w:val="000000" w:themeColor="text1"/>
+        </w:rPr>
+        <w:t>kepada</w:t>
+      </w:r>
+      <w:proofErr w:type="spellEnd"/>
+      <w:r>
+        <w:rPr>
+          <w:color w:val="000000" w:themeColor="text1"/>
+        </w:rPr>
+        <w:t xml:space="preserve"> </w:t>
+      </w:r>
+      <w:proofErr w:type="spellStart"/>
+      <w:r>
+        <w:rPr>
+          <w:color w:val="000000" w:themeColor="text1"/>
+        </w:rPr>
+        <w:t>calon</w:t>
+      </w:r>
+      <w:proofErr w:type="spellEnd"/>
+      <w:r>
+        <w:rPr>
+          <w:color w:val="000000" w:themeColor="text1"/>
+        </w:rPr>
+        <w:t xml:space="preserve"> </w:t>
+      </w:r>
+      <w:proofErr w:type="spellStart"/>
+      <w:r>
+        <w:rPr>
+          <w:color w:val="000000" w:themeColor="text1"/>
+        </w:rPr>
+        <w:t>pelanggan</w:t>
+      </w:r>
+      <w:proofErr w:type="spellEnd"/>
+      <w:r>
+        <w:rPr>
+          <w:color w:val="000000" w:themeColor="text1"/>
+        </w:rPr>
+        <w:t xml:space="preserve"> agar </w:t>
+      </w:r>
+      <w:proofErr w:type="spellStart"/>
+      <w:r>
+        <w:rPr>
+          <w:color w:val="000000" w:themeColor="text1"/>
+        </w:rPr>
+        <w:t>mau</w:t>
+      </w:r>
+      <w:proofErr w:type="spellEnd"/>
+      <w:r>
+        <w:rPr>
+          <w:color w:val="000000" w:themeColor="text1"/>
+        </w:rPr>
+        <w:t xml:space="preserve"> </w:t>
+      </w:r>
+      <w:proofErr w:type="spellStart"/>
+      <w:r>
+        <w:rPr>
+          <w:color w:val="000000" w:themeColor="text1"/>
+        </w:rPr>
+        <w:t>berlangganan</w:t>
+      </w:r>
+      <w:proofErr w:type="spellEnd"/>
+      <w:r>
+        <w:rPr>
+          <w:color w:val="000000" w:themeColor="text1"/>
+        </w:rPr>
+        <w:t xml:space="preserve"> </w:t>
+      </w:r>
+      <w:proofErr w:type="spellStart"/>
+      <w:r>
+        <w:rPr>
+          <w:color w:val="000000" w:themeColor="text1"/>
+        </w:rPr>
+        <w:t>dengan</w:t>
+      </w:r>
+      <w:proofErr w:type="spellEnd"/>
+      <w:r>
+        <w:rPr>
+          <w:color w:val="000000" w:themeColor="text1"/>
+        </w:rPr>
+        <w:t xml:space="preserve"> </w:t>
+      </w:r>
+      <w:proofErr w:type="spellStart"/>
+      <w:r>
+        <w:rPr>
+          <w:color w:val="000000" w:themeColor="text1"/>
+        </w:rPr>
+        <w:t>layanan</w:t>
+      </w:r>
+      <w:proofErr w:type="spellEnd"/>
+      <w:r>
+        <w:rPr>
+          <w:color w:val="000000" w:themeColor="text1"/>
+        </w:rPr>
+        <w:t xml:space="preserve"> yang kami </w:t>
+      </w:r>
+      <w:proofErr w:type="spellStart"/>
+      <w:r>
+        <w:rPr>
+          <w:color w:val="000000" w:themeColor="text1"/>
+        </w:rPr>
+        <w:t>tawarkan</w:t>
+      </w:r>
+      <w:proofErr w:type="spellEnd"/>
+      <w:r>
+        <w:rPr>
+          <w:color w:val="000000" w:themeColor="text1"/>
+        </w:rPr>
+        <w:t xml:space="preserve">, </w:t>
+      </w:r>
+      <w:proofErr w:type="spellStart"/>
+      <w:r>
+        <w:rPr>
+          <w:color w:val="000000" w:themeColor="text1"/>
+        </w:rPr>
+        <w:t>begitu</w:t>
+      </w:r>
+      <w:proofErr w:type="spellEnd"/>
+      <w:r>
+        <w:rPr>
+          <w:color w:val="000000" w:themeColor="text1"/>
+        </w:rPr>
+        <w:t xml:space="preserve"> </w:t>
+      </w:r>
+      <w:proofErr w:type="spellStart"/>
+      <w:r>
+        <w:rPr>
+          <w:color w:val="000000" w:themeColor="text1"/>
+        </w:rPr>
+        <w:t>juga</w:t>
+      </w:r>
+      <w:proofErr w:type="spellEnd"/>
+      <w:r>
+        <w:rPr>
+          <w:color w:val="000000" w:themeColor="text1"/>
+        </w:rPr>
+        <w:t xml:space="preserve"> </w:t>
+      </w:r>
+      <w:proofErr w:type="spellStart"/>
+      <w:r>
+        <w:rPr>
+          <w:color w:val="000000" w:themeColor="text1"/>
+        </w:rPr>
+        <w:t>dengan</w:t>
+      </w:r>
+      <w:proofErr w:type="spellEnd"/>
+      <w:r>
+        <w:rPr>
+          <w:color w:val="000000" w:themeColor="text1"/>
+        </w:rPr>
+        <w:t xml:space="preserve"> </w:t>
+      </w:r>
+      <w:proofErr w:type="spellStart"/>
+      <w:r>
+        <w:rPr>
+          <w:color w:val="000000" w:themeColor="text1"/>
+        </w:rPr>
+        <w:t>pelanggan</w:t>
+      </w:r>
+      <w:proofErr w:type="spellEnd"/>
+      <w:r>
+        <w:rPr>
+          <w:color w:val="000000" w:themeColor="text1"/>
+        </w:rPr>
+        <w:t xml:space="preserve"> lama agar </w:t>
+      </w:r>
+      <w:proofErr w:type="spellStart"/>
+      <w:r>
+        <w:rPr>
+          <w:color w:val="000000" w:themeColor="text1"/>
+        </w:rPr>
+        <w:t>pelanggan</w:t>
+      </w:r>
+      <w:proofErr w:type="spellEnd"/>
+      <w:r>
+        <w:rPr>
+          <w:color w:val="000000" w:themeColor="text1"/>
+        </w:rPr>
+        <w:t xml:space="preserve"> lama </w:t>
+      </w:r>
+      <w:proofErr w:type="spellStart"/>
+      <w:r>
+        <w:rPr>
+          <w:color w:val="000000" w:themeColor="text1"/>
+        </w:rPr>
+        <w:t>tetap</w:t>
+      </w:r>
+      <w:proofErr w:type="spellEnd"/>
+      <w:r>
+        <w:rPr>
+          <w:color w:val="000000" w:themeColor="text1"/>
+        </w:rPr>
+        <w:t xml:space="preserve"> </w:t>
+      </w:r>
+      <w:proofErr w:type="spellStart"/>
+      <w:r>
+        <w:rPr>
+          <w:color w:val="000000" w:themeColor="text1"/>
+        </w:rPr>
+        <w:t>setia</w:t>
+      </w:r>
+      <w:proofErr w:type="spellEnd"/>
+      <w:r>
+        <w:rPr>
+          <w:color w:val="000000" w:themeColor="text1"/>
+        </w:rPr>
+        <w:t xml:space="preserve"> </w:t>
+      </w:r>
+      <w:proofErr w:type="spellStart"/>
+      <w:r>
+        <w:rPr>
+          <w:color w:val="000000" w:themeColor="text1"/>
+        </w:rPr>
+        <w:t>dengan</w:t>
+      </w:r>
+      <w:proofErr w:type="spellEnd"/>
+      <w:r>
+        <w:rPr>
+          <w:color w:val="000000" w:themeColor="text1"/>
+        </w:rPr>
+        <w:t xml:space="preserve"> </w:t>
+      </w:r>
+      <w:proofErr w:type="spellStart"/>
+      <w:r>
+        <w:rPr>
+          <w:color w:val="000000" w:themeColor="text1"/>
+        </w:rPr>
+        <w:t>layanan</w:t>
+      </w:r>
+      <w:proofErr w:type="spellEnd"/>
+      <w:r>
+        <w:rPr>
+          <w:color w:val="000000" w:themeColor="text1"/>
+        </w:rPr>
+        <w:t xml:space="preserve"> yang kami </w:t>
+      </w:r>
+      <w:proofErr w:type="spellStart"/>
+      <w:r>
+        <w:rPr>
+          <w:color w:val="000000" w:themeColor="text1"/>
+        </w:rPr>
+        <w:t>berikan</w:t>
+      </w:r>
+      <w:proofErr w:type="spellEnd"/>
+      <w:r>
+        <w:rPr>
+          <w:color w:val="000000" w:themeColor="text1"/>
+        </w:rPr>
+        <w:t>.</w:t>
       </w:r>
     </w:p>
     <w:p>
@@ -5311,8 +5669,8 @@
           <w:color w:val="000000" w:themeColor="text1"/>
         </w:rPr>
         <w:sectPr>
-          <w:headerReference w:type="first" r:id="rId25"/>
-          <w:footerReference w:type="first" r:id="rId26"/>
+          <w:headerReference w:type="first" r:id="rId24"/>
+          <w:footerReference w:type="first" r:id="rId25"/>
           <w:type w:val="oddPage"/>
           <w:pgSz w:w="11906" w:h="16838"/>
           <w:pgMar w:top="1418" w:right="1418" w:bottom="1418" w:left="2268" w:header="709" w:footer="1134" w:gutter="0"/>
@@ -5321,17 +5679,529 @@
           <w:docGrid w:linePitch="360"/>
         </w:sectPr>
       </w:pPr>
-      <w:r>
-        <w:rPr>
-          <w:color w:val="000000" w:themeColor="text1"/>
-        </w:rPr>
-        <w:t>Divisi ini bertugas untuk memberikan fitur-fitur baru kepada aplikasi yang sudah ada, seperti penambahan fitur di portal web pelanggan. Bukan hanya itu, divisi ini juga bertugas untuk me-manage, menjamin aplikasi bebas dari suatu vulnerability, dan mengindentifikasi bug/vulnerability itu sebelum aplikasi itu masuk tahap production</w:t>
-      </w:r>
-      <w:r>
-        <w:rPr>
-          <w:color w:val="000000" w:themeColor="text1"/>
-        </w:rPr>
-        <w:t>/implementasi.</w:t>
+      <w:proofErr w:type="spellStart"/>
+      <w:r>
+        <w:rPr>
+          <w:color w:val="000000" w:themeColor="text1"/>
+        </w:rPr>
+        <w:t>Divisi</w:t>
+      </w:r>
+      <w:proofErr w:type="spellEnd"/>
+      <w:r>
+        <w:rPr>
+          <w:color w:val="000000" w:themeColor="text1"/>
+        </w:rPr>
+        <w:t xml:space="preserve"> </w:t>
+      </w:r>
+      <w:proofErr w:type="spellStart"/>
+      <w:r>
+        <w:rPr>
+          <w:color w:val="000000" w:themeColor="text1"/>
+        </w:rPr>
+        <w:t>ini</w:t>
+      </w:r>
+      <w:proofErr w:type="spellEnd"/>
+      <w:r>
+        <w:rPr>
+          <w:color w:val="000000" w:themeColor="text1"/>
+        </w:rPr>
+        <w:t xml:space="preserve"> </w:t>
+      </w:r>
+      <w:proofErr w:type="spellStart"/>
+      <w:r>
+        <w:rPr>
+          <w:color w:val="000000" w:themeColor="text1"/>
+        </w:rPr>
+        <w:t>bertugas</w:t>
+      </w:r>
+      <w:proofErr w:type="spellEnd"/>
+      <w:r>
+        <w:rPr>
+          <w:color w:val="000000" w:themeColor="text1"/>
+        </w:rPr>
+        <w:t xml:space="preserve"> </w:t>
+      </w:r>
+      <w:proofErr w:type="spellStart"/>
+      <w:r>
+        <w:rPr>
+          <w:color w:val="000000" w:themeColor="text1"/>
+        </w:rPr>
+        <w:t>untuk</w:t>
+      </w:r>
+      <w:proofErr w:type="spellEnd"/>
+      <w:r>
+        <w:rPr>
+          <w:color w:val="000000" w:themeColor="text1"/>
+        </w:rPr>
+        <w:t xml:space="preserve"> </w:t>
+      </w:r>
+      <w:proofErr w:type="spellStart"/>
+      <w:r>
+        <w:rPr>
+          <w:color w:val="000000" w:themeColor="text1"/>
+        </w:rPr>
+        <w:t>memberikan</w:t>
+      </w:r>
+      <w:proofErr w:type="spellEnd"/>
+      <w:r>
+        <w:rPr>
+          <w:color w:val="000000" w:themeColor="text1"/>
+        </w:rPr>
+        <w:t xml:space="preserve"> </w:t>
+      </w:r>
+      <w:proofErr w:type="spellStart"/>
+      <w:r>
+        <w:rPr>
+          <w:color w:val="000000" w:themeColor="text1"/>
+        </w:rPr>
+        <w:t>fitur-fitur</w:t>
+      </w:r>
+      <w:proofErr w:type="spellEnd"/>
+      <w:r>
+        <w:rPr>
+          <w:color w:val="000000" w:themeColor="text1"/>
+        </w:rPr>
+        <w:t xml:space="preserve"> </w:t>
+      </w:r>
+      <w:proofErr w:type="spellStart"/>
+      <w:r>
+        <w:rPr>
+          <w:color w:val="000000" w:themeColor="text1"/>
+        </w:rPr>
+        <w:t>baru</w:t>
+      </w:r>
+      <w:proofErr w:type="spellEnd"/>
+      <w:r>
+        <w:rPr>
+          <w:color w:val="000000" w:themeColor="text1"/>
+        </w:rPr>
+        <w:t xml:space="preserve"> </w:t>
+      </w:r>
+      <w:proofErr w:type="spellStart"/>
+      <w:r>
+        <w:rPr>
+          <w:color w:val="000000" w:themeColor="text1"/>
+        </w:rPr>
+        <w:t>kepada</w:t>
+      </w:r>
+      <w:proofErr w:type="spellEnd"/>
+      <w:r>
+        <w:rPr>
+          <w:color w:val="000000" w:themeColor="text1"/>
+        </w:rPr>
+        <w:t xml:space="preserve"> </w:t>
+      </w:r>
+      <w:proofErr w:type="spellStart"/>
+      <w:r>
+        <w:rPr>
+          <w:color w:val="000000" w:themeColor="text1"/>
+        </w:rPr>
+        <w:t>aplikasi</w:t>
+      </w:r>
+      <w:proofErr w:type="spellEnd"/>
+      <w:r>
+        <w:rPr>
+          <w:color w:val="000000" w:themeColor="text1"/>
+        </w:rPr>
+        <w:t xml:space="preserve"> yang </w:t>
+      </w:r>
+      <w:proofErr w:type="spellStart"/>
+      <w:r>
+        <w:rPr>
+          <w:color w:val="000000" w:themeColor="text1"/>
+        </w:rPr>
+        <w:t>sudah</w:t>
+      </w:r>
+      <w:proofErr w:type="spellEnd"/>
+      <w:r>
+        <w:rPr>
+          <w:color w:val="000000" w:themeColor="text1"/>
+        </w:rPr>
+        <w:t xml:space="preserve"> </w:t>
+      </w:r>
+      <w:proofErr w:type="spellStart"/>
+      <w:r>
+        <w:rPr>
+          <w:color w:val="000000" w:themeColor="text1"/>
+        </w:rPr>
+        <w:t>ada</w:t>
+      </w:r>
+      <w:proofErr w:type="spellEnd"/>
+      <w:r>
+        <w:rPr>
+          <w:color w:val="000000" w:themeColor="text1"/>
+        </w:rPr>
+        <w:t xml:space="preserve">, </w:t>
+      </w:r>
+      <w:proofErr w:type="spellStart"/>
+      <w:r>
+        <w:rPr>
+          <w:color w:val="000000" w:themeColor="text1"/>
+        </w:rPr>
+        <w:t>seperti</w:t>
+      </w:r>
+      <w:proofErr w:type="spellEnd"/>
+      <w:r>
+        <w:rPr>
+          <w:color w:val="000000" w:themeColor="text1"/>
+        </w:rPr>
+        <w:t xml:space="preserve"> </w:t>
+      </w:r>
+      <w:proofErr w:type="spellStart"/>
+      <w:r>
+        <w:rPr>
+          <w:color w:val="000000" w:themeColor="text1"/>
+        </w:rPr>
+        <w:t>penambahan</w:t>
+      </w:r>
+      <w:proofErr w:type="spellEnd"/>
+      <w:r>
+        <w:rPr>
+          <w:color w:val="000000" w:themeColor="text1"/>
+        </w:rPr>
+        <w:t xml:space="preserve"> </w:t>
+      </w:r>
+      <w:proofErr w:type="spellStart"/>
+      <w:r>
+        <w:rPr>
+          <w:color w:val="000000" w:themeColor="text1"/>
+        </w:rPr>
+        <w:t>fitur</w:t>
+      </w:r>
+      <w:proofErr w:type="spellEnd"/>
+      <w:r>
+        <w:rPr>
+          <w:color w:val="000000" w:themeColor="text1"/>
+        </w:rPr>
+        <w:t xml:space="preserve"> di portal web </w:t>
+      </w:r>
+      <w:proofErr w:type="spellStart"/>
+      <w:r>
+        <w:rPr>
+          <w:color w:val="000000" w:themeColor="text1"/>
+        </w:rPr>
+        <w:t>pelanggan</w:t>
+      </w:r>
+      <w:proofErr w:type="spellEnd"/>
+      <w:r>
+        <w:rPr>
+          <w:color w:val="000000" w:themeColor="text1"/>
+        </w:rPr>
+        <w:t xml:space="preserve">. </w:t>
+      </w:r>
+      <w:proofErr w:type="spellStart"/>
+      <w:r>
+        <w:rPr>
+          <w:color w:val="000000" w:themeColor="text1"/>
+        </w:rPr>
+        <w:t>Bukan</w:t>
+      </w:r>
+      <w:proofErr w:type="spellEnd"/>
+      <w:r>
+        <w:rPr>
+          <w:color w:val="000000" w:themeColor="text1"/>
+        </w:rPr>
+        <w:t xml:space="preserve"> </w:t>
+      </w:r>
+      <w:proofErr w:type="spellStart"/>
+      <w:r>
+        <w:rPr>
+          <w:color w:val="000000" w:themeColor="text1"/>
+        </w:rPr>
+        <w:t>hanya</w:t>
+      </w:r>
+      <w:proofErr w:type="spellEnd"/>
+      <w:r>
+        <w:rPr>
+          <w:color w:val="000000" w:themeColor="text1"/>
+        </w:rPr>
+        <w:t xml:space="preserve"> </w:t>
+      </w:r>
+      <w:proofErr w:type="spellStart"/>
+      <w:r>
+        <w:rPr>
+          <w:color w:val="000000" w:themeColor="text1"/>
+        </w:rPr>
+        <w:t>itu</w:t>
+      </w:r>
+      <w:proofErr w:type="spellEnd"/>
+      <w:r>
+        <w:rPr>
+          <w:color w:val="000000" w:themeColor="text1"/>
+        </w:rPr>
+        <w:t xml:space="preserve">, </w:t>
+      </w:r>
+      <w:proofErr w:type="spellStart"/>
+      <w:r>
+        <w:rPr>
+          <w:color w:val="000000" w:themeColor="text1"/>
+        </w:rPr>
+        <w:t>divisi</w:t>
+      </w:r>
+      <w:proofErr w:type="spellEnd"/>
+      <w:r>
+        <w:rPr>
+          <w:color w:val="000000" w:themeColor="text1"/>
+        </w:rPr>
+        <w:t xml:space="preserve"> </w:t>
+      </w:r>
+      <w:proofErr w:type="spellStart"/>
+      <w:r>
+        <w:rPr>
+          <w:color w:val="000000" w:themeColor="text1"/>
+        </w:rPr>
+        <w:t>ini</w:t>
+      </w:r>
+      <w:proofErr w:type="spellEnd"/>
+      <w:r>
+        <w:rPr>
+          <w:color w:val="000000" w:themeColor="text1"/>
+        </w:rPr>
+        <w:t xml:space="preserve"> </w:t>
+      </w:r>
+      <w:proofErr w:type="spellStart"/>
+      <w:r>
+        <w:rPr>
+          <w:color w:val="000000" w:themeColor="text1"/>
+        </w:rPr>
+        <w:t>juga</w:t>
+      </w:r>
+      <w:proofErr w:type="spellEnd"/>
+      <w:r>
+        <w:rPr>
+          <w:color w:val="000000" w:themeColor="text1"/>
+        </w:rPr>
+        <w:t xml:space="preserve"> </w:t>
+      </w:r>
+      <w:proofErr w:type="spellStart"/>
+      <w:r>
+        <w:rPr>
+          <w:color w:val="000000" w:themeColor="text1"/>
+        </w:rPr>
+        <w:t>bertugas</w:t>
+      </w:r>
+      <w:proofErr w:type="spellEnd"/>
+      <w:r>
+        <w:rPr>
+          <w:color w:val="000000" w:themeColor="text1"/>
+        </w:rPr>
+        <w:t xml:space="preserve"> </w:t>
+      </w:r>
+      <w:proofErr w:type="spellStart"/>
+      <w:r>
+        <w:rPr>
+          <w:color w:val="000000" w:themeColor="text1"/>
+        </w:rPr>
+        <w:t>untuk</w:t>
+      </w:r>
+      <w:proofErr w:type="spellEnd"/>
+      <w:r>
+        <w:rPr>
+          <w:color w:val="000000" w:themeColor="text1"/>
+        </w:rPr>
+        <w:t xml:space="preserve"> me-manage, </w:t>
+      </w:r>
+      <w:proofErr w:type="spellStart"/>
+      <w:r>
+        <w:rPr>
+          <w:color w:val="000000" w:themeColor="text1"/>
+        </w:rPr>
+        <w:t>menjamin</w:t>
+      </w:r>
+      <w:proofErr w:type="spellEnd"/>
+      <w:r>
+        <w:rPr>
+          <w:color w:val="000000" w:themeColor="text1"/>
+        </w:rPr>
+        <w:t xml:space="preserve"> </w:t>
+      </w:r>
+      <w:proofErr w:type="spellStart"/>
+      <w:r>
+        <w:rPr>
+          <w:color w:val="000000" w:themeColor="text1"/>
+        </w:rPr>
+        <w:t>aplikasi</w:t>
+      </w:r>
+      <w:proofErr w:type="spellEnd"/>
+      <w:r>
+        <w:rPr>
+          <w:color w:val="000000" w:themeColor="text1"/>
+        </w:rPr>
+        <w:t xml:space="preserve"> </w:t>
+      </w:r>
+      <w:proofErr w:type="spellStart"/>
+      <w:r>
+        <w:rPr>
+          <w:color w:val="000000" w:themeColor="text1"/>
+        </w:rPr>
+        <w:t>bebas</w:t>
+      </w:r>
+      <w:proofErr w:type="spellEnd"/>
+      <w:r>
+        <w:rPr>
+          <w:color w:val="000000" w:themeColor="text1"/>
+        </w:rPr>
+        <w:t xml:space="preserve"> </w:t>
+      </w:r>
+      <w:proofErr w:type="spellStart"/>
+      <w:r>
+        <w:rPr>
+          <w:color w:val="000000" w:themeColor="text1"/>
+        </w:rPr>
+        <w:t>dari</w:t>
+      </w:r>
+      <w:proofErr w:type="spellEnd"/>
+      <w:r>
+        <w:rPr>
+          <w:color w:val="000000" w:themeColor="text1"/>
+        </w:rPr>
+        <w:t xml:space="preserve"> </w:t>
+      </w:r>
+      <w:proofErr w:type="spellStart"/>
+      <w:r>
+        <w:rPr>
+          <w:color w:val="000000" w:themeColor="text1"/>
+        </w:rPr>
+        <w:t>suatu</w:t>
+      </w:r>
+      <w:proofErr w:type="spellEnd"/>
+      <w:r>
+        <w:rPr>
+          <w:color w:val="000000" w:themeColor="text1"/>
+        </w:rPr>
+        <w:t xml:space="preserve"> vulnerability, </w:t>
+      </w:r>
+      <w:proofErr w:type="spellStart"/>
+      <w:r>
+        <w:rPr>
+          <w:color w:val="000000" w:themeColor="text1"/>
+        </w:rPr>
+        <w:t>dan</w:t>
+      </w:r>
+      <w:proofErr w:type="spellEnd"/>
+      <w:r>
+        <w:rPr>
+          <w:color w:val="000000" w:themeColor="text1"/>
+        </w:rPr>
+        <w:t xml:space="preserve"> </w:t>
+      </w:r>
+      <w:proofErr w:type="spellStart"/>
+      <w:r>
+        <w:rPr>
+          <w:color w:val="000000" w:themeColor="text1"/>
+        </w:rPr>
+        <w:t>mengindentifikasi</w:t>
+      </w:r>
+      <w:proofErr w:type="spellEnd"/>
+      <w:r>
+        <w:rPr>
+          <w:color w:val="000000" w:themeColor="text1"/>
+        </w:rPr>
+        <w:t xml:space="preserve"> bug/vulnerability </w:t>
+      </w:r>
+      <w:proofErr w:type="spellStart"/>
+      <w:r>
+        <w:rPr>
+          <w:color w:val="000000" w:themeColor="text1"/>
+        </w:rPr>
+        <w:t>itu</w:t>
+      </w:r>
+      <w:proofErr w:type="spellEnd"/>
+      <w:r>
+        <w:rPr>
+          <w:color w:val="000000" w:themeColor="text1"/>
+        </w:rPr>
+        <w:t xml:space="preserve"> </w:t>
+      </w:r>
+      <w:proofErr w:type="spellStart"/>
+      <w:r>
+        <w:rPr>
+          <w:color w:val="000000" w:themeColor="text1"/>
+        </w:rPr>
+        <w:t>sebelum</w:t>
+      </w:r>
+      <w:proofErr w:type="spellEnd"/>
+      <w:r>
+        <w:rPr>
+          <w:color w:val="000000" w:themeColor="text1"/>
+        </w:rPr>
+        <w:t xml:space="preserve"> </w:t>
+      </w:r>
+      <w:proofErr w:type="spellStart"/>
+      <w:r>
+        <w:rPr>
+          <w:color w:val="000000" w:themeColor="text1"/>
+        </w:rPr>
+        <w:t>aplikasi</w:t>
+      </w:r>
+      <w:proofErr w:type="spellEnd"/>
+      <w:r>
+        <w:rPr>
+          <w:color w:val="000000" w:themeColor="text1"/>
+        </w:rPr>
+        <w:t xml:space="preserve"> </w:t>
+      </w:r>
+      <w:proofErr w:type="spellStart"/>
+      <w:r>
+        <w:rPr>
+          <w:color w:val="000000" w:themeColor="text1"/>
+        </w:rPr>
+        <w:t>itu</w:t>
+      </w:r>
+      <w:proofErr w:type="spellEnd"/>
+      <w:r>
+        <w:rPr>
+          <w:color w:val="000000" w:themeColor="text1"/>
+        </w:rPr>
+        <w:t xml:space="preserve"> </w:t>
+      </w:r>
+      <w:proofErr w:type="spellStart"/>
+      <w:r>
+        <w:rPr>
+          <w:color w:val="000000" w:themeColor="text1"/>
+        </w:rPr>
+        <w:t>masuk</w:t>
+      </w:r>
+      <w:proofErr w:type="spellEnd"/>
+      <w:r>
+        <w:rPr>
+          <w:color w:val="000000" w:themeColor="text1"/>
+        </w:rPr>
+        <w:t xml:space="preserve"> </w:t>
+      </w:r>
+      <w:proofErr w:type="spellStart"/>
+      <w:r>
+        <w:rPr>
+          <w:color w:val="000000" w:themeColor="text1"/>
+        </w:rPr>
+        <w:t>tahap</w:t>
+      </w:r>
+      <w:proofErr w:type="spellEnd"/>
+      <w:r>
+        <w:rPr>
+          <w:color w:val="000000" w:themeColor="text1"/>
+        </w:rPr>
+        <w:t xml:space="preserve"> production</w:t>
+      </w:r>
+      <w:r>
+        <w:rPr>
+          <w:color w:val="000000" w:themeColor="text1"/>
+        </w:rPr>
+        <w:t>/</w:t>
+      </w:r>
+      <w:proofErr w:type="spellStart"/>
+      <w:r>
+        <w:rPr>
+          <w:color w:val="000000" w:themeColor="text1"/>
+        </w:rPr>
+        <w:t>implementasi</w:t>
+      </w:r>
+      <w:proofErr w:type="spellEnd"/>
+      <w:r>
+        <w:rPr>
+          <w:color w:val="000000" w:themeColor="text1"/>
+        </w:rPr>
+        <w:t>.</w:t>
       </w:r>
     </w:p>
     <w:p>
@@ -5393,7 +6263,7 @@
                     <pic:cNvPicPr/>
                   </pic:nvPicPr>
                   <pic:blipFill>
-                    <a:blip r:embed="rId27">
+                    <a:blip r:embed="rId26">
                       <a:extLst>
                         <a:ext uri="{28A0092B-C50C-407E-A947-70E740481C1C}">
                           <a14:useLocalDpi xmlns:a14="http://schemas.microsoft.com/office/drawing/2010/main" val="0"/>
@@ -5433,15 +6303,180 @@
         <w:ind w:firstLine="454"/>
       </w:pPr>
       <w:r>
-        <w:t>Kami memiliki beberapa visi dan misi strategis agar perusahaan yang kami bentuk dapat selalu memberikan yang terbaik untuk pelanggan kami dan menjadi teladan bagi masyarakat.</w:t>
+        <w:t xml:space="preserve">Kami </w:t>
+      </w:r>
+      <w:proofErr w:type="spellStart"/>
+      <w:r>
+        <w:t>memiliki</w:t>
+      </w:r>
+      <w:proofErr w:type="spellEnd"/>
+      <w:r>
+        <w:t xml:space="preserve"> </w:t>
+      </w:r>
+      <w:proofErr w:type="spellStart"/>
+      <w:r>
+        <w:t>beberapa</w:t>
+      </w:r>
+      <w:proofErr w:type="spellEnd"/>
+      <w:r>
+        <w:t xml:space="preserve"> </w:t>
+      </w:r>
+      <w:proofErr w:type="spellStart"/>
+      <w:r>
+        <w:t>visi</w:t>
+      </w:r>
+      <w:proofErr w:type="spellEnd"/>
+      <w:r>
+        <w:t xml:space="preserve"> </w:t>
+      </w:r>
+      <w:proofErr w:type="spellStart"/>
+      <w:r>
+        <w:t>dan</w:t>
+      </w:r>
+      <w:proofErr w:type="spellEnd"/>
+      <w:r>
+        <w:t xml:space="preserve"> </w:t>
+      </w:r>
+      <w:proofErr w:type="spellStart"/>
+      <w:r>
+        <w:t>misi</w:t>
+      </w:r>
+      <w:proofErr w:type="spellEnd"/>
+      <w:r>
+        <w:t xml:space="preserve"> </w:t>
+      </w:r>
+      <w:proofErr w:type="spellStart"/>
+      <w:r>
+        <w:t>strategis</w:t>
+      </w:r>
+      <w:proofErr w:type="spellEnd"/>
+      <w:r>
+        <w:t xml:space="preserve"> agar </w:t>
+      </w:r>
+      <w:proofErr w:type="spellStart"/>
+      <w:r>
+        <w:t>perusahaan</w:t>
+      </w:r>
+      <w:proofErr w:type="spellEnd"/>
+      <w:r>
+        <w:t xml:space="preserve"> yang kami </w:t>
+      </w:r>
+      <w:proofErr w:type="spellStart"/>
+      <w:r>
+        <w:t>bentuk</w:t>
+      </w:r>
+      <w:proofErr w:type="spellEnd"/>
+      <w:r>
+        <w:t xml:space="preserve"> </w:t>
+      </w:r>
+      <w:proofErr w:type="spellStart"/>
+      <w:r>
+        <w:t>dapat</w:t>
+      </w:r>
+      <w:proofErr w:type="spellEnd"/>
+      <w:r>
+        <w:t xml:space="preserve"> </w:t>
+      </w:r>
+      <w:proofErr w:type="spellStart"/>
+      <w:r>
+        <w:t>selalu</w:t>
+      </w:r>
+      <w:proofErr w:type="spellEnd"/>
+      <w:r>
+        <w:t xml:space="preserve"> </w:t>
+      </w:r>
+      <w:proofErr w:type="spellStart"/>
+      <w:r>
+        <w:t>memberikan</w:t>
+      </w:r>
+      <w:proofErr w:type="spellEnd"/>
+      <w:r>
+        <w:t xml:space="preserve"> yang </w:t>
+      </w:r>
+      <w:proofErr w:type="spellStart"/>
+      <w:r>
+        <w:t>terbaik</w:t>
+      </w:r>
+      <w:proofErr w:type="spellEnd"/>
+      <w:r>
+        <w:t xml:space="preserve"> </w:t>
+      </w:r>
+      <w:proofErr w:type="spellStart"/>
+      <w:r>
+        <w:t>untuk</w:t>
+      </w:r>
+      <w:proofErr w:type="spellEnd"/>
+      <w:r>
+        <w:t xml:space="preserve"> </w:t>
+      </w:r>
+      <w:proofErr w:type="spellStart"/>
+      <w:r>
+        <w:t>pelanggan</w:t>
+      </w:r>
+      <w:proofErr w:type="spellEnd"/>
+      <w:r>
+        <w:t xml:space="preserve"> kami </w:t>
+      </w:r>
+      <w:proofErr w:type="spellStart"/>
+      <w:r>
+        <w:t>dan</w:t>
+      </w:r>
+      <w:proofErr w:type="spellEnd"/>
+      <w:r>
+        <w:t xml:space="preserve"> </w:t>
+      </w:r>
+      <w:proofErr w:type="spellStart"/>
+      <w:r>
+        <w:t>menjadi</w:t>
+      </w:r>
+      <w:proofErr w:type="spellEnd"/>
+      <w:r>
+        <w:t xml:space="preserve"> </w:t>
+      </w:r>
+      <w:proofErr w:type="spellStart"/>
+      <w:r>
+        <w:t>teladan</w:t>
+      </w:r>
+      <w:proofErr w:type="spellEnd"/>
+      <w:r>
+        <w:t xml:space="preserve"> </w:t>
+      </w:r>
+      <w:proofErr w:type="spellStart"/>
+      <w:r>
+        <w:t>bagi</w:t>
+      </w:r>
+      <w:proofErr w:type="spellEnd"/>
+      <w:r>
+        <w:t xml:space="preserve"> </w:t>
+      </w:r>
+      <w:proofErr w:type="spellStart"/>
+      <w:r>
+        <w:t>masyarakat</w:t>
+      </w:r>
+      <w:proofErr w:type="spellEnd"/>
+      <w:r>
+        <w:t>.</w:t>
       </w:r>
     </w:p>
     <w:p>
       <w:pPr>
         <w:ind w:firstLine="454"/>
       </w:pPr>
-      <w:r>
-        <w:t>Visi perusahaan:</w:t>
+      <w:proofErr w:type="spellStart"/>
+      <w:r>
+        <w:t>Visi</w:t>
+      </w:r>
+      <w:proofErr w:type="spellEnd"/>
+      <w:r>
+        <w:t xml:space="preserve"> </w:t>
+      </w:r>
+      <w:proofErr w:type="spellStart"/>
+      <w:r>
+        <w:t>perusahaan</w:t>
+      </w:r>
+      <w:proofErr w:type="spellEnd"/>
+      <w:r>
+        <w:t>:</w:t>
       </w:r>
     </w:p>
     <w:p>
@@ -5452,12 +6487,43 @@
           <w:numId w:val="12"/>
         </w:numPr>
       </w:pPr>
-      <w:r>
-        <w:t xml:space="preserve">Menjadi cloud router provider yang dipercaya dan terpercaya di </w:t>
-      </w:r>
+      <w:proofErr w:type="spellStart"/>
+      <w:r>
+        <w:t>Menjadi</w:t>
+      </w:r>
+      <w:proofErr w:type="spellEnd"/>
+      <w:r>
+        <w:t xml:space="preserve"> cloud router provider yang </w:t>
+      </w:r>
+      <w:proofErr w:type="spellStart"/>
+      <w:r>
+        <w:t>dipercaya</w:t>
+      </w:r>
+      <w:proofErr w:type="spellEnd"/>
+      <w:r>
+        <w:t xml:space="preserve"> </w:t>
+      </w:r>
+      <w:proofErr w:type="spellStart"/>
+      <w:r>
+        <w:t>dan</w:t>
+      </w:r>
+      <w:proofErr w:type="spellEnd"/>
+      <w:r>
+        <w:t xml:space="preserve"> </w:t>
+      </w:r>
+      <w:proofErr w:type="spellStart"/>
+      <w:r>
+        <w:t>terpercaya</w:t>
+      </w:r>
+      <w:proofErr w:type="spellEnd"/>
+      <w:r>
+        <w:t xml:space="preserve"> di </w:t>
+      </w:r>
+      <w:proofErr w:type="spellStart"/>
       <w:r>
         <w:t>dunia</w:t>
       </w:r>
+      <w:proofErr w:type="spellEnd"/>
       <w:r>
         <w:t>.</w:t>
       </w:r>
@@ -5470,19 +6536,74 @@
           <w:numId w:val="12"/>
         </w:numPr>
       </w:pPr>
-      <w:r>
-        <w:t>Meningkatkan wawasan teknologi</w:t>
-      </w:r>
-      <w:r>
-        <w:t xml:space="preserve"> jaringan komputer bangsa Indonesia.</w:t>
+      <w:proofErr w:type="spellStart"/>
+      <w:r>
+        <w:t>Meningkatkan</w:t>
+      </w:r>
+      <w:proofErr w:type="spellEnd"/>
+      <w:r>
+        <w:t xml:space="preserve"> </w:t>
+      </w:r>
+      <w:proofErr w:type="spellStart"/>
+      <w:r>
+        <w:t>wawasan</w:t>
+      </w:r>
+      <w:proofErr w:type="spellEnd"/>
+      <w:r>
+        <w:t xml:space="preserve"> </w:t>
+      </w:r>
+      <w:proofErr w:type="spellStart"/>
+      <w:r>
+        <w:t>teknologi</w:t>
+      </w:r>
+      <w:proofErr w:type="spellEnd"/>
+      <w:r>
+        <w:t xml:space="preserve"> </w:t>
+      </w:r>
+      <w:proofErr w:type="spellStart"/>
+      <w:r>
+        <w:t>jaringan</w:t>
+      </w:r>
+      <w:proofErr w:type="spellEnd"/>
+      <w:r>
+        <w:t xml:space="preserve"> </w:t>
+      </w:r>
+      <w:proofErr w:type="spellStart"/>
+      <w:r>
+        <w:t>komputer</w:t>
+      </w:r>
+      <w:proofErr w:type="spellEnd"/>
+      <w:r>
+        <w:t xml:space="preserve"> </w:t>
+      </w:r>
+      <w:proofErr w:type="spellStart"/>
+      <w:r>
+        <w:t>bangsa</w:t>
+      </w:r>
+      <w:proofErr w:type="spellEnd"/>
+      <w:r>
+        <w:t xml:space="preserve"> Indonesia.</w:t>
       </w:r>
     </w:p>
     <w:p>
       <w:pPr>
         <w:ind w:left="454"/>
       </w:pPr>
-      <w:r>
-        <w:t>Misi perusahaan:</w:t>
+      <w:proofErr w:type="spellStart"/>
+      <w:r>
+        <w:t>Misi</w:t>
+      </w:r>
+      <w:proofErr w:type="spellEnd"/>
+      <w:r>
+        <w:t xml:space="preserve"> </w:t>
+      </w:r>
+      <w:proofErr w:type="spellStart"/>
+      <w:r>
+        <w:t>perusahaan</w:t>
+      </w:r>
+      <w:proofErr w:type="spellEnd"/>
+      <w:r>
+        <w:t>:</w:t>
       </w:r>
     </w:p>
     <w:p>
@@ -5493,8 +6614,69 @@
           <w:numId w:val="12"/>
         </w:numPr>
       </w:pPr>
-      <w:r>
-        <w:t>Meningkatkan kemampuan infrastruktur yang ada untuk menunjang kebutuhan pelanggan.</w:t>
+      <w:proofErr w:type="spellStart"/>
+      <w:r>
+        <w:t>Meningkatkan</w:t>
+      </w:r>
+      <w:proofErr w:type="spellEnd"/>
+      <w:r>
+        <w:t xml:space="preserve"> </w:t>
+      </w:r>
+      <w:proofErr w:type="spellStart"/>
+      <w:r>
+        <w:t>kemampuan</w:t>
+      </w:r>
+      <w:proofErr w:type="spellEnd"/>
+      <w:r>
+        <w:t xml:space="preserve"> </w:t>
+      </w:r>
+      <w:proofErr w:type="spellStart"/>
+      <w:r>
+        <w:t>infrastruktur</w:t>
+      </w:r>
+      <w:proofErr w:type="spellEnd"/>
+      <w:r>
+        <w:t xml:space="preserve"> yang </w:t>
+      </w:r>
+      <w:proofErr w:type="spellStart"/>
+      <w:r>
+        <w:t>ada</w:t>
+      </w:r>
+      <w:proofErr w:type="spellEnd"/>
+      <w:r>
+        <w:t xml:space="preserve"> </w:t>
+      </w:r>
+      <w:proofErr w:type="spellStart"/>
+      <w:r>
+        <w:t>untuk</w:t>
+      </w:r>
+      <w:proofErr w:type="spellEnd"/>
+      <w:r>
+        <w:t xml:space="preserve"> </w:t>
+      </w:r>
+      <w:proofErr w:type="spellStart"/>
+      <w:r>
+        <w:t>menunjang</w:t>
+      </w:r>
+      <w:proofErr w:type="spellEnd"/>
+      <w:r>
+        <w:t xml:space="preserve"> </w:t>
+      </w:r>
+      <w:proofErr w:type="spellStart"/>
+      <w:r>
+        <w:t>kebutuhan</w:t>
+      </w:r>
+      <w:proofErr w:type="spellEnd"/>
+      <w:r>
+        <w:t xml:space="preserve"> </w:t>
+      </w:r>
+      <w:proofErr w:type="spellStart"/>
+      <w:r>
+        <w:t>pelanggan</w:t>
+      </w:r>
+      <w:proofErr w:type="spellEnd"/>
+      <w:r>
+        <w:t>.</w:t>
       </w:r>
     </w:p>
     <w:p>
@@ -5505,8 +6687,53 @@
           <w:numId w:val="12"/>
         </w:numPr>
       </w:pPr>
-      <w:r>
-        <w:t>Mendekatkan hubungan kami dengan pelanggan dan partner perusahaan.</w:t>
+      <w:proofErr w:type="spellStart"/>
+      <w:r>
+        <w:t>Mendekatkan</w:t>
+      </w:r>
+      <w:proofErr w:type="spellEnd"/>
+      <w:r>
+        <w:t xml:space="preserve"> </w:t>
+      </w:r>
+      <w:proofErr w:type="spellStart"/>
+      <w:r>
+        <w:t>hubungan</w:t>
+      </w:r>
+      <w:proofErr w:type="spellEnd"/>
+      <w:r>
+        <w:t xml:space="preserve"> kami </w:t>
+      </w:r>
+      <w:proofErr w:type="spellStart"/>
+      <w:r>
+        <w:t>dengan</w:t>
+      </w:r>
+      <w:proofErr w:type="spellEnd"/>
+      <w:r>
+        <w:t xml:space="preserve"> </w:t>
+      </w:r>
+      <w:proofErr w:type="spellStart"/>
+      <w:r>
+        <w:t>pelanggan</w:t>
+      </w:r>
+      <w:proofErr w:type="spellEnd"/>
+      <w:r>
+        <w:t xml:space="preserve"> </w:t>
+      </w:r>
+      <w:proofErr w:type="spellStart"/>
+      <w:r>
+        <w:t>dan</w:t>
+      </w:r>
+      <w:proofErr w:type="spellEnd"/>
+      <w:r>
+        <w:t xml:space="preserve"> partner </w:t>
+      </w:r>
+      <w:proofErr w:type="spellStart"/>
+      <w:r>
+        <w:t>perusahaan</w:t>
+      </w:r>
+      <w:proofErr w:type="spellEnd"/>
+      <w:r>
+        <w:t>.</w:t>
       </w:r>
     </w:p>
     <w:p>
@@ -5517,8 +6744,69 @@
           <w:numId w:val="12"/>
         </w:numPr>
       </w:pPr>
-      <w:r>
-        <w:t>Ikut serta memberikan pembelajaran/training seputar teknologi cloud kepada masyarakat.</w:t>
+      <w:proofErr w:type="spellStart"/>
+      <w:r>
+        <w:t>Ikut</w:t>
+      </w:r>
+      <w:proofErr w:type="spellEnd"/>
+      <w:r>
+        <w:t xml:space="preserve"> </w:t>
+      </w:r>
+      <w:proofErr w:type="spellStart"/>
+      <w:r>
+        <w:t>serta</w:t>
+      </w:r>
+      <w:proofErr w:type="spellEnd"/>
+      <w:r>
+        <w:t xml:space="preserve"> </w:t>
+      </w:r>
+      <w:proofErr w:type="spellStart"/>
+      <w:r>
+        <w:t>memberikan</w:t>
+      </w:r>
+      <w:proofErr w:type="spellEnd"/>
+      <w:r>
+        <w:t xml:space="preserve"> </w:t>
+      </w:r>
+      <w:proofErr w:type="spellStart"/>
+      <w:r>
+        <w:t>pembelajaran</w:t>
+      </w:r>
+      <w:proofErr w:type="spellEnd"/>
+      <w:r>
+        <w:t xml:space="preserve">/training </w:t>
+      </w:r>
+      <w:proofErr w:type="spellStart"/>
+      <w:r>
+        <w:t>seputar</w:t>
+      </w:r>
+      <w:proofErr w:type="spellEnd"/>
+      <w:r>
+        <w:t xml:space="preserve"> </w:t>
+      </w:r>
+      <w:proofErr w:type="spellStart"/>
+      <w:r>
+        <w:t>teknologi</w:t>
+      </w:r>
+      <w:proofErr w:type="spellEnd"/>
+      <w:r>
+        <w:t xml:space="preserve"> cloud </w:t>
+      </w:r>
+      <w:proofErr w:type="spellStart"/>
+      <w:r>
+        <w:t>kepada</w:t>
+      </w:r>
+      <w:proofErr w:type="spellEnd"/>
+      <w:r>
+        <w:t xml:space="preserve"> </w:t>
+      </w:r>
+      <w:proofErr w:type="spellStart"/>
+      <w:r>
+        <w:t>masyarakat</w:t>
+      </w:r>
+      <w:proofErr w:type="spellEnd"/>
+      <w:r>
+        <w:t>.</w:t>
       </w:r>
     </w:p>
     <w:p>
@@ -5536,8 +6824,75 @@
       </w:r>
     </w:p>
     <w:p>
-      <w:bookmarkStart w:id="4" w:name="_GoBack"/>
-      <w:bookmarkEnd w:id="4"/>
+      <w:pPr>
+        <w:ind w:firstLine="454"/>
+        <w:rPr>
+          <w:lang w:val="id-ID"/>
+        </w:rPr>
+      </w:pPr>
+      <w:r>
+        <w:rPr>
+          <w:lang w:val="id-ID"/>
+        </w:rPr>
+        <w:t xml:space="preserve">Perusahaan kami menerapkan </w:t>
+      </w:r>
+      <w:r>
+        <w:rPr>
+          <w:i/>
+          <w:lang w:val="id-ID"/>
+        </w:rPr>
+        <w:t>Subscription Business Model</w:t>
+      </w:r>
+      <w:r>
+        <w:rPr>
+          <w:lang w:val="id-ID"/>
+        </w:rPr>
+        <w:t xml:space="preserve">, dimana seorang pelanggan harus membayar sejumlah uang sesuai dengan paket langganan yang dipilih. Pelanggan juga dapat memperpanjang masa langganan dengan membayar tagihan dari layanan yang ingin </w:t>
+      </w:r>
+      <w:r>
+        <w:rPr>
+          <w:lang w:val="id-ID"/>
+        </w:rPr>
+        <w:lastRenderedPageBreak/>
+        <w:t xml:space="preserve">diperpanjang. </w:t>
+      </w:r>
+      <w:r>
+        <w:rPr>
+          <w:lang w:val="id-ID"/>
+        </w:rPr>
+        <w:t xml:space="preserve">Untuk menarik perhatian calon pelanggan, kami akan menggunakan promo </w:t>
+      </w:r>
+      <w:r>
+        <w:rPr>
+          <w:i/>
+          <w:lang w:val="id-ID"/>
+        </w:rPr>
+        <w:t>recurring</w:t>
+      </w:r>
+      <w:r>
+        <w:rPr>
+          <w:lang w:val="id-ID"/>
+        </w:rPr>
+        <w:t xml:space="preserve"> untuk beberapa layanan kami, seperti promo 1 tahun berlangganan RouterMaya Paket Ethernet-1</w:t>
+      </w:r>
+      <w:r>
+        <w:rPr>
+          <w:lang w:val="id-ID"/>
+        </w:rPr>
+        <w:t xml:space="preserve"> Pro gratis 3</w:t>
+      </w:r>
+      <w:r>
+        <w:rPr>
+          <w:lang w:val="id-ID"/>
+        </w:rPr>
+        <w:t xml:space="preserve"> Public IP Address</w:t>
+      </w:r>
+      <w:r>
+        <w:rPr>
+          <w:lang w:val="id-ID"/>
+        </w:rPr>
+        <w:t>, dsb.</w:t>
+      </w:r>
     </w:p>
     <w:p>
       <w:pPr>
@@ -5549,7 +6904,55 @@
     </w:p>
     <w:p>
       <w:r>
-        <w:t>Value proposition untuk layanan yang kami tawarkan adalah sebagai berikut.</w:t>
+        <w:t xml:space="preserve">Value proposition </w:t>
+      </w:r>
+      <w:proofErr w:type="spellStart"/>
+      <w:r>
+        <w:t>untuk</w:t>
+      </w:r>
+      <w:proofErr w:type="spellEnd"/>
+      <w:r>
+        <w:t xml:space="preserve"> </w:t>
+      </w:r>
+      <w:proofErr w:type="spellStart"/>
+      <w:r>
+        <w:t>layanan</w:t>
+      </w:r>
+      <w:proofErr w:type="spellEnd"/>
+      <w:r>
+        <w:t xml:space="preserve"> yang kami </w:t>
+      </w:r>
+      <w:proofErr w:type="spellStart"/>
+      <w:r>
+        <w:t>tawarkan</w:t>
+      </w:r>
+      <w:proofErr w:type="spellEnd"/>
+      <w:r>
+        <w:t xml:space="preserve"> </w:t>
+      </w:r>
+      <w:proofErr w:type="spellStart"/>
+      <w:r>
+        <w:t>adalah</w:t>
+      </w:r>
+      <w:proofErr w:type="spellEnd"/>
+      <w:r>
+        <w:t xml:space="preserve"> </w:t>
+      </w:r>
+      <w:proofErr w:type="spellStart"/>
+      <w:r>
+        <w:t>sebagai</w:t>
+      </w:r>
+      <w:proofErr w:type="spellEnd"/>
+      <w:r>
+        <w:t xml:space="preserve"> </w:t>
+      </w:r>
+      <w:proofErr w:type="spellStart"/>
+      <w:r>
+        <w:t>berikut</w:t>
+      </w:r>
+      <w:proofErr w:type="spellEnd"/>
+      <w:r>
+        <w:t>.</w:t>
       </w:r>
     </w:p>
     <w:p>
@@ -5561,7 +6964,6 @@
         </w:numPr>
       </w:pPr>
       <w:r>
-        <w:lastRenderedPageBreak/>
         <w:t>Availability</w:t>
       </w:r>
     </w:p>
@@ -5569,11 +6971,109 @@
       <w:pPr>
         <w:pStyle w:val="ListParagraph"/>
       </w:pPr>
-      <w:r>
-        <w:t>Dengan uptime SLA 99.999%, kami berani menjamin seluruh layanan kami dapat</w:t>
-      </w:r>
-      <w:r>
-        <w:t xml:space="preserve"> diakses oleh seluruh pelanggan kami dimanapun dan kapanpun.</w:t>
+      <w:proofErr w:type="spellStart"/>
+      <w:r>
+        <w:t>Dengan</w:t>
+      </w:r>
+      <w:proofErr w:type="spellEnd"/>
+      <w:r>
+        <w:t xml:space="preserve"> uptime SLA 99.999%, kami </w:t>
+      </w:r>
+      <w:proofErr w:type="spellStart"/>
+      <w:r>
+        <w:t>berani</w:t>
+      </w:r>
+      <w:proofErr w:type="spellEnd"/>
+      <w:r>
+        <w:t xml:space="preserve"> </w:t>
+      </w:r>
+      <w:proofErr w:type="spellStart"/>
+      <w:r>
+        <w:t>menjamin</w:t>
+      </w:r>
+      <w:proofErr w:type="spellEnd"/>
+      <w:r>
+        <w:t xml:space="preserve"> </w:t>
+      </w:r>
+      <w:proofErr w:type="spellStart"/>
+      <w:r>
+        <w:t>seluruh</w:t>
+      </w:r>
+      <w:proofErr w:type="spellEnd"/>
+      <w:r>
+        <w:t xml:space="preserve"> </w:t>
+      </w:r>
+      <w:proofErr w:type="spellStart"/>
+      <w:r>
+        <w:t>layanan</w:t>
+      </w:r>
+      <w:proofErr w:type="spellEnd"/>
+      <w:r>
+        <w:t xml:space="preserve"> kami </w:t>
+      </w:r>
+      <w:proofErr w:type="spellStart"/>
+      <w:r>
+        <w:t>dapat</w:t>
+      </w:r>
+      <w:proofErr w:type="spellEnd"/>
+      <w:r>
+        <w:t xml:space="preserve"> </w:t>
+      </w:r>
+      <w:proofErr w:type="spellStart"/>
+      <w:r>
+        <w:t>diakses</w:t>
+      </w:r>
+      <w:proofErr w:type="spellEnd"/>
+      <w:r>
+        <w:t xml:space="preserve"> </w:t>
+      </w:r>
+      <w:proofErr w:type="spellStart"/>
+      <w:r>
+        <w:t>oleh</w:t>
+      </w:r>
+      <w:proofErr w:type="spellEnd"/>
+      <w:r>
+        <w:t xml:space="preserve"> </w:t>
+      </w:r>
+      <w:proofErr w:type="spellStart"/>
+      <w:r>
+        <w:t>seluruh</w:t>
+      </w:r>
+      <w:proofErr w:type="spellEnd"/>
+      <w:r>
+        <w:t xml:space="preserve"> </w:t>
+      </w:r>
+      <w:proofErr w:type="spellStart"/>
+      <w:r>
+        <w:t>pelanggan</w:t>
+      </w:r>
+      <w:proofErr w:type="spellEnd"/>
+      <w:r>
+        <w:t xml:space="preserve"> kami </w:t>
+      </w:r>
+      <w:proofErr w:type="spellStart"/>
+      <w:r>
+        <w:t>dimanapun</w:t>
+      </w:r>
+      <w:proofErr w:type="spellEnd"/>
+      <w:r>
+        <w:t xml:space="preserve"> </w:t>
+      </w:r>
+      <w:proofErr w:type="spellStart"/>
+      <w:r>
+        <w:t>dan</w:t>
+      </w:r>
+      <w:proofErr w:type="spellEnd"/>
+      <w:r>
+        <w:t xml:space="preserve"> </w:t>
+      </w:r>
+      <w:proofErr w:type="spellStart"/>
+      <w:r>
+        <w:t>kapanpun</w:t>
+      </w:r>
+      <w:proofErr w:type="spellEnd"/>
+      <w:r>
+        <w:t>.</w:t>
       </w:r>
     </w:p>
     <w:p>
@@ -5592,8 +7092,125 @@
       <w:pPr>
         <w:pStyle w:val="ListParagraph"/>
       </w:pPr>
-      <w:r>
-        <w:t>Layanan kami menggunakan jaringan interkoneksi multilink yang super cepat sehingga layanan kami dapat diakses dengan delay time yang lebih kecil dari berbagai lokasi.</w:t>
+      <w:proofErr w:type="spellStart"/>
+      <w:r>
+        <w:t>Layanan</w:t>
+      </w:r>
+      <w:proofErr w:type="spellEnd"/>
+      <w:r>
+        <w:t xml:space="preserve"> kami </w:t>
+      </w:r>
+      <w:proofErr w:type="spellStart"/>
+      <w:r>
+        <w:t>menggunakan</w:t>
+      </w:r>
+      <w:proofErr w:type="spellEnd"/>
+      <w:r>
+        <w:t xml:space="preserve"> </w:t>
+      </w:r>
+      <w:proofErr w:type="spellStart"/>
+      <w:r>
+        <w:t>jaringan</w:t>
+      </w:r>
+      <w:proofErr w:type="spellEnd"/>
+      <w:r>
+        <w:t xml:space="preserve"> </w:t>
+      </w:r>
+      <w:proofErr w:type="spellStart"/>
+      <w:r>
+        <w:t>interkoneksi</w:t>
+      </w:r>
+      <w:proofErr w:type="spellEnd"/>
+      <w:r>
+        <w:t xml:space="preserve"> multilink yang super </w:t>
+      </w:r>
+      <w:proofErr w:type="spellStart"/>
+      <w:r>
+        <w:t>cepat</w:t>
+      </w:r>
+      <w:proofErr w:type="spellEnd"/>
+      <w:r>
+        <w:t xml:space="preserve"> </w:t>
+      </w:r>
+      <w:proofErr w:type="spellStart"/>
+      <w:r>
+        <w:t>sehingga</w:t>
+      </w:r>
+      <w:proofErr w:type="spellEnd"/>
+      <w:r>
+        <w:t xml:space="preserve"> </w:t>
+      </w:r>
+      <w:proofErr w:type="spellStart"/>
+      <w:r>
+        <w:t>layanan</w:t>
+      </w:r>
+      <w:proofErr w:type="spellEnd"/>
+      <w:r>
+        <w:t xml:space="preserve"> kami </w:t>
+      </w:r>
+      <w:proofErr w:type="spellStart"/>
+      <w:r>
+        <w:t>dapat</w:t>
+      </w:r>
+      <w:proofErr w:type="spellEnd"/>
+      <w:r>
+        <w:t xml:space="preserve"> </w:t>
+      </w:r>
+      <w:proofErr w:type="spellStart"/>
+      <w:r>
+        <w:t>diakses</w:t>
+      </w:r>
+      <w:proofErr w:type="spellEnd"/>
+      <w:r>
+        <w:t xml:space="preserve"> </w:t>
+      </w:r>
+      <w:proofErr w:type="spellStart"/>
+      <w:r>
+        <w:t>dengan</w:t>
+      </w:r>
+      <w:proofErr w:type="spellEnd"/>
+      <w:r>
+        <w:t xml:space="preserve"> delay time yang </w:t>
+      </w:r>
+      <w:proofErr w:type="spellStart"/>
+      <w:r>
+        <w:t>lebih</w:t>
+      </w:r>
+      <w:proofErr w:type="spellEnd"/>
+      <w:r>
+        <w:t xml:space="preserve"> </w:t>
+      </w:r>
+      <w:proofErr w:type="spellStart"/>
+      <w:r>
+        <w:t>kecil</w:t>
+      </w:r>
+      <w:proofErr w:type="spellEnd"/>
+      <w:r>
+        <w:t xml:space="preserve"> </w:t>
+      </w:r>
+      <w:proofErr w:type="spellStart"/>
+      <w:r>
+        <w:t>dari</w:t>
+      </w:r>
+      <w:proofErr w:type="spellEnd"/>
+      <w:r>
+        <w:t xml:space="preserve"> </w:t>
+      </w:r>
+      <w:proofErr w:type="spellStart"/>
+      <w:r>
+        <w:t>berbagai</w:t>
+      </w:r>
+      <w:proofErr w:type="spellEnd"/>
+      <w:r>
+        <w:t xml:space="preserve"> </w:t>
+      </w:r>
+      <w:proofErr w:type="spellStart"/>
+      <w:r>
+        <w:t>lokasi</w:t>
+      </w:r>
+      <w:proofErr w:type="spellEnd"/>
+      <w:r>
+        <w:t>.</w:t>
       </w:r>
     </w:p>
     <w:p>
@@ -5612,8 +7229,173 @@
       <w:pPr>
         <w:pStyle w:val="ListParagraph"/>
       </w:pPr>
-      <w:r>
-        <w:t>Layanan kami diletakkan pada berbagai datacenter ternama di dunia, seperti OVH, Quadra Net, DigitalOcean, Biznet, CBN, dll. sehingga semua layanan kami mendukung fitur fail-over dan load-balancer yang memungkinkan zero downtime dan little ping time dari seluruh negara.</w:t>
+      <w:proofErr w:type="spellStart"/>
+      <w:r>
+        <w:t>Layanan</w:t>
+      </w:r>
+      <w:proofErr w:type="spellEnd"/>
+      <w:r>
+        <w:t xml:space="preserve"> kami </w:t>
+      </w:r>
+      <w:proofErr w:type="spellStart"/>
+      <w:r>
+        <w:t>diletakkan</w:t>
+      </w:r>
+      <w:proofErr w:type="spellEnd"/>
+      <w:r>
+        <w:t xml:space="preserve"> </w:t>
+      </w:r>
+      <w:proofErr w:type="spellStart"/>
+      <w:r>
+        <w:t>pada</w:t>
+      </w:r>
+      <w:proofErr w:type="spellEnd"/>
+      <w:r>
+        <w:t xml:space="preserve"> </w:t>
+      </w:r>
+      <w:proofErr w:type="spellStart"/>
+      <w:r>
+        <w:t>berbagai</w:t>
+      </w:r>
+      <w:proofErr w:type="spellEnd"/>
+      <w:r>
+        <w:t xml:space="preserve"> datacenter </w:t>
+      </w:r>
+      <w:proofErr w:type="spellStart"/>
+      <w:r>
+        <w:t>ternama</w:t>
+      </w:r>
+      <w:proofErr w:type="spellEnd"/>
+      <w:r>
+        <w:t xml:space="preserve"> di </w:t>
+      </w:r>
+      <w:proofErr w:type="spellStart"/>
+      <w:r>
+        <w:t>dunia</w:t>
+      </w:r>
+      <w:proofErr w:type="spellEnd"/>
+      <w:r>
+        <w:t xml:space="preserve">, </w:t>
+      </w:r>
+      <w:proofErr w:type="spellStart"/>
+      <w:r>
+        <w:t>seperti</w:t>
+      </w:r>
+      <w:proofErr w:type="spellEnd"/>
+      <w:r>
+        <w:t xml:space="preserve"> OVH, Quadra Net, </w:t>
+      </w:r>
+      <w:proofErr w:type="spellStart"/>
+      <w:r>
+        <w:t>DigitalOcean</w:t>
+      </w:r>
+      <w:proofErr w:type="spellEnd"/>
+      <w:r>
+        <w:t xml:space="preserve">, </w:t>
+      </w:r>
+      <w:proofErr w:type="spellStart"/>
+      <w:r>
+        <w:t>Biznet</w:t>
+      </w:r>
+      <w:proofErr w:type="spellEnd"/>
+      <w:r>
+        <w:t xml:space="preserve">, CBN, </w:t>
+      </w:r>
+      <w:proofErr w:type="spellStart"/>
+      <w:r>
+        <w:t>dll</w:t>
+      </w:r>
+      <w:proofErr w:type="spellEnd"/>
+      <w:r>
+        <w:t xml:space="preserve">. </w:t>
+      </w:r>
+      <w:proofErr w:type="spellStart"/>
+      <w:r>
+        <w:t>sehingga</w:t>
+      </w:r>
+      <w:proofErr w:type="spellEnd"/>
+      <w:r>
+        <w:t xml:space="preserve"> </w:t>
+      </w:r>
+      <w:proofErr w:type="spellStart"/>
+      <w:r>
+        <w:t>semua</w:t>
+      </w:r>
+      <w:proofErr w:type="spellEnd"/>
+      <w:r>
+        <w:t xml:space="preserve"> </w:t>
+      </w:r>
+      <w:proofErr w:type="spellStart"/>
+      <w:r>
+        <w:t>layanan</w:t>
+      </w:r>
+      <w:proofErr w:type="spellEnd"/>
+      <w:r>
+        <w:t xml:space="preserve"> kami </w:t>
+      </w:r>
+      <w:proofErr w:type="spellStart"/>
+      <w:r>
+        <w:t>mendukung</w:t>
+      </w:r>
+      <w:proofErr w:type="spellEnd"/>
+      <w:r>
+        <w:t xml:space="preserve"> </w:t>
+      </w:r>
+      <w:proofErr w:type="spellStart"/>
+      <w:r>
+        <w:t>fitur</w:t>
+      </w:r>
+      <w:proofErr w:type="spellEnd"/>
+      <w:r>
+        <w:t xml:space="preserve"> fail-over </w:t>
+      </w:r>
+      <w:proofErr w:type="spellStart"/>
+      <w:r>
+        <w:t>dan</w:t>
+      </w:r>
+      <w:proofErr w:type="spellEnd"/>
+      <w:r>
+        <w:t xml:space="preserve"> load-balancer yang </w:t>
+      </w:r>
+      <w:proofErr w:type="spellStart"/>
+      <w:r>
+        <w:t>memungkinkan</w:t>
+      </w:r>
+      <w:proofErr w:type="spellEnd"/>
+      <w:r>
+        <w:t xml:space="preserve"> zero downtime </w:t>
+      </w:r>
+      <w:proofErr w:type="spellStart"/>
+      <w:r>
+        <w:t>dan</w:t>
+      </w:r>
+      <w:proofErr w:type="spellEnd"/>
+      <w:r>
+        <w:t xml:space="preserve"> little ping time </w:t>
+      </w:r>
+      <w:proofErr w:type="spellStart"/>
+      <w:r>
+        <w:t>dari</w:t>
+      </w:r>
+      <w:proofErr w:type="spellEnd"/>
+      <w:r>
+        <w:t xml:space="preserve"> </w:t>
+      </w:r>
+      <w:proofErr w:type="spellStart"/>
+      <w:r>
+        <w:t>seluruh</w:t>
+      </w:r>
+      <w:proofErr w:type="spellEnd"/>
+      <w:r>
+        <w:t xml:space="preserve"> </w:t>
+      </w:r>
+      <w:proofErr w:type="spellStart"/>
+      <w:r>
+        <w:t>negara</w:t>
+      </w:r>
+      <w:proofErr w:type="spellEnd"/>
+      <w:r>
+        <w:t>.</w:t>
       </w:r>
     </w:p>
     <w:p>
@@ -5632,8 +7414,109 @@
       <w:pPr>
         <w:pStyle w:val="ListParagraph"/>
       </w:pPr>
-      <w:r>
-        <w:t>Layanan kami menggunakan perangkat keamanan enterprise grade sehingga keamanan jaringan kami dapat melindungi layanan yang kami tawarkan dengan baik.</w:t>
+      <w:proofErr w:type="spellStart"/>
+      <w:r>
+        <w:t>Layanan</w:t>
+      </w:r>
+      <w:proofErr w:type="spellEnd"/>
+      <w:r>
+        <w:t xml:space="preserve"> kami </w:t>
+      </w:r>
+      <w:proofErr w:type="spellStart"/>
+      <w:r>
+        <w:t>menggunakan</w:t>
+      </w:r>
+      <w:proofErr w:type="spellEnd"/>
+      <w:r>
+        <w:t xml:space="preserve"> </w:t>
+      </w:r>
+      <w:proofErr w:type="spellStart"/>
+      <w:r>
+        <w:t>perangkat</w:t>
+      </w:r>
+      <w:proofErr w:type="spellEnd"/>
+      <w:r>
+        <w:t xml:space="preserve"> </w:t>
+      </w:r>
+      <w:proofErr w:type="spellStart"/>
+      <w:r>
+        <w:t>keamanan</w:t>
+      </w:r>
+      <w:proofErr w:type="spellEnd"/>
+      <w:r>
+        <w:t xml:space="preserve"> enterprise grade </w:t>
+      </w:r>
+      <w:proofErr w:type="spellStart"/>
+      <w:r>
+        <w:t>sehingga</w:t>
+      </w:r>
+      <w:proofErr w:type="spellEnd"/>
+      <w:r>
+        <w:t xml:space="preserve"> </w:t>
+      </w:r>
+      <w:proofErr w:type="spellStart"/>
+      <w:r>
+        <w:t>keamanan</w:t>
+      </w:r>
+      <w:proofErr w:type="spellEnd"/>
+      <w:r>
+        <w:t xml:space="preserve"> </w:t>
+      </w:r>
+      <w:proofErr w:type="spellStart"/>
+      <w:r>
+        <w:t>jaringan</w:t>
+      </w:r>
+      <w:proofErr w:type="spellEnd"/>
+      <w:r>
+        <w:t xml:space="preserve"> kami </w:t>
+      </w:r>
+      <w:proofErr w:type="spellStart"/>
+      <w:r>
+        <w:t>dapat</w:t>
+      </w:r>
+      <w:proofErr w:type="spellEnd"/>
+      <w:r>
+        <w:t xml:space="preserve"> </w:t>
+      </w:r>
+      <w:proofErr w:type="spellStart"/>
+      <w:r>
+        <w:t>melindungi</w:t>
+      </w:r>
+      <w:proofErr w:type="spellEnd"/>
+      <w:r>
+        <w:t xml:space="preserve"> </w:t>
+      </w:r>
+      <w:proofErr w:type="spellStart"/>
+      <w:r>
+        <w:t>layanan</w:t>
+      </w:r>
+      <w:proofErr w:type="spellEnd"/>
+      <w:r>
+        <w:t xml:space="preserve"> yang kami </w:t>
+      </w:r>
+      <w:proofErr w:type="spellStart"/>
+      <w:r>
+        <w:t>tawarkan</w:t>
+      </w:r>
+      <w:proofErr w:type="spellEnd"/>
+      <w:r>
+        <w:t xml:space="preserve"> </w:t>
+      </w:r>
+      <w:proofErr w:type="spellStart"/>
+      <w:r>
+        <w:t>dengan</w:t>
+      </w:r>
+      <w:proofErr w:type="spellEnd"/>
+      <w:r>
+        <w:t xml:space="preserve"> </w:t>
+      </w:r>
+      <w:proofErr w:type="spellStart"/>
+      <w:r>
+        <w:t>baik</w:t>
+      </w:r>
+      <w:proofErr w:type="spellEnd"/>
+      <w:r>
+        <w:t>.</w:t>
       </w:r>
     </w:p>
     <w:p>
@@ -5651,7 +7534,23 @@
         </w:rPr>
       </w:pPr>
       <w:r>
-        <w:t xml:space="preserve">Target market layanan kami adalah </w:t>
+        <w:t xml:space="preserve">Target market </w:t>
+      </w:r>
+      <w:proofErr w:type="spellStart"/>
+      <w:r>
+        <w:t>layanan</w:t>
+      </w:r>
+      <w:proofErr w:type="spellEnd"/>
+      <w:r>
+        <w:t xml:space="preserve"> kami </w:t>
+      </w:r>
+      <w:proofErr w:type="spellStart"/>
+      <w:r>
+        <w:t>adalah</w:t>
+      </w:r>
+      <w:proofErr w:type="spellEnd"/>
+      <w:r>
+        <w:t xml:space="preserve"> </w:t>
       </w:r>
       <w:r>
         <w:rPr>
@@ -6030,7 +7929,7 @@
 </file>
 
 <file path=word/endnotes.xml><?xml version="1.0" encoding="utf-8"?>
-<w:endnotes xmlns:wpc="http://schemas.microsoft.com/office/word/2010/wordprocessingCanvas" xmlns:mc="http://schemas.openxmlformats.org/markup-compatibility/2006" xmlns:o="urn:schemas-microsoft-com:office:office" xmlns:r="http://schemas.openxmlformats.org/officeDocument/2006/relationships" xmlns:m="http://schemas.openxmlformats.org/officeDocument/2006/math" xmlns:v="urn:schemas-microsoft-com:vml" xmlns:wp14="http://schemas.microsoft.com/office/word/2010/wordprocessingDrawing" xmlns:wp="http://schemas.openxmlformats.org/drawingml/2006/wordprocessingDrawing" xmlns:w10="urn:schemas-microsoft-com:office:word" xmlns:w="http://schemas.openxmlformats.org/wordprocessingml/2006/main" xmlns:w14="http://schemas.microsoft.com/office/word/2010/wordml" xmlns:w15="http://schemas.microsoft.com/office/word/2012/wordml" xmlns:wpg="http://schemas.microsoft.com/office/word/2010/wordprocessingGroup" xmlns:wpi="http://schemas.microsoft.com/office/word/2010/wordprocessingInk" xmlns:wne="http://schemas.microsoft.com/office/word/2006/wordml" xmlns:wps="http://schemas.microsoft.com/office/word/2010/wordprocessingShape" mc:Ignorable="w14 w15 wp14">
+<w:endnotes xmlns:wpc="http://schemas.microsoft.com/office/word/2010/wordprocessingCanvas" xmlns:cx="http://schemas.microsoft.com/office/drawing/2014/chartex" xmlns:cx1="http://schemas.microsoft.com/office/drawing/2015/9/8/chartex" xmlns:mc="http://schemas.openxmlformats.org/markup-compatibility/2006" xmlns:o="urn:schemas-microsoft-com:office:office" xmlns:r="http://schemas.openxmlformats.org/officeDocument/2006/relationships" xmlns:m="http://schemas.openxmlformats.org/officeDocument/2006/math" xmlns:v="urn:schemas-microsoft-com:vml" xmlns:wp14="http://schemas.microsoft.com/office/word/2010/wordprocessingDrawing" xmlns:wp="http://schemas.openxmlformats.org/drawingml/2006/wordprocessingDrawing" xmlns:w10="urn:schemas-microsoft-com:office:word" xmlns:w="http://schemas.openxmlformats.org/wordprocessingml/2006/main" xmlns:w14="http://schemas.microsoft.com/office/word/2010/wordml" xmlns:w15="http://schemas.microsoft.com/office/word/2012/wordml" xmlns:w16se="http://schemas.microsoft.com/office/word/2015/wordml/symex" xmlns:wpg="http://schemas.microsoft.com/office/word/2010/wordprocessingGroup" xmlns:wpi="http://schemas.microsoft.com/office/word/2010/wordprocessingInk" xmlns:wne="http://schemas.microsoft.com/office/word/2006/wordml" xmlns:wps="http://schemas.microsoft.com/office/word/2010/wordprocessingShape" mc:Ignorable="w14 w15 w16se wp14">
   <w:endnote w:type="separator" w:id="-1">
     <w:p>
       <w:pPr>
@@ -6055,7 +7954,7 @@
 </file>
 
 <file path=word/footer1.xml><?xml version="1.0" encoding="utf-8"?>
-<w:ftr xmlns:wpc="http://schemas.microsoft.com/office/word/2010/wordprocessingCanvas" xmlns:mc="http://schemas.openxmlformats.org/markup-compatibility/2006" xmlns:o="urn:schemas-microsoft-com:office:office" xmlns:r="http://schemas.openxmlformats.org/officeDocument/2006/relationships" xmlns:m="http://schemas.openxmlformats.org/officeDocument/2006/math" xmlns:v="urn:schemas-microsoft-com:vml" xmlns:wp14="http://schemas.microsoft.com/office/word/2010/wordprocessingDrawing" xmlns:wp="http://schemas.openxmlformats.org/drawingml/2006/wordprocessingDrawing" xmlns:w10="urn:schemas-microsoft-com:office:word" xmlns:w="http://schemas.openxmlformats.org/wordprocessingml/2006/main" xmlns:w14="http://schemas.microsoft.com/office/word/2010/wordml" xmlns:w15="http://schemas.microsoft.com/office/word/2012/wordml" xmlns:wpg="http://schemas.microsoft.com/office/word/2010/wordprocessingGroup" xmlns:wpi="http://schemas.microsoft.com/office/word/2010/wordprocessingInk" xmlns:wne="http://schemas.microsoft.com/office/word/2006/wordml" xmlns:wps="http://schemas.microsoft.com/office/word/2010/wordprocessingShape" mc:Ignorable="w14 w15 wp14">
+<w:ftr xmlns:wpc="http://schemas.microsoft.com/office/word/2010/wordprocessingCanvas" xmlns:cx="http://schemas.microsoft.com/office/drawing/2014/chartex" xmlns:cx1="http://schemas.microsoft.com/office/drawing/2015/9/8/chartex" xmlns:mc="http://schemas.openxmlformats.org/markup-compatibility/2006" xmlns:o="urn:schemas-microsoft-com:office:office" xmlns:r="http://schemas.openxmlformats.org/officeDocument/2006/relationships" xmlns:m="http://schemas.openxmlformats.org/officeDocument/2006/math" xmlns:v="urn:schemas-microsoft-com:vml" xmlns:wp14="http://schemas.microsoft.com/office/word/2010/wordprocessingDrawing" xmlns:wp="http://schemas.openxmlformats.org/drawingml/2006/wordprocessingDrawing" xmlns:w10="urn:schemas-microsoft-com:office:word" xmlns:w="http://schemas.openxmlformats.org/wordprocessingml/2006/main" xmlns:w14="http://schemas.microsoft.com/office/word/2010/wordml" xmlns:w15="http://schemas.microsoft.com/office/word/2012/wordml" xmlns:w16se="http://schemas.microsoft.com/office/word/2015/wordml/symex" xmlns:wpg="http://schemas.microsoft.com/office/word/2010/wordprocessingGroup" xmlns:wpi="http://schemas.microsoft.com/office/word/2010/wordprocessingInk" xmlns:wne="http://schemas.microsoft.com/office/word/2006/wordml" xmlns:wps="http://schemas.microsoft.com/office/word/2010/wordprocessingShape" mc:Ignorable="w14 w15 w16se wp14">
   <w:p>
     <w:pPr>
       <w:pStyle w:val="Footer-Center"/>
@@ -6073,10 +7972,10 @@
         <wp:anchor distT="0" distB="0" distL="114300" distR="114300" simplePos="0" relativeHeight="251677696" behindDoc="1" locked="0" layoutInCell="1" allowOverlap="1" wp14:anchorId="7E3FEF81" wp14:editId="75D433C0">
           <wp:simplePos x="0" y="0"/>
           <wp:positionH relativeFrom="page">
-            <wp:posOffset>0</wp:posOffset>
+            <wp:align>left</wp:align>
           </wp:positionH>
           <wp:positionV relativeFrom="paragraph">
-            <wp:posOffset>-24765</wp:posOffset>
+            <wp:posOffset>-26670</wp:posOffset>
           </wp:positionV>
           <wp:extent cx="7563510" cy="1104206"/>
           <wp:effectExtent l="0" t="0" r="0" b="1270"/>
@@ -6160,7 +8059,7 @@
 </file>
 
 <file path=word/footer2.xml><?xml version="1.0" encoding="utf-8"?>
-<w:ftr xmlns:wpc="http://schemas.microsoft.com/office/word/2010/wordprocessingCanvas" xmlns:mc="http://schemas.openxmlformats.org/markup-compatibility/2006" xmlns:o="urn:schemas-microsoft-com:office:office" xmlns:r="http://schemas.openxmlformats.org/officeDocument/2006/relationships" xmlns:m="http://schemas.openxmlformats.org/officeDocument/2006/math" xmlns:v="urn:schemas-microsoft-com:vml" xmlns:wp14="http://schemas.microsoft.com/office/word/2010/wordprocessingDrawing" xmlns:wp="http://schemas.openxmlformats.org/drawingml/2006/wordprocessingDrawing" xmlns:w10="urn:schemas-microsoft-com:office:word" xmlns:w="http://schemas.openxmlformats.org/wordprocessingml/2006/main" xmlns:w14="http://schemas.microsoft.com/office/word/2010/wordml" xmlns:w15="http://schemas.microsoft.com/office/word/2012/wordml" xmlns:wpg="http://schemas.microsoft.com/office/word/2010/wordprocessingGroup" xmlns:wpi="http://schemas.microsoft.com/office/word/2010/wordprocessingInk" xmlns:wne="http://schemas.microsoft.com/office/word/2006/wordml" xmlns:wps="http://schemas.microsoft.com/office/word/2010/wordprocessingShape" mc:Ignorable="w14 w15 wp14">
+<w:ftr xmlns:wpc="http://schemas.microsoft.com/office/word/2010/wordprocessingCanvas" xmlns:cx="http://schemas.microsoft.com/office/drawing/2014/chartex" xmlns:cx1="http://schemas.microsoft.com/office/drawing/2015/9/8/chartex" xmlns:mc="http://schemas.openxmlformats.org/markup-compatibility/2006" xmlns:o="urn:schemas-microsoft-com:office:office" xmlns:r="http://schemas.openxmlformats.org/officeDocument/2006/relationships" xmlns:m="http://schemas.openxmlformats.org/officeDocument/2006/math" xmlns:v="urn:schemas-microsoft-com:vml" xmlns:wp14="http://schemas.microsoft.com/office/word/2010/wordprocessingDrawing" xmlns:wp="http://schemas.openxmlformats.org/drawingml/2006/wordprocessingDrawing" xmlns:w10="urn:schemas-microsoft-com:office:word" xmlns:w="http://schemas.openxmlformats.org/wordprocessingml/2006/main" xmlns:w14="http://schemas.microsoft.com/office/word/2010/wordml" xmlns:w15="http://schemas.microsoft.com/office/word/2012/wordml" xmlns:w16se="http://schemas.microsoft.com/office/word/2015/wordml/symex" xmlns:wpg="http://schemas.microsoft.com/office/word/2010/wordprocessingGroup" xmlns:wpi="http://schemas.microsoft.com/office/word/2010/wordprocessingInk" xmlns:wne="http://schemas.microsoft.com/office/word/2006/wordml" xmlns:wps="http://schemas.microsoft.com/office/word/2010/wordprocessingShape" mc:Ignorable="w14 w15 w16se wp14">
   <w:p>
     <w:pPr>
       <w:pStyle w:val="Footer-Center"/>
@@ -6265,7 +8164,7 @@
 </file>
 
 <file path=word/footer3.xml><?xml version="1.0" encoding="utf-8"?>
-<w:ftr xmlns:wpc="http://schemas.microsoft.com/office/word/2010/wordprocessingCanvas" xmlns:mc="http://schemas.openxmlformats.org/markup-compatibility/2006" xmlns:o="urn:schemas-microsoft-com:office:office" xmlns:r="http://schemas.openxmlformats.org/officeDocument/2006/relationships" xmlns:m="http://schemas.openxmlformats.org/officeDocument/2006/math" xmlns:v="urn:schemas-microsoft-com:vml" xmlns:wp14="http://schemas.microsoft.com/office/word/2010/wordprocessingDrawing" xmlns:wp="http://schemas.openxmlformats.org/drawingml/2006/wordprocessingDrawing" xmlns:w10="urn:schemas-microsoft-com:office:word" xmlns:w="http://schemas.openxmlformats.org/wordprocessingml/2006/main" xmlns:w14="http://schemas.microsoft.com/office/word/2010/wordml" xmlns:w15="http://schemas.microsoft.com/office/word/2012/wordml" xmlns:wpg="http://schemas.microsoft.com/office/word/2010/wordprocessingGroup" xmlns:wpi="http://schemas.microsoft.com/office/word/2010/wordprocessingInk" xmlns:wne="http://schemas.microsoft.com/office/word/2006/wordml" xmlns:wps="http://schemas.microsoft.com/office/word/2010/wordprocessingShape" mc:Ignorable="w14 w15 wp14">
+<w:ftr xmlns:wpc="http://schemas.microsoft.com/office/word/2010/wordprocessingCanvas" xmlns:cx="http://schemas.microsoft.com/office/drawing/2014/chartex" xmlns:cx1="http://schemas.microsoft.com/office/drawing/2015/9/8/chartex" xmlns:mc="http://schemas.openxmlformats.org/markup-compatibility/2006" xmlns:o="urn:schemas-microsoft-com:office:office" xmlns:r="http://schemas.openxmlformats.org/officeDocument/2006/relationships" xmlns:m="http://schemas.openxmlformats.org/officeDocument/2006/math" xmlns:v="urn:schemas-microsoft-com:vml" xmlns:wp14="http://schemas.microsoft.com/office/word/2010/wordprocessingDrawing" xmlns:wp="http://schemas.openxmlformats.org/drawingml/2006/wordprocessingDrawing" xmlns:w10="urn:schemas-microsoft-com:office:word" xmlns:w="http://schemas.openxmlformats.org/wordprocessingml/2006/main" xmlns:w14="http://schemas.microsoft.com/office/word/2010/wordml" xmlns:w15="http://schemas.microsoft.com/office/word/2012/wordml" xmlns:w16se="http://schemas.microsoft.com/office/word/2015/wordml/symex" xmlns:wpg="http://schemas.microsoft.com/office/word/2010/wordprocessingGroup" xmlns:wpi="http://schemas.microsoft.com/office/word/2010/wordprocessingInk" xmlns:wne="http://schemas.microsoft.com/office/word/2006/wordml" xmlns:wps="http://schemas.microsoft.com/office/word/2010/wordprocessingShape" mc:Ignorable="w14 w15 w16se wp14">
   <w:p>
     <w:pPr>
       <w:pStyle w:val="Footer-Center"/>
@@ -6366,7 +8265,7 @@
             </wp:anchor>
           </w:drawing>
         </mc:Choice>
-        <mc:Fallback xmlns:w16se="http://schemas.microsoft.com/office/word/2015/wordml/symex" xmlns:cx1="http://schemas.microsoft.com/office/drawing/2015/9/8/chartex" xmlns:cx="http://schemas.microsoft.com/office/drawing/2014/chartex">
+        <mc:Fallback>
           <w:pict>
             <v:rect w14:anchorId="31AD17C9" id="Rectangle 4" o:spid="_x0000_s1026" style="position:absolute;margin-left:0;margin-top:-13.85pt;width:597.25pt;height:84.5pt;z-index:-251658241;visibility:visible;mso-wrap-style:square;mso-width-percent:0;mso-height-percent:0;mso-wrap-distance-left:9pt;mso-wrap-distance-top:0;mso-wrap-distance-right:9pt;mso-wrap-distance-bottom:0;mso-position-horizontal:absolute;mso-position-horizontal-relative:page;mso-position-vertical:absolute;mso-position-vertical-relative:text;mso-width-percent:0;mso-height-percent:0;mso-width-relative:margin;mso-height-relative:margin;v-text-anchor:middle" o:gfxdata="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" fillcolor="white [3212]" stroked="f" strokeweight="1pt">
               <v:fill color2="#033951" rotate="t" colors="0 white;15729f #a1daf9;30147f #12a5f6;43254f #066098;1 #033951" focus="100%" type="gradient"/>
@@ -6439,7 +8338,7 @@
 </file>
 
 <file path=word/footer4.xml><?xml version="1.0" encoding="utf-8"?>
-<w:ftr xmlns:wpc="http://schemas.microsoft.com/office/word/2010/wordprocessingCanvas" xmlns:mc="http://schemas.openxmlformats.org/markup-compatibility/2006" xmlns:o="urn:schemas-microsoft-com:office:office" xmlns:r="http://schemas.openxmlformats.org/officeDocument/2006/relationships" xmlns:m="http://schemas.openxmlformats.org/officeDocument/2006/math" xmlns:v="urn:schemas-microsoft-com:vml" xmlns:wp14="http://schemas.microsoft.com/office/word/2010/wordprocessingDrawing" xmlns:wp="http://schemas.openxmlformats.org/drawingml/2006/wordprocessingDrawing" xmlns:w10="urn:schemas-microsoft-com:office:word" xmlns:w="http://schemas.openxmlformats.org/wordprocessingml/2006/main" xmlns:w14="http://schemas.microsoft.com/office/word/2010/wordml" xmlns:w15="http://schemas.microsoft.com/office/word/2012/wordml" xmlns:wpg="http://schemas.microsoft.com/office/word/2010/wordprocessingGroup" xmlns:wpi="http://schemas.microsoft.com/office/word/2010/wordprocessingInk" xmlns:wne="http://schemas.microsoft.com/office/word/2006/wordml" xmlns:wps="http://schemas.microsoft.com/office/word/2010/wordprocessingShape" mc:Ignorable="w14 w15 wp14">
+<w:ftr xmlns:wpc="http://schemas.microsoft.com/office/word/2010/wordprocessingCanvas" xmlns:cx="http://schemas.microsoft.com/office/drawing/2014/chartex" xmlns:cx1="http://schemas.microsoft.com/office/drawing/2015/9/8/chartex" xmlns:mc="http://schemas.openxmlformats.org/markup-compatibility/2006" xmlns:o="urn:schemas-microsoft-com:office:office" xmlns:r="http://schemas.openxmlformats.org/officeDocument/2006/relationships" xmlns:m="http://schemas.openxmlformats.org/officeDocument/2006/math" xmlns:v="urn:schemas-microsoft-com:vml" xmlns:wp14="http://schemas.microsoft.com/office/word/2010/wordprocessingDrawing" xmlns:wp="http://schemas.openxmlformats.org/drawingml/2006/wordprocessingDrawing" xmlns:w10="urn:schemas-microsoft-com:office:word" xmlns:w="http://schemas.openxmlformats.org/wordprocessingml/2006/main" xmlns:w14="http://schemas.microsoft.com/office/word/2010/wordml" xmlns:w15="http://schemas.microsoft.com/office/word/2012/wordml" xmlns:w16se="http://schemas.microsoft.com/office/word/2015/wordml/symex" xmlns:wpg="http://schemas.microsoft.com/office/word/2010/wordprocessingGroup" xmlns:wpi="http://schemas.microsoft.com/office/word/2010/wordprocessingInk" xmlns:wne="http://schemas.microsoft.com/office/word/2006/wordml" xmlns:wps="http://schemas.microsoft.com/office/word/2010/wordprocessingShape" mc:Ignorable="w14 w15 w16se wp14">
   <w:p>
     <w:pPr>
       <w:pStyle w:val="Footer-Center"/>
@@ -6543,7 +8442,7 @@
 </file>
 
 <file path=word/footer5.xml><?xml version="1.0" encoding="utf-8"?>
-<w:ftr xmlns:wpc="http://schemas.microsoft.com/office/word/2010/wordprocessingCanvas" xmlns:mc="http://schemas.openxmlformats.org/markup-compatibility/2006" xmlns:o="urn:schemas-microsoft-com:office:office" xmlns:r="http://schemas.openxmlformats.org/officeDocument/2006/relationships" xmlns:m="http://schemas.openxmlformats.org/officeDocument/2006/math" xmlns:v="urn:schemas-microsoft-com:vml" xmlns:wp14="http://schemas.microsoft.com/office/word/2010/wordprocessingDrawing" xmlns:wp="http://schemas.openxmlformats.org/drawingml/2006/wordprocessingDrawing" xmlns:w10="urn:schemas-microsoft-com:office:word" xmlns:w="http://schemas.openxmlformats.org/wordprocessingml/2006/main" xmlns:w14="http://schemas.microsoft.com/office/word/2010/wordml" xmlns:w15="http://schemas.microsoft.com/office/word/2012/wordml" xmlns:wpg="http://schemas.microsoft.com/office/word/2010/wordprocessingGroup" xmlns:wpi="http://schemas.microsoft.com/office/word/2010/wordprocessingInk" xmlns:wne="http://schemas.microsoft.com/office/word/2006/wordml" xmlns:wps="http://schemas.microsoft.com/office/word/2010/wordprocessingShape" mc:Ignorable="w14 w15 wp14">
+<w:ftr xmlns:wpc="http://schemas.microsoft.com/office/word/2010/wordprocessingCanvas" xmlns:cx="http://schemas.microsoft.com/office/drawing/2014/chartex" xmlns:cx1="http://schemas.microsoft.com/office/drawing/2015/9/8/chartex" xmlns:mc="http://schemas.openxmlformats.org/markup-compatibility/2006" xmlns:o="urn:schemas-microsoft-com:office:office" xmlns:r="http://schemas.openxmlformats.org/officeDocument/2006/relationships" xmlns:m="http://schemas.openxmlformats.org/officeDocument/2006/math" xmlns:v="urn:schemas-microsoft-com:vml" xmlns:wp14="http://schemas.microsoft.com/office/word/2010/wordprocessingDrawing" xmlns:wp="http://schemas.openxmlformats.org/drawingml/2006/wordprocessingDrawing" xmlns:w10="urn:schemas-microsoft-com:office:word" xmlns:w="http://schemas.openxmlformats.org/wordprocessingml/2006/main" xmlns:w14="http://schemas.microsoft.com/office/word/2010/wordml" xmlns:w15="http://schemas.microsoft.com/office/word/2012/wordml" xmlns:w16se="http://schemas.microsoft.com/office/word/2015/wordml/symex" xmlns:wpg="http://schemas.microsoft.com/office/word/2010/wordprocessingGroup" xmlns:wpi="http://schemas.microsoft.com/office/word/2010/wordprocessingInk" xmlns:wne="http://schemas.microsoft.com/office/word/2006/wordml" xmlns:wps="http://schemas.microsoft.com/office/word/2010/wordprocessingShape" mc:Ignorable="w14 w15 w16se wp14">
   <w:p>
     <w:pPr>
       <w:pStyle w:val="Footer-Center"/>
@@ -6563,7 +8462,7 @@
             <wp:posOffset>-1459865</wp:posOffset>
           </wp:positionH>
           <wp:positionV relativeFrom="paragraph">
-            <wp:posOffset>-204140</wp:posOffset>
+            <wp:posOffset>-213030</wp:posOffset>
           </wp:positionV>
           <wp:extent cx="7577455" cy="1105231"/>
           <wp:effectExtent l="0" t="0" r="4445" b="0"/>
@@ -6647,7 +8546,7 @@
 </file>
 
 <file path=word/footer6.xml><?xml version="1.0" encoding="utf-8"?>
-<w:ftr xmlns:wpc="http://schemas.microsoft.com/office/word/2010/wordprocessingCanvas" xmlns:mc="http://schemas.openxmlformats.org/markup-compatibility/2006" xmlns:o="urn:schemas-microsoft-com:office:office" xmlns:r="http://schemas.openxmlformats.org/officeDocument/2006/relationships" xmlns:m="http://schemas.openxmlformats.org/officeDocument/2006/math" xmlns:v="urn:schemas-microsoft-com:vml" xmlns:wp14="http://schemas.microsoft.com/office/word/2010/wordprocessingDrawing" xmlns:wp="http://schemas.openxmlformats.org/drawingml/2006/wordprocessingDrawing" xmlns:w10="urn:schemas-microsoft-com:office:word" xmlns:w="http://schemas.openxmlformats.org/wordprocessingml/2006/main" xmlns:w14="http://schemas.microsoft.com/office/word/2010/wordml" xmlns:w15="http://schemas.microsoft.com/office/word/2012/wordml" xmlns:wpg="http://schemas.microsoft.com/office/word/2010/wordprocessingGroup" xmlns:wpi="http://schemas.microsoft.com/office/word/2010/wordprocessingInk" xmlns:wne="http://schemas.microsoft.com/office/word/2006/wordml" xmlns:wps="http://schemas.microsoft.com/office/word/2010/wordprocessingShape" mc:Ignorable="w14 w15 wp14">
+<w:ftr xmlns:wpc="http://schemas.microsoft.com/office/word/2010/wordprocessingCanvas" xmlns:cx="http://schemas.microsoft.com/office/drawing/2014/chartex" xmlns:cx1="http://schemas.microsoft.com/office/drawing/2015/9/8/chartex" xmlns:mc="http://schemas.openxmlformats.org/markup-compatibility/2006" xmlns:o="urn:schemas-microsoft-com:office:office" xmlns:r="http://schemas.openxmlformats.org/officeDocument/2006/relationships" xmlns:m="http://schemas.openxmlformats.org/officeDocument/2006/math" xmlns:v="urn:schemas-microsoft-com:vml" xmlns:wp14="http://schemas.microsoft.com/office/word/2010/wordprocessingDrawing" xmlns:wp="http://schemas.openxmlformats.org/drawingml/2006/wordprocessingDrawing" xmlns:w10="urn:schemas-microsoft-com:office:word" xmlns:w="http://schemas.openxmlformats.org/wordprocessingml/2006/main" xmlns:w14="http://schemas.microsoft.com/office/word/2010/wordml" xmlns:w15="http://schemas.microsoft.com/office/word/2012/wordml" xmlns:w16se="http://schemas.microsoft.com/office/word/2015/wordml/symex" xmlns:wpg="http://schemas.microsoft.com/office/word/2010/wordprocessingGroup" xmlns:wpi="http://schemas.microsoft.com/office/word/2010/wordprocessingInk" xmlns:wne="http://schemas.microsoft.com/office/word/2006/wordml" xmlns:wps="http://schemas.microsoft.com/office/word/2010/wordprocessingShape" mc:Ignorable="w14 w15 w16se wp14">
   <w:p>
     <w:pPr>
       <w:pStyle w:val="Footer-Center"/>
@@ -6655,6 +8554,7 @@
         <w:noProof/>
       </w:rPr>
     </w:pPr>
+    <w:bookmarkStart w:id="3" w:name="_GoBack"/>
     <w:r>
       <w:rPr>
         <w:noProof/>
@@ -6664,10 +8564,10 @@
         <wp:anchor distT="0" distB="0" distL="114300" distR="114300" simplePos="0" relativeHeight="251675648" behindDoc="1" locked="0" layoutInCell="1" allowOverlap="1" wp14:anchorId="535FA238" wp14:editId="16DF1856">
           <wp:simplePos x="0" y="0"/>
           <wp:positionH relativeFrom="page">
-            <wp:posOffset>-657</wp:posOffset>
+            <wp:posOffset>-635</wp:posOffset>
           </wp:positionH>
           <wp:positionV relativeFrom="paragraph">
-            <wp:posOffset>-27664</wp:posOffset>
+            <wp:posOffset>-31446</wp:posOffset>
           </wp:positionV>
           <wp:extent cx="7577455" cy="1105231"/>
           <wp:effectExtent l="0" t="0" r="4445" b="0"/>
@@ -6716,6 +8616,7 @@
         </wp:anchor>
       </w:drawing>
     </w:r>
+    <w:bookmarkEnd w:id="3"/>
     <w:r>
       <w:rPr>
         <w:noProof/>
@@ -6751,7 +8652,7 @@
 </file>
 
 <file path=word/footnotes.xml><?xml version="1.0" encoding="utf-8"?>
-<w:footnotes xmlns:wpc="http://schemas.microsoft.com/office/word/2010/wordprocessingCanvas" xmlns:mc="http://schemas.openxmlformats.org/markup-compatibility/2006" xmlns:o="urn:schemas-microsoft-com:office:office" xmlns:r="http://schemas.openxmlformats.org/officeDocument/2006/relationships" xmlns:m="http://schemas.openxmlformats.org/officeDocument/2006/math" xmlns:v="urn:schemas-microsoft-com:vml" xmlns:wp14="http://schemas.microsoft.com/office/word/2010/wordprocessingDrawing" xmlns:wp="http://schemas.openxmlformats.org/drawingml/2006/wordprocessingDrawing" xmlns:w10="urn:schemas-microsoft-com:office:word" xmlns:w="http://schemas.openxmlformats.org/wordprocessingml/2006/main" xmlns:w14="http://schemas.microsoft.com/office/word/2010/wordml" xmlns:w15="http://schemas.microsoft.com/office/word/2012/wordml" xmlns:wpg="http://schemas.microsoft.com/office/word/2010/wordprocessingGroup" xmlns:wpi="http://schemas.microsoft.com/office/word/2010/wordprocessingInk" xmlns:wne="http://schemas.microsoft.com/office/word/2006/wordml" xmlns:wps="http://schemas.microsoft.com/office/word/2010/wordprocessingShape" mc:Ignorable="w14 w15 wp14">
+<w:footnotes xmlns:wpc="http://schemas.microsoft.com/office/word/2010/wordprocessingCanvas" xmlns:cx="http://schemas.microsoft.com/office/drawing/2014/chartex" xmlns:cx1="http://schemas.microsoft.com/office/drawing/2015/9/8/chartex" xmlns:mc="http://schemas.openxmlformats.org/markup-compatibility/2006" xmlns:o="urn:schemas-microsoft-com:office:office" xmlns:r="http://schemas.openxmlformats.org/officeDocument/2006/relationships" xmlns:m="http://schemas.openxmlformats.org/officeDocument/2006/math" xmlns:v="urn:schemas-microsoft-com:vml" xmlns:wp14="http://schemas.microsoft.com/office/word/2010/wordprocessingDrawing" xmlns:wp="http://schemas.openxmlformats.org/drawingml/2006/wordprocessingDrawing" xmlns:w10="urn:schemas-microsoft-com:office:word" xmlns:w="http://schemas.openxmlformats.org/wordprocessingml/2006/main" xmlns:w14="http://schemas.microsoft.com/office/word/2010/wordml" xmlns:w15="http://schemas.microsoft.com/office/word/2012/wordml" xmlns:w16se="http://schemas.microsoft.com/office/word/2015/wordml/symex" xmlns:wpg="http://schemas.microsoft.com/office/word/2010/wordprocessingGroup" xmlns:wpi="http://schemas.microsoft.com/office/word/2010/wordprocessingInk" xmlns:wne="http://schemas.microsoft.com/office/word/2006/wordml" xmlns:wps="http://schemas.microsoft.com/office/word/2010/wordprocessingShape" mc:Ignorable="w14 w15 w16se wp14">
   <w:footnote w:type="separator" w:id="-1">
     <w:p>
       <w:pPr>
@@ -6776,7 +8677,7 @@
 </file>
 
 <file path=word/header1.xml><?xml version="1.0" encoding="utf-8"?>
-<w:hdr xmlns:wpc="http://schemas.microsoft.com/office/word/2010/wordprocessingCanvas" xmlns:mc="http://schemas.openxmlformats.org/markup-compatibility/2006" xmlns:o="urn:schemas-microsoft-com:office:office" xmlns:r="http://schemas.openxmlformats.org/officeDocument/2006/relationships" xmlns:m="http://schemas.openxmlformats.org/officeDocument/2006/math" xmlns:v="urn:schemas-microsoft-com:vml" xmlns:wp14="http://schemas.microsoft.com/office/word/2010/wordprocessingDrawing" xmlns:wp="http://schemas.openxmlformats.org/drawingml/2006/wordprocessingDrawing" xmlns:w10="urn:schemas-microsoft-com:office:word" xmlns:w="http://schemas.openxmlformats.org/wordprocessingml/2006/main" xmlns:w14="http://schemas.microsoft.com/office/word/2010/wordml" xmlns:w15="http://schemas.microsoft.com/office/word/2012/wordml" xmlns:wpg="http://schemas.microsoft.com/office/word/2010/wordprocessingGroup" xmlns:wpi="http://schemas.microsoft.com/office/word/2010/wordprocessingInk" xmlns:wne="http://schemas.microsoft.com/office/word/2006/wordml" xmlns:wps="http://schemas.microsoft.com/office/word/2010/wordprocessingShape" mc:Ignorable="w14 w15 wp14">
+<w:hdr xmlns:wpc="http://schemas.microsoft.com/office/word/2010/wordprocessingCanvas" xmlns:cx="http://schemas.microsoft.com/office/drawing/2014/chartex" xmlns:cx1="http://schemas.microsoft.com/office/drawing/2015/9/8/chartex" xmlns:mc="http://schemas.openxmlformats.org/markup-compatibility/2006" xmlns:o="urn:schemas-microsoft-com:office:office" xmlns:r="http://schemas.openxmlformats.org/officeDocument/2006/relationships" xmlns:m="http://schemas.openxmlformats.org/officeDocument/2006/math" xmlns:v="urn:schemas-microsoft-com:vml" xmlns:wp14="http://schemas.microsoft.com/office/word/2010/wordprocessingDrawing" xmlns:wp="http://schemas.openxmlformats.org/drawingml/2006/wordprocessingDrawing" xmlns:w10="urn:schemas-microsoft-com:office:word" xmlns:w="http://schemas.openxmlformats.org/wordprocessingml/2006/main" xmlns:w14="http://schemas.microsoft.com/office/word/2010/wordml" xmlns:w15="http://schemas.microsoft.com/office/word/2012/wordml" xmlns:w16se="http://schemas.microsoft.com/office/word/2015/wordml/symex" xmlns:wpg="http://schemas.microsoft.com/office/word/2010/wordprocessingGroup" xmlns:wpi="http://schemas.microsoft.com/office/word/2010/wordprocessingInk" xmlns:wne="http://schemas.microsoft.com/office/word/2006/wordml" xmlns:wps="http://schemas.microsoft.com/office/word/2010/wordprocessingShape" mc:Ignorable="w14 w15 w16se wp14">
   <w:p>
     <w:pPr>
       <w:pStyle w:val="Header"/>
@@ -6847,7 +8748,7 @@
 </file>
 
 <file path=word/header2.xml><?xml version="1.0" encoding="utf-8"?>
-<w:hdr xmlns:wpc="http://schemas.microsoft.com/office/word/2010/wordprocessingCanvas" xmlns:mc="http://schemas.openxmlformats.org/markup-compatibility/2006" xmlns:o="urn:schemas-microsoft-com:office:office" xmlns:r="http://schemas.openxmlformats.org/officeDocument/2006/relationships" xmlns:m="http://schemas.openxmlformats.org/officeDocument/2006/math" xmlns:v="urn:schemas-microsoft-com:vml" xmlns:wp14="http://schemas.microsoft.com/office/word/2010/wordprocessingDrawing" xmlns:wp="http://schemas.openxmlformats.org/drawingml/2006/wordprocessingDrawing" xmlns:w10="urn:schemas-microsoft-com:office:word" xmlns:w="http://schemas.openxmlformats.org/wordprocessingml/2006/main" xmlns:w14="http://schemas.microsoft.com/office/word/2010/wordml" xmlns:w15="http://schemas.microsoft.com/office/word/2012/wordml" xmlns:wpg="http://schemas.microsoft.com/office/word/2010/wordprocessingGroup" xmlns:wpi="http://schemas.microsoft.com/office/word/2010/wordprocessingInk" xmlns:wne="http://schemas.microsoft.com/office/word/2006/wordml" xmlns:wps="http://schemas.microsoft.com/office/word/2010/wordprocessingShape" mc:Ignorable="w14 w15 wp14">
+<w:hdr xmlns:wpc="http://schemas.microsoft.com/office/word/2010/wordprocessingCanvas" xmlns:cx="http://schemas.microsoft.com/office/drawing/2014/chartex" xmlns:cx1="http://schemas.microsoft.com/office/drawing/2015/9/8/chartex" xmlns:mc="http://schemas.openxmlformats.org/markup-compatibility/2006" xmlns:o="urn:schemas-microsoft-com:office:office" xmlns:r="http://schemas.openxmlformats.org/officeDocument/2006/relationships" xmlns:m="http://schemas.openxmlformats.org/officeDocument/2006/math" xmlns:v="urn:schemas-microsoft-com:vml" xmlns:wp14="http://schemas.microsoft.com/office/word/2010/wordprocessingDrawing" xmlns:wp="http://schemas.openxmlformats.org/drawingml/2006/wordprocessingDrawing" xmlns:w10="urn:schemas-microsoft-com:office:word" xmlns:w="http://schemas.openxmlformats.org/wordprocessingml/2006/main" xmlns:w14="http://schemas.microsoft.com/office/word/2010/wordml" xmlns:w15="http://schemas.microsoft.com/office/word/2012/wordml" xmlns:w16se="http://schemas.microsoft.com/office/word/2015/wordml/symex" xmlns:wpg="http://schemas.microsoft.com/office/word/2010/wordprocessingGroup" xmlns:wpi="http://schemas.microsoft.com/office/word/2010/wordprocessingInk" xmlns:wne="http://schemas.microsoft.com/office/word/2006/wordml" xmlns:wps="http://schemas.microsoft.com/office/word/2010/wordprocessingShape" mc:Ignorable="w14 w15 w16se wp14">
   <w:p>
     <w:pPr>
       <w:pStyle w:val="Header"/>
@@ -6918,7 +8819,7 @@
 </file>
 
 <file path=word/header3.xml><?xml version="1.0" encoding="utf-8"?>
-<w:hdr xmlns:wpc="http://schemas.microsoft.com/office/word/2010/wordprocessingCanvas" xmlns:mc="http://schemas.openxmlformats.org/markup-compatibility/2006" xmlns:o="urn:schemas-microsoft-com:office:office" xmlns:r="http://schemas.openxmlformats.org/officeDocument/2006/relationships" xmlns:m="http://schemas.openxmlformats.org/officeDocument/2006/math" xmlns:v="urn:schemas-microsoft-com:vml" xmlns:wp14="http://schemas.microsoft.com/office/word/2010/wordprocessingDrawing" xmlns:wp="http://schemas.openxmlformats.org/drawingml/2006/wordprocessingDrawing" xmlns:w10="urn:schemas-microsoft-com:office:word" xmlns:w="http://schemas.openxmlformats.org/wordprocessingml/2006/main" xmlns:w14="http://schemas.microsoft.com/office/word/2010/wordml" xmlns:w15="http://schemas.microsoft.com/office/word/2012/wordml" xmlns:wpg="http://schemas.microsoft.com/office/word/2010/wordprocessingGroup" xmlns:wpi="http://schemas.microsoft.com/office/word/2010/wordprocessingInk" xmlns:wne="http://schemas.microsoft.com/office/word/2006/wordml" xmlns:wps="http://schemas.microsoft.com/office/word/2010/wordprocessingShape" mc:Ignorable="w14 w15 wp14">
+<w:hdr xmlns:wpc="http://schemas.microsoft.com/office/word/2010/wordprocessingCanvas" xmlns:cx="http://schemas.microsoft.com/office/drawing/2014/chartex" xmlns:cx1="http://schemas.microsoft.com/office/drawing/2015/9/8/chartex" xmlns:mc="http://schemas.openxmlformats.org/markup-compatibility/2006" xmlns:o="urn:schemas-microsoft-com:office:office" xmlns:r="http://schemas.openxmlformats.org/officeDocument/2006/relationships" xmlns:m="http://schemas.openxmlformats.org/officeDocument/2006/math" xmlns:v="urn:schemas-microsoft-com:vml" xmlns:wp14="http://schemas.microsoft.com/office/word/2010/wordprocessingDrawing" xmlns:wp="http://schemas.openxmlformats.org/drawingml/2006/wordprocessingDrawing" xmlns:w10="urn:schemas-microsoft-com:office:word" xmlns:w="http://schemas.openxmlformats.org/wordprocessingml/2006/main" xmlns:w14="http://schemas.microsoft.com/office/word/2010/wordml" xmlns:w15="http://schemas.microsoft.com/office/word/2012/wordml" xmlns:w16se="http://schemas.microsoft.com/office/word/2015/wordml/symex" xmlns:wpg="http://schemas.microsoft.com/office/word/2010/wordprocessingGroup" xmlns:wpi="http://schemas.microsoft.com/office/word/2010/wordprocessingInk" xmlns:wne="http://schemas.microsoft.com/office/word/2006/wordml" xmlns:wps="http://schemas.microsoft.com/office/word/2010/wordprocessingShape" mc:Ignorable="w14 w15 w16se wp14">
   <w:p>
     <w:pPr>
       <w:pStyle w:val="Header"/>
@@ -7012,7 +8913,7 @@
             </wp:anchor>
           </w:drawing>
         </mc:Choice>
-        <mc:Fallback xmlns:w16se="http://schemas.microsoft.com/office/word/2015/wordml/symex" xmlns:cx1="http://schemas.microsoft.com/office/drawing/2015/9/8/chartex" xmlns:cx="http://schemas.microsoft.com/office/drawing/2014/chartex">
+        <mc:Fallback>
           <w:pict>
             <v:rect w14:anchorId="2191C03C" id="Rectangle 3" o:spid="_x0000_s1026" style="position:absolute;margin-left:-112.25pt;margin-top:-43.15pt;width:592.25pt;height:98.9pt;z-index:-251657216;visibility:visible;mso-wrap-style:square;mso-height-percent:0;mso-wrap-distance-left:9pt;mso-wrap-distance-top:0;mso-wrap-distance-right:9pt;mso-wrap-distance-bottom:0;mso-position-horizontal:absolute;mso-position-horizontal-relative:text;mso-position-vertical:absolute;mso-position-vertical-relative:text;mso-height-percent:0;mso-height-relative:margin;v-text-anchor:middle" o:gfxdata="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" fillcolor="#033951" stroked="f" strokeweight="1pt">
               <v:fill color2="white [3212]" rotate="t" colors="0 #033951;19661f #066098;36700f #067dc6;44564f #12a5f6;1 white" focus="100%" type="gradient"/>
@@ -7084,7 +8985,7 @@
 </file>
 
 <file path=word/header4.xml><?xml version="1.0" encoding="utf-8"?>
-<w:hdr xmlns:wpc="http://schemas.microsoft.com/office/word/2010/wordprocessingCanvas" xmlns:mc="http://schemas.openxmlformats.org/markup-compatibility/2006" xmlns:o="urn:schemas-microsoft-com:office:office" xmlns:r="http://schemas.openxmlformats.org/officeDocument/2006/relationships" xmlns:m="http://schemas.openxmlformats.org/officeDocument/2006/math" xmlns:v="urn:schemas-microsoft-com:vml" xmlns:wp14="http://schemas.microsoft.com/office/word/2010/wordprocessingDrawing" xmlns:wp="http://schemas.openxmlformats.org/drawingml/2006/wordprocessingDrawing" xmlns:w10="urn:schemas-microsoft-com:office:word" xmlns:w="http://schemas.openxmlformats.org/wordprocessingml/2006/main" xmlns:w14="http://schemas.microsoft.com/office/word/2010/wordml" xmlns:w15="http://schemas.microsoft.com/office/word/2012/wordml" xmlns:wpg="http://schemas.microsoft.com/office/word/2010/wordprocessingGroup" xmlns:wpi="http://schemas.microsoft.com/office/word/2010/wordprocessingInk" xmlns:wne="http://schemas.microsoft.com/office/word/2006/wordml" xmlns:wps="http://schemas.microsoft.com/office/word/2010/wordprocessingShape" mc:Ignorable="w14 w15 wp14">
+<w:hdr xmlns:wpc="http://schemas.microsoft.com/office/word/2010/wordprocessingCanvas" xmlns:cx="http://schemas.microsoft.com/office/drawing/2014/chartex" xmlns:cx1="http://schemas.microsoft.com/office/drawing/2015/9/8/chartex" xmlns:mc="http://schemas.openxmlformats.org/markup-compatibility/2006" xmlns:o="urn:schemas-microsoft-com:office:office" xmlns:r="http://schemas.openxmlformats.org/officeDocument/2006/relationships" xmlns:m="http://schemas.openxmlformats.org/officeDocument/2006/math" xmlns:v="urn:schemas-microsoft-com:vml" xmlns:wp14="http://schemas.microsoft.com/office/word/2010/wordprocessingDrawing" xmlns:wp="http://schemas.openxmlformats.org/drawingml/2006/wordprocessingDrawing" xmlns:w10="urn:schemas-microsoft-com:office:word" xmlns:w="http://schemas.openxmlformats.org/wordprocessingml/2006/main" xmlns:w14="http://schemas.microsoft.com/office/word/2010/wordml" xmlns:w15="http://schemas.microsoft.com/office/word/2012/wordml" xmlns:w16se="http://schemas.microsoft.com/office/word/2015/wordml/symex" xmlns:wpg="http://schemas.microsoft.com/office/word/2010/wordprocessingGroup" xmlns:wpi="http://schemas.microsoft.com/office/word/2010/wordprocessingInk" xmlns:wne="http://schemas.microsoft.com/office/word/2006/wordml" xmlns:wps="http://schemas.microsoft.com/office/word/2010/wordprocessingShape" mc:Ignorable="w14 w15 w16se wp14">
   <w:p>
     <w:pPr>
       <w:pStyle w:val="Header"/>
@@ -7155,7 +9056,7 @@
 </file>
 
 <file path=word/header5.xml><?xml version="1.0" encoding="utf-8"?>
-<w:hdr xmlns:wpc="http://schemas.microsoft.com/office/word/2010/wordprocessingCanvas" xmlns:mc="http://schemas.openxmlformats.org/markup-compatibility/2006" xmlns:o="urn:schemas-microsoft-com:office:office" xmlns:r="http://schemas.openxmlformats.org/officeDocument/2006/relationships" xmlns:m="http://schemas.openxmlformats.org/officeDocument/2006/math" xmlns:v="urn:schemas-microsoft-com:vml" xmlns:wp14="http://schemas.microsoft.com/office/word/2010/wordprocessingDrawing" xmlns:wp="http://schemas.openxmlformats.org/drawingml/2006/wordprocessingDrawing" xmlns:w10="urn:schemas-microsoft-com:office:word" xmlns:w="http://schemas.openxmlformats.org/wordprocessingml/2006/main" xmlns:w14="http://schemas.microsoft.com/office/word/2010/wordml" xmlns:w15="http://schemas.microsoft.com/office/word/2012/wordml" xmlns:wpg="http://schemas.microsoft.com/office/word/2010/wordprocessingGroup" xmlns:wpi="http://schemas.microsoft.com/office/word/2010/wordprocessingInk" xmlns:wne="http://schemas.microsoft.com/office/word/2006/wordml" xmlns:wps="http://schemas.microsoft.com/office/word/2010/wordprocessingShape" mc:Ignorable="w14 w15 wp14">
+<w:hdr xmlns:wpc="http://schemas.microsoft.com/office/word/2010/wordprocessingCanvas" xmlns:cx="http://schemas.microsoft.com/office/drawing/2014/chartex" xmlns:cx1="http://schemas.microsoft.com/office/drawing/2015/9/8/chartex" xmlns:mc="http://schemas.openxmlformats.org/markup-compatibility/2006" xmlns:o="urn:schemas-microsoft-com:office:office" xmlns:r="http://schemas.openxmlformats.org/officeDocument/2006/relationships" xmlns:m="http://schemas.openxmlformats.org/officeDocument/2006/math" xmlns:v="urn:schemas-microsoft-com:vml" xmlns:wp14="http://schemas.microsoft.com/office/word/2010/wordprocessingDrawing" xmlns:wp="http://schemas.openxmlformats.org/drawingml/2006/wordprocessingDrawing" xmlns:w10="urn:schemas-microsoft-com:office:word" xmlns:w="http://schemas.openxmlformats.org/wordprocessingml/2006/main" xmlns:w14="http://schemas.microsoft.com/office/word/2010/wordml" xmlns:w15="http://schemas.microsoft.com/office/word/2012/wordml" xmlns:w16se="http://schemas.microsoft.com/office/word/2015/wordml/symex" xmlns:wpg="http://schemas.microsoft.com/office/word/2010/wordprocessingGroup" xmlns:wpi="http://schemas.microsoft.com/office/word/2010/wordprocessingInk" xmlns:wne="http://schemas.microsoft.com/office/word/2006/wordml" xmlns:wps="http://schemas.microsoft.com/office/word/2010/wordprocessingShape" mc:Ignorable="w14 w15 w16se wp14">
   <w:p>
     <w:pPr>
       <w:pStyle w:val="Header"/>
@@ -7169,10 +9070,10 @@
         <wp:anchor distT="0" distB="0" distL="114300" distR="114300" simplePos="0" relativeHeight="251665408" behindDoc="1" locked="0" layoutInCell="1" allowOverlap="1" wp14:anchorId="2877346B" wp14:editId="0022B3D5">
           <wp:simplePos x="0" y="0"/>
           <wp:positionH relativeFrom="column">
-            <wp:posOffset>-1432229</wp:posOffset>
+            <wp:posOffset>-1431925</wp:posOffset>
           </wp:positionH>
           <wp:positionV relativeFrom="paragraph">
-            <wp:posOffset>-442264</wp:posOffset>
+            <wp:posOffset>-441655</wp:posOffset>
           </wp:positionV>
           <wp:extent cx="7635875" cy="898498"/>
           <wp:effectExtent l="0" t="0" r="3175" b="0"/>
@@ -7203,7 +9104,7 @@
                 <pic:spPr>
                   <a:xfrm>
                     <a:off x="0" y="0"/>
-                    <a:ext cx="7659406" cy="901267"/>
+                    <a:ext cx="7635875" cy="898498"/>
                   </a:xfrm>
                   <a:prstGeom prst="rect">
                     <a:avLst/>
@@ -7226,7 +9127,7 @@
 </file>
 
 <file path=word/header6.xml><?xml version="1.0" encoding="utf-8"?>
-<w:hdr xmlns:wpc="http://schemas.microsoft.com/office/word/2010/wordprocessingCanvas" xmlns:mc="http://schemas.openxmlformats.org/markup-compatibility/2006" xmlns:o="urn:schemas-microsoft-com:office:office" xmlns:r="http://schemas.openxmlformats.org/officeDocument/2006/relationships" xmlns:m="http://schemas.openxmlformats.org/officeDocument/2006/math" xmlns:v="urn:schemas-microsoft-com:vml" xmlns:wp14="http://schemas.microsoft.com/office/word/2010/wordprocessingDrawing" xmlns:wp="http://schemas.openxmlformats.org/drawingml/2006/wordprocessingDrawing" xmlns:w10="urn:schemas-microsoft-com:office:word" xmlns:w="http://schemas.openxmlformats.org/wordprocessingml/2006/main" xmlns:w14="http://schemas.microsoft.com/office/word/2010/wordml" xmlns:w15="http://schemas.microsoft.com/office/word/2012/wordml" xmlns:wpg="http://schemas.microsoft.com/office/word/2010/wordprocessingGroup" xmlns:wpi="http://schemas.microsoft.com/office/word/2010/wordprocessingInk" xmlns:wne="http://schemas.microsoft.com/office/word/2006/wordml" xmlns:wps="http://schemas.microsoft.com/office/word/2010/wordprocessingShape" mc:Ignorable="w14 w15 wp14">
+<w:hdr xmlns:wpc="http://schemas.microsoft.com/office/word/2010/wordprocessingCanvas" xmlns:cx="http://schemas.microsoft.com/office/drawing/2014/chartex" xmlns:cx1="http://schemas.microsoft.com/office/drawing/2015/9/8/chartex" xmlns:mc="http://schemas.openxmlformats.org/markup-compatibility/2006" xmlns:o="urn:schemas-microsoft-com:office:office" xmlns:r="http://schemas.openxmlformats.org/officeDocument/2006/relationships" xmlns:m="http://schemas.openxmlformats.org/officeDocument/2006/math" xmlns:v="urn:schemas-microsoft-com:vml" xmlns:wp14="http://schemas.microsoft.com/office/word/2010/wordprocessingDrawing" xmlns:wp="http://schemas.openxmlformats.org/drawingml/2006/wordprocessingDrawing" xmlns:w10="urn:schemas-microsoft-com:office:word" xmlns:w="http://schemas.openxmlformats.org/wordprocessingml/2006/main" xmlns:w14="http://schemas.microsoft.com/office/word/2010/wordml" xmlns:w15="http://schemas.microsoft.com/office/word/2012/wordml" xmlns:w16se="http://schemas.microsoft.com/office/word/2015/wordml/symex" xmlns:wpg="http://schemas.microsoft.com/office/word/2010/wordprocessingGroup" xmlns:wpi="http://schemas.microsoft.com/office/word/2010/wordprocessingInk" xmlns:wne="http://schemas.microsoft.com/office/word/2006/wordml" xmlns:wps="http://schemas.microsoft.com/office/word/2010/wordprocessingShape" mc:Ignorable="w14 w15 w16se wp14">
   <w:p>
     <w:pPr>
       <w:pStyle w:val="Header"/>
@@ -7297,7 +9198,7 @@
 </file>
 
 <file path=word/numbering.xml><?xml version="1.0" encoding="utf-8"?>
-<w:numbering xmlns:wpc="http://schemas.microsoft.com/office/word/2010/wordprocessingCanvas" xmlns:mc="http://schemas.openxmlformats.org/markup-compatibility/2006" xmlns:o="urn:schemas-microsoft-com:office:office" xmlns:r="http://schemas.openxmlformats.org/officeDocument/2006/relationships" xmlns:m="http://schemas.openxmlformats.org/officeDocument/2006/math" xmlns:v="urn:schemas-microsoft-com:vml" xmlns:wp14="http://schemas.microsoft.com/office/word/2010/wordprocessingDrawing" xmlns:wp="http://schemas.openxmlformats.org/drawingml/2006/wordprocessingDrawing" xmlns:w10="urn:schemas-microsoft-com:office:word" xmlns:w="http://schemas.openxmlformats.org/wordprocessingml/2006/main" xmlns:w14="http://schemas.microsoft.com/office/word/2010/wordml" xmlns:w15="http://schemas.microsoft.com/office/word/2012/wordml" xmlns:wpg="http://schemas.microsoft.com/office/word/2010/wordprocessingGroup" xmlns:wpi="http://schemas.microsoft.com/office/word/2010/wordprocessingInk" xmlns:wne="http://schemas.microsoft.com/office/word/2006/wordml" xmlns:wps="http://schemas.microsoft.com/office/word/2010/wordprocessingShape" mc:Ignorable="w14 w15 wp14">
+<w:numbering xmlns:wpc="http://schemas.microsoft.com/office/word/2010/wordprocessingCanvas" xmlns:cx="http://schemas.microsoft.com/office/drawing/2014/chartex" xmlns:cx1="http://schemas.microsoft.com/office/drawing/2015/9/8/chartex" xmlns:mc="http://schemas.openxmlformats.org/markup-compatibility/2006" xmlns:o="urn:schemas-microsoft-com:office:office" xmlns:r="http://schemas.openxmlformats.org/officeDocument/2006/relationships" xmlns:m="http://schemas.openxmlformats.org/officeDocument/2006/math" xmlns:v="urn:schemas-microsoft-com:vml" xmlns:wp14="http://schemas.microsoft.com/office/word/2010/wordprocessingDrawing" xmlns:wp="http://schemas.openxmlformats.org/drawingml/2006/wordprocessingDrawing" xmlns:w10="urn:schemas-microsoft-com:office:word" xmlns:w="http://schemas.openxmlformats.org/wordprocessingml/2006/main" xmlns:w14="http://schemas.microsoft.com/office/word/2010/wordml" xmlns:w15="http://schemas.microsoft.com/office/word/2012/wordml" xmlns:w16se="http://schemas.microsoft.com/office/word/2015/wordml/symex" xmlns:wpg="http://schemas.microsoft.com/office/word/2010/wordprocessingGroup" xmlns:wpi="http://schemas.microsoft.com/office/word/2010/wordprocessingInk" xmlns:wne="http://schemas.microsoft.com/office/word/2006/wordml" xmlns:wps="http://schemas.microsoft.com/office/word/2010/wordprocessingShape" mc:Ignorable="w14 w15 w16se wp14">
   <w:abstractNum w:abstractNumId="0" w15:restartNumberingAfterBreak="0">
     <w:nsid w:val="11B626E6"/>
     <w:multiLevelType w:val="hybridMultilevel"/>
@@ -7949,7 +9850,7 @@
 </file>
 
 <file path=word/styles.xml><?xml version="1.0" encoding="utf-8"?>
-<w:styles xmlns:mc="http://schemas.openxmlformats.org/markup-compatibility/2006" xmlns:r="http://schemas.openxmlformats.org/officeDocument/2006/relationships" xmlns:w="http://schemas.openxmlformats.org/wordprocessingml/2006/main" xmlns:w14="http://schemas.microsoft.com/office/word/2010/wordml" xmlns:w15="http://schemas.microsoft.com/office/word/2012/wordml" mc:Ignorable="w14 w15">
+<w:styles xmlns:mc="http://schemas.openxmlformats.org/markup-compatibility/2006" xmlns:r="http://schemas.openxmlformats.org/officeDocument/2006/relationships" xmlns:w="http://schemas.openxmlformats.org/wordprocessingml/2006/main" xmlns:w14="http://schemas.microsoft.com/office/word/2010/wordml" xmlns:w15="http://schemas.microsoft.com/office/word/2012/wordml" xmlns:w16se="http://schemas.microsoft.com/office/word/2015/wordml/symex" mc:Ignorable="w14 w15 w16se">
   <w:docDefaults>
     <w:rPrDefault>
       <w:rPr>
@@ -9358,7 +11259,7 @@
 </file>
 
 <file path=customXml/itemProps1.xml><?xml version="1.0" encoding="utf-8"?>
-<ds:datastoreItem xmlns:ds="http://schemas.openxmlformats.org/officeDocument/2006/customXml" ds:itemID="{00FF7485-7FD5-4EAE-A553-389D286E29D1}">
+<ds:datastoreItem xmlns:ds="http://schemas.openxmlformats.org/officeDocument/2006/customXml" ds:itemID="{8911BBDE-7EBE-4CE6-8122-6B736C0922B9}">
   <ds:schemaRefs>
     <ds:schemaRef ds:uri="http://schemas.openxmlformats.org/officeDocument/2006/bibliography"/>
   </ds:schemaRefs>

</xml_diff>

<commit_message>
#20161116 -> perubahan gambar bmc & penambahan key resource n activity
</commit_message>
<xml_diff>
--- a/PPT/Business Plan/Business Plan.docx
+++ b/PPT/Business Plan/Business Plan.docx
@@ -1,6 +1,6 @@
 
 <file path=word/document.xml><?xml version="1.0" encoding="utf-8"?>
-<w:document xmlns:wpc="http://schemas.microsoft.com/office/word/2010/wordprocessingCanvas" xmlns:cx="http://schemas.microsoft.com/office/drawing/2014/chartex" xmlns:cx1="http://schemas.microsoft.com/office/drawing/2015/9/8/chartex" xmlns:mc="http://schemas.openxmlformats.org/markup-compatibility/2006" xmlns:o="urn:schemas-microsoft-com:office:office" xmlns:r="http://schemas.openxmlformats.org/officeDocument/2006/relationships" xmlns:m="http://schemas.openxmlformats.org/officeDocument/2006/math" xmlns:v="urn:schemas-microsoft-com:vml" xmlns:wp14="http://schemas.microsoft.com/office/word/2010/wordprocessingDrawing" xmlns:wp="http://schemas.openxmlformats.org/drawingml/2006/wordprocessingDrawing" xmlns:w10="urn:schemas-microsoft-com:office:word" xmlns:w="http://schemas.openxmlformats.org/wordprocessingml/2006/main" xmlns:w14="http://schemas.microsoft.com/office/word/2010/wordml" xmlns:w15="http://schemas.microsoft.com/office/word/2012/wordml" xmlns:w16se="http://schemas.microsoft.com/office/word/2015/wordml/symex" xmlns:wpg="http://schemas.microsoft.com/office/word/2010/wordprocessingGroup" xmlns:wpi="http://schemas.microsoft.com/office/word/2010/wordprocessingInk" xmlns:wne="http://schemas.microsoft.com/office/word/2006/wordml" xmlns:wps="http://schemas.microsoft.com/office/word/2010/wordprocessingShape" mc:Ignorable="w14 w15 w16se wp14">
+<w:document xmlns:wpc="http://schemas.microsoft.com/office/word/2010/wordprocessingCanvas" xmlns:mc="http://schemas.openxmlformats.org/markup-compatibility/2006" xmlns:o="urn:schemas-microsoft-com:office:office" xmlns:r="http://schemas.openxmlformats.org/officeDocument/2006/relationships" xmlns:m="http://schemas.openxmlformats.org/officeDocument/2006/math" xmlns:v="urn:schemas-microsoft-com:vml" xmlns:wp14="http://schemas.microsoft.com/office/word/2010/wordprocessingDrawing" xmlns:wp="http://schemas.openxmlformats.org/drawingml/2006/wordprocessingDrawing" xmlns:w10="urn:schemas-microsoft-com:office:word" xmlns:w="http://schemas.openxmlformats.org/wordprocessingml/2006/main" xmlns:w14="http://schemas.microsoft.com/office/word/2010/wordml" xmlns:w15="http://schemas.microsoft.com/office/word/2012/wordml" xmlns:wpg="http://schemas.microsoft.com/office/word/2010/wordprocessingGroup" xmlns:wpi="http://schemas.microsoft.com/office/word/2010/wordprocessingInk" xmlns:wne="http://schemas.microsoft.com/office/word/2006/wordml" xmlns:wps="http://schemas.microsoft.com/office/word/2010/wordprocessingShape" mc:Ignorable="w14 w15 wp14">
   <w:body>
     <w:p>
       <w:pPr>
@@ -3106,13 +3106,8 @@
         <w:t>Visi dari usaha kami adalah menjadi cloud router provider yang selalu dipercaya dan terpercaya</w:t>
       </w:r>
       <w:r>
-        <w:t xml:space="preserve"> di </w:t>
-      </w:r>
-      <w:proofErr w:type="spellStart"/>
-      <w:r>
-        <w:t>dunia</w:t>
-      </w:r>
-      <w:proofErr w:type="spellEnd"/>
+        <w:t xml:space="preserve"> di dunia</w:t>
+      </w:r>
       <w:r>
         <w:rPr>
           <w:lang w:val="id-ID"/>
@@ -3158,43 +3153,9 @@
         </w:rPr>
         <w:t xml:space="preserve">menuhi visi dan misi </w:t>
       </w:r>
-      <w:proofErr w:type="spellStart"/>
-      <w:r>
-        <w:t>perusahaan</w:t>
-      </w:r>
-      <w:proofErr w:type="spellEnd"/>
-      <w:r>
-        <w:t xml:space="preserve">, </w:t>
-      </w:r>
-      <w:proofErr w:type="spellStart"/>
-      <w:r>
-        <w:t>terutama</w:t>
-      </w:r>
-      <w:proofErr w:type="spellEnd"/>
-      <w:r>
-        <w:t xml:space="preserve"> </w:t>
-      </w:r>
-      <w:proofErr w:type="spellStart"/>
-      <w:r>
-        <w:t>untuk</w:t>
-      </w:r>
-      <w:proofErr w:type="spellEnd"/>
-      <w:r>
-        <w:t xml:space="preserve"> </w:t>
-      </w:r>
-      <w:proofErr w:type="spellStart"/>
-      <w:r>
-        <w:t>kebutuhan</w:t>
-      </w:r>
-      <w:proofErr w:type="spellEnd"/>
-      <w:r>
-        <w:t xml:space="preserve"> </w:t>
-      </w:r>
-      <w:proofErr w:type="spellStart"/>
-      <w:r>
-        <w:t>pelanggan</w:t>
-      </w:r>
-      <w:proofErr w:type="spellEnd"/>
+      <w:r>
+        <w:t>perusahaan, terutama untuk kebutuhan pelanggan</w:t>
+      </w:r>
       <w:r>
         <w:rPr>
           <w:lang w:val="id-ID"/>
@@ -3221,13 +3182,8 @@
         <w:t xml:space="preserve"> di bulan Februari 2017, dan</w:t>
       </w:r>
       <w:r>
-        <w:t xml:space="preserve"> kami </w:t>
-      </w:r>
-      <w:proofErr w:type="spellStart"/>
-      <w:r>
-        <w:t>sangat</w:t>
-      </w:r>
-      <w:proofErr w:type="spellEnd"/>
+        <w:t xml:space="preserve"> kami sangat</w:t>
+      </w:r>
       <w:r>
         <w:rPr>
           <w:lang w:val="id-ID"/>
@@ -3431,29 +3387,15 @@
         </w:rPr>
         <w:t xml:space="preserve"> Layanan tersebut dapat dipesan oleh calon pelanggan kami melalui web kami di </w:t>
       </w:r>
-      <w:r>
-        <w:fldChar w:fldCharType="begin"/>
-      </w:r>
-      <w:r>
-        <w:instrText xml:space="preserve"> HYPERLINK "http://www.routermaya.com" </w:instrText>
-      </w:r>
-      <w:r>
-        <w:fldChar w:fldCharType="separate"/>
-      </w:r>
-      <w:r>
-        <w:rPr>
-          <w:rStyle w:val="Hyperlink"/>
-          <w:lang w:val="id-ID"/>
-        </w:rPr>
-        <w:t>http://www.routermaya.com</w:t>
-      </w:r>
-      <w:r>
-        <w:rPr>
-          <w:rStyle w:val="Hyperlink"/>
-          <w:lang w:val="id-ID"/>
-        </w:rPr>
-        <w:fldChar w:fldCharType="end"/>
-      </w:r>
+      <w:hyperlink r:id="rId19" w:history="1">
+        <w:r>
+          <w:rPr>
+            <w:rStyle w:val="Hyperlink"/>
+            <w:lang w:val="id-ID"/>
+          </w:rPr>
+          <w:t>http://www.routermaya.com</w:t>
+        </w:r>
+      </w:hyperlink>
       <w:r>
         <w:rPr>
           <w:lang w:val="id-ID"/>
@@ -3994,7 +3936,7 @@
                     <pic:cNvPicPr/>
                   </pic:nvPicPr>
                   <pic:blipFill>
-                    <a:blip r:embed="rId19">
+                    <a:blip r:embed="rId20">
                       <a:extLst>
                         <a:ext uri="{28A0092B-C50C-407E-A947-70E740481C1C}">
                           <a14:useLocalDpi xmlns:a14="http://schemas.microsoft.com/office/drawing/2010/main" val="0"/>
@@ -4293,7 +4235,7 @@
                     <pic:cNvPicPr/>
                   </pic:nvPicPr>
                   <pic:blipFill>
-                    <a:blip r:embed="rId20">
+                    <a:blip r:embed="rId21">
                       <a:extLst>
                         <a:ext uri="{28A0092B-C50C-407E-A947-70E740481C1C}">
                           <a14:useLocalDpi xmlns:a14="http://schemas.microsoft.com/office/drawing/2010/main" val="0"/>
@@ -4586,7 +4528,7 @@
                     <pic:cNvPicPr/>
                   </pic:nvPicPr>
                   <pic:blipFill>
-                    <a:blip r:embed="rId21">
+                    <a:blip r:embed="rId22">
                       <a:extLst>
                         <a:ext uri="{28A0092B-C50C-407E-A947-70E740481C1C}">
                           <a14:useLocalDpi xmlns:a14="http://schemas.microsoft.com/office/drawing/2010/main" val="0"/>
@@ -4865,7 +4807,7 @@
                     <pic:cNvPicPr/>
                   </pic:nvPicPr>
                   <pic:blipFill>
-                    <a:blip r:embed="rId22">
+                    <a:blip r:embed="rId23">
                       <a:extLst>
                         <a:ext uri="{28A0092B-C50C-407E-A947-70E740481C1C}">
                           <a14:useLocalDpi xmlns:a14="http://schemas.microsoft.com/office/drawing/2010/main" val="0"/>
@@ -5136,7 +5078,7 @@
                     <pic:cNvPicPr/>
                   </pic:nvPicPr>
                   <pic:blipFill>
-                    <a:blip r:embed="rId23">
+                    <a:blip r:embed="rId24">
                       <a:extLst>
                         <a:ext uri="{28A0092B-C50C-407E-A947-70E740481C1C}">
                           <a14:useLocalDpi xmlns:a14="http://schemas.microsoft.com/office/drawing/2010/main" val="0"/>
@@ -5338,313 +5280,11 @@
           <w:color w:val="000000" w:themeColor="text1"/>
         </w:rPr>
       </w:pPr>
-      <w:proofErr w:type="spellStart"/>
       <w:r>
         <w:rPr>
           <w:color w:val="000000" w:themeColor="text1"/>
         </w:rPr>
-        <w:t>Bertanggung</w:t>
-      </w:r>
-      <w:proofErr w:type="spellEnd"/>
-      <w:r>
-        <w:rPr>
-          <w:color w:val="000000" w:themeColor="text1"/>
-        </w:rPr>
-        <w:t xml:space="preserve"> </w:t>
-      </w:r>
-      <w:proofErr w:type="spellStart"/>
-      <w:r>
-        <w:rPr>
-          <w:color w:val="000000" w:themeColor="text1"/>
-        </w:rPr>
-        <w:t>jawab</w:t>
-      </w:r>
-      <w:proofErr w:type="spellEnd"/>
-      <w:r>
-        <w:rPr>
-          <w:color w:val="000000" w:themeColor="text1"/>
-        </w:rPr>
-        <w:t xml:space="preserve"> </w:t>
-      </w:r>
-      <w:proofErr w:type="spellStart"/>
-      <w:r>
-        <w:rPr>
-          <w:color w:val="000000" w:themeColor="text1"/>
-        </w:rPr>
-        <w:t>dalam</w:t>
-      </w:r>
-      <w:proofErr w:type="spellEnd"/>
-      <w:r>
-        <w:rPr>
-          <w:color w:val="000000" w:themeColor="text1"/>
-        </w:rPr>
-        <w:t xml:space="preserve"> </w:t>
-      </w:r>
-      <w:proofErr w:type="spellStart"/>
-      <w:r>
-        <w:rPr>
-          <w:color w:val="000000" w:themeColor="text1"/>
-        </w:rPr>
-        <w:t>memberikan</w:t>
-      </w:r>
-      <w:proofErr w:type="spellEnd"/>
-      <w:r>
-        <w:rPr>
-          <w:color w:val="000000" w:themeColor="text1"/>
-        </w:rPr>
-        <w:t xml:space="preserve"> surprise </w:t>
-      </w:r>
-      <w:proofErr w:type="spellStart"/>
-      <w:r>
-        <w:rPr>
-          <w:color w:val="000000" w:themeColor="text1"/>
-        </w:rPr>
-        <w:t>kepada</w:t>
-      </w:r>
-      <w:proofErr w:type="spellEnd"/>
-      <w:r>
-        <w:rPr>
-          <w:color w:val="000000" w:themeColor="text1"/>
-        </w:rPr>
-        <w:t xml:space="preserve"> </w:t>
-      </w:r>
-      <w:proofErr w:type="spellStart"/>
-      <w:r>
-        <w:rPr>
-          <w:color w:val="000000" w:themeColor="text1"/>
-        </w:rPr>
-        <w:t>calon</w:t>
-      </w:r>
-      <w:proofErr w:type="spellEnd"/>
-      <w:r>
-        <w:rPr>
-          <w:color w:val="000000" w:themeColor="text1"/>
-        </w:rPr>
-        <w:t xml:space="preserve"> </w:t>
-      </w:r>
-      <w:proofErr w:type="spellStart"/>
-      <w:r>
-        <w:rPr>
-          <w:color w:val="000000" w:themeColor="text1"/>
-        </w:rPr>
-        <w:t>pelanggan</w:t>
-      </w:r>
-      <w:proofErr w:type="spellEnd"/>
-      <w:r>
-        <w:rPr>
-          <w:color w:val="000000" w:themeColor="text1"/>
-        </w:rPr>
-        <w:t xml:space="preserve"> agar </w:t>
-      </w:r>
-      <w:proofErr w:type="spellStart"/>
-      <w:r>
-        <w:rPr>
-          <w:color w:val="000000" w:themeColor="text1"/>
-        </w:rPr>
-        <w:t>mau</w:t>
-      </w:r>
-      <w:proofErr w:type="spellEnd"/>
-      <w:r>
-        <w:rPr>
-          <w:color w:val="000000" w:themeColor="text1"/>
-        </w:rPr>
-        <w:t xml:space="preserve"> </w:t>
-      </w:r>
-      <w:proofErr w:type="spellStart"/>
-      <w:r>
-        <w:rPr>
-          <w:color w:val="000000" w:themeColor="text1"/>
-        </w:rPr>
-        <w:t>berlangganan</w:t>
-      </w:r>
-      <w:proofErr w:type="spellEnd"/>
-      <w:r>
-        <w:rPr>
-          <w:color w:val="000000" w:themeColor="text1"/>
-        </w:rPr>
-        <w:t xml:space="preserve"> </w:t>
-      </w:r>
-      <w:proofErr w:type="spellStart"/>
-      <w:r>
-        <w:rPr>
-          <w:color w:val="000000" w:themeColor="text1"/>
-        </w:rPr>
-        <w:t>dengan</w:t>
-      </w:r>
-      <w:proofErr w:type="spellEnd"/>
-      <w:r>
-        <w:rPr>
-          <w:color w:val="000000" w:themeColor="text1"/>
-        </w:rPr>
-        <w:t xml:space="preserve"> </w:t>
-      </w:r>
-      <w:proofErr w:type="spellStart"/>
-      <w:r>
-        <w:rPr>
-          <w:color w:val="000000" w:themeColor="text1"/>
-        </w:rPr>
-        <w:t>layanan</w:t>
-      </w:r>
-      <w:proofErr w:type="spellEnd"/>
-      <w:r>
-        <w:rPr>
-          <w:color w:val="000000" w:themeColor="text1"/>
-        </w:rPr>
-        <w:t xml:space="preserve"> yang kami </w:t>
-      </w:r>
-      <w:proofErr w:type="spellStart"/>
-      <w:r>
-        <w:rPr>
-          <w:color w:val="000000" w:themeColor="text1"/>
-        </w:rPr>
-        <w:t>tawarkan</w:t>
-      </w:r>
-      <w:proofErr w:type="spellEnd"/>
-      <w:r>
-        <w:rPr>
-          <w:color w:val="000000" w:themeColor="text1"/>
-        </w:rPr>
-        <w:t xml:space="preserve">, </w:t>
-      </w:r>
-      <w:proofErr w:type="spellStart"/>
-      <w:r>
-        <w:rPr>
-          <w:color w:val="000000" w:themeColor="text1"/>
-        </w:rPr>
-        <w:t>begitu</w:t>
-      </w:r>
-      <w:proofErr w:type="spellEnd"/>
-      <w:r>
-        <w:rPr>
-          <w:color w:val="000000" w:themeColor="text1"/>
-        </w:rPr>
-        <w:t xml:space="preserve"> </w:t>
-      </w:r>
-      <w:proofErr w:type="spellStart"/>
-      <w:r>
-        <w:rPr>
-          <w:color w:val="000000" w:themeColor="text1"/>
-        </w:rPr>
-        <w:t>juga</w:t>
-      </w:r>
-      <w:proofErr w:type="spellEnd"/>
-      <w:r>
-        <w:rPr>
-          <w:color w:val="000000" w:themeColor="text1"/>
-        </w:rPr>
-        <w:t xml:space="preserve"> </w:t>
-      </w:r>
-      <w:proofErr w:type="spellStart"/>
-      <w:r>
-        <w:rPr>
-          <w:color w:val="000000" w:themeColor="text1"/>
-        </w:rPr>
-        <w:t>dengan</w:t>
-      </w:r>
-      <w:proofErr w:type="spellEnd"/>
-      <w:r>
-        <w:rPr>
-          <w:color w:val="000000" w:themeColor="text1"/>
-        </w:rPr>
-        <w:t xml:space="preserve"> </w:t>
-      </w:r>
-      <w:proofErr w:type="spellStart"/>
-      <w:r>
-        <w:rPr>
-          <w:color w:val="000000" w:themeColor="text1"/>
-        </w:rPr>
-        <w:t>pelanggan</w:t>
-      </w:r>
-      <w:proofErr w:type="spellEnd"/>
-      <w:r>
-        <w:rPr>
-          <w:color w:val="000000" w:themeColor="text1"/>
-        </w:rPr>
-        <w:t xml:space="preserve"> lama agar </w:t>
-      </w:r>
-      <w:proofErr w:type="spellStart"/>
-      <w:r>
-        <w:rPr>
-          <w:color w:val="000000" w:themeColor="text1"/>
-        </w:rPr>
-        <w:t>pelanggan</w:t>
-      </w:r>
-      <w:proofErr w:type="spellEnd"/>
-      <w:r>
-        <w:rPr>
-          <w:color w:val="000000" w:themeColor="text1"/>
-        </w:rPr>
-        <w:t xml:space="preserve"> lama </w:t>
-      </w:r>
-      <w:proofErr w:type="spellStart"/>
-      <w:r>
-        <w:rPr>
-          <w:color w:val="000000" w:themeColor="text1"/>
-        </w:rPr>
-        <w:t>tetap</w:t>
-      </w:r>
-      <w:proofErr w:type="spellEnd"/>
-      <w:r>
-        <w:rPr>
-          <w:color w:val="000000" w:themeColor="text1"/>
-        </w:rPr>
-        <w:t xml:space="preserve"> </w:t>
-      </w:r>
-      <w:proofErr w:type="spellStart"/>
-      <w:r>
-        <w:rPr>
-          <w:color w:val="000000" w:themeColor="text1"/>
-        </w:rPr>
-        <w:t>setia</w:t>
-      </w:r>
-      <w:proofErr w:type="spellEnd"/>
-      <w:r>
-        <w:rPr>
-          <w:color w:val="000000" w:themeColor="text1"/>
-        </w:rPr>
-        <w:t xml:space="preserve"> </w:t>
-      </w:r>
-      <w:proofErr w:type="spellStart"/>
-      <w:r>
-        <w:rPr>
-          <w:color w:val="000000" w:themeColor="text1"/>
-        </w:rPr>
-        <w:t>dengan</w:t>
-      </w:r>
-      <w:proofErr w:type="spellEnd"/>
-      <w:r>
-        <w:rPr>
-          <w:color w:val="000000" w:themeColor="text1"/>
-        </w:rPr>
-        <w:t xml:space="preserve"> </w:t>
-      </w:r>
-      <w:proofErr w:type="spellStart"/>
-      <w:r>
-        <w:rPr>
-          <w:color w:val="000000" w:themeColor="text1"/>
-        </w:rPr>
-        <w:t>layanan</w:t>
-      </w:r>
-      <w:proofErr w:type="spellEnd"/>
-      <w:r>
-        <w:rPr>
-          <w:color w:val="000000" w:themeColor="text1"/>
-        </w:rPr>
-        <w:t xml:space="preserve"> yang kami </w:t>
-      </w:r>
-      <w:proofErr w:type="spellStart"/>
-      <w:r>
-        <w:rPr>
-          <w:color w:val="000000" w:themeColor="text1"/>
-        </w:rPr>
-        <w:t>berikan</w:t>
-      </w:r>
-      <w:proofErr w:type="spellEnd"/>
-      <w:r>
-        <w:rPr>
-          <w:color w:val="000000" w:themeColor="text1"/>
-        </w:rPr>
-        <w:t>.</w:t>
+        <w:t>Bertanggung jawab dalam memberikan surprise kepada calon pelanggan agar mau berlangganan dengan layanan yang kami tawarkan, begitu juga dengan pelanggan lama agar pelanggan lama tetap setia dengan layanan yang kami berikan.</w:t>
       </w:r>
     </w:p>
     <w:p>
@@ -5669,8 +5309,8 @@
           <w:color w:val="000000" w:themeColor="text1"/>
         </w:rPr>
         <w:sectPr>
-          <w:headerReference w:type="first" r:id="rId24"/>
-          <w:footerReference w:type="first" r:id="rId25"/>
+          <w:headerReference w:type="first" r:id="rId25"/>
+          <w:footerReference w:type="first" r:id="rId26"/>
           <w:type w:val="oddPage"/>
           <w:pgSz w:w="11906" w:h="16838"/>
           <w:pgMar w:top="1418" w:right="1418" w:bottom="1418" w:left="2268" w:header="709" w:footer="1134" w:gutter="0"/>
@@ -5679,529 +5319,17 @@
           <w:docGrid w:linePitch="360"/>
         </w:sectPr>
       </w:pPr>
-      <w:proofErr w:type="spellStart"/>
       <w:r>
         <w:rPr>
           <w:color w:val="000000" w:themeColor="text1"/>
         </w:rPr>
-        <w:t>Divisi</w:t>
-      </w:r>
-      <w:proofErr w:type="spellEnd"/>
+        <w:t>Divisi ini bertugas untuk memberikan fitur-fitur baru kepada aplikasi yang sudah ada, seperti penambahan fitur di portal web pelanggan. Bukan hanya itu, divisi ini juga bertugas untuk me-manage, menjamin aplikasi bebas dari suatu vulnerability, dan mengindentifikasi bug/vulnerability itu sebelum aplikasi itu masuk tahap production</w:t>
+      </w:r>
       <w:r>
         <w:rPr>
           <w:color w:val="000000" w:themeColor="text1"/>
         </w:rPr>
-        <w:t xml:space="preserve"> </w:t>
-      </w:r>
-      <w:proofErr w:type="spellStart"/>
-      <w:r>
-        <w:rPr>
-          <w:color w:val="000000" w:themeColor="text1"/>
-        </w:rPr>
-        <w:t>ini</w:t>
-      </w:r>
-      <w:proofErr w:type="spellEnd"/>
-      <w:r>
-        <w:rPr>
-          <w:color w:val="000000" w:themeColor="text1"/>
-        </w:rPr>
-        <w:t xml:space="preserve"> </w:t>
-      </w:r>
-      <w:proofErr w:type="spellStart"/>
-      <w:r>
-        <w:rPr>
-          <w:color w:val="000000" w:themeColor="text1"/>
-        </w:rPr>
-        <w:t>bertugas</w:t>
-      </w:r>
-      <w:proofErr w:type="spellEnd"/>
-      <w:r>
-        <w:rPr>
-          <w:color w:val="000000" w:themeColor="text1"/>
-        </w:rPr>
-        <w:t xml:space="preserve"> </w:t>
-      </w:r>
-      <w:proofErr w:type="spellStart"/>
-      <w:r>
-        <w:rPr>
-          <w:color w:val="000000" w:themeColor="text1"/>
-        </w:rPr>
-        <w:t>untuk</w:t>
-      </w:r>
-      <w:proofErr w:type="spellEnd"/>
-      <w:r>
-        <w:rPr>
-          <w:color w:val="000000" w:themeColor="text1"/>
-        </w:rPr>
-        <w:t xml:space="preserve"> </w:t>
-      </w:r>
-      <w:proofErr w:type="spellStart"/>
-      <w:r>
-        <w:rPr>
-          <w:color w:val="000000" w:themeColor="text1"/>
-        </w:rPr>
-        <w:t>memberikan</w:t>
-      </w:r>
-      <w:proofErr w:type="spellEnd"/>
-      <w:r>
-        <w:rPr>
-          <w:color w:val="000000" w:themeColor="text1"/>
-        </w:rPr>
-        <w:t xml:space="preserve"> </w:t>
-      </w:r>
-      <w:proofErr w:type="spellStart"/>
-      <w:r>
-        <w:rPr>
-          <w:color w:val="000000" w:themeColor="text1"/>
-        </w:rPr>
-        <w:t>fitur-fitur</w:t>
-      </w:r>
-      <w:proofErr w:type="spellEnd"/>
-      <w:r>
-        <w:rPr>
-          <w:color w:val="000000" w:themeColor="text1"/>
-        </w:rPr>
-        <w:t xml:space="preserve"> </w:t>
-      </w:r>
-      <w:proofErr w:type="spellStart"/>
-      <w:r>
-        <w:rPr>
-          <w:color w:val="000000" w:themeColor="text1"/>
-        </w:rPr>
-        <w:t>baru</w:t>
-      </w:r>
-      <w:proofErr w:type="spellEnd"/>
-      <w:r>
-        <w:rPr>
-          <w:color w:val="000000" w:themeColor="text1"/>
-        </w:rPr>
-        <w:t xml:space="preserve"> </w:t>
-      </w:r>
-      <w:proofErr w:type="spellStart"/>
-      <w:r>
-        <w:rPr>
-          <w:color w:val="000000" w:themeColor="text1"/>
-        </w:rPr>
-        <w:t>kepada</w:t>
-      </w:r>
-      <w:proofErr w:type="spellEnd"/>
-      <w:r>
-        <w:rPr>
-          <w:color w:val="000000" w:themeColor="text1"/>
-        </w:rPr>
-        <w:t xml:space="preserve"> </w:t>
-      </w:r>
-      <w:proofErr w:type="spellStart"/>
-      <w:r>
-        <w:rPr>
-          <w:color w:val="000000" w:themeColor="text1"/>
-        </w:rPr>
-        <w:t>aplikasi</w:t>
-      </w:r>
-      <w:proofErr w:type="spellEnd"/>
-      <w:r>
-        <w:rPr>
-          <w:color w:val="000000" w:themeColor="text1"/>
-        </w:rPr>
-        <w:t xml:space="preserve"> yang </w:t>
-      </w:r>
-      <w:proofErr w:type="spellStart"/>
-      <w:r>
-        <w:rPr>
-          <w:color w:val="000000" w:themeColor="text1"/>
-        </w:rPr>
-        <w:t>sudah</w:t>
-      </w:r>
-      <w:proofErr w:type="spellEnd"/>
-      <w:r>
-        <w:rPr>
-          <w:color w:val="000000" w:themeColor="text1"/>
-        </w:rPr>
-        <w:t xml:space="preserve"> </w:t>
-      </w:r>
-      <w:proofErr w:type="spellStart"/>
-      <w:r>
-        <w:rPr>
-          <w:color w:val="000000" w:themeColor="text1"/>
-        </w:rPr>
-        <w:t>ada</w:t>
-      </w:r>
-      <w:proofErr w:type="spellEnd"/>
-      <w:r>
-        <w:rPr>
-          <w:color w:val="000000" w:themeColor="text1"/>
-        </w:rPr>
-        <w:t xml:space="preserve">, </w:t>
-      </w:r>
-      <w:proofErr w:type="spellStart"/>
-      <w:r>
-        <w:rPr>
-          <w:color w:val="000000" w:themeColor="text1"/>
-        </w:rPr>
-        <w:t>seperti</w:t>
-      </w:r>
-      <w:proofErr w:type="spellEnd"/>
-      <w:r>
-        <w:rPr>
-          <w:color w:val="000000" w:themeColor="text1"/>
-        </w:rPr>
-        <w:t xml:space="preserve"> </w:t>
-      </w:r>
-      <w:proofErr w:type="spellStart"/>
-      <w:r>
-        <w:rPr>
-          <w:color w:val="000000" w:themeColor="text1"/>
-        </w:rPr>
-        <w:t>penambahan</w:t>
-      </w:r>
-      <w:proofErr w:type="spellEnd"/>
-      <w:r>
-        <w:rPr>
-          <w:color w:val="000000" w:themeColor="text1"/>
-        </w:rPr>
-        <w:t xml:space="preserve"> </w:t>
-      </w:r>
-      <w:proofErr w:type="spellStart"/>
-      <w:r>
-        <w:rPr>
-          <w:color w:val="000000" w:themeColor="text1"/>
-        </w:rPr>
-        <w:t>fitur</w:t>
-      </w:r>
-      <w:proofErr w:type="spellEnd"/>
-      <w:r>
-        <w:rPr>
-          <w:color w:val="000000" w:themeColor="text1"/>
-        </w:rPr>
-        <w:t xml:space="preserve"> di portal web </w:t>
-      </w:r>
-      <w:proofErr w:type="spellStart"/>
-      <w:r>
-        <w:rPr>
-          <w:color w:val="000000" w:themeColor="text1"/>
-        </w:rPr>
-        <w:t>pelanggan</w:t>
-      </w:r>
-      <w:proofErr w:type="spellEnd"/>
-      <w:r>
-        <w:rPr>
-          <w:color w:val="000000" w:themeColor="text1"/>
-        </w:rPr>
-        <w:t xml:space="preserve">. </w:t>
-      </w:r>
-      <w:proofErr w:type="spellStart"/>
-      <w:r>
-        <w:rPr>
-          <w:color w:val="000000" w:themeColor="text1"/>
-        </w:rPr>
-        <w:t>Bukan</w:t>
-      </w:r>
-      <w:proofErr w:type="spellEnd"/>
-      <w:r>
-        <w:rPr>
-          <w:color w:val="000000" w:themeColor="text1"/>
-        </w:rPr>
-        <w:t xml:space="preserve"> </w:t>
-      </w:r>
-      <w:proofErr w:type="spellStart"/>
-      <w:r>
-        <w:rPr>
-          <w:color w:val="000000" w:themeColor="text1"/>
-        </w:rPr>
-        <w:t>hanya</w:t>
-      </w:r>
-      <w:proofErr w:type="spellEnd"/>
-      <w:r>
-        <w:rPr>
-          <w:color w:val="000000" w:themeColor="text1"/>
-        </w:rPr>
-        <w:t xml:space="preserve"> </w:t>
-      </w:r>
-      <w:proofErr w:type="spellStart"/>
-      <w:r>
-        <w:rPr>
-          <w:color w:val="000000" w:themeColor="text1"/>
-        </w:rPr>
-        <w:t>itu</w:t>
-      </w:r>
-      <w:proofErr w:type="spellEnd"/>
-      <w:r>
-        <w:rPr>
-          <w:color w:val="000000" w:themeColor="text1"/>
-        </w:rPr>
-        <w:t xml:space="preserve">, </w:t>
-      </w:r>
-      <w:proofErr w:type="spellStart"/>
-      <w:r>
-        <w:rPr>
-          <w:color w:val="000000" w:themeColor="text1"/>
-        </w:rPr>
-        <w:t>divisi</w:t>
-      </w:r>
-      <w:proofErr w:type="spellEnd"/>
-      <w:r>
-        <w:rPr>
-          <w:color w:val="000000" w:themeColor="text1"/>
-        </w:rPr>
-        <w:t xml:space="preserve"> </w:t>
-      </w:r>
-      <w:proofErr w:type="spellStart"/>
-      <w:r>
-        <w:rPr>
-          <w:color w:val="000000" w:themeColor="text1"/>
-        </w:rPr>
-        <w:t>ini</w:t>
-      </w:r>
-      <w:proofErr w:type="spellEnd"/>
-      <w:r>
-        <w:rPr>
-          <w:color w:val="000000" w:themeColor="text1"/>
-        </w:rPr>
-        <w:t xml:space="preserve"> </w:t>
-      </w:r>
-      <w:proofErr w:type="spellStart"/>
-      <w:r>
-        <w:rPr>
-          <w:color w:val="000000" w:themeColor="text1"/>
-        </w:rPr>
-        <w:t>juga</w:t>
-      </w:r>
-      <w:proofErr w:type="spellEnd"/>
-      <w:r>
-        <w:rPr>
-          <w:color w:val="000000" w:themeColor="text1"/>
-        </w:rPr>
-        <w:t xml:space="preserve"> </w:t>
-      </w:r>
-      <w:proofErr w:type="spellStart"/>
-      <w:r>
-        <w:rPr>
-          <w:color w:val="000000" w:themeColor="text1"/>
-        </w:rPr>
-        <w:t>bertugas</w:t>
-      </w:r>
-      <w:proofErr w:type="spellEnd"/>
-      <w:r>
-        <w:rPr>
-          <w:color w:val="000000" w:themeColor="text1"/>
-        </w:rPr>
-        <w:t xml:space="preserve"> </w:t>
-      </w:r>
-      <w:proofErr w:type="spellStart"/>
-      <w:r>
-        <w:rPr>
-          <w:color w:val="000000" w:themeColor="text1"/>
-        </w:rPr>
-        <w:t>untuk</w:t>
-      </w:r>
-      <w:proofErr w:type="spellEnd"/>
-      <w:r>
-        <w:rPr>
-          <w:color w:val="000000" w:themeColor="text1"/>
-        </w:rPr>
-        <w:t xml:space="preserve"> me-manage, </w:t>
-      </w:r>
-      <w:proofErr w:type="spellStart"/>
-      <w:r>
-        <w:rPr>
-          <w:color w:val="000000" w:themeColor="text1"/>
-        </w:rPr>
-        <w:t>menjamin</w:t>
-      </w:r>
-      <w:proofErr w:type="spellEnd"/>
-      <w:r>
-        <w:rPr>
-          <w:color w:val="000000" w:themeColor="text1"/>
-        </w:rPr>
-        <w:t xml:space="preserve"> </w:t>
-      </w:r>
-      <w:proofErr w:type="spellStart"/>
-      <w:r>
-        <w:rPr>
-          <w:color w:val="000000" w:themeColor="text1"/>
-        </w:rPr>
-        <w:t>aplikasi</w:t>
-      </w:r>
-      <w:proofErr w:type="spellEnd"/>
-      <w:r>
-        <w:rPr>
-          <w:color w:val="000000" w:themeColor="text1"/>
-        </w:rPr>
-        <w:t xml:space="preserve"> </w:t>
-      </w:r>
-      <w:proofErr w:type="spellStart"/>
-      <w:r>
-        <w:rPr>
-          <w:color w:val="000000" w:themeColor="text1"/>
-        </w:rPr>
-        <w:t>bebas</w:t>
-      </w:r>
-      <w:proofErr w:type="spellEnd"/>
-      <w:r>
-        <w:rPr>
-          <w:color w:val="000000" w:themeColor="text1"/>
-        </w:rPr>
-        <w:t xml:space="preserve"> </w:t>
-      </w:r>
-      <w:proofErr w:type="spellStart"/>
-      <w:r>
-        <w:rPr>
-          <w:color w:val="000000" w:themeColor="text1"/>
-        </w:rPr>
-        <w:t>dari</w:t>
-      </w:r>
-      <w:proofErr w:type="spellEnd"/>
-      <w:r>
-        <w:rPr>
-          <w:color w:val="000000" w:themeColor="text1"/>
-        </w:rPr>
-        <w:t xml:space="preserve"> </w:t>
-      </w:r>
-      <w:proofErr w:type="spellStart"/>
-      <w:r>
-        <w:rPr>
-          <w:color w:val="000000" w:themeColor="text1"/>
-        </w:rPr>
-        <w:t>suatu</w:t>
-      </w:r>
-      <w:proofErr w:type="spellEnd"/>
-      <w:r>
-        <w:rPr>
-          <w:color w:val="000000" w:themeColor="text1"/>
-        </w:rPr>
-        <w:t xml:space="preserve"> vulnerability, </w:t>
-      </w:r>
-      <w:proofErr w:type="spellStart"/>
-      <w:r>
-        <w:rPr>
-          <w:color w:val="000000" w:themeColor="text1"/>
-        </w:rPr>
-        <w:t>dan</w:t>
-      </w:r>
-      <w:proofErr w:type="spellEnd"/>
-      <w:r>
-        <w:rPr>
-          <w:color w:val="000000" w:themeColor="text1"/>
-        </w:rPr>
-        <w:t xml:space="preserve"> </w:t>
-      </w:r>
-      <w:proofErr w:type="spellStart"/>
-      <w:r>
-        <w:rPr>
-          <w:color w:val="000000" w:themeColor="text1"/>
-        </w:rPr>
-        <w:t>mengindentifikasi</w:t>
-      </w:r>
-      <w:proofErr w:type="spellEnd"/>
-      <w:r>
-        <w:rPr>
-          <w:color w:val="000000" w:themeColor="text1"/>
-        </w:rPr>
-        <w:t xml:space="preserve"> bug/vulnerability </w:t>
-      </w:r>
-      <w:proofErr w:type="spellStart"/>
-      <w:r>
-        <w:rPr>
-          <w:color w:val="000000" w:themeColor="text1"/>
-        </w:rPr>
-        <w:t>itu</w:t>
-      </w:r>
-      <w:proofErr w:type="spellEnd"/>
-      <w:r>
-        <w:rPr>
-          <w:color w:val="000000" w:themeColor="text1"/>
-        </w:rPr>
-        <w:t xml:space="preserve"> </w:t>
-      </w:r>
-      <w:proofErr w:type="spellStart"/>
-      <w:r>
-        <w:rPr>
-          <w:color w:val="000000" w:themeColor="text1"/>
-        </w:rPr>
-        <w:t>sebelum</w:t>
-      </w:r>
-      <w:proofErr w:type="spellEnd"/>
-      <w:r>
-        <w:rPr>
-          <w:color w:val="000000" w:themeColor="text1"/>
-        </w:rPr>
-        <w:t xml:space="preserve"> </w:t>
-      </w:r>
-      <w:proofErr w:type="spellStart"/>
-      <w:r>
-        <w:rPr>
-          <w:color w:val="000000" w:themeColor="text1"/>
-        </w:rPr>
-        <w:t>aplikasi</w:t>
-      </w:r>
-      <w:proofErr w:type="spellEnd"/>
-      <w:r>
-        <w:rPr>
-          <w:color w:val="000000" w:themeColor="text1"/>
-        </w:rPr>
-        <w:t xml:space="preserve"> </w:t>
-      </w:r>
-      <w:proofErr w:type="spellStart"/>
-      <w:r>
-        <w:rPr>
-          <w:color w:val="000000" w:themeColor="text1"/>
-        </w:rPr>
-        <w:t>itu</w:t>
-      </w:r>
-      <w:proofErr w:type="spellEnd"/>
-      <w:r>
-        <w:rPr>
-          <w:color w:val="000000" w:themeColor="text1"/>
-        </w:rPr>
-        <w:t xml:space="preserve"> </w:t>
-      </w:r>
-      <w:proofErr w:type="spellStart"/>
-      <w:r>
-        <w:rPr>
-          <w:color w:val="000000" w:themeColor="text1"/>
-        </w:rPr>
-        <w:t>masuk</w:t>
-      </w:r>
-      <w:proofErr w:type="spellEnd"/>
-      <w:r>
-        <w:rPr>
-          <w:color w:val="000000" w:themeColor="text1"/>
-        </w:rPr>
-        <w:t xml:space="preserve"> </w:t>
-      </w:r>
-      <w:proofErr w:type="spellStart"/>
-      <w:r>
-        <w:rPr>
-          <w:color w:val="000000" w:themeColor="text1"/>
-        </w:rPr>
-        <w:t>tahap</w:t>
-      </w:r>
-      <w:proofErr w:type="spellEnd"/>
-      <w:r>
-        <w:rPr>
-          <w:color w:val="000000" w:themeColor="text1"/>
-        </w:rPr>
-        <w:t xml:space="preserve"> production</w:t>
-      </w:r>
-      <w:r>
-        <w:rPr>
-          <w:color w:val="000000" w:themeColor="text1"/>
-        </w:rPr>
-        <w:t>/</w:t>
-      </w:r>
-      <w:proofErr w:type="spellStart"/>
-      <w:r>
-        <w:rPr>
-          <w:color w:val="000000" w:themeColor="text1"/>
-        </w:rPr>
-        <w:t>implementasi</w:t>
-      </w:r>
-      <w:proofErr w:type="spellEnd"/>
-      <w:r>
-        <w:rPr>
-          <w:color w:val="000000" w:themeColor="text1"/>
-        </w:rPr>
-        <w:t>.</w:t>
+        <w:t>/implementasi.</w:t>
       </w:r>
     </w:p>
     <w:p>
@@ -6249,8 +5377,8 @@
         </w:rPr>
         <w:drawing>
           <wp:inline distT="0" distB="0" distL="0" distR="0">
-            <wp:extent cx="5219700" cy="3168650"/>
-            <wp:effectExtent l="0" t="0" r="0" b="0"/>
+            <wp:extent cx="5219140" cy="2918128"/>
+            <wp:effectExtent l="0" t="0" r="635" b="0"/>
             <wp:docPr id="31" name="Picture 31"/>
             <wp:cNvGraphicFramePr>
               <a:graphicFrameLocks xmlns:a="http://schemas.openxmlformats.org/drawingml/2006/main" noChangeAspect="1"/>
@@ -6263,7 +5391,7 @@
                     <pic:cNvPicPr/>
                   </pic:nvPicPr>
                   <pic:blipFill>
-                    <a:blip r:embed="rId26">
+                    <a:blip r:embed="rId27">
                       <a:extLst>
                         <a:ext uri="{28A0092B-C50C-407E-A947-70E740481C1C}">
                           <a14:useLocalDpi xmlns:a14="http://schemas.microsoft.com/office/drawing/2010/main" val="0"/>
@@ -6277,7 +5405,7 @@
                   <pic:spPr>
                     <a:xfrm>
                       <a:off x="0" y="0"/>
-                      <a:ext cx="5219700" cy="3168650"/>
+                      <a:ext cx="5231266" cy="2924908"/>
                     </a:xfrm>
                     <a:prstGeom prst="rect">
                       <a:avLst/>
@@ -6303,180 +5431,15 @@
         <w:ind w:firstLine="454"/>
       </w:pPr>
       <w:r>
-        <w:t xml:space="preserve">Kami </w:t>
-      </w:r>
-      <w:proofErr w:type="spellStart"/>
-      <w:r>
-        <w:t>memiliki</w:t>
-      </w:r>
-      <w:proofErr w:type="spellEnd"/>
-      <w:r>
-        <w:t xml:space="preserve"> </w:t>
-      </w:r>
-      <w:proofErr w:type="spellStart"/>
-      <w:r>
-        <w:t>beberapa</w:t>
-      </w:r>
-      <w:proofErr w:type="spellEnd"/>
-      <w:r>
-        <w:t xml:space="preserve"> </w:t>
-      </w:r>
-      <w:proofErr w:type="spellStart"/>
-      <w:r>
-        <w:t>visi</w:t>
-      </w:r>
-      <w:proofErr w:type="spellEnd"/>
-      <w:r>
-        <w:t xml:space="preserve"> </w:t>
-      </w:r>
-      <w:proofErr w:type="spellStart"/>
-      <w:r>
-        <w:t>dan</w:t>
-      </w:r>
-      <w:proofErr w:type="spellEnd"/>
-      <w:r>
-        <w:t xml:space="preserve"> </w:t>
-      </w:r>
-      <w:proofErr w:type="spellStart"/>
-      <w:r>
-        <w:t>misi</w:t>
-      </w:r>
-      <w:proofErr w:type="spellEnd"/>
-      <w:r>
-        <w:t xml:space="preserve"> </w:t>
-      </w:r>
-      <w:proofErr w:type="spellStart"/>
-      <w:r>
-        <w:t>strategis</w:t>
-      </w:r>
-      <w:proofErr w:type="spellEnd"/>
-      <w:r>
-        <w:t xml:space="preserve"> agar </w:t>
-      </w:r>
-      <w:proofErr w:type="spellStart"/>
-      <w:r>
-        <w:t>perusahaan</w:t>
-      </w:r>
-      <w:proofErr w:type="spellEnd"/>
-      <w:r>
-        <w:t xml:space="preserve"> yang kami </w:t>
-      </w:r>
-      <w:proofErr w:type="spellStart"/>
-      <w:r>
-        <w:t>bentuk</w:t>
-      </w:r>
-      <w:proofErr w:type="spellEnd"/>
-      <w:r>
-        <w:t xml:space="preserve"> </w:t>
-      </w:r>
-      <w:proofErr w:type="spellStart"/>
-      <w:r>
-        <w:t>dapat</w:t>
-      </w:r>
-      <w:proofErr w:type="spellEnd"/>
-      <w:r>
-        <w:t xml:space="preserve"> </w:t>
-      </w:r>
-      <w:proofErr w:type="spellStart"/>
-      <w:r>
-        <w:t>selalu</w:t>
-      </w:r>
-      <w:proofErr w:type="spellEnd"/>
-      <w:r>
-        <w:t xml:space="preserve"> </w:t>
-      </w:r>
-      <w:proofErr w:type="spellStart"/>
-      <w:r>
-        <w:t>memberikan</w:t>
-      </w:r>
-      <w:proofErr w:type="spellEnd"/>
-      <w:r>
-        <w:t xml:space="preserve"> yang </w:t>
-      </w:r>
-      <w:proofErr w:type="spellStart"/>
-      <w:r>
-        <w:t>terbaik</w:t>
-      </w:r>
-      <w:proofErr w:type="spellEnd"/>
-      <w:r>
-        <w:t xml:space="preserve"> </w:t>
-      </w:r>
-      <w:proofErr w:type="spellStart"/>
-      <w:r>
-        <w:t>untuk</w:t>
-      </w:r>
-      <w:proofErr w:type="spellEnd"/>
-      <w:r>
-        <w:t xml:space="preserve"> </w:t>
-      </w:r>
-      <w:proofErr w:type="spellStart"/>
-      <w:r>
-        <w:t>pelanggan</w:t>
-      </w:r>
-      <w:proofErr w:type="spellEnd"/>
-      <w:r>
-        <w:t xml:space="preserve"> kami </w:t>
-      </w:r>
-      <w:proofErr w:type="spellStart"/>
-      <w:r>
-        <w:t>dan</w:t>
-      </w:r>
-      <w:proofErr w:type="spellEnd"/>
-      <w:r>
-        <w:t xml:space="preserve"> </w:t>
-      </w:r>
-      <w:proofErr w:type="spellStart"/>
-      <w:r>
-        <w:t>menjadi</w:t>
-      </w:r>
-      <w:proofErr w:type="spellEnd"/>
-      <w:r>
-        <w:t xml:space="preserve"> </w:t>
-      </w:r>
-      <w:proofErr w:type="spellStart"/>
-      <w:r>
-        <w:t>teladan</w:t>
-      </w:r>
-      <w:proofErr w:type="spellEnd"/>
-      <w:r>
-        <w:t xml:space="preserve"> </w:t>
-      </w:r>
-      <w:proofErr w:type="spellStart"/>
-      <w:r>
-        <w:t>bagi</w:t>
-      </w:r>
-      <w:proofErr w:type="spellEnd"/>
-      <w:r>
-        <w:t xml:space="preserve"> </w:t>
-      </w:r>
-      <w:proofErr w:type="spellStart"/>
-      <w:r>
-        <w:t>masyarakat</w:t>
-      </w:r>
-      <w:proofErr w:type="spellEnd"/>
-      <w:r>
-        <w:t>.</w:t>
+        <w:t>Kami memiliki beberapa visi dan misi strategis agar perusahaan yang kami bentuk dapat selalu memberikan yang terbaik untuk pelanggan kami dan menjadi teladan bagi masyarakat.</w:t>
       </w:r>
     </w:p>
     <w:p>
       <w:pPr>
         <w:ind w:firstLine="454"/>
       </w:pPr>
-      <w:proofErr w:type="spellStart"/>
-      <w:r>
-        <w:t>Visi</w:t>
-      </w:r>
-      <w:proofErr w:type="spellEnd"/>
-      <w:r>
-        <w:t xml:space="preserve"> </w:t>
-      </w:r>
-      <w:proofErr w:type="spellStart"/>
-      <w:r>
-        <w:t>perusahaan</w:t>
-      </w:r>
-      <w:proofErr w:type="spellEnd"/>
-      <w:r>
-        <w:t>:</w:t>
+      <w:r>
+        <w:t>Visi perusahaan:</w:t>
       </w:r>
     </w:p>
     <w:p>
@@ -6487,43 +5450,12 @@
           <w:numId w:val="12"/>
         </w:numPr>
       </w:pPr>
-      <w:proofErr w:type="spellStart"/>
-      <w:r>
-        <w:t>Menjadi</w:t>
-      </w:r>
-      <w:proofErr w:type="spellEnd"/>
-      <w:r>
-        <w:t xml:space="preserve"> cloud router provider yang </w:t>
-      </w:r>
-      <w:proofErr w:type="spellStart"/>
-      <w:r>
-        <w:t>dipercaya</w:t>
-      </w:r>
-      <w:proofErr w:type="spellEnd"/>
-      <w:r>
-        <w:t xml:space="preserve"> </w:t>
-      </w:r>
-      <w:proofErr w:type="spellStart"/>
-      <w:r>
-        <w:t>dan</w:t>
-      </w:r>
-      <w:proofErr w:type="spellEnd"/>
-      <w:r>
-        <w:t xml:space="preserve"> </w:t>
-      </w:r>
-      <w:proofErr w:type="spellStart"/>
-      <w:r>
-        <w:t>terpercaya</w:t>
-      </w:r>
-      <w:proofErr w:type="spellEnd"/>
-      <w:r>
-        <w:t xml:space="preserve"> di </w:t>
-      </w:r>
-      <w:proofErr w:type="spellStart"/>
+      <w:r>
+        <w:t xml:space="preserve">Menjadi cloud router provider yang dipercaya dan terpercaya di </w:t>
+      </w:r>
       <w:r>
         <w:t>dunia</w:t>
       </w:r>
-      <w:proofErr w:type="spellEnd"/>
       <w:r>
         <w:t>.</w:t>
       </w:r>
@@ -6536,74 +5468,19 @@
           <w:numId w:val="12"/>
         </w:numPr>
       </w:pPr>
-      <w:proofErr w:type="spellStart"/>
-      <w:r>
-        <w:t>Meningkatkan</w:t>
-      </w:r>
-      <w:proofErr w:type="spellEnd"/>
-      <w:r>
-        <w:t xml:space="preserve"> </w:t>
-      </w:r>
-      <w:proofErr w:type="spellStart"/>
-      <w:r>
-        <w:t>wawasan</w:t>
-      </w:r>
-      <w:proofErr w:type="spellEnd"/>
-      <w:r>
-        <w:t xml:space="preserve"> </w:t>
-      </w:r>
-      <w:proofErr w:type="spellStart"/>
-      <w:r>
-        <w:t>teknologi</w:t>
-      </w:r>
-      <w:proofErr w:type="spellEnd"/>
-      <w:r>
-        <w:t xml:space="preserve"> </w:t>
-      </w:r>
-      <w:proofErr w:type="spellStart"/>
-      <w:r>
-        <w:t>jaringan</w:t>
-      </w:r>
-      <w:proofErr w:type="spellEnd"/>
-      <w:r>
-        <w:t xml:space="preserve"> </w:t>
-      </w:r>
-      <w:proofErr w:type="spellStart"/>
-      <w:r>
-        <w:t>komputer</w:t>
-      </w:r>
-      <w:proofErr w:type="spellEnd"/>
-      <w:r>
-        <w:t xml:space="preserve"> </w:t>
-      </w:r>
-      <w:proofErr w:type="spellStart"/>
-      <w:r>
-        <w:t>bangsa</w:t>
-      </w:r>
-      <w:proofErr w:type="spellEnd"/>
-      <w:r>
-        <w:t xml:space="preserve"> Indonesia.</w:t>
+      <w:r>
+        <w:t>Meningkatkan wawasan teknologi</w:t>
+      </w:r>
+      <w:r>
+        <w:t xml:space="preserve"> jaringan komputer bangsa Indonesia.</w:t>
       </w:r>
     </w:p>
     <w:p>
       <w:pPr>
         <w:ind w:left="454"/>
       </w:pPr>
-      <w:proofErr w:type="spellStart"/>
-      <w:r>
-        <w:t>Misi</w:t>
-      </w:r>
-      <w:proofErr w:type="spellEnd"/>
-      <w:r>
-        <w:t xml:space="preserve"> </w:t>
-      </w:r>
-      <w:proofErr w:type="spellStart"/>
-      <w:r>
-        <w:t>perusahaan</w:t>
-      </w:r>
-      <w:proofErr w:type="spellEnd"/>
-      <w:r>
-        <w:t>:</w:t>
+      <w:r>
+        <w:t>Misi perusahaan:</w:t>
       </w:r>
     </w:p>
     <w:p>
@@ -6614,69 +5491,8 @@
           <w:numId w:val="12"/>
         </w:numPr>
       </w:pPr>
-      <w:proofErr w:type="spellStart"/>
-      <w:r>
-        <w:t>Meningkatkan</w:t>
-      </w:r>
-      <w:proofErr w:type="spellEnd"/>
-      <w:r>
-        <w:t xml:space="preserve"> </w:t>
-      </w:r>
-      <w:proofErr w:type="spellStart"/>
-      <w:r>
-        <w:t>kemampuan</w:t>
-      </w:r>
-      <w:proofErr w:type="spellEnd"/>
-      <w:r>
-        <w:t xml:space="preserve"> </w:t>
-      </w:r>
-      <w:proofErr w:type="spellStart"/>
-      <w:r>
-        <w:t>infrastruktur</w:t>
-      </w:r>
-      <w:proofErr w:type="spellEnd"/>
-      <w:r>
-        <w:t xml:space="preserve"> yang </w:t>
-      </w:r>
-      <w:proofErr w:type="spellStart"/>
-      <w:r>
-        <w:t>ada</w:t>
-      </w:r>
-      <w:proofErr w:type="spellEnd"/>
-      <w:r>
-        <w:t xml:space="preserve"> </w:t>
-      </w:r>
-      <w:proofErr w:type="spellStart"/>
-      <w:r>
-        <w:t>untuk</w:t>
-      </w:r>
-      <w:proofErr w:type="spellEnd"/>
-      <w:r>
-        <w:t xml:space="preserve"> </w:t>
-      </w:r>
-      <w:proofErr w:type="spellStart"/>
-      <w:r>
-        <w:t>menunjang</w:t>
-      </w:r>
-      <w:proofErr w:type="spellEnd"/>
-      <w:r>
-        <w:t xml:space="preserve"> </w:t>
-      </w:r>
-      <w:proofErr w:type="spellStart"/>
-      <w:r>
-        <w:t>kebutuhan</w:t>
-      </w:r>
-      <w:proofErr w:type="spellEnd"/>
-      <w:r>
-        <w:t xml:space="preserve"> </w:t>
-      </w:r>
-      <w:proofErr w:type="spellStart"/>
-      <w:r>
-        <w:t>pelanggan</w:t>
-      </w:r>
-      <w:proofErr w:type="spellEnd"/>
-      <w:r>
-        <w:t>.</w:t>
+      <w:r>
+        <w:t>Meningkatkan kemampuan infrastruktur yang ada untuk menunjang kebutuhan pelanggan.</w:t>
       </w:r>
     </w:p>
     <w:p>
@@ -6687,53 +5503,8 @@
           <w:numId w:val="12"/>
         </w:numPr>
       </w:pPr>
-      <w:proofErr w:type="spellStart"/>
-      <w:r>
-        <w:t>Mendekatkan</w:t>
-      </w:r>
-      <w:proofErr w:type="spellEnd"/>
-      <w:r>
-        <w:t xml:space="preserve"> </w:t>
-      </w:r>
-      <w:proofErr w:type="spellStart"/>
-      <w:r>
-        <w:t>hubungan</w:t>
-      </w:r>
-      <w:proofErr w:type="spellEnd"/>
-      <w:r>
-        <w:t xml:space="preserve"> kami </w:t>
-      </w:r>
-      <w:proofErr w:type="spellStart"/>
-      <w:r>
-        <w:t>dengan</w:t>
-      </w:r>
-      <w:proofErr w:type="spellEnd"/>
-      <w:r>
-        <w:t xml:space="preserve"> </w:t>
-      </w:r>
-      <w:proofErr w:type="spellStart"/>
-      <w:r>
-        <w:t>pelanggan</w:t>
-      </w:r>
-      <w:proofErr w:type="spellEnd"/>
-      <w:r>
-        <w:t xml:space="preserve"> </w:t>
-      </w:r>
-      <w:proofErr w:type="spellStart"/>
-      <w:r>
-        <w:t>dan</w:t>
-      </w:r>
-      <w:proofErr w:type="spellEnd"/>
-      <w:r>
-        <w:t xml:space="preserve"> partner </w:t>
-      </w:r>
-      <w:proofErr w:type="spellStart"/>
-      <w:r>
-        <w:t>perusahaan</w:t>
-      </w:r>
-      <w:proofErr w:type="spellEnd"/>
-      <w:r>
-        <w:t>.</w:t>
+      <w:r>
+        <w:t>Mendekatkan hubungan kami dengan pelanggan dan partner perusahaan.</w:t>
       </w:r>
     </w:p>
     <w:p>
@@ -6744,69 +5515,8 @@
           <w:numId w:val="12"/>
         </w:numPr>
       </w:pPr>
-      <w:proofErr w:type="spellStart"/>
-      <w:r>
-        <w:t>Ikut</w:t>
-      </w:r>
-      <w:proofErr w:type="spellEnd"/>
-      <w:r>
-        <w:t xml:space="preserve"> </w:t>
-      </w:r>
-      <w:proofErr w:type="spellStart"/>
-      <w:r>
-        <w:t>serta</w:t>
-      </w:r>
-      <w:proofErr w:type="spellEnd"/>
-      <w:r>
-        <w:t xml:space="preserve"> </w:t>
-      </w:r>
-      <w:proofErr w:type="spellStart"/>
-      <w:r>
-        <w:t>memberikan</w:t>
-      </w:r>
-      <w:proofErr w:type="spellEnd"/>
-      <w:r>
-        <w:t xml:space="preserve"> </w:t>
-      </w:r>
-      <w:proofErr w:type="spellStart"/>
-      <w:r>
-        <w:t>pembelajaran</w:t>
-      </w:r>
-      <w:proofErr w:type="spellEnd"/>
-      <w:r>
-        <w:t xml:space="preserve">/training </w:t>
-      </w:r>
-      <w:proofErr w:type="spellStart"/>
-      <w:r>
-        <w:t>seputar</w:t>
-      </w:r>
-      <w:proofErr w:type="spellEnd"/>
-      <w:r>
-        <w:t xml:space="preserve"> </w:t>
-      </w:r>
-      <w:proofErr w:type="spellStart"/>
-      <w:r>
-        <w:t>teknologi</w:t>
-      </w:r>
-      <w:proofErr w:type="spellEnd"/>
-      <w:r>
-        <w:t xml:space="preserve"> cloud </w:t>
-      </w:r>
-      <w:proofErr w:type="spellStart"/>
-      <w:r>
-        <w:t>kepada</w:t>
-      </w:r>
-      <w:proofErr w:type="spellEnd"/>
-      <w:r>
-        <w:t xml:space="preserve"> </w:t>
-      </w:r>
-      <w:proofErr w:type="spellStart"/>
-      <w:r>
-        <w:t>masyarakat</w:t>
-      </w:r>
-      <w:proofErr w:type="spellEnd"/>
-      <w:r>
-        <w:t>.</w:t>
+      <w:r>
+        <w:t>Ikut serta memberikan pembelajaran/training seputar teknologi cloud kepada masyarakat.</w:t>
       </w:r>
     </w:p>
     <w:p>
@@ -6847,26 +5557,20 @@
         <w:rPr>
           <w:lang w:val="id-ID"/>
         </w:rPr>
-        <w:t xml:space="preserve">, dimana seorang pelanggan harus membayar sejumlah uang sesuai dengan paket langganan yang dipilih. Pelanggan juga dapat memperpanjang masa langganan dengan membayar tagihan dari layanan yang ingin </w:t>
-      </w:r>
-      <w:r>
-        <w:rPr>
+        <w:t xml:space="preserve">, dimana seorang pelanggan harus membayar sejumlah uang sesuai dengan paket langganan yang dipilih. Pelanggan juga dapat memperpanjang masa langganan dengan membayar tagihan dari layanan yang ingin diperpanjang. </w:t>
+      </w:r>
+      <w:r>
+        <w:rPr>
+          <w:lang w:val="id-ID"/>
+        </w:rPr>
+        <w:t xml:space="preserve">Untuk menarik perhatian calon pelanggan, kami akan menggunakan promo </w:t>
+      </w:r>
+      <w:r>
+        <w:rPr>
+          <w:i/>
           <w:lang w:val="id-ID"/>
         </w:rPr>
         <w:lastRenderedPageBreak/>
-        <w:t xml:space="preserve">diperpanjang. </w:t>
-      </w:r>
-      <w:r>
-        <w:rPr>
-          <w:lang w:val="id-ID"/>
-        </w:rPr>
-        <w:t xml:space="preserve">Untuk menarik perhatian calon pelanggan, kami akan menggunakan promo </w:t>
-      </w:r>
-      <w:r>
-        <w:rPr>
-          <w:i/>
-          <w:lang w:val="id-ID"/>
-        </w:rPr>
         <w:t>recurring</w:t>
       </w:r>
       <w:r>
@@ -6904,55 +5608,7 @@
     </w:p>
     <w:p>
       <w:r>
-        <w:t xml:space="preserve">Value proposition </w:t>
-      </w:r>
-      <w:proofErr w:type="spellStart"/>
-      <w:r>
-        <w:t>untuk</w:t>
-      </w:r>
-      <w:proofErr w:type="spellEnd"/>
-      <w:r>
-        <w:t xml:space="preserve"> </w:t>
-      </w:r>
-      <w:proofErr w:type="spellStart"/>
-      <w:r>
-        <w:t>layanan</w:t>
-      </w:r>
-      <w:proofErr w:type="spellEnd"/>
-      <w:r>
-        <w:t xml:space="preserve"> yang kami </w:t>
-      </w:r>
-      <w:proofErr w:type="spellStart"/>
-      <w:r>
-        <w:t>tawarkan</w:t>
-      </w:r>
-      <w:proofErr w:type="spellEnd"/>
-      <w:r>
-        <w:t xml:space="preserve"> </w:t>
-      </w:r>
-      <w:proofErr w:type="spellStart"/>
-      <w:r>
-        <w:t>adalah</w:t>
-      </w:r>
-      <w:proofErr w:type="spellEnd"/>
-      <w:r>
-        <w:t xml:space="preserve"> </w:t>
-      </w:r>
-      <w:proofErr w:type="spellStart"/>
-      <w:r>
-        <w:t>sebagai</w:t>
-      </w:r>
-      <w:proofErr w:type="spellEnd"/>
-      <w:r>
-        <w:t xml:space="preserve"> </w:t>
-      </w:r>
-      <w:proofErr w:type="spellStart"/>
-      <w:r>
-        <w:t>berikut</w:t>
-      </w:r>
-      <w:proofErr w:type="spellEnd"/>
-      <w:r>
-        <w:t>.</w:t>
+        <w:t>Value proposition untuk layanan yang kami tawarkan adalah sebagai berikut.</w:t>
       </w:r>
     </w:p>
     <w:p>
@@ -6971,109 +5627,11 @@
       <w:pPr>
         <w:pStyle w:val="ListParagraph"/>
       </w:pPr>
-      <w:proofErr w:type="spellStart"/>
-      <w:r>
-        <w:t>Dengan</w:t>
-      </w:r>
-      <w:proofErr w:type="spellEnd"/>
-      <w:r>
-        <w:t xml:space="preserve"> uptime SLA 99.999%, kami </w:t>
-      </w:r>
-      <w:proofErr w:type="spellStart"/>
-      <w:r>
-        <w:t>berani</w:t>
-      </w:r>
-      <w:proofErr w:type="spellEnd"/>
-      <w:r>
-        <w:t xml:space="preserve"> </w:t>
-      </w:r>
-      <w:proofErr w:type="spellStart"/>
-      <w:r>
-        <w:t>menjamin</w:t>
-      </w:r>
-      <w:proofErr w:type="spellEnd"/>
-      <w:r>
-        <w:t xml:space="preserve"> </w:t>
-      </w:r>
-      <w:proofErr w:type="spellStart"/>
-      <w:r>
-        <w:t>seluruh</w:t>
-      </w:r>
-      <w:proofErr w:type="spellEnd"/>
-      <w:r>
-        <w:t xml:space="preserve"> </w:t>
-      </w:r>
-      <w:proofErr w:type="spellStart"/>
-      <w:r>
-        <w:t>layanan</w:t>
-      </w:r>
-      <w:proofErr w:type="spellEnd"/>
-      <w:r>
-        <w:t xml:space="preserve"> kami </w:t>
-      </w:r>
-      <w:proofErr w:type="spellStart"/>
-      <w:r>
-        <w:t>dapat</w:t>
-      </w:r>
-      <w:proofErr w:type="spellEnd"/>
-      <w:r>
-        <w:t xml:space="preserve"> </w:t>
-      </w:r>
-      <w:proofErr w:type="spellStart"/>
-      <w:r>
-        <w:t>diakses</w:t>
-      </w:r>
-      <w:proofErr w:type="spellEnd"/>
-      <w:r>
-        <w:t xml:space="preserve"> </w:t>
-      </w:r>
-      <w:proofErr w:type="spellStart"/>
-      <w:r>
-        <w:t>oleh</w:t>
-      </w:r>
-      <w:proofErr w:type="spellEnd"/>
-      <w:r>
-        <w:t xml:space="preserve"> </w:t>
-      </w:r>
-      <w:proofErr w:type="spellStart"/>
-      <w:r>
-        <w:t>seluruh</w:t>
-      </w:r>
-      <w:proofErr w:type="spellEnd"/>
-      <w:r>
-        <w:t xml:space="preserve"> </w:t>
-      </w:r>
-      <w:proofErr w:type="spellStart"/>
-      <w:r>
-        <w:t>pelanggan</w:t>
-      </w:r>
-      <w:proofErr w:type="spellEnd"/>
-      <w:r>
-        <w:t xml:space="preserve"> kami </w:t>
-      </w:r>
-      <w:proofErr w:type="spellStart"/>
-      <w:r>
-        <w:t>dimanapun</w:t>
-      </w:r>
-      <w:proofErr w:type="spellEnd"/>
-      <w:r>
-        <w:t xml:space="preserve"> </w:t>
-      </w:r>
-      <w:proofErr w:type="spellStart"/>
-      <w:r>
-        <w:t>dan</w:t>
-      </w:r>
-      <w:proofErr w:type="spellEnd"/>
-      <w:r>
-        <w:t xml:space="preserve"> </w:t>
-      </w:r>
-      <w:proofErr w:type="spellStart"/>
-      <w:r>
-        <w:t>kapanpun</w:t>
-      </w:r>
-      <w:proofErr w:type="spellEnd"/>
-      <w:r>
-        <w:t>.</w:t>
+      <w:r>
+        <w:t>Dengan uptime SLA 99.999%, kami berani menjamin seluruh layanan kami dapat</w:t>
+      </w:r>
+      <w:r>
+        <w:t xml:space="preserve"> diakses oleh seluruh pelanggan kami dimanapun dan kapanpun.</w:t>
       </w:r>
     </w:p>
     <w:p>
@@ -7092,125 +5650,8 @@
       <w:pPr>
         <w:pStyle w:val="ListParagraph"/>
       </w:pPr>
-      <w:proofErr w:type="spellStart"/>
-      <w:r>
-        <w:t>Layanan</w:t>
-      </w:r>
-      <w:proofErr w:type="spellEnd"/>
-      <w:r>
-        <w:t xml:space="preserve"> kami </w:t>
-      </w:r>
-      <w:proofErr w:type="spellStart"/>
-      <w:r>
-        <w:t>menggunakan</w:t>
-      </w:r>
-      <w:proofErr w:type="spellEnd"/>
-      <w:r>
-        <w:t xml:space="preserve"> </w:t>
-      </w:r>
-      <w:proofErr w:type="spellStart"/>
-      <w:r>
-        <w:t>jaringan</w:t>
-      </w:r>
-      <w:proofErr w:type="spellEnd"/>
-      <w:r>
-        <w:t xml:space="preserve"> </w:t>
-      </w:r>
-      <w:proofErr w:type="spellStart"/>
-      <w:r>
-        <w:t>interkoneksi</w:t>
-      </w:r>
-      <w:proofErr w:type="spellEnd"/>
-      <w:r>
-        <w:t xml:space="preserve"> multilink yang super </w:t>
-      </w:r>
-      <w:proofErr w:type="spellStart"/>
-      <w:r>
-        <w:t>cepat</w:t>
-      </w:r>
-      <w:proofErr w:type="spellEnd"/>
-      <w:r>
-        <w:t xml:space="preserve"> </w:t>
-      </w:r>
-      <w:proofErr w:type="spellStart"/>
-      <w:r>
-        <w:t>sehingga</w:t>
-      </w:r>
-      <w:proofErr w:type="spellEnd"/>
-      <w:r>
-        <w:t xml:space="preserve"> </w:t>
-      </w:r>
-      <w:proofErr w:type="spellStart"/>
-      <w:r>
-        <w:t>layanan</w:t>
-      </w:r>
-      <w:proofErr w:type="spellEnd"/>
-      <w:r>
-        <w:t xml:space="preserve"> kami </w:t>
-      </w:r>
-      <w:proofErr w:type="spellStart"/>
-      <w:r>
-        <w:t>dapat</w:t>
-      </w:r>
-      <w:proofErr w:type="spellEnd"/>
-      <w:r>
-        <w:t xml:space="preserve"> </w:t>
-      </w:r>
-      <w:proofErr w:type="spellStart"/>
-      <w:r>
-        <w:t>diakses</w:t>
-      </w:r>
-      <w:proofErr w:type="spellEnd"/>
-      <w:r>
-        <w:t xml:space="preserve"> </w:t>
-      </w:r>
-      <w:proofErr w:type="spellStart"/>
-      <w:r>
-        <w:t>dengan</w:t>
-      </w:r>
-      <w:proofErr w:type="spellEnd"/>
-      <w:r>
-        <w:t xml:space="preserve"> delay time yang </w:t>
-      </w:r>
-      <w:proofErr w:type="spellStart"/>
-      <w:r>
-        <w:t>lebih</w:t>
-      </w:r>
-      <w:proofErr w:type="spellEnd"/>
-      <w:r>
-        <w:t xml:space="preserve"> </w:t>
-      </w:r>
-      <w:proofErr w:type="spellStart"/>
-      <w:r>
-        <w:t>kecil</w:t>
-      </w:r>
-      <w:proofErr w:type="spellEnd"/>
-      <w:r>
-        <w:t xml:space="preserve"> </w:t>
-      </w:r>
-      <w:proofErr w:type="spellStart"/>
-      <w:r>
-        <w:t>dari</w:t>
-      </w:r>
-      <w:proofErr w:type="spellEnd"/>
-      <w:r>
-        <w:t xml:space="preserve"> </w:t>
-      </w:r>
-      <w:proofErr w:type="spellStart"/>
-      <w:r>
-        <w:t>berbagai</w:t>
-      </w:r>
-      <w:proofErr w:type="spellEnd"/>
-      <w:r>
-        <w:t xml:space="preserve"> </w:t>
-      </w:r>
-      <w:proofErr w:type="spellStart"/>
-      <w:r>
-        <w:t>lokasi</w:t>
-      </w:r>
-      <w:proofErr w:type="spellEnd"/>
-      <w:r>
-        <w:t>.</w:t>
+      <w:r>
+        <w:t>Layanan kami menggunakan jaringan interkoneksi multilink yang super cepat sehingga layanan kami dapat diakses dengan delay time yang lebih kecil dari berbagai lokasi.</w:t>
       </w:r>
     </w:p>
     <w:p>
@@ -7229,173 +5670,8 @@
       <w:pPr>
         <w:pStyle w:val="ListParagraph"/>
       </w:pPr>
-      <w:proofErr w:type="spellStart"/>
-      <w:r>
-        <w:t>Layanan</w:t>
-      </w:r>
-      <w:proofErr w:type="spellEnd"/>
-      <w:r>
-        <w:t xml:space="preserve"> kami </w:t>
-      </w:r>
-      <w:proofErr w:type="spellStart"/>
-      <w:r>
-        <w:t>diletakkan</w:t>
-      </w:r>
-      <w:proofErr w:type="spellEnd"/>
-      <w:r>
-        <w:t xml:space="preserve"> </w:t>
-      </w:r>
-      <w:proofErr w:type="spellStart"/>
-      <w:r>
-        <w:t>pada</w:t>
-      </w:r>
-      <w:proofErr w:type="spellEnd"/>
-      <w:r>
-        <w:t xml:space="preserve"> </w:t>
-      </w:r>
-      <w:proofErr w:type="spellStart"/>
-      <w:r>
-        <w:t>berbagai</w:t>
-      </w:r>
-      <w:proofErr w:type="spellEnd"/>
-      <w:r>
-        <w:t xml:space="preserve"> datacenter </w:t>
-      </w:r>
-      <w:proofErr w:type="spellStart"/>
-      <w:r>
-        <w:t>ternama</w:t>
-      </w:r>
-      <w:proofErr w:type="spellEnd"/>
-      <w:r>
-        <w:t xml:space="preserve"> di </w:t>
-      </w:r>
-      <w:proofErr w:type="spellStart"/>
-      <w:r>
-        <w:t>dunia</w:t>
-      </w:r>
-      <w:proofErr w:type="spellEnd"/>
-      <w:r>
-        <w:t xml:space="preserve">, </w:t>
-      </w:r>
-      <w:proofErr w:type="spellStart"/>
-      <w:r>
-        <w:t>seperti</w:t>
-      </w:r>
-      <w:proofErr w:type="spellEnd"/>
-      <w:r>
-        <w:t xml:space="preserve"> OVH, Quadra Net, </w:t>
-      </w:r>
-      <w:proofErr w:type="spellStart"/>
-      <w:r>
-        <w:t>DigitalOcean</w:t>
-      </w:r>
-      <w:proofErr w:type="spellEnd"/>
-      <w:r>
-        <w:t xml:space="preserve">, </w:t>
-      </w:r>
-      <w:proofErr w:type="spellStart"/>
-      <w:r>
-        <w:t>Biznet</w:t>
-      </w:r>
-      <w:proofErr w:type="spellEnd"/>
-      <w:r>
-        <w:t xml:space="preserve">, CBN, </w:t>
-      </w:r>
-      <w:proofErr w:type="spellStart"/>
-      <w:r>
-        <w:t>dll</w:t>
-      </w:r>
-      <w:proofErr w:type="spellEnd"/>
-      <w:r>
-        <w:t xml:space="preserve">. </w:t>
-      </w:r>
-      <w:proofErr w:type="spellStart"/>
-      <w:r>
-        <w:t>sehingga</w:t>
-      </w:r>
-      <w:proofErr w:type="spellEnd"/>
-      <w:r>
-        <w:t xml:space="preserve"> </w:t>
-      </w:r>
-      <w:proofErr w:type="spellStart"/>
-      <w:r>
-        <w:t>semua</w:t>
-      </w:r>
-      <w:proofErr w:type="spellEnd"/>
-      <w:r>
-        <w:t xml:space="preserve"> </w:t>
-      </w:r>
-      <w:proofErr w:type="spellStart"/>
-      <w:r>
-        <w:t>layanan</w:t>
-      </w:r>
-      <w:proofErr w:type="spellEnd"/>
-      <w:r>
-        <w:t xml:space="preserve"> kami </w:t>
-      </w:r>
-      <w:proofErr w:type="spellStart"/>
-      <w:r>
-        <w:t>mendukung</w:t>
-      </w:r>
-      <w:proofErr w:type="spellEnd"/>
-      <w:r>
-        <w:t xml:space="preserve"> </w:t>
-      </w:r>
-      <w:proofErr w:type="spellStart"/>
-      <w:r>
-        <w:t>fitur</w:t>
-      </w:r>
-      <w:proofErr w:type="spellEnd"/>
-      <w:r>
-        <w:t xml:space="preserve"> fail-over </w:t>
-      </w:r>
-      <w:proofErr w:type="spellStart"/>
-      <w:r>
-        <w:t>dan</w:t>
-      </w:r>
-      <w:proofErr w:type="spellEnd"/>
-      <w:r>
-        <w:t xml:space="preserve"> load-balancer yang </w:t>
-      </w:r>
-      <w:proofErr w:type="spellStart"/>
-      <w:r>
-        <w:t>memungkinkan</w:t>
-      </w:r>
-      <w:proofErr w:type="spellEnd"/>
-      <w:r>
-        <w:t xml:space="preserve"> zero downtime </w:t>
-      </w:r>
-      <w:proofErr w:type="spellStart"/>
-      <w:r>
-        <w:t>dan</w:t>
-      </w:r>
-      <w:proofErr w:type="spellEnd"/>
-      <w:r>
-        <w:t xml:space="preserve"> little ping time </w:t>
-      </w:r>
-      <w:proofErr w:type="spellStart"/>
-      <w:r>
-        <w:t>dari</w:t>
-      </w:r>
-      <w:proofErr w:type="spellEnd"/>
-      <w:r>
-        <w:t xml:space="preserve"> </w:t>
-      </w:r>
-      <w:proofErr w:type="spellStart"/>
-      <w:r>
-        <w:t>seluruh</w:t>
-      </w:r>
-      <w:proofErr w:type="spellEnd"/>
-      <w:r>
-        <w:t xml:space="preserve"> </w:t>
-      </w:r>
-      <w:proofErr w:type="spellStart"/>
-      <w:r>
-        <w:t>negara</w:t>
-      </w:r>
-      <w:proofErr w:type="spellEnd"/>
-      <w:r>
-        <w:t>.</w:t>
+      <w:r>
+        <w:t>Layanan kami diletakkan pada berbagai datacenter ternama di dunia, seperti OVH, Quadra Net, DigitalOcean, Biznet, CBN, dll. sehingga semua layanan kami mendukung fitur fail-over dan load-balancer yang memungkinkan zero downtime dan little ping time dari seluruh negara.</w:t>
       </w:r>
     </w:p>
     <w:p>
@@ -7414,179 +5690,97 @@
       <w:pPr>
         <w:pStyle w:val="ListParagraph"/>
       </w:pPr>
-      <w:proofErr w:type="spellStart"/>
-      <w:r>
-        <w:t>Layanan</w:t>
-      </w:r>
-      <w:proofErr w:type="spellEnd"/>
-      <w:r>
-        <w:t xml:space="preserve"> kami </w:t>
-      </w:r>
-      <w:proofErr w:type="spellStart"/>
-      <w:r>
-        <w:t>menggunakan</w:t>
-      </w:r>
-      <w:proofErr w:type="spellEnd"/>
-      <w:r>
-        <w:t xml:space="preserve"> </w:t>
-      </w:r>
-      <w:proofErr w:type="spellStart"/>
-      <w:r>
-        <w:t>perangkat</w:t>
-      </w:r>
-      <w:proofErr w:type="spellEnd"/>
-      <w:r>
-        <w:t xml:space="preserve"> </w:t>
-      </w:r>
-      <w:proofErr w:type="spellStart"/>
-      <w:r>
-        <w:t>keamanan</w:t>
-      </w:r>
-      <w:proofErr w:type="spellEnd"/>
-      <w:r>
-        <w:t xml:space="preserve"> enterprise grade </w:t>
-      </w:r>
-      <w:proofErr w:type="spellStart"/>
-      <w:r>
-        <w:t>sehingga</w:t>
-      </w:r>
-      <w:proofErr w:type="spellEnd"/>
-      <w:r>
-        <w:t xml:space="preserve"> </w:t>
-      </w:r>
-      <w:proofErr w:type="spellStart"/>
-      <w:r>
-        <w:t>keamanan</w:t>
-      </w:r>
-      <w:proofErr w:type="spellEnd"/>
-      <w:r>
-        <w:t xml:space="preserve"> </w:t>
-      </w:r>
-      <w:proofErr w:type="spellStart"/>
-      <w:r>
-        <w:t>jaringan</w:t>
-      </w:r>
-      <w:proofErr w:type="spellEnd"/>
-      <w:r>
-        <w:t xml:space="preserve"> kami </w:t>
-      </w:r>
-      <w:proofErr w:type="spellStart"/>
-      <w:r>
-        <w:t>dapat</w:t>
-      </w:r>
-      <w:proofErr w:type="spellEnd"/>
-      <w:r>
-        <w:t xml:space="preserve"> </w:t>
-      </w:r>
-      <w:proofErr w:type="spellStart"/>
-      <w:r>
-        <w:t>melindungi</w:t>
-      </w:r>
-      <w:proofErr w:type="spellEnd"/>
-      <w:r>
-        <w:t xml:space="preserve"> </w:t>
-      </w:r>
-      <w:proofErr w:type="spellStart"/>
-      <w:r>
-        <w:t>layanan</w:t>
-      </w:r>
-      <w:proofErr w:type="spellEnd"/>
-      <w:r>
-        <w:t xml:space="preserve"> yang kami </w:t>
-      </w:r>
-      <w:proofErr w:type="spellStart"/>
-      <w:r>
-        <w:t>tawarkan</w:t>
-      </w:r>
-      <w:proofErr w:type="spellEnd"/>
-      <w:r>
-        <w:t xml:space="preserve"> </w:t>
-      </w:r>
-      <w:proofErr w:type="spellStart"/>
-      <w:r>
-        <w:t>dengan</w:t>
-      </w:r>
-      <w:proofErr w:type="spellEnd"/>
-      <w:r>
-        <w:t xml:space="preserve"> </w:t>
-      </w:r>
-      <w:proofErr w:type="spellStart"/>
-      <w:r>
-        <w:t>baik</w:t>
-      </w:r>
-      <w:proofErr w:type="spellEnd"/>
+      <w:r>
+        <w:t>Layanan kami menggunakan perangkat keamanan enterprise grade sehingga keamanan jaringan kami dapat melindungi layanan yang kami tawarkan dengan baik.</w:t>
+      </w:r>
+    </w:p>
+    <w:p>
+      <w:pPr>
+        <w:pStyle w:val="H2"/>
+      </w:pPr>
+      <w:r>
+        <w:t>Target Markets</w:t>
+      </w:r>
+    </w:p>
+    <w:p>
+      <w:pPr>
+        <w:rPr>
+          <w:lang w:val="id-ID"/>
+        </w:rPr>
+      </w:pPr>
+      <w:r>
+        <w:t xml:space="preserve">Target market layanan kami adalah </w:t>
+      </w:r>
+      <w:r>
+        <w:rPr>
+          <w:lang w:val="id-ID"/>
+        </w:rPr>
+        <w:t>para kalangan enterprise yang membutuhkan koneksi yang handal untuk berbagai cabang perusahaan mereka di berbagai daerah dan neg</w:t>
+      </w:r>
+      <w:r>
+        <w:rPr>
+          <w:lang w:val="id-ID"/>
+        </w:rPr>
+        <w:t>ara. Selanjutnya, kami juga menawarkan layanan kami kepada para startup company agar dapat mempercepat promosi bisnis mereka ataupun mempermudah akses bisnis mereka kepada para investor dan calon pelanggan mereka. Tidak hanya itu, kami juga menawarkan layanan kami kepada para enthusiast user yang ingin mencoba atau mendalami teknologi cloud router kami.</w:t>
+      </w:r>
+    </w:p>
+    <w:p>
+      <w:pPr>
+        <w:pStyle w:val="H2"/>
+      </w:pPr>
+      <w:r>
+        <w:t>Market</w:t>
+      </w:r>
+      <w:r>
+        <w:t>ing</w:t>
+      </w:r>
+      <w:r>
+        <w:t xml:space="preserve"> Plans</w:t>
+      </w:r>
+    </w:p>
+    <w:p>
+      <w:pPr>
+        <w:pStyle w:val="H2"/>
+      </w:pPr>
+      <w:r>
+        <w:t>Key Resources and Key Activities</w:t>
+      </w:r>
+    </w:p>
+    <w:p>
+      <w:pPr>
+        <w:ind w:firstLine="454"/>
+      </w:pPr>
+      <w:r>
+        <w:t xml:space="preserve">Bisnis yang kami jalankan </w:t>
+      </w:r>
+      <w:r>
+        <w:t xml:space="preserve">merupakan suatu usaha yang berkecimpung di dunia IT, khususnya virtualisasi. Oleh sebab itu, kami sangat memerlukan suatu teknologi virtualisasi yang sangat stabil, maksudnya adalah teknologi virtualisasi yang digunakan dapat didukung hingga beberapa tahun ke depan sehingga perubahan skema virtualisasi tidak dilakukan </w:t>
+      </w:r>
+      <w:r>
+        <w:lastRenderedPageBreak/>
+        <w:t>secara cepat. Dengan adanya dukungan platform virtualisasi yang stabil, maka kami dapat menghemat biaya migrasi teknologi virtualisasi y</w:t>
+      </w:r>
+      <w:r>
+        <w:t>ang lama ke teknologi yang baru</w:t>
+      </w:r>
       <w:r>
         <w:t>.</w:t>
       </w:r>
     </w:p>
     <w:p>
       <w:pPr>
-        <w:pStyle w:val="H2"/>
-      </w:pPr>
-      <w:r>
-        <w:t>Target Markets</w:t>
-      </w:r>
-    </w:p>
-    <w:p>
-      <w:pPr>
-        <w:rPr>
-          <w:lang w:val="id-ID"/>
-        </w:rPr>
-      </w:pPr>
-      <w:r>
-        <w:t xml:space="preserve">Target market </w:t>
-      </w:r>
-      <w:proofErr w:type="spellStart"/>
-      <w:r>
-        <w:t>layanan</w:t>
-      </w:r>
-      <w:proofErr w:type="spellEnd"/>
-      <w:r>
-        <w:t xml:space="preserve"> kami </w:t>
-      </w:r>
-      <w:proofErr w:type="spellStart"/>
-      <w:r>
-        <w:t>adalah</w:t>
-      </w:r>
-      <w:proofErr w:type="spellEnd"/>
-      <w:r>
-        <w:t xml:space="preserve"> </w:t>
-      </w:r>
-      <w:r>
-        <w:rPr>
-          <w:lang w:val="id-ID"/>
-        </w:rPr>
-        <w:t>para kalangan enterprise yang membutuhkan koneksi yang handal untuk berbagai cabang perusahaan mereka di berbagai daerah dan neg</w:t>
-      </w:r>
-      <w:r>
-        <w:rPr>
-          <w:lang w:val="id-ID"/>
-        </w:rPr>
-        <w:t>ara. Selanjutnya, kami juga menawarkan layanan kami kepada para startup company agar dapat mempercepat promosi bisnis mereka ataupun mempermudah akses bisnis mereka kepada para investor dan calon pelanggan mereka. Tidak hanya itu, kami juga menawarkan layanan kami kepada para enthusiast user yang ingin mencoba atau mendalami teknologi cloud router kami.</w:t>
-      </w:r>
-    </w:p>
-    <w:p>
-      <w:pPr>
-        <w:pStyle w:val="H2"/>
-        <w:rPr>
-          <w:lang w:val="id-ID"/>
-        </w:rPr>
-      </w:pPr>
-      <w:r>
-        <w:t>Market</w:t>
-      </w:r>
-      <w:r>
-        <w:t>ing</w:t>
-      </w:r>
-      <w:r>
-        <w:t xml:space="preserve"> Plans</w:t>
-      </w:r>
-    </w:p>
-    <w:p>
-      <w:pPr>
-        <w:rPr>
-          <w:lang w:val="id-ID"/>
-        </w:rPr>
+        <w:ind w:firstLine="454"/>
+      </w:pPr>
+      <w:r>
+        <w:t>Untuk mendapatkan keuntungan dari usaha yang kami jalankan, kami akan melakukan penyewaan router virtual dengan memberikan beberapa fitur, seperti tunneling, firewall service, dan proteksi keamanan. Penyewaan ini bersifat kontrak, yakni calon pelanggan harus membayar sejumlah uang untuk beberapa paket layanan tertentu.</w:t>
+      </w:r>
+      <w:r>
+        <w:t xml:space="preserve"> Setelah masa kontrak berakhir, pelanggan tetap bisa menikmati layanan kami dengan membayar tagihan untuk masa kontrak berikutnya sebelum jatuh tempo.</w:t>
+      </w:r>
+    </w:p>
+    <w:p>
+      <w:pPr>
+        <w:ind w:firstLine="454"/>
         <w:sectPr>
           <w:type w:val="oddPage"/>
           <w:pgSz w:w="11906" w:h="16838"/>
@@ -7596,6 +5790,20 @@
           <w:docGrid w:linePitch="360"/>
         </w:sectPr>
       </w:pPr>
+      <w:r>
+        <w:t xml:space="preserve">Layanan yang kami jalankan merupakan jenis layanan yang sangat kritis, artinya layanan kami tidak boleh mengalami kegagalan/down dalam waktu yang lama. Jika </w:t>
+      </w:r>
+      <w:r>
+        <w:t>layanan kami benar-benar tidak dapat diselesaikan dalam waktu standar yang telah kami tentukan, maka kami akan memberikan uang restitusi kepada pelanggan berdasarkan lamanya layanan kami mengalami kegagalan. Oleh sebab itu, kami sangat membutuhkan seseorang yang sangat ahli di bidang datacenter dan jaringan, yakni seorang network expert.</w:t>
+      </w:r>
+      <w:r>
+        <w:t xml:space="preserve"> Dengan adanya network expert, perusahaan kami dapat meminimalisir ke</w:t>
+      </w:r>
+      <w:r>
+        <w:t>gagalan pada sistem kami.</w:t>
+      </w:r>
+      <w:bookmarkStart w:id="3" w:name="_GoBack"/>
+      <w:bookmarkEnd w:id="3"/>
     </w:p>
     <w:p>
       <w:pPr>
@@ -7929,7 +6137,7 @@
 </file>
 
 <file path=word/endnotes.xml><?xml version="1.0" encoding="utf-8"?>
-<w:endnotes xmlns:wpc="http://schemas.microsoft.com/office/word/2010/wordprocessingCanvas" xmlns:cx="http://schemas.microsoft.com/office/drawing/2014/chartex" xmlns:cx1="http://schemas.microsoft.com/office/drawing/2015/9/8/chartex" xmlns:mc="http://schemas.openxmlformats.org/markup-compatibility/2006" xmlns:o="urn:schemas-microsoft-com:office:office" xmlns:r="http://schemas.openxmlformats.org/officeDocument/2006/relationships" xmlns:m="http://schemas.openxmlformats.org/officeDocument/2006/math" xmlns:v="urn:schemas-microsoft-com:vml" xmlns:wp14="http://schemas.microsoft.com/office/word/2010/wordprocessingDrawing" xmlns:wp="http://schemas.openxmlformats.org/drawingml/2006/wordprocessingDrawing" xmlns:w10="urn:schemas-microsoft-com:office:word" xmlns:w="http://schemas.openxmlformats.org/wordprocessingml/2006/main" xmlns:w14="http://schemas.microsoft.com/office/word/2010/wordml" xmlns:w15="http://schemas.microsoft.com/office/word/2012/wordml" xmlns:w16se="http://schemas.microsoft.com/office/word/2015/wordml/symex" xmlns:wpg="http://schemas.microsoft.com/office/word/2010/wordprocessingGroup" xmlns:wpi="http://schemas.microsoft.com/office/word/2010/wordprocessingInk" xmlns:wne="http://schemas.microsoft.com/office/word/2006/wordml" xmlns:wps="http://schemas.microsoft.com/office/word/2010/wordprocessingShape" mc:Ignorable="w14 w15 w16se wp14">
+<w:endnotes xmlns:wpc="http://schemas.microsoft.com/office/word/2010/wordprocessingCanvas" xmlns:mc="http://schemas.openxmlformats.org/markup-compatibility/2006" xmlns:o="urn:schemas-microsoft-com:office:office" xmlns:r="http://schemas.openxmlformats.org/officeDocument/2006/relationships" xmlns:m="http://schemas.openxmlformats.org/officeDocument/2006/math" xmlns:v="urn:schemas-microsoft-com:vml" xmlns:wp14="http://schemas.microsoft.com/office/word/2010/wordprocessingDrawing" xmlns:wp="http://schemas.openxmlformats.org/drawingml/2006/wordprocessingDrawing" xmlns:w10="urn:schemas-microsoft-com:office:word" xmlns:w="http://schemas.openxmlformats.org/wordprocessingml/2006/main" xmlns:w14="http://schemas.microsoft.com/office/word/2010/wordml" xmlns:w15="http://schemas.microsoft.com/office/word/2012/wordml" xmlns:wpg="http://schemas.microsoft.com/office/word/2010/wordprocessingGroup" xmlns:wpi="http://schemas.microsoft.com/office/word/2010/wordprocessingInk" xmlns:wne="http://schemas.microsoft.com/office/word/2006/wordml" xmlns:wps="http://schemas.microsoft.com/office/word/2010/wordprocessingShape" mc:Ignorable="w14 w15 wp14">
   <w:endnote w:type="separator" w:id="-1">
     <w:p>
       <w:pPr>
@@ -7954,7 +6162,7 @@
 </file>
 
 <file path=word/footer1.xml><?xml version="1.0" encoding="utf-8"?>
-<w:ftr xmlns:wpc="http://schemas.microsoft.com/office/word/2010/wordprocessingCanvas" xmlns:cx="http://schemas.microsoft.com/office/drawing/2014/chartex" xmlns:cx1="http://schemas.microsoft.com/office/drawing/2015/9/8/chartex" xmlns:mc="http://schemas.openxmlformats.org/markup-compatibility/2006" xmlns:o="urn:schemas-microsoft-com:office:office" xmlns:r="http://schemas.openxmlformats.org/officeDocument/2006/relationships" xmlns:m="http://schemas.openxmlformats.org/officeDocument/2006/math" xmlns:v="urn:schemas-microsoft-com:vml" xmlns:wp14="http://schemas.microsoft.com/office/word/2010/wordprocessingDrawing" xmlns:wp="http://schemas.openxmlformats.org/drawingml/2006/wordprocessingDrawing" xmlns:w10="urn:schemas-microsoft-com:office:word" xmlns:w="http://schemas.openxmlformats.org/wordprocessingml/2006/main" xmlns:w14="http://schemas.microsoft.com/office/word/2010/wordml" xmlns:w15="http://schemas.microsoft.com/office/word/2012/wordml" xmlns:w16se="http://schemas.microsoft.com/office/word/2015/wordml/symex" xmlns:wpg="http://schemas.microsoft.com/office/word/2010/wordprocessingGroup" xmlns:wpi="http://schemas.microsoft.com/office/word/2010/wordprocessingInk" xmlns:wne="http://schemas.microsoft.com/office/word/2006/wordml" xmlns:wps="http://schemas.microsoft.com/office/word/2010/wordprocessingShape" mc:Ignorable="w14 w15 w16se wp14">
+<w:ftr xmlns:wpc="http://schemas.microsoft.com/office/word/2010/wordprocessingCanvas" xmlns:mc="http://schemas.openxmlformats.org/markup-compatibility/2006" xmlns:o="urn:schemas-microsoft-com:office:office" xmlns:r="http://schemas.openxmlformats.org/officeDocument/2006/relationships" xmlns:m="http://schemas.openxmlformats.org/officeDocument/2006/math" xmlns:v="urn:schemas-microsoft-com:vml" xmlns:wp14="http://schemas.microsoft.com/office/word/2010/wordprocessingDrawing" xmlns:wp="http://schemas.openxmlformats.org/drawingml/2006/wordprocessingDrawing" xmlns:w10="urn:schemas-microsoft-com:office:word" xmlns:w="http://schemas.openxmlformats.org/wordprocessingml/2006/main" xmlns:w14="http://schemas.microsoft.com/office/word/2010/wordml" xmlns:w15="http://schemas.microsoft.com/office/word/2012/wordml" xmlns:wpg="http://schemas.microsoft.com/office/word/2010/wordprocessingGroup" xmlns:wpi="http://schemas.microsoft.com/office/word/2010/wordprocessingInk" xmlns:wne="http://schemas.microsoft.com/office/word/2006/wordml" xmlns:wps="http://schemas.microsoft.com/office/word/2010/wordprocessingShape" mc:Ignorable="w14 w15 wp14">
   <w:p>
     <w:pPr>
       <w:pStyle w:val="Footer-Center"/>
@@ -8059,7 +6267,7 @@
 </file>
 
 <file path=word/footer2.xml><?xml version="1.0" encoding="utf-8"?>
-<w:ftr xmlns:wpc="http://schemas.microsoft.com/office/word/2010/wordprocessingCanvas" xmlns:cx="http://schemas.microsoft.com/office/drawing/2014/chartex" xmlns:cx1="http://schemas.microsoft.com/office/drawing/2015/9/8/chartex" xmlns:mc="http://schemas.openxmlformats.org/markup-compatibility/2006" xmlns:o="urn:schemas-microsoft-com:office:office" xmlns:r="http://schemas.openxmlformats.org/officeDocument/2006/relationships" xmlns:m="http://schemas.openxmlformats.org/officeDocument/2006/math" xmlns:v="urn:schemas-microsoft-com:vml" xmlns:wp14="http://schemas.microsoft.com/office/word/2010/wordprocessingDrawing" xmlns:wp="http://schemas.openxmlformats.org/drawingml/2006/wordprocessingDrawing" xmlns:w10="urn:schemas-microsoft-com:office:word" xmlns:w="http://schemas.openxmlformats.org/wordprocessingml/2006/main" xmlns:w14="http://schemas.microsoft.com/office/word/2010/wordml" xmlns:w15="http://schemas.microsoft.com/office/word/2012/wordml" xmlns:w16se="http://schemas.microsoft.com/office/word/2015/wordml/symex" xmlns:wpg="http://schemas.microsoft.com/office/word/2010/wordprocessingGroup" xmlns:wpi="http://schemas.microsoft.com/office/word/2010/wordprocessingInk" xmlns:wne="http://schemas.microsoft.com/office/word/2006/wordml" xmlns:wps="http://schemas.microsoft.com/office/word/2010/wordprocessingShape" mc:Ignorable="w14 w15 w16se wp14">
+<w:ftr xmlns:wpc="http://schemas.microsoft.com/office/word/2010/wordprocessingCanvas" xmlns:mc="http://schemas.openxmlformats.org/markup-compatibility/2006" xmlns:o="urn:schemas-microsoft-com:office:office" xmlns:r="http://schemas.openxmlformats.org/officeDocument/2006/relationships" xmlns:m="http://schemas.openxmlformats.org/officeDocument/2006/math" xmlns:v="urn:schemas-microsoft-com:vml" xmlns:wp14="http://schemas.microsoft.com/office/word/2010/wordprocessingDrawing" xmlns:wp="http://schemas.openxmlformats.org/drawingml/2006/wordprocessingDrawing" xmlns:w10="urn:schemas-microsoft-com:office:word" xmlns:w="http://schemas.openxmlformats.org/wordprocessingml/2006/main" xmlns:w14="http://schemas.microsoft.com/office/word/2010/wordml" xmlns:w15="http://schemas.microsoft.com/office/word/2012/wordml" xmlns:wpg="http://schemas.microsoft.com/office/word/2010/wordprocessingGroup" xmlns:wpi="http://schemas.microsoft.com/office/word/2010/wordprocessingInk" xmlns:wne="http://schemas.microsoft.com/office/word/2006/wordml" xmlns:wps="http://schemas.microsoft.com/office/word/2010/wordprocessingShape" mc:Ignorable="w14 w15 wp14">
   <w:p>
     <w:pPr>
       <w:pStyle w:val="Footer-Center"/>
@@ -8090,7 +6298,7 @@
       <w:rPr>
         <w:noProof/>
       </w:rPr>
-      <w:t>7</w:t>
+      <w:t>11</w:t>
     </w:r>
     <w:r>
       <w:rPr>
@@ -8164,7 +6372,7 @@
 </file>
 
 <file path=word/footer3.xml><?xml version="1.0" encoding="utf-8"?>
-<w:ftr xmlns:wpc="http://schemas.microsoft.com/office/word/2010/wordprocessingCanvas" xmlns:cx="http://schemas.microsoft.com/office/drawing/2014/chartex" xmlns:cx1="http://schemas.microsoft.com/office/drawing/2015/9/8/chartex" xmlns:mc="http://schemas.openxmlformats.org/markup-compatibility/2006" xmlns:o="urn:schemas-microsoft-com:office:office" xmlns:r="http://schemas.openxmlformats.org/officeDocument/2006/relationships" xmlns:m="http://schemas.openxmlformats.org/officeDocument/2006/math" xmlns:v="urn:schemas-microsoft-com:vml" xmlns:wp14="http://schemas.microsoft.com/office/word/2010/wordprocessingDrawing" xmlns:wp="http://schemas.openxmlformats.org/drawingml/2006/wordprocessingDrawing" xmlns:w10="urn:schemas-microsoft-com:office:word" xmlns:w="http://schemas.openxmlformats.org/wordprocessingml/2006/main" xmlns:w14="http://schemas.microsoft.com/office/word/2010/wordml" xmlns:w15="http://schemas.microsoft.com/office/word/2012/wordml" xmlns:w16se="http://schemas.microsoft.com/office/word/2015/wordml/symex" xmlns:wpg="http://schemas.microsoft.com/office/word/2010/wordprocessingGroup" xmlns:wpi="http://schemas.microsoft.com/office/word/2010/wordprocessingInk" xmlns:wne="http://schemas.microsoft.com/office/word/2006/wordml" xmlns:wps="http://schemas.microsoft.com/office/word/2010/wordprocessingShape" mc:Ignorable="w14 w15 w16se wp14">
+<w:ftr xmlns:wpc="http://schemas.microsoft.com/office/word/2010/wordprocessingCanvas" xmlns:mc="http://schemas.openxmlformats.org/markup-compatibility/2006" xmlns:o="urn:schemas-microsoft-com:office:office" xmlns:r="http://schemas.openxmlformats.org/officeDocument/2006/relationships" xmlns:m="http://schemas.openxmlformats.org/officeDocument/2006/math" xmlns:v="urn:schemas-microsoft-com:vml" xmlns:wp14="http://schemas.microsoft.com/office/word/2010/wordprocessingDrawing" xmlns:wp="http://schemas.openxmlformats.org/drawingml/2006/wordprocessingDrawing" xmlns:w10="urn:schemas-microsoft-com:office:word" xmlns:w="http://schemas.openxmlformats.org/wordprocessingml/2006/main" xmlns:w14="http://schemas.microsoft.com/office/word/2010/wordml" xmlns:w15="http://schemas.microsoft.com/office/word/2012/wordml" xmlns:wpg="http://schemas.microsoft.com/office/word/2010/wordprocessingGroup" xmlns:wpi="http://schemas.microsoft.com/office/word/2010/wordprocessingInk" xmlns:wne="http://schemas.microsoft.com/office/word/2006/wordml" xmlns:wps="http://schemas.microsoft.com/office/word/2010/wordprocessingShape" mc:Ignorable="w14 w15 wp14">
   <w:p>
     <w:pPr>
       <w:pStyle w:val="Footer-Center"/>
@@ -8265,7 +6473,7 @@
             </wp:anchor>
           </w:drawing>
         </mc:Choice>
-        <mc:Fallback>
+        <mc:Fallback xmlns:w16se="http://schemas.microsoft.com/office/word/2015/wordml/symex" xmlns:cx1="http://schemas.microsoft.com/office/drawing/2015/9/8/chartex" xmlns:cx="http://schemas.microsoft.com/office/drawing/2014/chartex">
           <w:pict>
             <v:rect w14:anchorId="31AD17C9" id="Rectangle 4" o:spid="_x0000_s1026" style="position:absolute;margin-left:0;margin-top:-13.85pt;width:597.25pt;height:84.5pt;z-index:-251658241;visibility:visible;mso-wrap-style:square;mso-width-percent:0;mso-height-percent:0;mso-wrap-distance-left:9pt;mso-wrap-distance-top:0;mso-wrap-distance-right:9pt;mso-wrap-distance-bottom:0;mso-position-horizontal:absolute;mso-position-horizontal-relative:page;mso-position-vertical:absolute;mso-position-vertical-relative:text;mso-width-percent:0;mso-height-percent:0;mso-width-relative:margin;mso-height-relative:margin;v-text-anchor:middle" o:gfxdata="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" fillcolor="white [3212]" stroked="f" strokeweight="1pt">
               <v:fill color2="#033951" rotate="t" colors="0 white;15729f #a1daf9;30147f #12a5f6;43254f #066098;1 #033951" focus="100%" type="gradient"/>
@@ -8338,7 +6546,7 @@
 </file>
 
 <file path=word/footer4.xml><?xml version="1.0" encoding="utf-8"?>
-<w:ftr xmlns:wpc="http://schemas.microsoft.com/office/word/2010/wordprocessingCanvas" xmlns:cx="http://schemas.microsoft.com/office/drawing/2014/chartex" xmlns:cx1="http://schemas.microsoft.com/office/drawing/2015/9/8/chartex" xmlns:mc="http://schemas.openxmlformats.org/markup-compatibility/2006" xmlns:o="urn:schemas-microsoft-com:office:office" xmlns:r="http://schemas.openxmlformats.org/officeDocument/2006/relationships" xmlns:m="http://schemas.openxmlformats.org/officeDocument/2006/math" xmlns:v="urn:schemas-microsoft-com:vml" xmlns:wp14="http://schemas.microsoft.com/office/word/2010/wordprocessingDrawing" xmlns:wp="http://schemas.openxmlformats.org/drawingml/2006/wordprocessingDrawing" xmlns:w10="urn:schemas-microsoft-com:office:word" xmlns:w="http://schemas.openxmlformats.org/wordprocessingml/2006/main" xmlns:w14="http://schemas.microsoft.com/office/word/2010/wordml" xmlns:w15="http://schemas.microsoft.com/office/word/2012/wordml" xmlns:w16se="http://schemas.microsoft.com/office/word/2015/wordml/symex" xmlns:wpg="http://schemas.microsoft.com/office/word/2010/wordprocessingGroup" xmlns:wpi="http://schemas.microsoft.com/office/word/2010/wordprocessingInk" xmlns:wne="http://schemas.microsoft.com/office/word/2006/wordml" xmlns:wps="http://schemas.microsoft.com/office/word/2010/wordprocessingShape" mc:Ignorable="w14 w15 w16se wp14">
+<w:ftr xmlns:wpc="http://schemas.microsoft.com/office/word/2010/wordprocessingCanvas" xmlns:mc="http://schemas.openxmlformats.org/markup-compatibility/2006" xmlns:o="urn:schemas-microsoft-com:office:office" xmlns:r="http://schemas.openxmlformats.org/officeDocument/2006/relationships" xmlns:m="http://schemas.openxmlformats.org/officeDocument/2006/math" xmlns:v="urn:schemas-microsoft-com:vml" xmlns:wp14="http://schemas.microsoft.com/office/word/2010/wordprocessingDrawing" xmlns:wp="http://schemas.openxmlformats.org/drawingml/2006/wordprocessingDrawing" xmlns:w10="urn:schemas-microsoft-com:office:word" xmlns:w="http://schemas.openxmlformats.org/wordprocessingml/2006/main" xmlns:w14="http://schemas.microsoft.com/office/word/2010/wordml" xmlns:w15="http://schemas.microsoft.com/office/word/2012/wordml" xmlns:wpg="http://schemas.microsoft.com/office/word/2010/wordprocessingGroup" xmlns:wpi="http://schemas.microsoft.com/office/word/2010/wordprocessingInk" xmlns:wne="http://schemas.microsoft.com/office/word/2006/wordml" xmlns:wps="http://schemas.microsoft.com/office/word/2010/wordprocessingShape" mc:Ignorable="w14 w15 wp14">
   <w:p>
     <w:pPr>
       <w:pStyle w:val="Footer-Center"/>
@@ -8442,7 +6650,7 @@
 </file>
 
 <file path=word/footer5.xml><?xml version="1.0" encoding="utf-8"?>
-<w:ftr xmlns:wpc="http://schemas.microsoft.com/office/word/2010/wordprocessingCanvas" xmlns:cx="http://schemas.microsoft.com/office/drawing/2014/chartex" xmlns:cx1="http://schemas.microsoft.com/office/drawing/2015/9/8/chartex" xmlns:mc="http://schemas.openxmlformats.org/markup-compatibility/2006" xmlns:o="urn:schemas-microsoft-com:office:office" xmlns:r="http://schemas.openxmlformats.org/officeDocument/2006/relationships" xmlns:m="http://schemas.openxmlformats.org/officeDocument/2006/math" xmlns:v="urn:schemas-microsoft-com:vml" xmlns:wp14="http://schemas.microsoft.com/office/word/2010/wordprocessingDrawing" xmlns:wp="http://schemas.openxmlformats.org/drawingml/2006/wordprocessingDrawing" xmlns:w10="urn:schemas-microsoft-com:office:word" xmlns:w="http://schemas.openxmlformats.org/wordprocessingml/2006/main" xmlns:w14="http://schemas.microsoft.com/office/word/2010/wordml" xmlns:w15="http://schemas.microsoft.com/office/word/2012/wordml" xmlns:w16se="http://schemas.microsoft.com/office/word/2015/wordml/symex" xmlns:wpg="http://schemas.microsoft.com/office/word/2010/wordprocessingGroup" xmlns:wpi="http://schemas.microsoft.com/office/word/2010/wordprocessingInk" xmlns:wne="http://schemas.microsoft.com/office/word/2006/wordml" xmlns:wps="http://schemas.microsoft.com/office/word/2010/wordprocessingShape" mc:Ignorable="w14 w15 w16se wp14">
+<w:ftr xmlns:wpc="http://schemas.microsoft.com/office/word/2010/wordprocessingCanvas" xmlns:mc="http://schemas.openxmlformats.org/markup-compatibility/2006" xmlns:o="urn:schemas-microsoft-com:office:office" xmlns:r="http://schemas.openxmlformats.org/officeDocument/2006/relationships" xmlns:m="http://schemas.openxmlformats.org/officeDocument/2006/math" xmlns:v="urn:schemas-microsoft-com:vml" xmlns:wp14="http://schemas.microsoft.com/office/word/2010/wordprocessingDrawing" xmlns:wp="http://schemas.openxmlformats.org/drawingml/2006/wordprocessingDrawing" xmlns:w10="urn:schemas-microsoft-com:office:word" xmlns:w="http://schemas.openxmlformats.org/wordprocessingml/2006/main" xmlns:w14="http://schemas.microsoft.com/office/word/2010/wordml" xmlns:w15="http://schemas.microsoft.com/office/word/2012/wordml" xmlns:wpg="http://schemas.microsoft.com/office/word/2010/wordprocessingGroup" xmlns:wpi="http://schemas.microsoft.com/office/word/2010/wordprocessingInk" xmlns:wne="http://schemas.microsoft.com/office/word/2006/wordml" xmlns:wps="http://schemas.microsoft.com/office/word/2010/wordprocessingShape" mc:Ignorable="w14 w15 wp14">
   <w:p>
     <w:pPr>
       <w:pStyle w:val="Footer-Center"/>
@@ -8546,7 +6754,7 @@
 </file>
 
 <file path=word/footer6.xml><?xml version="1.0" encoding="utf-8"?>
-<w:ftr xmlns:wpc="http://schemas.microsoft.com/office/word/2010/wordprocessingCanvas" xmlns:cx="http://schemas.microsoft.com/office/drawing/2014/chartex" xmlns:cx1="http://schemas.microsoft.com/office/drawing/2015/9/8/chartex" xmlns:mc="http://schemas.openxmlformats.org/markup-compatibility/2006" xmlns:o="urn:schemas-microsoft-com:office:office" xmlns:r="http://schemas.openxmlformats.org/officeDocument/2006/relationships" xmlns:m="http://schemas.openxmlformats.org/officeDocument/2006/math" xmlns:v="urn:schemas-microsoft-com:vml" xmlns:wp14="http://schemas.microsoft.com/office/word/2010/wordprocessingDrawing" xmlns:wp="http://schemas.openxmlformats.org/drawingml/2006/wordprocessingDrawing" xmlns:w10="urn:schemas-microsoft-com:office:word" xmlns:w="http://schemas.openxmlformats.org/wordprocessingml/2006/main" xmlns:w14="http://schemas.microsoft.com/office/word/2010/wordml" xmlns:w15="http://schemas.microsoft.com/office/word/2012/wordml" xmlns:w16se="http://schemas.microsoft.com/office/word/2015/wordml/symex" xmlns:wpg="http://schemas.microsoft.com/office/word/2010/wordprocessingGroup" xmlns:wpi="http://schemas.microsoft.com/office/word/2010/wordprocessingInk" xmlns:wne="http://schemas.microsoft.com/office/word/2006/wordml" xmlns:wps="http://schemas.microsoft.com/office/word/2010/wordprocessingShape" mc:Ignorable="w14 w15 w16se wp14">
+<w:ftr xmlns:wpc="http://schemas.microsoft.com/office/word/2010/wordprocessingCanvas" xmlns:mc="http://schemas.openxmlformats.org/markup-compatibility/2006" xmlns:o="urn:schemas-microsoft-com:office:office" xmlns:r="http://schemas.openxmlformats.org/officeDocument/2006/relationships" xmlns:m="http://schemas.openxmlformats.org/officeDocument/2006/math" xmlns:v="urn:schemas-microsoft-com:vml" xmlns:wp14="http://schemas.microsoft.com/office/word/2010/wordprocessingDrawing" xmlns:wp="http://schemas.openxmlformats.org/drawingml/2006/wordprocessingDrawing" xmlns:w10="urn:schemas-microsoft-com:office:word" xmlns:w="http://schemas.openxmlformats.org/wordprocessingml/2006/main" xmlns:w14="http://schemas.microsoft.com/office/word/2010/wordml" xmlns:w15="http://schemas.microsoft.com/office/word/2012/wordml" xmlns:wpg="http://schemas.microsoft.com/office/word/2010/wordprocessingGroup" xmlns:wpi="http://schemas.microsoft.com/office/word/2010/wordprocessingInk" xmlns:wne="http://schemas.microsoft.com/office/word/2006/wordml" xmlns:wps="http://schemas.microsoft.com/office/word/2010/wordprocessingShape" mc:Ignorable="w14 w15 wp14">
   <w:p>
     <w:pPr>
       <w:pStyle w:val="Footer-Center"/>
@@ -8554,7 +6762,6 @@
         <w:noProof/>
       </w:rPr>
     </w:pPr>
-    <w:bookmarkStart w:id="3" w:name="_GoBack"/>
     <w:r>
       <w:rPr>
         <w:noProof/>
@@ -8616,7 +6823,6 @@
         </wp:anchor>
       </w:drawing>
     </w:r>
-    <w:bookmarkEnd w:id="3"/>
     <w:r>
       <w:rPr>
         <w:noProof/>
@@ -8639,7 +6845,7 @@
       <w:rPr>
         <w:noProof/>
       </w:rPr>
-      <w:t>19</w:t>
+      <w:t>21</w:t>
     </w:r>
     <w:r>
       <w:rPr>
@@ -8652,7 +6858,7 @@
 </file>
 
 <file path=word/footnotes.xml><?xml version="1.0" encoding="utf-8"?>
-<w:footnotes xmlns:wpc="http://schemas.microsoft.com/office/word/2010/wordprocessingCanvas" xmlns:cx="http://schemas.microsoft.com/office/drawing/2014/chartex" xmlns:cx1="http://schemas.microsoft.com/office/drawing/2015/9/8/chartex" xmlns:mc="http://schemas.openxmlformats.org/markup-compatibility/2006" xmlns:o="urn:schemas-microsoft-com:office:office" xmlns:r="http://schemas.openxmlformats.org/officeDocument/2006/relationships" xmlns:m="http://schemas.openxmlformats.org/officeDocument/2006/math" xmlns:v="urn:schemas-microsoft-com:vml" xmlns:wp14="http://schemas.microsoft.com/office/word/2010/wordprocessingDrawing" xmlns:wp="http://schemas.openxmlformats.org/drawingml/2006/wordprocessingDrawing" xmlns:w10="urn:schemas-microsoft-com:office:word" xmlns:w="http://schemas.openxmlformats.org/wordprocessingml/2006/main" xmlns:w14="http://schemas.microsoft.com/office/word/2010/wordml" xmlns:w15="http://schemas.microsoft.com/office/word/2012/wordml" xmlns:w16se="http://schemas.microsoft.com/office/word/2015/wordml/symex" xmlns:wpg="http://schemas.microsoft.com/office/word/2010/wordprocessingGroup" xmlns:wpi="http://schemas.microsoft.com/office/word/2010/wordprocessingInk" xmlns:wne="http://schemas.microsoft.com/office/word/2006/wordml" xmlns:wps="http://schemas.microsoft.com/office/word/2010/wordprocessingShape" mc:Ignorable="w14 w15 w16se wp14">
+<w:footnotes xmlns:wpc="http://schemas.microsoft.com/office/word/2010/wordprocessingCanvas" xmlns:mc="http://schemas.openxmlformats.org/markup-compatibility/2006" xmlns:o="urn:schemas-microsoft-com:office:office" xmlns:r="http://schemas.openxmlformats.org/officeDocument/2006/relationships" xmlns:m="http://schemas.openxmlformats.org/officeDocument/2006/math" xmlns:v="urn:schemas-microsoft-com:vml" xmlns:wp14="http://schemas.microsoft.com/office/word/2010/wordprocessingDrawing" xmlns:wp="http://schemas.openxmlformats.org/drawingml/2006/wordprocessingDrawing" xmlns:w10="urn:schemas-microsoft-com:office:word" xmlns:w="http://schemas.openxmlformats.org/wordprocessingml/2006/main" xmlns:w14="http://schemas.microsoft.com/office/word/2010/wordml" xmlns:w15="http://schemas.microsoft.com/office/word/2012/wordml" xmlns:wpg="http://schemas.microsoft.com/office/word/2010/wordprocessingGroup" xmlns:wpi="http://schemas.microsoft.com/office/word/2010/wordprocessingInk" xmlns:wne="http://schemas.microsoft.com/office/word/2006/wordml" xmlns:wps="http://schemas.microsoft.com/office/word/2010/wordprocessingShape" mc:Ignorable="w14 w15 wp14">
   <w:footnote w:type="separator" w:id="-1">
     <w:p>
       <w:pPr>
@@ -8677,7 +6883,7 @@
 </file>
 
 <file path=word/header1.xml><?xml version="1.0" encoding="utf-8"?>
-<w:hdr xmlns:wpc="http://schemas.microsoft.com/office/word/2010/wordprocessingCanvas" xmlns:cx="http://schemas.microsoft.com/office/drawing/2014/chartex" xmlns:cx1="http://schemas.microsoft.com/office/drawing/2015/9/8/chartex" xmlns:mc="http://schemas.openxmlformats.org/markup-compatibility/2006" xmlns:o="urn:schemas-microsoft-com:office:office" xmlns:r="http://schemas.openxmlformats.org/officeDocument/2006/relationships" xmlns:m="http://schemas.openxmlformats.org/officeDocument/2006/math" xmlns:v="urn:schemas-microsoft-com:vml" xmlns:wp14="http://schemas.microsoft.com/office/word/2010/wordprocessingDrawing" xmlns:wp="http://schemas.openxmlformats.org/drawingml/2006/wordprocessingDrawing" xmlns:w10="urn:schemas-microsoft-com:office:word" xmlns:w="http://schemas.openxmlformats.org/wordprocessingml/2006/main" xmlns:w14="http://schemas.microsoft.com/office/word/2010/wordml" xmlns:w15="http://schemas.microsoft.com/office/word/2012/wordml" xmlns:w16se="http://schemas.microsoft.com/office/word/2015/wordml/symex" xmlns:wpg="http://schemas.microsoft.com/office/word/2010/wordprocessingGroup" xmlns:wpi="http://schemas.microsoft.com/office/word/2010/wordprocessingInk" xmlns:wne="http://schemas.microsoft.com/office/word/2006/wordml" xmlns:wps="http://schemas.microsoft.com/office/word/2010/wordprocessingShape" mc:Ignorable="w14 w15 w16se wp14">
+<w:hdr xmlns:wpc="http://schemas.microsoft.com/office/word/2010/wordprocessingCanvas" xmlns:mc="http://schemas.openxmlformats.org/markup-compatibility/2006" xmlns:o="urn:schemas-microsoft-com:office:office" xmlns:r="http://schemas.openxmlformats.org/officeDocument/2006/relationships" xmlns:m="http://schemas.openxmlformats.org/officeDocument/2006/math" xmlns:v="urn:schemas-microsoft-com:vml" xmlns:wp14="http://schemas.microsoft.com/office/word/2010/wordprocessingDrawing" xmlns:wp="http://schemas.openxmlformats.org/drawingml/2006/wordprocessingDrawing" xmlns:w10="urn:schemas-microsoft-com:office:word" xmlns:w="http://schemas.openxmlformats.org/wordprocessingml/2006/main" xmlns:w14="http://schemas.microsoft.com/office/word/2010/wordml" xmlns:w15="http://schemas.microsoft.com/office/word/2012/wordml" xmlns:wpg="http://schemas.microsoft.com/office/word/2010/wordprocessingGroup" xmlns:wpi="http://schemas.microsoft.com/office/word/2010/wordprocessingInk" xmlns:wne="http://schemas.microsoft.com/office/word/2006/wordml" xmlns:wps="http://schemas.microsoft.com/office/word/2010/wordprocessingShape" mc:Ignorable="w14 w15 wp14">
   <w:p>
     <w:pPr>
       <w:pStyle w:val="Header"/>
@@ -8748,7 +6954,7 @@
 </file>
 
 <file path=word/header2.xml><?xml version="1.0" encoding="utf-8"?>
-<w:hdr xmlns:wpc="http://schemas.microsoft.com/office/word/2010/wordprocessingCanvas" xmlns:cx="http://schemas.microsoft.com/office/drawing/2014/chartex" xmlns:cx1="http://schemas.microsoft.com/office/drawing/2015/9/8/chartex" xmlns:mc="http://schemas.openxmlformats.org/markup-compatibility/2006" xmlns:o="urn:schemas-microsoft-com:office:office" xmlns:r="http://schemas.openxmlformats.org/officeDocument/2006/relationships" xmlns:m="http://schemas.openxmlformats.org/officeDocument/2006/math" xmlns:v="urn:schemas-microsoft-com:vml" xmlns:wp14="http://schemas.microsoft.com/office/word/2010/wordprocessingDrawing" xmlns:wp="http://schemas.openxmlformats.org/drawingml/2006/wordprocessingDrawing" xmlns:w10="urn:schemas-microsoft-com:office:word" xmlns:w="http://schemas.openxmlformats.org/wordprocessingml/2006/main" xmlns:w14="http://schemas.microsoft.com/office/word/2010/wordml" xmlns:w15="http://schemas.microsoft.com/office/word/2012/wordml" xmlns:w16se="http://schemas.microsoft.com/office/word/2015/wordml/symex" xmlns:wpg="http://schemas.microsoft.com/office/word/2010/wordprocessingGroup" xmlns:wpi="http://schemas.microsoft.com/office/word/2010/wordprocessingInk" xmlns:wne="http://schemas.microsoft.com/office/word/2006/wordml" xmlns:wps="http://schemas.microsoft.com/office/word/2010/wordprocessingShape" mc:Ignorable="w14 w15 w16se wp14">
+<w:hdr xmlns:wpc="http://schemas.microsoft.com/office/word/2010/wordprocessingCanvas" xmlns:mc="http://schemas.openxmlformats.org/markup-compatibility/2006" xmlns:o="urn:schemas-microsoft-com:office:office" xmlns:r="http://schemas.openxmlformats.org/officeDocument/2006/relationships" xmlns:m="http://schemas.openxmlformats.org/officeDocument/2006/math" xmlns:v="urn:schemas-microsoft-com:vml" xmlns:wp14="http://schemas.microsoft.com/office/word/2010/wordprocessingDrawing" xmlns:wp="http://schemas.openxmlformats.org/drawingml/2006/wordprocessingDrawing" xmlns:w10="urn:schemas-microsoft-com:office:word" xmlns:w="http://schemas.openxmlformats.org/wordprocessingml/2006/main" xmlns:w14="http://schemas.microsoft.com/office/word/2010/wordml" xmlns:w15="http://schemas.microsoft.com/office/word/2012/wordml" xmlns:wpg="http://schemas.microsoft.com/office/word/2010/wordprocessingGroup" xmlns:wpi="http://schemas.microsoft.com/office/word/2010/wordprocessingInk" xmlns:wne="http://schemas.microsoft.com/office/word/2006/wordml" xmlns:wps="http://schemas.microsoft.com/office/word/2010/wordprocessingShape" mc:Ignorable="w14 w15 wp14">
   <w:p>
     <w:pPr>
       <w:pStyle w:val="Header"/>
@@ -8819,7 +7025,7 @@
 </file>
 
 <file path=word/header3.xml><?xml version="1.0" encoding="utf-8"?>
-<w:hdr xmlns:wpc="http://schemas.microsoft.com/office/word/2010/wordprocessingCanvas" xmlns:cx="http://schemas.microsoft.com/office/drawing/2014/chartex" xmlns:cx1="http://schemas.microsoft.com/office/drawing/2015/9/8/chartex" xmlns:mc="http://schemas.openxmlformats.org/markup-compatibility/2006" xmlns:o="urn:schemas-microsoft-com:office:office" xmlns:r="http://schemas.openxmlformats.org/officeDocument/2006/relationships" xmlns:m="http://schemas.openxmlformats.org/officeDocument/2006/math" xmlns:v="urn:schemas-microsoft-com:vml" xmlns:wp14="http://schemas.microsoft.com/office/word/2010/wordprocessingDrawing" xmlns:wp="http://schemas.openxmlformats.org/drawingml/2006/wordprocessingDrawing" xmlns:w10="urn:schemas-microsoft-com:office:word" xmlns:w="http://schemas.openxmlformats.org/wordprocessingml/2006/main" xmlns:w14="http://schemas.microsoft.com/office/word/2010/wordml" xmlns:w15="http://schemas.microsoft.com/office/word/2012/wordml" xmlns:w16se="http://schemas.microsoft.com/office/word/2015/wordml/symex" xmlns:wpg="http://schemas.microsoft.com/office/word/2010/wordprocessingGroup" xmlns:wpi="http://schemas.microsoft.com/office/word/2010/wordprocessingInk" xmlns:wne="http://schemas.microsoft.com/office/word/2006/wordml" xmlns:wps="http://schemas.microsoft.com/office/word/2010/wordprocessingShape" mc:Ignorable="w14 w15 w16se wp14">
+<w:hdr xmlns:wpc="http://schemas.microsoft.com/office/word/2010/wordprocessingCanvas" xmlns:mc="http://schemas.openxmlformats.org/markup-compatibility/2006" xmlns:o="urn:schemas-microsoft-com:office:office" xmlns:r="http://schemas.openxmlformats.org/officeDocument/2006/relationships" xmlns:m="http://schemas.openxmlformats.org/officeDocument/2006/math" xmlns:v="urn:schemas-microsoft-com:vml" xmlns:wp14="http://schemas.microsoft.com/office/word/2010/wordprocessingDrawing" xmlns:wp="http://schemas.openxmlformats.org/drawingml/2006/wordprocessingDrawing" xmlns:w10="urn:schemas-microsoft-com:office:word" xmlns:w="http://schemas.openxmlformats.org/wordprocessingml/2006/main" xmlns:w14="http://schemas.microsoft.com/office/word/2010/wordml" xmlns:w15="http://schemas.microsoft.com/office/word/2012/wordml" xmlns:wpg="http://schemas.microsoft.com/office/word/2010/wordprocessingGroup" xmlns:wpi="http://schemas.microsoft.com/office/word/2010/wordprocessingInk" xmlns:wne="http://schemas.microsoft.com/office/word/2006/wordml" xmlns:wps="http://schemas.microsoft.com/office/word/2010/wordprocessingShape" mc:Ignorable="w14 w15 wp14">
   <w:p>
     <w:pPr>
       <w:pStyle w:val="Header"/>
@@ -8913,7 +7119,7 @@
             </wp:anchor>
           </w:drawing>
         </mc:Choice>
-        <mc:Fallback>
+        <mc:Fallback xmlns:w16se="http://schemas.microsoft.com/office/word/2015/wordml/symex" xmlns:cx1="http://schemas.microsoft.com/office/drawing/2015/9/8/chartex" xmlns:cx="http://schemas.microsoft.com/office/drawing/2014/chartex">
           <w:pict>
             <v:rect w14:anchorId="2191C03C" id="Rectangle 3" o:spid="_x0000_s1026" style="position:absolute;margin-left:-112.25pt;margin-top:-43.15pt;width:592.25pt;height:98.9pt;z-index:-251657216;visibility:visible;mso-wrap-style:square;mso-height-percent:0;mso-wrap-distance-left:9pt;mso-wrap-distance-top:0;mso-wrap-distance-right:9pt;mso-wrap-distance-bottom:0;mso-position-horizontal:absolute;mso-position-horizontal-relative:text;mso-position-vertical:absolute;mso-position-vertical-relative:text;mso-height-percent:0;mso-height-relative:margin;v-text-anchor:middle" o:gfxdata="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" fillcolor="#033951" stroked="f" strokeweight="1pt">
               <v:fill color2="white [3212]" rotate="t" colors="0 #033951;19661f #066098;36700f #067dc6;44564f #12a5f6;1 white" focus="100%" type="gradient"/>
@@ -8985,7 +7191,7 @@
 </file>
 
 <file path=word/header4.xml><?xml version="1.0" encoding="utf-8"?>
-<w:hdr xmlns:wpc="http://schemas.microsoft.com/office/word/2010/wordprocessingCanvas" xmlns:cx="http://schemas.microsoft.com/office/drawing/2014/chartex" xmlns:cx1="http://schemas.microsoft.com/office/drawing/2015/9/8/chartex" xmlns:mc="http://schemas.openxmlformats.org/markup-compatibility/2006" xmlns:o="urn:schemas-microsoft-com:office:office" xmlns:r="http://schemas.openxmlformats.org/officeDocument/2006/relationships" xmlns:m="http://schemas.openxmlformats.org/officeDocument/2006/math" xmlns:v="urn:schemas-microsoft-com:vml" xmlns:wp14="http://schemas.microsoft.com/office/word/2010/wordprocessingDrawing" xmlns:wp="http://schemas.openxmlformats.org/drawingml/2006/wordprocessingDrawing" xmlns:w10="urn:schemas-microsoft-com:office:word" xmlns:w="http://schemas.openxmlformats.org/wordprocessingml/2006/main" xmlns:w14="http://schemas.microsoft.com/office/word/2010/wordml" xmlns:w15="http://schemas.microsoft.com/office/word/2012/wordml" xmlns:w16se="http://schemas.microsoft.com/office/word/2015/wordml/symex" xmlns:wpg="http://schemas.microsoft.com/office/word/2010/wordprocessingGroup" xmlns:wpi="http://schemas.microsoft.com/office/word/2010/wordprocessingInk" xmlns:wne="http://schemas.microsoft.com/office/word/2006/wordml" xmlns:wps="http://schemas.microsoft.com/office/word/2010/wordprocessingShape" mc:Ignorable="w14 w15 w16se wp14">
+<w:hdr xmlns:wpc="http://schemas.microsoft.com/office/word/2010/wordprocessingCanvas" xmlns:mc="http://schemas.openxmlformats.org/markup-compatibility/2006" xmlns:o="urn:schemas-microsoft-com:office:office" xmlns:r="http://schemas.openxmlformats.org/officeDocument/2006/relationships" xmlns:m="http://schemas.openxmlformats.org/officeDocument/2006/math" xmlns:v="urn:schemas-microsoft-com:vml" xmlns:wp14="http://schemas.microsoft.com/office/word/2010/wordprocessingDrawing" xmlns:wp="http://schemas.openxmlformats.org/drawingml/2006/wordprocessingDrawing" xmlns:w10="urn:schemas-microsoft-com:office:word" xmlns:w="http://schemas.openxmlformats.org/wordprocessingml/2006/main" xmlns:w14="http://schemas.microsoft.com/office/word/2010/wordml" xmlns:w15="http://schemas.microsoft.com/office/word/2012/wordml" xmlns:wpg="http://schemas.microsoft.com/office/word/2010/wordprocessingGroup" xmlns:wpi="http://schemas.microsoft.com/office/word/2010/wordprocessingInk" xmlns:wne="http://schemas.microsoft.com/office/word/2006/wordml" xmlns:wps="http://schemas.microsoft.com/office/word/2010/wordprocessingShape" mc:Ignorable="w14 w15 wp14">
   <w:p>
     <w:pPr>
       <w:pStyle w:val="Header"/>
@@ -9056,7 +7262,7 @@
 </file>
 
 <file path=word/header5.xml><?xml version="1.0" encoding="utf-8"?>
-<w:hdr xmlns:wpc="http://schemas.microsoft.com/office/word/2010/wordprocessingCanvas" xmlns:cx="http://schemas.microsoft.com/office/drawing/2014/chartex" xmlns:cx1="http://schemas.microsoft.com/office/drawing/2015/9/8/chartex" xmlns:mc="http://schemas.openxmlformats.org/markup-compatibility/2006" xmlns:o="urn:schemas-microsoft-com:office:office" xmlns:r="http://schemas.openxmlformats.org/officeDocument/2006/relationships" xmlns:m="http://schemas.openxmlformats.org/officeDocument/2006/math" xmlns:v="urn:schemas-microsoft-com:vml" xmlns:wp14="http://schemas.microsoft.com/office/word/2010/wordprocessingDrawing" xmlns:wp="http://schemas.openxmlformats.org/drawingml/2006/wordprocessingDrawing" xmlns:w10="urn:schemas-microsoft-com:office:word" xmlns:w="http://schemas.openxmlformats.org/wordprocessingml/2006/main" xmlns:w14="http://schemas.microsoft.com/office/word/2010/wordml" xmlns:w15="http://schemas.microsoft.com/office/word/2012/wordml" xmlns:w16se="http://schemas.microsoft.com/office/word/2015/wordml/symex" xmlns:wpg="http://schemas.microsoft.com/office/word/2010/wordprocessingGroup" xmlns:wpi="http://schemas.microsoft.com/office/word/2010/wordprocessingInk" xmlns:wne="http://schemas.microsoft.com/office/word/2006/wordml" xmlns:wps="http://schemas.microsoft.com/office/word/2010/wordprocessingShape" mc:Ignorable="w14 w15 w16se wp14">
+<w:hdr xmlns:wpc="http://schemas.microsoft.com/office/word/2010/wordprocessingCanvas" xmlns:mc="http://schemas.openxmlformats.org/markup-compatibility/2006" xmlns:o="urn:schemas-microsoft-com:office:office" xmlns:r="http://schemas.openxmlformats.org/officeDocument/2006/relationships" xmlns:m="http://schemas.openxmlformats.org/officeDocument/2006/math" xmlns:v="urn:schemas-microsoft-com:vml" xmlns:wp14="http://schemas.microsoft.com/office/word/2010/wordprocessingDrawing" xmlns:wp="http://schemas.openxmlformats.org/drawingml/2006/wordprocessingDrawing" xmlns:w10="urn:schemas-microsoft-com:office:word" xmlns:w="http://schemas.openxmlformats.org/wordprocessingml/2006/main" xmlns:w14="http://schemas.microsoft.com/office/word/2010/wordml" xmlns:w15="http://schemas.microsoft.com/office/word/2012/wordml" xmlns:wpg="http://schemas.microsoft.com/office/word/2010/wordprocessingGroup" xmlns:wpi="http://schemas.microsoft.com/office/word/2010/wordprocessingInk" xmlns:wne="http://schemas.microsoft.com/office/word/2006/wordml" xmlns:wps="http://schemas.microsoft.com/office/word/2010/wordprocessingShape" mc:Ignorable="w14 w15 wp14">
   <w:p>
     <w:pPr>
       <w:pStyle w:val="Header"/>
@@ -9127,7 +7333,7 @@
 </file>
 
 <file path=word/header6.xml><?xml version="1.0" encoding="utf-8"?>
-<w:hdr xmlns:wpc="http://schemas.microsoft.com/office/word/2010/wordprocessingCanvas" xmlns:cx="http://schemas.microsoft.com/office/drawing/2014/chartex" xmlns:cx1="http://schemas.microsoft.com/office/drawing/2015/9/8/chartex" xmlns:mc="http://schemas.openxmlformats.org/markup-compatibility/2006" xmlns:o="urn:schemas-microsoft-com:office:office" xmlns:r="http://schemas.openxmlformats.org/officeDocument/2006/relationships" xmlns:m="http://schemas.openxmlformats.org/officeDocument/2006/math" xmlns:v="urn:schemas-microsoft-com:vml" xmlns:wp14="http://schemas.microsoft.com/office/word/2010/wordprocessingDrawing" xmlns:wp="http://schemas.openxmlformats.org/drawingml/2006/wordprocessingDrawing" xmlns:w10="urn:schemas-microsoft-com:office:word" xmlns:w="http://schemas.openxmlformats.org/wordprocessingml/2006/main" xmlns:w14="http://schemas.microsoft.com/office/word/2010/wordml" xmlns:w15="http://schemas.microsoft.com/office/word/2012/wordml" xmlns:w16se="http://schemas.microsoft.com/office/word/2015/wordml/symex" xmlns:wpg="http://schemas.microsoft.com/office/word/2010/wordprocessingGroup" xmlns:wpi="http://schemas.microsoft.com/office/word/2010/wordprocessingInk" xmlns:wne="http://schemas.microsoft.com/office/word/2006/wordml" xmlns:wps="http://schemas.microsoft.com/office/word/2010/wordprocessingShape" mc:Ignorable="w14 w15 w16se wp14">
+<w:hdr xmlns:wpc="http://schemas.microsoft.com/office/word/2010/wordprocessingCanvas" xmlns:mc="http://schemas.openxmlformats.org/markup-compatibility/2006" xmlns:o="urn:schemas-microsoft-com:office:office" xmlns:r="http://schemas.openxmlformats.org/officeDocument/2006/relationships" xmlns:m="http://schemas.openxmlformats.org/officeDocument/2006/math" xmlns:v="urn:schemas-microsoft-com:vml" xmlns:wp14="http://schemas.microsoft.com/office/word/2010/wordprocessingDrawing" xmlns:wp="http://schemas.openxmlformats.org/drawingml/2006/wordprocessingDrawing" xmlns:w10="urn:schemas-microsoft-com:office:word" xmlns:w="http://schemas.openxmlformats.org/wordprocessingml/2006/main" xmlns:w14="http://schemas.microsoft.com/office/word/2010/wordml" xmlns:w15="http://schemas.microsoft.com/office/word/2012/wordml" xmlns:wpg="http://schemas.microsoft.com/office/word/2010/wordprocessingGroup" xmlns:wpi="http://schemas.microsoft.com/office/word/2010/wordprocessingInk" xmlns:wne="http://schemas.microsoft.com/office/word/2006/wordml" xmlns:wps="http://schemas.microsoft.com/office/word/2010/wordprocessingShape" mc:Ignorable="w14 w15 wp14">
   <w:p>
     <w:pPr>
       <w:pStyle w:val="Header"/>
@@ -9198,7 +7404,7 @@
 </file>
 
 <file path=word/numbering.xml><?xml version="1.0" encoding="utf-8"?>
-<w:numbering xmlns:wpc="http://schemas.microsoft.com/office/word/2010/wordprocessingCanvas" xmlns:cx="http://schemas.microsoft.com/office/drawing/2014/chartex" xmlns:cx1="http://schemas.microsoft.com/office/drawing/2015/9/8/chartex" xmlns:mc="http://schemas.openxmlformats.org/markup-compatibility/2006" xmlns:o="urn:schemas-microsoft-com:office:office" xmlns:r="http://schemas.openxmlformats.org/officeDocument/2006/relationships" xmlns:m="http://schemas.openxmlformats.org/officeDocument/2006/math" xmlns:v="urn:schemas-microsoft-com:vml" xmlns:wp14="http://schemas.microsoft.com/office/word/2010/wordprocessingDrawing" xmlns:wp="http://schemas.openxmlformats.org/drawingml/2006/wordprocessingDrawing" xmlns:w10="urn:schemas-microsoft-com:office:word" xmlns:w="http://schemas.openxmlformats.org/wordprocessingml/2006/main" xmlns:w14="http://schemas.microsoft.com/office/word/2010/wordml" xmlns:w15="http://schemas.microsoft.com/office/word/2012/wordml" xmlns:w16se="http://schemas.microsoft.com/office/word/2015/wordml/symex" xmlns:wpg="http://schemas.microsoft.com/office/word/2010/wordprocessingGroup" xmlns:wpi="http://schemas.microsoft.com/office/word/2010/wordprocessingInk" xmlns:wne="http://schemas.microsoft.com/office/word/2006/wordml" xmlns:wps="http://schemas.microsoft.com/office/word/2010/wordprocessingShape" mc:Ignorable="w14 w15 w16se wp14">
+<w:numbering xmlns:wpc="http://schemas.microsoft.com/office/word/2010/wordprocessingCanvas" xmlns:mc="http://schemas.openxmlformats.org/markup-compatibility/2006" xmlns:o="urn:schemas-microsoft-com:office:office" xmlns:r="http://schemas.openxmlformats.org/officeDocument/2006/relationships" xmlns:m="http://schemas.openxmlformats.org/officeDocument/2006/math" xmlns:v="urn:schemas-microsoft-com:vml" xmlns:wp14="http://schemas.microsoft.com/office/word/2010/wordprocessingDrawing" xmlns:wp="http://schemas.openxmlformats.org/drawingml/2006/wordprocessingDrawing" xmlns:w10="urn:schemas-microsoft-com:office:word" xmlns:w="http://schemas.openxmlformats.org/wordprocessingml/2006/main" xmlns:w14="http://schemas.microsoft.com/office/word/2010/wordml" xmlns:w15="http://schemas.microsoft.com/office/word/2012/wordml" xmlns:wpg="http://schemas.microsoft.com/office/word/2010/wordprocessingGroup" xmlns:wpi="http://schemas.microsoft.com/office/word/2010/wordprocessingInk" xmlns:wne="http://schemas.microsoft.com/office/word/2006/wordml" xmlns:wps="http://schemas.microsoft.com/office/word/2010/wordprocessingShape" mc:Ignorable="w14 w15 wp14">
   <w:abstractNum w:abstractNumId="0" w15:restartNumberingAfterBreak="0">
     <w:nsid w:val="11B626E6"/>
     <w:multiLevelType w:val="hybridMultilevel"/>
@@ -9850,7 +8056,7 @@
 </file>
 
 <file path=word/styles.xml><?xml version="1.0" encoding="utf-8"?>
-<w:styles xmlns:mc="http://schemas.openxmlformats.org/markup-compatibility/2006" xmlns:r="http://schemas.openxmlformats.org/officeDocument/2006/relationships" xmlns:w="http://schemas.openxmlformats.org/wordprocessingml/2006/main" xmlns:w14="http://schemas.microsoft.com/office/word/2010/wordml" xmlns:w15="http://schemas.microsoft.com/office/word/2012/wordml" xmlns:w16se="http://schemas.microsoft.com/office/word/2015/wordml/symex" mc:Ignorable="w14 w15 w16se">
+<w:styles xmlns:mc="http://schemas.openxmlformats.org/markup-compatibility/2006" xmlns:r="http://schemas.openxmlformats.org/officeDocument/2006/relationships" xmlns:w="http://schemas.openxmlformats.org/wordprocessingml/2006/main" xmlns:w14="http://schemas.microsoft.com/office/word/2010/wordml" xmlns:w15="http://schemas.microsoft.com/office/word/2012/wordml" mc:Ignorable="w14 w15">
   <w:docDefaults>
     <w:rPrDefault>
       <w:rPr>
@@ -11259,7 +9465,7 @@
 </file>
 
 <file path=customXml/itemProps1.xml><?xml version="1.0" encoding="utf-8"?>
-<ds:datastoreItem xmlns:ds="http://schemas.openxmlformats.org/officeDocument/2006/customXml" ds:itemID="{8911BBDE-7EBE-4CE6-8122-6B736C0922B9}">
+<ds:datastoreItem xmlns:ds="http://schemas.openxmlformats.org/officeDocument/2006/customXml" ds:itemID="{694F5524-60B5-43EE-8B84-1173B76EADA4}">
   <ds:schemaRefs>
     <ds:schemaRef ds:uri="http://schemas.openxmlformats.org/officeDocument/2006/bibliography"/>
   </ds:schemaRefs>

</xml_diff>

<commit_message>
#20161117 -> final version revisi 1 after print -_-
</commit_message>
<xml_diff>
--- a/PPT/Business Plan/Business Plan.docx
+++ b/PPT/Business Plan/Business Plan.docx
@@ -458,6 +458,26 @@
                                 <w:sz w:val="20"/>
                               </w:rPr>
                               <w:t>Jeffry Angtoni – 1801425975</w:t>
+                            </w:r>
+                          </w:p>
+                          <w:p>
+                            <w:pPr>
+                              <w:pStyle w:val="ListParagraph"/>
+                              <w:numPr>
+                                <w:ilvl w:val="0"/>
+                                <w:numId w:val="37"/>
+                              </w:numPr>
+                              <w:rPr>
+                                <w:color w:val="FFFFFF" w:themeColor="background1"/>
+                                <w:sz w:val="20"/>
+                              </w:rPr>
+                            </w:pPr>
+                            <w:r>
+                              <w:rPr>
+                                <w:color w:val="FFFFFF" w:themeColor="background1"/>
+                                <w:sz w:val="20"/>
+                              </w:rPr>
+                              <w:t>Suryanto T.P Toban - 1801412663</w:t>
                             </w:r>
                           </w:p>
                           <w:p>
@@ -598,6 +618,26 @@
                           <w:sz w:val="20"/>
                         </w:rPr>
                         <w:t>Jeffry Angtoni – 1801425975</w:t>
+                      </w:r>
+                    </w:p>
+                    <w:p>
+                      <w:pPr>
+                        <w:pStyle w:val="ListParagraph"/>
+                        <w:numPr>
+                          <w:ilvl w:val="0"/>
+                          <w:numId w:val="37"/>
+                        </w:numPr>
+                        <w:rPr>
+                          <w:color w:val="FFFFFF" w:themeColor="background1"/>
+                          <w:sz w:val="20"/>
+                        </w:rPr>
+                      </w:pPr>
+                      <w:r>
+                        <w:rPr>
+                          <w:color w:val="FFFFFF" w:themeColor="background1"/>
+                          <w:sz w:val="20"/>
+                        </w:rPr>
+                        <w:t>Suryanto T.P Toban - 1801412663</w:t>
                       </w:r>
                     </w:p>
                     <w:p>
@@ -5822,6 +5862,14 @@
         </w:rPr>
         <w:t xml:space="preserve"> melalui router virtual tersebut.</w:t>
       </w:r>
+    </w:p>
+    <w:p>
+      <w:pPr>
+        <w:ind w:firstLine="454"/>
+        <w:rPr>
+          <w:lang w:val="id-ID"/>
+        </w:rPr>
+      </w:pPr>
     </w:p>
     <w:p>
       <w:pPr>
@@ -9090,7 +9138,6 @@
           <w:i/>
           <w:lang w:val="id-ID"/>
         </w:rPr>
-        <w:lastRenderedPageBreak/>
         <w:t>recurring</w:t>
       </w:r>
       <w:r>
@@ -9120,10 +9167,19 @@
     </w:p>
     <w:p>
       <w:pPr>
+        <w:ind w:firstLine="454"/>
+        <w:rPr>
+          <w:lang w:val="id-ID"/>
+        </w:rPr>
+      </w:pPr>
+    </w:p>
+    <w:p>
+      <w:pPr>
         <w:pStyle w:val="H2"/>
       </w:pPr>
       <w:bookmarkStart w:id="13" w:name="_Toc467162146"/>
       <w:r>
+        <w:lastRenderedPageBreak/>
         <w:t>Value Propositions</w:t>
       </w:r>
       <w:bookmarkEnd w:id="13"/>
@@ -9313,14 +9369,7 @@
         <w:rPr>
           <w:lang w:val="id-ID"/>
         </w:rPr>
-        <w:t xml:space="preserve">giurkan di mata calon </w:t>
-      </w:r>
-      <w:r>
-        <w:rPr>
-          <w:lang w:val="id-ID"/>
-        </w:rPr>
-        <w:lastRenderedPageBreak/>
-        <w:t>pelanggan. Untuk beberapa event tertentu, kami juga akan memberikan voucher potongan harga agar dapat digunakan untuk membeli produk/layanan kami.</w:t>
+        <w:t>giurkan di mata calon pelanggan. Untuk beberapa event tertentu, kami juga akan memberikan voucher potongan harga agar dapat digunakan untuk membeli produk/layanan kami.</w:t>
       </w:r>
     </w:p>
     <w:p>
@@ -9335,6 +9384,7 @@
         <w:rPr>
           <w:lang w:val="id-ID"/>
         </w:rPr>
+        <w:lastRenderedPageBreak/>
         <w:t>Advertisement</w:t>
       </w:r>
       <w:bookmarkEnd w:id="18"/>
@@ -9554,14 +9604,7 @@
         <w:rPr>
           <w:lang w:val="id-ID"/>
         </w:rPr>
-        <w:t xml:space="preserve"> memperkenalkan layanan kami kepada para mahasiswa jurusan teknik komputer di beberapa universitas agar mereka dapat mengetahui pengetahuan tentang teknologi </w:t>
-      </w:r>
-      <w:r>
-        <w:rPr>
-          <w:lang w:val="id-ID"/>
-        </w:rPr>
-        <w:lastRenderedPageBreak/>
-        <w:t>cloud dan juga mereka dapat mencoba langsung produk cloud itu dengan berlangganan pada layanan kami.</w:t>
+        <w:t xml:space="preserve"> memperkenalkan layanan kami kepada para mahasiswa jurusan teknik komputer di beberapa universitas agar mereka dapat mengetahui pengetahuan tentang teknologi cloud dan juga mereka dapat mencoba langsung produk cloud itu dengan berlangganan pada layanan kami.</w:t>
       </w:r>
       <w:r>
         <w:rPr>
@@ -9588,6 +9631,7 @@
           <w:noProof/>
           <w:lang w:val="id-ID"/>
         </w:rPr>
+        <w:lastRenderedPageBreak/>
         <w:drawing>
           <wp:inline distT="0" distB="0" distL="0" distR="0">
             <wp:extent cx="5219700" cy="3044825"/>
@@ -17054,6 +17098,8 @@
         <w:fldChar w:fldCharType="separate"/>
       </w:r>
     </w:p>
+    <w:bookmarkStart w:id="32" w:name="_GoBack"/>
+    <w:bookmarkEnd w:id="32"/>
     <w:p>
       <w:pPr>
         <w:rPr>
@@ -17151,14 +17197,14 @@
           <w:lang w:val="id-ID"/>
         </w:rPr>
       </w:pPr>
-      <w:bookmarkStart w:id="32" w:name="_Toc467162165"/>
+      <w:bookmarkStart w:id="33" w:name="_Toc467162165"/>
       <w:r>
         <w:rPr>
           <w:lang w:val="id-ID"/>
         </w:rPr>
         <w:t>Operating Cost</w:t>
       </w:r>
-      <w:bookmarkEnd w:id="32"/>
+      <w:bookmarkEnd w:id="33"/>
     </w:p>
     <w:p>
       <w:pPr>
@@ -17274,7 +17320,7 @@
       </w:tblGrid>
       <w:tr>
         <w:trPr>
-          <w:divId w:val="534543165"/>
+          <w:divId w:val="1775858121"/>
           <w:trHeight w:val="300"/>
         </w:trPr>
         <w:tc>
@@ -17469,7 +17515,7 @@
       </w:tr>
       <w:tr>
         <w:trPr>
-          <w:divId w:val="534543165"/>
+          <w:divId w:val="1775858121"/>
           <w:trHeight w:val="300"/>
         </w:trPr>
         <w:tc>
@@ -17645,7 +17691,7 @@
       </w:tr>
       <w:tr>
         <w:trPr>
-          <w:divId w:val="534543165"/>
+          <w:divId w:val="1775858121"/>
           <w:trHeight w:val="300"/>
         </w:trPr>
         <w:tc>
@@ -17821,7 +17867,7 @@
       </w:tr>
       <w:tr>
         <w:trPr>
-          <w:divId w:val="534543165"/>
+          <w:divId w:val="1775858121"/>
           <w:trHeight w:val="300"/>
         </w:trPr>
         <w:tc>
@@ -17997,7 +18043,7 @@
       </w:tr>
       <w:tr>
         <w:trPr>
-          <w:divId w:val="534543165"/>
+          <w:divId w:val="1775858121"/>
           <w:trHeight w:val="300"/>
         </w:trPr>
         <w:tc>
@@ -18173,7 +18219,7 @@
       </w:tr>
       <w:tr>
         <w:trPr>
-          <w:divId w:val="534543165"/>
+          <w:divId w:val="1775858121"/>
           <w:trHeight w:val="300"/>
         </w:trPr>
         <w:tc>
@@ -18349,7 +18395,7 @@
       </w:tr>
       <w:tr>
         <w:trPr>
-          <w:divId w:val="534543165"/>
+          <w:divId w:val="1775858121"/>
           <w:trHeight w:val="300"/>
         </w:trPr>
         <w:tc>
@@ -18525,7 +18571,7 @@
       </w:tr>
       <w:tr>
         <w:trPr>
-          <w:divId w:val="534543165"/>
+          <w:divId w:val="1775858121"/>
           <w:trHeight w:val="300"/>
         </w:trPr>
         <w:tc>
@@ -18701,7 +18747,7 @@
       </w:tr>
       <w:tr>
         <w:trPr>
-          <w:divId w:val="534543165"/>
+          <w:divId w:val="1775858121"/>
           <w:trHeight w:val="300"/>
         </w:trPr>
         <w:tc>
@@ -18877,7 +18923,7 @@
       </w:tr>
       <w:tr>
         <w:trPr>
-          <w:divId w:val="534543165"/>
+          <w:divId w:val="1775858121"/>
           <w:trHeight w:val="300"/>
         </w:trPr>
         <w:tc>
@@ -19053,7 +19099,7 @@
       </w:tr>
       <w:tr>
         <w:trPr>
-          <w:divId w:val="534543165"/>
+          <w:divId w:val="1775858121"/>
           <w:trHeight w:val="300"/>
         </w:trPr>
         <w:tc>
@@ -19229,7 +19275,7 @@
       </w:tr>
       <w:tr>
         <w:trPr>
-          <w:divId w:val="534543165"/>
+          <w:divId w:val="1775858121"/>
           <w:trHeight w:val="300"/>
         </w:trPr>
         <w:tc>
@@ -19405,7 +19451,7 @@
       </w:tr>
       <w:tr>
         <w:trPr>
-          <w:divId w:val="534543165"/>
+          <w:divId w:val="1775858121"/>
           <w:trHeight w:val="300"/>
         </w:trPr>
         <w:tc>
@@ -19581,7 +19627,7 @@
       </w:tr>
       <w:tr>
         <w:trPr>
-          <w:divId w:val="534543165"/>
+          <w:divId w:val="1775858121"/>
           <w:trHeight w:val="300"/>
         </w:trPr>
         <w:tc>
@@ -19757,7 +19803,7 @@
       </w:tr>
       <w:tr>
         <w:trPr>
-          <w:divId w:val="534543165"/>
+          <w:divId w:val="1775858121"/>
           <w:trHeight w:val="300"/>
         </w:trPr>
         <w:tc>
@@ -19933,7 +19979,7 @@
       </w:tr>
       <w:tr>
         <w:trPr>
-          <w:divId w:val="534543165"/>
+          <w:divId w:val="1775858121"/>
           <w:trHeight w:val="300"/>
         </w:trPr>
         <w:tc>
@@ -20183,310 +20229,226 @@
       <w:pPr>
         <w:pStyle w:val="H1"/>
       </w:pPr>
-      <w:bookmarkStart w:id="33" w:name="_Toc467162166"/>
+      <w:bookmarkStart w:id="34" w:name="_Toc467162166"/>
       <w:r>
         <w:lastRenderedPageBreak/>
         <w:t>EXTERNAL ENVIRONMENT</w:t>
-      </w:r>
-      <w:bookmarkEnd w:id="33"/>
-    </w:p>
-    <w:p>
-      <w:pPr>
-        <w:pStyle w:val="H2-Hidden"/>
-        <w:rPr>
-          <w:lang w:val="id-ID"/>
-        </w:rPr>
-      </w:pPr>
-      <w:r>
-        <w:t>External-Environment</w:t>
-      </w:r>
-    </w:p>
-    <w:p>
-      <w:pPr>
-        <w:ind w:firstLine="454"/>
-        <w:rPr>
-          <w:lang w:val="id-ID"/>
-        </w:rPr>
-      </w:pPr>
-      <w:r>
-        <w:t xml:space="preserve">Saat ini, kondisi persaingan untuk pasar pada </w:t>
-      </w:r>
-      <w:r>
-        <w:t>dunia virtual r</w:t>
-      </w:r>
-      <w:r>
-        <w:t xml:space="preserve">outing masih sangat kecil. Kita menargetkan pada masyarakat yang </w:t>
-      </w:r>
-      <w:r>
-        <w:t>yang baru ingin memulai bisnisnya</w:t>
-      </w:r>
-      <w:r>
-        <w:t xml:space="preserve">, khususnya </w:t>
-      </w:r>
-      <w:r>
-        <w:t xml:space="preserve">startup </w:t>
-      </w:r>
-      <w:r>
-        <w:t xml:space="preserve">berbasis IT. Persaingan dalam pangsa pasar seperti ini masihlah kecil, akan tetapi bila kita lihat demand masyarakat juga masih belum banyak peminatnya. RouterMaya </w:t>
-      </w:r>
-      <w:r>
-        <w:t>menawarkan se</w:t>
-      </w:r>
-      <w:r>
-        <w:t xml:space="preserve">buah perangkat router virtual, </w:t>
-      </w:r>
-      <w:r>
-        <w:t xml:space="preserve">dimana di Indonesia belum begitu </w:t>
-      </w:r>
-      <w:r>
-        <w:t>banyak yang menawarkan jasa ini.</w:t>
-      </w:r>
-      <w:r>
-        <w:t xml:space="preserve"> </w:t>
-      </w:r>
-      <w:r>
-        <w:t>Oleh karena itu, dengan sempitnya demand masyarakat dan kecilnya persaingan bisa dibilang pasar saat ini berbanding lurus dan bisa lebih mudah menguasai pangsa pasar yang baru ini.</w:t>
-      </w:r>
-    </w:p>
-    <w:p>
-      <w:pPr>
-        <w:pStyle w:val="H2"/>
-        <w:rPr>
-          <w:lang w:val="id-ID"/>
-        </w:rPr>
-      </w:pPr>
-      <w:bookmarkStart w:id="34" w:name="_Toc467162167"/>
-      <w:r>
-        <w:rPr>
-          <w:lang w:val="id-ID"/>
-        </w:rPr>
-        <w:t>Economic Situation</w:t>
       </w:r>
       <w:bookmarkEnd w:id="34"/>
     </w:p>
     <w:p>
       <w:pPr>
-        <w:ind w:firstLine="454"/>
-        <w:rPr>
-          <w:lang w:val="id-ID"/>
-        </w:rPr>
-      </w:pPr>
-      <w:r>
-        <w:rPr>
-          <w:lang w:val="id-ID"/>
-        </w:rPr>
-        <w:t>Untuk kondisi e</w:t>
-      </w:r>
-      <w:r>
-        <w:rPr>
-          <w:lang w:val="id-ID"/>
-        </w:rPr>
-        <w:t>konomi, negara ini memang sedang memasuki masa fluktuasi yang lumayan berat karena satu dan lain hal. Untuk kami hal tersebut memang merupakan hambatan yang cukup berat karena tidak bisa dpungkiri, bisnis kami memang lebih banyak pelanggan luar negeri dibandingkan dalam negeri. Namun, hal tersebut menjadi tantangan untuk kami agar bisa memperbaiki kualitas yang lebih baik lagi. Apalagi untuk konsumen dalam negeri kami memang memberikan prioritas tersendiri agar banyak perusahaan startup berbasis IT yang bisa dengan mudah berlangganan dengan kami tanpa takut dengan kondisi yang ada.</w:t>
-      </w:r>
-      <w:r>
-        <w:t xml:space="preserve"> Kami juga memberikan seminar/workshop tentang teknologi cloud routing agar para masyarakat yang belum mengenal teknologi itu dapat mengerti dan mulai mencoba teknologi itu dengan menggunakan layanan kami.</w:t>
-      </w:r>
-      <w:r>
-        <w:rPr>
-          <w:lang w:val="id-ID"/>
-        </w:rPr>
-        <w:t xml:space="preserve"> Semakin berkembangnya d</w:t>
-      </w:r>
-      <w:r>
-        <w:rPr>
-          <w:lang w:val="id-ID"/>
-        </w:rPr>
-        <w:t>unia IT khusu</w:t>
-      </w:r>
-      <w:r>
-        <w:rPr>
-          <w:lang w:val="id-ID"/>
-        </w:rPr>
-        <w:t>s</w:t>
-      </w:r>
-      <w:r>
-        <w:rPr>
-          <w:lang w:val="id-ID"/>
-        </w:rPr>
-        <w:t>nya virtual r</w:t>
-      </w:r>
-      <w:r>
-        <w:rPr>
-          <w:lang w:val="id-ID"/>
-        </w:rPr>
-        <w:t>outing di Indonesia menjadi tantangan buat k</w:t>
-      </w:r>
-      <w:r>
-        <w:rPr>
-          <w:lang w:val="id-ID"/>
-        </w:rPr>
-        <w:t>ami untuk menjadi lebih kreatif</w:t>
-      </w:r>
-      <w:r>
-        <w:rPr>
-          <w:lang w:val="id-ID"/>
-        </w:rPr>
-        <w:t xml:space="preserve"> k</w:t>
-      </w:r>
-      <w:r>
-        <w:rPr>
-          <w:lang w:val="id-ID"/>
-        </w:rPr>
-        <w:t>arena tekonologi kami akan selalu berkembang seiring dengan</w:t>
-      </w:r>
-      <w:r>
-        <w:rPr>
-          <w:lang w:val="id-ID"/>
-        </w:rPr>
-        <w:t xml:space="preserve"> berjalannya</w:t>
-      </w:r>
-      <w:r>
-        <w:rPr>
-          <w:lang w:val="id-ID"/>
-        </w:rPr>
-        <w:t xml:space="preserve"> waktu pada era digital sekarang.</w:t>
+        <w:pStyle w:val="H2-Hidden"/>
+        <w:rPr>
+          <w:lang w:val="id-ID"/>
+        </w:rPr>
+      </w:pPr>
+      <w:r>
+        <w:t>External-Environment</w:t>
       </w:r>
     </w:p>
     <w:p>
       <w:pPr>
+        <w:ind w:firstLine="454"/>
+        <w:rPr>
+          <w:lang w:val="id-ID"/>
+        </w:rPr>
+      </w:pPr>
+      <w:r>
+        <w:t xml:space="preserve">Saat ini, kondisi persaingan untuk pasar pada </w:t>
+      </w:r>
+      <w:r>
+        <w:t>dunia virtual r</w:t>
+      </w:r>
+      <w:r>
+        <w:t xml:space="preserve">outing masih sangat kecil. Kita menargetkan pada masyarakat yang </w:t>
+      </w:r>
+      <w:r>
+        <w:t>yang baru ingin memulai bisnisnya</w:t>
+      </w:r>
+      <w:r>
+        <w:t xml:space="preserve">, khususnya </w:t>
+      </w:r>
+      <w:r>
+        <w:t xml:space="preserve">startup </w:t>
+      </w:r>
+      <w:r>
+        <w:t xml:space="preserve">berbasis IT. Persaingan dalam pangsa pasar seperti ini masihlah kecil, akan tetapi bila kita lihat demand masyarakat juga masih belum banyak peminatnya. RouterMaya </w:t>
+      </w:r>
+      <w:r>
+        <w:t>menawarkan se</w:t>
+      </w:r>
+      <w:r>
+        <w:t xml:space="preserve">buah perangkat router virtual, </w:t>
+      </w:r>
+      <w:r>
+        <w:t xml:space="preserve">dimana di Indonesia belum begitu </w:t>
+      </w:r>
+      <w:r>
+        <w:t>banyak yang menawarkan jasa ini.</w:t>
+      </w:r>
+      <w:r>
+        <w:t xml:space="preserve"> </w:t>
+      </w:r>
+      <w:r>
+        <w:t>Oleh karena itu, dengan sempitnya demand masyarakat dan kecilnya persaingan bisa dibilang pasar saat ini berbanding lurus dan bisa lebih mudah menguasai pangsa pasar yang baru ini.</w:t>
+      </w:r>
+    </w:p>
+    <w:p>
+      <w:pPr>
         <w:pStyle w:val="H2"/>
-      </w:pPr>
-      <w:bookmarkStart w:id="35" w:name="_Toc467162168"/>
-      <w:r>
-        <w:rPr>
-          <w:lang w:val="id-ID"/>
-        </w:rPr>
-        <w:t>Market Analysis</w:t>
-      </w:r>
-      <w:r>
-        <w:t xml:space="preserve"> and Key Trends</w:t>
+        <w:rPr>
+          <w:lang w:val="id-ID"/>
+        </w:rPr>
+      </w:pPr>
+      <w:bookmarkStart w:id="35" w:name="_Toc467162167"/>
+      <w:r>
+        <w:rPr>
+          <w:lang w:val="id-ID"/>
+        </w:rPr>
+        <w:t>Economic Situation</w:t>
       </w:r>
       <w:bookmarkEnd w:id="35"/>
     </w:p>
     <w:p>
       <w:pPr>
         <w:ind w:firstLine="454"/>
-      </w:pPr>
-      <w:r>
-        <w:t>Mengingat perangkat elektronik merupakan hal pokok di</w:t>
-      </w:r>
-      <w:r>
-        <w:t xml:space="preserve"> </w:t>
-      </w:r>
-      <w:r>
-        <w:t>jaman ini, kami yakin pada masa yang akan datang, router virtual akan mulai terdengar tidak asing lagi di negara Indonesia, karena di negara negara lain pun sudah mulai menerapkan router virtual ini</w:t>
-      </w:r>
-      <w:r>
-        <w:t xml:space="preserve">, </w:t>
-      </w:r>
-      <w:r>
-        <w:t>sedangkan di Indonesia hanya ada segelinti</w:t>
-      </w:r>
-      <w:r>
-        <w:t>r perusahaan yang membuka jasa virtual r</w:t>
-      </w:r>
-      <w:r>
-        <w:t>outing seperti kami.</w:t>
-      </w:r>
-      <w:r>
-        <w:t xml:space="preserve"> Key trends yang sedang naik daun pada masa sekarang ini adalah teknologi komputasi awan seperti Amazon AWS, Google Cloud Platform, Microsoft Azure, dll. Dengan munculnya berbagai platform cloud computing itu, maka </w:t>
-      </w:r>
-      <w:r>
-        <w:t>teknik virtualisasi server</w:t>
-      </w:r>
-      <w:r>
-        <w:t xml:space="preserve"> merupakan key trends yang kami pegang dari pertama kali karena memang untuk bisa </w:t>
-      </w:r>
-      <w:r>
-        <w:lastRenderedPageBreak/>
-        <w:t xml:space="preserve">bersaing pada pasar yang sempit ini, kami harus </w:t>
-      </w:r>
-      <w:r>
-        <w:t>cermat dalam memilih teknik virtualisasi yang tepat agar sistem layanan kami dapat berjalan dengan baik dan kami usahakan bisa setara dengan performance komputasi awan milik perusahaan kompetitor lain yang sudah terkenal, seperti Amazon dan Microsoft.</w:t>
+        <w:rPr>
+          <w:lang w:val="id-ID"/>
+        </w:rPr>
+      </w:pPr>
+      <w:r>
+        <w:rPr>
+          <w:lang w:val="id-ID"/>
+        </w:rPr>
+        <w:t>Untuk kondisi e</w:t>
+      </w:r>
+      <w:r>
+        <w:rPr>
+          <w:lang w:val="id-ID"/>
+        </w:rPr>
+        <w:t>konomi, negara ini memang sedang memasuki masa fluktuasi yang lumayan berat karena satu dan lain hal. Untuk kami hal tersebut memang merupakan hambatan yang cukup berat karena tidak bisa dpungkiri, bisnis kami memang lebih banyak pelanggan luar negeri dibandingkan dalam negeri. Namun, hal tersebut menjadi tantangan untuk kami agar bisa memperbaiki kualitas yang lebih baik lagi. Apalagi untuk konsumen dalam negeri kami memang memberikan prioritas tersendiri agar banyak perusahaan startup berbasis IT yang bisa dengan mudah berlangganan dengan kami tanpa takut dengan kondisi yang ada.</w:t>
+      </w:r>
+      <w:r>
+        <w:t xml:space="preserve"> Kami juga memberikan seminar/workshop tentang teknologi cloud routing agar para masyarakat yang belum mengenal teknologi itu dapat mengerti dan mulai mencoba teknologi itu dengan menggunakan layanan kami.</w:t>
+      </w:r>
+      <w:r>
+        <w:rPr>
+          <w:lang w:val="id-ID"/>
+        </w:rPr>
+        <w:t xml:space="preserve"> Semakin berkembangnya d</w:t>
+      </w:r>
+      <w:r>
+        <w:rPr>
+          <w:lang w:val="id-ID"/>
+        </w:rPr>
+        <w:t>unia IT khusu</w:t>
+      </w:r>
+      <w:r>
+        <w:rPr>
+          <w:lang w:val="id-ID"/>
+        </w:rPr>
+        <w:t>s</w:t>
+      </w:r>
+      <w:r>
+        <w:rPr>
+          <w:lang w:val="id-ID"/>
+        </w:rPr>
+        <w:t>nya virtual r</w:t>
+      </w:r>
+      <w:r>
+        <w:rPr>
+          <w:lang w:val="id-ID"/>
+        </w:rPr>
+        <w:t>outing di Indonesia menjadi tantangan buat k</w:t>
+      </w:r>
+      <w:r>
+        <w:rPr>
+          <w:lang w:val="id-ID"/>
+        </w:rPr>
+        <w:t>ami untuk menjadi lebih kreatif</w:t>
+      </w:r>
+      <w:r>
+        <w:rPr>
+          <w:lang w:val="id-ID"/>
+        </w:rPr>
+        <w:t xml:space="preserve"> k</w:t>
+      </w:r>
+      <w:r>
+        <w:rPr>
+          <w:lang w:val="id-ID"/>
+        </w:rPr>
+        <w:t>arena tekonologi kami akan selalu berkembang seiring dengan</w:t>
+      </w:r>
+      <w:r>
+        <w:rPr>
+          <w:lang w:val="id-ID"/>
+        </w:rPr>
+        <w:t xml:space="preserve"> berjalannya</w:t>
+      </w:r>
+      <w:r>
+        <w:rPr>
+          <w:lang w:val="id-ID"/>
+        </w:rPr>
+        <w:t xml:space="preserve"> waktu pada era digital sekarang.</w:t>
       </w:r>
     </w:p>
     <w:p>
       <w:pPr>
         <w:pStyle w:val="H2"/>
-        <w:rPr>
-          <w:lang w:val="id-ID"/>
-        </w:rPr>
-      </w:pPr>
-      <w:bookmarkStart w:id="36" w:name="_Toc467162169"/>
-      <w:r>
-        <w:rPr>
-          <w:lang w:val="id-ID"/>
-        </w:rPr>
-        <w:t>Competitor</w:t>
-      </w:r>
-      <w:r>
-        <w:t>(s)</w:t>
-      </w:r>
-      <w:r>
-        <w:rPr>
-          <w:lang w:val="id-ID"/>
-        </w:rPr>
-        <w:t xml:space="preserve"> Analysis</w:t>
+      </w:pPr>
+      <w:bookmarkStart w:id="36" w:name="_Toc467162168"/>
+      <w:r>
+        <w:rPr>
+          <w:lang w:val="id-ID"/>
+        </w:rPr>
+        <w:t>Market Analysis</w:t>
+      </w:r>
+      <w:r>
+        <w:t xml:space="preserve"> and Key Trends</w:t>
       </w:r>
       <w:bookmarkEnd w:id="36"/>
     </w:p>
     <w:p>
       <w:pPr>
         <w:ind w:firstLine="454"/>
-        <w:rPr>
-          <w:lang w:val="id-ID"/>
-        </w:rPr>
-      </w:pPr>
-      <w:r>
-        <w:rPr>
-          <w:lang w:val="id-ID"/>
-        </w:rPr>
-        <w:t>Untuk kompetitor, sebenarnya kami mempunyai kompetitor yang bisa dibilang sangat kompetitif. Namu</w:t>
-      </w:r>
-      <w:r>
-        <w:rPr>
-          <w:lang w:val="id-ID"/>
-        </w:rPr>
-        <w:t>n, mengingat pasar virtual router yang berbasis cloud</w:t>
-      </w:r>
-      <w:r>
-        <w:rPr>
-          <w:lang w:val="id-ID"/>
-        </w:rPr>
-        <w:t xml:space="preserve"> sangatlah kecil dan kami juga bisa dibilang “pembawa masa depan” untuk bidang IT di Indonesia. Maka dengan kompetitor yang ada, kami saling bekerja sama dan melengkapi kekurangan satu sama lain</w:t>
-      </w:r>
-      <w:r>
-        <w:t xml:space="preserve"> agar seluruh perusahaan dapat saling membantu, saling terupdate, dan saling menguntungkan</w:t>
-      </w:r>
-      <w:r>
-        <w:rPr>
-          <w:lang w:val="id-ID"/>
-        </w:rPr>
-        <w:t xml:space="preserve">. Akan tetapi, kami tetap akan selalu melakukan pengembangan yang berbeda dengan perusahaan lain supaya bisa menjadi yang terdepan </w:t>
-      </w:r>
-      <w:r>
-        <w:rPr>
-          <w:lang w:val="id-ID"/>
-        </w:rPr>
-        <w:t xml:space="preserve">pada pembawa revolusi bidang </w:t>
-      </w:r>
-      <w:r>
-        <w:t>cloud</w:t>
-      </w:r>
-      <w:r>
-        <w:rPr>
-          <w:lang w:val="id-ID"/>
-        </w:rPr>
+      </w:pPr>
+      <w:r>
+        <w:t>Mengingat perangkat elektronik merupakan hal pokok di</w:t>
+      </w:r>
+      <w:r>
         <w:t xml:space="preserve"> </w:t>
       </w:r>
       <w:r>
-        <w:t>r</w:t>
-      </w:r>
-      <w:r>
-        <w:rPr>
-          <w:lang w:val="id-ID"/>
-        </w:rPr>
-        <w:t>outing.</w:t>
+        <w:t>jaman ini, kami yakin pada masa yang akan datang, router virtual akan mulai terdengar tidak asing lagi di negara Indonesia, karena di negara negara lain pun sudah mulai menerapkan router virtual ini</w:t>
+      </w:r>
+      <w:r>
+        <w:t xml:space="preserve">, </w:t>
+      </w:r>
+      <w:r>
+        <w:t>sedangkan di Indonesia hanya ada segelinti</w:t>
+      </w:r>
+      <w:r>
+        <w:t>r perusahaan yang membuka jasa virtual r</w:t>
+      </w:r>
+      <w:r>
+        <w:t>outing seperti kami.</w:t>
+      </w:r>
+      <w:r>
+        <w:t xml:space="preserve"> Key trends yang sedang naik daun pada masa sekarang ini adalah teknologi komputasi awan seperti Amazon AWS, Google Cloud Platform, Microsoft Azure, dll. Dengan munculnya berbagai platform cloud computing itu, maka </w:t>
+      </w:r>
+      <w:r>
+        <w:t>teknik virtualisasi server</w:t>
+      </w:r>
+      <w:r>
+        <w:t xml:space="preserve"> merupakan key trends yang kami pegang dari pertama kali karena memang untuk bisa bersaing pada pasar yang sempit ini, kami harus </w:t>
+      </w:r>
+      <w:r>
+        <w:t xml:space="preserve">cermat dalam memilih teknik virtualisasi </w:t>
+      </w:r>
+      <w:r>
+        <w:lastRenderedPageBreak/>
+        <w:t>yang tepat agar sistem layanan kami dapat berjalan dengan baik dan kami usahakan bisa setara dengan performance komputasi awan milik perusahaan kompetitor lain yang sudah terkenal, seperti Amazon dan Microsoft.</w:t>
       </w:r>
     </w:p>
     <w:p>
@@ -20496,14 +20458,98 @@
           <w:lang w:val="id-ID"/>
         </w:rPr>
       </w:pPr>
-      <w:bookmarkStart w:id="37" w:name="_Toc467162170"/>
+      <w:bookmarkStart w:id="37" w:name="_Toc467162169"/>
+      <w:r>
+        <w:rPr>
+          <w:lang w:val="id-ID"/>
+        </w:rPr>
+        <w:t>Competitor</w:t>
+      </w:r>
+      <w:r>
+        <w:t>(s)</w:t>
+      </w:r>
+      <w:r>
+        <w:rPr>
+          <w:lang w:val="id-ID"/>
+        </w:rPr>
+        <w:t xml:space="preserve"> Analysis</w:t>
+      </w:r>
+      <w:bookmarkEnd w:id="37"/>
+    </w:p>
+    <w:p>
+      <w:pPr>
+        <w:ind w:firstLine="454"/>
+        <w:rPr>
+          <w:lang w:val="id-ID"/>
+        </w:rPr>
+      </w:pPr>
+      <w:r>
+        <w:rPr>
+          <w:lang w:val="id-ID"/>
+        </w:rPr>
+        <w:t>Untuk kompetitor, sebenarnya kami mempunyai kompetitor yang bisa dibilang sangat kompetitif. Namu</w:t>
+      </w:r>
+      <w:r>
+        <w:rPr>
+          <w:lang w:val="id-ID"/>
+        </w:rPr>
+        <w:t>n, mengingat pasar virtual router yang berbasis cloud</w:t>
+      </w:r>
+      <w:r>
+        <w:rPr>
+          <w:lang w:val="id-ID"/>
+        </w:rPr>
+        <w:t xml:space="preserve"> sangatlah kecil dan kami juga bisa dibilang “pembawa masa depan” untuk bidang IT di Indonesia. Maka dengan kompetitor yang ada, kami saling bekerja sama dan melengkapi kekurangan satu sama lain</w:t>
+      </w:r>
+      <w:r>
+        <w:t xml:space="preserve"> agar seluruh perusahaan dapat saling membantu, saling terupdate, dan saling menguntungkan</w:t>
+      </w:r>
+      <w:r>
+        <w:rPr>
+          <w:lang w:val="id-ID"/>
+        </w:rPr>
+        <w:t xml:space="preserve">. Akan tetapi, kami tetap akan selalu melakukan pengembangan yang berbeda dengan perusahaan lain supaya bisa menjadi yang terdepan </w:t>
+      </w:r>
+      <w:r>
+        <w:rPr>
+          <w:lang w:val="id-ID"/>
+        </w:rPr>
+        <w:t xml:space="preserve">pada pembawa revolusi bidang </w:t>
+      </w:r>
+      <w:r>
+        <w:t>cloud</w:t>
+      </w:r>
+      <w:r>
+        <w:rPr>
+          <w:lang w:val="id-ID"/>
+        </w:rPr>
+        <w:t xml:space="preserve"> </w:t>
+      </w:r>
+      <w:r>
+        <w:t>r</w:t>
+      </w:r>
+      <w:r>
+        <w:rPr>
+          <w:lang w:val="id-ID"/>
+        </w:rPr>
+        <w:t>outing.</w:t>
+      </w:r>
+    </w:p>
+    <w:p>
+      <w:pPr>
+        <w:pStyle w:val="H2"/>
+        <w:rPr>
+          <w:lang w:val="id-ID"/>
+        </w:rPr>
+      </w:pPr>
+      <w:bookmarkStart w:id="38" w:name="_Toc467162170"/>
       <w:r>
         <w:rPr>
           <w:lang w:val="id-ID"/>
         </w:rPr>
         <w:t>Competitive Advantage</w:t>
       </w:r>
-      <w:bookmarkEnd w:id="37"/>
+      <w:bookmarkEnd w:id="38"/>
     </w:p>
     <w:p>
       <w:pPr>
@@ -20594,7 +20640,7 @@
           <w:lang w:val="en-US"/>
         </w:rPr>
       </w:pPr>
-      <w:bookmarkStart w:id="38" w:name="_Toc467162171"/>
+      <w:bookmarkStart w:id="39" w:name="_Toc467162171"/>
       <w:r>
         <w:rPr>
           <w:lang w:val="en-US"/>
@@ -20602,7 +20648,7 @@
         <w:lastRenderedPageBreak/>
         <w:t>implementation roadmap</w:t>
       </w:r>
-      <w:bookmarkEnd w:id="38"/>
+      <w:bookmarkEnd w:id="39"/>
     </w:p>
     <w:p>
       <w:pPr>
@@ -29020,7 +29066,7 @@
           <w:lang w:val="en-US"/>
         </w:rPr>
       </w:pPr>
-      <w:bookmarkStart w:id="39" w:name="_Toc467162172"/>
+      <w:bookmarkStart w:id="40" w:name="_Toc467162172"/>
       <w:r>
         <w:rPr>
           <w:lang w:val="en-US"/>
@@ -29028,7 +29074,7 @@
         <w:lastRenderedPageBreak/>
         <w:t>risk analysis</w:t>
       </w:r>
-      <w:bookmarkEnd w:id="39"/>
+      <w:bookmarkEnd w:id="40"/>
     </w:p>
     <w:p>
       <w:pPr>
@@ -29042,11 +29088,11 @@
       <w:pPr>
         <w:pStyle w:val="H2"/>
       </w:pPr>
-      <w:bookmarkStart w:id="40" w:name="_Toc467162173"/>
+      <w:bookmarkStart w:id="41" w:name="_Toc467162173"/>
       <w:r>
         <w:t>Limiting Factors and Obstacles</w:t>
       </w:r>
-      <w:bookmarkEnd w:id="40"/>
+      <w:bookmarkEnd w:id="41"/>
     </w:p>
     <w:p>
       <w:pPr>
@@ -29140,11 +29186,11 @@
       <w:pPr>
         <w:pStyle w:val="H2"/>
       </w:pPr>
-      <w:bookmarkStart w:id="41" w:name="_Toc467162174"/>
+      <w:bookmarkStart w:id="42" w:name="_Toc467162174"/>
       <w:r>
         <w:t>Critical Success Factors</w:t>
       </w:r>
-      <w:bookmarkEnd w:id="41"/>
+      <w:bookmarkEnd w:id="42"/>
     </w:p>
     <w:p>
       <w:r>
@@ -29232,8 +29278,6 @@
       <w:r>
         <w:br w:type="page"/>
       </w:r>
-      <w:bookmarkStart w:id="42" w:name="_GoBack"/>
-      <w:bookmarkEnd w:id="42"/>
     </w:p>
     <w:p>
       <w:pPr>
@@ -30355,7 +30399,7 @@
       <w:rPr>
         <w:noProof/>
       </w:rPr>
-      <w:t>19</w:t>
+      <w:t>9</w:t>
     </w:r>
     <w:r>
       <w:rPr>
@@ -41303,7 +41347,7 @@
 </file>
 
 <file path=customXml/itemProps1.xml><?xml version="1.0" encoding="utf-8"?>
-<ds:datastoreItem xmlns:ds="http://schemas.openxmlformats.org/officeDocument/2006/customXml" ds:itemID="{736D3DC9-67CB-4B2E-B7CA-DF27E85EEFF5}">
+<ds:datastoreItem xmlns:ds="http://schemas.openxmlformats.org/officeDocument/2006/customXml" ds:itemID="{F22D34F3-F5A0-45C3-A763-9429B53FEF70}">
   <ds:schemaRefs>
     <ds:schemaRef ds:uri="http://schemas.openxmlformats.org/officeDocument/2006/bibliography"/>
   </ds:schemaRefs>

</xml_diff>